<commit_message>
Fix desc imagen ishikawa
</commit_message>
<xml_diff>
--- a/docs/plan-de-proyecto/plan_de_proyecto.docx
+++ b/docs/plan-de-proyecto/plan_de_proyecto.docx
@@ -309,6 +309,7 @@
       <w:bookmarkStart w:id="0" w:name="_Toc462170128"/>
       <w:bookmarkStart w:id="1" w:name="_Toc462173475"/>
       <w:bookmarkStart w:id="2" w:name="_Toc462870434"/>
+      <w:bookmarkStart w:id="3" w:name="_Toc464136321"/>
       <w:r>
         <w:lastRenderedPageBreak/>
         <w:t>Tab</w:t>
@@ -319,6 +320,7 @@
       <w:bookmarkEnd w:id="0"/>
       <w:bookmarkEnd w:id="1"/>
       <w:bookmarkEnd w:id="2"/>
+      <w:bookmarkEnd w:id="3"/>
     </w:p>
     <w:p>
       <w:pPr>
@@ -331,7 +333,7 @@
           <w:noProof/>
           <w:sz w:val="22"/>
           <w:szCs w:val="22"/>
-          <w:lang w:val="es-ES" w:eastAsia="es-ES"/>
+          <w:lang w:val="es-CL" w:eastAsia="es-CL"/>
         </w:rPr>
       </w:pPr>
       <w:r>
@@ -342,6 +344,55 @@
       </w:r>
       <w:r>
         <w:fldChar w:fldCharType="separate"/>
+      </w:r>
+      <w:bookmarkStart w:id="4" w:name="_GoBack"/>
+      <w:bookmarkEnd w:id="4"/>
+      <w:r>
+        <w:rPr>
+          <w:noProof/>
+        </w:rPr>
+        <w:t>Tabla de contenidos</w:t>
+      </w:r>
+      <w:r>
+        <w:rPr>
+          <w:noProof/>
+        </w:rPr>
+        <w:tab/>
+      </w:r>
+      <w:r>
+        <w:rPr>
+          <w:noProof/>
+        </w:rPr>
+        <w:fldChar w:fldCharType="begin"/>
+      </w:r>
+      <w:r>
+        <w:rPr>
+          <w:noProof/>
+        </w:rPr>
+        <w:instrText xml:space="preserve"> PAGEREF _Toc464136321 \h </w:instrText>
+      </w:r>
+      <w:r>
+        <w:rPr>
+          <w:noProof/>
+        </w:rPr>
+      </w:r>
+      <w:r>
+        <w:rPr>
+          <w:noProof/>
+        </w:rPr>
+        <w:fldChar w:fldCharType="separate"/>
+      </w:r>
+      <w:r>
+        <w:rPr>
+          <w:noProof/>
+        </w:rPr>
+        <w:t>2</w:t>
+      </w:r>
+      <w:r>
+        <w:rPr>
+          <w:noProof/>
+        </w:rPr>
+        <w:fldChar w:fldCharType="end"/>
       </w:r>
     </w:p>
     <w:p>
@@ -355,7 +406,131 @@
           <w:noProof/>
           <w:sz w:val="22"/>
           <w:szCs w:val="22"/>
-          <w:lang w:val="es-ES" w:eastAsia="es-ES"/>
+          <w:lang w:val="es-CL" w:eastAsia="es-CL"/>
+        </w:rPr>
+      </w:pPr>
+      <w:r>
+        <w:rPr>
+          <w:noProof/>
+        </w:rPr>
+        <w:t>Lista de figuras</w:t>
+      </w:r>
+      <w:r>
+        <w:rPr>
+          <w:noProof/>
+        </w:rPr>
+        <w:tab/>
+      </w:r>
+      <w:r>
+        <w:rPr>
+          <w:noProof/>
+        </w:rPr>
+        <w:fldChar w:fldCharType="begin"/>
+      </w:r>
+      <w:r>
+        <w:rPr>
+          <w:noProof/>
+        </w:rPr>
+        <w:instrText xml:space="preserve"> PAGEREF _Toc464136322 \h </w:instrText>
+      </w:r>
+      <w:r>
+        <w:rPr>
+          <w:noProof/>
+        </w:rPr>
+      </w:r>
+      <w:r>
+        <w:rPr>
+          <w:noProof/>
+        </w:rPr>
+        <w:fldChar w:fldCharType="separate"/>
+      </w:r>
+      <w:r>
+        <w:rPr>
+          <w:noProof/>
+        </w:rPr>
+        <w:t>3</w:t>
+      </w:r>
+      <w:r>
+        <w:rPr>
+          <w:noProof/>
+        </w:rPr>
+        <w:fldChar w:fldCharType="end"/>
+      </w:r>
+    </w:p>
+    <w:p>
+      <w:pPr>
+        <w:pStyle w:val="TDC1"/>
+        <w:tabs>
+          <w:tab w:val="right" w:leader="dot" w:pos="8828"/>
+        </w:tabs>
+        <w:rPr>
+          <w:rFonts w:asciiTheme="minorHAnsi" w:eastAsiaTheme="minorEastAsia" w:hAnsiTheme="minorHAnsi"/>
+          <w:noProof/>
+          <w:sz w:val="22"/>
+          <w:szCs w:val="22"/>
+          <w:lang w:val="es-CL" w:eastAsia="es-CL"/>
+        </w:rPr>
+      </w:pPr>
+      <w:r>
+        <w:rPr>
+          <w:noProof/>
+        </w:rPr>
+        <w:t>Lista de tablas</w:t>
+      </w:r>
+      <w:r>
+        <w:rPr>
+          <w:noProof/>
+        </w:rPr>
+        <w:tab/>
+      </w:r>
+      <w:r>
+        <w:rPr>
+          <w:noProof/>
+        </w:rPr>
+        <w:fldChar w:fldCharType="begin"/>
+      </w:r>
+      <w:r>
+        <w:rPr>
+          <w:noProof/>
+        </w:rPr>
+        <w:instrText xml:space="preserve"> PAGEREF _Toc464136323 \h </w:instrText>
+      </w:r>
+      <w:r>
+        <w:rPr>
+          <w:noProof/>
+        </w:rPr>
+      </w:r>
+      <w:r>
+        <w:rPr>
+          <w:noProof/>
+        </w:rPr>
+        <w:fldChar w:fldCharType="separate"/>
+      </w:r>
+      <w:r>
+        <w:rPr>
+          <w:noProof/>
+        </w:rPr>
+        <w:t>4</w:t>
+      </w:r>
+      <w:r>
+        <w:rPr>
+          <w:noProof/>
+        </w:rPr>
+        <w:fldChar w:fldCharType="end"/>
+      </w:r>
+    </w:p>
+    <w:p>
+      <w:pPr>
+        <w:pStyle w:val="TDC1"/>
+        <w:tabs>
+          <w:tab w:val="right" w:leader="dot" w:pos="8828"/>
+        </w:tabs>
+        <w:rPr>
+          <w:rFonts w:asciiTheme="minorHAnsi" w:eastAsiaTheme="minorEastAsia" w:hAnsiTheme="minorHAnsi"/>
+          <w:noProof/>
+          <w:sz w:val="22"/>
+          <w:szCs w:val="22"/>
+          <w:lang w:val="es-CL" w:eastAsia="es-CL"/>
         </w:rPr>
       </w:pPr>
       <w:r>
@@ -380,7 +555,7 @@
         <w:rPr>
           <w:noProof/>
         </w:rPr>
-        <w:instrText xml:space="preserve"> PAGEREF _Toc462870437 \h </w:instrText>
+        <w:instrText xml:space="preserve"> PAGEREF _Toc464136324 \h </w:instrText>
       </w:r>
       <w:r>
         <w:rPr>
@@ -417,7 +592,7 @@
           <w:noProof/>
           <w:sz w:val="22"/>
           <w:szCs w:val="22"/>
-          <w:lang w:val="es-ES" w:eastAsia="es-ES"/>
+          <w:lang w:val="es-CL" w:eastAsia="es-CL"/>
         </w:rPr>
       </w:pPr>
       <w:r>
@@ -443,7 +618,7 @@
         <w:rPr>
           <w:noProof/>
         </w:rPr>
-        <w:instrText xml:space="preserve"> PAGEREF _Toc462870438 \h </w:instrText>
+        <w:instrText xml:space="preserve"> PAGEREF _Toc464136325 \h </w:instrText>
       </w:r>
       <w:r>
         <w:rPr>
@@ -480,7 +655,7 @@
           <w:noProof/>
           <w:sz w:val="22"/>
           <w:szCs w:val="22"/>
-          <w:lang w:val="es-ES" w:eastAsia="es-ES"/>
+          <w:lang w:val="es-CL" w:eastAsia="es-CL"/>
         </w:rPr>
       </w:pPr>
       <w:r>
@@ -505,7 +680,7 @@
         <w:rPr>
           <w:noProof/>
         </w:rPr>
-        <w:instrText xml:space="preserve"> PAGEREF _Toc462870439 \h </w:instrText>
+        <w:instrText xml:space="preserve"> PAGEREF _Toc464136326 \h </w:instrText>
       </w:r>
       <w:r>
         <w:rPr>
@@ -542,7 +717,7 @@
           <w:noProof/>
           <w:sz w:val="22"/>
           <w:szCs w:val="22"/>
-          <w:lang w:val="es-ES" w:eastAsia="es-ES"/>
+          <w:lang w:val="es-CL" w:eastAsia="es-CL"/>
         </w:rPr>
       </w:pPr>
       <w:r>
@@ -567,7 +742,7 @@
         <w:rPr>
           <w:noProof/>
         </w:rPr>
-        <w:instrText xml:space="preserve"> PAGEREF _Toc462870440 \h </w:instrText>
+        <w:instrText xml:space="preserve"> PAGEREF _Toc464136327 \h </w:instrText>
       </w:r>
       <w:r>
         <w:rPr>
@@ -604,7 +779,7 @@
           <w:noProof/>
           <w:sz w:val="22"/>
           <w:szCs w:val="22"/>
-          <w:lang w:val="es-ES" w:eastAsia="es-ES"/>
+          <w:lang w:val="es-CL" w:eastAsia="es-CL"/>
         </w:rPr>
       </w:pPr>
       <w:r>
@@ -629,7 +804,7 @@
         <w:rPr>
           <w:noProof/>
         </w:rPr>
-        <w:instrText xml:space="preserve"> PAGEREF _Toc462870441 \h </w:instrText>
+        <w:instrText xml:space="preserve"> PAGEREF _Toc464136328 \h </w:instrText>
       </w:r>
       <w:r>
         <w:rPr>
@@ -666,7 +841,7 @@
           <w:noProof/>
           <w:sz w:val="22"/>
           <w:szCs w:val="22"/>
-          <w:lang w:val="es-ES" w:eastAsia="es-ES"/>
+          <w:lang w:val="es-CL" w:eastAsia="es-CL"/>
         </w:rPr>
       </w:pPr>
       <w:r>
@@ -691,7 +866,7 @@
         <w:rPr>
           <w:noProof/>
         </w:rPr>
-        <w:instrText xml:space="preserve"> PAGEREF _Toc462870442 \h </w:instrText>
+        <w:instrText xml:space="preserve"> PAGEREF _Toc464136329 \h </w:instrText>
       </w:r>
       <w:r>
         <w:rPr>
@@ -728,7 +903,7 @@
           <w:noProof/>
           <w:sz w:val="22"/>
           <w:szCs w:val="22"/>
-          <w:lang w:val="es-ES" w:eastAsia="es-ES"/>
+          <w:lang w:val="es-CL" w:eastAsia="es-CL"/>
         </w:rPr>
       </w:pPr>
       <w:r>
@@ -753,7 +928,7 @@
         <w:rPr>
           <w:noProof/>
         </w:rPr>
-        <w:instrText xml:space="preserve"> PAGEREF _Toc462870443 \h </w:instrText>
+        <w:instrText xml:space="preserve"> PAGEREF _Toc464136330 \h </w:instrText>
       </w:r>
       <w:r>
         <w:rPr>
@@ -770,7 +945,7 @@
         <w:rPr>
           <w:noProof/>
         </w:rPr>
-        <w:t>8</w:t>
+        <w:t>9</w:t>
       </w:r>
       <w:r>
         <w:rPr>
@@ -790,7 +965,7 @@
           <w:noProof/>
           <w:sz w:val="22"/>
           <w:szCs w:val="22"/>
-          <w:lang w:val="es-ES" w:eastAsia="es-ES"/>
+          <w:lang w:val="es-CL" w:eastAsia="es-CL"/>
         </w:rPr>
       </w:pPr>
       <w:r>
@@ -815,7 +990,7 @@
         <w:rPr>
           <w:noProof/>
         </w:rPr>
-        <w:instrText xml:space="preserve"> PAGEREF _Toc462870444 \h </w:instrText>
+        <w:instrText xml:space="preserve"> PAGEREF _Toc464136331 \h </w:instrText>
       </w:r>
       <w:r>
         <w:rPr>
@@ -832,7 +1007,7 @@
         <w:rPr>
           <w:noProof/>
         </w:rPr>
-        <w:t>8</w:t>
+        <w:t>9</w:t>
       </w:r>
       <w:r>
         <w:rPr>
@@ -852,7 +1027,7 @@
           <w:noProof/>
           <w:sz w:val="22"/>
           <w:szCs w:val="22"/>
-          <w:lang w:val="es-ES" w:eastAsia="es-ES"/>
+          <w:lang w:val="es-CL" w:eastAsia="es-CL"/>
         </w:rPr>
       </w:pPr>
       <w:r>
@@ -877,7 +1052,7 @@
         <w:rPr>
           <w:noProof/>
         </w:rPr>
-        <w:instrText xml:space="preserve"> PAGEREF _Toc462870445 \h </w:instrText>
+        <w:instrText xml:space="preserve"> PAGEREF _Toc464136332 \h </w:instrText>
       </w:r>
       <w:r>
         <w:rPr>
@@ -914,7 +1089,7 @@
           <w:noProof/>
           <w:sz w:val="22"/>
           <w:szCs w:val="22"/>
-          <w:lang w:val="es-ES" w:eastAsia="es-ES"/>
+          <w:lang w:val="es-CL" w:eastAsia="es-CL"/>
         </w:rPr>
       </w:pPr>
       <w:r>
@@ -939,7 +1114,7 @@
         <w:rPr>
           <w:noProof/>
         </w:rPr>
-        <w:instrText xml:space="preserve"> PAGEREF _Toc462870446 \h </w:instrText>
+        <w:instrText xml:space="preserve"> PAGEREF _Toc464136333 \h </w:instrText>
       </w:r>
       <w:r>
         <w:rPr>
@@ -976,7 +1151,7 @@
           <w:noProof/>
           <w:sz w:val="22"/>
           <w:szCs w:val="22"/>
-          <w:lang w:val="es-ES" w:eastAsia="es-ES"/>
+          <w:lang w:val="es-CL" w:eastAsia="es-CL"/>
         </w:rPr>
       </w:pPr>
       <w:r>
@@ -1001,7 +1176,7 @@
         <w:rPr>
           <w:noProof/>
         </w:rPr>
-        <w:instrText xml:space="preserve"> PAGEREF _Toc462870447 \h </w:instrText>
+        <w:instrText xml:space="preserve"> PAGEREF _Toc464136334 \h </w:instrText>
       </w:r>
       <w:r>
         <w:rPr>
@@ -1038,7 +1213,7 @@
           <w:noProof/>
           <w:sz w:val="22"/>
           <w:szCs w:val="22"/>
-          <w:lang w:val="es-ES" w:eastAsia="es-ES"/>
+          <w:lang w:val="es-CL" w:eastAsia="es-CL"/>
         </w:rPr>
       </w:pPr>
       <w:r>
@@ -1063,7 +1238,7 @@
         <w:rPr>
           <w:noProof/>
         </w:rPr>
-        <w:instrText xml:space="preserve"> PAGEREF _Toc462870448 \h </w:instrText>
+        <w:instrText xml:space="preserve"> PAGEREF _Toc464136335 \h </w:instrText>
       </w:r>
       <w:r>
         <w:rPr>
@@ -1100,7 +1275,7 @@
           <w:noProof/>
           <w:sz w:val="22"/>
           <w:szCs w:val="22"/>
-          <w:lang w:val="es-ES" w:eastAsia="es-ES"/>
+          <w:lang w:val="es-CL" w:eastAsia="es-CL"/>
         </w:rPr>
       </w:pPr>
       <w:r>
@@ -1125,7 +1300,7 @@
         <w:rPr>
           <w:noProof/>
         </w:rPr>
-        <w:instrText xml:space="preserve"> PAGEREF _Toc462870449 \h </w:instrText>
+        <w:instrText xml:space="preserve"> PAGEREF _Toc464136336 \h </w:instrText>
       </w:r>
       <w:r>
         <w:rPr>
@@ -1162,7 +1337,7 @@
           <w:noProof/>
           <w:sz w:val="22"/>
           <w:szCs w:val="22"/>
-          <w:lang w:val="es-ES" w:eastAsia="es-ES"/>
+          <w:lang w:val="es-CL" w:eastAsia="es-CL"/>
         </w:rPr>
       </w:pPr>
       <w:r>
@@ -1187,7 +1362,7 @@
         <w:rPr>
           <w:noProof/>
         </w:rPr>
-        <w:instrText xml:space="preserve"> PAGEREF _Toc462870450 \h </w:instrText>
+        <w:instrText xml:space="preserve"> PAGEREF _Toc464136337 \h </w:instrText>
       </w:r>
       <w:r>
         <w:rPr>
@@ -1224,7 +1399,7 @@
           <w:noProof/>
           <w:sz w:val="22"/>
           <w:szCs w:val="22"/>
-          <w:lang w:val="es-ES" w:eastAsia="es-ES"/>
+          <w:lang w:val="es-CL" w:eastAsia="es-CL"/>
         </w:rPr>
       </w:pPr>
       <w:r>
@@ -1249,7 +1424,7 @@
         <w:rPr>
           <w:noProof/>
         </w:rPr>
-        <w:instrText xml:space="preserve"> PAGEREF _Toc462870451 \h </w:instrText>
+        <w:instrText xml:space="preserve"> PAGEREF _Toc464136338 \h </w:instrText>
       </w:r>
       <w:r>
         <w:rPr>
@@ -1286,7 +1461,7 @@
           <w:noProof/>
           <w:sz w:val="22"/>
           <w:szCs w:val="22"/>
-          <w:lang w:val="es-ES" w:eastAsia="es-ES"/>
+          <w:lang w:val="es-CL" w:eastAsia="es-CL"/>
         </w:rPr>
       </w:pPr>
       <w:r>
@@ -1311,7 +1486,7 @@
         <w:rPr>
           <w:noProof/>
         </w:rPr>
-        <w:instrText xml:space="preserve"> PAGEREF _Toc462870452 \h </w:instrText>
+        <w:instrText xml:space="preserve"> PAGEREF _Toc464136339 \h </w:instrText>
       </w:r>
       <w:r>
         <w:rPr>
@@ -1348,7 +1523,7 @@
           <w:noProof/>
           <w:sz w:val="22"/>
           <w:szCs w:val="22"/>
-          <w:lang w:val="es-ES" w:eastAsia="es-ES"/>
+          <w:lang w:val="es-CL" w:eastAsia="es-CL"/>
         </w:rPr>
       </w:pPr>
       <w:r>
@@ -1373,7 +1548,7 @@
         <w:rPr>
           <w:noProof/>
         </w:rPr>
-        <w:instrText xml:space="preserve"> PAGEREF _Toc462870453 \h </w:instrText>
+        <w:instrText xml:space="preserve"> PAGEREF _Toc464136340 \h </w:instrText>
       </w:r>
       <w:r>
         <w:rPr>
@@ -1410,7 +1585,7 @@
           <w:noProof/>
           <w:sz w:val="22"/>
           <w:szCs w:val="22"/>
-          <w:lang w:val="es-ES" w:eastAsia="es-ES"/>
+          <w:lang w:val="es-CL" w:eastAsia="es-CL"/>
         </w:rPr>
       </w:pPr>
       <w:r>
@@ -1435,7 +1610,7 @@
         <w:rPr>
           <w:noProof/>
         </w:rPr>
-        <w:instrText xml:space="preserve"> PAGEREF _Toc462870454 \h </w:instrText>
+        <w:instrText xml:space="preserve"> PAGEREF _Toc464136341 \h </w:instrText>
       </w:r>
       <w:r>
         <w:rPr>
@@ -1472,7 +1647,7 @@
           <w:noProof/>
           <w:sz w:val="22"/>
           <w:szCs w:val="22"/>
-          <w:lang w:val="es-ES" w:eastAsia="es-ES"/>
+          <w:lang w:val="es-CL" w:eastAsia="es-CL"/>
         </w:rPr>
       </w:pPr>
       <w:r>
@@ -1497,7 +1672,7 @@
         <w:rPr>
           <w:noProof/>
         </w:rPr>
-        <w:instrText xml:space="preserve"> PAGEREF _Toc462870455 \h </w:instrText>
+        <w:instrText xml:space="preserve"> PAGEREF _Toc464136342 \h </w:instrText>
       </w:r>
       <w:r>
         <w:rPr>
@@ -1534,7 +1709,7 @@
           <w:noProof/>
           <w:sz w:val="22"/>
           <w:szCs w:val="22"/>
-          <w:lang w:val="es-ES" w:eastAsia="es-ES"/>
+          <w:lang w:val="es-CL" w:eastAsia="es-CL"/>
         </w:rPr>
       </w:pPr>
       <w:r>
@@ -1559,7 +1734,7 @@
         <w:rPr>
           <w:noProof/>
         </w:rPr>
-        <w:instrText xml:space="preserve"> PAGEREF _Toc462870456 \h </w:instrText>
+        <w:instrText xml:space="preserve"> PAGEREF _Toc464136343 \h </w:instrText>
       </w:r>
       <w:r>
         <w:rPr>
@@ -1596,7 +1771,7 @@
           <w:noProof/>
           <w:sz w:val="22"/>
           <w:szCs w:val="22"/>
-          <w:lang w:val="es-ES" w:eastAsia="es-ES"/>
+          <w:lang w:val="es-CL" w:eastAsia="es-CL"/>
         </w:rPr>
       </w:pPr>
       <w:r>
@@ -1621,7 +1796,7 @@
         <w:rPr>
           <w:noProof/>
         </w:rPr>
-        <w:instrText xml:space="preserve"> PAGEREF _Toc462870457 \h </w:instrText>
+        <w:instrText xml:space="preserve"> PAGEREF _Toc464136344 \h </w:instrText>
       </w:r>
       <w:r>
         <w:rPr>
@@ -1658,7 +1833,7 @@
           <w:noProof/>
           <w:sz w:val="22"/>
           <w:szCs w:val="22"/>
-          <w:lang w:val="es-ES" w:eastAsia="es-ES"/>
+          <w:lang w:val="es-CL" w:eastAsia="es-CL"/>
         </w:rPr>
       </w:pPr>
       <w:r>
@@ -1683,7 +1858,7 @@
         <w:rPr>
           <w:noProof/>
         </w:rPr>
-        <w:instrText xml:space="preserve"> PAGEREF _Toc462870458 \h </w:instrText>
+        <w:instrText xml:space="preserve"> PAGEREF _Toc464136345 \h </w:instrText>
       </w:r>
       <w:r>
         <w:rPr>
@@ -1720,7 +1895,7 @@
           <w:noProof/>
           <w:sz w:val="22"/>
           <w:szCs w:val="22"/>
-          <w:lang w:val="es-ES" w:eastAsia="es-ES"/>
+          <w:lang w:val="es-CL" w:eastAsia="es-CL"/>
         </w:rPr>
       </w:pPr>
       <w:r>
@@ -1745,7 +1920,7 @@
         <w:rPr>
           <w:noProof/>
         </w:rPr>
-        <w:instrText xml:space="preserve"> PAGEREF _Toc462870459 \h </w:instrText>
+        <w:instrText xml:space="preserve"> PAGEREF _Toc464136346 \h </w:instrText>
       </w:r>
       <w:r>
         <w:rPr>
@@ -1782,7 +1957,7 @@
           <w:noProof/>
           <w:sz w:val="22"/>
           <w:szCs w:val="22"/>
-          <w:lang w:val="es-ES" w:eastAsia="es-ES"/>
+          <w:lang w:val="es-CL" w:eastAsia="es-CL"/>
         </w:rPr>
       </w:pPr>
       <w:r>
@@ -1807,7 +1982,7 @@
         <w:rPr>
           <w:noProof/>
         </w:rPr>
-        <w:instrText xml:space="preserve"> PAGEREF _Toc462870460 \h </w:instrText>
+        <w:instrText xml:space="preserve"> PAGEREF _Toc464136347 \h </w:instrText>
       </w:r>
       <w:r>
         <w:rPr>
@@ -1844,7 +2019,7 @@
           <w:noProof/>
           <w:sz w:val="22"/>
           <w:szCs w:val="22"/>
-          <w:lang w:val="es-ES" w:eastAsia="es-ES"/>
+          <w:lang w:val="es-CL" w:eastAsia="es-CL"/>
         </w:rPr>
       </w:pPr>
       <w:r>
@@ -1869,7 +2044,7 @@
         <w:rPr>
           <w:noProof/>
         </w:rPr>
-        <w:instrText xml:space="preserve"> PAGEREF _Toc462870461 \h </w:instrText>
+        <w:instrText xml:space="preserve"> PAGEREF _Toc464136348 \h </w:instrText>
       </w:r>
       <w:r>
         <w:rPr>
@@ -1906,7 +2081,7 @@
           <w:noProof/>
           <w:sz w:val="22"/>
           <w:szCs w:val="22"/>
-          <w:lang w:val="es-ES" w:eastAsia="es-ES"/>
+          <w:lang w:val="es-CL" w:eastAsia="es-CL"/>
         </w:rPr>
       </w:pPr>
       <w:r>
@@ -1931,7 +2106,7 @@
         <w:rPr>
           <w:noProof/>
         </w:rPr>
-        <w:instrText xml:space="preserve"> PAGEREF _Toc462870462 \h </w:instrText>
+        <w:instrText xml:space="preserve"> PAGEREF _Toc464136349 \h </w:instrText>
       </w:r>
       <w:r>
         <w:rPr>
@@ -1968,7 +2143,7 @@
           <w:noProof/>
           <w:sz w:val="22"/>
           <w:szCs w:val="22"/>
-          <w:lang w:val="es-ES" w:eastAsia="es-ES"/>
+          <w:lang w:val="es-CL" w:eastAsia="es-CL"/>
         </w:rPr>
       </w:pPr>
       <w:r>
@@ -1993,7 +2168,7 @@
         <w:rPr>
           <w:noProof/>
         </w:rPr>
-        <w:instrText xml:space="preserve"> PAGEREF _Toc462870463 \h </w:instrText>
+        <w:instrText xml:space="preserve"> PAGEREF _Toc464136350 \h </w:instrText>
       </w:r>
       <w:r>
         <w:rPr>
@@ -2030,7 +2205,7 @@
           <w:noProof/>
           <w:sz w:val="22"/>
           <w:szCs w:val="22"/>
-          <w:lang w:val="es-ES" w:eastAsia="es-ES"/>
+          <w:lang w:val="es-CL" w:eastAsia="es-CL"/>
         </w:rPr>
       </w:pPr>
       <w:r>
@@ -2055,7 +2230,7 @@
         <w:rPr>
           <w:noProof/>
         </w:rPr>
-        <w:instrText xml:space="preserve"> PAGEREF _Toc462870464 \h </w:instrText>
+        <w:instrText xml:space="preserve"> PAGEREF _Toc464136351 \h </w:instrText>
       </w:r>
       <w:r>
         <w:rPr>
@@ -2092,7 +2267,7 @@
           <w:noProof/>
           <w:sz w:val="22"/>
           <w:szCs w:val="22"/>
-          <w:lang w:val="es-ES" w:eastAsia="es-ES"/>
+          <w:lang w:val="es-CL" w:eastAsia="es-CL"/>
         </w:rPr>
       </w:pPr>
       <w:r>
@@ -2117,7 +2292,7 @@
         <w:rPr>
           <w:noProof/>
         </w:rPr>
-        <w:instrText xml:space="preserve"> PAGEREF _Toc462870465 \h </w:instrText>
+        <w:instrText xml:space="preserve"> PAGEREF _Toc464136352 \h </w:instrText>
       </w:r>
       <w:r>
         <w:rPr>
@@ -2154,7 +2329,7 @@
           <w:noProof/>
           <w:sz w:val="22"/>
           <w:szCs w:val="22"/>
-          <w:lang w:val="es-ES" w:eastAsia="es-ES"/>
+          <w:lang w:val="es-CL" w:eastAsia="es-CL"/>
         </w:rPr>
       </w:pPr>
       <w:r>
@@ -2179,7 +2354,7 @@
         <w:rPr>
           <w:noProof/>
         </w:rPr>
-        <w:instrText xml:space="preserve"> PAGEREF _Toc462870466 \h </w:instrText>
+        <w:instrText xml:space="preserve"> PAGEREF _Toc464136353 \h </w:instrText>
       </w:r>
       <w:r>
         <w:rPr>
@@ -2216,7 +2391,7 @@
           <w:noProof/>
           <w:sz w:val="22"/>
           <w:szCs w:val="22"/>
-          <w:lang w:val="es-ES" w:eastAsia="es-ES"/>
+          <w:lang w:val="es-CL" w:eastAsia="es-CL"/>
         </w:rPr>
       </w:pPr>
       <w:r>
@@ -2241,7 +2416,7 @@
         <w:rPr>
           <w:noProof/>
         </w:rPr>
-        <w:instrText xml:space="preserve"> PAGEREF _Toc462870467 \h </w:instrText>
+        <w:instrText xml:space="preserve"> PAGEREF _Toc464136354 \h </w:instrText>
       </w:r>
       <w:r>
         <w:rPr>
@@ -2278,7 +2453,7 @@
           <w:noProof/>
           <w:sz w:val="22"/>
           <w:szCs w:val="22"/>
-          <w:lang w:val="es-ES" w:eastAsia="es-ES"/>
+          <w:lang w:val="es-CL" w:eastAsia="es-CL"/>
         </w:rPr>
       </w:pPr>
       <w:r>
@@ -2303,7 +2478,7 @@
         <w:rPr>
           <w:noProof/>
         </w:rPr>
-        <w:instrText xml:space="preserve"> PAGEREF _Toc462870468 \h </w:instrText>
+        <w:instrText xml:space="preserve"> PAGEREF _Toc464136355 \h </w:instrText>
       </w:r>
       <w:r>
         <w:rPr>
@@ -2340,7 +2515,7 @@
           <w:noProof/>
           <w:sz w:val="22"/>
           <w:szCs w:val="22"/>
-          <w:lang w:val="es-ES" w:eastAsia="es-ES"/>
+          <w:lang w:val="es-CL" w:eastAsia="es-CL"/>
         </w:rPr>
       </w:pPr>
       <w:r>
@@ -2365,7 +2540,7 @@
         <w:rPr>
           <w:noProof/>
         </w:rPr>
-        <w:instrText xml:space="preserve"> PAGEREF _Toc462870469 \h </w:instrText>
+        <w:instrText xml:space="preserve"> PAGEREF _Toc464136356 \h </w:instrText>
       </w:r>
       <w:r>
         <w:rPr>
@@ -2402,7 +2577,7 @@
           <w:noProof/>
           <w:sz w:val="22"/>
           <w:szCs w:val="22"/>
-          <w:lang w:val="es-ES" w:eastAsia="es-ES"/>
+          <w:lang w:val="es-CL" w:eastAsia="es-CL"/>
         </w:rPr>
       </w:pPr>
       <w:r>
@@ -2427,7 +2602,7 @@
         <w:rPr>
           <w:noProof/>
         </w:rPr>
-        <w:instrText xml:space="preserve"> PAGEREF _Toc462870470 \h </w:instrText>
+        <w:instrText xml:space="preserve"> PAGEREF _Toc464136357 \h </w:instrText>
       </w:r>
       <w:r>
         <w:rPr>
@@ -2464,7 +2639,7 @@
           <w:noProof/>
           <w:sz w:val="22"/>
           <w:szCs w:val="22"/>
-          <w:lang w:val="es-ES" w:eastAsia="es-ES"/>
+          <w:lang w:val="es-CL" w:eastAsia="es-CL"/>
         </w:rPr>
       </w:pPr>
       <w:r>
@@ -2490,7 +2665,7 @@
         <w:rPr>
           <w:noProof/>
         </w:rPr>
-        <w:instrText xml:space="preserve"> PAGEREF _Toc462870471 \h </w:instrText>
+        <w:instrText xml:space="preserve"> PAGEREF _Toc464136358 \h </w:instrText>
       </w:r>
       <w:r>
         <w:rPr>
@@ -2530,12 +2705,13 @@
       <w:pPr>
         <w:pStyle w:val="Ttulo1"/>
       </w:pPr>
-      <w:bookmarkStart w:id="3" w:name="_Toc461389033"/>
-      <w:bookmarkStart w:id="4" w:name="_Toc462151333"/>
-      <w:bookmarkStart w:id="5" w:name="_Toc462166093"/>
-      <w:bookmarkStart w:id="6" w:name="_Toc462170129"/>
-      <w:bookmarkStart w:id="7" w:name="_Toc462173476"/>
-      <w:bookmarkStart w:id="8" w:name="_Toc462870435"/>
+      <w:bookmarkStart w:id="5" w:name="_Toc461389033"/>
+      <w:bookmarkStart w:id="6" w:name="_Toc462151333"/>
+      <w:bookmarkStart w:id="7" w:name="_Toc462166093"/>
+      <w:bookmarkStart w:id="8" w:name="_Toc462170129"/>
+      <w:bookmarkStart w:id="9" w:name="_Toc462173476"/>
+      <w:bookmarkStart w:id="10" w:name="_Toc462870435"/>
+      <w:bookmarkStart w:id="11" w:name="_Toc464136322"/>
       <w:r>
         <w:lastRenderedPageBreak/>
         <w:t>Lista</w:t>
@@ -2543,12 +2719,13 @@
       <w:r>
         <w:t xml:space="preserve"> de figuras</w:t>
       </w:r>
-      <w:bookmarkEnd w:id="3"/>
-      <w:bookmarkEnd w:id="4"/>
       <w:bookmarkEnd w:id="5"/>
       <w:bookmarkEnd w:id="6"/>
       <w:bookmarkEnd w:id="7"/>
       <w:bookmarkEnd w:id="8"/>
+      <w:bookmarkEnd w:id="9"/>
+      <w:bookmarkEnd w:id="10"/>
+      <w:bookmarkEnd w:id="11"/>
     </w:p>
     <w:p/>
     <w:p>
@@ -2562,7 +2739,7 @@
           <w:noProof/>
           <w:sz w:val="22"/>
           <w:szCs w:val="22"/>
-          <w:lang w:val="es-ES" w:eastAsia="es-ES"/>
+          <w:lang w:val="es-CL" w:eastAsia="es-CL"/>
         </w:rPr>
       </w:pPr>
       <w:r>
@@ -2580,13 +2757,13 @@
         </w:rPr>
         <w:fldChar w:fldCharType="separate"/>
       </w:r>
-      <w:hyperlink r:id="rId9" w:anchor="_Toc463432870" w:history="1">
+      <w:hyperlink r:id="rId9" w:anchor="_Toc464136284" w:history="1">
         <w:r>
           <w:rPr>
             <w:rStyle w:val="Hipervnculo"/>
             <w:noProof/>
           </w:rPr>
-          <w:t>Figura 1. Diagrama de Ishikawa</w:t>
+          <w:t>Figura 1. Diagrama de Ishikawa que muestra la problemática de CMH</w:t>
         </w:r>
         <w:r>
           <w:rPr>
@@ -2607,7 +2784,7 @@
             <w:noProof/>
             <w:webHidden/>
           </w:rPr>
-          <w:instrText xml:space="preserve"> PAGEREF _Toc463432870 \h </w:instrText>
+          <w:instrText xml:space="preserve"> PAGEREF _Toc464136284 \h </w:instrText>
         </w:r>
         <w:r>
           <w:rPr>
@@ -2649,10 +2826,10 @@
           <w:noProof/>
           <w:sz w:val="22"/>
           <w:szCs w:val="22"/>
-          <w:lang w:val="es-ES" w:eastAsia="es-ES"/>
-        </w:rPr>
-      </w:pPr>
-      <w:hyperlink w:anchor="_Toc463432871" w:history="1">
+          <w:lang w:val="es-CL" w:eastAsia="es-CL"/>
+        </w:rPr>
+      </w:pPr>
+      <w:hyperlink w:anchor="_Toc464136285" w:history="1">
         <w:r>
           <w:rPr>
             <w:rStyle w:val="Hipervnculo"/>
@@ -2679,7 +2856,7 @@
             <w:noProof/>
             <w:webHidden/>
           </w:rPr>
-          <w:instrText xml:space="preserve"> PAGEREF _Toc463432871 \h </w:instrText>
+          <w:instrText xml:space="preserve"> PAGEREF _Toc464136285 \h </w:instrText>
         </w:r>
         <w:r>
           <w:rPr>
@@ -2699,7 +2876,7 @@
             <w:noProof/>
             <w:webHidden/>
           </w:rPr>
-          <w:t>17</w:t>
+          <w:t>18</w:t>
         </w:r>
         <w:r>
           <w:rPr>
@@ -2721,10 +2898,10 @@
           <w:noProof/>
           <w:sz w:val="22"/>
           <w:szCs w:val="22"/>
-          <w:lang w:val="es-ES" w:eastAsia="es-ES"/>
-        </w:rPr>
-      </w:pPr>
-      <w:hyperlink w:anchor="_Toc463432872" w:history="1">
+          <w:lang w:val="es-CL" w:eastAsia="es-CL"/>
+        </w:rPr>
+      </w:pPr>
+      <w:hyperlink w:anchor="_Toc464136286" w:history="1">
         <w:r>
           <w:rPr>
             <w:rStyle w:val="Hipervnculo"/>
@@ -2751,7 +2928,7 @@
             <w:noProof/>
             <w:webHidden/>
           </w:rPr>
-          <w:instrText xml:space="preserve"> PAGEREF _Toc463432872 \h </w:instrText>
+          <w:instrText xml:space="preserve"> PAGEREF _Toc464136286 \h </w:instrText>
         </w:r>
         <w:r>
           <w:rPr>
@@ -2771,7 +2948,7 @@
             <w:noProof/>
             <w:webHidden/>
           </w:rPr>
-          <w:t>19</w:t>
+          <w:t>20</w:t>
         </w:r>
         <w:r>
           <w:rPr>
@@ -2793,10 +2970,10 @@
           <w:noProof/>
           <w:sz w:val="22"/>
           <w:szCs w:val="22"/>
-          <w:lang w:val="es-ES" w:eastAsia="es-ES"/>
-        </w:rPr>
-      </w:pPr>
-      <w:hyperlink w:anchor="_Toc463432873" w:history="1">
+          <w:lang w:val="es-CL" w:eastAsia="es-CL"/>
+        </w:rPr>
+      </w:pPr>
+      <w:hyperlink w:anchor="_Toc464136287" w:history="1">
         <w:r>
           <w:rPr>
             <w:rStyle w:val="Hipervnculo"/>
@@ -2823,7 +3000,7 @@
             <w:noProof/>
             <w:webHidden/>
           </w:rPr>
-          <w:instrText xml:space="preserve"> PAGEREF _Toc463432873 \h </w:instrText>
+          <w:instrText xml:space="preserve"> PAGEREF _Toc464136287 \h </w:instrText>
         </w:r>
         <w:r>
           <w:rPr>
@@ -2843,7 +3020,7 @@
             <w:noProof/>
             <w:webHidden/>
           </w:rPr>
-          <w:t>21</w:t>
+          <w:t>22</w:t>
         </w:r>
         <w:r>
           <w:rPr>
@@ -2865,10 +3042,10 @@
           <w:noProof/>
           <w:sz w:val="22"/>
           <w:szCs w:val="22"/>
-          <w:lang w:val="es-ES" w:eastAsia="es-ES"/>
-        </w:rPr>
-      </w:pPr>
-      <w:hyperlink w:anchor="_Toc463432874" w:history="1">
+          <w:lang w:val="es-CL" w:eastAsia="es-CL"/>
+        </w:rPr>
+      </w:pPr>
+      <w:hyperlink w:anchor="_Toc464136288" w:history="1">
         <w:r>
           <w:rPr>
             <w:rStyle w:val="Hipervnculo"/>
@@ -2895,7 +3072,7 @@
             <w:noProof/>
             <w:webHidden/>
           </w:rPr>
-          <w:instrText xml:space="preserve"> PAGEREF _Toc463432874 \h </w:instrText>
+          <w:instrText xml:space="preserve"> PAGEREF _Toc464136288 \h </w:instrText>
         </w:r>
         <w:r>
           <w:rPr>
@@ -2915,7 +3092,7 @@
             <w:noProof/>
             <w:webHidden/>
           </w:rPr>
-          <w:t>23</w:t>
+          <w:t>24</w:t>
         </w:r>
         <w:r>
           <w:rPr>
@@ -2937,10 +3114,10 @@
           <w:noProof/>
           <w:sz w:val="22"/>
           <w:szCs w:val="22"/>
-          <w:lang w:val="es-ES" w:eastAsia="es-ES"/>
-        </w:rPr>
-      </w:pPr>
-      <w:hyperlink w:anchor="_Toc463432875" w:history="1">
+          <w:lang w:val="es-CL" w:eastAsia="es-CL"/>
+        </w:rPr>
+      </w:pPr>
+      <w:hyperlink w:anchor="_Toc464136289" w:history="1">
         <w:r>
           <w:rPr>
             <w:rStyle w:val="Hipervnculo"/>
@@ -2967,7 +3144,7 @@
             <w:noProof/>
             <w:webHidden/>
           </w:rPr>
-          <w:instrText xml:space="preserve"> PAGEREF _Toc463432875 \h </w:instrText>
+          <w:instrText xml:space="preserve"> PAGEREF _Toc464136289 \h </w:instrText>
         </w:r>
         <w:r>
           <w:rPr>
@@ -2987,7 +3164,7 @@
             <w:noProof/>
             <w:webHidden/>
           </w:rPr>
-          <w:t>25</w:t>
+          <w:t>26</w:t>
         </w:r>
         <w:r>
           <w:rPr>
@@ -3009,10 +3186,10 @@
           <w:noProof/>
           <w:sz w:val="22"/>
           <w:szCs w:val="22"/>
-          <w:lang w:val="es-ES" w:eastAsia="es-ES"/>
-        </w:rPr>
-      </w:pPr>
-      <w:hyperlink w:anchor="_Toc463432876" w:history="1">
+          <w:lang w:val="es-CL" w:eastAsia="es-CL"/>
+        </w:rPr>
+      </w:pPr>
+      <w:hyperlink w:anchor="_Toc464136290" w:history="1">
         <w:r>
           <w:rPr>
             <w:rStyle w:val="Hipervnculo"/>
@@ -3039,7 +3216,7 @@
             <w:noProof/>
             <w:webHidden/>
           </w:rPr>
-          <w:instrText xml:space="preserve"> PAGEREF _Toc463432876 \h </w:instrText>
+          <w:instrText xml:space="preserve"> PAGEREF _Toc464136290 \h </w:instrText>
         </w:r>
         <w:r>
           <w:rPr>
@@ -3059,7 +3236,7 @@
             <w:noProof/>
             <w:webHidden/>
           </w:rPr>
-          <w:t>27</w:t>
+          <w:t>28</w:t>
         </w:r>
         <w:r>
           <w:rPr>
@@ -3081,10 +3258,10 @@
           <w:noProof/>
           <w:sz w:val="22"/>
           <w:szCs w:val="22"/>
-          <w:lang w:val="es-ES" w:eastAsia="es-ES"/>
-        </w:rPr>
-      </w:pPr>
-      <w:hyperlink w:anchor="_Toc463432877" w:history="1">
+          <w:lang w:val="es-CL" w:eastAsia="es-CL"/>
+        </w:rPr>
+      </w:pPr>
+      <w:hyperlink w:anchor="_Toc464136291" w:history="1">
         <w:r>
           <w:rPr>
             <w:rStyle w:val="Hipervnculo"/>
@@ -3111,7 +3288,7 @@
             <w:noProof/>
             <w:webHidden/>
           </w:rPr>
-          <w:instrText xml:space="preserve"> PAGEREF _Toc463432877 \h </w:instrText>
+          <w:instrText xml:space="preserve"> PAGEREF _Toc464136291 \h </w:instrText>
         </w:r>
         <w:r>
           <w:rPr>
@@ -3131,7 +3308,7 @@
             <w:noProof/>
             <w:webHidden/>
           </w:rPr>
-          <w:t>29</w:t>
+          <w:t>30</w:t>
         </w:r>
         <w:r>
           <w:rPr>
@@ -3153,10 +3330,10 @@
           <w:noProof/>
           <w:sz w:val="22"/>
           <w:szCs w:val="22"/>
-          <w:lang w:val="es-ES" w:eastAsia="es-ES"/>
-        </w:rPr>
-      </w:pPr>
-      <w:hyperlink w:anchor="_Toc463432878" w:history="1">
+          <w:lang w:val="es-CL" w:eastAsia="es-CL"/>
+        </w:rPr>
+      </w:pPr>
+      <w:hyperlink w:anchor="_Toc464136292" w:history="1">
         <w:r>
           <w:rPr>
             <w:rStyle w:val="Hipervnculo"/>
@@ -3183,7 +3360,7 @@
             <w:noProof/>
             <w:webHidden/>
           </w:rPr>
-          <w:instrText xml:space="preserve"> PAGEREF _Toc463432878 \h </w:instrText>
+          <w:instrText xml:space="preserve"> PAGEREF _Toc464136292 \h </w:instrText>
         </w:r>
         <w:r>
           <w:rPr>
@@ -3203,7 +3380,7 @@
             <w:noProof/>
             <w:webHidden/>
           </w:rPr>
-          <w:t>31</w:t>
+          <w:t>32</w:t>
         </w:r>
         <w:r>
           <w:rPr>
@@ -3225,10 +3402,10 @@
           <w:noProof/>
           <w:sz w:val="22"/>
           <w:szCs w:val="22"/>
-          <w:lang w:val="es-ES" w:eastAsia="es-ES"/>
-        </w:rPr>
-      </w:pPr>
-      <w:hyperlink w:anchor="_Toc463432879" w:history="1">
+          <w:lang w:val="es-CL" w:eastAsia="es-CL"/>
+        </w:rPr>
+      </w:pPr>
+      <w:hyperlink w:anchor="_Toc464136293" w:history="1">
         <w:r>
           <w:rPr>
             <w:rStyle w:val="Hipervnculo"/>
@@ -3255,7 +3432,7 @@
             <w:noProof/>
             <w:webHidden/>
           </w:rPr>
-          <w:instrText xml:space="preserve"> PAGEREF _Toc463432879 \h </w:instrText>
+          <w:instrText xml:space="preserve"> PAGEREF _Toc464136293 \h </w:instrText>
         </w:r>
         <w:r>
           <w:rPr>
@@ -3275,7 +3452,7 @@
             <w:noProof/>
             <w:webHidden/>
           </w:rPr>
-          <w:t>33</w:t>
+          <w:t>34</w:t>
         </w:r>
         <w:r>
           <w:rPr>
@@ -3297,10 +3474,10 @@
           <w:noProof/>
           <w:sz w:val="22"/>
           <w:szCs w:val="22"/>
-          <w:lang w:val="es-ES" w:eastAsia="es-ES"/>
-        </w:rPr>
-      </w:pPr>
-      <w:hyperlink w:anchor="_Toc463432880" w:history="1">
+          <w:lang w:val="es-CL" w:eastAsia="es-CL"/>
+        </w:rPr>
+      </w:pPr>
+      <w:hyperlink w:anchor="_Toc464136294" w:history="1">
         <w:r>
           <w:rPr>
             <w:rStyle w:val="Hipervnculo"/>
@@ -3327,7 +3504,7 @@
             <w:noProof/>
             <w:webHidden/>
           </w:rPr>
-          <w:instrText xml:space="preserve"> PAGEREF _Toc463432880 \h </w:instrText>
+          <w:instrText xml:space="preserve"> PAGEREF _Toc464136294 \h </w:instrText>
         </w:r>
         <w:r>
           <w:rPr>
@@ -3347,7 +3524,7 @@
             <w:noProof/>
             <w:webHidden/>
           </w:rPr>
-          <w:t>35</w:t>
+          <w:t>36</w:t>
         </w:r>
         <w:r>
           <w:rPr>
@@ -3369,10 +3546,10 @@
           <w:noProof/>
           <w:sz w:val="22"/>
           <w:szCs w:val="22"/>
-          <w:lang w:val="es-ES" w:eastAsia="es-ES"/>
-        </w:rPr>
-      </w:pPr>
-      <w:hyperlink w:anchor="_Toc463432881" w:history="1">
+          <w:lang w:val="es-CL" w:eastAsia="es-CL"/>
+        </w:rPr>
+      </w:pPr>
+      <w:hyperlink w:anchor="_Toc464136295" w:history="1">
         <w:r>
           <w:rPr>
             <w:rStyle w:val="Hipervnculo"/>
@@ -3399,7 +3576,7 @@
             <w:noProof/>
             <w:webHidden/>
           </w:rPr>
-          <w:instrText xml:space="preserve"> PAGEREF _Toc463432881 \h </w:instrText>
+          <w:instrText xml:space="preserve"> PAGEREF _Toc464136295 \h </w:instrText>
         </w:r>
         <w:r>
           <w:rPr>
@@ -3419,7 +3596,7 @@
             <w:noProof/>
             <w:webHidden/>
           </w:rPr>
-          <w:t>37</w:t>
+          <w:t>38</w:t>
         </w:r>
         <w:r>
           <w:rPr>
@@ -3441,10 +3618,10 @@
           <w:noProof/>
           <w:sz w:val="22"/>
           <w:szCs w:val="22"/>
-          <w:lang w:val="es-ES" w:eastAsia="es-ES"/>
-        </w:rPr>
-      </w:pPr>
-      <w:hyperlink w:anchor="_Toc463432882" w:history="1">
+          <w:lang w:val="es-CL" w:eastAsia="es-CL"/>
+        </w:rPr>
+      </w:pPr>
+      <w:hyperlink w:anchor="_Toc464136296" w:history="1">
         <w:r>
           <w:rPr>
             <w:rStyle w:val="Hipervnculo"/>
@@ -3471,7 +3648,7 @@
             <w:noProof/>
             <w:webHidden/>
           </w:rPr>
-          <w:instrText xml:space="preserve"> PAGEREF _Toc463432882 \h </w:instrText>
+          <w:instrText xml:space="preserve"> PAGEREF _Toc464136296 \h </w:instrText>
         </w:r>
         <w:r>
           <w:rPr>
@@ -3491,7 +3668,7 @@
             <w:noProof/>
             <w:webHidden/>
           </w:rPr>
-          <w:t>39</w:t>
+          <w:t>40</w:t>
         </w:r>
         <w:r>
           <w:rPr>
@@ -3513,10 +3690,10 @@
           <w:noProof/>
           <w:sz w:val="22"/>
           <w:szCs w:val="22"/>
-          <w:lang w:val="es-ES" w:eastAsia="es-ES"/>
-        </w:rPr>
-      </w:pPr>
-      <w:hyperlink w:anchor="_Toc463432883" w:history="1">
+          <w:lang w:val="es-CL" w:eastAsia="es-CL"/>
+        </w:rPr>
+      </w:pPr>
+      <w:hyperlink w:anchor="_Toc464136297" w:history="1">
         <w:r>
           <w:rPr>
             <w:rStyle w:val="Hipervnculo"/>
@@ -3543,7 +3720,7 @@
             <w:noProof/>
             <w:webHidden/>
           </w:rPr>
-          <w:instrText xml:space="preserve"> PAGEREF _Toc463432883 \h </w:instrText>
+          <w:instrText xml:space="preserve"> PAGEREF _Toc464136297 \h </w:instrText>
         </w:r>
         <w:r>
           <w:rPr>
@@ -3563,7 +3740,7 @@
             <w:noProof/>
             <w:webHidden/>
           </w:rPr>
-          <w:t>41</w:t>
+          <w:t>42</w:t>
         </w:r>
         <w:r>
           <w:rPr>
@@ -3585,10 +3762,10 @@
           <w:noProof/>
           <w:sz w:val="22"/>
           <w:szCs w:val="22"/>
-          <w:lang w:val="es-ES" w:eastAsia="es-ES"/>
-        </w:rPr>
-      </w:pPr>
-      <w:hyperlink w:anchor="_Toc463432884" w:history="1">
+          <w:lang w:val="es-CL" w:eastAsia="es-CL"/>
+        </w:rPr>
+      </w:pPr>
+      <w:hyperlink w:anchor="_Toc464136298" w:history="1">
         <w:r>
           <w:rPr>
             <w:rStyle w:val="Hipervnculo"/>
@@ -3615,7 +3792,7 @@
             <w:noProof/>
             <w:webHidden/>
           </w:rPr>
-          <w:instrText xml:space="preserve"> PAGEREF _Toc463432884 \h </w:instrText>
+          <w:instrText xml:space="preserve"> PAGEREF _Toc464136298 \h </w:instrText>
         </w:r>
         <w:r>
           <w:rPr>
@@ -3635,7 +3812,7 @@
             <w:noProof/>
             <w:webHidden/>
           </w:rPr>
-          <w:t>43</w:t>
+          <w:t>44</w:t>
         </w:r>
         <w:r>
           <w:rPr>
@@ -3657,10 +3834,10 @@
           <w:noProof/>
           <w:sz w:val="22"/>
           <w:szCs w:val="22"/>
-          <w:lang w:val="es-ES" w:eastAsia="es-ES"/>
-        </w:rPr>
-      </w:pPr>
-      <w:hyperlink w:anchor="_Toc463432885" w:history="1">
+          <w:lang w:val="es-CL" w:eastAsia="es-CL"/>
+        </w:rPr>
+      </w:pPr>
+      <w:hyperlink w:anchor="_Toc464136299" w:history="1">
         <w:r>
           <w:rPr>
             <w:rStyle w:val="Hipervnculo"/>
@@ -3687,7 +3864,7 @@
             <w:noProof/>
             <w:webHidden/>
           </w:rPr>
-          <w:instrText xml:space="preserve"> PAGEREF _Toc463432885 \h </w:instrText>
+          <w:instrText xml:space="preserve"> PAGEREF _Toc464136299 \h </w:instrText>
         </w:r>
         <w:r>
           <w:rPr>
@@ -3707,7 +3884,7 @@
             <w:noProof/>
             <w:webHidden/>
           </w:rPr>
-          <w:t>45</w:t>
+          <w:t>46</w:t>
         </w:r>
         <w:r>
           <w:rPr>
@@ -3729,10 +3906,10 @@
           <w:noProof/>
           <w:sz w:val="22"/>
           <w:szCs w:val="22"/>
-          <w:lang w:val="es-ES" w:eastAsia="es-ES"/>
-        </w:rPr>
-      </w:pPr>
-      <w:hyperlink w:anchor="_Toc463432886" w:history="1">
+          <w:lang w:val="es-CL" w:eastAsia="es-CL"/>
+        </w:rPr>
+      </w:pPr>
+      <w:hyperlink w:anchor="_Toc464136300" w:history="1">
         <w:r>
           <w:rPr>
             <w:rStyle w:val="Hipervnculo"/>
@@ -3759,7 +3936,7 @@
             <w:noProof/>
             <w:webHidden/>
           </w:rPr>
-          <w:instrText xml:space="preserve"> PAGEREF _Toc463432886 \h </w:instrText>
+          <w:instrText xml:space="preserve"> PAGEREF _Toc464136300 \h </w:instrText>
         </w:r>
         <w:r>
           <w:rPr>
@@ -3779,7 +3956,7 @@
             <w:noProof/>
             <w:webHidden/>
           </w:rPr>
-          <w:t>47</w:t>
+          <w:t>48</w:t>
         </w:r>
         <w:r>
           <w:rPr>
@@ -3801,10 +3978,10 @@
           <w:noProof/>
           <w:sz w:val="22"/>
           <w:szCs w:val="22"/>
-          <w:lang w:val="es-ES" w:eastAsia="es-ES"/>
-        </w:rPr>
-      </w:pPr>
-      <w:hyperlink w:anchor="_Toc463432887" w:history="1">
+          <w:lang w:val="es-CL" w:eastAsia="es-CL"/>
+        </w:rPr>
+      </w:pPr>
+      <w:hyperlink w:anchor="_Toc464136301" w:history="1">
         <w:r>
           <w:rPr>
             <w:rStyle w:val="Hipervnculo"/>
@@ -3831,7 +4008,7 @@
             <w:noProof/>
             <w:webHidden/>
           </w:rPr>
-          <w:instrText xml:space="preserve"> PAGEREF _Toc463432887 \h </w:instrText>
+          <w:instrText xml:space="preserve"> PAGEREF _Toc464136301 \h </w:instrText>
         </w:r>
         <w:r>
           <w:rPr>
@@ -3851,7 +4028,7 @@
             <w:noProof/>
             <w:webHidden/>
           </w:rPr>
-          <w:t>49</w:t>
+          <w:t>50</w:t>
         </w:r>
         <w:r>
           <w:rPr>
@@ -3873,10 +4050,10 @@
           <w:noProof/>
           <w:sz w:val="22"/>
           <w:szCs w:val="22"/>
-          <w:lang w:val="es-ES" w:eastAsia="es-ES"/>
-        </w:rPr>
-      </w:pPr>
-      <w:hyperlink w:anchor="_Toc463432888" w:history="1">
+          <w:lang w:val="es-CL" w:eastAsia="es-CL"/>
+        </w:rPr>
+      </w:pPr>
+      <w:hyperlink w:anchor="_Toc464136302" w:history="1">
         <w:r>
           <w:rPr>
             <w:rStyle w:val="Hipervnculo"/>
@@ -3903,7 +4080,7 @@
             <w:noProof/>
             <w:webHidden/>
           </w:rPr>
-          <w:instrText xml:space="preserve"> PAGEREF _Toc463432888 \h </w:instrText>
+          <w:instrText xml:space="preserve"> PAGEREF _Toc464136302 \h </w:instrText>
         </w:r>
         <w:r>
           <w:rPr>
@@ -3923,7 +4100,7 @@
             <w:noProof/>
             <w:webHidden/>
           </w:rPr>
-          <w:t>51</w:t>
+          <w:t>52</w:t>
         </w:r>
         <w:r>
           <w:rPr>
@@ -3945,10 +4122,10 @@
           <w:noProof/>
           <w:sz w:val="22"/>
           <w:szCs w:val="22"/>
-          <w:lang w:val="es-ES" w:eastAsia="es-ES"/>
-        </w:rPr>
-      </w:pPr>
-      <w:hyperlink w:anchor="_Toc463432889" w:history="1">
+          <w:lang w:val="es-CL" w:eastAsia="es-CL"/>
+        </w:rPr>
+      </w:pPr>
+      <w:hyperlink w:anchor="_Toc464136303" w:history="1">
         <w:r>
           <w:rPr>
             <w:rStyle w:val="Hipervnculo"/>
@@ -3975,7 +4152,7 @@
             <w:noProof/>
             <w:webHidden/>
           </w:rPr>
-          <w:instrText xml:space="preserve"> PAGEREF _Toc463432889 \h </w:instrText>
+          <w:instrText xml:space="preserve"> PAGEREF _Toc464136303 \h </w:instrText>
         </w:r>
         <w:r>
           <w:rPr>
@@ -3995,7 +4172,7 @@
             <w:noProof/>
             <w:webHidden/>
           </w:rPr>
-          <w:t>53</w:t>
+          <w:t>54</w:t>
         </w:r>
         <w:r>
           <w:rPr>
@@ -4017,10 +4194,10 @@
           <w:noProof/>
           <w:sz w:val="22"/>
           <w:szCs w:val="22"/>
-          <w:lang w:val="es-ES" w:eastAsia="es-ES"/>
-        </w:rPr>
-      </w:pPr>
-      <w:hyperlink w:anchor="_Toc463432890" w:history="1">
+          <w:lang w:val="es-CL" w:eastAsia="es-CL"/>
+        </w:rPr>
+      </w:pPr>
+      <w:hyperlink w:anchor="_Toc464136304" w:history="1">
         <w:r>
           <w:rPr>
             <w:rStyle w:val="Hipervnculo"/>
@@ -4047,7 +4224,7 @@
             <w:noProof/>
             <w:webHidden/>
           </w:rPr>
-          <w:instrText xml:space="preserve"> PAGEREF _Toc463432890 \h </w:instrText>
+          <w:instrText xml:space="preserve"> PAGEREF _Toc464136304 \h </w:instrText>
         </w:r>
         <w:r>
           <w:rPr>
@@ -4067,7 +4244,7 @@
             <w:noProof/>
             <w:webHidden/>
           </w:rPr>
-          <w:t>55</w:t>
+          <w:t>56</w:t>
         </w:r>
         <w:r>
           <w:rPr>
@@ -4089,10 +4266,10 @@
           <w:noProof/>
           <w:sz w:val="22"/>
           <w:szCs w:val="22"/>
-          <w:lang w:val="es-ES" w:eastAsia="es-ES"/>
-        </w:rPr>
-      </w:pPr>
-      <w:hyperlink w:anchor="_Toc463432891" w:history="1">
+          <w:lang w:val="es-CL" w:eastAsia="es-CL"/>
+        </w:rPr>
+      </w:pPr>
+      <w:hyperlink w:anchor="_Toc464136305" w:history="1">
         <w:r>
           <w:rPr>
             <w:rStyle w:val="Hipervnculo"/>
@@ -4119,7 +4296,7 @@
             <w:noProof/>
             <w:webHidden/>
           </w:rPr>
-          <w:instrText xml:space="preserve"> PAGEREF _Toc463432891 \h </w:instrText>
+          <w:instrText xml:space="preserve"> PAGEREF _Toc464136305 \h </w:instrText>
         </w:r>
         <w:r>
           <w:rPr>
@@ -4139,7 +4316,7 @@
             <w:noProof/>
             <w:webHidden/>
           </w:rPr>
-          <w:t>57</w:t>
+          <w:t>58</w:t>
         </w:r>
         <w:r>
           <w:rPr>
@@ -4161,10 +4338,10 @@
           <w:noProof/>
           <w:sz w:val="22"/>
           <w:szCs w:val="22"/>
-          <w:lang w:val="es-ES" w:eastAsia="es-ES"/>
-        </w:rPr>
-      </w:pPr>
-      <w:hyperlink w:anchor="_Toc463432892" w:history="1">
+          <w:lang w:val="es-CL" w:eastAsia="es-CL"/>
+        </w:rPr>
+      </w:pPr>
+      <w:hyperlink w:anchor="_Toc464136306" w:history="1">
         <w:r>
           <w:rPr>
             <w:rStyle w:val="Hipervnculo"/>
@@ -4191,7 +4368,7 @@
             <w:noProof/>
             <w:webHidden/>
           </w:rPr>
-          <w:instrText xml:space="preserve"> PAGEREF _Toc463432892 \h </w:instrText>
+          <w:instrText xml:space="preserve"> PAGEREF _Toc464136306 \h </w:instrText>
         </w:r>
         <w:r>
           <w:rPr>
@@ -4211,7 +4388,7 @@
             <w:noProof/>
             <w:webHidden/>
           </w:rPr>
-          <w:t>59</w:t>
+          <w:t>60</w:t>
         </w:r>
         <w:r>
           <w:rPr>
@@ -4233,10 +4410,10 @@
           <w:noProof/>
           <w:sz w:val="22"/>
           <w:szCs w:val="22"/>
-          <w:lang w:val="es-ES" w:eastAsia="es-ES"/>
-        </w:rPr>
-      </w:pPr>
-      <w:hyperlink w:anchor="_Toc463432893" w:history="1">
+          <w:lang w:val="es-CL" w:eastAsia="es-CL"/>
+        </w:rPr>
+      </w:pPr>
+      <w:hyperlink w:anchor="_Toc464136307" w:history="1">
         <w:r>
           <w:rPr>
             <w:rStyle w:val="Hipervnculo"/>
@@ -4263,7 +4440,7 @@
             <w:noProof/>
             <w:webHidden/>
           </w:rPr>
-          <w:instrText xml:space="preserve"> PAGEREF _Toc463432893 \h </w:instrText>
+          <w:instrText xml:space="preserve"> PAGEREF _Toc464136307 \h </w:instrText>
         </w:r>
         <w:r>
           <w:rPr>
@@ -4283,7 +4460,7 @@
             <w:noProof/>
             <w:webHidden/>
           </w:rPr>
-          <w:t>61</w:t>
+          <w:t>62</w:t>
         </w:r>
         <w:r>
           <w:rPr>
@@ -4305,10 +4482,10 @@
           <w:noProof/>
           <w:sz w:val="22"/>
           <w:szCs w:val="22"/>
-          <w:lang w:val="es-ES" w:eastAsia="es-ES"/>
-        </w:rPr>
-      </w:pPr>
-      <w:hyperlink w:anchor="_Toc463432894" w:history="1">
+          <w:lang w:val="es-CL" w:eastAsia="es-CL"/>
+        </w:rPr>
+      </w:pPr>
+      <w:hyperlink w:anchor="_Toc464136308" w:history="1">
         <w:r>
           <w:rPr>
             <w:rStyle w:val="Hipervnculo"/>
@@ -4335,7 +4512,7 @@
             <w:noProof/>
             <w:webHidden/>
           </w:rPr>
-          <w:instrText xml:space="preserve"> PAGEREF _Toc463432894 \h </w:instrText>
+          <w:instrText xml:space="preserve"> PAGEREF _Toc464136308 \h </w:instrText>
         </w:r>
         <w:r>
           <w:rPr>
@@ -4355,7 +4532,7 @@
             <w:noProof/>
             <w:webHidden/>
           </w:rPr>
-          <w:t>63</w:t>
+          <w:t>64</w:t>
         </w:r>
         <w:r>
           <w:rPr>
@@ -4377,10 +4554,10 @@
           <w:noProof/>
           <w:sz w:val="22"/>
           <w:szCs w:val="22"/>
-          <w:lang w:val="es-ES" w:eastAsia="es-ES"/>
-        </w:rPr>
-      </w:pPr>
-      <w:hyperlink w:anchor="_Toc463432895" w:history="1">
+          <w:lang w:val="es-CL" w:eastAsia="es-CL"/>
+        </w:rPr>
+      </w:pPr>
+      <w:hyperlink w:anchor="_Toc464136309" w:history="1">
         <w:r>
           <w:rPr>
             <w:rStyle w:val="Hipervnculo"/>
@@ -4407,7 +4584,7 @@
             <w:noProof/>
             <w:webHidden/>
           </w:rPr>
-          <w:instrText xml:space="preserve"> PAGEREF _Toc463432895 \h </w:instrText>
+          <w:instrText xml:space="preserve"> PAGEREF _Toc464136309 \h </w:instrText>
         </w:r>
         <w:r>
           <w:rPr>
@@ -4427,7 +4604,7 @@
             <w:noProof/>
             <w:webHidden/>
           </w:rPr>
-          <w:t>65</w:t>
+          <w:t>66</w:t>
         </w:r>
         <w:r>
           <w:rPr>
@@ -4449,10 +4626,10 @@
           <w:noProof/>
           <w:sz w:val="22"/>
           <w:szCs w:val="22"/>
-          <w:lang w:val="es-ES" w:eastAsia="es-ES"/>
-        </w:rPr>
-      </w:pPr>
-      <w:hyperlink w:anchor="_Toc463432896" w:history="1">
+          <w:lang w:val="es-CL" w:eastAsia="es-CL"/>
+        </w:rPr>
+      </w:pPr>
+      <w:hyperlink w:anchor="_Toc464136310" w:history="1">
         <w:r>
           <w:rPr>
             <w:rStyle w:val="Hipervnculo"/>
@@ -4479,7 +4656,7 @@
             <w:noProof/>
             <w:webHidden/>
           </w:rPr>
-          <w:instrText xml:space="preserve"> PAGEREF _Toc463432896 \h </w:instrText>
+          <w:instrText xml:space="preserve"> PAGEREF _Toc464136310 \h </w:instrText>
         </w:r>
         <w:r>
           <w:rPr>
@@ -4499,7 +4676,7 @@
             <w:noProof/>
             <w:webHidden/>
           </w:rPr>
-          <w:t>67</w:t>
+          <w:t>68</w:t>
         </w:r>
         <w:r>
           <w:rPr>
@@ -4521,10 +4698,10 @@
           <w:noProof/>
           <w:sz w:val="22"/>
           <w:szCs w:val="22"/>
-          <w:lang w:val="es-ES" w:eastAsia="es-ES"/>
-        </w:rPr>
-      </w:pPr>
-      <w:hyperlink w:anchor="_Toc463432897" w:history="1">
+          <w:lang w:val="es-CL" w:eastAsia="es-CL"/>
+        </w:rPr>
+      </w:pPr>
+      <w:hyperlink w:anchor="_Toc464136311" w:history="1">
         <w:r>
           <w:rPr>
             <w:rStyle w:val="Hipervnculo"/>
@@ -4551,7 +4728,7 @@
             <w:noProof/>
             <w:webHidden/>
           </w:rPr>
-          <w:instrText xml:space="preserve"> PAGEREF _Toc463432897 \h </w:instrText>
+          <w:instrText xml:space="preserve"> PAGEREF _Toc464136311 \h </w:instrText>
         </w:r>
         <w:r>
           <w:rPr>
@@ -4571,7 +4748,7 @@
             <w:noProof/>
             <w:webHidden/>
           </w:rPr>
-          <w:t>69</w:t>
+          <w:t>70</w:t>
         </w:r>
         <w:r>
           <w:rPr>
@@ -4593,10 +4770,10 @@
           <w:noProof/>
           <w:sz w:val="22"/>
           <w:szCs w:val="22"/>
-          <w:lang w:val="es-ES" w:eastAsia="es-ES"/>
-        </w:rPr>
-      </w:pPr>
-      <w:hyperlink w:anchor="_Toc463432898" w:history="1">
+          <w:lang w:val="es-CL" w:eastAsia="es-CL"/>
+        </w:rPr>
+      </w:pPr>
+      <w:hyperlink w:anchor="_Toc464136312" w:history="1">
         <w:r>
           <w:rPr>
             <w:rStyle w:val="Hipervnculo"/>
@@ -4623,7 +4800,7 @@
             <w:noProof/>
             <w:webHidden/>
           </w:rPr>
-          <w:instrText xml:space="preserve"> PAGEREF _Toc463432898 \h </w:instrText>
+          <w:instrText xml:space="preserve"> PAGEREF _Toc464136312 \h </w:instrText>
         </w:r>
         <w:r>
           <w:rPr>
@@ -4643,7 +4820,7 @@
             <w:noProof/>
             <w:webHidden/>
           </w:rPr>
-          <w:t>71</w:t>
+          <w:t>72</w:t>
         </w:r>
         <w:r>
           <w:rPr>
@@ -4665,10 +4842,10 @@
           <w:noProof/>
           <w:sz w:val="22"/>
           <w:szCs w:val="22"/>
-          <w:lang w:val="es-ES" w:eastAsia="es-ES"/>
-        </w:rPr>
-      </w:pPr>
-      <w:hyperlink r:id="rId10" w:anchor="_Toc463432899" w:history="1">
+          <w:lang w:val="es-CL" w:eastAsia="es-CL"/>
+        </w:rPr>
+      </w:pPr>
+      <w:hyperlink r:id="rId10" w:anchor="_Toc464136313" w:history="1">
         <w:r>
           <w:rPr>
             <w:rStyle w:val="Hipervnculo"/>
@@ -4695,7 +4872,7 @@
             <w:noProof/>
             <w:webHidden/>
           </w:rPr>
-          <w:instrText xml:space="preserve"> PAGEREF _Toc463432899 \h </w:instrText>
+          <w:instrText xml:space="preserve"> PAGEREF _Toc464136313 \h </w:instrText>
         </w:r>
         <w:r>
           <w:rPr>
@@ -4715,7 +4892,7 @@
             <w:noProof/>
             <w:webHidden/>
           </w:rPr>
-          <w:t>73</w:t>
+          <w:t>74</w:t>
         </w:r>
         <w:r>
           <w:rPr>
@@ -4737,10 +4914,10 @@
           <w:noProof/>
           <w:sz w:val="22"/>
           <w:szCs w:val="22"/>
-          <w:lang w:val="es-ES" w:eastAsia="es-ES"/>
-        </w:rPr>
-      </w:pPr>
-      <w:hyperlink w:anchor="_Toc463432900" w:history="1">
+          <w:lang w:val="es-CL" w:eastAsia="es-CL"/>
+        </w:rPr>
+      </w:pPr>
+      <w:hyperlink w:anchor="_Toc464136314" w:history="1">
         <w:r>
           <w:rPr>
             <w:rStyle w:val="Hipervnculo"/>
@@ -4767,7 +4944,7 @@
             <w:noProof/>
             <w:webHidden/>
           </w:rPr>
-          <w:instrText xml:space="preserve"> PAGEREF _Toc463432900 \h </w:instrText>
+          <w:instrText xml:space="preserve"> PAGEREF _Toc464136314 \h </w:instrText>
         </w:r>
         <w:r>
           <w:rPr>
@@ -4787,7 +4964,7 @@
             <w:noProof/>
             <w:webHidden/>
           </w:rPr>
-          <w:t>75</w:t>
+          <w:t>76</w:t>
         </w:r>
         <w:r>
           <w:rPr>
@@ -4809,10 +4986,10 @@
           <w:noProof/>
           <w:sz w:val="22"/>
           <w:szCs w:val="22"/>
-          <w:lang w:val="es-ES" w:eastAsia="es-ES"/>
-        </w:rPr>
-      </w:pPr>
-      <w:hyperlink w:anchor="_Toc463432901" w:history="1">
+          <w:lang w:val="es-CL" w:eastAsia="es-CL"/>
+        </w:rPr>
+      </w:pPr>
+      <w:hyperlink w:anchor="_Toc464136315" w:history="1">
         <w:r>
           <w:rPr>
             <w:rStyle w:val="Hipervnculo"/>
@@ -4839,79 +5016,7 @@
             <w:noProof/>
             <w:webHidden/>
           </w:rPr>
-          <w:instrText xml:space="preserve"> PAGEREF _Toc463432901 \h </w:instrText>
-        </w:r>
-        <w:r>
-          <w:rPr>
-            <w:noProof/>
-            <w:webHidden/>
-          </w:rPr>
-        </w:r>
-        <w:r>
-          <w:rPr>
-            <w:noProof/>
-            <w:webHidden/>
-          </w:rPr>
-          <w:fldChar w:fldCharType="separate"/>
-        </w:r>
-        <w:r>
-          <w:rPr>
-            <w:noProof/>
-            <w:webHidden/>
-          </w:rPr>
-          <w:t>77</w:t>
-        </w:r>
-        <w:r>
-          <w:rPr>
-            <w:noProof/>
-            <w:webHidden/>
-          </w:rPr>
-          <w:fldChar w:fldCharType="end"/>
-        </w:r>
-      </w:hyperlink>
-    </w:p>
-    <w:p>
-      <w:pPr>
-        <w:pStyle w:val="Tabladeilustraciones"/>
-        <w:tabs>
-          <w:tab w:val="right" w:leader="dot" w:pos="8828"/>
-        </w:tabs>
-        <w:rPr>
-          <w:rFonts w:asciiTheme="minorHAnsi" w:eastAsiaTheme="minorEastAsia" w:hAnsiTheme="minorHAnsi"/>
-          <w:noProof/>
-          <w:sz w:val="22"/>
-          <w:szCs w:val="22"/>
-          <w:lang w:val="es-ES" w:eastAsia="es-ES"/>
-        </w:rPr>
-      </w:pPr>
-      <w:hyperlink w:anchor="_Toc463432902" w:history="1">
-        <w:r>
-          <w:rPr>
-            <w:rStyle w:val="Hipervnculo"/>
-            <w:noProof/>
-          </w:rPr>
-          <w:t>Figura 33. Estructura organizacional</w:t>
-        </w:r>
-        <w:r>
-          <w:rPr>
-            <w:noProof/>
-            <w:webHidden/>
-          </w:rPr>
-          <w:tab/>
-        </w:r>
-        <w:r>
-          <w:rPr>
-            <w:noProof/>
-            <w:webHidden/>
-          </w:rPr>
-          <w:fldChar w:fldCharType="begin"/>
-        </w:r>
-        <w:r>
-          <w:rPr>
-            <w:noProof/>
-            <w:webHidden/>
-          </w:rPr>
-          <w:instrText xml:space="preserve"> PAGEREF _Toc463432902 \h </w:instrText>
+          <w:instrText xml:space="preserve"> PAGEREF _Toc464136315 \h </w:instrText>
         </w:r>
         <w:r>
           <w:rPr>
@@ -4953,10 +5058,82 @@
           <w:noProof/>
           <w:sz w:val="22"/>
           <w:szCs w:val="22"/>
-          <w:lang w:val="es-ES" w:eastAsia="es-ES"/>
-        </w:rPr>
-      </w:pPr>
-      <w:hyperlink w:anchor="_Toc463432903" w:history="1">
+          <w:lang w:val="es-CL" w:eastAsia="es-CL"/>
+        </w:rPr>
+      </w:pPr>
+      <w:hyperlink w:anchor="_Toc464136316" w:history="1">
+        <w:r>
+          <w:rPr>
+            <w:rStyle w:val="Hipervnculo"/>
+            <w:noProof/>
+          </w:rPr>
+          <w:t>Figura 33. Estructura organizacional</w:t>
+        </w:r>
+        <w:r>
+          <w:rPr>
+            <w:noProof/>
+            <w:webHidden/>
+          </w:rPr>
+          <w:tab/>
+        </w:r>
+        <w:r>
+          <w:rPr>
+            <w:noProof/>
+            <w:webHidden/>
+          </w:rPr>
+          <w:fldChar w:fldCharType="begin"/>
+        </w:r>
+        <w:r>
+          <w:rPr>
+            <w:noProof/>
+            <w:webHidden/>
+          </w:rPr>
+          <w:instrText xml:space="preserve"> PAGEREF _Toc464136316 \h </w:instrText>
+        </w:r>
+        <w:r>
+          <w:rPr>
+            <w:noProof/>
+            <w:webHidden/>
+          </w:rPr>
+        </w:r>
+        <w:r>
+          <w:rPr>
+            <w:noProof/>
+            <w:webHidden/>
+          </w:rPr>
+          <w:fldChar w:fldCharType="separate"/>
+        </w:r>
+        <w:r>
+          <w:rPr>
+            <w:noProof/>
+            <w:webHidden/>
+          </w:rPr>
+          <w:t>79</w:t>
+        </w:r>
+        <w:r>
+          <w:rPr>
+            <w:noProof/>
+            <w:webHidden/>
+          </w:rPr>
+          <w:fldChar w:fldCharType="end"/>
+        </w:r>
+      </w:hyperlink>
+    </w:p>
+    <w:p>
+      <w:pPr>
+        <w:pStyle w:val="Tabladeilustraciones"/>
+        <w:tabs>
+          <w:tab w:val="right" w:leader="dot" w:pos="8828"/>
+        </w:tabs>
+        <w:rPr>
+          <w:rFonts w:asciiTheme="minorHAnsi" w:eastAsiaTheme="minorEastAsia" w:hAnsiTheme="minorHAnsi"/>
+          <w:noProof/>
+          <w:sz w:val="22"/>
+          <w:szCs w:val="22"/>
+          <w:lang w:val="es-CL" w:eastAsia="es-CL"/>
+        </w:rPr>
+      </w:pPr>
+      <w:hyperlink w:anchor="_Toc464136317" w:history="1">
         <w:r>
           <w:rPr>
             <w:rStyle w:val="Hipervnculo"/>
@@ -4983,79 +5160,7 @@
             <w:noProof/>
             <w:webHidden/>
           </w:rPr>
-          <w:instrText xml:space="preserve"> PAGEREF _Toc463432903 \h </w:instrText>
-        </w:r>
-        <w:r>
-          <w:rPr>
-            <w:noProof/>
-            <w:webHidden/>
-          </w:rPr>
-        </w:r>
-        <w:r>
-          <w:rPr>
-            <w:noProof/>
-            <w:webHidden/>
-          </w:rPr>
-          <w:fldChar w:fldCharType="separate"/>
-        </w:r>
-        <w:r>
-          <w:rPr>
-            <w:noProof/>
-            <w:webHidden/>
-          </w:rPr>
-          <w:t>96</w:t>
-        </w:r>
-        <w:r>
-          <w:rPr>
-            <w:noProof/>
-            <w:webHidden/>
-          </w:rPr>
-          <w:fldChar w:fldCharType="end"/>
-        </w:r>
-      </w:hyperlink>
-    </w:p>
-    <w:p>
-      <w:pPr>
-        <w:pStyle w:val="Tabladeilustraciones"/>
-        <w:tabs>
-          <w:tab w:val="right" w:leader="dot" w:pos="8828"/>
-        </w:tabs>
-        <w:rPr>
-          <w:rFonts w:asciiTheme="minorHAnsi" w:eastAsiaTheme="minorEastAsia" w:hAnsiTheme="minorHAnsi"/>
-          <w:noProof/>
-          <w:sz w:val="22"/>
-          <w:szCs w:val="22"/>
-          <w:lang w:val="es-ES" w:eastAsia="es-ES"/>
-        </w:rPr>
-      </w:pPr>
-      <w:hyperlink w:anchor="_Toc463432904" w:history="1">
-        <w:r>
-          <w:rPr>
-            <w:rStyle w:val="Hipervnculo"/>
-            <w:noProof/>
-          </w:rPr>
-          <w:t>Figura 35. Cronograma parte 2</w:t>
-        </w:r>
-        <w:r>
-          <w:rPr>
-            <w:noProof/>
-            <w:webHidden/>
-          </w:rPr>
-          <w:tab/>
-        </w:r>
-        <w:r>
-          <w:rPr>
-            <w:noProof/>
-            <w:webHidden/>
-          </w:rPr>
-          <w:fldChar w:fldCharType="begin"/>
-        </w:r>
-        <w:r>
-          <w:rPr>
-            <w:noProof/>
-            <w:webHidden/>
-          </w:rPr>
-          <w:instrText xml:space="preserve"> PAGEREF _Toc463432904 \h </w:instrText>
+          <w:instrText xml:space="preserve"> PAGEREF _Toc464136317 \h </w:instrText>
         </w:r>
         <w:r>
           <w:rPr>
@@ -5097,16 +5202,16 @@
           <w:noProof/>
           <w:sz w:val="22"/>
           <w:szCs w:val="22"/>
-          <w:lang w:val="es-ES" w:eastAsia="es-ES"/>
-        </w:rPr>
-      </w:pPr>
-      <w:hyperlink w:anchor="_Toc463432905" w:history="1">
+          <w:lang w:val="es-CL" w:eastAsia="es-CL"/>
+        </w:rPr>
+      </w:pPr>
+      <w:hyperlink w:anchor="_Toc464136318" w:history="1">
         <w:r>
           <w:rPr>
             <w:rStyle w:val="Hipervnculo"/>
             <w:noProof/>
           </w:rPr>
-          <w:t>Figura 36. Cronograma parte 3</w:t>
+          <w:t>Figura 35. Cronograma parte 2</w:t>
         </w:r>
         <w:r>
           <w:rPr>
@@ -5127,7 +5232,7 @@
             <w:noProof/>
             <w:webHidden/>
           </w:rPr>
-          <w:instrText xml:space="preserve"> PAGEREF _Toc463432905 \h </w:instrText>
+          <w:instrText xml:space="preserve"> PAGEREF _Toc464136318 \h </w:instrText>
         </w:r>
         <w:r>
           <w:rPr>
@@ -5169,16 +5274,16 @@
           <w:noProof/>
           <w:sz w:val="22"/>
           <w:szCs w:val="22"/>
-          <w:lang w:val="es-ES" w:eastAsia="es-ES"/>
-        </w:rPr>
-      </w:pPr>
-      <w:hyperlink w:anchor="_Toc463432906" w:history="1">
+          <w:lang w:val="es-CL" w:eastAsia="es-CL"/>
+        </w:rPr>
+      </w:pPr>
+      <w:hyperlink w:anchor="_Toc464136319" w:history="1">
         <w:r>
           <w:rPr>
             <w:rStyle w:val="Hipervnculo"/>
             <w:noProof/>
           </w:rPr>
-          <w:t>Figura 37. Cronograma parte 4</w:t>
+          <w:t>Figura 36. Cronograma parte 3</w:t>
         </w:r>
         <w:r>
           <w:rPr>
@@ -5199,7 +5304,7 @@
             <w:noProof/>
             <w:webHidden/>
           </w:rPr>
-          <w:instrText xml:space="preserve"> PAGEREF _Toc463432906 \h </w:instrText>
+          <w:instrText xml:space="preserve"> PAGEREF _Toc464136319 \h </w:instrText>
         </w:r>
         <w:r>
           <w:rPr>
@@ -5231,14 +5336,86 @@
       </w:hyperlink>
     </w:p>
     <w:p>
+      <w:pPr>
+        <w:pStyle w:val="Tabladeilustraciones"/>
+        <w:tabs>
+          <w:tab w:val="right" w:leader="dot" w:pos="8828"/>
+        </w:tabs>
+        <w:rPr>
+          <w:rFonts w:asciiTheme="minorHAnsi" w:eastAsiaTheme="minorEastAsia" w:hAnsiTheme="minorHAnsi"/>
+          <w:noProof/>
+          <w:sz w:val="22"/>
+          <w:szCs w:val="22"/>
+          <w:lang w:val="es-CL" w:eastAsia="es-CL"/>
+        </w:rPr>
+      </w:pPr>
+      <w:hyperlink w:anchor="_Toc464136320" w:history="1">
+        <w:r>
+          <w:rPr>
+            <w:rStyle w:val="Hipervnculo"/>
+            <w:noProof/>
+          </w:rPr>
+          <w:t>Figura 37. Cronograma parte 4</w:t>
+        </w:r>
+        <w:r>
+          <w:rPr>
+            <w:noProof/>
+            <w:webHidden/>
+          </w:rPr>
+          <w:tab/>
+        </w:r>
+        <w:r>
+          <w:rPr>
+            <w:noProof/>
+            <w:webHidden/>
+          </w:rPr>
+          <w:fldChar w:fldCharType="begin"/>
+        </w:r>
+        <w:r>
+          <w:rPr>
+            <w:noProof/>
+            <w:webHidden/>
+          </w:rPr>
+          <w:instrText xml:space="preserve"> PAGEREF _Toc464136320 \h </w:instrText>
+        </w:r>
+        <w:r>
+          <w:rPr>
+            <w:noProof/>
+            <w:webHidden/>
+          </w:rPr>
+        </w:r>
+        <w:r>
+          <w:rPr>
+            <w:noProof/>
+            <w:webHidden/>
+          </w:rPr>
+          <w:fldChar w:fldCharType="separate"/>
+        </w:r>
+        <w:r>
+          <w:rPr>
+            <w:noProof/>
+            <w:webHidden/>
+          </w:rPr>
+          <w:t>100</w:t>
+        </w:r>
+        <w:r>
+          <w:rPr>
+            <w:noProof/>
+            <w:webHidden/>
+          </w:rPr>
+          <w:fldChar w:fldCharType="end"/>
+        </w:r>
+      </w:hyperlink>
+    </w:p>
+    <w:p>
       <w:r>
         <w:fldChar w:fldCharType="end"/>
       </w:r>
-      <w:bookmarkStart w:id="9" w:name="_Toc461389034"/>
-      <w:bookmarkStart w:id="10" w:name="_Toc462151334"/>
-      <w:bookmarkStart w:id="11" w:name="_Toc462166094"/>
-      <w:bookmarkStart w:id="12" w:name="_Toc462170130"/>
-      <w:bookmarkStart w:id="13" w:name="_Toc462173477"/>
+      <w:bookmarkStart w:id="12" w:name="_Toc461389034"/>
+      <w:bookmarkStart w:id="13" w:name="_Toc462151334"/>
+      <w:bookmarkStart w:id="14" w:name="_Toc462166094"/>
+      <w:bookmarkStart w:id="15" w:name="_Toc462170130"/>
+      <w:bookmarkStart w:id="16" w:name="_Toc462173477"/>
     </w:p>
     <w:p>
       <w:pPr>
@@ -5260,7 +5437,8 @@
           <w:rFonts w:eastAsiaTheme="minorHAnsi"/>
         </w:rPr>
       </w:pPr>
-      <w:bookmarkStart w:id="14" w:name="_Toc462870436"/>
+      <w:bookmarkStart w:id="17" w:name="_Toc462870436"/>
+      <w:bookmarkStart w:id="18" w:name="_Toc464136323"/>
       <w:r>
         <w:rPr>
           <w:rFonts w:eastAsiaTheme="minorHAnsi"/>
@@ -5274,12 +5452,13 @@
         </w:rPr>
         <w:t xml:space="preserve"> de tablas</w:t>
       </w:r>
-      <w:bookmarkEnd w:id="9"/>
-      <w:bookmarkEnd w:id="10"/>
-      <w:bookmarkEnd w:id="11"/>
       <w:bookmarkEnd w:id="12"/>
       <w:bookmarkEnd w:id="13"/>
       <w:bookmarkEnd w:id="14"/>
+      <w:bookmarkEnd w:id="15"/>
+      <w:bookmarkEnd w:id="16"/>
+      <w:bookmarkEnd w:id="17"/>
+      <w:bookmarkEnd w:id="18"/>
     </w:p>
     <w:p/>
     <w:p>
@@ -5293,7 +5472,7 @@
           <w:noProof/>
           <w:sz w:val="22"/>
           <w:szCs w:val="22"/>
-          <w:lang w:val="es-ES" w:eastAsia="es-ES"/>
+          <w:lang w:val="es-CL" w:eastAsia="es-CL"/>
         </w:rPr>
       </w:pPr>
       <w:r>
@@ -5317,7 +5496,7 @@
         </w:rPr>
         <w:fldChar w:fldCharType="separate"/>
       </w:r>
-      <w:hyperlink w:anchor="_Toc463432907" w:history="1">
+      <w:hyperlink w:anchor="_Toc464136272" w:history="1">
         <w:r>
           <w:rPr>
             <w:rStyle w:val="Hipervnculo"/>
@@ -5344,7 +5523,7 @@
             <w:noProof/>
             <w:webHidden/>
           </w:rPr>
-          <w:instrText xml:space="preserve"> PAGEREF _Toc463432907 \h </w:instrText>
+          <w:instrText xml:space="preserve"> PAGEREF _Toc464136272 \h </w:instrText>
         </w:r>
         <w:r>
           <w:rPr>
@@ -5364,7 +5543,7 @@
             <w:noProof/>
             <w:webHidden/>
           </w:rPr>
-          <w:t>11</w:t>
+          <w:t>12</w:t>
         </w:r>
         <w:r>
           <w:rPr>
@@ -5386,10 +5565,10 @@
           <w:noProof/>
           <w:sz w:val="22"/>
           <w:szCs w:val="22"/>
-          <w:lang w:val="es-ES" w:eastAsia="es-ES"/>
-        </w:rPr>
-      </w:pPr>
-      <w:hyperlink w:anchor="_Toc463432908" w:history="1">
+          <w:lang w:val="es-CL" w:eastAsia="es-CL"/>
+        </w:rPr>
+      </w:pPr>
+      <w:hyperlink w:anchor="_Toc464136273" w:history="1">
         <w:r>
           <w:rPr>
             <w:rStyle w:val="Hipervnculo"/>
@@ -5416,7 +5595,7 @@
             <w:noProof/>
             <w:webHidden/>
           </w:rPr>
-          <w:instrText xml:space="preserve"> PAGEREF _Toc463432908 \h </w:instrText>
+          <w:instrText xml:space="preserve"> PAGEREF _Toc464136273 \h </w:instrText>
         </w:r>
         <w:r>
           <w:rPr>
@@ -5436,7 +5615,7 @@
             <w:noProof/>
             <w:webHidden/>
           </w:rPr>
-          <w:t>13</w:t>
+          <w:t>14</w:t>
         </w:r>
         <w:r>
           <w:rPr>
@@ -5458,10 +5637,10 @@
           <w:noProof/>
           <w:sz w:val="22"/>
           <w:szCs w:val="22"/>
-          <w:lang w:val="es-ES" w:eastAsia="es-ES"/>
-        </w:rPr>
-      </w:pPr>
-      <w:hyperlink w:anchor="_Toc463432909" w:history="1">
+          <w:lang w:val="es-CL" w:eastAsia="es-CL"/>
+        </w:rPr>
+      </w:pPr>
+      <w:hyperlink w:anchor="_Toc464136274" w:history="1">
         <w:r>
           <w:rPr>
             <w:rStyle w:val="Hipervnculo"/>
@@ -5488,79 +5667,7 @@
             <w:noProof/>
             <w:webHidden/>
           </w:rPr>
-          <w:instrText xml:space="preserve"> PAGEREF _Toc463432909 \h </w:instrText>
-        </w:r>
-        <w:r>
-          <w:rPr>
-            <w:noProof/>
-            <w:webHidden/>
-          </w:rPr>
-        </w:r>
-        <w:r>
-          <w:rPr>
-            <w:noProof/>
-            <w:webHidden/>
-          </w:rPr>
-          <w:fldChar w:fldCharType="separate"/>
-        </w:r>
-        <w:r>
-          <w:rPr>
-            <w:noProof/>
-            <w:webHidden/>
-          </w:rPr>
-          <w:t>79</w:t>
-        </w:r>
-        <w:r>
-          <w:rPr>
-            <w:noProof/>
-            <w:webHidden/>
-          </w:rPr>
-          <w:fldChar w:fldCharType="end"/>
-        </w:r>
-      </w:hyperlink>
-    </w:p>
-    <w:p>
-      <w:pPr>
-        <w:pStyle w:val="Tabladeilustraciones"/>
-        <w:tabs>
-          <w:tab w:val="right" w:leader="dot" w:pos="8828"/>
-        </w:tabs>
-        <w:rPr>
-          <w:rFonts w:asciiTheme="minorHAnsi" w:eastAsiaTheme="minorEastAsia" w:hAnsiTheme="minorHAnsi"/>
-          <w:noProof/>
-          <w:sz w:val="22"/>
-          <w:szCs w:val="22"/>
-          <w:lang w:val="es-ES" w:eastAsia="es-ES"/>
-        </w:rPr>
-      </w:pPr>
-      <w:hyperlink w:anchor="_Toc463432910" w:history="1">
-        <w:r>
-          <w:rPr>
-            <w:rStyle w:val="Hipervnculo"/>
-            <w:noProof/>
-          </w:rPr>
-          <w:t>Tabla 5. Responsables de actividades</w:t>
-        </w:r>
-        <w:r>
-          <w:rPr>
-            <w:noProof/>
-            <w:webHidden/>
-          </w:rPr>
-          <w:tab/>
-        </w:r>
-        <w:r>
-          <w:rPr>
-            <w:noProof/>
-            <w:webHidden/>
-          </w:rPr>
-          <w:fldChar w:fldCharType="begin"/>
-        </w:r>
-        <w:r>
-          <w:rPr>
-            <w:noProof/>
-            <w:webHidden/>
-          </w:rPr>
-          <w:instrText xml:space="preserve"> PAGEREF _Toc463432910 \h </w:instrText>
+          <w:instrText xml:space="preserve"> PAGEREF _Toc464136274 \h </w:instrText>
         </w:r>
         <w:r>
           <w:rPr>
@@ -5602,10 +5709,82 @@
           <w:noProof/>
           <w:sz w:val="22"/>
           <w:szCs w:val="22"/>
-          <w:lang w:val="es-ES" w:eastAsia="es-ES"/>
-        </w:rPr>
-      </w:pPr>
-      <w:hyperlink w:anchor="_Toc463432911" w:history="1">
+          <w:lang w:val="es-CL" w:eastAsia="es-CL"/>
+        </w:rPr>
+      </w:pPr>
+      <w:hyperlink w:anchor="_Toc464136275" w:history="1">
+        <w:r>
+          <w:rPr>
+            <w:rStyle w:val="Hipervnculo"/>
+            <w:noProof/>
+          </w:rPr>
+          <w:t>Tabla 5. Responsables de actividades</w:t>
+        </w:r>
+        <w:r>
+          <w:rPr>
+            <w:noProof/>
+            <w:webHidden/>
+          </w:rPr>
+          <w:tab/>
+        </w:r>
+        <w:r>
+          <w:rPr>
+            <w:noProof/>
+            <w:webHidden/>
+          </w:rPr>
+          <w:fldChar w:fldCharType="begin"/>
+        </w:r>
+        <w:r>
+          <w:rPr>
+            <w:noProof/>
+            <w:webHidden/>
+          </w:rPr>
+          <w:instrText xml:space="preserve"> PAGEREF _Toc464136275 \h </w:instrText>
+        </w:r>
+        <w:r>
+          <w:rPr>
+            <w:noProof/>
+            <w:webHidden/>
+          </w:rPr>
+        </w:r>
+        <w:r>
+          <w:rPr>
+            <w:noProof/>
+            <w:webHidden/>
+          </w:rPr>
+          <w:fldChar w:fldCharType="separate"/>
+        </w:r>
+        <w:r>
+          <w:rPr>
+            <w:noProof/>
+            <w:webHidden/>
+          </w:rPr>
+          <w:t>81</w:t>
+        </w:r>
+        <w:r>
+          <w:rPr>
+            <w:noProof/>
+            <w:webHidden/>
+          </w:rPr>
+          <w:fldChar w:fldCharType="end"/>
+        </w:r>
+      </w:hyperlink>
+    </w:p>
+    <w:p>
+      <w:pPr>
+        <w:pStyle w:val="Tabladeilustraciones"/>
+        <w:tabs>
+          <w:tab w:val="right" w:leader="dot" w:pos="8828"/>
+        </w:tabs>
+        <w:rPr>
+          <w:rFonts w:asciiTheme="minorHAnsi" w:eastAsiaTheme="minorEastAsia" w:hAnsiTheme="minorHAnsi"/>
+          <w:noProof/>
+          <w:sz w:val="22"/>
+          <w:szCs w:val="22"/>
+          <w:lang w:val="es-CL" w:eastAsia="es-CL"/>
+        </w:rPr>
+      </w:pPr>
+      <w:hyperlink w:anchor="_Toc464136276" w:history="1">
         <w:r>
           <w:rPr>
             <w:rStyle w:val="Hipervnculo"/>
@@ -5632,223 +5811,7 @@
             <w:noProof/>
             <w:webHidden/>
           </w:rPr>
-          <w:instrText xml:space="preserve"> PAGEREF _Toc463432911 \h </w:instrText>
-        </w:r>
-        <w:r>
-          <w:rPr>
-            <w:noProof/>
-            <w:webHidden/>
-          </w:rPr>
-        </w:r>
-        <w:r>
-          <w:rPr>
-            <w:noProof/>
-            <w:webHidden/>
-          </w:rPr>
-          <w:fldChar w:fldCharType="separate"/>
-        </w:r>
-        <w:r>
-          <w:rPr>
-            <w:noProof/>
-            <w:webHidden/>
-          </w:rPr>
-          <w:t>82</w:t>
-        </w:r>
-        <w:r>
-          <w:rPr>
-            <w:noProof/>
-            <w:webHidden/>
-          </w:rPr>
-          <w:fldChar w:fldCharType="end"/>
-        </w:r>
-      </w:hyperlink>
-    </w:p>
-    <w:p>
-      <w:pPr>
-        <w:pStyle w:val="Tabladeilustraciones"/>
-        <w:tabs>
-          <w:tab w:val="right" w:leader="dot" w:pos="8828"/>
-        </w:tabs>
-        <w:rPr>
-          <w:rFonts w:asciiTheme="minorHAnsi" w:eastAsiaTheme="minorEastAsia" w:hAnsiTheme="minorHAnsi"/>
-          <w:noProof/>
-          <w:sz w:val="22"/>
-          <w:szCs w:val="22"/>
-          <w:lang w:val="es-ES" w:eastAsia="es-ES"/>
-        </w:rPr>
-      </w:pPr>
-      <w:hyperlink w:anchor="_Toc463432912" w:history="1">
-        <w:r>
-          <w:rPr>
-            <w:rStyle w:val="Hipervnculo"/>
-            <w:noProof/>
-          </w:rPr>
-          <w:t>Tabla 7. Mecanismos de monitoreo</w:t>
-        </w:r>
-        <w:r>
-          <w:rPr>
-            <w:noProof/>
-            <w:webHidden/>
-          </w:rPr>
-          <w:tab/>
-        </w:r>
-        <w:r>
-          <w:rPr>
-            <w:noProof/>
-            <w:webHidden/>
-          </w:rPr>
-          <w:fldChar w:fldCharType="begin"/>
-        </w:r>
-        <w:r>
-          <w:rPr>
-            <w:noProof/>
-            <w:webHidden/>
-          </w:rPr>
-          <w:instrText xml:space="preserve"> PAGEREF _Toc463432912 \h </w:instrText>
-        </w:r>
-        <w:r>
-          <w:rPr>
-            <w:noProof/>
-            <w:webHidden/>
-          </w:rPr>
-        </w:r>
-        <w:r>
-          <w:rPr>
-            <w:noProof/>
-            <w:webHidden/>
-          </w:rPr>
-          <w:fldChar w:fldCharType="separate"/>
-        </w:r>
-        <w:r>
-          <w:rPr>
-            <w:noProof/>
-            <w:webHidden/>
-          </w:rPr>
-          <w:t>82</w:t>
-        </w:r>
-        <w:r>
-          <w:rPr>
-            <w:noProof/>
-            <w:webHidden/>
-          </w:rPr>
-          <w:fldChar w:fldCharType="end"/>
-        </w:r>
-      </w:hyperlink>
-    </w:p>
-    <w:p>
-      <w:pPr>
-        <w:pStyle w:val="Tabladeilustraciones"/>
-        <w:tabs>
-          <w:tab w:val="right" w:leader="dot" w:pos="8828"/>
-        </w:tabs>
-        <w:rPr>
-          <w:rFonts w:asciiTheme="minorHAnsi" w:eastAsiaTheme="minorEastAsia" w:hAnsiTheme="minorHAnsi"/>
-          <w:noProof/>
-          <w:sz w:val="22"/>
-          <w:szCs w:val="22"/>
-          <w:lang w:val="es-ES" w:eastAsia="es-ES"/>
-        </w:rPr>
-      </w:pPr>
-      <w:hyperlink w:anchor="_Toc463432913" w:history="1">
-        <w:r>
-          <w:rPr>
-            <w:rStyle w:val="Hipervnculo"/>
-            <w:noProof/>
-          </w:rPr>
-          <w:t>Tabla 8. Clasificación de probabilidad</w:t>
-        </w:r>
-        <w:r>
-          <w:rPr>
-            <w:noProof/>
-            <w:webHidden/>
-          </w:rPr>
-          <w:tab/>
-        </w:r>
-        <w:r>
-          <w:rPr>
-            <w:noProof/>
-            <w:webHidden/>
-          </w:rPr>
-          <w:fldChar w:fldCharType="begin"/>
-        </w:r>
-        <w:r>
-          <w:rPr>
-            <w:noProof/>
-            <w:webHidden/>
-          </w:rPr>
-          <w:instrText xml:space="preserve"> PAGEREF _Toc463432913 \h </w:instrText>
-        </w:r>
-        <w:r>
-          <w:rPr>
-            <w:noProof/>
-            <w:webHidden/>
-          </w:rPr>
-        </w:r>
-        <w:r>
-          <w:rPr>
-            <w:noProof/>
-            <w:webHidden/>
-          </w:rPr>
-          <w:fldChar w:fldCharType="separate"/>
-        </w:r>
-        <w:r>
-          <w:rPr>
-            <w:noProof/>
-            <w:webHidden/>
-          </w:rPr>
-          <w:t>82</w:t>
-        </w:r>
-        <w:r>
-          <w:rPr>
-            <w:noProof/>
-            <w:webHidden/>
-          </w:rPr>
-          <w:fldChar w:fldCharType="end"/>
-        </w:r>
-      </w:hyperlink>
-    </w:p>
-    <w:p>
-      <w:pPr>
-        <w:pStyle w:val="Tabladeilustraciones"/>
-        <w:tabs>
-          <w:tab w:val="right" w:leader="dot" w:pos="8828"/>
-        </w:tabs>
-        <w:rPr>
-          <w:rFonts w:asciiTheme="minorHAnsi" w:eastAsiaTheme="minorEastAsia" w:hAnsiTheme="minorHAnsi"/>
-          <w:noProof/>
-          <w:sz w:val="22"/>
-          <w:szCs w:val="22"/>
-          <w:lang w:val="es-ES" w:eastAsia="es-ES"/>
-        </w:rPr>
-      </w:pPr>
-      <w:hyperlink w:anchor="_Toc463432914" w:history="1">
-        <w:r>
-          <w:rPr>
-            <w:rStyle w:val="Hipervnculo"/>
-            <w:noProof/>
-          </w:rPr>
-          <w:t>Tabla 9. Plan de respuesta de riesgos</w:t>
-        </w:r>
-        <w:r>
-          <w:rPr>
-            <w:noProof/>
-            <w:webHidden/>
-          </w:rPr>
-          <w:tab/>
-        </w:r>
-        <w:r>
-          <w:rPr>
-            <w:noProof/>
-            <w:webHidden/>
-          </w:rPr>
-          <w:fldChar w:fldCharType="begin"/>
-        </w:r>
-        <w:r>
-          <w:rPr>
-            <w:noProof/>
-            <w:webHidden/>
-          </w:rPr>
-          <w:instrText xml:space="preserve"> PAGEREF _Toc463432914 \h </w:instrText>
+          <w:instrText xml:space="preserve"> PAGEREF _Toc464136276 \h </w:instrText>
         </w:r>
         <w:r>
           <w:rPr>
@@ -5890,10 +5853,226 @@
           <w:noProof/>
           <w:sz w:val="22"/>
           <w:szCs w:val="22"/>
-          <w:lang w:val="es-ES" w:eastAsia="es-ES"/>
-        </w:rPr>
-      </w:pPr>
-      <w:hyperlink w:anchor="_Toc463432915" w:history="1">
+          <w:lang w:val="es-CL" w:eastAsia="es-CL"/>
+        </w:rPr>
+      </w:pPr>
+      <w:hyperlink w:anchor="_Toc464136277" w:history="1">
+        <w:r>
+          <w:rPr>
+            <w:rStyle w:val="Hipervnculo"/>
+            <w:noProof/>
+          </w:rPr>
+          <w:t>Tabla 7. Mecanismos de monitoreo</w:t>
+        </w:r>
+        <w:r>
+          <w:rPr>
+            <w:noProof/>
+            <w:webHidden/>
+          </w:rPr>
+          <w:tab/>
+        </w:r>
+        <w:r>
+          <w:rPr>
+            <w:noProof/>
+            <w:webHidden/>
+          </w:rPr>
+          <w:fldChar w:fldCharType="begin"/>
+        </w:r>
+        <w:r>
+          <w:rPr>
+            <w:noProof/>
+            <w:webHidden/>
+          </w:rPr>
+          <w:instrText xml:space="preserve"> PAGEREF _Toc464136277 \h </w:instrText>
+        </w:r>
+        <w:r>
+          <w:rPr>
+            <w:noProof/>
+            <w:webHidden/>
+          </w:rPr>
+        </w:r>
+        <w:r>
+          <w:rPr>
+            <w:noProof/>
+            <w:webHidden/>
+          </w:rPr>
+          <w:fldChar w:fldCharType="separate"/>
+        </w:r>
+        <w:r>
+          <w:rPr>
+            <w:noProof/>
+            <w:webHidden/>
+          </w:rPr>
+          <w:t>83</w:t>
+        </w:r>
+        <w:r>
+          <w:rPr>
+            <w:noProof/>
+            <w:webHidden/>
+          </w:rPr>
+          <w:fldChar w:fldCharType="end"/>
+        </w:r>
+      </w:hyperlink>
+    </w:p>
+    <w:p>
+      <w:pPr>
+        <w:pStyle w:val="Tabladeilustraciones"/>
+        <w:tabs>
+          <w:tab w:val="right" w:leader="dot" w:pos="8828"/>
+        </w:tabs>
+        <w:rPr>
+          <w:rFonts w:asciiTheme="minorHAnsi" w:eastAsiaTheme="minorEastAsia" w:hAnsiTheme="minorHAnsi"/>
+          <w:noProof/>
+          <w:sz w:val="22"/>
+          <w:szCs w:val="22"/>
+          <w:lang w:val="es-CL" w:eastAsia="es-CL"/>
+        </w:rPr>
+      </w:pPr>
+      <w:hyperlink w:anchor="_Toc464136278" w:history="1">
+        <w:r>
+          <w:rPr>
+            <w:rStyle w:val="Hipervnculo"/>
+            <w:noProof/>
+          </w:rPr>
+          <w:t>Tabla 8. Clasificación de probabilidad</w:t>
+        </w:r>
+        <w:r>
+          <w:rPr>
+            <w:noProof/>
+            <w:webHidden/>
+          </w:rPr>
+          <w:tab/>
+        </w:r>
+        <w:r>
+          <w:rPr>
+            <w:noProof/>
+            <w:webHidden/>
+          </w:rPr>
+          <w:fldChar w:fldCharType="begin"/>
+        </w:r>
+        <w:r>
+          <w:rPr>
+            <w:noProof/>
+            <w:webHidden/>
+          </w:rPr>
+          <w:instrText xml:space="preserve"> PAGEREF _Toc464136278 \h </w:instrText>
+        </w:r>
+        <w:r>
+          <w:rPr>
+            <w:noProof/>
+            <w:webHidden/>
+          </w:rPr>
+        </w:r>
+        <w:r>
+          <w:rPr>
+            <w:noProof/>
+            <w:webHidden/>
+          </w:rPr>
+          <w:fldChar w:fldCharType="separate"/>
+        </w:r>
+        <w:r>
+          <w:rPr>
+            <w:noProof/>
+            <w:webHidden/>
+          </w:rPr>
+          <w:t>83</w:t>
+        </w:r>
+        <w:r>
+          <w:rPr>
+            <w:noProof/>
+            <w:webHidden/>
+          </w:rPr>
+          <w:fldChar w:fldCharType="end"/>
+        </w:r>
+      </w:hyperlink>
+    </w:p>
+    <w:p>
+      <w:pPr>
+        <w:pStyle w:val="Tabladeilustraciones"/>
+        <w:tabs>
+          <w:tab w:val="right" w:leader="dot" w:pos="8828"/>
+        </w:tabs>
+        <w:rPr>
+          <w:rFonts w:asciiTheme="minorHAnsi" w:eastAsiaTheme="minorEastAsia" w:hAnsiTheme="minorHAnsi"/>
+          <w:noProof/>
+          <w:sz w:val="22"/>
+          <w:szCs w:val="22"/>
+          <w:lang w:val="es-CL" w:eastAsia="es-CL"/>
+        </w:rPr>
+      </w:pPr>
+      <w:hyperlink w:anchor="_Toc464136279" w:history="1">
+        <w:r>
+          <w:rPr>
+            <w:rStyle w:val="Hipervnculo"/>
+            <w:noProof/>
+          </w:rPr>
+          <w:t>Tabla 9. Plan de respuesta de riesgos</w:t>
+        </w:r>
+        <w:r>
+          <w:rPr>
+            <w:noProof/>
+            <w:webHidden/>
+          </w:rPr>
+          <w:tab/>
+        </w:r>
+        <w:r>
+          <w:rPr>
+            <w:noProof/>
+            <w:webHidden/>
+          </w:rPr>
+          <w:fldChar w:fldCharType="begin"/>
+        </w:r>
+        <w:r>
+          <w:rPr>
+            <w:noProof/>
+            <w:webHidden/>
+          </w:rPr>
+          <w:instrText xml:space="preserve"> PAGEREF _Toc464136279 \h </w:instrText>
+        </w:r>
+        <w:r>
+          <w:rPr>
+            <w:noProof/>
+            <w:webHidden/>
+          </w:rPr>
+        </w:r>
+        <w:r>
+          <w:rPr>
+            <w:noProof/>
+            <w:webHidden/>
+          </w:rPr>
+          <w:fldChar w:fldCharType="separate"/>
+        </w:r>
+        <w:r>
+          <w:rPr>
+            <w:noProof/>
+            <w:webHidden/>
+          </w:rPr>
+          <w:t>84</w:t>
+        </w:r>
+        <w:r>
+          <w:rPr>
+            <w:noProof/>
+            <w:webHidden/>
+          </w:rPr>
+          <w:fldChar w:fldCharType="end"/>
+        </w:r>
+      </w:hyperlink>
+    </w:p>
+    <w:p>
+      <w:pPr>
+        <w:pStyle w:val="Tabladeilustraciones"/>
+        <w:tabs>
+          <w:tab w:val="right" w:leader="dot" w:pos="8828"/>
+        </w:tabs>
+        <w:rPr>
+          <w:rFonts w:asciiTheme="minorHAnsi" w:eastAsiaTheme="minorEastAsia" w:hAnsiTheme="minorHAnsi"/>
+          <w:noProof/>
+          <w:sz w:val="22"/>
+          <w:szCs w:val="22"/>
+          <w:lang w:val="es-CL" w:eastAsia="es-CL"/>
+        </w:rPr>
+      </w:pPr>
+      <w:hyperlink w:anchor="_Toc464136280" w:history="1">
         <w:r>
           <w:rPr>
             <w:rStyle w:val="Hipervnculo"/>
@@ -5920,7 +6099,7 @@
             <w:noProof/>
             <w:webHidden/>
           </w:rPr>
-          <w:instrText xml:space="preserve"> PAGEREF _Toc463432915 \h </w:instrText>
+          <w:instrText xml:space="preserve"> PAGEREF _Toc464136280 \h </w:instrText>
         </w:r>
         <w:r>
           <w:rPr>
@@ -5940,7 +6119,7 @@
             <w:noProof/>
             <w:webHidden/>
           </w:rPr>
-          <w:t>89</w:t>
+          <w:t>90</w:t>
         </w:r>
         <w:r>
           <w:rPr>
@@ -5962,10 +6141,10 @@
           <w:noProof/>
           <w:sz w:val="22"/>
           <w:szCs w:val="22"/>
-          <w:lang w:val="es-ES" w:eastAsia="es-ES"/>
-        </w:rPr>
-      </w:pPr>
-      <w:hyperlink w:anchor="_Toc463432916" w:history="1">
+          <w:lang w:val="es-CL" w:eastAsia="es-CL"/>
+        </w:rPr>
+      </w:pPr>
+      <w:hyperlink w:anchor="_Toc464136281" w:history="1">
         <w:r>
           <w:rPr>
             <w:rStyle w:val="Hipervnculo"/>
@@ -5992,7 +6171,7 @@
             <w:noProof/>
             <w:webHidden/>
           </w:rPr>
-          <w:instrText xml:space="preserve"> PAGEREF _Toc463432916 \h </w:instrText>
+          <w:instrText xml:space="preserve"> PAGEREF _Toc464136281 \h </w:instrText>
         </w:r>
         <w:r>
           <w:rPr>
@@ -6012,7 +6191,7 @@
             <w:noProof/>
             <w:webHidden/>
           </w:rPr>
-          <w:t>91</w:t>
+          <w:t>92</w:t>
         </w:r>
         <w:r>
           <w:rPr>
@@ -6034,10 +6213,10 @@
           <w:noProof/>
           <w:sz w:val="22"/>
           <w:szCs w:val="22"/>
-          <w:lang w:val="es-ES" w:eastAsia="es-ES"/>
-        </w:rPr>
-      </w:pPr>
-      <w:hyperlink w:anchor="_Toc463432917" w:history="1">
+          <w:lang w:val="es-CL" w:eastAsia="es-CL"/>
+        </w:rPr>
+      </w:pPr>
+      <w:hyperlink w:anchor="_Toc464136282" w:history="1">
         <w:r>
           <w:rPr>
             <w:rStyle w:val="Hipervnculo"/>
@@ -6064,79 +6243,7 @@
             <w:noProof/>
             <w:webHidden/>
           </w:rPr>
-          <w:instrText xml:space="preserve"> PAGEREF _Toc463432917 \h </w:instrText>
-        </w:r>
-        <w:r>
-          <w:rPr>
-            <w:noProof/>
-            <w:webHidden/>
-          </w:rPr>
-        </w:r>
-        <w:r>
-          <w:rPr>
-            <w:noProof/>
-            <w:webHidden/>
-          </w:rPr>
-          <w:fldChar w:fldCharType="separate"/>
-        </w:r>
-        <w:r>
-          <w:rPr>
-            <w:noProof/>
-            <w:webHidden/>
-          </w:rPr>
-          <w:t>93</w:t>
-        </w:r>
-        <w:r>
-          <w:rPr>
-            <w:noProof/>
-            <w:webHidden/>
-          </w:rPr>
-          <w:fldChar w:fldCharType="end"/>
-        </w:r>
-      </w:hyperlink>
-    </w:p>
-    <w:p>
-      <w:pPr>
-        <w:pStyle w:val="Tabladeilustraciones"/>
-        <w:tabs>
-          <w:tab w:val="right" w:leader="dot" w:pos="8828"/>
-        </w:tabs>
-        <w:rPr>
-          <w:rFonts w:asciiTheme="minorHAnsi" w:eastAsiaTheme="minorEastAsia" w:hAnsiTheme="minorHAnsi"/>
-          <w:noProof/>
-          <w:sz w:val="22"/>
-          <w:szCs w:val="22"/>
-          <w:lang w:val="es-ES" w:eastAsia="es-ES"/>
-        </w:rPr>
-      </w:pPr>
-      <w:hyperlink w:anchor="_Toc463432918" w:history="1">
-        <w:r>
-          <w:rPr>
-            <w:rStyle w:val="Hipervnculo"/>
-            <w:noProof/>
-          </w:rPr>
-          <w:t>Tabla 13. Distribución de RRHH</w:t>
-        </w:r>
-        <w:r>
-          <w:rPr>
-            <w:noProof/>
-            <w:webHidden/>
-          </w:rPr>
-          <w:tab/>
-        </w:r>
-        <w:r>
-          <w:rPr>
-            <w:noProof/>
-            <w:webHidden/>
-          </w:rPr>
-          <w:fldChar w:fldCharType="begin"/>
-        </w:r>
-        <w:r>
-          <w:rPr>
-            <w:noProof/>
-            <w:webHidden/>
-          </w:rPr>
-          <w:instrText xml:space="preserve"> PAGEREF _Toc463432918 \h </w:instrText>
+          <w:instrText xml:space="preserve"> PAGEREF _Toc464136282 \h </w:instrText>
         </w:r>
         <w:r>
           <w:rPr>
@@ -6168,6 +6275,78 @@
       </w:hyperlink>
     </w:p>
     <w:p>
+      <w:pPr>
+        <w:pStyle w:val="Tabladeilustraciones"/>
+        <w:tabs>
+          <w:tab w:val="right" w:leader="dot" w:pos="8828"/>
+        </w:tabs>
+        <w:rPr>
+          <w:rFonts w:asciiTheme="minorHAnsi" w:eastAsiaTheme="minorEastAsia" w:hAnsiTheme="minorHAnsi"/>
+          <w:noProof/>
+          <w:sz w:val="22"/>
+          <w:szCs w:val="22"/>
+          <w:lang w:val="es-CL" w:eastAsia="es-CL"/>
+        </w:rPr>
+      </w:pPr>
+      <w:hyperlink w:anchor="_Toc464136283" w:history="1">
+        <w:r>
+          <w:rPr>
+            <w:rStyle w:val="Hipervnculo"/>
+            <w:noProof/>
+          </w:rPr>
+          <w:t>Tabla 13. Distribución de RRHH</w:t>
+        </w:r>
+        <w:r>
+          <w:rPr>
+            <w:noProof/>
+            <w:webHidden/>
+          </w:rPr>
+          <w:tab/>
+        </w:r>
+        <w:r>
+          <w:rPr>
+            <w:noProof/>
+            <w:webHidden/>
+          </w:rPr>
+          <w:fldChar w:fldCharType="begin"/>
+        </w:r>
+        <w:r>
+          <w:rPr>
+            <w:noProof/>
+            <w:webHidden/>
+          </w:rPr>
+          <w:instrText xml:space="preserve"> PAGEREF _Toc464136283 \h </w:instrText>
+        </w:r>
+        <w:r>
+          <w:rPr>
+            <w:noProof/>
+            <w:webHidden/>
+          </w:rPr>
+        </w:r>
+        <w:r>
+          <w:rPr>
+            <w:noProof/>
+            <w:webHidden/>
+          </w:rPr>
+          <w:fldChar w:fldCharType="separate"/>
+        </w:r>
+        <w:r>
+          <w:rPr>
+            <w:noProof/>
+            <w:webHidden/>
+          </w:rPr>
+          <w:t>95</w:t>
+        </w:r>
+        <w:r>
+          <w:rPr>
+            <w:noProof/>
+            <w:webHidden/>
+          </w:rPr>
+          <w:fldChar w:fldCharType="end"/>
+        </w:r>
+      </w:hyperlink>
+    </w:p>
+    <w:p>
       <w:r>
         <w:fldChar w:fldCharType="end"/>
       </w:r>
@@ -6189,12 +6368,12 @@
       <w:pPr>
         <w:pStyle w:val="Ttulo1"/>
       </w:pPr>
-      <w:bookmarkStart w:id="15" w:name="_Toc462870437"/>
+      <w:bookmarkStart w:id="19" w:name="_Toc464136324"/>
       <w:r>
         <w:lastRenderedPageBreak/>
         <w:t>Introducción</w:t>
       </w:r>
-      <w:bookmarkEnd w:id="15"/>
+      <w:bookmarkEnd w:id="19"/>
     </w:p>
     <w:p>
       <w:r>
@@ -6215,14 +6394,14 @@
           <w:lang w:val="es-ES"/>
         </w:rPr>
       </w:pPr>
-      <w:bookmarkStart w:id="16" w:name="_Toc462870438"/>
+      <w:bookmarkStart w:id="20" w:name="_Toc464136325"/>
       <w:r>
         <w:rPr>
           <w:lang w:val="es-ES"/>
         </w:rPr>
         <w:t>Diccionario</w:t>
       </w:r>
-      <w:bookmarkEnd w:id="16"/>
+      <w:bookmarkEnd w:id="20"/>
     </w:p>
     <w:p>
       <w:pPr>
@@ -6382,22 +6561,22 @@
       <w:pPr>
         <w:pStyle w:val="Ttulo2"/>
       </w:pPr>
-      <w:bookmarkStart w:id="17" w:name="_Toc462870439"/>
+      <w:bookmarkStart w:id="21" w:name="_Toc464136326"/>
       <w:r>
         <w:lastRenderedPageBreak/>
         <w:t>Descripción del caso</w:t>
       </w:r>
-      <w:bookmarkEnd w:id="17"/>
+      <w:bookmarkEnd w:id="21"/>
     </w:p>
     <w:p>
       <w:pPr>
         <w:pStyle w:val="Ttulo3"/>
       </w:pPr>
-      <w:bookmarkStart w:id="18" w:name="_Toc462870440"/>
+      <w:bookmarkStart w:id="22" w:name="_Toc464136327"/>
       <w:r>
         <w:t>Descripción de la empresa</w:t>
       </w:r>
-      <w:bookmarkEnd w:id="18"/>
+      <w:bookmarkEnd w:id="22"/>
     </w:p>
     <w:p>
       <w:r>
@@ -6431,11 +6610,11 @@
       <w:pPr>
         <w:pStyle w:val="Ttulo3"/>
       </w:pPr>
-      <w:bookmarkStart w:id="19" w:name="_Toc462870441"/>
+      <w:bookmarkStart w:id="23" w:name="_Toc464136328"/>
       <w:r>
         <w:t>Descripción del modelo de negocios</w:t>
       </w:r>
-      <w:bookmarkEnd w:id="19"/>
+      <w:bookmarkEnd w:id="23"/>
     </w:p>
     <w:p>
       <w:r>
@@ -6755,7 +6934,7 @@
       <w:pPr>
         <w:pStyle w:val="Ttulo3"/>
       </w:pPr>
-      <w:bookmarkStart w:id="20" w:name="_Toc462870442"/>
+      <w:bookmarkStart w:id="24" w:name="_Toc464136329"/>
       <w:r>
         <w:lastRenderedPageBreak/>
         <w:t>Descripción</w:t>
@@ -6766,7 +6945,7 @@
       <w:r>
         <w:t xml:space="preserve"> problema</w:t>
       </w:r>
-      <w:bookmarkEnd w:id="20"/>
+      <w:bookmarkEnd w:id="24"/>
     </w:p>
     <w:p/>
     <w:p>
@@ -9419,7 +9598,7 @@
                                 <w:szCs w:val="24"/>
                               </w:rPr>
                             </w:pPr>
-                            <w:bookmarkStart w:id="21" w:name="_Toc463432870"/>
+                            <w:bookmarkStart w:id="25" w:name="_Toc464136284"/>
                             <w:r>
                               <w:t xml:space="preserve">Figura </w:t>
                             </w:r>
@@ -9444,7 +9623,10 @@
                             <w:r>
                               <w:t>. Diagrama de Ishikawa</w:t>
                             </w:r>
-                            <w:bookmarkEnd w:id="21"/>
+                            <w:r>
+                              <w:t xml:space="preserve"> que muestra la problemática de CMH</w:t>
+                            </w:r>
+                            <w:bookmarkEnd w:id="25"/>
                           </w:p>
                         </w:txbxContent>
                       </wps:txbx>
@@ -9478,7 +9660,7 @@
                           <w:szCs w:val="24"/>
                         </w:rPr>
                       </w:pPr>
-                      <w:bookmarkStart w:id="22" w:name="_Toc463432870"/>
+                      <w:bookmarkStart w:id="26" w:name="_Toc464136284"/>
                       <w:r>
                         <w:t xml:space="preserve">Figura </w:t>
                       </w:r>
@@ -9503,7 +9685,10 @@
                       <w:r>
                         <w:t>. Diagrama de Ishikawa</w:t>
                       </w:r>
-                      <w:bookmarkEnd w:id="22"/>
+                      <w:r>
+                        <w:t xml:space="preserve"> que muestra la problemática de CMH</w:t>
+                      </w:r>
+                      <w:bookmarkEnd w:id="26"/>
                     </w:p>
                   </w:txbxContent>
                 </v:textbox>
@@ -9629,7 +9814,6 @@
           <w:szCs w:val="28"/>
         </w:rPr>
       </w:pPr>
-      <w:bookmarkStart w:id="22" w:name="_Toc462870443"/>
       <w:r>
         <w:br w:type="page"/>
       </w:r>
@@ -9638,21 +9822,22 @@
       <w:pPr>
         <w:pStyle w:val="Ttulo2"/>
       </w:pPr>
+      <w:bookmarkStart w:id="27" w:name="_Toc464136330"/>
       <w:r>
         <w:lastRenderedPageBreak/>
         <w:t>Alcance</w:t>
       </w:r>
-      <w:bookmarkEnd w:id="22"/>
+      <w:bookmarkEnd w:id="27"/>
     </w:p>
     <w:p>
       <w:pPr>
         <w:pStyle w:val="Ttulo3"/>
       </w:pPr>
-      <w:bookmarkStart w:id="23" w:name="_Toc462870444"/>
+      <w:bookmarkStart w:id="28" w:name="_Toc464136331"/>
       <w:r>
         <w:t>Objetivos</w:t>
       </w:r>
-      <w:bookmarkEnd w:id="23"/>
+      <w:bookmarkEnd w:id="28"/>
     </w:p>
     <w:p/>
     <w:p>
@@ -9809,7 +9994,6 @@
       <w:r>
         <w:t xml:space="preserve"> están disponibles en el anexo “</w:t>
       </w:r>
-      <w:bookmarkStart w:id="24" w:name="_GoBack"/>
       <w:r>
         <w:t xml:space="preserve">Anexo-1 </w:t>
       </w:r>
@@ -9817,7 +10001,6 @@
       <w:r>
         <w:t>objetivos_especificos_tabla</w:t>
       </w:r>
-      <w:bookmarkEnd w:id="24"/>
       <w:proofErr w:type="spellEnd"/>
       <w:r>
         <w:t>”</w:t>
@@ -9844,12 +10027,12 @@
       <w:pPr>
         <w:pStyle w:val="Ttulo3"/>
       </w:pPr>
-      <w:bookmarkStart w:id="25" w:name="_Toc462870445"/>
+      <w:bookmarkStart w:id="29" w:name="_Toc464136332"/>
       <w:r>
         <w:lastRenderedPageBreak/>
         <w:t>Descripción del proyecto</w:t>
       </w:r>
-      <w:bookmarkEnd w:id="25"/>
+      <w:bookmarkEnd w:id="29"/>
     </w:p>
     <w:p>
       <w:r>
@@ -9893,11 +10076,11 @@
       <w:pPr>
         <w:pStyle w:val="Ttulo3"/>
       </w:pPr>
-      <w:bookmarkStart w:id="26" w:name="_Toc462870446"/>
+      <w:bookmarkStart w:id="30" w:name="_Toc464136333"/>
       <w:r>
         <w:t>Descripción del producto</w:t>
       </w:r>
-      <w:bookmarkEnd w:id="26"/>
+      <w:bookmarkEnd w:id="30"/>
     </w:p>
     <w:p>
       <w:r>
@@ -9969,12 +10152,12 @@
       <w:pPr>
         <w:pStyle w:val="Ttulo2"/>
       </w:pPr>
-      <w:bookmarkStart w:id="27" w:name="_Toc462870447"/>
+      <w:bookmarkStart w:id="31" w:name="_Toc464136334"/>
       <w:r>
         <w:lastRenderedPageBreak/>
         <w:t>Condiciones asumidas</w:t>
       </w:r>
-      <w:bookmarkEnd w:id="27"/>
+      <w:bookmarkEnd w:id="31"/>
     </w:p>
     <w:p>
       <w:pPr>
@@ -10103,11 +10286,11 @@
       <w:pPr>
         <w:pStyle w:val="Ttulo2"/>
       </w:pPr>
-      <w:bookmarkStart w:id="28" w:name="_Toc462870448"/>
+      <w:bookmarkStart w:id="32" w:name="_Toc464136335"/>
       <w:r>
         <w:t>Restricciones</w:t>
       </w:r>
-      <w:bookmarkEnd w:id="28"/>
+      <w:bookmarkEnd w:id="32"/>
     </w:p>
     <w:p>
       <w:pPr>
@@ -10257,12 +10440,12 @@
       <w:pPr>
         <w:pStyle w:val="Ttulo2"/>
       </w:pPr>
-      <w:bookmarkStart w:id="29" w:name="_Toc462870449"/>
+      <w:bookmarkStart w:id="33" w:name="_Toc464136336"/>
       <w:r>
         <w:lastRenderedPageBreak/>
         <w:t>Entregables</w:t>
       </w:r>
-      <w:bookmarkEnd w:id="29"/>
+      <w:bookmarkEnd w:id="33"/>
     </w:p>
     <w:p/>
     <w:p>
@@ -10270,7 +10453,7 @@
         <w:pStyle w:val="Descripcin"/>
         <w:keepNext/>
       </w:pPr>
-      <w:bookmarkStart w:id="30" w:name="_Toc463432907"/>
+      <w:bookmarkStart w:id="34" w:name="_Toc464136272"/>
       <w:r>
         <w:t xml:space="preserve">Tabla </w:t>
       </w:r>
@@ -10295,7 +10478,7 @@
       <w:r>
         <w:t>. Primera iteración</w:t>
       </w:r>
-      <w:bookmarkEnd w:id="30"/>
+      <w:bookmarkEnd w:id="34"/>
     </w:p>
     <w:tbl>
       <w:tblPr>
@@ -11518,7 +11701,7 @@
         <w:pStyle w:val="Descripcin"/>
         <w:keepNext/>
       </w:pPr>
-      <w:bookmarkStart w:id="31" w:name="_Toc463432908"/>
+      <w:bookmarkStart w:id="35" w:name="_Toc464136273"/>
       <w:r>
         <w:lastRenderedPageBreak/>
         <w:t xml:space="preserve">Tabla </w:t>
@@ -11544,7 +11727,7 @@
       <w:r>
         <w:t>. Segunda iteración</w:t>
       </w:r>
-      <w:bookmarkEnd w:id="31"/>
+      <w:bookmarkEnd w:id="35"/>
     </w:p>
     <w:tbl>
       <w:tblPr>
@@ -12539,12 +12722,12 @@
       <w:pPr>
         <w:pStyle w:val="Ttulo1"/>
       </w:pPr>
-      <w:bookmarkStart w:id="32" w:name="_Toc462870450"/>
+      <w:bookmarkStart w:id="36" w:name="_Toc464136337"/>
       <w:r>
         <w:lastRenderedPageBreak/>
         <w:t>Especificación de Requerimientos de Software (ERS)</w:t>
       </w:r>
-      <w:bookmarkEnd w:id="32"/>
+      <w:bookmarkEnd w:id="36"/>
     </w:p>
     <w:p/>
     <w:p>
@@ -12615,35 +12798,35 @@
       <w:pPr>
         <w:pStyle w:val="Ttulo1"/>
       </w:pPr>
-      <w:bookmarkStart w:id="33" w:name="_Toc462870451"/>
+      <w:bookmarkStart w:id="37" w:name="_Toc464136338"/>
       <w:r>
         <w:lastRenderedPageBreak/>
         <w:t>Organización del proyecto</w:t>
       </w:r>
-      <w:bookmarkEnd w:id="33"/>
+      <w:bookmarkEnd w:id="37"/>
     </w:p>
     <w:p>
       <w:pPr>
         <w:pStyle w:val="Ttulo2"/>
       </w:pPr>
-      <w:bookmarkStart w:id="34" w:name="_Toc462870452"/>
+      <w:bookmarkStart w:id="38" w:name="_Toc464136339"/>
       <w:r>
         <w:t>Modelo de proceso</w:t>
       </w:r>
-      <w:bookmarkEnd w:id="34"/>
+      <w:bookmarkEnd w:id="38"/>
     </w:p>
     <w:p>
       <w:pPr>
         <w:pStyle w:val="Ttulo3"/>
       </w:pPr>
-      <w:bookmarkStart w:id="35" w:name="_Toc462870453"/>
+      <w:bookmarkStart w:id="39" w:name="_Toc464136340"/>
       <w:r>
         <w:t>Procesos vigente</w:t>
       </w:r>
       <w:r>
         <w:t>s</w:t>
       </w:r>
-      <w:bookmarkEnd w:id="35"/>
+      <w:bookmarkEnd w:id="39"/>
     </w:p>
     <w:p/>
     <w:p>
@@ -12761,7 +12944,7 @@
       <w:pPr>
         <w:pStyle w:val="Descripcin"/>
       </w:pPr>
-      <w:bookmarkStart w:id="36" w:name="_Toc463432871"/>
+      <w:bookmarkStart w:id="40" w:name="_Toc464136285"/>
       <w:r>
         <w:t xml:space="preserve">Figura </w:t>
       </w:r>
@@ -12790,7 +12973,7 @@
       <w:r>
         <w:t>Agendamiento</w:t>
       </w:r>
-      <w:bookmarkEnd w:id="36"/>
+      <w:bookmarkEnd w:id="40"/>
       <w:proofErr w:type="spellEnd"/>
     </w:p>
     <w:p>
@@ -13016,7 +13199,7 @@
       <w:pPr>
         <w:pStyle w:val="Descripcin"/>
       </w:pPr>
-      <w:bookmarkStart w:id="37" w:name="_Toc463432872"/>
+      <w:bookmarkStart w:id="41" w:name="_Toc464136286"/>
       <w:r>
         <w:t xml:space="preserve">Figura </w:t>
       </w:r>
@@ -13041,7 +13224,7 @@
       <w:r>
         <w:t>. Ingreso del paciente</w:t>
       </w:r>
-      <w:bookmarkEnd w:id="37"/>
+      <w:bookmarkEnd w:id="41"/>
     </w:p>
     <w:p>
       <w:r>
@@ -13167,7 +13350,7 @@
       <w:pPr>
         <w:pStyle w:val="Descripcin"/>
       </w:pPr>
-      <w:bookmarkStart w:id="38" w:name="_Toc463432873"/>
+      <w:bookmarkStart w:id="42" w:name="_Toc464136287"/>
       <w:r>
         <w:t xml:space="preserve">Figura </w:t>
       </w:r>
@@ -13192,7 +13375,7 @@
       <w:r>
         <w:t>. Procedimiento pre atención</w:t>
       </w:r>
-      <w:bookmarkEnd w:id="38"/>
+      <w:bookmarkEnd w:id="42"/>
     </w:p>
     <w:p>
       <w:r>
@@ -13312,7 +13495,7 @@
       <w:pPr>
         <w:pStyle w:val="Descripcin"/>
       </w:pPr>
-      <w:bookmarkStart w:id="39" w:name="_Toc463432874"/>
+      <w:bookmarkStart w:id="43" w:name="_Toc464136288"/>
       <w:r>
         <w:t xml:space="preserve">Figura </w:t>
       </w:r>
@@ -13337,7 +13520,7 @@
       <w:r>
         <w:t>. Procedimiento post atención</w:t>
       </w:r>
-      <w:bookmarkEnd w:id="39"/>
+      <w:bookmarkEnd w:id="43"/>
     </w:p>
     <w:p>
       <w:r>
@@ -13449,7 +13632,7 @@
       <w:pPr>
         <w:pStyle w:val="Descripcin"/>
       </w:pPr>
-      <w:bookmarkStart w:id="40" w:name="_Toc463432875"/>
+      <w:bookmarkStart w:id="44" w:name="_Toc464136289"/>
       <w:r>
         <w:t xml:space="preserve">Figura </w:t>
       </w:r>
@@ -13474,7 +13657,7 @@
       <w:r>
         <w:t>. Cierre de cajas</w:t>
       </w:r>
-      <w:bookmarkEnd w:id="40"/>
+      <w:bookmarkEnd w:id="44"/>
     </w:p>
     <w:p>
       <w:pPr>
@@ -13594,7 +13777,7 @@
       <w:pPr>
         <w:pStyle w:val="Descripcin"/>
       </w:pPr>
-      <w:bookmarkStart w:id="41" w:name="_Toc463432876"/>
+      <w:bookmarkStart w:id="45" w:name="_Toc464136290"/>
       <w:r>
         <w:t xml:space="preserve">Figura </w:t>
       </w:r>
@@ -13619,7 +13802,7 @@
       <w:r>
         <w:t>. Pago de honorarios médicos</w:t>
       </w:r>
-      <w:bookmarkEnd w:id="41"/>
+      <w:bookmarkEnd w:id="45"/>
     </w:p>
     <w:p>
       <w:r>
@@ -13731,7 +13914,7 @@
       <w:pPr>
         <w:pStyle w:val="Descripcin"/>
       </w:pPr>
-      <w:bookmarkStart w:id="42" w:name="_Toc463432877"/>
+      <w:bookmarkStart w:id="46" w:name="_Toc464136291"/>
       <w:r>
         <w:t xml:space="preserve">Figura </w:t>
       </w:r>
@@ -13756,7 +13939,7 @@
       <w:r>
         <w:t>. Entrega exámenes</w:t>
       </w:r>
-      <w:bookmarkEnd w:id="42"/>
+      <w:bookmarkEnd w:id="46"/>
     </w:p>
     <w:p>
       <w:r>
@@ -13868,7 +14051,7 @@
       <w:pPr>
         <w:pStyle w:val="Descripcin"/>
       </w:pPr>
-      <w:bookmarkStart w:id="43" w:name="_Toc463432878"/>
+      <w:bookmarkStart w:id="47" w:name="_Toc464136292"/>
       <w:r>
         <w:t xml:space="preserve">Figura </w:t>
       </w:r>
@@ -13893,7 +14076,7 @@
       <w:r>
         <w:t>. Comprobación hora</w:t>
       </w:r>
-      <w:bookmarkEnd w:id="43"/>
+      <w:bookmarkEnd w:id="47"/>
     </w:p>
     <w:p>
       <w:r>
@@ -14005,7 +14188,7 @@
       <w:pPr>
         <w:pStyle w:val="Descripcin"/>
       </w:pPr>
-      <w:bookmarkStart w:id="44" w:name="_Toc463432879"/>
+      <w:bookmarkStart w:id="48" w:name="_Toc464136293"/>
       <w:r>
         <w:t xml:space="preserve">Figura </w:t>
       </w:r>
@@ -14030,7 +14213,7 @@
       <w:r>
         <w:t>. Pago boleta de honorarios</w:t>
       </w:r>
-      <w:bookmarkEnd w:id="44"/>
+      <w:bookmarkEnd w:id="48"/>
     </w:p>
     <w:p>
       <w:r>
@@ -14146,7 +14329,7 @@
       <w:pPr>
         <w:pStyle w:val="Descripcin"/>
       </w:pPr>
-      <w:bookmarkStart w:id="45" w:name="_Toc463432880"/>
+      <w:bookmarkStart w:id="49" w:name="_Toc464136294"/>
       <w:r>
         <w:t xml:space="preserve">Figura </w:t>
       </w:r>
@@ -14171,7 +14354,7 @@
       <w:r>
         <w:t>. Anular atención</w:t>
       </w:r>
-      <w:bookmarkEnd w:id="45"/>
+      <w:bookmarkEnd w:id="49"/>
     </w:p>
     <w:p>
       <w:pPr>
@@ -14278,7 +14461,7 @@
       <w:pPr>
         <w:pStyle w:val="Descripcin"/>
       </w:pPr>
-      <w:bookmarkStart w:id="46" w:name="_Toc463432881"/>
+      <w:bookmarkStart w:id="50" w:name="_Toc464136295"/>
       <w:r>
         <w:t xml:space="preserve">Figura </w:t>
       </w:r>
@@ -14303,7 +14486,7 @@
       <w:r>
         <w:t>. Abrir caja</w:t>
       </w:r>
-      <w:bookmarkEnd w:id="46"/>
+      <w:bookmarkEnd w:id="50"/>
     </w:p>
     <w:p>
       <w:r>
@@ -14423,7 +14606,7 @@
       <w:pPr>
         <w:pStyle w:val="Descripcin"/>
       </w:pPr>
-      <w:bookmarkStart w:id="47" w:name="_Toc463432882"/>
+      <w:bookmarkStart w:id="51" w:name="_Toc464136296"/>
       <w:r>
         <w:t xml:space="preserve">Figura </w:t>
       </w:r>
@@ -14448,7 +14631,7 @@
       <w:r>
         <w:t>. Post atención médica</w:t>
       </w:r>
-      <w:bookmarkEnd w:id="47"/>
+      <w:bookmarkEnd w:id="51"/>
     </w:p>
     <w:p>
       <w:r>
@@ -14560,7 +14743,7 @@
       <w:pPr>
         <w:pStyle w:val="Descripcin"/>
       </w:pPr>
-      <w:bookmarkStart w:id="48" w:name="_Toc463432883"/>
+      <w:bookmarkStart w:id="52" w:name="_Toc464136297"/>
       <w:r>
         <w:t xml:space="preserve">Figura </w:t>
       </w:r>
@@ -14585,7 +14768,7 @@
       <w:r>
         <w:t>. Post examen laboratorio</w:t>
       </w:r>
-      <w:bookmarkEnd w:id="48"/>
+      <w:bookmarkEnd w:id="52"/>
     </w:p>
     <w:p>
       <w:r>
@@ -14702,7 +14885,7 @@
       <w:pPr>
         <w:pStyle w:val="Descripcin"/>
       </w:pPr>
-      <w:bookmarkStart w:id="49" w:name="_Toc463432884"/>
+      <w:bookmarkStart w:id="53" w:name="_Toc464136298"/>
       <w:r>
         <w:t xml:space="preserve">Figura </w:t>
       </w:r>
@@ -14731,7 +14914,7 @@
       <w:r>
         <w:t>imagenología</w:t>
       </w:r>
-      <w:bookmarkEnd w:id="49"/>
+      <w:bookmarkEnd w:id="53"/>
       <w:proofErr w:type="spellEnd"/>
     </w:p>
     <w:p>
@@ -14760,12 +14943,12 @@
       <w:pPr>
         <w:pStyle w:val="Ttulo3"/>
       </w:pPr>
-      <w:bookmarkStart w:id="50" w:name="_Toc462870454"/>
+      <w:bookmarkStart w:id="54" w:name="_Toc464136341"/>
       <w:r>
         <w:lastRenderedPageBreak/>
         <w:t>Procesos propuestos</w:t>
       </w:r>
-      <w:bookmarkEnd w:id="50"/>
+      <w:bookmarkEnd w:id="54"/>
     </w:p>
     <w:p/>
     <w:p>
@@ -14871,7 +15054,7 @@
       <w:pPr>
         <w:pStyle w:val="Descripcin"/>
       </w:pPr>
-      <w:bookmarkStart w:id="51" w:name="_Toc463432885"/>
+      <w:bookmarkStart w:id="55" w:name="_Toc464136299"/>
       <w:r>
         <w:t xml:space="preserve">Figura </w:t>
       </w:r>
@@ -14904,7 +15087,7 @@
       <w:r>
         <w:t xml:space="preserve"> atención</w:t>
       </w:r>
-      <w:bookmarkEnd w:id="51"/>
+      <w:bookmarkEnd w:id="55"/>
     </w:p>
     <w:p>
       <w:r>
@@ -15058,7 +15241,7 @@
       <w:pPr>
         <w:pStyle w:val="Descripcin"/>
       </w:pPr>
-      <w:bookmarkStart w:id="52" w:name="_Toc463432886"/>
+      <w:bookmarkStart w:id="56" w:name="_Toc464136300"/>
       <w:r>
         <w:t xml:space="preserve">Figura </w:t>
       </w:r>
@@ -15083,7 +15266,7 @@
       <w:r>
         <w:t>. Ingreso del paciente</w:t>
       </w:r>
-      <w:bookmarkEnd w:id="52"/>
+      <w:bookmarkEnd w:id="56"/>
     </w:p>
     <w:p>
       <w:pPr>
@@ -15185,7 +15368,7 @@
       <w:pPr>
         <w:pStyle w:val="Descripcin"/>
       </w:pPr>
-      <w:bookmarkStart w:id="53" w:name="_Toc463432887"/>
+      <w:bookmarkStart w:id="57" w:name="_Toc464136301"/>
       <w:r>
         <w:t xml:space="preserve">Figura </w:t>
       </w:r>
@@ -15210,7 +15393,7 @@
       <w:r>
         <w:t>. Procedimiento pre atención</w:t>
       </w:r>
-      <w:bookmarkEnd w:id="53"/>
+      <w:bookmarkEnd w:id="57"/>
     </w:p>
     <w:p>
       <w:r>
@@ -15317,7 +15500,7 @@
       <w:pPr>
         <w:pStyle w:val="Descripcin"/>
       </w:pPr>
-      <w:bookmarkStart w:id="54" w:name="_Toc463432888"/>
+      <w:bookmarkStart w:id="58" w:name="_Toc464136302"/>
       <w:r>
         <w:t xml:space="preserve">Figura </w:t>
       </w:r>
@@ -15342,7 +15525,7 @@
       <w:r>
         <w:t>. Procedimiento post atención</w:t>
       </w:r>
-      <w:bookmarkEnd w:id="54"/>
+      <w:bookmarkEnd w:id="58"/>
     </w:p>
     <w:p>
       <w:r>
@@ -15460,7 +15643,7 @@
       <w:pPr>
         <w:pStyle w:val="Descripcin"/>
       </w:pPr>
-      <w:bookmarkStart w:id="55" w:name="_Toc463432889"/>
+      <w:bookmarkStart w:id="59" w:name="_Toc464136303"/>
       <w:r>
         <w:t xml:space="preserve">Figura </w:t>
       </w:r>
@@ -15485,7 +15668,7 @@
       <w:r>
         <w:t>. Cierre de cajas</w:t>
       </w:r>
-      <w:bookmarkEnd w:id="55"/>
+      <w:bookmarkEnd w:id="59"/>
     </w:p>
     <w:p>
       <w:r>
@@ -15593,7 +15776,7 @@
       <w:pPr>
         <w:pStyle w:val="Descripcin"/>
       </w:pPr>
-      <w:bookmarkStart w:id="56" w:name="_Toc463432890"/>
+      <w:bookmarkStart w:id="60" w:name="_Toc464136304"/>
       <w:r>
         <w:t xml:space="preserve">Figura </w:t>
       </w:r>
@@ -15618,7 +15801,7 @@
       <w:r>
         <w:t>. Pago de honorarios médicos</w:t>
       </w:r>
-      <w:bookmarkEnd w:id="56"/>
+      <w:bookmarkEnd w:id="60"/>
     </w:p>
     <w:p>
       <w:r>
@@ -15725,7 +15908,7 @@
       <w:pPr>
         <w:pStyle w:val="Descripcin"/>
       </w:pPr>
-      <w:bookmarkStart w:id="57" w:name="_Toc463432891"/>
+      <w:bookmarkStart w:id="61" w:name="_Toc464136305"/>
       <w:r>
         <w:t xml:space="preserve">Figura </w:t>
       </w:r>
@@ -15750,7 +15933,7 @@
       <w:r>
         <w:t>. Entrega exámenes</w:t>
       </w:r>
-      <w:bookmarkEnd w:id="57"/>
+      <w:bookmarkEnd w:id="61"/>
     </w:p>
     <w:p>
       <w:r>
@@ -15853,7 +16036,7 @@
       <w:pPr>
         <w:pStyle w:val="Descripcin"/>
       </w:pPr>
-      <w:bookmarkStart w:id="58" w:name="_Toc463432892"/>
+      <w:bookmarkStart w:id="62" w:name="_Toc464136306"/>
       <w:r>
         <w:t xml:space="preserve">Figura </w:t>
       </w:r>
@@ -15878,7 +16061,7 @@
       <w:r>
         <w:t>. Comprobación hora</w:t>
       </w:r>
-      <w:bookmarkEnd w:id="58"/>
+      <w:bookmarkEnd w:id="62"/>
     </w:p>
     <w:p>
       <w:r>
@@ -15990,7 +16173,7 @@
       <w:pPr>
         <w:pStyle w:val="Descripcin"/>
       </w:pPr>
-      <w:bookmarkStart w:id="59" w:name="_Toc463432893"/>
+      <w:bookmarkStart w:id="63" w:name="_Toc464136307"/>
       <w:r>
         <w:t xml:space="preserve">Figura </w:t>
       </w:r>
@@ -16015,7 +16198,7 @@
       <w:r>
         <w:t>. Pago boleta de honorarios</w:t>
       </w:r>
-      <w:bookmarkEnd w:id="59"/>
+      <w:bookmarkEnd w:id="63"/>
     </w:p>
     <w:p>
       <w:r>
@@ -16127,7 +16310,7 @@
       <w:pPr>
         <w:pStyle w:val="Descripcin"/>
       </w:pPr>
-      <w:bookmarkStart w:id="60" w:name="_Toc463432894"/>
+      <w:bookmarkStart w:id="64" w:name="_Toc464136308"/>
       <w:r>
         <w:t xml:space="preserve">Figura </w:t>
       </w:r>
@@ -16152,7 +16335,7 @@
       <w:r>
         <w:t>. Anular atención</w:t>
       </w:r>
-      <w:bookmarkEnd w:id="60"/>
+      <w:bookmarkEnd w:id="64"/>
     </w:p>
     <w:p>
       <w:pPr>
@@ -16249,7 +16432,7 @@
       <w:pPr>
         <w:pStyle w:val="Descripcin"/>
       </w:pPr>
-      <w:bookmarkStart w:id="61" w:name="_Toc463432895"/>
+      <w:bookmarkStart w:id="65" w:name="_Toc464136309"/>
       <w:r>
         <w:t xml:space="preserve">Figura </w:t>
       </w:r>
@@ -16274,7 +16457,7 @@
       <w:r>
         <w:t>. Abrir caja</w:t>
       </w:r>
-      <w:bookmarkEnd w:id="61"/>
+      <w:bookmarkEnd w:id="65"/>
     </w:p>
     <w:p>
       <w:r>
@@ -16374,7 +16557,7 @@
       <w:pPr>
         <w:pStyle w:val="Descripcin"/>
       </w:pPr>
-      <w:bookmarkStart w:id="62" w:name="_Toc463432896"/>
+      <w:bookmarkStart w:id="66" w:name="_Toc464136310"/>
       <w:r>
         <w:t xml:space="preserve">Figura </w:t>
       </w:r>
@@ -16399,7 +16582,7 @@
       <w:r>
         <w:t>. Generar reportes caja</w:t>
       </w:r>
-      <w:bookmarkEnd w:id="62"/>
+      <w:bookmarkEnd w:id="66"/>
     </w:p>
     <w:p>
       <w:r>
@@ -16506,7 +16689,7 @@
       <w:pPr>
         <w:pStyle w:val="Descripcin"/>
       </w:pPr>
-      <w:bookmarkStart w:id="63" w:name="_Toc463432897"/>
+      <w:bookmarkStart w:id="67" w:name="_Toc464136311"/>
       <w:r>
         <w:t xml:space="preserve">Figura </w:t>
       </w:r>
@@ -16531,7 +16714,7 @@
       <w:r>
         <w:t>. Crear paciente</w:t>
       </w:r>
-      <w:bookmarkEnd w:id="63"/>
+      <w:bookmarkEnd w:id="67"/>
     </w:p>
     <w:p>
       <w:pPr>
@@ -16634,7 +16817,7 @@
       <w:pPr>
         <w:pStyle w:val="Descripcin"/>
       </w:pPr>
-      <w:bookmarkStart w:id="64" w:name="_Toc463432898"/>
+      <w:bookmarkStart w:id="68" w:name="_Toc464136312"/>
       <w:r>
         <w:t xml:space="preserve">Figura </w:t>
       </w:r>
@@ -16659,7 +16842,7 @@
       <w:r>
         <w:t>. Post atención médica</w:t>
       </w:r>
-      <w:bookmarkEnd w:id="64"/>
+      <w:bookmarkEnd w:id="68"/>
     </w:p>
     <w:p>
       <w:pPr>
@@ -16762,7 +16945,7 @@
                                 <w:szCs w:val="24"/>
                               </w:rPr>
                             </w:pPr>
-                            <w:bookmarkStart w:id="65" w:name="_Toc463432899"/>
+                            <w:bookmarkStart w:id="69" w:name="_Toc464136313"/>
                             <w:r>
                               <w:t xml:space="preserve">Figura </w:t>
                             </w:r>
@@ -16787,7 +16970,7 @@
                             <w:r>
                               <w:t>. Post examen de laboratorio</w:t>
                             </w:r>
-                            <w:bookmarkEnd w:id="65"/>
+                            <w:bookmarkEnd w:id="69"/>
                           </w:p>
                         </w:txbxContent>
                       </wps:txbx>
@@ -16817,7 +17000,7 @@
                           <w:szCs w:val="24"/>
                         </w:rPr>
                       </w:pPr>
-                      <w:bookmarkStart w:id="66" w:name="_Toc463432899"/>
+                      <w:bookmarkStart w:id="70" w:name="_Toc464136313"/>
                       <w:r>
                         <w:t xml:space="preserve">Figura </w:t>
                       </w:r>
@@ -16842,7 +17025,7 @@
                       <w:r>
                         <w:t>. Post examen de laboratorio</w:t>
                       </w:r>
-                      <w:bookmarkEnd w:id="66"/>
+                      <w:bookmarkEnd w:id="70"/>
                     </w:p>
                   </w:txbxContent>
                 </v:textbox>
@@ -17004,7 +17187,7 @@
       <w:pPr>
         <w:pStyle w:val="Descripcin"/>
       </w:pPr>
-      <w:bookmarkStart w:id="66" w:name="_Toc463432900"/>
+      <w:bookmarkStart w:id="71" w:name="_Toc464136314"/>
       <w:r>
         <w:t xml:space="preserve">Figura </w:t>
       </w:r>
@@ -17033,7 +17216,7 @@
       <w:r>
         <w:t>imagenología</w:t>
       </w:r>
-      <w:bookmarkEnd w:id="66"/>
+      <w:bookmarkEnd w:id="71"/>
       <w:proofErr w:type="spellEnd"/>
     </w:p>
     <w:p>
@@ -17148,7 +17331,7 @@
       <w:pPr>
         <w:pStyle w:val="Descripcin"/>
       </w:pPr>
-      <w:bookmarkStart w:id="67" w:name="_Toc463432901"/>
+      <w:bookmarkStart w:id="72" w:name="_Toc464136315"/>
       <w:r>
         <w:t xml:space="preserve">Figura </w:t>
       </w:r>
@@ -17173,7 +17356,7 @@
       <w:r>
         <w:t>. Calcular precio atención</w:t>
       </w:r>
-      <w:bookmarkEnd w:id="67"/>
+      <w:bookmarkEnd w:id="72"/>
     </w:p>
     <w:p>
       <w:r>
@@ -17195,12 +17378,12 @@
       <w:pPr>
         <w:pStyle w:val="Ttulo2"/>
       </w:pPr>
-      <w:bookmarkStart w:id="68" w:name="_Toc462870455"/>
+      <w:bookmarkStart w:id="73" w:name="_Toc464136342"/>
       <w:r>
         <w:lastRenderedPageBreak/>
         <w:t>Estructura organizacional</w:t>
       </w:r>
-      <w:bookmarkEnd w:id="68"/>
+      <w:bookmarkEnd w:id="73"/>
     </w:p>
     <w:p/>
     <w:p>
@@ -17231,7 +17414,7 @@
       <w:pPr>
         <w:pStyle w:val="Descripcin"/>
       </w:pPr>
-      <w:bookmarkStart w:id="69" w:name="_Toc463432902"/>
+      <w:bookmarkStart w:id="74" w:name="_Toc464136316"/>
       <w:r>
         <w:t xml:space="preserve">Figura </w:t>
       </w:r>
@@ -17256,7 +17439,7 @@
       <w:r>
         <w:t>. Estructura organizacional</w:t>
       </w:r>
-      <w:bookmarkEnd w:id="69"/>
+      <w:bookmarkEnd w:id="74"/>
     </w:p>
     <w:p/>
     <w:p>
@@ -17389,11 +17572,11 @@
       <w:pPr>
         <w:pStyle w:val="Ttulo2"/>
       </w:pPr>
-      <w:bookmarkStart w:id="70" w:name="_Toc462870456"/>
+      <w:bookmarkStart w:id="75" w:name="_Toc464136343"/>
       <w:r>
         <w:t>Interfaces e interacciones</w:t>
       </w:r>
-      <w:bookmarkEnd w:id="70"/>
+      <w:bookmarkEnd w:id="75"/>
     </w:p>
     <w:p/>
     <w:p>
@@ -17401,7 +17584,7 @@
         <w:pStyle w:val="Descripcin"/>
         <w:keepNext/>
       </w:pPr>
-      <w:bookmarkStart w:id="71" w:name="_Toc463432909"/>
+      <w:bookmarkStart w:id="76" w:name="_Toc464136274"/>
       <w:r>
         <w:t xml:space="preserve">Tabla </w:t>
       </w:r>
@@ -17426,7 +17609,7 @@
       <w:r>
         <w:t>. Interfaces e interacciones</w:t>
       </w:r>
-      <w:bookmarkEnd w:id="71"/>
+      <w:bookmarkEnd w:id="76"/>
     </w:p>
     <w:tbl>
       <w:tblPr>
@@ -17896,12 +18079,12 @@
       <w:pPr>
         <w:pStyle w:val="Ttulo2"/>
       </w:pPr>
-      <w:bookmarkStart w:id="72" w:name="_Toc462870457"/>
+      <w:bookmarkStart w:id="77" w:name="_Toc464136344"/>
       <w:r>
         <w:lastRenderedPageBreak/>
         <w:t>Responsables</w:t>
       </w:r>
-      <w:bookmarkEnd w:id="72"/>
+      <w:bookmarkEnd w:id="77"/>
     </w:p>
     <w:p/>
     <w:p>
@@ -17909,7 +18092,7 @@
         <w:pStyle w:val="Descripcin"/>
         <w:keepNext/>
       </w:pPr>
-      <w:bookmarkStart w:id="73" w:name="_Toc463432910"/>
+      <w:bookmarkStart w:id="78" w:name="_Toc464136275"/>
       <w:r>
         <w:t xml:space="preserve">Tabla </w:t>
       </w:r>
@@ -17934,7 +18117,7 @@
       <w:r>
         <w:t>. Responsables de actividades</w:t>
       </w:r>
-      <w:bookmarkEnd w:id="73"/>
+      <w:bookmarkEnd w:id="78"/>
     </w:p>
     <w:tbl>
       <w:tblPr>
@@ -19819,22 +20002,22 @@
       <w:pPr>
         <w:pStyle w:val="Ttulo1"/>
       </w:pPr>
-      <w:bookmarkStart w:id="74" w:name="_Toc462870458"/>
+      <w:bookmarkStart w:id="79" w:name="_Toc464136345"/>
       <w:r>
         <w:lastRenderedPageBreak/>
         <w:t>Proceso de gestión</w:t>
       </w:r>
-      <w:bookmarkEnd w:id="74"/>
+      <w:bookmarkEnd w:id="79"/>
     </w:p>
     <w:p>
       <w:pPr>
         <w:pStyle w:val="Ttulo2"/>
       </w:pPr>
-      <w:bookmarkStart w:id="75" w:name="_Toc462870459"/>
+      <w:bookmarkStart w:id="80" w:name="_Toc464136346"/>
       <w:r>
         <w:t>Gestión de riesgos</w:t>
       </w:r>
-      <w:bookmarkEnd w:id="75"/>
+      <w:bookmarkEnd w:id="80"/>
     </w:p>
     <w:p/>
     <w:p>
@@ -19842,7 +20025,7 @@
         <w:pStyle w:val="Descripcin"/>
         <w:keepNext/>
       </w:pPr>
-      <w:bookmarkStart w:id="76" w:name="_Toc463432911"/>
+      <w:bookmarkStart w:id="81" w:name="_Toc464136276"/>
       <w:r>
         <w:t xml:space="preserve">Tabla </w:t>
       </w:r>
@@ -19876,7 +20059,7 @@
       <w:r>
         <w:t>iesgos</w:t>
       </w:r>
-      <w:bookmarkEnd w:id="76"/>
+      <w:bookmarkEnd w:id="81"/>
     </w:p>
     <w:tbl>
       <w:tblPr>
@@ -20348,7 +20531,7 @@
         <w:pStyle w:val="Descripcin"/>
         <w:keepNext/>
       </w:pPr>
-      <w:bookmarkStart w:id="77" w:name="_Toc463432912"/>
+      <w:bookmarkStart w:id="82" w:name="_Toc464136277"/>
       <w:r>
         <w:t xml:space="preserve">Tabla </w:t>
       </w:r>
@@ -20376,7 +20559,7 @@
       <w:r>
         <w:t>Mecanismos de monitoreo</w:t>
       </w:r>
-      <w:bookmarkEnd w:id="77"/>
+      <w:bookmarkEnd w:id="82"/>
     </w:p>
     <w:tbl>
       <w:tblPr>
@@ -20643,7 +20826,7 @@
         <w:pStyle w:val="Descripcin"/>
         <w:keepNext/>
       </w:pPr>
-      <w:bookmarkStart w:id="78" w:name="_Toc463432913"/>
+      <w:bookmarkStart w:id="83" w:name="_Toc464136278"/>
       <w:r>
         <w:t xml:space="preserve">Tabla </w:t>
       </w:r>
@@ -20671,7 +20854,7 @@
       <w:r>
         <w:t>Clasificación de probabilidad</w:t>
       </w:r>
-      <w:bookmarkEnd w:id="78"/>
+      <w:bookmarkEnd w:id="83"/>
     </w:p>
     <w:tbl>
       <w:tblPr>
@@ -21004,7 +21187,7 @@
         <w:pStyle w:val="Descripcin"/>
         <w:keepNext/>
       </w:pPr>
-      <w:bookmarkStart w:id="79" w:name="_Toc463432914"/>
+      <w:bookmarkStart w:id="84" w:name="_Toc464136279"/>
       <w:r>
         <w:lastRenderedPageBreak/>
         <w:t xml:space="preserve">Tabla </w:t>
@@ -21033,7 +21216,7 @@
       <w:r>
         <w:t>Plan de respuesta de riesgos</w:t>
       </w:r>
-      <w:bookmarkEnd w:id="79"/>
+      <w:bookmarkEnd w:id="84"/>
     </w:p>
     <w:tbl>
       <w:tblPr>
@@ -22542,22 +22725,22 @@
       <w:pPr>
         <w:pStyle w:val="Ttulo2"/>
       </w:pPr>
-      <w:bookmarkStart w:id="80" w:name="_Toc462870460"/>
+      <w:bookmarkStart w:id="85" w:name="_Toc464136347"/>
       <w:r>
         <w:lastRenderedPageBreak/>
         <w:t>Mecanismos de control y ajuste</w:t>
       </w:r>
-      <w:bookmarkEnd w:id="80"/>
+      <w:bookmarkEnd w:id="85"/>
     </w:p>
     <w:p>
       <w:pPr>
         <w:pStyle w:val="Ttulo3"/>
       </w:pPr>
-      <w:bookmarkStart w:id="81" w:name="_Toc462870461"/>
+      <w:bookmarkStart w:id="86" w:name="_Toc464136348"/>
       <w:r>
         <w:t>Mecanismos para la gestión de calidad</w:t>
       </w:r>
-      <w:bookmarkEnd w:id="81"/>
+      <w:bookmarkEnd w:id="86"/>
     </w:p>
     <w:p>
       <w:r>
@@ -23620,11 +23803,11 @@
       <w:pPr>
         <w:pStyle w:val="Ttulo3"/>
       </w:pPr>
-      <w:bookmarkStart w:id="82" w:name="_Toc462870462"/>
+      <w:bookmarkStart w:id="87" w:name="_Toc464136349"/>
       <w:r>
         <w:t>Mecanismos para la gestión de configuración</w:t>
       </w:r>
-      <w:bookmarkEnd w:id="82"/>
+      <w:bookmarkEnd w:id="87"/>
     </w:p>
     <w:p>
       <w:pPr>
@@ -23682,12 +23865,12 @@
       <w:pPr>
         <w:pStyle w:val="Ttulo3"/>
       </w:pPr>
-      <w:bookmarkStart w:id="83" w:name="_Toc462870463"/>
+      <w:bookmarkStart w:id="88" w:name="_Toc464136350"/>
       <w:r>
         <w:lastRenderedPageBreak/>
         <w:t>Mecanismos para verificación</w:t>
       </w:r>
-      <w:bookmarkEnd w:id="83"/>
+      <w:bookmarkEnd w:id="88"/>
     </w:p>
     <w:p>
       <w:r>
@@ -23823,11 +24006,11 @@
       <w:pPr>
         <w:pStyle w:val="Ttulo3"/>
       </w:pPr>
-      <w:bookmarkStart w:id="84" w:name="_Toc462870464"/>
+      <w:bookmarkStart w:id="89" w:name="_Toc464136351"/>
       <w:r>
         <w:t>Mecanismos para la gestión del proyecto</w:t>
       </w:r>
-      <w:bookmarkEnd w:id="84"/>
+      <w:bookmarkEnd w:id="89"/>
     </w:p>
     <w:p>
       <w:pPr>
@@ -24098,12 +24281,12 @@
       <w:pPr>
         <w:pStyle w:val="Ttulo2"/>
       </w:pPr>
-      <w:bookmarkStart w:id="85" w:name="_Toc462870465"/>
+      <w:bookmarkStart w:id="90" w:name="_Toc464136352"/>
       <w:r>
         <w:lastRenderedPageBreak/>
         <w:t>Recursos</w:t>
       </w:r>
-      <w:bookmarkEnd w:id="85"/>
+      <w:bookmarkEnd w:id="90"/>
     </w:p>
     <w:p/>
     <w:p>
@@ -24111,7 +24294,7 @@
         <w:pStyle w:val="Descripcin"/>
         <w:keepNext/>
       </w:pPr>
-      <w:bookmarkStart w:id="86" w:name="_Toc463432915"/>
+      <w:bookmarkStart w:id="91" w:name="_Toc464136280"/>
       <w:r>
         <w:t xml:space="preserve">Tabla </w:t>
       </w:r>
@@ -24136,7 +24319,7 @@
       <w:r>
         <w:t>. Recursos a utilizar</w:t>
       </w:r>
-      <w:bookmarkEnd w:id="86"/>
+      <w:bookmarkEnd w:id="91"/>
     </w:p>
     <w:tbl>
       <w:tblPr>
@@ -25770,22 +25953,22 @@
       <w:pPr>
         <w:pStyle w:val="Ttulo1"/>
       </w:pPr>
-      <w:bookmarkStart w:id="87" w:name="_Toc462870466"/>
+      <w:bookmarkStart w:id="92" w:name="_Toc464136353"/>
       <w:r>
         <w:lastRenderedPageBreak/>
         <w:t>Líneas de trabajo, distribución de recursos humanos y cronogramas</w:t>
       </w:r>
-      <w:bookmarkEnd w:id="87"/>
+      <w:bookmarkEnd w:id="92"/>
     </w:p>
     <w:p>
       <w:pPr>
         <w:pStyle w:val="Ttulo2"/>
       </w:pPr>
-      <w:bookmarkStart w:id="88" w:name="_Toc462870467"/>
+      <w:bookmarkStart w:id="93" w:name="_Toc464136354"/>
       <w:r>
         <w:t>Líneas de trabajo</w:t>
       </w:r>
-      <w:bookmarkEnd w:id="88"/>
+      <w:bookmarkEnd w:id="93"/>
     </w:p>
     <w:p/>
     <w:p>
@@ -25793,7 +25976,7 @@
         <w:pStyle w:val="Descripcin"/>
         <w:keepNext/>
       </w:pPr>
-      <w:bookmarkStart w:id="89" w:name="_Toc463432916"/>
+      <w:bookmarkStart w:id="94" w:name="_Toc464136281"/>
       <w:r>
         <w:t xml:space="preserve">Tabla </w:t>
       </w:r>
@@ -25818,7 +26001,7 @@
       <w:r>
         <w:t>. Líneas de trabajo</w:t>
       </w:r>
-      <w:bookmarkEnd w:id="89"/>
+      <w:bookmarkEnd w:id="94"/>
     </w:p>
     <w:tbl>
       <w:tblPr>
@@ -29817,12 +30000,12 @@
       <w:pPr>
         <w:pStyle w:val="Ttulo2"/>
       </w:pPr>
-      <w:bookmarkStart w:id="90" w:name="_Toc462870468"/>
+      <w:bookmarkStart w:id="95" w:name="_Toc464136355"/>
       <w:r>
         <w:lastRenderedPageBreak/>
         <w:t>Dependencias</w:t>
       </w:r>
-      <w:bookmarkEnd w:id="90"/>
+      <w:bookmarkEnd w:id="95"/>
     </w:p>
     <w:p/>
     <w:p>
@@ -29830,7 +30013,7 @@
         <w:pStyle w:val="Descripcin"/>
         <w:keepNext/>
       </w:pPr>
-      <w:bookmarkStart w:id="91" w:name="_Toc463432917"/>
+      <w:bookmarkStart w:id="96" w:name="_Toc464136282"/>
       <w:r>
         <w:t xml:space="preserve">Tabla </w:t>
       </w:r>
@@ -29855,7 +30038,7 @@
       <w:r>
         <w:t>. Dependencias</w:t>
       </w:r>
-      <w:bookmarkEnd w:id="91"/>
+      <w:bookmarkEnd w:id="96"/>
     </w:p>
     <w:tbl>
       <w:tblPr>
@@ -30378,12 +30561,12 @@
       <w:pPr>
         <w:pStyle w:val="Ttulo2"/>
       </w:pPr>
-      <w:bookmarkStart w:id="92" w:name="_Toc462870469"/>
+      <w:bookmarkStart w:id="97" w:name="_Toc464136356"/>
       <w:r>
         <w:lastRenderedPageBreak/>
         <w:t>Distribución de recursos humanos</w:t>
       </w:r>
-      <w:bookmarkEnd w:id="92"/>
+      <w:bookmarkEnd w:id="97"/>
     </w:p>
     <w:p/>
     <w:p>
@@ -30391,7 +30574,7 @@
         <w:pStyle w:val="Descripcin"/>
         <w:keepNext/>
       </w:pPr>
-      <w:bookmarkStart w:id="93" w:name="_Toc463432918"/>
+      <w:bookmarkStart w:id="98" w:name="_Toc464136283"/>
       <w:r>
         <w:t xml:space="preserve">Tabla </w:t>
       </w:r>
@@ -30416,7 +30599,7 @@
       <w:r>
         <w:t>. Distribución de RRHH</w:t>
       </w:r>
-      <w:bookmarkEnd w:id="93"/>
+      <w:bookmarkEnd w:id="98"/>
     </w:p>
     <w:tbl>
       <w:tblPr>
@@ -33610,12 +33793,12 @@
       <w:pPr>
         <w:pStyle w:val="Ttulo2"/>
       </w:pPr>
-      <w:bookmarkStart w:id="94" w:name="_Toc462870470"/>
+      <w:bookmarkStart w:id="99" w:name="_Toc464136357"/>
       <w:r>
         <w:lastRenderedPageBreak/>
         <w:t>Cronograma</w:t>
       </w:r>
-      <w:bookmarkEnd w:id="94"/>
+      <w:bookmarkEnd w:id="99"/>
     </w:p>
     <w:p>
       <w:pPr>
@@ -33667,7 +33850,7 @@
       <w:pPr>
         <w:pStyle w:val="Descripcin"/>
       </w:pPr>
-      <w:bookmarkStart w:id="95" w:name="_Toc463432903"/>
+      <w:bookmarkStart w:id="100" w:name="_Toc464136317"/>
       <w:r>
         <w:t xml:space="preserve">Figura </w:t>
       </w:r>
@@ -33692,7 +33875,7 @@
       <w:r>
         <w:t>. Cronograma parte 1</w:t>
       </w:r>
-      <w:bookmarkEnd w:id="95"/>
+      <w:bookmarkEnd w:id="100"/>
     </w:p>
     <w:p>
       <w:pPr>
@@ -33745,7 +33928,7 @@
       <w:pPr>
         <w:pStyle w:val="Descripcin"/>
       </w:pPr>
-      <w:bookmarkStart w:id="96" w:name="_Toc463432904"/>
+      <w:bookmarkStart w:id="101" w:name="_Toc464136318"/>
       <w:r>
         <w:t xml:space="preserve">Figura </w:t>
       </w:r>
@@ -33776,7 +33959,7 @@
       <w:r>
         <w:t>2</w:t>
       </w:r>
-      <w:bookmarkEnd w:id="96"/>
+      <w:bookmarkEnd w:id="101"/>
     </w:p>
     <w:p>
       <w:pPr>
@@ -33831,7 +34014,7 @@
         <w:pStyle w:val="Descripcin"/>
         <w:jc w:val="both"/>
       </w:pPr>
-      <w:bookmarkStart w:id="97" w:name="_Toc463432905"/>
+      <w:bookmarkStart w:id="102" w:name="_Toc464136319"/>
       <w:r>
         <w:t xml:space="preserve">Figura </w:t>
       </w:r>
@@ -33862,7 +34045,7 @@
       <w:r>
         <w:t>3</w:t>
       </w:r>
-      <w:bookmarkEnd w:id="97"/>
+      <w:bookmarkEnd w:id="102"/>
     </w:p>
     <w:p/>
     <w:p/>
@@ -33937,7 +34120,7 @@
           <w:docGrid w:linePitch="360"/>
         </w:sectPr>
       </w:pPr>
-      <w:bookmarkStart w:id="98" w:name="_Toc463432906"/>
+      <w:bookmarkStart w:id="103" w:name="_Toc464136320"/>
       <w:r>
         <w:t xml:space="preserve">Figura </w:t>
       </w:r>
@@ -33968,9 +34151,9 @@
       <w:r>
         <w:t>4</w:t>
       </w:r>
-      <w:bookmarkEnd w:id="98"/>
-    </w:p>
-    <w:bookmarkStart w:id="99" w:name="_Toc462870471" w:displacedByCustomXml="next"/>
+      <w:bookmarkEnd w:id="103"/>
+    </w:p>
+    <w:bookmarkStart w:id="104" w:name="_Toc464136358" w:displacedByCustomXml="next"/>
     <w:sdt>
       <w:sdtPr>
         <w:rPr>
@@ -34004,7 +34187,7 @@
             </w:rPr>
             <w:t>Bibliografía</w:t>
           </w:r>
-          <w:bookmarkEnd w:id="99"/>
+          <w:bookmarkEnd w:id="104"/>
         </w:p>
         <w:sdt>
           <w:sdtPr>
@@ -34316,7 +34499,7 @@
             <w:noProof/>
             <w:lang w:val="es-ES"/>
           </w:rPr>
-          <w:t>21</w:t>
+          <w:t>20</w:t>
         </w:r>
         <w:r>
           <w:fldChar w:fldCharType="end"/>
@@ -41987,93 +42170,93 @@
     </dgm:pt>
   </dgm:ptLst>
   <dgm:cxnLst>
-    <dgm:cxn modelId="{F1760F83-7DF2-4491-8650-941E999BB7D9}" type="presOf" srcId="{589A2777-9AF4-491A-A97B-6E6C709B3283}" destId="{9FDD5839-824F-4F90-B720-B486A3CC8069}" srcOrd="0" destOrd="0" presId="urn:microsoft.com/office/officeart/2005/8/layout/orgChart1"/>
-    <dgm:cxn modelId="{AB6358CA-BF49-4D0B-805F-0297F7FB04EA}" type="presOf" srcId="{589A2777-9AF4-491A-A97B-6E6C709B3283}" destId="{BDC8841B-8EDB-4597-8243-9F4FD5675C78}" srcOrd="1" destOrd="0" presId="urn:microsoft.com/office/officeart/2005/8/layout/orgChart1"/>
-    <dgm:cxn modelId="{79F9E9AE-A90A-4545-A400-462CB00CF228}" type="presOf" srcId="{3CC69F16-2EE9-4916-A606-987F8317B751}" destId="{5818E70F-C5C2-4B45-A80A-81542A3C5AE7}" srcOrd="1" destOrd="0" presId="urn:microsoft.com/office/officeart/2005/8/layout/orgChart1"/>
-    <dgm:cxn modelId="{3CF42317-84D1-4D5A-A781-B49E44202132}" type="presOf" srcId="{83C2E802-A1E4-40D9-9B04-16DD911214E8}" destId="{55774A3D-21FB-4A3B-AD9A-44F1994328A8}" srcOrd="0" destOrd="0" presId="urn:microsoft.com/office/officeart/2005/8/layout/orgChart1"/>
-    <dgm:cxn modelId="{214197A1-1763-4632-B50D-CCB4B39BA231}" srcId="{48347569-2D44-4187-8E76-E01E096B72F4}" destId="{9605A8FC-0B20-44EC-B4DC-2C64897F3218}" srcOrd="2" destOrd="0" parTransId="{C3F00ACD-BD35-4C93-AED9-718EC0388BEB}" sibTransId="{0BFF58F7-CF29-4362-A0F1-B95CC5D28F63}"/>
-    <dgm:cxn modelId="{55BD99AA-0806-42CD-8B57-DB941F52AD94}" srcId="{48347569-2D44-4187-8E76-E01E096B72F4}" destId="{AABA9C2A-AC39-4C3B-8C4E-A71A46F44AC5}" srcOrd="1" destOrd="0" parTransId="{D6E78E02-2FC6-45D9-BBD1-1397F595C456}" sibTransId="{85836242-B649-4FD0-B8C0-85580A5AE8CC}"/>
-    <dgm:cxn modelId="{F709D4AC-EB16-4FB4-BF47-5B7F29EC95C8}" type="presOf" srcId="{C97E3CD4-306A-44C5-9200-822C58ECC4A3}" destId="{F4A28CDB-FF3F-4012-B8B0-38A1800A2096}" srcOrd="0" destOrd="0" presId="urn:microsoft.com/office/officeart/2005/8/layout/orgChart1"/>
-    <dgm:cxn modelId="{6478A9C8-CB29-4172-971B-33FBE99FFE39}" srcId="{589A2777-9AF4-491A-A97B-6E6C709B3283}" destId="{114AEEA0-36D2-44AF-9FF5-DD1265A193D8}" srcOrd="1" destOrd="0" parTransId="{687ECD2D-38F3-42F1-AB87-89E51267D4A5}" sibTransId="{0F055995-9182-494B-ADB4-648906D05C25}"/>
-    <dgm:cxn modelId="{96B86E68-1405-4B92-AF83-403885FFACB1}" type="presOf" srcId="{48347569-2D44-4187-8E76-E01E096B72F4}" destId="{8932BDAF-7795-4AEB-A2FC-8074C28024D0}" srcOrd="1" destOrd="0" presId="urn:microsoft.com/office/officeart/2005/8/layout/orgChart1"/>
-    <dgm:cxn modelId="{A3C83A81-A791-4620-B984-E34450D6E310}" type="presOf" srcId="{AABA9C2A-AC39-4C3B-8C4E-A71A46F44AC5}" destId="{88C888B0-2047-41DA-A048-687AAA45645D}" srcOrd="0" destOrd="0" presId="urn:microsoft.com/office/officeart/2005/8/layout/orgChart1"/>
-    <dgm:cxn modelId="{D34A1D29-CCB6-4C0A-AAC6-D96F7B0680C7}" srcId="{48347569-2D44-4187-8E76-E01E096B72F4}" destId="{3CC69F16-2EE9-4916-A606-987F8317B751}" srcOrd="3" destOrd="0" parTransId="{4A590890-CE07-4E1B-99BD-5193AF6F0560}" sibTransId="{F25FFF06-7851-4C2A-9AC7-E4445F9D1A06}"/>
-    <dgm:cxn modelId="{1170AEF8-50E6-44D9-8FAD-678C69AEB346}" type="presOf" srcId="{3CC69F16-2EE9-4916-A606-987F8317B751}" destId="{950EF06F-4CCE-49EA-B54E-44C45D3DC267}" srcOrd="0" destOrd="0" presId="urn:microsoft.com/office/officeart/2005/8/layout/orgChart1"/>
-    <dgm:cxn modelId="{F5C46389-0425-4413-92BE-FB469E27AD40}" type="presOf" srcId="{3E77FAEB-6253-4BCB-A8BD-F64DF15941A3}" destId="{4AC446E9-5EA3-4104-9A6A-6BB4559C7F1B}" srcOrd="0" destOrd="0" presId="urn:microsoft.com/office/officeart/2005/8/layout/orgChart1"/>
-    <dgm:cxn modelId="{06243EB2-31A2-4883-845A-67C9FAE34EED}" type="presOf" srcId="{17D2686D-FB37-4650-9997-37C5AE699601}" destId="{2AF7BFB9-8E78-4BA8-9226-5FFD57DCB69D}" srcOrd="0" destOrd="0" presId="urn:microsoft.com/office/officeart/2005/8/layout/orgChart1"/>
-    <dgm:cxn modelId="{30287404-1602-4EDD-80F5-5D22676D9E3C}" srcId="{589A2777-9AF4-491A-A97B-6E6C709B3283}" destId="{94B23D3E-BD45-4FA0-9736-F0B3BCFCBFFE}" srcOrd="0" destOrd="0" parTransId="{17D2686D-FB37-4650-9997-37C5AE699601}" sibTransId="{F48BEAA6-CC0E-4191-A56C-A571A363CFC0}"/>
-    <dgm:cxn modelId="{A5F19CDD-B9D0-4C24-A60E-9D1CF4CF410E}" type="presOf" srcId="{687ECD2D-38F3-42F1-AB87-89E51267D4A5}" destId="{04370048-40F0-4BF0-AE52-3BE549A51D3C}" srcOrd="0" destOrd="0" presId="urn:microsoft.com/office/officeart/2005/8/layout/orgChart1"/>
-    <dgm:cxn modelId="{4F23C616-FD2E-44EF-AC12-C27BD6DC7C42}" type="presOf" srcId="{AABA9C2A-AC39-4C3B-8C4E-A71A46F44AC5}" destId="{1EAB3C11-6A4F-43AC-B211-86055116A01E}" srcOrd="1" destOrd="0" presId="urn:microsoft.com/office/officeart/2005/8/layout/orgChart1"/>
-    <dgm:cxn modelId="{9B7BD81B-187D-44FF-9D89-A7437BB4F787}" type="presOf" srcId="{94B23D3E-BD45-4FA0-9736-F0B3BCFCBFFE}" destId="{2129378C-BA12-4D51-9FD4-EC7012575F83}" srcOrd="1" destOrd="0" presId="urn:microsoft.com/office/officeart/2005/8/layout/orgChart1"/>
-    <dgm:cxn modelId="{C91FEAEC-2E28-481B-A218-24D23B354174}" type="presOf" srcId="{48347569-2D44-4187-8E76-E01E096B72F4}" destId="{4377A0B1-66D2-45BC-9E33-1825128E382B}" srcOrd="0" destOrd="0" presId="urn:microsoft.com/office/officeart/2005/8/layout/orgChart1"/>
-    <dgm:cxn modelId="{3575C4EC-0DE8-465D-B837-52D92FC9F245}" type="presOf" srcId="{C496BD74-19CB-46EB-862B-875A5289DC73}" destId="{C53679F0-7A40-480A-B84C-E07FE27D682C}" srcOrd="1" destOrd="0" presId="urn:microsoft.com/office/officeart/2005/8/layout/orgChart1"/>
-    <dgm:cxn modelId="{6E91DD04-9FDD-4BAF-96F5-859770B209B7}" srcId="{83C2E802-A1E4-40D9-9B04-16DD911214E8}" destId="{48347569-2D44-4187-8E76-E01E096B72F4}" srcOrd="0" destOrd="0" parTransId="{8108A6FC-538E-4E74-B415-8EEFDD70FEF8}" sibTransId="{F0329AF9-EA15-4E78-826F-31DD480B0AB9}"/>
-    <dgm:cxn modelId="{8BDB455B-5445-4A7F-8452-8D78E49984A4}" type="presOf" srcId="{4A590890-CE07-4E1B-99BD-5193AF6F0560}" destId="{55A3A6D7-775E-4B65-A7B5-A9F6264F63EF}" srcOrd="0" destOrd="0" presId="urn:microsoft.com/office/officeart/2005/8/layout/orgChart1"/>
-    <dgm:cxn modelId="{59AE9EA8-531C-4A46-A144-FE127A6E62F3}" type="presOf" srcId="{D6E78E02-2FC6-45D9-BBD1-1397F595C456}" destId="{BA71F716-B112-458F-8838-548FF5B9C93A}" srcOrd="0" destOrd="0" presId="urn:microsoft.com/office/officeart/2005/8/layout/orgChart1"/>
-    <dgm:cxn modelId="{25A0B076-DB76-4B4D-8D1F-FF1C8F890B57}" type="presOf" srcId="{9605A8FC-0B20-44EC-B4DC-2C64897F3218}" destId="{20967916-DBC3-4772-AC6E-80B61336A42B}" srcOrd="0" destOrd="0" presId="urn:microsoft.com/office/officeart/2005/8/layout/orgChart1"/>
-    <dgm:cxn modelId="{995FFBE6-D650-4C95-98C0-BED03E2084B0}" type="presOf" srcId="{114AEEA0-36D2-44AF-9FF5-DD1265A193D8}" destId="{E2FE614C-B35B-4510-B538-0B712DBF98B7}" srcOrd="1" destOrd="0" presId="urn:microsoft.com/office/officeart/2005/8/layout/orgChart1"/>
+    <dgm:cxn modelId="{A4B4A2A0-B175-4602-8075-A43D4B8C3DF2}" type="presOf" srcId="{83C2E802-A1E4-40D9-9B04-16DD911214E8}" destId="{55774A3D-21FB-4A3B-AD9A-44F1994328A8}" srcOrd="0" destOrd="0" presId="urn:microsoft.com/office/officeart/2005/8/layout/orgChart1"/>
+    <dgm:cxn modelId="{F860683E-1445-458C-90C7-FB96BD10EED8}" type="presOf" srcId="{17D2686D-FB37-4650-9997-37C5AE699601}" destId="{2AF7BFB9-8E78-4BA8-9226-5FFD57DCB69D}" srcOrd="0" destOrd="0" presId="urn:microsoft.com/office/officeart/2005/8/layout/orgChart1"/>
+    <dgm:cxn modelId="{6335BE00-6428-4936-998D-5237DA96F5F1}" type="presOf" srcId="{9605A8FC-0B20-44EC-B4DC-2C64897F3218}" destId="{B805B864-FED3-47CF-AB75-57C75B7979BD}" srcOrd="1" destOrd="0" presId="urn:microsoft.com/office/officeart/2005/8/layout/orgChart1"/>
+    <dgm:cxn modelId="{7F7DC627-F960-4B38-B499-A3F8C7085730}" type="presOf" srcId="{D6E78E02-2FC6-45D9-BBD1-1397F595C456}" destId="{BA71F716-B112-458F-8838-548FF5B9C93A}" srcOrd="0" destOrd="0" presId="urn:microsoft.com/office/officeart/2005/8/layout/orgChart1"/>
     <dgm:cxn modelId="{D544BCAE-582C-486D-B770-A78FABA2192A}" srcId="{48347569-2D44-4187-8E76-E01E096B72F4}" destId="{589A2777-9AF4-491A-A97B-6E6C709B3283}" srcOrd="0" destOrd="0" parTransId="{C97E3CD4-306A-44C5-9200-822C58ECC4A3}" sibTransId="{2D6B7466-3FBF-4978-A2F5-449A03386E56}"/>
     <dgm:cxn modelId="{C6031F02-71F0-4134-99B9-4F10216A5BA2}" srcId="{589A2777-9AF4-491A-A97B-6E6C709B3283}" destId="{C496BD74-19CB-46EB-862B-875A5289DC73}" srcOrd="2" destOrd="0" parTransId="{3E77FAEB-6253-4BCB-A8BD-F64DF15941A3}" sibTransId="{0FEB1AEA-1CB3-4995-813F-765E890849B9}"/>
-    <dgm:cxn modelId="{20BE6BFA-14EB-480D-B409-937A008B6E2A}" type="presOf" srcId="{9605A8FC-0B20-44EC-B4DC-2C64897F3218}" destId="{B805B864-FED3-47CF-AB75-57C75B7979BD}" srcOrd="1" destOrd="0" presId="urn:microsoft.com/office/officeart/2005/8/layout/orgChart1"/>
-    <dgm:cxn modelId="{CE235599-EF49-41B4-8A26-210024C28F75}" type="presOf" srcId="{C3F00ACD-BD35-4C93-AED9-718EC0388BEB}" destId="{51079A84-49C8-41F4-9D05-7FEC4FEC4B6E}" srcOrd="0" destOrd="0" presId="urn:microsoft.com/office/officeart/2005/8/layout/orgChart1"/>
-    <dgm:cxn modelId="{478C3982-AB43-4C69-AE36-2BDB66765774}" type="presOf" srcId="{C496BD74-19CB-46EB-862B-875A5289DC73}" destId="{E38B9066-00F8-494E-955D-FDA83C85B670}" srcOrd="0" destOrd="0" presId="urn:microsoft.com/office/officeart/2005/8/layout/orgChart1"/>
-    <dgm:cxn modelId="{5CED72CA-0777-41FA-AD20-0BB366BDD379}" type="presOf" srcId="{114AEEA0-36D2-44AF-9FF5-DD1265A193D8}" destId="{779B4EAE-1347-4513-AEE0-C4C84F9A9F21}" srcOrd="0" destOrd="0" presId="urn:microsoft.com/office/officeart/2005/8/layout/orgChart1"/>
-    <dgm:cxn modelId="{3D339025-AB7C-4236-88F7-BF47A666A738}" type="presOf" srcId="{94B23D3E-BD45-4FA0-9736-F0B3BCFCBFFE}" destId="{9BF67DDF-7787-4F50-B039-7392461AD898}" srcOrd="0" destOrd="0" presId="urn:microsoft.com/office/officeart/2005/8/layout/orgChart1"/>
-    <dgm:cxn modelId="{BD6EC5F8-8A8E-4B1A-B79E-123D34FAFB47}" type="presParOf" srcId="{55774A3D-21FB-4A3B-AD9A-44F1994328A8}" destId="{31D5E8DB-14ED-423B-8BE2-7E3C2B650139}" srcOrd="0" destOrd="0" presId="urn:microsoft.com/office/officeart/2005/8/layout/orgChart1"/>
-    <dgm:cxn modelId="{15A2F72E-EF08-4EF8-83EF-035957F28982}" type="presParOf" srcId="{31D5E8DB-14ED-423B-8BE2-7E3C2B650139}" destId="{32C7AAD2-F3FE-48ED-A313-7D262E0251DA}" srcOrd="0" destOrd="0" presId="urn:microsoft.com/office/officeart/2005/8/layout/orgChart1"/>
-    <dgm:cxn modelId="{575DF9A8-ABC9-457E-B913-6E31A3F5BA2B}" type="presParOf" srcId="{32C7AAD2-F3FE-48ED-A313-7D262E0251DA}" destId="{4377A0B1-66D2-45BC-9E33-1825128E382B}" srcOrd="0" destOrd="0" presId="urn:microsoft.com/office/officeart/2005/8/layout/orgChart1"/>
-    <dgm:cxn modelId="{3642E99D-A640-4839-813B-B2592775F200}" type="presParOf" srcId="{32C7AAD2-F3FE-48ED-A313-7D262E0251DA}" destId="{8932BDAF-7795-4AEB-A2FC-8074C28024D0}" srcOrd="1" destOrd="0" presId="urn:microsoft.com/office/officeart/2005/8/layout/orgChart1"/>
-    <dgm:cxn modelId="{7ACF2C1B-83AC-4606-AC27-956BCDB48B22}" type="presParOf" srcId="{31D5E8DB-14ED-423B-8BE2-7E3C2B650139}" destId="{5ABF197A-8E73-4D19-B116-E6AEF04D7F2D}" srcOrd="1" destOrd="0" presId="urn:microsoft.com/office/officeart/2005/8/layout/orgChart1"/>
-    <dgm:cxn modelId="{0DB0C232-E505-40BB-A49C-F2D387D7A8CA}" type="presParOf" srcId="{5ABF197A-8E73-4D19-B116-E6AEF04D7F2D}" destId="{F4A28CDB-FF3F-4012-B8B0-38A1800A2096}" srcOrd="0" destOrd="0" presId="urn:microsoft.com/office/officeart/2005/8/layout/orgChart1"/>
-    <dgm:cxn modelId="{07B97048-2C77-40CE-8449-8C4D2392467D}" type="presParOf" srcId="{5ABF197A-8E73-4D19-B116-E6AEF04D7F2D}" destId="{65A4D7B4-429D-46C8-8B3E-743505EBCDBB}" srcOrd="1" destOrd="0" presId="urn:microsoft.com/office/officeart/2005/8/layout/orgChart1"/>
-    <dgm:cxn modelId="{33DDF5E6-6C40-4C3E-A2E9-5F7EDFEA2D1E}" type="presParOf" srcId="{65A4D7B4-429D-46C8-8B3E-743505EBCDBB}" destId="{DB8AC82B-BE60-4EAE-880B-6DE22A5C0EF7}" srcOrd="0" destOrd="0" presId="urn:microsoft.com/office/officeart/2005/8/layout/orgChart1"/>
-    <dgm:cxn modelId="{D2D222C9-C3FD-4F7A-830F-4FEF1611C04C}" type="presParOf" srcId="{DB8AC82B-BE60-4EAE-880B-6DE22A5C0EF7}" destId="{9FDD5839-824F-4F90-B720-B486A3CC8069}" srcOrd="0" destOrd="0" presId="urn:microsoft.com/office/officeart/2005/8/layout/orgChart1"/>
-    <dgm:cxn modelId="{6279777B-4F91-4B63-977B-6393D3B1FA73}" type="presParOf" srcId="{DB8AC82B-BE60-4EAE-880B-6DE22A5C0EF7}" destId="{BDC8841B-8EDB-4597-8243-9F4FD5675C78}" srcOrd="1" destOrd="0" presId="urn:microsoft.com/office/officeart/2005/8/layout/orgChart1"/>
-    <dgm:cxn modelId="{CCD07238-61E3-451F-B528-504E45A725AA}" type="presParOf" srcId="{65A4D7B4-429D-46C8-8B3E-743505EBCDBB}" destId="{0D0A93D8-16D8-4769-A1A6-4D7DD89BA84D}" srcOrd="1" destOrd="0" presId="urn:microsoft.com/office/officeart/2005/8/layout/orgChart1"/>
-    <dgm:cxn modelId="{83FEDF1A-7D4A-4D78-89A6-24514109E0DA}" type="presParOf" srcId="{0D0A93D8-16D8-4769-A1A6-4D7DD89BA84D}" destId="{2AF7BFB9-8E78-4BA8-9226-5FFD57DCB69D}" srcOrd="0" destOrd="0" presId="urn:microsoft.com/office/officeart/2005/8/layout/orgChart1"/>
-    <dgm:cxn modelId="{B6D56535-5CDB-42B5-917D-FBA8ADF3FDE5}" type="presParOf" srcId="{0D0A93D8-16D8-4769-A1A6-4D7DD89BA84D}" destId="{08864043-948D-45DF-8CF7-3A06692228E9}" srcOrd="1" destOrd="0" presId="urn:microsoft.com/office/officeart/2005/8/layout/orgChart1"/>
-    <dgm:cxn modelId="{2B3CD239-AB1E-4D05-BB5E-8FC49F5C1C0A}" type="presParOf" srcId="{08864043-948D-45DF-8CF7-3A06692228E9}" destId="{E20C971D-106C-45F1-BBFA-1DCF98F2A230}" srcOrd="0" destOrd="0" presId="urn:microsoft.com/office/officeart/2005/8/layout/orgChart1"/>
-    <dgm:cxn modelId="{654FD67B-5DC2-446D-9BCC-C10B2834E571}" type="presParOf" srcId="{E20C971D-106C-45F1-BBFA-1DCF98F2A230}" destId="{9BF67DDF-7787-4F50-B039-7392461AD898}" srcOrd="0" destOrd="0" presId="urn:microsoft.com/office/officeart/2005/8/layout/orgChart1"/>
-    <dgm:cxn modelId="{CCA3F44E-6858-447E-8C74-A98E8545E326}" type="presParOf" srcId="{E20C971D-106C-45F1-BBFA-1DCF98F2A230}" destId="{2129378C-BA12-4D51-9FD4-EC7012575F83}" srcOrd="1" destOrd="0" presId="urn:microsoft.com/office/officeart/2005/8/layout/orgChart1"/>
-    <dgm:cxn modelId="{1927A90B-8088-447A-8D39-7511583838A5}" type="presParOf" srcId="{08864043-948D-45DF-8CF7-3A06692228E9}" destId="{9FC77DBF-AD2B-4F4C-A146-BD36A06E8834}" srcOrd="1" destOrd="0" presId="urn:microsoft.com/office/officeart/2005/8/layout/orgChart1"/>
-    <dgm:cxn modelId="{6C34FE2F-2790-4AF2-8196-FB364F513B7C}" type="presParOf" srcId="{08864043-948D-45DF-8CF7-3A06692228E9}" destId="{11F8AC3E-2D4D-4563-87F6-442BF3CAA71E}" srcOrd="2" destOrd="0" presId="urn:microsoft.com/office/officeart/2005/8/layout/orgChart1"/>
-    <dgm:cxn modelId="{51CFEC16-1751-4E57-AE61-B7083D859560}" type="presParOf" srcId="{0D0A93D8-16D8-4769-A1A6-4D7DD89BA84D}" destId="{04370048-40F0-4BF0-AE52-3BE549A51D3C}" srcOrd="2" destOrd="0" presId="urn:microsoft.com/office/officeart/2005/8/layout/orgChart1"/>
-    <dgm:cxn modelId="{CFCF837B-492B-4C88-97EA-86E32548A468}" type="presParOf" srcId="{0D0A93D8-16D8-4769-A1A6-4D7DD89BA84D}" destId="{DC2C712A-56C2-4AE7-9C64-A7BAA13FFF81}" srcOrd="3" destOrd="0" presId="urn:microsoft.com/office/officeart/2005/8/layout/orgChart1"/>
-    <dgm:cxn modelId="{31BA4647-E240-422A-9984-2265A52F3C8C}" type="presParOf" srcId="{DC2C712A-56C2-4AE7-9C64-A7BAA13FFF81}" destId="{B4887EF7-7B5D-4FEC-B5EE-8DCAD28F458A}" srcOrd="0" destOrd="0" presId="urn:microsoft.com/office/officeart/2005/8/layout/orgChart1"/>
-    <dgm:cxn modelId="{7267BBE8-A0EF-41B4-A62A-7E42FB1912CC}" type="presParOf" srcId="{B4887EF7-7B5D-4FEC-B5EE-8DCAD28F458A}" destId="{779B4EAE-1347-4513-AEE0-C4C84F9A9F21}" srcOrd="0" destOrd="0" presId="urn:microsoft.com/office/officeart/2005/8/layout/orgChart1"/>
-    <dgm:cxn modelId="{892E115C-1815-4996-AF4C-249306CBABA8}" type="presParOf" srcId="{B4887EF7-7B5D-4FEC-B5EE-8DCAD28F458A}" destId="{E2FE614C-B35B-4510-B538-0B712DBF98B7}" srcOrd="1" destOrd="0" presId="urn:microsoft.com/office/officeart/2005/8/layout/orgChart1"/>
-    <dgm:cxn modelId="{C45CFB64-4412-463C-9D94-32DB8E61324C}" type="presParOf" srcId="{DC2C712A-56C2-4AE7-9C64-A7BAA13FFF81}" destId="{A8091F0F-9B39-4C28-BD58-E028EEFF9075}" srcOrd="1" destOrd="0" presId="urn:microsoft.com/office/officeart/2005/8/layout/orgChart1"/>
-    <dgm:cxn modelId="{B74C0173-322C-4F6F-8DFB-F51C61F895CC}" type="presParOf" srcId="{DC2C712A-56C2-4AE7-9C64-A7BAA13FFF81}" destId="{EA646782-6A87-467A-9467-475A84B17554}" srcOrd="2" destOrd="0" presId="urn:microsoft.com/office/officeart/2005/8/layout/orgChart1"/>
-    <dgm:cxn modelId="{CB104BFD-A325-4196-A384-4C0CBAC5A0EE}" type="presParOf" srcId="{0D0A93D8-16D8-4769-A1A6-4D7DD89BA84D}" destId="{4AC446E9-5EA3-4104-9A6A-6BB4559C7F1B}" srcOrd="4" destOrd="0" presId="urn:microsoft.com/office/officeart/2005/8/layout/orgChart1"/>
-    <dgm:cxn modelId="{0AA663B2-33DC-4EAC-8C9C-B691ED19A60E}" type="presParOf" srcId="{0D0A93D8-16D8-4769-A1A6-4D7DD89BA84D}" destId="{8D920A2B-3A31-401A-B122-F40E673D715F}" srcOrd="5" destOrd="0" presId="urn:microsoft.com/office/officeart/2005/8/layout/orgChart1"/>
-    <dgm:cxn modelId="{7526E48E-6280-464A-990C-1E1A9206E868}" type="presParOf" srcId="{8D920A2B-3A31-401A-B122-F40E673D715F}" destId="{76F5A899-0C42-4D7A-B94F-D4D3CBF5E903}" srcOrd="0" destOrd="0" presId="urn:microsoft.com/office/officeart/2005/8/layout/orgChart1"/>
-    <dgm:cxn modelId="{4930D375-C6ED-4B4A-BDD2-92A9AA228B73}" type="presParOf" srcId="{76F5A899-0C42-4D7A-B94F-D4D3CBF5E903}" destId="{E38B9066-00F8-494E-955D-FDA83C85B670}" srcOrd="0" destOrd="0" presId="urn:microsoft.com/office/officeart/2005/8/layout/orgChart1"/>
-    <dgm:cxn modelId="{A46950B8-E6D7-4AF3-924C-1855BAE0C1BE}" type="presParOf" srcId="{76F5A899-0C42-4D7A-B94F-D4D3CBF5E903}" destId="{C53679F0-7A40-480A-B84C-E07FE27D682C}" srcOrd="1" destOrd="0" presId="urn:microsoft.com/office/officeart/2005/8/layout/orgChart1"/>
-    <dgm:cxn modelId="{621AF613-CDA3-49EF-BDAF-231186F151E3}" type="presParOf" srcId="{8D920A2B-3A31-401A-B122-F40E673D715F}" destId="{82313715-8A27-46C5-9C24-C8B89B0208EA}" srcOrd="1" destOrd="0" presId="urn:microsoft.com/office/officeart/2005/8/layout/orgChart1"/>
-    <dgm:cxn modelId="{A80A9350-8633-428D-8B8F-1E614B822FDB}" type="presParOf" srcId="{8D920A2B-3A31-401A-B122-F40E673D715F}" destId="{4C516A66-363C-402B-B53D-45849784F225}" srcOrd="2" destOrd="0" presId="urn:microsoft.com/office/officeart/2005/8/layout/orgChart1"/>
-    <dgm:cxn modelId="{CCE1F407-D3D7-4459-9DA4-2B853E6579B5}" type="presParOf" srcId="{65A4D7B4-429D-46C8-8B3E-743505EBCDBB}" destId="{5F632533-116D-4B3B-A8E3-323BD5A403C0}" srcOrd="2" destOrd="0" presId="urn:microsoft.com/office/officeart/2005/8/layout/orgChart1"/>
-    <dgm:cxn modelId="{0E9DCD32-5C77-4227-BAAB-A51E92BF4FA6}" type="presParOf" srcId="{5ABF197A-8E73-4D19-B116-E6AEF04D7F2D}" destId="{BA71F716-B112-458F-8838-548FF5B9C93A}" srcOrd="2" destOrd="0" presId="urn:microsoft.com/office/officeart/2005/8/layout/orgChart1"/>
-    <dgm:cxn modelId="{18E61246-6EAB-4B3E-98A1-71603CAB310A}" type="presParOf" srcId="{5ABF197A-8E73-4D19-B116-E6AEF04D7F2D}" destId="{AF2C82CC-2E6C-4979-ADA1-2EDC437F8C26}" srcOrd="3" destOrd="0" presId="urn:microsoft.com/office/officeart/2005/8/layout/orgChart1"/>
-    <dgm:cxn modelId="{22A76DB9-1B0A-4F6D-B75E-3A7B58ED4330}" type="presParOf" srcId="{AF2C82CC-2E6C-4979-ADA1-2EDC437F8C26}" destId="{2EBAEBDC-2E1A-4ED2-BCC9-7BCECA129DEA}" srcOrd="0" destOrd="0" presId="urn:microsoft.com/office/officeart/2005/8/layout/orgChart1"/>
-    <dgm:cxn modelId="{F7C6A6ED-BA5B-4F9E-A43E-E79B56989206}" type="presParOf" srcId="{2EBAEBDC-2E1A-4ED2-BCC9-7BCECA129DEA}" destId="{88C888B0-2047-41DA-A048-687AAA45645D}" srcOrd="0" destOrd="0" presId="urn:microsoft.com/office/officeart/2005/8/layout/orgChart1"/>
-    <dgm:cxn modelId="{509A33B6-2E73-4477-944E-BBB84F2421E8}" type="presParOf" srcId="{2EBAEBDC-2E1A-4ED2-BCC9-7BCECA129DEA}" destId="{1EAB3C11-6A4F-43AC-B211-86055116A01E}" srcOrd="1" destOrd="0" presId="urn:microsoft.com/office/officeart/2005/8/layout/orgChart1"/>
-    <dgm:cxn modelId="{7C33CBAF-7BD0-4AF0-9FA2-6BB00CE2AE69}" type="presParOf" srcId="{AF2C82CC-2E6C-4979-ADA1-2EDC437F8C26}" destId="{3371E83D-A872-4055-8BF3-861A092BDA34}" srcOrd="1" destOrd="0" presId="urn:microsoft.com/office/officeart/2005/8/layout/orgChart1"/>
-    <dgm:cxn modelId="{2171C170-D05B-4668-82EB-F68F522BEDBF}" type="presParOf" srcId="{AF2C82CC-2E6C-4979-ADA1-2EDC437F8C26}" destId="{3248699F-8CCB-432D-960F-FF07B0C8DE1D}" srcOrd="2" destOrd="0" presId="urn:microsoft.com/office/officeart/2005/8/layout/orgChart1"/>
-    <dgm:cxn modelId="{0CC83DFE-6F3D-4F53-AADD-8C713DFA9367}" type="presParOf" srcId="{5ABF197A-8E73-4D19-B116-E6AEF04D7F2D}" destId="{51079A84-49C8-41F4-9D05-7FEC4FEC4B6E}" srcOrd="4" destOrd="0" presId="urn:microsoft.com/office/officeart/2005/8/layout/orgChart1"/>
-    <dgm:cxn modelId="{AC219D93-0A10-4E7F-9257-AA598DEE2D76}" type="presParOf" srcId="{5ABF197A-8E73-4D19-B116-E6AEF04D7F2D}" destId="{EA7520E8-B33B-4F94-81A7-723F68A04D5A}" srcOrd="5" destOrd="0" presId="urn:microsoft.com/office/officeart/2005/8/layout/orgChart1"/>
-    <dgm:cxn modelId="{E7CDC816-C940-444D-8E52-8D6B0B28DB17}" type="presParOf" srcId="{EA7520E8-B33B-4F94-81A7-723F68A04D5A}" destId="{B7BA2A8A-32D5-4DE6-8B94-6658685C339F}" srcOrd="0" destOrd="0" presId="urn:microsoft.com/office/officeart/2005/8/layout/orgChart1"/>
-    <dgm:cxn modelId="{36F938A1-7CA2-4109-9380-8FE54BECDBAA}" type="presParOf" srcId="{B7BA2A8A-32D5-4DE6-8B94-6658685C339F}" destId="{20967916-DBC3-4772-AC6E-80B61336A42B}" srcOrd="0" destOrd="0" presId="urn:microsoft.com/office/officeart/2005/8/layout/orgChart1"/>
-    <dgm:cxn modelId="{EB3A8AB5-985C-4E5F-AA3F-07DCE766A77A}" type="presParOf" srcId="{B7BA2A8A-32D5-4DE6-8B94-6658685C339F}" destId="{B805B864-FED3-47CF-AB75-57C75B7979BD}" srcOrd="1" destOrd="0" presId="urn:microsoft.com/office/officeart/2005/8/layout/orgChart1"/>
-    <dgm:cxn modelId="{E1B13C3A-8B1A-446B-B71E-58B2801C384D}" type="presParOf" srcId="{EA7520E8-B33B-4F94-81A7-723F68A04D5A}" destId="{31F392BC-D76E-480A-9825-C42AA44819BC}" srcOrd="1" destOrd="0" presId="urn:microsoft.com/office/officeart/2005/8/layout/orgChart1"/>
-    <dgm:cxn modelId="{09861F16-98EF-4FFF-9A96-EEE521028979}" type="presParOf" srcId="{EA7520E8-B33B-4F94-81A7-723F68A04D5A}" destId="{7C0BFBC4-9523-4830-826D-357A4ABE642F}" srcOrd="2" destOrd="0" presId="urn:microsoft.com/office/officeart/2005/8/layout/orgChart1"/>
-    <dgm:cxn modelId="{912428B2-C319-4778-B4FC-27FF10C475FE}" type="presParOf" srcId="{5ABF197A-8E73-4D19-B116-E6AEF04D7F2D}" destId="{55A3A6D7-775E-4B65-A7B5-A9F6264F63EF}" srcOrd="6" destOrd="0" presId="urn:microsoft.com/office/officeart/2005/8/layout/orgChart1"/>
-    <dgm:cxn modelId="{2A025CEF-27E5-4BE7-AA4A-1E88B657F6E7}" type="presParOf" srcId="{5ABF197A-8E73-4D19-B116-E6AEF04D7F2D}" destId="{0B38E8EB-528A-4A5D-8B2A-B1CE47499D7D}" srcOrd="7" destOrd="0" presId="urn:microsoft.com/office/officeart/2005/8/layout/orgChart1"/>
-    <dgm:cxn modelId="{72D871EC-2539-4423-A844-A72069439522}" type="presParOf" srcId="{0B38E8EB-528A-4A5D-8B2A-B1CE47499D7D}" destId="{3A0C654E-D74F-41DA-A5BD-39DFEC67F117}" srcOrd="0" destOrd="0" presId="urn:microsoft.com/office/officeart/2005/8/layout/orgChart1"/>
-    <dgm:cxn modelId="{A377085C-FA07-481A-AD9A-3FAC933D98C9}" type="presParOf" srcId="{3A0C654E-D74F-41DA-A5BD-39DFEC67F117}" destId="{950EF06F-4CCE-49EA-B54E-44C45D3DC267}" srcOrd="0" destOrd="0" presId="urn:microsoft.com/office/officeart/2005/8/layout/orgChart1"/>
-    <dgm:cxn modelId="{FF0D02A1-D0BE-4D0C-8405-B3327040C9E5}" type="presParOf" srcId="{3A0C654E-D74F-41DA-A5BD-39DFEC67F117}" destId="{5818E70F-C5C2-4B45-A80A-81542A3C5AE7}" srcOrd="1" destOrd="0" presId="urn:microsoft.com/office/officeart/2005/8/layout/orgChart1"/>
-    <dgm:cxn modelId="{D98EF6BA-A726-483D-A804-6B8333670CBB}" type="presParOf" srcId="{0B38E8EB-528A-4A5D-8B2A-B1CE47499D7D}" destId="{B005ADA9-D628-45B5-B767-478D7C7A4017}" srcOrd="1" destOrd="0" presId="urn:microsoft.com/office/officeart/2005/8/layout/orgChart1"/>
-    <dgm:cxn modelId="{F5EEE626-EB5C-4C59-AF0A-4E38E8240B41}" type="presParOf" srcId="{0B38E8EB-528A-4A5D-8B2A-B1CE47499D7D}" destId="{2DC924E2-92DF-495E-AB37-60D2CEBE960A}" srcOrd="2" destOrd="0" presId="urn:microsoft.com/office/officeart/2005/8/layout/orgChart1"/>
-    <dgm:cxn modelId="{1393BBC1-2459-4192-B956-6FF48CC2B19A}" type="presParOf" srcId="{31D5E8DB-14ED-423B-8BE2-7E3C2B650139}" destId="{AA3F84B5-32BE-45CC-AA4F-EAFA065D9D90}" srcOrd="2" destOrd="0" presId="urn:microsoft.com/office/officeart/2005/8/layout/orgChart1"/>
+    <dgm:cxn modelId="{10E25BCF-445C-4DDA-A43E-B17507A0E9BF}" type="presOf" srcId="{AABA9C2A-AC39-4C3B-8C4E-A71A46F44AC5}" destId="{88C888B0-2047-41DA-A048-687AAA45645D}" srcOrd="0" destOrd="0" presId="urn:microsoft.com/office/officeart/2005/8/layout/orgChart1"/>
+    <dgm:cxn modelId="{222F9EF0-12E0-4002-BA4D-9AA9CA4690CB}" type="presOf" srcId="{687ECD2D-38F3-42F1-AB87-89E51267D4A5}" destId="{04370048-40F0-4BF0-AE52-3BE549A51D3C}" srcOrd="0" destOrd="0" presId="urn:microsoft.com/office/officeart/2005/8/layout/orgChart1"/>
+    <dgm:cxn modelId="{75EB9EC2-0FDC-4627-A216-3E4596EC31C1}" type="presOf" srcId="{48347569-2D44-4187-8E76-E01E096B72F4}" destId="{8932BDAF-7795-4AEB-A2FC-8074C28024D0}" srcOrd="1" destOrd="0" presId="urn:microsoft.com/office/officeart/2005/8/layout/orgChart1"/>
+    <dgm:cxn modelId="{2BAF8DE5-0AB5-4103-A8A5-0BC9AF495280}" type="presOf" srcId="{4A590890-CE07-4E1B-99BD-5193AF6F0560}" destId="{55A3A6D7-775E-4B65-A7B5-A9F6264F63EF}" srcOrd="0" destOrd="0" presId="urn:microsoft.com/office/officeart/2005/8/layout/orgChart1"/>
+    <dgm:cxn modelId="{D1C18373-79E7-4EA4-9F64-8EEB290557BA}" type="presOf" srcId="{589A2777-9AF4-491A-A97B-6E6C709B3283}" destId="{9FDD5839-824F-4F90-B720-B486A3CC8069}" srcOrd="0" destOrd="0" presId="urn:microsoft.com/office/officeart/2005/8/layout/orgChart1"/>
+    <dgm:cxn modelId="{36031816-5D17-4E58-BA59-B7642F02703B}" type="presOf" srcId="{C3F00ACD-BD35-4C93-AED9-718EC0388BEB}" destId="{51079A84-49C8-41F4-9D05-7FEC4FEC4B6E}" srcOrd="0" destOrd="0" presId="urn:microsoft.com/office/officeart/2005/8/layout/orgChart1"/>
+    <dgm:cxn modelId="{1B476722-C46B-4DE9-8CEC-617824299F2A}" type="presOf" srcId="{589A2777-9AF4-491A-A97B-6E6C709B3283}" destId="{BDC8841B-8EDB-4597-8243-9F4FD5675C78}" srcOrd="1" destOrd="0" presId="urn:microsoft.com/office/officeart/2005/8/layout/orgChart1"/>
+    <dgm:cxn modelId="{DDACB41A-64B4-4E34-A988-749FEA09CEF8}" type="presOf" srcId="{3CC69F16-2EE9-4916-A606-987F8317B751}" destId="{950EF06F-4CCE-49EA-B54E-44C45D3DC267}" srcOrd="0" destOrd="0" presId="urn:microsoft.com/office/officeart/2005/8/layout/orgChart1"/>
+    <dgm:cxn modelId="{13258FA0-13B9-4A13-92C0-6C3A59572E9A}" type="presOf" srcId="{C496BD74-19CB-46EB-862B-875A5289DC73}" destId="{E38B9066-00F8-494E-955D-FDA83C85B670}" srcOrd="0" destOrd="0" presId="urn:microsoft.com/office/officeart/2005/8/layout/orgChart1"/>
+    <dgm:cxn modelId="{55BD99AA-0806-42CD-8B57-DB941F52AD94}" srcId="{48347569-2D44-4187-8E76-E01E096B72F4}" destId="{AABA9C2A-AC39-4C3B-8C4E-A71A46F44AC5}" srcOrd="1" destOrd="0" parTransId="{D6E78E02-2FC6-45D9-BBD1-1397F595C456}" sibTransId="{85836242-B649-4FD0-B8C0-85580A5AE8CC}"/>
+    <dgm:cxn modelId="{77B81059-A3FF-462F-9FD0-87B40858FA6A}" type="presOf" srcId="{9605A8FC-0B20-44EC-B4DC-2C64897F3218}" destId="{20967916-DBC3-4772-AC6E-80B61336A42B}" srcOrd="0" destOrd="0" presId="urn:microsoft.com/office/officeart/2005/8/layout/orgChart1"/>
+    <dgm:cxn modelId="{6E91DD04-9FDD-4BAF-96F5-859770B209B7}" srcId="{83C2E802-A1E4-40D9-9B04-16DD911214E8}" destId="{48347569-2D44-4187-8E76-E01E096B72F4}" srcOrd="0" destOrd="0" parTransId="{8108A6FC-538E-4E74-B415-8EEFDD70FEF8}" sibTransId="{F0329AF9-EA15-4E78-826F-31DD480B0AB9}"/>
+    <dgm:cxn modelId="{D34A1D29-CCB6-4C0A-AAC6-D96F7B0680C7}" srcId="{48347569-2D44-4187-8E76-E01E096B72F4}" destId="{3CC69F16-2EE9-4916-A606-987F8317B751}" srcOrd="3" destOrd="0" parTransId="{4A590890-CE07-4E1B-99BD-5193AF6F0560}" sibTransId="{F25FFF06-7851-4C2A-9AC7-E4445F9D1A06}"/>
+    <dgm:cxn modelId="{90A3A161-FA19-4CEC-9F9C-E0CCD68B0D73}" type="presOf" srcId="{48347569-2D44-4187-8E76-E01E096B72F4}" destId="{4377A0B1-66D2-45BC-9E33-1825128E382B}" srcOrd="0" destOrd="0" presId="urn:microsoft.com/office/officeart/2005/8/layout/orgChart1"/>
+    <dgm:cxn modelId="{8B12928D-9B9D-44E8-B915-A59264A587BD}" type="presOf" srcId="{94B23D3E-BD45-4FA0-9736-F0B3BCFCBFFE}" destId="{9BF67DDF-7787-4F50-B039-7392461AD898}" srcOrd="0" destOrd="0" presId="urn:microsoft.com/office/officeart/2005/8/layout/orgChart1"/>
+    <dgm:cxn modelId="{378C75DB-BB6C-42CF-BFCF-5A2ADE3830F6}" type="presOf" srcId="{3E77FAEB-6253-4BCB-A8BD-F64DF15941A3}" destId="{4AC446E9-5EA3-4104-9A6A-6BB4559C7F1B}" srcOrd="0" destOrd="0" presId="urn:microsoft.com/office/officeart/2005/8/layout/orgChart1"/>
+    <dgm:cxn modelId="{6478A9C8-CB29-4172-971B-33FBE99FFE39}" srcId="{589A2777-9AF4-491A-A97B-6E6C709B3283}" destId="{114AEEA0-36D2-44AF-9FF5-DD1265A193D8}" srcOrd="1" destOrd="0" parTransId="{687ECD2D-38F3-42F1-AB87-89E51267D4A5}" sibTransId="{0F055995-9182-494B-ADB4-648906D05C25}"/>
+    <dgm:cxn modelId="{9D34AEA3-39C9-44BB-AA74-7D6E86562B94}" type="presOf" srcId="{114AEEA0-36D2-44AF-9FF5-DD1265A193D8}" destId="{E2FE614C-B35B-4510-B538-0B712DBF98B7}" srcOrd="1" destOrd="0" presId="urn:microsoft.com/office/officeart/2005/8/layout/orgChart1"/>
+    <dgm:cxn modelId="{21C6DB69-D25F-41FA-BB3F-53DAA2B5F59B}" type="presOf" srcId="{3CC69F16-2EE9-4916-A606-987F8317B751}" destId="{5818E70F-C5C2-4B45-A80A-81542A3C5AE7}" srcOrd="1" destOrd="0" presId="urn:microsoft.com/office/officeart/2005/8/layout/orgChart1"/>
+    <dgm:cxn modelId="{30287404-1602-4EDD-80F5-5D22676D9E3C}" srcId="{589A2777-9AF4-491A-A97B-6E6C709B3283}" destId="{94B23D3E-BD45-4FA0-9736-F0B3BCFCBFFE}" srcOrd="0" destOrd="0" parTransId="{17D2686D-FB37-4650-9997-37C5AE699601}" sibTransId="{F48BEAA6-CC0E-4191-A56C-A571A363CFC0}"/>
+    <dgm:cxn modelId="{CCE93057-BAD0-487C-B8A8-DA457533EF30}" type="presOf" srcId="{114AEEA0-36D2-44AF-9FF5-DD1265A193D8}" destId="{779B4EAE-1347-4513-AEE0-C4C84F9A9F21}" srcOrd="0" destOrd="0" presId="urn:microsoft.com/office/officeart/2005/8/layout/orgChart1"/>
+    <dgm:cxn modelId="{8325A731-F5E4-43E8-A3A6-206F9DB26423}" type="presOf" srcId="{C97E3CD4-306A-44C5-9200-822C58ECC4A3}" destId="{F4A28CDB-FF3F-4012-B8B0-38A1800A2096}" srcOrd="0" destOrd="0" presId="urn:microsoft.com/office/officeart/2005/8/layout/orgChart1"/>
+    <dgm:cxn modelId="{7A7D1CD2-F959-4BE5-9E3A-9C311CCE5A1E}" type="presOf" srcId="{C496BD74-19CB-46EB-862B-875A5289DC73}" destId="{C53679F0-7A40-480A-B84C-E07FE27D682C}" srcOrd="1" destOrd="0" presId="urn:microsoft.com/office/officeart/2005/8/layout/orgChart1"/>
+    <dgm:cxn modelId="{214197A1-1763-4632-B50D-CCB4B39BA231}" srcId="{48347569-2D44-4187-8E76-E01E096B72F4}" destId="{9605A8FC-0B20-44EC-B4DC-2C64897F3218}" srcOrd="2" destOrd="0" parTransId="{C3F00ACD-BD35-4C93-AED9-718EC0388BEB}" sibTransId="{0BFF58F7-CF29-4362-A0F1-B95CC5D28F63}"/>
+    <dgm:cxn modelId="{8A2C6011-CFE5-4FCF-A871-15FD375D4DE6}" type="presOf" srcId="{94B23D3E-BD45-4FA0-9736-F0B3BCFCBFFE}" destId="{2129378C-BA12-4D51-9FD4-EC7012575F83}" srcOrd="1" destOrd="0" presId="urn:microsoft.com/office/officeart/2005/8/layout/orgChart1"/>
+    <dgm:cxn modelId="{5D0D186C-F1BC-41C4-8A29-F331A58CFBA4}" type="presOf" srcId="{AABA9C2A-AC39-4C3B-8C4E-A71A46F44AC5}" destId="{1EAB3C11-6A4F-43AC-B211-86055116A01E}" srcOrd="1" destOrd="0" presId="urn:microsoft.com/office/officeart/2005/8/layout/orgChart1"/>
+    <dgm:cxn modelId="{410993DC-58AA-48BC-8EB1-74B37ED62022}" type="presParOf" srcId="{55774A3D-21FB-4A3B-AD9A-44F1994328A8}" destId="{31D5E8DB-14ED-423B-8BE2-7E3C2B650139}" srcOrd="0" destOrd="0" presId="urn:microsoft.com/office/officeart/2005/8/layout/orgChart1"/>
+    <dgm:cxn modelId="{59187DD7-AEE1-41C7-9D63-9FC453397FFF}" type="presParOf" srcId="{31D5E8DB-14ED-423B-8BE2-7E3C2B650139}" destId="{32C7AAD2-F3FE-48ED-A313-7D262E0251DA}" srcOrd="0" destOrd="0" presId="urn:microsoft.com/office/officeart/2005/8/layout/orgChart1"/>
+    <dgm:cxn modelId="{933108A6-AC29-40ED-9908-36E6E9211704}" type="presParOf" srcId="{32C7AAD2-F3FE-48ED-A313-7D262E0251DA}" destId="{4377A0B1-66D2-45BC-9E33-1825128E382B}" srcOrd="0" destOrd="0" presId="urn:microsoft.com/office/officeart/2005/8/layout/orgChart1"/>
+    <dgm:cxn modelId="{761C021F-6C3F-48DA-A201-2D13A02D15E5}" type="presParOf" srcId="{32C7AAD2-F3FE-48ED-A313-7D262E0251DA}" destId="{8932BDAF-7795-4AEB-A2FC-8074C28024D0}" srcOrd="1" destOrd="0" presId="urn:microsoft.com/office/officeart/2005/8/layout/orgChart1"/>
+    <dgm:cxn modelId="{24FFC5F1-CFCC-4E4D-8852-E9EE9F2E00B0}" type="presParOf" srcId="{31D5E8DB-14ED-423B-8BE2-7E3C2B650139}" destId="{5ABF197A-8E73-4D19-B116-E6AEF04D7F2D}" srcOrd="1" destOrd="0" presId="urn:microsoft.com/office/officeart/2005/8/layout/orgChart1"/>
+    <dgm:cxn modelId="{16241FA2-8EE8-4990-B39D-7667079B4A33}" type="presParOf" srcId="{5ABF197A-8E73-4D19-B116-E6AEF04D7F2D}" destId="{F4A28CDB-FF3F-4012-B8B0-38A1800A2096}" srcOrd="0" destOrd="0" presId="urn:microsoft.com/office/officeart/2005/8/layout/orgChart1"/>
+    <dgm:cxn modelId="{4E66C0B4-94B1-43EA-905C-76BE04DBC9AB}" type="presParOf" srcId="{5ABF197A-8E73-4D19-B116-E6AEF04D7F2D}" destId="{65A4D7B4-429D-46C8-8B3E-743505EBCDBB}" srcOrd="1" destOrd="0" presId="urn:microsoft.com/office/officeart/2005/8/layout/orgChart1"/>
+    <dgm:cxn modelId="{E565DECD-85CF-4760-BAF1-DBFEE55FA0E1}" type="presParOf" srcId="{65A4D7B4-429D-46C8-8B3E-743505EBCDBB}" destId="{DB8AC82B-BE60-4EAE-880B-6DE22A5C0EF7}" srcOrd="0" destOrd="0" presId="urn:microsoft.com/office/officeart/2005/8/layout/orgChart1"/>
+    <dgm:cxn modelId="{C2D3ED46-59F3-4882-B5A2-D1C6E13A0C36}" type="presParOf" srcId="{DB8AC82B-BE60-4EAE-880B-6DE22A5C0EF7}" destId="{9FDD5839-824F-4F90-B720-B486A3CC8069}" srcOrd="0" destOrd="0" presId="urn:microsoft.com/office/officeart/2005/8/layout/orgChart1"/>
+    <dgm:cxn modelId="{65C5F66A-3515-498E-9D0B-69332F174C9D}" type="presParOf" srcId="{DB8AC82B-BE60-4EAE-880B-6DE22A5C0EF7}" destId="{BDC8841B-8EDB-4597-8243-9F4FD5675C78}" srcOrd="1" destOrd="0" presId="urn:microsoft.com/office/officeart/2005/8/layout/orgChart1"/>
+    <dgm:cxn modelId="{6DE47F13-34A7-40CC-8F3E-4593098FEAFE}" type="presParOf" srcId="{65A4D7B4-429D-46C8-8B3E-743505EBCDBB}" destId="{0D0A93D8-16D8-4769-A1A6-4D7DD89BA84D}" srcOrd="1" destOrd="0" presId="urn:microsoft.com/office/officeart/2005/8/layout/orgChart1"/>
+    <dgm:cxn modelId="{2AC01D30-3BDE-441A-9FB1-EC69A0F97008}" type="presParOf" srcId="{0D0A93D8-16D8-4769-A1A6-4D7DD89BA84D}" destId="{2AF7BFB9-8E78-4BA8-9226-5FFD57DCB69D}" srcOrd="0" destOrd="0" presId="urn:microsoft.com/office/officeart/2005/8/layout/orgChart1"/>
+    <dgm:cxn modelId="{AABF63B8-60C3-447A-92A8-2CC82C2F8546}" type="presParOf" srcId="{0D0A93D8-16D8-4769-A1A6-4D7DD89BA84D}" destId="{08864043-948D-45DF-8CF7-3A06692228E9}" srcOrd="1" destOrd="0" presId="urn:microsoft.com/office/officeart/2005/8/layout/orgChart1"/>
+    <dgm:cxn modelId="{BF30EDE8-30CC-422C-B2E5-7902D178F593}" type="presParOf" srcId="{08864043-948D-45DF-8CF7-3A06692228E9}" destId="{E20C971D-106C-45F1-BBFA-1DCF98F2A230}" srcOrd="0" destOrd="0" presId="urn:microsoft.com/office/officeart/2005/8/layout/orgChart1"/>
+    <dgm:cxn modelId="{2828714E-F771-4244-A54C-4655C16686F0}" type="presParOf" srcId="{E20C971D-106C-45F1-BBFA-1DCF98F2A230}" destId="{9BF67DDF-7787-4F50-B039-7392461AD898}" srcOrd="0" destOrd="0" presId="urn:microsoft.com/office/officeart/2005/8/layout/orgChart1"/>
+    <dgm:cxn modelId="{587A4BF7-D710-4B89-B615-A0D625D4C5E4}" type="presParOf" srcId="{E20C971D-106C-45F1-BBFA-1DCF98F2A230}" destId="{2129378C-BA12-4D51-9FD4-EC7012575F83}" srcOrd="1" destOrd="0" presId="urn:microsoft.com/office/officeart/2005/8/layout/orgChart1"/>
+    <dgm:cxn modelId="{BB3F6E80-D94F-4BF5-8D93-867889BB150D}" type="presParOf" srcId="{08864043-948D-45DF-8CF7-3A06692228E9}" destId="{9FC77DBF-AD2B-4F4C-A146-BD36A06E8834}" srcOrd="1" destOrd="0" presId="urn:microsoft.com/office/officeart/2005/8/layout/orgChart1"/>
+    <dgm:cxn modelId="{27D89B5E-1C81-4585-BD06-199D70A7B892}" type="presParOf" srcId="{08864043-948D-45DF-8CF7-3A06692228E9}" destId="{11F8AC3E-2D4D-4563-87F6-442BF3CAA71E}" srcOrd="2" destOrd="0" presId="urn:microsoft.com/office/officeart/2005/8/layout/orgChart1"/>
+    <dgm:cxn modelId="{EFEBF422-56B1-454B-99B2-335BF88F9BAB}" type="presParOf" srcId="{0D0A93D8-16D8-4769-A1A6-4D7DD89BA84D}" destId="{04370048-40F0-4BF0-AE52-3BE549A51D3C}" srcOrd="2" destOrd="0" presId="urn:microsoft.com/office/officeart/2005/8/layout/orgChart1"/>
+    <dgm:cxn modelId="{DD8517F9-1602-4F3E-A447-B82EBE329C58}" type="presParOf" srcId="{0D0A93D8-16D8-4769-A1A6-4D7DD89BA84D}" destId="{DC2C712A-56C2-4AE7-9C64-A7BAA13FFF81}" srcOrd="3" destOrd="0" presId="urn:microsoft.com/office/officeart/2005/8/layout/orgChart1"/>
+    <dgm:cxn modelId="{530C5F4E-B431-4B31-A4D0-35E68935BDE1}" type="presParOf" srcId="{DC2C712A-56C2-4AE7-9C64-A7BAA13FFF81}" destId="{B4887EF7-7B5D-4FEC-B5EE-8DCAD28F458A}" srcOrd="0" destOrd="0" presId="urn:microsoft.com/office/officeart/2005/8/layout/orgChart1"/>
+    <dgm:cxn modelId="{A029465C-64F4-4912-A3E4-E36534623ADA}" type="presParOf" srcId="{B4887EF7-7B5D-4FEC-B5EE-8DCAD28F458A}" destId="{779B4EAE-1347-4513-AEE0-C4C84F9A9F21}" srcOrd="0" destOrd="0" presId="urn:microsoft.com/office/officeart/2005/8/layout/orgChart1"/>
+    <dgm:cxn modelId="{3DAEAC2E-AF4C-4F8C-AD1C-9B273DB7DD42}" type="presParOf" srcId="{B4887EF7-7B5D-4FEC-B5EE-8DCAD28F458A}" destId="{E2FE614C-B35B-4510-B538-0B712DBF98B7}" srcOrd="1" destOrd="0" presId="urn:microsoft.com/office/officeart/2005/8/layout/orgChart1"/>
+    <dgm:cxn modelId="{8B8334FC-6304-452B-9A9D-E78E244F428C}" type="presParOf" srcId="{DC2C712A-56C2-4AE7-9C64-A7BAA13FFF81}" destId="{A8091F0F-9B39-4C28-BD58-E028EEFF9075}" srcOrd="1" destOrd="0" presId="urn:microsoft.com/office/officeart/2005/8/layout/orgChart1"/>
+    <dgm:cxn modelId="{CC2CCF5D-AB19-40C9-BB87-6051ED079F72}" type="presParOf" srcId="{DC2C712A-56C2-4AE7-9C64-A7BAA13FFF81}" destId="{EA646782-6A87-467A-9467-475A84B17554}" srcOrd="2" destOrd="0" presId="urn:microsoft.com/office/officeart/2005/8/layout/orgChart1"/>
+    <dgm:cxn modelId="{9A1992E1-570E-48B0-9BBD-36288E0562A7}" type="presParOf" srcId="{0D0A93D8-16D8-4769-A1A6-4D7DD89BA84D}" destId="{4AC446E9-5EA3-4104-9A6A-6BB4559C7F1B}" srcOrd="4" destOrd="0" presId="urn:microsoft.com/office/officeart/2005/8/layout/orgChart1"/>
+    <dgm:cxn modelId="{80EF180B-8624-4296-8FCC-FFD4601119D3}" type="presParOf" srcId="{0D0A93D8-16D8-4769-A1A6-4D7DD89BA84D}" destId="{8D920A2B-3A31-401A-B122-F40E673D715F}" srcOrd="5" destOrd="0" presId="urn:microsoft.com/office/officeart/2005/8/layout/orgChart1"/>
+    <dgm:cxn modelId="{CA00F6F8-9011-4904-A93C-FE76BFBA12C2}" type="presParOf" srcId="{8D920A2B-3A31-401A-B122-F40E673D715F}" destId="{76F5A899-0C42-4D7A-B94F-D4D3CBF5E903}" srcOrd="0" destOrd="0" presId="urn:microsoft.com/office/officeart/2005/8/layout/orgChart1"/>
+    <dgm:cxn modelId="{993BEEFF-C065-4563-AFC2-EAAE18356FF8}" type="presParOf" srcId="{76F5A899-0C42-4D7A-B94F-D4D3CBF5E903}" destId="{E38B9066-00F8-494E-955D-FDA83C85B670}" srcOrd="0" destOrd="0" presId="urn:microsoft.com/office/officeart/2005/8/layout/orgChart1"/>
+    <dgm:cxn modelId="{96054B08-3A43-458A-BDD1-57C6E98E8BB5}" type="presParOf" srcId="{76F5A899-0C42-4D7A-B94F-D4D3CBF5E903}" destId="{C53679F0-7A40-480A-B84C-E07FE27D682C}" srcOrd="1" destOrd="0" presId="urn:microsoft.com/office/officeart/2005/8/layout/orgChart1"/>
+    <dgm:cxn modelId="{02699838-F5A0-4D3C-8B4D-C465716DEDE3}" type="presParOf" srcId="{8D920A2B-3A31-401A-B122-F40E673D715F}" destId="{82313715-8A27-46C5-9C24-C8B89B0208EA}" srcOrd="1" destOrd="0" presId="urn:microsoft.com/office/officeart/2005/8/layout/orgChart1"/>
+    <dgm:cxn modelId="{3520EA53-CE88-4D31-8456-0093D3B90DC7}" type="presParOf" srcId="{8D920A2B-3A31-401A-B122-F40E673D715F}" destId="{4C516A66-363C-402B-B53D-45849784F225}" srcOrd="2" destOrd="0" presId="urn:microsoft.com/office/officeart/2005/8/layout/orgChart1"/>
+    <dgm:cxn modelId="{487F5419-E82A-4E8D-B156-46AD3B32BD6F}" type="presParOf" srcId="{65A4D7B4-429D-46C8-8B3E-743505EBCDBB}" destId="{5F632533-116D-4B3B-A8E3-323BD5A403C0}" srcOrd="2" destOrd="0" presId="urn:microsoft.com/office/officeart/2005/8/layout/orgChart1"/>
+    <dgm:cxn modelId="{BDD2B78F-FAD0-4E00-9744-B7593452B77B}" type="presParOf" srcId="{5ABF197A-8E73-4D19-B116-E6AEF04D7F2D}" destId="{BA71F716-B112-458F-8838-548FF5B9C93A}" srcOrd="2" destOrd="0" presId="urn:microsoft.com/office/officeart/2005/8/layout/orgChart1"/>
+    <dgm:cxn modelId="{721924F7-808A-4BF0-8CC5-AD86D0FC5FA6}" type="presParOf" srcId="{5ABF197A-8E73-4D19-B116-E6AEF04D7F2D}" destId="{AF2C82CC-2E6C-4979-ADA1-2EDC437F8C26}" srcOrd="3" destOrd="0" presId="urn:microsoft.com/office/officeart/2005/8/layout/orgChart1"/>
+    <dgm:cxn modelId="{37FFCC61-9F5C-4532-AECF-0C0407A6BB2D}" type="presParOf" srcId="{AF2C82CC-2E6C-4979-ADA1-2EDC437F8C26}" destId="{2EBAEBDC-2E1A-4ED2-BCC9-7BCECA129DEA}" srcOrd="0" destOrd="0" presId="urn:microsoft.com/office/officeart/2005/8/layout/orgChart1"/>
+    <dgm:cxn modelId="{E142C9B6-784A-47DD-943E-8B2BC4F0A5F5}" type="presParOf" srcId="{2EBAEBDC-2E1A-4ED2-BCC9-7BCECA129DEA}" destId="{88C888B0-2047-41DA-A048-687AAA45645D}" srcOrd="0" destOrd="0" presId="urn:microsoft.com/office/officeart/2005/8/layout/orgChart1"/>
+    <dgm:cxn modelId="{BBEC44EE-9631-48E3-8ABB-7FF40BFD18F1}" type="presParOf" srcId="{2EBAEBDC-2E1A-4ED2-BCC9-7BCECA129DEA}" destId="{1EAB3C11-6A4F-43AC-B211-86055116A01E}" srcOrd="1" destOrd="0" presId="urn:microsoft.com/office/officeart/2005/8/layout/orgChart1"/>
+    <dgm:cxn modelId="{A6C694A3-7486-4B62-9867-BB2A6515F266}" type="presParOf" srcId="{AF2C82CC-2E6C-4979-ADA1-2EDC437F8C26}" destId="{3371E83D-A872-4055-8BF3-861A092BDA34}" srcOrd="1" destOrd="0" presId="urn:microsoft.com/office/officeart/2005/8/layout/orgChart1"/>
+    <dgm:cxn modelId="{2995EA0F-D9C6-4FCE-95B1-9FA8A48377BE}" type="presParOf" srcId="{AF2C82CC-2E6C-4979-ADA1-2EDC437F8C26}" destId="{3248699F-8CCB-432D-960F-FF07B0C8DE1D}" srcOrd="2" destOrd="0" presId="urn:microsoft.com/office/officeart/2005/8/layout/orgChart1"/>
+    <dgm:cxn modelId="{C06E97AB-5B3B-4742-8E12-B0895D23540C}" type="presParOf" srcId="{5ABF197A-8E73-4D19-B116-E6AEF04D7F2D}" destId="{51079A84-49C8-41F4-9D05-7FEC4FEC4B6E}" srcOrd="4" destOrd="0" presId="urn:microsoft.com/office/officeart/2005/8/layout/orgChart1"/>
+    <dgm:cxn modelId="{DB4748D0-5144-4CE8-AB3B-1D2900009A3C}" type="presParOf" srcId="{5ABF197A-8E73-4D19-B116-E6AEF04D7F2D}" destId="{EA7520E8-B33B-4F94-81A7-723F68A04D5A}" srcOrd="5" destOrd="0" presId="urn:microsoft.com/office/officeart/2005/8/layout/orgChart1"/>
+    <dgm:cxn modelId="{0A9BE263-70C1-4543-BDF7-E22A251F1904}" type="presParOf" srcId="{EA7520E8-B33B-4F94-81A7-723F68A04D5A}" destId="{B7BA2A8A-32D5-4DE6-8B94-6658685C339F}" srcOrd="0" destOrd="0" presId="urn:microsoft.com/office/officeart/2005/8/layout/orgChart1"/>
+    <dgm:cxn modelId="{17AC07F0-B8B4-4318-A2A3-192CABA9C4CE}" type="presParOf" srcId="{B7BA2A8A-32D5-4DE6-8B94-6658685C339F}" destId="{20967916-DBC3-4772-AC6E-80B61336A42B}" srcOrd="0" destOrd="0" presId="urn:microsoft.com/office/officeart/2005/8/layout/orgChart1"/>
+    <dgm:cxn modelId="{575F4CE3-05E6-4F23-B340-9F1E09E22791}" type="presParOf" srcId="{B7BA2A8A-32D5-4DE6-8B94-6658685C339F}" destId="{B805B864-FED3-47CF-AB75-57C75B7979BD}" srcOrd="1" destOrd="0" presId="urn:microsoft.com/office/officeart/2005/8/layout/orgChart1"/>
+    <dgm:cxn modelId="{F897E69A-23BF-4263-8521-3F60B9F6D1F8}" type="presParOf" srcId="{EA7520E8-B33B-4F94-81A7-723F68A04D5A}" destId="{31F392BC-D76E-480A-9825-C42AA44819BC}" srcOrd="1" destOrd="0" presId="urn:microsoft.com/office/officeart/2005/8/layout/orgChart1"/>
+    <dgm:cxn modelId="{0833C4F2-C9D3-455D-948E-E4B7282D7106}" type="presParOf" srcId="{EA7520E8-B33B-4F94-81A7-723F68A04D5A}" destId="{7C0BFBC4-9523-4830-826D-357A4ABE642F}" srcOrd="2" destOrd="0" presId="urn:microsoft.com/office/officeart/2005/8/layout/orgChart1"/>
+    <dgm:cxn modelId="{F6FB0DB7-3E83-47FF-B625-1327E181A68A}" type="presParOf" srcId="{5ABF197A-8E73-4D19-B116-E6AEF04D7F2D}" destId="{55A3A6D7-775E-4B65-A7B5-A9F6264F63EF}" srcOrd="6" destOrd="0" presId="urn:microsoft.com/office/officeart/2005/8/layout/orgChart1"/>
+    <dgm:cxn modelId="{A03C2D3F-7570-43FB-9C44-41B30A378783}" type="presParOf" srcId="{5ABF197A-8E73-4D19-B116-E6AEF04D7F2D}" destId="{0B38E8EB-528A-4A5D-8B2A-B1CE47499D7D}" srcOrd="7" destOrd="0" presId="urn:microsoft.com/office/officeart/2005/8/layout/orgChart1"/>
+    <dgm:cxn modelId="{2F20AC25-C1C7-44C4-8082-14F31709AF0A}" type="presParOf" srcId="{0B38E8EB-528A-4A5D-8B2A-B1CE47499D7D}" destId="{3A0C654E-D74F-41DA-A5BD-39DFEC67F117}" srcOrd="0" destOrd="0" presId="urn:microsoft.com/office/officeart/2005/8/layout/orgChart1"/>
+    <dgm:cxn modelId="{C71583D4-A4D7-4F5A-8430-5E27795D82B1}" type="presParOf" srcId="{3A0C654E-D74F-41DA-A5BD-39DFEC67F117}" destId="{950EF06F-4CCE-49EA-B54E-44C45D3DC267}" srcOrd="0" destOrd="0" presId="urn:microsoft.com/office/officeart/2005/8/layout/orgChart1"/>
+    <dgm:cxn modelId="{069E5EA1-15CE-4CE9-BC51-523A0867AC1D}" type="presParOf" srcId="{3A0C654E-D74F-41DA-A5BD-39DFEC67F117}" destId="{5818E70F-C5C2-4B45-A80A-81542A3C5AE7}" srcOrd="1" destOrd="0" presId="urn:microsoft.com/office/officeart/2005/8/layout/orgChart1"/>
+    <dgm:cxn modelId="{24E88B0E-4FE4-41BA-B299-502E2F75DC3C}" type="presParOf" srcId="{0B38E8EB-528A-4A5D-8B2A-B1CE47499D7D}" destId="{B005ADA9-D628-45B5-B767-478D7C7A4017}" srcOrd="1" destOrd="0" presId="urn:microsoft.com/office/officeart/2005/8/layout/orgChart1"/>
+    <dgm:cxn modelId="{5439B6E9-5F42-4C14-9A5C-F3D3049CBFEF}" type="presParOf" srcId="{0B38E8EB-528A-4A5D-8B2A-B1CE47499D7D}" destId="{2DC924E2-92DF-495E-AB37-60D2CEBE960A}" srcOrd="2" destOrd="0" presId="urn:microsoft.com/office/officeart/2005/8/layout/orgChart1"/>
+    <dgm:cxn modelId="{EEBA7079-6B3F-4D97-B8E0-9D85AD07BF6C}" type="presParOf" srcId="{31D5E8DB-14ED-423B-8BE2-7E3C2B650139}" destId="{AA3F84B5-32BE-45CC-AA4F-EAFA065D9D90}" srcOrd="2" destOrd="0" presId="urn:microsoft.com/office/officeart/2005/8/layout/orgChart1"/>
   </dgm:cxnLst>
   <dgm:bg/>
   <dgm:whole/>
@@ -45624,7 +45807,7 @@
 </file>
 
 <file path=customXml/itemProps1.xml><?xml version="1.0" encoding="utf-8"?>
-<ds:datastoreItem xmlns:ds="http://schemas.openxmlformats.org/officeDocument/2006/customXml" ds:itemID="{1FFE8AEB-7115-45A8-8659-CACA97CE29C6}">
+<ds:datastoreItem xmlns:ds="http://schemas.openxmlformats.org/officeDocument/2006/customXml" ds:itemID="{ECCC8857-2540-469E-A78B-A0A70DD75A4E}">
   <ds:schemaRefs>
     <ds:schemaRef ds:uri="http://schemas.openxmlformats.org/officeDocument/2006/bibliography"/>
   </ds:schemaRefs>

</xml_diff>

<commit_message>
Mini modificacion plan de proyecto
</commit_message>
<xml_diff>
--- a/docs/plan-de-proyecto/plan_de_proyecto.docx
+++ b/docs/plan-de-proyecto/plan_de_proyecto.docx
@@ -288,7 +288,7 @@
       <w:bookmarkStart w:id="0" w:name="_Toc462170128"/>
       <w:bookmarkStart w:id="1" w:name="_Toc462173475"/>
       <w:bookmarkStart w:id="2" w:name="_Toc462870434"/>
-      <w:bookmarkStart w:id="3" w:name="_Toc466043369"/>
+      <w:bookmarkStart w:id="3" w:name="_Toc467429884"/>
       <w:r>
         <w:lastRenderedPageBreak/>
         <w:t>Tab</w:t>
@@ -322,6 +322,8 @@
       <w:r>
         <w:fldChar w:fldCharType="separate"/>
       </w:r>
+      <w:bookmarkStart w:id="4" w:name="_GoBack"/>
+      <w:bookmarkEnd w:id="4"/>
       <w:r>
         <w:rPr>
           <w:noProof/>
@@ -344,7 +346,7 @@
         <w:rPr>
           <w:noProof/>
         </w:rPr>
-        <w:instrText xml:space="preserve"> PAGEREF _Toc466043369 \h </w:instrText>
+        <w:instrText xml:space="preserve"> PAGEREF _Toc467429884 \h </w:instrText>
       </w:r>
       <w:r>
         <w:rPr>
@@ -404,7 +406,7 @@
         <w:rPr>
           <w:noProof/>
         </w:rPr>
-        <w:instrText xml:space="preserve"> PAGEREF _Toc466043370 \h </w:instrText>
+        <w:instrText xml:space="preserve"> PAGEREF _Toc467429885 \h </w:instrText>
       </w:r>
       <w:r>
         <w:rPr>
@@ -464,7 +466,7 @@
         <w:rPr>
           <w:noProof/>
         </w:rPr>
-        <w:instrText xml:space="preserve"> PAGEREF _Toc466043371 \h </w:instrText>
+        <w:instrText xml:space="preserve"> PAGEREF _Toc467429886 \h </w:instrText>
       </w:r>
       <w:r>
         <w:rPr>
@@ -524,7 +526,7 @@
         <w:rPr>
           <w:noProof/>
         </w:rPr>
-        <w:instrText xml:space="preserve"> PAGEREF _Toc466043372 \h </w:instrText>
+        <w:instrText xml:space="preserve"> PAGEREF _Toc467429887 \h </w:instrText>
       </w:r>
       <w:r>
         <w:rPr>
@@ -585,7 +587,7 @@
         <w:rPr>
           <w:noProof/>
         </w:rPr>
-        <w:instrText xml:space="preserve"> PAGEREF _Toc466043373 \h </w:instrText>
+        <w:instrText xml:space="preserve"> PAGEREF _Toc467429888 \h </w:instrText>
       </w:r>
       <w:r>
         <w:rPr>
@@ -645,7 +647,7 @@
         <w:rPr>
           <w:noProof/>
         </w:rPr>
-        <w:instrText xml:space="preserve"> PAGEREF _Toc466043374 \h </w:instrText>
+        <w:instrText xml:space="preserve"> PAGEREF _Toc467429889 \h </w:instrText>
       </w:r>
       <w:r>
         <w:rPr>
@@ -705,7 +707,7 @@
         <w:rPr>
           <w:noProof/>
         </w:rPr>
-        <w:instrText xml:space="preserve"> PAGEREF _Toc466043375 \h </w:instrText>
+        <w:instrText xml:space="preserve"> PAGEREF _Toc467429890 \h </w:instrText>
       </w:r>
       <w:r>
         <w:rPr>
@@ -765,7 +767,7 @@
         <w:rPr>
           <w:noProof/>
         </w:rPr>
-        <w:instrText xml:space="preserve"> PAGEREF _Toc466043376 \h </w:instrText>
+        <w:instrText xml:space="preserve"> PAGEREF _Toc467429891 \h </w:instrText>
       </w:r>
       <w:r>
         <w:rPr>
@@ -825,7 +827,7 @@
         <w:rPr>
           <w:noProof/>
         </w:rPr>
-        <w:instrText xml:space="preserve"> PAGEREF _Toc466043377 \h </w:instrText>
+        <w:instrText xml:space="preserve"> PAGEREF _Toc467429892 \h </w:instrText>
       </w:r>
       <w:r>
         <w:rPr>
@@ -885,7 +887,7 @@
         <w:rPr>
           <w:noProof/>
         </w:rPr>
-        <w:instrText xml:space="preserve"> PAGEREF _Toc466043378 \h </w:instrText>
+        <w:instrText xml:space="preserve"> PAGEREF _Toc467429893 \h </w:instrText>
       </w:r>
       <w:r>
         <w:rPr>
@@ -945,7 +947,7 @@
         <w:rPr>
           <w:noProof/>
         </w:rPr>
-        <w:instrText xml:space="preserve"> PAGEREF _Toc466043379 \h </w:instrText>
+        <w:instrText xml:space="preserve"> PAGEREF _Toc467429894 \h </w:instrText>
       </w:r>
       <w:r>
         <w:rPr>
@@ -1005,7 +1007,7 @@
         <w:rPr>
           <w:noProof/>
         </w:rPr>
-        <w:instrText xml:space="preserve"> PAGEREF _Toc466043380 \h </w:instrText>
+        <w:instrText xml:space="preserve"> PAGEREF _Toc467429895 \h </w:instrText>
       </w:r>
       <w:r>
         <w:rPr>
@@ -1065,7 +1067,7 @@
         <w:rPr>
           <w:noProof/>
         </w:rPr>
-        <w:instrText xml:space="preserve"> PAGEREF _Toc466043381 \h </w:instrText>
+        <w:instrText xml:space="preserve"> PAGEREF _Toc467429896 \h </w:instrText>
       </w:r>
       <w:r>
         <w:rPr>
@@ -1125,7 +1127,7 @@
         <w:rPr>
           <w:noProof/>
         </w:rPr>
-        <w:instrText xml:space="preserve"> PAGEREF _Toc466043382 \h </w:instrText>
+        <w:instrText xml:space="preserve"> PAGEREF _Toc467429897 \h </w:instrText>
       </w:r>
       <w:r>
         <w:rPr>
@@ -1185,7 +1187,7 @@
         <w:rPr>
           <w:noProof/>
         </w:rPr>
-        <w:instrText xml:space="preserve"> PAGEREF _Toc466043383 \h </w:instrText>
+        <w:instrText xml:space="preserve"> PAGEREF _Toc467429898 \h </w:instrText>
       </w:r>
       <w:r>
         <w:rPr>
@@ -1245,7 +1247,7 @@
         <w:rPr>
           <w:noProof/>
         </w:rPr>
-        <w:instrText xml:space="preserve"> PAGEREF _Toc466043384 \h </w:instrText>
+        <w:instrText xml:space="preserve"> PAGEREF _Toc467429899 \h </w:instrText>
       </w:r>
       <w:r>
         <w:rPr>
@@ -1287,7 +1289,7 @@
         <w:rPr>
           <w:noProof/>
         </w:rPr>
-        <w:t>Especificación de Requerimientos de Software (ERS)</w:t>
+        <w:t>Organización del proyecto</w:t>
       </w:r>
       <w:r>
         <w:rPr>
@@ -1305,7 +1307,7 @@
         <w:rPr>
           <w:noProof/>
         </w:rPr>
-        <w:instrText xml:space="preserve"> PAGEREF _Toc466043385 \h </w:instrText>
+        <w:instrText xml:space="preserve"> PAGEREF _Toc467429900 \h </w:instrText>
       </w:r>
       <w:r>
         <w:rPr>
@@ -1323,6 +1325,186 @@
           <w:noProof/>
         </w:rPr>
         <w:t>16</w:t>
+      </w:r>
+      <w:r>
+        <w:rPr>
+          <w:noProof/>
+        </w:rPr>
+        <w:fldChar w:fldCharType="end"/>
+      </w:r>
+    </w:p>
+    <w:p>
+      <w:pPr>
+        <w:pStyle w:val="TOC2"/>
+        <w:tabs>
+          <w:tab w:val="right" w:leader="dot" w:pos="8828"/>
+        </w:tabs>
+        <w:rPr>
+          <w:rFonts w:asciiTheme="minorHAnsi" w:eastAsiaTheme="minorEastAsia" w:hAnsiTheme="minorHAnsi"/>
+          <w:noProof/>
+          <w:lang w:val="en-US"/>
+        </w:rPr>
+      </w:pPr>
+      <w:r>
+        <w:rPr>
+          <w:noProof/>
+        </w:rPr>
+        <w:t>Estructura organizacional</w:t>
+      </w:r>
+      <w:r>
+        <w:rPr>
+          <w:noProof/>
+        </w:rPr>
+        <w:tab/>
+      </w:r>
+      <w:r>
+        <w:rPr>
+          <w:noProof/>
+        </w:rPr>
+        <w:fldChar w:fldCharType="begin"/>
+      </w:r>
+      <w:r>
+        <w:rPr>
+          <w:noProof/>
+        </w:rPr>
+        <w:instrText xml:space="preserve"> PAGEREF _Toc467429901 \h </w:instrText>
+      </w:r>
+      <w:r>
+        <w:rPr>
+          <w:noProof/>
+        </w:rPr>
+      </w:r>
+      <w:r>
+        <w:rPr>
+          <w:noProof/>
+        </w:rPr>
+        <w:fldChar w:fldCharType="separate"/>
+      </w:r>
+      <w:r>
+        <w:rPr>
+          <w:noProof/>
+        </w:rPr>
+        <w:t>16</w:t>
+      </w:r>
+      <w:r>
+        <w:rPr>
+          <w:noProof/>
+        </w:rPr>
+        <w:fldChar w:fldCharType="end"/>
+      </w:r>
+    </w:p>
+    <w:p>
+      <w:pPr>
+        <w:pStyle w:val="TOC2"/>
+        <w:tabs>
+          <w:tab w:val="right" w:leader="dot" w:pos="8828"/>
+        </w:tabs>
+        <w:rPr>
+          <w:rFonts w:asciiTheme="minorHAnsi" w:eastAsiaTheme="minorEastAsia" w:hAnsiTheme="minorHAnsi"/>
+          <w:noProof/>
+          <w:lang w:val="en-US"/>
+        </w:rPr>
+      </w:pPr>
+      <w:r>
+        <w:rPr>
+          <w:noProof/>
+        </w:rPr>
+        <w:t>Interfaces e interacciones</w:t>
+      </w:r>
+      <w:r>
+        <w:rPr>
+          <w:noProof/>
+        </w:rPr>
+        <w:tab/>
+      </w:r>
+      <w:r>
+        <w:rPr>
+          <w:noProof/>
+        </w:rPr>
+        <w:fldChar w:fldCharType="begin"/>
+      </w:r>
+      <w:r>
+        <w:rPr>
+          <w:noProof/>
+        </w:rPr>
+        <w:instrText xml:space="preserve"> PAGEREF _Toc467429902 \h </w:instrText>
+      </w:r>
+      <w:r>
+        <w:rPr>
+          <w:noProof/>
+        </w:rPr>
+      </w:r>
+      <w:r>
+        <w:rPr>
+          <w:noProof/>
+        </w:rPr>
+        <w:fldChar w:fldCharType="separate"/>
+      </w:r>
+      <w:r>
+        <w:rPr>
+          <w:noProof/>
+        </w:rPr>
+        <w:t>17</w:t>
+      </w:r>
+      <w:r>
+        <w:rPr>
+          <w:noProof/>
+        </w:rPr>
+        <w:fldChar w:fldCharType="end"/>
+      </w:r>
+    </w:p>
+    <w:p>
+      <w:pPr>
+        <w:pStyle w:val="TOC2"/>
+        <w:tabs>
+          <w:tab w:val="right" w:leader="dot" w:pos="8828"/>
+        </w:tabs>
+        <w:rPr>
+          <w:rFonts w:asciiTheme="minorHAnsi" w:eastAsiaTheme="minorEastAsia" w:hAnsiTheme="minorHAnsi"/>
+          <w:noProof/>
+          <w:lang w:val="en-US"/>
+        </w:rPr>
+      </w:pPr>
+      <w:r>
+        <w:rPr>
+          <w:noProof/>
+        </w:rPr>
+        <w:t>Responsables</w:t>
+      </w:r>
+      <w:r>
+        <w:rPr>
+          <w:noProof/>
+        </w:rPr>
+        <w:tab/>
+      </w:r>
+      <w:r>
+        <w:rPr>
+          <w:noProof/>
+        </w:rPr>
+        <w:fldChar w:fldCharType="begin"/>
+      </w:r>
+      <w:r>
+        <w:rPr>
+          <w:noProof/>
+        </w:rPr>
+        <w:instrText xml:space="preserve"> PAGEREF _Toc467429903 \h </w:instrText>
+      </w:r>
+      <w:r>
+        <w:rPr>
+          <w:noProof/>
+        </w:rPr>
+      </w:r>
+      <w:r>
+        <w:rPr>
+          <w:noProof/>
+        </w:rPr>
+        <w:fldChar w:fldCharType="separate"/>
+      </w:r>
+      <w:r>
+        <w:rPr>
+          <w:noProof/>
+        </w:rPr>
+        <w:t>18</w:t>
       </w:r>
       <w:r>
         <w:rPr>
@@ -1347,7 +1529,7 @@
         <w:rPr>
           <w:noProof/>
         </w:rPr>
-        <w:t>Organización del proyecto</w:t>
+        <w:t>Proceso de gestión</w:t>
       </w:r>
       <w:r>
         <w:rPr>
@@ -1365,7 +1547,7 @@
         <w:rPr>
           <w:noProof/>
         </w:rPr>
-        <w:instrText xml:space="preserve"> PAGEREF _Toc466043386 \h </w:instrText>
+        <w:instrText xml:space="preserve"> PAGEREF _Toc467429904 \h </w:instrText>
       </w:r>
       <w:r>
         <w:rPr>
@@ -1382,7 +1564,7 @@
         <w:rPr>
           <w:noProof/>
         </w:rPr>
-        <w:t>17</w:t>
+        <w:t>20</w:t>
       </w:r>
       <w:r>
         <w:rPr>
@@ -1407,7 +1589,7 @@
         <w:rPr>
           <w:noProof/>
         </w:rPr>
-        <w:t>Estructura organizacional</w:t>
+        <w:t>Gestión de riesgos</w:t>
       </w:r>
       <w:r>
         <w:rPr>
@@ -1425,7 +1607,7 @@
         <w:rPr>
           <w:noProof/>
         </w:rPr>
-        <w:instrText xml:space="preserve"> PAGEREF _Toc466043387 \h </w:instrText>
+        <w:instrText xml:space="preserve"> PAGEREF _Toc467429905 \h </w:instrText>
       </w:r>
       <w:r>
         <w:rPr>
@@ -1442,7 +1624,7 @@
         <w:rPr>
           <w:noProof/>
         </w:rPr>
-        <w:t>17</w:t>
+        <w:t>20</w:t>
       </w:r>
       <w:r>
         <w:rPr>
@@ -1467,7 +1649,7 @@
         <w:rPr>
           <w:noProof/>
         </w:rPr>
-        <w:t>Interfaces e interacciones</w:t>
+        <w:t>Mecanismos de control y ajuste</w:t>
       </w:r>
       <w:r>
         <w:rPr>
@@ -1485,7 +1667,7 @@
         <w:rPr>
           <w:noProof/>
         </w:rPr>
-        <w:instrText xml:space="preserve"> PAGEREF _Toc466043388 \h </w:instrText>
+        <w:instrText xml:space="preserve"> PAGEREF _Toc467429906 \h </w:instrText>
       </w:r>
       <w:r>
         <w:rPr>
@@ -1502,7 +1684,247 @@
         <w:rPr>
           <w:noProof/>
         </w:rPr>
-        <w:t>18</w:t>
+        <w:t>22</w:t>
+      </w:r>
+      <w:r>
+        <w:rPr>
+          <w:noProof/>
+        </w:rPr>
+        <w:fldChar w:fldCharType="end"/>
+      </w:r>
+    </w:p>
+    <w:p>
+      <w:pPr>
+        <w:pStyle w:val="TOC3"/>
+        <w:tabs>
+          <w:tab w:val="right" w:leader="dot" w:pos="8828"/>
+        </w:tabs>
+        <w:rPr>
+          <w:rFonts w:asciiTheme="minorHAnsi" w:eastAsiaTheme="minorEastAsia" w:hAnsiTheme="minorHAnsi"/>
+          <w:noProof/>
+          <w:lang w:val="en-US"/>
+        </w:rPr>
+      </w:pPr>
+      <w:r>
+        <w:rPr>
+          <w:noProof/>
+        </w:rPr>
+        <w:t>Mecanismos para la gestión de calidad</w:t>
+      </w:r>
+      <w:r>
+        <w:rPr>
+          <w:noProof/>
+        </w:rPr>
+        <w:tab/>
+      </w:r>
+      <w:r>
+        <w:rPr>
+          <w:noProof/>
+        </w:rPr>
+        <w:fldChar w:fldCharType="begin"/>
+      </w:r>
+      <w:r>
+        <w:rPr>
+          <w:noProof/>
+        </w:rPr>
+        <w:instrText xml:space="preserve"> PAGEREF _Toc467429907 \h </w:instrText>
+      </w:r>
+      <w:r>
+        <w:rPr>
+          <w:noProof/>
+        </w:rPr>
+      </w:r>
+      <w:r>
+        <w:rPr>
+          <w:noProof/>
+        </w:rPr>
+        <w:fldChar w:fldCharType="separate"/>
+      </w:r>
+      <w:r>
+        <w:rPr>
+          <w:noProof/>
+        </w:rPr>
+        <w:t>22</w:t>
+      </w:r>
+      <w:r>
+        <w:rPr>
+          <w:noProof/>
+        </w:rPr>
+        <w:fldChar w:fldCharType="end"/>
+      </w:r>
+    </w:p>
+    <w:p>
+      <w:pPr>
+        <w:pStyle w:val="TOC3"/>
+        <w:tabs>
+          <w:tab w:val="right" w:leader="dot" w:pos="8828"/>
+        </w:tabs>
+        <w:rPr>
+          <w:rFonts w:asciiTheme="minorHAnsi" w:eastAsiaTheme="minorEastAsia" w:hAnsiTheme="minorHAnsi"/>
+          <w:noProof/>
+          <w:lang w:val="en-US"/>
+        </w:rPr>
+      </w:pPr>
+      <w:r>
+        <w:rPr>
+          <w:noProof/>
+        </w:rPr>
+        <w:t>Mecanismos para la gestión de configuración</w:t>
+      </w:r>
+      <w:r>
+        <w:rPr>
+          <w:noProof/>
+        </w:rPr>
+        <w:tab/>
+      </w:r>
+      <w:r>
+        <w:rPr>
+          <w:noProof/>
+        </w:rPr>
+        <w:fldChar w:fldCharType="begin"/>
+      </w:r>
+      <w:r>
+        <w:rPr>
+          <w:noProof/>
+        </w:rPr>
+        <w:instrText xml:space="preserve"> PAGEREF _Toc467429908 \h </w:instrText>
+      </w:r>
+      <w:r>
+        <w:rPr>
+          <w:noProof/>
+        </w:rPr>
+      </w:r>
+      <w:r>
+        <w:rPr>
+          <w:noProof/>
+        </w:rPr>
+        <w:fldChar w:fldCharType="separate"/>
+      </w:r>
+      <w:r>
+        <w:rPr>
+          <w:noProof/>
+        </w:rPr>
+        <w:t>24</w:t>
+      </w:r>
+      <w:r>
+        <w:rPr>
+          <w:noProof/>
+        </w:rPr>
+        <w:fldChar w:fldCharType="end"/>
+      </w:r>
+    </w:p>
+    <w:p>
+      <w:pPr>
+        <w:pStyle w:val="TOC3"/>
+        <w:tabs>
+          <w:tab w:val="right" w:leader="dot" w:pos="8828"/>
+        </w:tabs>
+        <w:rPr>
+          <w:rFonts w:asciiTheme="minorHAnsi" w:eastAsiaTheme="minorEastAsia" w:hAnsiTheme="minorHAnsi"/>
+          <w:noProof/>
+          <w:lang w:val="en-US"/>
+        </w:rPr>
+      </w:pPr>
+      <w:r>
+        <w:rPr>
+          <w:noProof/>
+        </w:rPr>
+        <w:t>Mecanismos para verificación</w:t>
+      </w:r>
+      <w:r>
+        <w:rPr>
+          <w:noProof/>
+        </w:rPr>
+        <w:tab/>
+      </w:r>
+      <w:r>
+        <w:rPr>
+          <w:noProof/>
+        </w:rPr>
+        <w:fldChar w:fldCharType="begin"/>
+      </w:r>
+      <w:r>
+        <w:rPr>
+          <w:noProof/>
+        </w:rPr>
+        <w:instrText xml:space="preserve"> PAGEREF _Toc467429909 \h </w:instrText>
+      </w:r>
+      <w:r>
+        <w:rPr>
+          <w:noProof/>
+        </w:rPr>
+      </w:r>
+      <w:r>
+        <w:rPr>
+          <w:noProof/>
+        </w:rPr>
+        <w:fldChar w:fldCharType="separate"/>
+      </w:r>
+      <w:r>
+        <w:rPr>
+          <w:noProof/>
+        </w:rPr>
+        <w:t>26</w:t>
+      </w:r>
+      <w:r>
+        <w:rPr>
+          <w:noProof/>
+        </w:rPr>
+        <w:fldChar w:fldCharType="end"/>
+      </w:r>
+    </w:p>
+    <w:p>
+      <w:pPr>
+        <w:pStyle w:val="TOC3"/>
+        <w:tabs>
+          <w:tab w:val="right" w:leader="dot" w:pos="8828"/>
+        </w:tabs>
+        <w:rPr>
+          <w:rFonts w:asciiTheme="minorHAnsi" w:eastAsiaTheme="minorEastAsia" w:hAnsiTheme="minorHAnsi"/>
+          <w:noProof/>
+          <w:lang w:val="en-US"/>
+        </w:rPr>
+      </w:pPr>
+      <w:r>
+        <w:rPr>
+          <w:noProof/>
+        </w:rPr>
+        <w:t>Mecanismos para la gestión del proyecto</w:t>
+      </w:r>
+      <w:r>
+        <w:rPr>
+          <w:noProof/>
+        </w:rPr>
+        <w:tab/>
+      </w:r>
+      <w:r>
+        <w:rPr>
+          <w:noProof/>
+        </w:rPr>
+        <w:fldChar w:fldCharType="begin"/>
+      </w:r>
+      <w:r>
+        <w:rPr>
+          <w:noProof/>
+        </w:rPr>
+        <w:instrText xml:space="preserve"> PAGEREF _Toc467429910 \h </w:instrText>
+      </w:r>
+      <w:r>
+        <w:rPr>
+          <w:noProof/>
+        </w:rPr>
+      </w:r>
+      <w:r>
+        <w:rPr>
+          <w:noProof/>
+        </w:rPr>
+        <w:fldChar w:fldCharType="separate"/>
+      </w:r>
+      <w:r>
+        <w:rPr>
+          <w:noProof/>
+        </w:rPr>
+        <w:t>26</w:t>
       </w:r>
       <w:r>
         <w:rPr>
@@ -1527,7 +1949,7 @@
         <w:rPr>
           <w:noProof/>
         </w:rPr>
-        <w:t>Responsables</w:t>
+        <w:t>Recursos</w:t>
       </w:r>
       <w:r>
         <w:rPr>
@@ -1545,7 +1967,7 @@
         <w:rPr>
           <w:noProof/>
         </w:rPr>
-        <w:instrText xml:space="preserve"> PAGEREF _Toc466043389 \h </w:instrText>
+        <w:instrText xml:space="preserve"> PAGEREF _Toc467429911 \h </w:instrText>
       </w:r>
       <w:r>
         <w:rPr>
@@ -1562,7 +1984,7 @@
         <w:rPr>
           <w:noProof/>
         </w:rPr>
-        <w:t>19</w:t>
+        <w:t>27</w:t>
       </w:r>
       <w:r>
         <w:rPr>
@@ -1587,7 +2009,7 @@
         <w:rPr>
           <w:noProof/>
         </w:rPr>
-        <w:t>Proceso de gestión</w:t>
+        <w:t>Líneas de trabajo, distribución de recursos humanos y cronogramas</w:t>
       </w:r>
       <w:r>
         <w:rPr>
@@ -1605,7 +2027,7 @@
         <w:rPr>
           <w:noProof/>
         </w:rPr>
-        <w:instrText xml:space="preserve"> PAGEREF _Toc466043390 \h </w:instrText>
+        <w:instrText xml:space="preserve"> PAGEREF _Toc467429912 \h </w:instrText>
       </w:r>
       <w:r>
         <w:rPr>
@@ -1622,7 +2044,7 @@
         <w:rPr>
           <w:noProof/>
         </w:rPr>
-        <w:t>21</w:t>
+        <w:t>29</w:t>
       </w:r>
       <w:r>
         <w:rPr>
@@ -1647,7 +2069,7 @@
         <w:rPr>
           <w:noProof/>
         </w:rPr>
-        <w:t>Gestión de riesgos</w:t>
+        <w:t>Líneas de trabajo</w:t>
       </w:r>
       <w:r>
         <w:rPr>
@@ -1665,7 +2087,7 @@
         <w:rPr>
           <w:noProof/>
         </w:rPr>
-        <w:instrText xml:space="preserve"> PAGEREF _Toc466043391 \h </w:instrText>
+        <w:instrText xml:space="preserve"> PAGEREF _Toc467429913 \h </w:instrText>
       </w:r>
       <w:r>
         <w:rPr>
@@ -1682,7 +2104,7 @@
         <w:rPr>
           <w:noProof/>
         </w:rPr>
-        <w:t>21</w:t>
+        <w:t>29</w:t>
       </w:r>
       <w:r>
         <w:rPr>
@@ -1707,7 +2129,7 @@
         <w:rPr>
           <w:noProof/>
         </w:rPr>
-        <w:t>Mecanismos de control y ajuste</w:t>
+        <w:t>Dependencias</w:t>
       </w:r>
       <w:r>
         <w:rPr>
@@ -1725,7 +2147,7 @@
         <w:rPr>
           <w:noProof/>
         </w:rPr>
-        <w:instrText xml:space="preserve"> PAGEREF _Toc466043392 \h </w:instrText>
+        <w:instrText xml:space="preserve"> PAGEREF _Toc467429914 \h </w:instrText>
       </w:r>
       <w:r>
         <w:rPr>
@@ -1742,247 +2164,7 @@
         <w:rPr>
           <w:noProof/>
         </w:rPr>
-        <w:t>23</w:t>
-      </w:r>
-      <w:r>
-        <w:rPr>
-          <w:noProof/>
-        </w:rPr>
-        <w:fldChar w:fldCharType="end"/>
-      </w:r>
-    </w:p>
-    <w:p>
-      <w:pPr>
-        <w:pStyle w:val="TOC3"/>
-        <w:tabs>
-          <w:tab w:val="right" w:leader="dot" w:pos="8828"/>
-        </w:tabs>
-        <w:rPr>
-          <w:rFonts w:asciiTheme="minorHAnsi" w:eastAsiaTheme="minorEastAsia" w:hAnsiTheme="minorHAnsi"/>
-          <w:noProof/>
-          <w:lang w:val="en-US"/>
-        </w:rPr>
-      </w:pPr>
-      <w:r>
-        <w:rPr>
-          <w:noProof/>
-        </w:rPr>
-        <w:t>Mecanismos para la gestión de calidad</w:t>
-      </w:r>
-      <w:r>
-        <w:rPr>
-          <w:noProof/>
-        </w:rPr>
-        <w:tab/>
-      </w:r>
-      <w:r>
-        <w:rPr>
-          <w:noProof/>
-        </w:rPr>
-        <w:fldChar w:fldCharType="begin"/>
-      </w:r>
-      <w:r>
-        <w:rPr>
-          <w:noProof/>
-        </w:rPr>
-        <w:instrText xml:space="preserve"> PAGEREF _Toc466043393 \h </w:instrText>
-      </w:r>
-      <w:r>
-        <w:rPr>
-          <w:noProof/>
-        </w:rPr>
-      </w:r>
-      <w:r>
-        <w:rPr>
-          <w:noProof/>
-        </w:rPr>
-        <w:fldChar w:fldCharType="separate"/>
-      </w:r>
-      <w:r>
-        <w:rPr>
-          <w:noProof/>
-        </w:rPr>
-        <w:t>23</w:t>
-      </w:r>
-      <w:r>
-        <w:rPr>
-          <w:noProof/>
-        </w:rPr>
-        <w:fldChar w:fldCharType="end"/>
-      </w:r>
-    </w:p>
-    <w:p>
-      <w:pPr>
-        <w:pStyle w:val="TOC3"/>
-        <w:tabs>
-          <w:tab w:val="right" w:leader="dot" w:pos="8828"/>
-        </w:tabs>
-        <w:rPr>
-          <w:rFonts w:asciiTheme="minorHAnsi" w:eastAsiaTheme="minorEastAsia" w:hAnsiTheme="minorHAnsi"/>
-          <w:noProof/>
-          <w:lang w:val="en-US"/>
-        </w:rPr>
-      </w:pPr>
-      <w:r>
-        <w:rPr>
-          <w:noProof/>
-        </w:rPr>
-        <w:t>Mecanismos para la gestión de configuración</w:t>
-      </w:r>
-      <w:r>
-        <w:rPr>
-          <w:noProof/>
-        </w:rPr>
-        <w:tab/>
-      </w:r>
-      <w:r>
-        <w:rPr>
-          <w:noProof/>
-        </w:rPr>
-        <w:fldChar w:fldCharType="begin"/>
-      </w:r>
-      <w:r>
-        <w:rPr>
-          <w:noProof/>
-        </w:rPr>
-        <w:instrText xml:space="preserve"> PAGEREF _Toc466043394 \h </w:instrText>
-      </w:r>
-      <w:r>
-        <w:rPr>
-          <w:noProof/>
-        </w:rPr>
-      </w:r>
-      <w:r>
-        <w:rPr>
-          <w:noProof/>
-        </w:rPr>
-        <w:fldChar w:fldCharType="separate"/>
-      </w:r>
-      <w:r>
-        <w:rPr>
-          <w:noProof/>
-        </w:rPr>
-        <w:t>25</w:t>
-      </w:r>
-      <w:r>
-        <w:rPr>
-          <w:noProof/>
-        </w:rPr>
-        <w:fldChar w:fldCharType="end"/>
-      </w:r>
-    </w:p>
-    <w:p>
-      <w:pPr>
-        <w:pStyle w:val="TOC3"/>
-        <w:tabs>
-          <w:tab w:val="right" w:leader="dot" w:pos="8828"/>
-        </w:tabs>
-        <w:rPr>
-          <w:rFonts w:asciiTheme="minorHAnsi" w:eastAsiaTheme="minorEastAsia" w:hAnsiTheme="minorHAnsi"/>
-          <w:noProof/>
-          <w:lang w:val="en-US"/>
-        </w:rPr>
-      </w:pPr>
-      <w:r>
-        <w:rPr>
-          <w:noProof/>
-        </w:rPr>
-        <w:t>Mecanismos para verificación</w:t>
-      </w:r>
-      <w:r>
-        <w:rPr>
-          <w:noProof/>
-        </w:rPr>
-        <w:tab/>
-      </w:r>
-      <w:r>
-        <w:rPr>
-          <w:noProof/>
-        </w:rPr>
-        <w:fldChar w:fldCharType="begin"/>
-      </w:r>
-      <w:r>
-        <w:rPr>
-          <w:noProof/>
-        </w:rPr>
-        <w:instrText xml:space="preserve"> PAGEREF _Toc466043395 \h </w:instrText>
-      </w:r>
-      <w:r>
-        <w:rPr>
-          <w:noProof/>
-        </w:rPr>
-      </w:r>
-      <w:r>
-        <w:rPr>
-          <w:noProof/>
-        </w:rPr>
-        <w:fldChar w:fldCharType="separate"/>
-      </w:r>
-      <w:r>
-        <w:rPr>
-          <w:noProof/>
-        </w:rPr>
-        <w:t>27</w:t>
-      </w:r>
-      <w:r>
-        <w:rPr>
-          <w:noProof/>
-        </w:rPr>
-        <w:fldChar w:fldCharType="end"/>
-      </w:r>
-    </w:p>
-    <w:p>
-      <w:pPr>
-        <w:pStyle w:val="TOC3"/>
-        <w:tabs>
-          <w:tab w:val="right" w:leader="dot" w:pos="8828"/>
-        </w:tabs>
-        <w:rPr>
-          <w:rFonts w:asciiTheme="minorHAnsi" w:eastAsiaTheme="minorEastAsia" w:hAnsiTheme="minorHAnsi"/>
-          <w:noProof/>
-          <w:lang w:val="en-US"/>
-        </w:rPr>
-      </w:pPr>
-      <w:r>
-        <w:rPr>
-          <w:noProof/>
-        </w:rPr>
-        <w:t>Mecanismos para la gestión del proyecto</w:t>
-      </w:r>
-      <w:r>
-        <w:rPr>
-          <w:noProof/>
-        </w:rPr>
-        <w:tab/>
-      </w:r>
-      <w:r>
-        <w:rPr>
-          <w:noProof/>
-        </w:rPr>
-        <w:fldChar w:fldCharType="begin"/>
-      </w:r>
-      <w:r>
-        <w:rPr>
-          <w:noProof/>
-        </w:rPr>
-        <w:instrText xml:space="preserve"> PAGEREF _Toc466043396 \h </w:instrText>
-      </w:r>
-      <w:r>
-        <w:rPr>
-          <w:noProof/>
-        </w:rPr>
-      </w:r>
-      <w:r>
-        <w:rPr>
-          <w:noProof/>
-        </w:rPr>
-        <w:fldChar w:fldCharType="separate"/>
-      </w:r>
-      <w:r>
-        <w:rPr>
-          <w:noProof/>
-        </w:rPr>
-        <w:t>27</w:t>
+        <w:t>31</w:t>
       </w:r>
       <w:r>
         <w:rPr>
@@ -2007,7 +2189,7 @@
         <w:rPr>
           <w:noProof/>
         </w:rPr>
-        <w:t>Recursos</w:t>
+        <w:t>Distribución de recursos humanos</w:t>
       </w:r>
       <w:r>
         <w:rPr>
@@ -2025,7 +2207,7 @@
         <w:rPr>
           <w:noProof/>
         </w:rPr>
-        <w:instrText xml:space="preserve"> PAGEREF _Toc466043397 \h </w:instrText>
+        <w:instrText xml:space="preserve"> PAGEREF _Toc467429915 \h </w:instrText>
       </w:r>
       <w:r>
         <w:rPr>
@@ -2042,7 +2224,67 @@
         <w:rPr>
           <w:noProof/>
         </w:rPr>
-        <w:t>28</w:t>
+        <w:t>32</w:t>
+      </w:r>
+      <w:r>
+        <w:rPr>
+          <w:noProof/>
+        </w:rPr>
+        <w:fldChar w:fldCharType="end"/>
+      </w:r>
+    </w:p>
+    <w:p>
+      <w:pPr>
+        <w:pStyle w:val="TOC2"/>
+        <w:tabs>
+          <w:tab w:val="right" w:leader="dot" w:pos="8828"/>
+        </w:tabs>
+        <w:rPr>
+          <w:rFonts w:asciiTheme="minorHAnsi" w:eastAsiaTheme="minorEastAsia" w:hAnsiTheme="minorHAnsi"/>
+          <w:noProof/>
+          <w:lang w:val="en-US"/>
+        </w:rPr>
+      </w:pPr>
+      <w:r>
+        <w:rPr>
+          <w:noProof/>
+        </w:rPr>
+        <w:t>Cronograma</w:t>
+      </w:r>
+      <w:r>
+        <w:rPr>
+          <w:noProof/>
+        </w:rPr>
+        <w:tab/>
+      </w:r>
+      <w:r>
+        <w:rPr>
+          <w:noProof/>
+        </w:rPr>
+        <w:fldChar w:fldCharType="begin"/>
+      </w:r>
+      <w:r>
+        <w:rPr>
+          <w:noProof/>
+        </w:rPr>
+        <w:instrText xml:space="preserve"> PAGEREF _Toc467429916 \h </w:instrText>
+      </w:r>
+      <w:r>
+        <w:rPr>
+          <w:noProof/>
+        </w:rPr>
+      </w:r>
+      <w:r>
+        <w:rPr>
+          <w:noProof/>
+        </w:rPr>
+        <w:fldChar w:fldCharType="separate"/>
+      </w:r>
+      <w:r>
+        <w:rPr>
+          <w:noProof/>
+        </w:rPr>
+        <w:t>34</w:t>
       </w:r>
       <w:r>
         <w:rPr>
@@ -2066,8 +2308,9 @@
       <w:r>
         <w:rPr>
           <w:noProof/>
-        </w:rPr>
-        <w:t>Líneas de trabajo, distribución de recursos humanos y cronogramas</w:t>
+          <w:lang w:val="es-CL"/>
+        </w:rPr>
+        <w:t>Bibliografía</w:t>
       </w:r>
       <w:r>
         <w:rPr>
@@ -2085,7 +2328,7 @@
         <w:rPr>
           <w:noProof/>
         </w:rPr>
-        <w:instrText xml:space="preserve"> PAGEREF _Toc466043398 \h </w:instrText>
+        <w:instrText xml:space="preserve"> PAGEREF _Toc467429917 \h </w:instrText>
       </w:r>
       <w:r>
         <w:rPr>
@@ -2102,7 +2345,7 @@
         <w:rPr>
           <w:noProof/>
         </w:rPr>
-        <w:t>30</w:t>
+        <w:t>38</w:t>
       </w:r>
       <w:r>
         <w:rPr>
@@ -2112,327 +2355,26 @@
       </w:r>
     </w:p>
     <w:p>
-      <w:pPr>
-        <w:pStyle w:val="TOC2"/>
-        <w:tabs>
-          <w:tab w:val="right" w:leader="dot" w:pos="8828"/>
-        </w:tabs>
-        <w:rPr>
-          <w:rFonts w:asciiTheme="minorHAnsi" w:eastAsiaTheme="minorEastAsia" w:hAnsiTheme="minorHAnsi"/>
-          <w:noProof/>
-          <w:lang w:val="en-US"/>
-        </w:rPr>
-      </w:pPr>
-      <w:r>
-        <w:rPr>
-          <w:noProof/>
-        </w:rPr>
-        <w:t>Líneas de trabajo</w:t>
-      </w:r>
-      <w:r>
-        <w:rPr>
-          <w:noProof/>
-        </w:rPr>
-        <w:tab/>
-      </w:r>
-      <w:r>
-        <w:rPr>
-          <w:noProof/>
-        </w:rPr>
-        <w:fldChar w:fldCharType="begin"/>
-      </w:r>
-      <w:r>
-        <w:rPr>
-          <w:noProof/>
-        </w:rPr>
-        <w:instrText xml:space="preserve"> PAGEREF _Toc466043399 \h </w:instrText>
-      </w:r>
-      <w:r>
-        <w:rPr>
-          <w:noProof/>
-        </w:rPr>
-      </w:r>
-      <w:r>
-        <w:rPr>
-          <w:noProof/>
-        </w:rPr>
-        <w:fldChar w:fldCharType="separate"/>
-      </w:r>
-      <w:r>
-        <w:rPr>
-          <w:noProof/>
-        </w:rPr>
-        <w:t>30</w:t>
-      </w:r>
-      <w:r>
-        <w:rPr>
-          <w:noProof/>
-        </w:rPr>
+      <w:r>
         <w:fldChar w:fldCharType="end"/>
       </w:r>
     </w:p>
     <w:p>
-      <w:pPr>
-        <w:pStyle w:val="TOC2"/>
-        <w:tabs>
-          <w:tab w:val="right" w:leader="dot" w:pos="8828"/>
-        </w:tabs>
-        <w:rPr>
-          <w:rFonts w:asciiTheme="minorHAnsi" w:eastAsiaTheme="minorEastAsia" w:hAnsiTheme="minorHAnsi"/>
-          <w:noProof/>
-          <w:lang w:val="en-US"/>
-        </w:rPr>
-      </w:pPr>
-      <w:r>
-        <w:rPr>
-          <w:noProof/>
-        </w:rPr>
-        <w:t>Dependencias</w:t>
-      </w:r>
-      <w:r>
-        <w:rPr>
-          <w:noProof/>
-        </w:rPr>
-        <w:tab/>
-      </w:r>
-      <w:r>
-        <w:rPr>
-          <w:noProof/>
-        </w:rPr>
-        <w:fldChar w:fldCharType="begin"/>
-      </w:r>
-      <w:r>
-        <w:rPr>
-          <w:noProof/>
-        </w:rPr>
-        <w:instrText xml:space="preserve"> PAGEREF _Toc466043400 \h </w:instrText>
-      </w:r>
-      <w:r>
-        <w:rPr>
-          <w:noProof/>
-        </w:rPr>
-      </w:r>
-      <w:r>
-        <w:rPr>
-          <w:noProof/>
-        </w:rPr>
-        <w:fldChar w:fldCharType="separate"/>
-      </w:r>
-      <w:r>
-        <w:rPr>
-          <w:noProof/>
-        </w:rPr>
-        <w:t>32</w:t>
-      </w:r>
-      <w:r>
-        <w:rPr>
-          <w:noProof/>
-        </w:rPr>
-        <w:fldChar w:fldCharType="end"/>
+      <w:r>
+        <w:br w:type="page"/>
       </w:r>
     </w:p>
     <w:p>
       <w:pPr>
-        <w:pStyle w:val="TOC2"/>
-        <w:tabs>
-          <w:tab w:val="right" w:leader="dot" w:pos="8828"/>
-        </w:tabs>
-        <w:rPr>
-          <w:rFonts w:asciiTheme="minorHAnsi" w:eastAsiaTheme="minorEastAsia" w:hAnsiTheme="minorHAnsi"/>
-          <w:noProof/>
-          <w:lang w:val="en-US"/>
-        </w:rPr>
-      </w:pPr>
-      <w:r>
-        <w:rPr>
-          <w:noProof/>
-        </w:rPr>
-        <w:t>Distribución de recursos humanos</w:t>
-      </w:r>
-      <w:r>
-        <w:rPr>
-          <w:noProof/>
-        </w:rPr>
-        <w:tab/>
-      </w:r>
-      <w:r>
-        <w:rPr>
-          <w:noProof/>
-        </w:rPr>
-        <w:fldChar w:fldCharType="begin"/>
-      </w:r>
-      <w:r>
-        <w:rPr>
-          <w:noProof/>
-        </w:rPr>
-        <w:instrText xml:space="preserve"> PAGEREF _Toc466043401 \h </w:instrText>
-      </w:r>
-      <w:r>
-        <w:rPr>
-          <w:noProof/>
-        </w:rPr>
-      </w:r>
-      <w:r>
-        <w:rPr>
-          <w:noProof/>
-        </w:rPr>
-        <w:fldChar w:fldCharType="separate"/>
-      </w:r>
-      <w:r>
-        <w:rPr>
-          <w:noProof/>
-        </w:rPr>
-        <w:t>33</w:t>
-      </w:r>
-      <w:r>
-        <w:rPr>
-          <w:noProof/>
-        </w:rPr>
-        <w:fldChar w:fldCharType="end"/>
-      </w:r>
-    </w:p>
-    <w:p>
-      <w:pPr>
-        <w:pStyle w:val="TOC2"/>
-        <w:tabs>
-          <w:tab w:val="right" w:leader="dot" w:pos="8828"/>
-        </w:tabs>
-        <w:rPr>
-          <w:rFonts w:asciiTheme="minorHAnsi" w:eastAsiaTheme="minorEastAsia" w:hAnsiTheme="minorHAnsi"/>
-          <w:noProof/>
-          <w:lang w:val="en-US"/>
-        </w:rPr>
-      </w:pPr>
-      <w:r>
-        <w:rPr>
-          <w:noProof/>
-        </w:rPr>
-        <w:t>Cronograma</w:t>
-      </w:r>
-      <w:r>
-        <w:rPr>
-          <w:noProof/>
-        </w:rPr>
-        <w:tab/>
-      </w:r>
-      <w:r>
-        <w:rPr>
-          <w:noProof/>
-        </w:rPr>
-        <w:fldChar w:fldCharType="begin"/>
-      </w:r>
-      <w:r>
-        <w:rPr>
-          <w:noProof/>
-        </w:rPr>
-        <w:instrText xml:space="preserve"> PAGEREF _Toc466043402 \h </w:instrText>
-      </w:r>
-      <w:r>
-        <w:rPr>
-          <w:noProof/>
-        </w:rPr>
-      </w:r>
-      <w:r>
-        <w:rPr>
-          <w:noProof/>
-        </w:rPr>
-        <w:fldChar w:fldCharType="separate"/>
-      </w:r>
-      <w:r>
-        <w:rPr>
-          <w:noProof/>
-        </w:rPr>
-        <w:t>35</w:t>
-      </w:r>
-      <w:r>
-        <w:rPr>
-          <w:noProof/>
-        </w:rPr>
-        <w:fldChar w:fldCharType="end"/>
-      </w:r>
-    </w:p>
-    <w:p>
-      <w:pPr>
-        <w:pStyle w:val="TOC1"/>
-        <w:tabs>
-          <w:tab w:val="right" w:leader="dot" w:pos="8828"/>
-        </w:tabs>
-        <w:rPr>
-          <w:rFonts w:asciiTheme="minorHAnsi" w:eastAsiaTheme="minorEastAsia" w:hAnsiTheme="minorHAnsi"/>
-          <w:noProof/>
-          <w:lang w:val="en-US"/>
-        </w:rPr>
-      </w:pPr>
-      <w:r>
-        <w:rPr>
-          <w:noProof/>
-          <w:lang w:val="es-CL"/>
-        </w:rPr>
-        <w:t>Bibliografía</w:t>
-      </w:r>
-      <w:r>
-        <w:rPr>
-          <w:noProof/>
-        </w:rPr>
-        <w:tab/>
-      </w:r>
-      <w:r>
-        <w:rPr>
-          <w:noProof/>
-        </w:rPr>
-        <w:fldChar w:fldCharType="begin"/>
-      </w:r>
-      <w:r>
-        <w:rPr>
-          <w:noProof/>
-        </w:rPr>
-        <w:instrText xml:space="preserve"> PAGEREF _Toc466043403 \h </w:instrText>
-      </w:r>
-      <w:r>
-        <w:rPr>
-          <w:noProof/>
-        </w:rPr>
-      </w:r>
-      <w:r>
-        <w:rPr>
-          <w:noProof/>
-        </w:rPr>
-        <w:fldChar w:fldCharType="separate"/>
-      </w:r>
-      <w:r>
-        <w:rPr>
-          <w:noProof/>
-        </w:rPr>
-        <w:t>39</w:t>
-      </w:r>
-      <w:r>
-        <w:rPr>
-          <w:noProof/>
-        </w:rPr>
-        <w:fldChar w:fldCharType="end"/>
-      </w:r>
-    </w:p>
-    <w:p>
-      <w:r>
-        <w:fldChar w:fldCharType="end"/>
-      </w:r>
-    </w:p>
-    <w:p>
-      <w:r>
-        <w:br w:type="page"/>
-      </w:r>
-    </w:p>
-    <w:p>
-      <w:pPr>
         <w:pStyle w:val="Heading1"/>
       </w:pPr>
-      <w:bookmarkStart w:id="4" w:name="_Toc461389033"/>
-      <w:bookmarkStart w:id="5" w:name="_Toc462151333"/>
-      <w:bookmarkStart w:id="6" w:name="_Toc462166093"/>
-      <w:bookmarkStart w:id="7" w:name="_Toc462170129"/>
-      <w:bookmarkStart w:id="8" w:name="_Toc462173476"/>
-      <w:bookmarkStart w:id="9" w:name="_Toc462870435"/>
-      <w:bookmarkStart w:id="10" w:name="_Toc466043370"/>
+      <w:bookmarkStart w:id="5" w:name="_Toc461389033"/>
+      <w:bookmarkStart w:id="6" w:name="_Toc462151333"/>
+      <w:bookmarkStart w:id="7" w:name="_Toc462166093"/>
+      <w:bookmarkStart w:id="8" w:name="_Toc462170129"/>
+      <w:bookmarkStart w:id="9" w:name="_Toc462173476"/>
+      <w:bookmarkStart w:id="10" w:name="_Toc462870435"/>
+      <w:bookmarkStart w:id="11" w:name="_Toc467429885"/>
       <w:r>
         <w:lastRenderedPageBreak/>
         <w:t>Lista</w:t>
@@ -2440,19 +2382,19 @@
       <w:r>
         <w:t xml:space="preserve"> de figuras</w:t>
       </w:r>
-      <w:bookmarkEnd w:id="4"/>
       <w:bookmarkEnd w:id="5"/>
       <w:bookmarkEnd w:id="6"/>
       <w:bookmarkEnd w:id="7"/>
       <w:bookmarkEnd w:id="8"/>
       <w:bookmarkEnd w:id="9"/>
       <w:bookmarkEnd w:id="10"/>
+      <w:bookmarkEnd w:id="11"/>
     </w:p>
-    <w:bookmarkStart w:id="11" w:name="_Toc461389034"/>
-    <w:bookmarkStart w:id="12" w:name="_Toc462151334"/>
-    <w:bookmarkStart w:id="13" w:name="_Toc462166094"/>
-    <w:bookmarkStart w:id="14" w:name="_Toc462170130"/>
-    <w:bookmarkStart w:id="15" w:name="_Toc462173477"/>
+    <w:bookmarkStart w:id="12" w:name="_Toc461389034"/>
+    <w:bookmarkStart w:id="13" w:name="_Toc462151334"/>
+    <w:bookmarkStart w:id="14" w:name="_Toc462166094"/>
+    <w:bookmarkStart w:id="15" w:name="_Toc462170130"/>
+    <w:bookmarkStart w:id="16" w:name="_Toc462173477"/>
     <w:p>
       <w:pPr>
         <w:pStyle w:val="TableofFigures"/>
@@ -2847,8 +2789,8 @@
           <w:rFonts w:eastAsiaTheme="minorHAnsi"/>
         </w:rPr>
       </w:pPr>
-      <w:bookmarkStart w:id="16" w:name="_Toc462870436"/>
-      <w:bookmarkStart w:id="17" w:name="_Toc466043371"/>
+      <w:bookmarkStart w:id="17" w:name="_Toc462870436"/>
+      <w:bookmarkStart w:id="18" w:name="_Toc467429886"/>
       <w:r>
         <w:rPr>
           <w:rFonts w:eastAsiaTheme="minorHAnsi"/>
@@ -2862,13 +2804,13 @@
         </w:rPr>
         <w:t xml:space="preserve"> de tablas</w:t>
       </w:r>
-      <w:bookmarkEnd w:id="11"/>
       <w:bookmarkEnd w:id="12"/>
       <w:bookmarkEnd w:id="13"/>
       <w:bookmarkEnd w:id="14"/>
       <w:bookmarkEnd w:id="15"/>
       <w:bookmarkEnd w:id="16"/>
       <w:bookmarkEnd w:id="17"/>
+      <w:bookmarkEnd w:id="18"/>
     </w:p>
     <w:p/>
     <w:p>
@@ -3754,12 +3696,12 @@
       <w:pPr>
         <w:pStyle w:val="Heading1"/>
       </w:pPr>
-      <w:bookmarkStart w:id="18" w:name="_Toc466043372"/>
+      <w:bookmarkStart w:id="19" w:name="_Toc467429887"/>
       <w:r>
         <w:lastRenderedPageBreak/>
         <w:t>Introducción</w:t>
       </w:r>
-      <w:bookmarkEnd w:id="18"/>
+      <w:bookmarkEnd w:id="19"/>
     </w:p>
     <w:p>
       <w:r>
@@ -3780,14 +3722,14 @@
           <w:lang w:val="es-ES"/>
         </w:rPr>
       </w:pPr>
-      <w:bookmarkStart w:id="19" w:name="_Toc466043373"/>
+      <w:bookmarkStart w:id="20" w:name="_Toc467429888"/>
       <w:r>
         <w:rPr>
           <w:lang w:val="es-ES"/>
         </w:rPr>
         <w:t>Diccionario</w:t>
       </w:r>
-      <w:bookmarkEnd w:id="19"/>
+      <w:bookmarkEnd w:id="20"/>
     </w:p>
     <w:p>
       <w:pPr>
@@ -3933,24 +3875,24 @@
       <w:pPr>
         <w:pStyle w:val="Heading2"/>
       </w:pPr>
-      <w:bookmarkStart w:id="20" w:name="_Toc466043374"/>
+      <w:bookmarkStart w:id="21" w:name="_Toc467429889"/>
       <w:r>
         <w:lastRenderedPageBreak/>
         <w:t>Descripción del caso</w:t>
-      </w:r>
-      <w:bookmarkEnd w:id="20"/>
-    </w:p>
-    <w:p>
-      <w:pPr>
-        <w:pStyle w:val="Heading3"/>
-      </w:pPr>
-      <w:bookmarkStart w:id="21" w:name="_Toc466043375"/>
-      <w:r>
-        <w:t>Descripción de la empresa</w:t>
       </w:r>
       <w:bookmarkEnd w:id="21"/>
     </w:p>
     <w:p>
+      <w:pPr>
+        <w:pStyle w:val="Heading3"/>
+      </w:pPr>
+      <w:bookmarkStart w:id="22" w:name="_Toc467429890"/>
+      <w:r>
+        <w:t>Descripción de la empresa</w:t>
+      </w:r>
+      <w:bookmarkEnd w:id="22"/>
+    </w:p>
+    <w:p>
       <w:r>
         <w:t>¿Qué es la empresa?</w:t>
       </w:r>
@@ -3974,11 +3916,11 @@
       <w:pPr>
         <w:pStyle w:val="Heading3"/>
       </w:pPr>
-      <w:bookmarkStart w:id="22" w:name="_Toc466043376"/>
+      <w:bookmarkStart w:id="23" w:name="_Toc467429891"/>
       <w:r>
         <w:t>Descripción del modelo de negocios</w:t>
       </w:r>
-      <w:bookmarkEnd w:id="22"/>
+      <w:bookmarkEnd w:id="23"/>
     </w:p>
     <w:p>
       <w:r>
@@ -4280,7 +4222,7 @@
       <w:pPr>
         <w:pStyle w:val="Heading3"/>
       </w:pPr>
-      <w:bookmarkStart w:id="23" w:name="_Toc466043377"/>
+      <w:bookmarkStart w:id="24" w:name="_Toc467429892"/>
       <w:r>
         <w:lastRenderedPageBreak/>
         <w:t>Descripción</w:t>
@@ -4291,7 +4233,7 @@
       <w:r>
         <w:t xml:space="preserve"> problema</w:t>
       </w:r>
-      <w:bookmarkEnd w:id="23"/>
+      <w:bookmarkEnd w:id="24"/>
     </w:p>
     <w:p/>
     <w:p>
@@ -5041,7 +4983,6 @@
                                 </w14:textOutline>
                               </w:rPr>
                             </w:pPr>
-                            <w:bookmarkStart w:id="24" w:name="_GoBack"/>
                             <w:r>
                               <w:rPr>
                                 <w:b/>
@@ -5073,7 +5014,6 @@
                               </w:rPr>
                             </w:pPr>
                           </w:p>
-                          <w:bookmarkEnd w:id="24"/>
                         </w:txbxContent>
                       </wps:txbx>
                       <wps:bodyPr rot="0" spcFirstLastPara="0" vertOverflow="overflow" horzOverflow="overflow" vert="horz" wrap="square" lIns="91440" tIns="45720" rIns="91440" bIns="45720" numCol="1" spcCol="0" rtlCol="0" fromWordArt="0" anchor="ctr" anchorCtr="0" forceAA="0" compatLnSpc="1">
@@ -6858,8 +6798,8 @@
                                 <w:szCs w:val="24"/>
                               </w:rPr>
                             </w:pPr>
-                            <w:bookmarkStart w:id="26" w:name="_Toc466043404"/>
-                            <w:bookmarkStart w:id="27" w:name="_Toc466043423"/>
+                            <w:bookmarkStart w:id="25" w:name="_Toc466043404"/>
+                            <w:bookmarkStart w:id="26" w:name="_Toc466043423"/>
                             <w:r>
                               <w:t xml:space="preserve">Figura </w:t>
                             </w:r>
@@ -6884,8 +6824,8 @@
                             <w:r>
                               <w:t>. Diagrama de Ishikawa que muestra la problemática de CMH</w:t>
                             </w:r>
+                            <w:bookmarkEnd w:id="25"/>
                             <w:bookmarkEnd w:id="26"/>
-                            <w:bookmarkEnd w:id="27"/>
                           </w:p>
                         </w:txbxContent>
                       </wps:txbx>
@@ -7080,22 +7020,22 @@
       <w:pPr>
         <w:pStyle w:val="Heading2"/>
       </w:pPr>
-      <w:bookmarkStart w:id="28" w:name="_Toc466043378"/>
+      <w:bookmarkStart w:id="27" w:name="_Toc467429893"/>
       <w:r>
         <w:lastRenderedPageBreak/>
         <w:t>Alcance</w:t>
       </w:r>
-      <w:bookmarkEnd w:id="28"/>
+      <w:bookmarkEnd w:id="27"/>
     </w:p>
     <w:p>
       <w:pPr>
         <w:pStyle w:val="Heading3"/>
       </w:pPr>
-      <w:bookmarkStart w:id="29" w:name="_Toc466043379"/>
+      <w:bookmarkStart w:id="28" w:name="_Toc467429894"/>
       <w:r>
         <w:t>Objetivos</w:t>
       </w:r>
-      <w:bookmarkEnd w:id="29"/>
+      <w:bookmarkEnd w:id="28"/>
     </w:p>
     <w:p/>
     <w:p>
@@ -7283,12 +7223,12 @@
       <w:pPr>
         <w:pStyle w:val="Heading3"/>
       </w:pPr>
-      <w:bookmarkStart w:id="30" w:name="_Toc466043380"/>
+      <w:bookmarkStart w:id="29" w:name="_Toc467429895"/>
       <w:r>
         <w:lastRenderedPageBreak/>
         <w:t>Descripción del proyecto</w:t>
       </w:r>
-      <w:bookmarkEnd w:id="30"/>
+      <w:bookmarkEnd w:id="29"/>
     </w:p>
     <w:p>
       <w:r>
@@ -7324,11 +7264,11 @@
       <w:pPr>
         <w:pStyle w:val="Heading3"/>
       </w:pPr>
-      <w:bookmarkStart w:id="31" w:name="_Toc466043381"/>
+      <w:bookmarkStart w:id="30" w:name="_Toc467429896"/>
       <w:r>
         <w:t>Descripción del producto</w:t>
       </w:r>
-      <w:bookmarkEnd w:id="31"/>
+      <w:bookmarkEnd w:id="30"/>
     </w:p>
     <w:p>
       <w:r>
@@ -7400,12 +7340,12 @@
       <w:pPr>
         <w:pStyle w:val="Heading2"/>
       </w:pPr>
-      <w:bookmarkStart w:id="32" w:name="_Toc466043382"/>
+      <w:bookmarkStart w:id="31" w:name="_Toc467429897"/>
       <w:r>
         <w:lastRenderedPageBreak/>
         <w:t>Condiciones asumidas</w:t>
       </w:r>
-      <w:bookmarkEnd w:id="32"/>
+      <w:bookmarkEnd w:id="31"/>
     </w:p>
     <w:p>
       <w:pPr>
@@ -7568,11 +7508,11 @@
       <w:pPr>
         <w:pStyle w:val="Heading2"/>
       </w:pPr>
-      <w:bookmarkStart w:id="33" w:name="_Toc466043383"/>
+      <w:bookmarkStart w:id="32" w:name="_Toc467429898"/>
       <w:r>
         <w:t>Restricciones</w:t>
       </w:r>
-      <w:bookmarkEnd w:id="33"/>
+      <w:bookmarkEnd w:id="32"/>
     </w:p>
     <w:p>
       <w:pPr>
@@ -7741,12 +7681,12 @@
       <w:pPr>
         <w:pStyle w:val="Heading2"/>
       </w:pPr>
-      <w:bookmarkStart w:id="34" w:name="_Toc466043384"/>
+      <w:bookmarkStart w:id="33" w:name="_Toc467429899"/>
       <w:r>
         <w:lastRenderedPageBreak/>
         <w:t>Entregables</w:t>
       </w:r>
-      <w:bookmarkEnd w:id="34"/>
+      <w:bookmarkEnd w:id="33"/>
     </w:p>
     <w:p/>
     <w:p>
@@ -7754,7 +7694,7 @@
         <w:pStyle w:val="Caption"/>
         <w:keepNext/>
       </w:pPr>
-      <w:bookmarkStart w:id="35" w:name="_Toc466043410"/>
+      <w:bookmarkStart w:id="34" w:name="_Toc466043410"/>
       <w:r>
         <w:t xml:space="preserve">Tabla </w:t>
       </w:r>
@@ -7779,7 +7719,7 @@
       <w:r>
         <w:t>. Primera iteración</w:t>
       </w:r>
-      <w:bookmarkEnd w:id="35"/>
+      <w:bookmarkEnd w:id="34"/>
     </w:p>
     <w:tbl>
       <w:tblPr>
@@ -9063,7 +9003,7 @@
         <w:pStyle w:val="Caption"/>
         <w:keepNext/>
       </w:pPr>
-      <w:bookmarkStart w:id="36" w:name="_Toc466043411"/>
+      <w:bookmarkStart w:id="35" w:name="_Toc466043411"/>
       <w:r>
         <w:lastRenderedPageBreak/>
         <w:t xml:space="preserve">Tabla </w:t>
@@ -9089,7 +9029,7 @@
       <w:r>
         <w:t>. Segunda iteración</w:t>
       </w:r>
-      <w:bookmarkEnd w:id="36"/>
+      <w:bookmarkEnd w:id="35"/>
     </w:p>
     <w:tbl>
       <w:tblPr>
@@ -10050,96 +9990,22 @@
       <w:pPr>
         <w:pStyle w:val="Heading1"/>
       </w:pPr>
-      <w:bookmarkStart w:id="37" w:name="_Toc466043385"/>
+      <w:bookmarkStart w:id="36" w:name="_Toc467429900"/>
       <w:r>
         <w:lastRenderedPageBreak/>
-        <w:t>Especificación de Requerimientos de Software (ERS)</w:t>
-      </w:r>
-      <w:bookmarkEnd w:id="37"/>
-    </w:p>
-    <w:p/>
-    <w:p>
-      <w:pPr>
-        <w:rPr>
-          <w:lang w:val="es-CL"/>
-        </w:rPr>
-      </w:pPr>
-      <w:r>
-        <w:rPr>
-          <w:lang w:val="es-CL"/>
-        </w:rPr>
-        <w:t xml:space="preserve">La especificación de requerimientos de software se encuentra en el documento anexo </w:t>
-      </w:r>
+        <w:t>Organización del proyecto</w:t>
+      </w:r>
+      <w:bookmarkEnd w:id="36"/>
     </w:p>
     <w:p>
       <w:pPr>
-        <w:rPr>
-          <w:lang w:val="es-CL"/>
-        </w:rPr>
-      </w:pPr>
-      <w:r>
-        <w:rPr>
-          <w:lang w:val="es-CL"/>
-        </w:rPr>
-        <w:t>“</w:t>
-      </w:r>
-      <w:r>
-        <w:rPr>
-          <w:lang w:val="es-CL"/>
-        </w:rPr>
-        <w:t xml:space="preserve">Anexo-2 </w:t>
-      </w:r>
-      <w:r>
-        <w:rPr>
-          <w:lang w:val="es-CL"/>
-        </w:rPr>
-        <w:t>ERS_hipocrates</w:t>
-      </w:r>
-      <w:r>
-        <w:rPr>
-          <w:lang w:val="es-CL"/>
-        </w:rPr>
-        <w:t>”.</w:t>
-      </w:r>
-    </w:p>
-    <w:p>
-      <w:pPr>
-        <w:sectPr>
-          <w:headerReference w:type="default" r:id="rId9"/>
-          <w:footerReference w:type="default" r:id="rId10"/>
-          <w:headerReference w:type="first" r:id="rId11"/>
-          <w:footerReference w:type="first" r:id="rId12"/>
-          <w:pgSz w:w="12240" w:h="15840" w:code="1"/>
-          <w:pgMar w:top="1418" w:right="1701" w:bottom="1418" w:left="1701" w:header="709" w:footer="709" w:gutter="0"/>
-          <w:cols w:space="708"/>
-          <w:titlePg/>
-          <w:docGrid w:linePitch="360"/>
-        </w:sectPr>
-      </w:pPr>
-      <w:r>
-        <w:br w:type="page"/>
-      </w:r>
-    </w:p>
-    <w:p>
-      <w:pPr>
-        <w:pStyle w:val="Heading1"/>
-      </w:pPr>
-      <w:bookmarkStart w:id="38" w:name="_Toc466043386"/>
-      <w:r>
-        <w:lastRenderedPageBreak/>
-        <w:t>Organización del proyecto</w:t>
-      </w:r>
-      <w:bookmarkEnd w:id="38"/>
-    </w:p>
-    <w:p>
-      <w:pPr>
         <w:pStyle w:val="Heading2"/>
       </w:pPr>
-      <w:bookmarkStart w:id="39" w:name="_Toc466043387"/>
+      <w:bookmarkStart w:id="37" w:name="_Toc467429901"/>
       <w:r>
         <w:t>Estructura organizacional</w:t>
       </w:r>
-      <w:bookmarkEnd w:id="39"/>
+      <w:bookmarkEnd w:id="37"/>
     </w:p>
     <w:p/>
     <w:p>
@@ -10159,7 +10025,7 @@
             <wp:cNvGraphicFramePr/>
             <a:graphic xmlns:a="http://schemas.openxmlformats.org/drawingml/2006/main">
               <a:graphicData uri="http://schemas.openxmlformats.org/drawingml/2006/diagram">
-                <dgm:relIds xmlns:dgm="http://schemas.openxmlformats.org/drawingml/2006/diagram" xmlns:r="http://schemas.openxmlformats.org/officeDocument/2006/relationships" r:dm="rId13" r:lo="rId14" r:qs="rId15" r:cs="rId16"/>
+                <dgm:relIds xmlns:dgm="http://schemas.openxmlformats.org/drawingml/2006/diagram" xmlns:r="http://schemas.openxmlformats.org/officeDocument/2006/relationships" r:dm="rId9" r:lo="rId10" r:qs="rId11" r:cs="rId12"/>
               </a:graphicData>
             </a:graphic>
           </wp:inline>
@@ -10170,8 +10036,8 @@
       <w:pPr>
         <w:pStyle w:val="Caption"/>
       </w:pPr>
-      <w:bookmarkStart w:id="40" w:name="_Toc466043405"/>
-      <w:bookmarkStart w:id="41" w:name="_Toc466043424"/>
+      <w:bookmarkStart w:id="38" w:name="_Toc466043405"/>
+      <w:bookmarkStart w:id="39" w:name="_Toc466043424"/>
       <w:r>
         <w:t xml:space="preserve">Figura </w:t>
       </w:r>
@@ -10196,8 +10062,8 @@
       <w:r>
         <w:t>. Estructura organizacional</w:t>
       </w:r>
-      <w:bookmarkEnd w:id="40"/>
-      <w:bookmarkEnd w:id="41"/>
+      <w:bookmarkEnd w:id="38"/>
+      <w:bookmarkEnd w:id="39"/>
     </w:p>
     <w:p/>
     <w:p>
@@ -10276,6 +10142,7 @@
         </w:numPr>
       </w:pPr>
       <w:r>
+        <w:lastRenderedPageBreak/>
         <w:t>Ingeniero en informática: Encargado de tener personal que harán el producto solicitado para el centro clínico. Tendrá que delegar responsabilidades según sea la responsabilidad asignada de lenguaje de programación. Actualmente el ingeniero tiene a cargo los siguientes desarrolladores:</w:t>
       </w:r>
     </w:p>
@@ -10334,11 +10201,11 @@
       <w:pPr>
         <w:pStyle w:val="Heading2"/>
       </w:pPr>
-      <w:bookmarkStart w:id="42" w:name="_Toc466043388"/>
+      <w:bookmarkStart w:id="40" w:name="_Toc467429902"/>
       <w:r>
         <w:t>Interfaces e interacciones</w:t>
       </w:r>
-      <w:bookmarkEnd w:id="42"/>
+      <w:bookmarkEnd w:id="40"/>
     </w:p>
     <w:p/>
     <w:p>
@@ -10346,7 +10213,7 @@
         <w:pStyle w:val="Caption"/>
         <w:keepNext/>
       </w:pPr>
-      <w:bookmarkStart w:id="43" w:name="_Toc466043412"/>
+      <w:bookmarkStart w:id="41" w:name="_Toc466043412"/>
       <w:r>
         <w:t xml:space="preserve">Tabla </w:t>
       </w:r>
@@ -10371,7 +10238,7 @@
       <w:r>
         <w:t>. Interfaces e interacciones</w:t>
       </w:r>
-      <w:bookmarkEnd w:id="43"/>
+      <w:bookmarkEnd w:id="41"/>
     </w:p>
     <w:tbl>
       <w:tblPr>
@@ -10857,12 +10724,12 @@
       <w:pPr>
         <w:pStyle w:val="Heading2"/>
       </w:pPr>
-      <w:bookmarkStart w:id="44" w:name="_Toc466043389"/>
+      <w:bookmarkStart w:id="42" w:name="_Toc467429903"/>
       <w:r>
         <w:lastRenderedPageBreak/>
         <w:t>Responsables</w:t>
       </w:r>
-      <w:bookmarkEnd w:id="44"/>
+      <w:bookmarkEnd w:id="42"/>
     </w:p>
     <w:p/>
     <w:p>
@@ -10870,7 +10737,7 @@
         <w:pStyle w:val="Caption"/>
         <w:keepNext/>
       </w:pPr>
-      <w:bookmarkStart w:id="45" w:name="_Toc466043413"/>
+      <w:bookmarkStart w:id="43" w:name="_Toc466043413"/>
       <w:r>
         <w:t xml:space="preserve">Tabla </w:t>
       </w:r>
@@ -10895,7 +10762,7 @@
       <w:r>
         <w:t>. Responsables de actividades</w:t>
       </w:r>
-      <w:bookmarkEnd w:id="45"/>
+      <w:bookmarkEnd w:id="43"/>
     </w:p>
     <w:tbl>
       <w:tblPr>
@@ -12772,22 +12639,22 @@
       <w:pPr>
         <w:pStyle w:val="Heading1"/>
       </w:pPr>
-      <w:bookmarkStart w:id="46" w:name="_Toc466043390"/>
+      <w:bookmarkStart w:id="44" w:name="_Toc467429904"/>
       <w:r>
         <w:lastRenderedPageBreak/>
         <w:t>Proceso de gestión</w:t>
       </w:r>
-      <w:bookmarkEnd w:id="46"/>
+      <w:bookmarkEnd w:id="44"/>
     </w:p>
     <w:p>
       <w:pPr>
         <w:pStyle w:val="Heading2"/>
       </w:pPr>
-      <w:bookmarkStart w:id="47" w:name="_Toc466043391"/>
+      <w:bookmarkStart w:id="45" w:name="_Toc467429905"/>
       <w:r>
         <w:t>Gestión de riesgos</w:t>
       </w:r>
-      <w:bookmarkEnd w:id="47"/>
+      <w:bookmarkEnd w:id="45"/>
     </w:p>
     <w:p/>
     <w:p>
@@ -12795,7 +12662,7 @@
         <w:pStyle w:val="Caption"/>
         <w:keepNext/>
       </w:pPr>
-      <w:bookmarkStart w:id="48" w:name="_Toc466043414"/>
+      <w:bookmarkStart w:id="46" w:name="_Toc466043414"/>
       <w:r>
         <w:t xml:space="preserve">Tabla </w:t>
       </w:r>
@@ -12829,7 +12696,7 @@
       <w:r>
         <w:t>iesgos</w:t>
       </w:r>
-      <w:bookmarkEnd w:id="48"/>
+      <w:bookmarkEnd w:id="46"/>
     </w:p>
     <w:tbl>
       <w:tblPr>
@@ -13309,7 +13176,7 @@
         <w:pStyle w:val="Caption"/>
         <w:keepNext/>
       </w:pPr>
-      <w:bookmarkStart w:id="49" w:name="_Toc466043415"/>
+      <w:bookmarkStart w:id="47" w:name="_Toc466043415"/>
       <w:r>
         <w:t xml:space="preserve">Tabla </w:t>
       </w:r>
@@ -13337,7 +13204,7 @@
       <w:r>
         <w:t>Mecanismos de monitoreo</w:t>
       </w:r>
-      <w:bookmarkEnd w:id="49"/>
+      <w:bookmarkEnd w:id="47"/>
     </w:p>
     <w:tbl>
       <w:tblPr>
@@ -13604,7 +13471,7 @@
         <w:pStyle w:val="Caption"/>
         <w:keepNext/>
       </w:pPr>
-      <w:bookmarkStart w:id="50" w:name="_Toc466043416"/>
+      <w:bookmarkStart w:id="48" w:name="_Toc466043416"/>
       <w:r>
         <w:t xml:space="preserve">Tabla </w:t>
       </w:r>
@@ -13632,7 +13499,7 @@
       <w:r>
         <w:t>Clasificación de probabilidad</w:t>
       </w:r>
-      <w:bookmarkEnd w:id="50"/>
+      <w:bookmarkEnd w:id="48"/>
     </w:p>
     <w:tbl>
       <w:tblPr>
@@ -13952,6 +13819,10 @@
       <w:pPr>
         <w:pStyle w:val="Heading3"/>
         <w:sectPr>
+          <w:headerReference w:type="default" r:id="rId14"/>
+          <w:footerReference w:type="default" r:id="rId15"/>
+          <w:headerReference w:type="first" r:id="rId16"/>
+          <w:footerReference w:type="first" r:id="rId17"/>
           <w:pgSz w:w="12240" w:h="15840" w:code="1"/>
           <w:pgMar w:top="1418" w:right="1701" w:bottom="1418" w:left="1701" w:header="709" w:footer="709" w:gutter="0"/>
           <w:cols w:space="708"/>
@@ -13965,7 +13836,7 @@
         <w:pStyle w:val="Caption"/>
         <w:keepNext/>
       </w:pPr>
-      <w:bookmarkStart w:id="51" w:name="_Toc466043417"/>
+      <w:bookmarkStart w:id="49" w:name="_Toc466043417"/>
       <w:r>
         <w:lastRenderedPageBreak/>
         <w:t xml:space="preserve">Tabla </w:t>
@@ -13994,7 +13865,7 @@
       <w:r>
         <w:t>Plan de respuesta de riesgos</w:t>
       </w:r>
-      <w:bookmarkEnd w:id="51"/>
+      <w:bookmarkEnd w:id="49"/>
     </w:p>
     <w:tbl>
       <w:tblPr>
@@ -15503,22 +15374,22 @@
       <w:pPr>
         <w:pStyle w:val="Heading2"/>
       </w:pPr>
-      <w:bookmarkStart w:id="52" w:name="_Toc466043392"/>
+      <w:bookmarkStart w:id="50" w:name="_Toc467429906"/>
       <w:r>
         <w:lastRenderedPageBreak/>
         <w:t>Mecanismos de control y ajuste</w:t>
       </w:r>
-      <w:bookmarkEnd w:id="52"/>
+      <w:bookmarkEnd w:id="50"/>
     </w:p>
     <w:p>
       <w:pPr>
         <w:pStyle w:val="Heading3"/>
       </w:pPr>
-      <w:bookmarkStart w:id="53" w:name="_Toc466043393"/>
+      <w:bookmarkStart w:id="51" w:name="_Toc467429907"/>
       <w:r>
         <w:t>Mecanismos para la gestión de calidad</w:t>
       </w:r>
-      <w:bookmarkEnd w:id="53"/>
+      <w:bookmarkEnd w:id="51"/>
     </w:p>
     <w:p>
       <w:r>
@@ -16408,11 +16279,11 @@
       <w:pPr>
         <w:pStyle w:val="Heading3"/>
       </w:pPr>
-      <w:bookmarkStart w:id="54" w:name="_Toc466043394"/>
+      <w:bookmarkStart w:id="52" w:name="_Toc467429908"/>
       <w:r>
         <w:t>Mecanismos para la gestión de configuración</w:t>
       </w:r>
-      <w:bookmarkEnd w:id="54"/>
+      <w:bookmarkEnd w:id="52"/>
     </w:p>
     <w:p>
       <w:pPr>
@@ -16470,12 +16341,12 @@
       <w:pPr>
         <w:pStyle w:val="Heading3"/>
       </w:pPr>
-      <w:bookmarkStart w:id="55" w:name="_Toc466043395"/>
+      <w:bookmarkStart w:id="53" w:name="_Toc467429909"/>
       <w:r>
         <w:lastRenderedPageBreak/>
         <w:t>Mecanismos para verificación</w:t>
       </w:r>
-      <w:bookmarkEnd w:id="55"/>
+      <w:bookmarkEnd w:id="53"/>
     </w:p>
     <w:p>
       <w:r>
@@ -16611,11 +16482,11 @@
       <w:pPr>
         <w:pStyle w:val="Heading3"/>
       </w:pPr>
-      <w:bookmarkStart w:id="56" w:name="_Toc466043396"/>
+      <w:bookmarkStart w:id="54" w:name="_Toc467429910"/>
       <w:r>
         <w:t>Mecanismos para la gestión del proyecto</w:t>
       </w:r>
-      <w:bookmarkEnd w:id="56"/>
+      <w:bookmarkEnd w:id="54"/>
     </w:p>
     <w:p>
       <w:pPr>
@@ -16845,12 +16716,12 @@
       <w:pPr>
         <w:pStyle w:val="Heading2"/>
       </w:pPr>
-      <w:bookmarkStart w:id="57" w:name="_Toc466043397"/>
+      <w:bookmarkStart w:id="55" w:name="_Toc467429911"/>
       <w:r>
         <w:lastRenderedPageBreak/>
         <w:t>Recursos</w:t>
       </w:r>
-      <w:bookmarkEnd w:id="57"/>
+      <w:bookmarkEnd w:id="55"/>
     </w:p>
     <w:p/>
     <w:p>
@@ -16858,7 +16729,7 @@
         <w:pStyle w:val="Caption"/>
         <w:keepNext/>
       </w:pPr>
-      <w:bookmarkStart w:id="58" w:name="_Toc466043418"/>
+      <w:bookmarkStart w:id="56" w:name="_Toc466043418"/>
       <w:r>
         <w:t xml:space="preserve">Tabla </w:t>
       </w:r>
@@ -16883,7 +16754,7 @@
       <w:r>
         <w:t>. Recursos a utilizar</w:t>
       </w:r>
-      <w:bookmarkEnd w:id="58"/>
+      <w:bookmarkEnd w:id="56"/>
     </w:p>
     <w:tbl>
       <w:tblPr>
@@ -18517,22 +18388,22 @@
       <w:pPr>
         <w:pStyle w:val="Heading1"/>
       </w:pPr>
-      <w:bookmarkStart w:id="59" w:name="_Toc466043398"/>
+      <w:bookmarkStart w:id="57" w:name="_Toc467429912"/>
       <w:r>
         <w:lastRenderedPageBreak/>
         <w:t>Líneas de trabajo, distribución de recursos humanos y cronogramas</w:t>
       </w:r>
-      <w:bookmarkEnd w:id="59"/>
+      <w:bookmarkEnd w:id="57"/>
     </w:p>
     <w:p>
       <w:pPr>
         <w:pStyle w:val="Heading2"/>
       </w:pPr>
-      <w:bookmarkStart w:id="60" w:name="_Toc466043399"/>
+      <w:bookmarkStart w:id="58" w:name="_Toc467429913"/>
       <w:r>
         <w:t>Líneas de trabajo</w:t>
       </w:r>
-      <w:bookmarkEnd w:id="60"/>
+      <w:bookmarkEnd w:id="58"/>
     </w:p>
     <w:p/>
     <w:p>
@@ -18540,7 +18411,7 @@
         <w:pStyle w:val="Caption"/>
         <w:keepNext/>
       </w:pPr>
-      <w:bookmarkStart w:id="61" w:name="_Toc466043419"/>
+      <w:bookmarkStart w:id="59" w:name="_Toc466043419"/>
       <w:r>
         <w:t xml:space="preserve">Tabla </w:t>
       </w:r>
@@ -18565,7 +18436,7 @@
       <w:r>
         <w:t>. Líneas de trabajo</w:t>
       </w:r>
-      <w:bookmarkEnd w:id="61"/>
+      <w:bookmarkEnd w:id="59"/>
     </w:p>
     <w:tbl>
       <w:tblPr>
@@ -22536,12 +22407,12 @@
       <w:pPr>
         <w:pStyle w:val="Heading2"/>
       </w:pPr>
-      <w:bookmarkStart w:id="62" w:name="_Toc466043400"/>
+      <w:bookmarkStart w:id="60" w:name="_Toc467429914"/>
       <w:r>
         <w:lastRenderedPageBreak/>
         <w:t>Dependencias</w:t>
       </w:r>
-      <w:bookmarkEnd w:id="62"/>
+      <w:bookmarkEnd w:id="60"/>
     </w:p>
     <w:p/>
     <w:p>
@@ -22549,7 +22420,7 @@
         <w:pStyle w:val="Caption"/>
         <w:keepNext/>
       </w:pPr>
-      <w:bookmarkStart w:id="63" w:name="_Toc466043420"/>
+      <w:bookmarkStart w:id="61" w:name="_Toc466043420"/>
       <w:r>
         <w:t xml:space="preserve">Tabla </w:t>
       </w:r>
@@ -22574,7 +22445,7 @@
       <w:r>
         <w:t>. Dependencias</w:t>
       </w:r>
-      <w:bookmarkEnd w:id="63"/>
+      <w:bookmarkEnd w:id="61"/>
     </w:p>
     <w:tbl>
       <w:tblPr>
@@ -23097,12 +22968,12 @@
       <w:pPr>
         <w:pStyle w:val="Heading2"/>
       </w:pPr>
-      <w:bookmarkStart w:id="64" w:name="_Toc466043401"/>
+      <w:bookmarkStart w:id="62" w:name="_Toc467429915"/>
       <w:r>
         <w:lastRenderedPageBreak/>
         <w:t>Distribución de recursos humanos</w:t>
       </w:r>
-      <w:bookmarkEnd w:id="64"/>
+      <w:bookmarkEnd w:id="62"/>
     </w:p>
     <w:p/>
     <w:p>
@@ -23110,7 +22981,7 @@
         <w:pStyle w:val="Caption"/>
         <w:keepNext/>
       </w:pPr>
-      <w:bookmarkStart w:id="65" w:name="_Toc466043421"/>
+      <w:bookmarkStart w:id="63" w:name="_Toc466043421"/>
       <w:r>
         <w:t xml:space="preserve">Tabla </w:t>
       </w:r>
@@ -23135,7 +23006,7 @@
       <w:r>
         <w:t>. Distribución de RRHH</w:t>
       </w:r>
-      <w:bookmarkEnd w:id="65"/>
+      <w:bookmarkEnd w:id="63"/>
     </w:p>
     <w:tbl>
       <w:tblPr>
@@ -26293,12 +26164,12 @@
       <w:pPr>
         <w:pStyle w:val="Heading2"/>
       </w:pPr>
-      <w:bookmarkStart w:id="66" w:name="_Toc466043402"/>
+      <w:bookmarkStart w:id="64" w:name="_Toc467429916"/>
       <w:r>
         <w:lastRenderedPageBreak/>
         <w:t>Cronograma</w:t>
       </w:r>
-      <w:bookmarkEnd w:id="66"/>
+      <w:bookmarkEnd w:id="64"/>
     </w:p>
     <w:p>
       <w:pPr>
@@ -26350,8 +26221,8 @@
       <w:pPr>
         <w:pStyle w:val="Caption"/>
       </w:pPr>
-      <w:bookmarkStart w:id="67" w:name="_Toc466043406"/>
-      <w:bookmarkStart w:id="68" w:name="_Toc466043425"/>
+      <w:bookmarkStart w:id="65" w:name="_Toc466043406"/>
+      <w:bookmarkStart w:id="66" w:name="_Toc466043425"/>
       <w:r>
         <w:t xml:space="preserve">Figura </w:t>
       </w:r>
@@ -26376,8 +26247,8 @@
       <w:r>
         <w:t>. Cronograma parte 1</w:t>
       </w:r>
-      <w:bookmarkEnd w:id="67"/>
-      <w:bookmarkEnd w:id="68"/>
+      <w:bookmarkEnd w:id="65"/>
+      <w:bookmarkEnd w:id="66"/>
     </w:p>
     <w:p>
       <w:pPr>
@@ -26430,8 +26301,8 @@
       <w:pPr>
         <w:pStyle w:val="Caption"/>
       </w:pPr>
-      <w:bookmarkStart w:id="69" w:name="_Toc466043407"/>
-      <w:bookmarkStart w:id="70" w:name="_Toc466043426"/>
+      <w:bookmarkStart w:id="67" w:name="_Toc466043407"/>
+      <w:bookmarkStart w:id="68" w:name="_Toc466043426"/>
       <w:r>
         <w:t xml:space="preserve">Figura </w:t>
       </w:r>
@@ -26462,8 +26333,8 @@
       <w:r>
         <w:t>2</w:t>
       </w:r>
-      <w:bookmarkEnd w:id="69"/>
-      <w:bookmarkEnd w:id="70"/>
+      <w:bookmarkEnd w:id="67"/>
+      <w:bookmarkEnd w:id="68"/>
     </w:p>
     <w:p>
       <w:pPr>
@@ -26518,8 +26389,8 @@
         <w:pStyle w:val="Caption"/>
         <w:jc w:val="both"/>
       </w:pPr>
-      <w:bookmarkStart w:id="71" w:name="_Toc466043408"/>
-      <w:bookmarkStart w:id="72" w:name="_Toc466043427"/>
+      <w:bookmarkStart w:id="69" w:name="_Toc466043408"/>
+      <w:bookmarkStart w:id="70" w:name="_Toc466043427"/>
       <w:r>
         <w:t xml:space="preserve">Figura </w:t>
       </w:r>
@@ -26550,8 +26421,8 @@
       <w:r>
         <w:t>3</w:t>
       </w:r>
-      <w:bookmarkEnd w:id="71"/>
-      <w:bookmarkEnd w:id="72"/>
+      <w:bookmarkEnd w:id="69"/>
+      <w:bookmarkEnd w:id="70"/>
     </w:p>
     <w:p/>
     <w:p/>
@@ -26629,8 +26500,8 @@
           <w:docGrid w:linePitch="360"/>
         </w:sectPr>
       </w:pPr>
-      <w:bookmarkStart w:id="73" w:name="_Toc466043409"/>
-      <w:bookmarkStart w:id="74" w:name="_Toc466043428"/>
+      <w:bookmarkStart w:id="71" w:name="_Toc466043409"/>
+      <w:bookmarkStart w:id="72" w:name="_Toc466043428"/>
       <w:r>
         <w:t xml:space="preserve">Figura </w:t>
       </w:r>
@@ -26661,13 +26532,13 @@
       <w:r>
         <w:t>4</w:t>
       </w:r>
-      <w:bookmarkEnd w:id="73"/>
-      <w:bookmarkEnd w:id="74"/>
+      <w:bookmarkEnd w:id="71"/>
+      <w:bookmarkEnd w:id="72"/>
       <w:r>
         <w:tab/>
       </w:r>
     </w:p>
-    <w:bookmarkStart w:id="75" w:name="_Toc466043403" w:displacedByCustomXml="next"/>
+    <w:bookmarkStart w:id="73" w:name="_Toc467429917" w:displacedByCustomXml="next"/>
     <w:sdt>
       <w:sdtPr>
         <w:rPr>
@@ -26701,7 +26572,7 @@
             </w:rPr>
             <w:t>Bibliografía</w:t>
           </w:r>
-          <w:bookmarkEnd w:id="75"/>
+          <w:bookmarkEnd w:id="73"/>
         </w:p>
         <w:sdt>
           <w:sdtPr>
@@ -26909,7 +26780,7 @@
             <w:noProof/>
             <w:lang w:val="es-ES"/>
           </w:rPr>
-          <w:t>7</w:t>
+          <w:t>2</w:t>
         </w:r>
         <w:r>
           <w:fldChar w:fldCharType="end"/>
@@ -27129,7 +27000,7 @@
             <w:noProof/>
             <w:lang w:val="es-ES"/>
           </w:rPr>
-          <w:t>39</w:t>
+          <w:t>38</w:t>
         </w:r>
         <w:r>
           <w:fldChar w:fldCharType="end"/>
@@ -34686,99 +34557,99 @@
     </dgm:pt>
   </dgm:ptLst>
   <dgm:cxnLst>
+    <dgm:cxn modelId="{F0D51893-5527-114C-BF4C-1A9D56E79CC3}" type="presOf" srcId="{C496BD74-19CB-46EB-862B-875A5289DC73}" destId="{C53679F0-7A40-480A-B84C-E07FE27D682C}" srcOrd="1" destOrd="0" presId="urn:microsoft.com/office/officeart/2005/8/layout/orgChart1"/>
+    <dgm:cxn modelId="{434C227E-5892-2A45-BEDB-A055DE40A606}" type="presOf" srcId="{C97E3CD4-306A-44C5-9200-822C58ECC4A3}" destId="{F4A28CDB-FF3F-4012-B8B0-38A1800A2096}" srcOrd="0" destOrd="0" presId="urn:microsoft.com/office/officeart/2005/8/layout/orgChart1"/>
+    <dgm:cxn modelId="{89C9F5C3-E749-D940-93F4-A7506B1D0D4C}" type="presOf" srcId="{589A2777-9AF4-491A-A97B-6E6C709B3283}" destId="{9FDD5839-824F-4F90-B720-B486A3CC8069}" srcOrd="0" destOrd="0" presId="urn:microsoft.com/office/officeart/2005/8/layout/orgChart1"/>
     <dgm:cxn modelId="{D544BCAE-582C-486D-B770-A78FABA2192A}" srcId="{48347569-2D44-4187-8E76-E01E096B72F4}" destId="{589A2777-9AF4-491A-A97B-6E6C709B3283}" srcOrd="0" destOrd="0" parTransId="{C97E3CD4-306A-44C5-9200-822C58ECC4A3}" sibTransId="{2D6B7466-3FBF-4978-A2F5-449A03386E56}"/>
     <dgm:cxn modelId="{C6031F02-71F0-4134-99B9-4F10216A5BA2}" srcId="{589A2777-9AF4-491A-A97B-6E6C709B3283}" destId="{C496BD74-19CB-46EB-862B-875A5289DC73}" srcOrd="2" destOrd="0" parTransId="{3E77FAEB-6253-4BCB-A8BD-F64DF15941A3}" sibTransId="{0FEB1AEA-1CB3-4995-813F-765E890849B9}"/>
-    <dgm:cxn modelId="{066AD4CC-E6FA-1F4A-A2B1-0133F5873A20}" type="presOf" srcId="{589A2777-9AF4-491A-A97B-6E6C709B3283}" destId="{BDC8841B-8EDB-4597-8243-9F4FD5675C78}" srcOrd="1" destOrd="0" presId="urn:microsoft.com/office/officeart/2005/8/layout/orgChart1"/>
-    <dgm:cxn modelId="{18BAB2E4-68AF-BC4A-94FD-FAE98B2DC422}" type="presOf" srcId="{17D2686D-FB37-4650-9997-37C5AE699601}" destId="{2AF7BFB9-8E78-4BA8-9226-5FFD57DCB69D}" srcOrd="0" destOrd="0" presId="urn:microsoft.com/office/officeart/2005/8/layout/orgChart1"/>
-    <dgm:cxn modelId="{231B5380-7F4F-F348-8D98-4B58FCBDA7BB}" type="presOf" srcId="{3E77FAEB-6253-4BCB-A8BD-F64DF15941A3}" destId="{4AC446E9-5EA3-4104-9A6A-6BB4559C7F1B}" srcOrd="0" destOrd="0" presId="urn:microsoft.com/office/officeart/2005/8/layout/orgChart1"/>
-    <dgm:cxn modelId="{81B5C064-6A05-C648-BEFA-EB67C3160A08}" type="presOf" srcId="{48347569-2D44-4187-8E76-E01E096B72F4}" destId="{4377A0B1-66D2-45BC-9E33-1825128E382B}" srcOrd="0" destOrd="0" presId="urn:microsoft.com/office/officeart/2005/8/layout/orgChart1"/>
+    <dgm:cxn modelId="{4DB954AC-BE74-DE43-AFE4-E40EF95A7130}" type="presOf" srcId="{9605A8FC-0B20-44EC-B4DC-2C64897F3218}" destId="{B805B864-FED3-47CF-AB75-57C75B7979BD}" srcOrd="1" destOrd="0" presId="urn:microsoft.com/office/officeart/2005/8/layout/orgChart1"/>
+    <dgm:cxn modelId="{4F3C2F71-D1BE-B04E-9292-05511706FB1F}" type="presOf" srcId="{D6E78E02-2FC6-45D9-BBD1-1397F595C456}" destId="{BA71F716-B112-458F-8838-548FF5B9C93A}" srcOrd="0" destOrd="0" presId="urn:microsoft.com/office/officeart/2005/8/layout/orgChart1"/>
+    <dgm:cxn modelId="{1E9166FA-D212-144D-84CA-43331618F98E}" type="presOf" srcId="{48347569-2D44-4187-8E76-E01E096B72F4}" destId="{8932BDAF-7795-4AEB-A2FC-8074C28024D0}" srcOrd="1" destOrd="0" presId="urn:microsoft.com/office/officeart/2005/8/layout/orgChart1"/>
+    <dgm:cxn modelId="{A81527AA-281C-F644-BCC5-0431757A628A}" type="presOf" srcId="{C3F00ACD-BD35-4C93-AED9-718EC0388BEB}" destId="{51079A84-49C8-41F4-9D05-7FEC4FEC4B6E}" srcOrd="0" destOrd="0" presId="urn:microsoft.com/office/officeart/2005/8/layout/orgChart1"/>
+    <dgm:cxn modelId="{82074738-8D31-4E46-AB2B-29863DB56B8F}" type="presOf" srcId="{114AEEA0-36D2-44AF-9FF5-DD1265A193D8}" destId="{E2FE614C-B35B-4510-B538-0B712DBF98B7}" srcOrd="1" destOrd="0" presId="urn:microsoft.com/office/officeart/2005/8/layout/orgChart1"/>
+    <dgm:cxn modelId="{D88A6F57-AB44-724B-9E04-742B5AC1C4D7}" type="presOf" srcId="{9605A8FC-0B20-44EC-B4DC-2C64897F3218}" destId="{20967916-DBC3-4772-AC6E-80B61336A42B}" srcOrd="0" destOrd="0" presId="urn:microsoft.com/office/officeart/2005/8/layout/orgChart1"/>
+    <dgm:cxn modelId="{57E6A13A-5E79-674C-B891-E5C074D5C65C}" type="presOf" srcId="{AABA9C2A-AC39-4C3B-8C4E-A71A46F44AC5}" destId="{1EAB3C11-6A4F-43AC-B211-86055116A01E}" srcOrd="1" destOrd="0" presId="urn:microsoft.com/office/officeart/2005/8/layout/orgChart1"/>
+    <dgm:cxn modelId="{E127A1AD-0267-C140-9A62-7D9C25395277}" type="presOf" srcId="{114AEEA0-36D2-44AF-9FF5-DD1265A193D8}" destId="{779B4EAE-1347-4513-AEE0-C4C84F9A9F21}" srcOrd="0" destOrd="0" presId="urn:microsoft.com/office/officeart/2005/8/layout/orgChart1"/>
+    <dgm:cxn modelId="{A51BAC56-10E7-7948-A2F2-833C2E2A7A3B}" type="presOf" srcId="{C496BD74-19CB-46EB-862B-875A5289DC73}" destId="{E38B9066-00F8-494E-955D-FDA83C85B670}" srcOrd="0" destOrd="0" presId="urn:microsoft.com/office/officeart/2005/8/layout/orgChart1"/>
+    <dgm:cxn modelId="{8BAD07FF-84E5-3C48-80F9-14A704BAE84D}" type="presOf" srcId="{4A590890-CE07-4E1B-99BD-5193AF6F0560}" destId="{55A3A6D7-775E-4B65-A7B5-A9F6264F63EF}" srcOrd="0" destOrd="0" presId="urn:microsoft.com/office/officeart/2005/8/layout/orgChart1"/>
     <dgm:cxn modelId="{55BD99AA-0806-42CD-8B57-DB941F52AD94}" srcId="{48347569-2D44-4187-8E76-E01E096B72F4}" destId="{AABA9C2A-AC39-4C3B-8C4E-A71A46F44AC5}" srcOrd="1" destOrd="0" parTransId="{D6E78E02-2FC6-45D9-BBD1-1397F595C456}" sibTransId="{85836242-B649-4FD0-B8C0-85580A5AE8CC}"/>
-    <dgm:cxn modelId="{6C7BFD67-EFAA-6B40-A6A9-8ED1169540DE}" type="presOf" srcId="{C97E3CD4-306A-44C5-9200-822C58ECC4A3}" destId="{F4A28CDB-FF3F-4012-B8B0-38A1800A2096}" srcOrd="0" destOrd="0" presId="urn:microsoft.com/office/officeart/2005/8/layout/orgChart1"/>
-    <dgm:cxn modelId="{2B91F93F-D3E8-984E-9180-48F14113DCE5}" type="presOf" srcId="{687ECD2D-38F3-42F1-AB87-89E51267D4A5}" destId="{04370048-40F0-4BF0-AE52-3BE549A51D3C}" srcOrd="0" destOrd="0" presId="urn:microsoft.com/office/officeart/2005/8/layout/orgChart1"/>
+    <dgm:cxn modelId="{B10B9EF7-54CF-994B-AF00-A958DFA7D5DD}" type="presOf" srcId="{3CC69F16-2EE9-4916-A606-987F8317B751}" destId="{5818E70F-C5C2-4B45-A80A-81542A3C5AE7}" srcOrd="1" destOrd="0" presId="urn:microsoft.com/office/officeart/2005/8/layout/orgChart1"/>
+    <dgm:cxn modelId="{6944519B-0AF2-A142-AAAF-97CC9A4938AD}" type="presOf" srcId="{3E77FAEB-6253-4BCB-A8BD-F64DF15941A3}" destId="{4AC446E9-5EA3-4104-9A6A-6BB4559C7F1B}" srcOrd="0" destOrd="0" presId="urn:microsoft.com/office/officeart/2005/8/layout/orgChart1"/>
+    <dgm:cxn modelId="{39F4B028-1167-934A-BEA2-D36B1ED0D1C1}" type="presOf" srcId="{94B23D3E-BD45-4FA0-9736-F0B3BCFCBFFE}" destId="{9BF67DDF-7787-4F50-B039-7392461AD898}" srcOrd="0" destOrd="0" presId="urn:microsoft.com/office/officeart/2005/8/layout/orgChart1"/>
     <dgm:cxn modelId="{6E91DD04-9FDD-4BAF-96F5-859770B209B7}" srcId="{83C2E802-A1E4-40D9-9B04-16DD911214E8}" destId="{48347569-2D44-4187-8E76-E01E096B72F4}" srcOrd="0" destOrd="0" parTransId="{8108A6FC-538E-4E74-B415-8EEFDD70FEF8}" sibTransId="{F0329AF9-EA15-4E78-826F-31DD480B0AB9}"/>
     <dgm:cxn modelId="{D34A1D29-CCB6-4C0A-AAC6-D96F7B0680C7}" srcId="{48347569-2D44-4187-8E76-E01E096B72F4}" destId="{3CC69F16-2EE9-4916-A606-987F8317B751}" srcOrd="3" destOrd="0" parTransId="{4A590890-CE07-4E1B-99BD-5193AF6F0560}" sibTransId="{F25FFF06-7851-4C2A-9AC7-E4445F9D1A06}"/>
-    <dgm:cxn modelId="{D666FC6C-2342-9C49-A637-981E00672197}" type="presOf" srcId="{83C2E802-A1E4-40D9-9B04-16DD911214E8}" destId="{55774A3D-21FB-4A3B-AD9A-44F1994328A8}" srcOrd="0" destOrd="0" presId="urn:microsoft.com/office/officeart/2005/8/layout/orgChart1"/>
-    <dgm:cxn modelId="{21EB6EA5-8B34-D741-8CBD-1AEA90BD514E}" type="presOf" srcId="{3CC69F16-2EE9-4916-A606-987F8317B751}" destId="{5818E70F-C5C2-4B45-A80A-81542A3C5AE7}" srcOrd="1" destOrd="0" presId="urn:microsoft.com/office/officeart/2005/8/layout/orgChart1"/>
-    <dgm:cxn modelId="{A32093EE-3DAB-714E-B0F0-F6F3C87698A9}" type="presOf" srcId="{94B23D3E-BD45-4FA0-9736-F0B3BCFCBFFE}" destId="{2129378C-BA12-4D51-9FD4-EC7012575F83}" srcOrd="1" destOrd="0" presId="urn:microsoft.com/office/officeart/2005/8/layout/orgChart1"/>
-    <dgm:cxn modelId="{3A90F7B9-20B8-044C-AA24-D1458AD0CC66}" type="presOf" srcId="{94B23D3E-BD45-4FA0-9736-F0B3BCFCBFFE}" destId="{9BF67DDF-7787-4F50-B039-7392461AD898}" srcOrd="0" destOrd="0" presId="urn:microsoft.com/office/officeart/2005/8/layout/orgChart1"/>
-    <dgm:cxn modelId="{0D16DC78-D611-B642-9FB9-B9A8C11C2784}" type="presOf" srcId="{9605A8FC-0B20-44EC-B4DC-2C64897F3218}" destId="{20967916-DBC3-4772-AC6E-80B61336A42B}" srcOrd="0" destOrd="0" presId="urn:microsoft.com/office/officeart/2005/8/layout/orgChart1"/>
-    <dgm:cxn modelId="{2324E340-9CEE-3A45-8AB1-A9DE0C43CA6F}" type="presOf" srcId="{114AEEA0-36D2-44AF-9FF5-DD1265A193D8}" destId="{E2FE614C-B35B-4510-B538-0B712DBF98B7}" srcOrd="1" destOrd="0" presId="urn:microsoft.com/office/officeart/2005/8/layout/orgChart1"/>
-    <dgm:cxn modelId="{E44B332A-A101-904E-9C55-D5A1215922B8}" type="presOf" srcId="{114AEEA0-36D2-44AF-9FF5-DD1265A193D8}" destId="{779B4EAE-1347-4513-AEE0-C4C84F9A9F21}" srcOrd="0" destOrd="0" presId="urn:microsoft.com/office/officeart/2005/8/layout/orgChart1"/>
+    <dgm:cxn modelId="{E94B09B9-70E7-0949-ACC5-A777F286CAFE}" type="presOf" srcId="{687ECD2D-38F3-42F1-AB87-89E51267D4A5}" destId="{04370048-40F0-4BF0-AE52-3BE549A51D3C}" srcOrd="0" destOrd="0" presId="urn:microsoft.com/office/officeart/2005/8/layout/orgChart1"/>
+    <dgm:cxn modelId="{CD58E03D-C9E4-684F-B7C8-DD01938FE4AD}" type="presOf" srcId="{589A2777-9AF4-491A-A97B-6E6C709B3283}" destId="{BDC8841B-8EDB-4597-8243-9F4FD5675C78}" srcOrd="1" destOrd="0" presId="urn:microsoft.com/office/officeart/2005/8/layout/orgChart1"/>
+    <dgm:cxn modelId="{8BC676CE-BE8A-6F46-BF87-12C12C9B66ED}" type="presOf" srcId="{3CC69F16-2EE9-4916-A606-987F8317B751}" destId="{950EF06F-4CCE-49EA-B54E-44C45D3DC267}" srcOrd="0" destOrd="0" presId="urn:microsoft.com/office/officeart/2005/8/layout/orgChart1"/>
     <dgm:cxn modelId="{6478A9C8-CB29-4172-971B-33FBE99FFE39}" srcId="{589A2777-9AF4-491A-A97B-6E6C709B3283}" destId="{114AEEA0-36D2-44AF-9FF5-DD1265A193D8}" srcOrd="1" destOrd="0" parTransId="{687ECD2D-38F3-42F1-AB87-89E51267D4A5}" sibTransId="{0F055995-9182-494B-ADB4-648906D05C25}"/>
-    <dgm:cxn modelId="{969EACB2-772C-2D4F-8405-3BA26253B866}" type="presOf" srcId="{9605A8FC-0B20-44EC-B4DC-2C64897F3218}" destId="{B805B864-FED3-47CF-AB75-57C75B7979BD}" srcOrd="1" destOrd="0" presId="urn:microsoft.com/office/officeart/2005/8/layout/orgChart1"/>
-    <dgm:cxn modelId="{DC95C247-76D5-3647-892F-8FE96CB55C80}" type="presOf" srcId="{C496BD74-19CB-46EB-862B-875A5289DC73}" destId="{E38B9066-00F8-494E-955D-FDA83C85B670}" srcOrd="0" destOrd="0" presId="urn:microsoft.com/office/officeart/2005/8/layout/orgChart1"/>
+    <dgm:cxn modelId="{3D320233-5F66-E64C-912A-93DD4D622F2E}" type="presOf" srcId="{48347569-2D44-4187-8E76-E01E096B72F4}" destId="{4377A0B1-66D2-45BC-9E33-1825128E382B}" srcOrd="0" destOrd="0" presId="urn:microsoft.com/office/officeart/2005/8/layout/orgChart1"/>
+    <dgm:cxn modelId="{BDAFA8D5-48C2-6941-9D58-A618A5AA8F0F}" type="presOf" srcId="{17D2686D-FB37-4650-9997-37C5AE699601}" destId="{2AF7BFB9-8E78-4BA8-9226-5FFD57DCB69D}" srcOrd="0" destOrd="0" presId="urn:microsoft.com/office/officeart/2005/8/layout/orgChart1"/>
     <dgm:cxn modelId="{30287404-1602-4EDD-80F5-5D22676D9E3C}" srcId="{589A2777-9AF4-491A-A97B-6E6C709B3283}" destId="{94B23D3E-BD45-4FA0-9736-F0B3BCFCBFFE}" srcOrd="0" destOrd="0" parTransId="{17D2686D-FB37-4650-9997-37C5AE699601}" sibTransId="{F48BEAA6-CC0E-4191-A56C-A571A363CFC0}"/>
-    <dgm:cxn modelId="{B0AAE3B5-D101-4D4D-8A29-FDA856DEEAF1}" type="presOf" srcId="{4A590890-CE07-4E1B-99BD-5193AF6F0560}" destId="{55A3A6D7-775E-4B65-A7B5-A9F6264F63EF}" srcOrd="0" destOrd="0" presId="urn:microsoft.com/office/officeart/2005/8/layout/orgChart1"/>
-    <dgm:cxn modelId="{0969ACAA-5FB4-184F-8576-E09F8A06F2AE}" type="presOf" srcId="{589A2777-9AF4-491A-A97B-6E6C709B3283}" destId="{9FDD5839-824F-4F90-B720-B486A3CC8069}" srcOrd="0" destOrd="0" presId="urn:microsoft.com/office/officeart/2005/8/layout/orgChart1"/>
-    <dgm:cxn modelId="{D26ED241-6F04-B347-8730-63BB6FAA2665}" type="presOf" srcId="{AABA9C2A-AC39-4C3B-8C4E-A71A46F44AC5}" destId="{1EAB3C11-6A4F-43AC-B211-86055116A01E}" srcOrd="1" destOrd="0" presId="urn:microsoft.com/office/officeart/2005/8/layout/orgChart1"/>
-    <dgm:cxn modelId="{E242B9F3-1097-C24C-852A-80D81739575B}" type="presOf" srcId="{AABA9C2A-AC39-4C3B-8C4E-A71A46F44AC5}" destId="{88C888B0-2047-41DA-A048-687AAA45645D}" srcOrd="0" destOrd="0" presId="urn:microsoft.com/office/officeart/2005/8/layout/orgChart1"/>
-    <dgm:cxn modelId="{D3F7AF2D-040E-E043-BC58-8575DBC00C69}" type="presOf" srcId="{48347569-2D44-4187-8E76-E01E096B72F4}" destId="{8932BDAF-7795-4AEB-A2FC-8074C28024D0}" srcOrd="1" destOrd="0" presId="urn:microsoft.com/office/officeart/2005/8/layout/orgChart1"/>
-    <dgm:cxn modelId="{447DFB4A-9B9F-064C-BCF9-942F61B4B684}" type="presOf" srcId="{C496BD74-19CB-46EB-862B-875A5289DC73}" destId="{C53679F0-7A40-480A-B84C-E07FE27D682C}" srcOrd="1" destOrd="0" presId="urn:microsoft.com/office/officeart/2005/8/layout/orgChart1"/>
-    <dgm:cxn modelId="{DE67BFAC-BCD4-9C40-8637-861E1DEEF7D1}" type="presOf" srcId="{D6E78E02-2FC6-45D9-BBD1-1397F595C456}" destId="{BA71F716-B112-458F-8838-548FF5B9C93A}" srcOrd="0" destOrd="0" presId="urn:microsoft.com/office/officeart/2005/8/layout/orgChart1"/>
+    <dgm:cxn modelId="{6332062A-B775-D645-B8AC-9BEBF988E926}" type="presOf" srcId="{83C2E802-A1E4-40D9-9B04-16DD911214E8}" destId="{55774A3D-21FB-4A3B-AD9A-44F1994328A8}" srcOrd="0" destOrd="0" presId="urn:microsoft.com/office/officeart/2005/8/layout/orgChart1"/>
+    <dgm:cxn modelId="{946D365A-AC14-0C44-8A71-3269A12B2FEB}" type="presOf" srcId="{94B23D3E-BD45-4FA0-9736-F0B3BCFCBFFE}" destId="{2129378C-BA12-4D51-9FD4-EC7012575F83}" srcOrd="1" destOrd="0" presId="urn:microsoft.com/office/officeart/2005/8/layout/orgChart1"/>
     <dgm:cxn modelId="{214197A1-1763-4632-B50D-CCB4B39BA231}" srcId="{48347569-2D44-4187-8E76-E01E096B72F4}" destId="{9605A8FC-0B20-44EC-B4DC-2C64897F3218}" srcOrd="2" destOrd="0" parTransId="{C3F00ACD-BD35-4C93-AED9-718EC0388BEB}" sibTransId="{0BFF58F7-CF29-4362-A0F1-B95CC5D28F63}"/>
-    <dgm:cxn modelId="{CDEDFF92-C71C-D043-BDB0-6230CA3C6779}" type="presOf" srcId="{C3F00ACD-BD35-4C93-AED9-718EC0388BEB}" destId="{51079A84-49C8-41F4-9D05-7FEC4FEC4B6E}" srcOrd="0" destOrd="0" presId="urn:microsoft.com/office/officeart/2005/8/layout/orgChart1"/>
-    <dgm:cxn modelId="{B06C90A9-B16C-F343-A7AB-A8E184E5097D}" type="presOf" srcId="{3CC69F16-2EE9-4916-A606-987F8317B751}" destId="{950EF06F-4CCE-49EA-B54E-44C45D3DC267}" srcOrd="0" destOrd="0" presId="urn:microsoft.com/office/officeart/2005/8/layout/orgChart1"/>
-    <dgm:cxn modelId="{811A1F8C-8299-1045-B794-BB9D1FD152E9}" type="presParOf" srcId="{55774A3D-21FB-4A3B-AD9A-44F1994328A8}" destId="{31D5E8DB-14ED-423B-8BE2-7E3C2B650139}" srcOrd="0" destOrd="0" presId="urn:microsoft.com/office/officeart/2005/8/layout/orgChart1"/>
-    <dgm:cxn modelId="{74E3A9AD-7FDA-AE42-8E3F-3D9E19CCC58E}" type="presParOf" srcId="{31D5E8DB-14ED-423B-8BE2-7E3C2B650139}" destId="{32C7AAD2-F3FE-48ED-A313-7D262E0251DA}" srcOrd="0" destOrd="0" presId="urn:microsoft.com/office/officeart/2005/8/layout/orgChart1"/>
-    <dgm:cxn modelId="{CC21FA32-5B98-9F43-B982-023F08DACB64}" type="presParOf" srcId="{32C7AAD2-F3FE-48ED-A313-7D262E0251DA}" destId="{4377A0B1-66D2-45BC-9E33-1825128E382B}" srcOrd="0" destOrd="0" presId="urn:microsoft.com/office/officeart/2005/8/layout/orgChart1"/>
-    <dgm:cxn modelId="{A9339560-86E7-EA4D-969D-AD40806892C1}" type="presParOf" srcId="{32C7AAD2-F3FE-48ED-A313-7D262E0251DA}" destId="{8932BDAF-7795-4AEB-A2FC-8074C28024D0}" srcOrd="1" destOrd="0" presId="urn:microsoft.com/office/officeart/2005/8/layout/orgChart1"/>
-    <dgm:cxn modelId="{33C81EB1-2788-4A4E-B0EA-11A6ADABA43B}" type="presParOf" srcId="{31D5E8DB-14ED-423B-8BE2-7E3C2B650139}" destId="{5ABF197A-8E73-4D19-B116-E6AEF04D7F2D}" srcOrd="1" destOrd="0" presId="urn:microsoft.com/office/officeart/2005/8/layout/orgChart1"/>
-    <dgm:cxn modelId="{20DEDECD-A4FD-784D-920A-3B3D1192C0EB}" type="presParOf" srcId="{5ABF197A-8E73-4D19-B116-E6AEF04D7F2D}" destId="{F4A28CDB-FF3F-4012-B8B0-38A1800A2096}" srcOrd="0" destOrd="0" presId="urn:microsoft.com/office/officeart/2005/8/layout/orgChart1"/>
-    <dgm:cxn modelId="{BED2CF2B-7E32-D747-B788-F38530C8D0D9}" type="presParOf" srcId="{5ABF197A-8E73-4D19-B116-E6AEF04D7F2D}" destId="{65A4D7B4-429D-46C8-8B3E-743505EBCDBB}" srcOrd="1" destOrd="0" presId="urn:microsoft.com/office/officeart/2005/8/layout/orgChart1"/>
-    <dgm:cxn modelId="{6D55781A-B470-6643-8151-C8821F2C9C00}" type="presParOf" srcId="{65A4D7B4-429D-46C8-8B3E-743505EBCDBB}" destId="{DB8AC82B-BE60-4EAE-880B-6DE22A5C0EF7}" srcOrd="0" destOrd="0" presId="urn:microsoft.com/office/officeart/2005/8/layout/orgChart1"/>
-    <dgm:cxn modelId="{58B79E8E-7D4A-8A45-A11D-C5152B47B399}" type="presParOf" srcId="{DB8AC82B-BE60-4EAE-880B-6DE22A5C0EF7}" destId="{9FDD5839-824F-4F90-B720-B486A3CC8069}" srcOrd="0" destOrd="0" presId="urn:microsoft.com/office/officeart/2005/8/layout/orgChart1"/>
-    <dgm:cxn modelId="{1EF40D22-661D-324E-8E4B-47F4D472FC0F}" type="presParOf" srcId="{DB8AC82B-BE60-4EAE-880B-6DE22A5C0EF7}" destId="{BDC8841B-8EDB-4597-8243-9F4FD5675C78}" srcOrd="1" destOrd="0" presId="urn:microsoft.com/office/officeart/2005/8/layout/orgChart1"/>
-    <dgm:cxn modelId="{AB039492-29CF-9B41-B6E7-B04060EF989C}" type="presParOf" srcId="{65A4D7B4-429D-46C8-8B3E-743505EBCDBB}" destId="{0D0A93D8-16D8-4769-A1A6-4D7DD89BA84D}" srcOrd="1" destOrd="0" presId="urn:microsoft.com/office/officeart/2005/8/layout/orgChart1"/>
-    <dgm:cxn modelId="{7C30FE2C-4822-F043-8EA9-D6EBB41CB377}" type="presParOf" srcId="{0D0A93D8-16D8-4769-A1A6-4D7DD89BA84D}" destId="{2AF7BFB9-8E78-4BA8-9226-5FFD57DCB69D}" srcOrd="0" destOrd="0" presId="urn:microsoft.com/office/officeart/2005/8/layout/orgChart1"/>
-    <dgm:cxn modelId="{29147B19-939B-5843-AC90-DD9E4062D0DE}" type="presParOf" srcId="{0D0A93D8-16D8-4769-A1A6-4D7DD89BA84D}" destId="{08864043-948D-45DF-8CF7-3A06692228E9}" srcOrd="1" destOrd="0" presId="urn:microsoft.com/office/officeart/2005/8/layout/orgChart1"/>
-    <dgm:cxn modelId="{18E3727D-E1F0-8547-91EF-2938AF72CCF2}" type="presParOf" srcId="{08864043-948D-45DF-8CF7-3A06692228E9}" destId="{E20C971D-106C-45F1-BBFA-1DCF98F2A230}" srcOrd="0" destOrd="0" presId="urn:microsoft.com/office/officeart/2005/8/layout/orgChart1"/>
-    <dgm:cxn modelId="{C738C2A4-C3B1-5D40-9E1B-94E4F5022AB3}" type="presParOf" srcId="{E20C971D-106C-45F1-BBFA-1DCF98F2A230}" destId="{9BF67DDF-7787-4F50-B039-7392461AD898}" srcOrd="0" destOrd="0" presId="urn:microsoft.com/office/officeart/2005/8/layout/orgChart1"/>
-    <dgm:cxn modelId="{B11D7B11-55EF-D24C-96ED-762B05E17950}" type="presParOf" srcId="{E20C971D-106C-45F1-BBFA-1DCF98F2A230}" destId="{2129378C-BA12-4D51-9FD4-EC7012575F83}" srcOrd="1" destOrd="0" presId="urn:microsoft.com/office/officeart/2005/8/layout/orgChart1"/>
-    <dgm:cxn modelId="{591599BB-28FC-2740-A46A-A6F7BF40D6CE}" type="presParOf" srcId="{08864043-948D-45DF-8CF7-3A06692228E9}" destId="{9FC77DBF-AD2B-4F4C-A146-BD36A06E8834}" srcOrd="1" destOrd="0" presId="urn:microsoft.com/office/officeart/2005/8/layout/orgChart1"/>
-    <dgm:cxn modelId="{694D5090-EF9D-0A46-8B20-35F8680EDE91}" type="presParOf" srcId="{08864043-948D-45DF-8CF7-3A06692228E9}" destId="{11F8AC3E-2D4D-4563-87F6-442BF3CAA71E}" srcOrd="2" destOrd="0" presId="urn:microsoft.com/office/officeart/2005/8/layout/orgChart1"/>
-    <dgm:cxn modelId="{294DE9B1-5C1A-664B-B431-923910E622CD}" type="presParOf" srcId="{0D0A93D8-16D8-4769-A1A6-4D7DD89BA84D}" destId="{04370048-40F0-4BF0-AE52-3BE549A51D3C}" srcOrd="2" destOrd="0" presId="urn:microsoft.com/office/officeart/2005/8/layout/orgChart1"/>
-    <dgm:cxn modelId="{708F2022-A646-AF4D-AD74-22A7253297D6}" type="presParOf" srcId="{0D0A93D8-16D8-4769-A1A6-4D7DD89BA84D}" destId="{DC2C712A-56C2-4AE7-9C64-A7BAA13FFF81}" srcOrd="3" destOrd="0" presId="urn:microsoft.com/office/officeart/2005/8/layout/orgChart1"/>
-    <dgm:cxn modelId="{D79A72A6-1608-364D-B22A-05514D723CD2}" type="presParOf" srcId="{DC2C712A-56C2-4AE7-9C64-A7BAA13FFF81}" destId="{B4887EF7-7B5D-4FEC-B5EE-8DCAD28F458A}" srcOrd="0" destOrd="0" presId="urn:microsoft.com/office/officeart/2005/8/layout/orgChart1"/>
-    <dgm:cxn modelId="{F56D02D5-DA4F-1B45-B36E-79F498A5C590}" type="presParOf" srcId="{B4887EF7-7B5D-4FEC-B5EE-8DCAD28F458A}" destId="{779B4EAE-1347-4513-AEE0-C4C84F9A9F21}" srcOrd="0" destOrd="0" presId="urn:microsoft.com/office/officeart/2005/8/layout/orgChart1"/>
-    <dgm:cxn modelId="{E0897284-4E7D-B54E-9748-537936440603}" type="presParOf" srcId="{B4887EF7-7B5D-4FEC-B5EE-8DCAD28F458A}" destId="{E2FE614C-B35B-4510-B538-0B712DBF98B7}" srcOrd="1" destOrd="0" presId="urn:microsoft.com/office/officeart/2005/8/layout/orgChart1"/>
-    <dgm:cxn modelId="{D1E683BF-618F-904E-879B-C9B6FC1E326C}" type="presParOf" srcId="{DC2C712A-56C2-4AE7-9C64-A7BAA13FFF81}" destId="{A8091F0F-9B39-4C28-BD58-E028EEFF9075}" srcOrd="1" destOrd="0" presId="urn:microsoft.com/office/officeart/2005/8/layout/orgChart1"/>
-    <dgm:cxn modelId="{1B6E0006-FBD3-3F44-8DB1-43AEAE8702E6}" type="presParOf" srcId="{DC2C712A-56C2-4AE7-9C64-A7BAA13FFF81}" destId="{EA646782-6A87-467A-9467-475A84B17554}" srcOrd="2" destOrd="0" presId="urn:microsoft.com/office/officeart/2005/8/layout/orgChart1"/>
-    <dgm:cxn modelId="{9535999C-4749-5C46-9DD0-7A8A3843BE99}" type="presParOf" srcId="{0D0A93D8-16D8-4769-A1A6-4D7DD89BA84D}" destId="{4AC446E9-5EA3-4104-9A6A-6BB4559C7F1B}" srcOrd="4" destOrd="0" presId="urn:microsoft.com/office/officeart/2005/8/layout/orgChart1"/>
-    <dgm:cxn modelId="{F891FB4A-F81D-5146-9C70-62243CAB2D5C}" type="presParOf" srcId="{0D0A93D8-16D8-4769-A1A6-4D7DD89BA84D}" destId="{8D920A2B-3A31-401A-B122-F40E673D715F}" srcOrd="5" destOrd="0" presId="urn:microsoft.com/office/officeart/2005/8/layout/orgChart1"/>
-    <dgm:cxn modelId="{7C506D92-8ACC-DC43-B610-E1C2EFBCB0BD}" type="presParOf" srcId="{8D920A2B-3A31-401A-B122-F40E673D715F}" destId="{76F5A899-0C42-4D7A-B94F-D4D3CBF5E903}" srcOrd="0" destOrd="0" presId="urn:microsoft.com/office/officeart/2005/8/layout/orgChart1"/>
-    <dgm:cxn modelId="{D6B5A350-DFF6-6B44-9A64-E9896C5A3E6A}" type="presParOf" srcId="{76F5A899-0C42-4D7A-B94F-D4D3CBF5E903}" destId="{E38B9066-00F8-494E-955D-FDA83C85B670}" srcOrd="0" destOrd="0" presId="urn:microsoft.com/office/officeart/2005/8/layout/orgChart1"/>
-    <dgm:cxn modelId="{B9DB5EF7-3937-D641-8DF7-9844ED7FA433}" type="presParOf" srcId="{76F5A899-0C42-4D7A-B94F-D4D3CBF5E903}" destId="{C53679F0-7A40-480A-B84C-E07FE27D682C}" srcOrd="1" destOrd="0" presId="urn:microsoft.com/office/officeart/2005/8/layout/orgChart1"/>
-    <dgm:cxn modelId="{7951EB0B-A622-D440-B959-512F7284FF2A}" type="presParOf" srcId="{8D920A2B-3A31-401A-B122-F40E673D715F}" destId="{82313715-8A27-46C5-9C24-C8B89B0208EA}" srcOrd="1" destOrd="0" presId="urn:microsoft.com/office/officeart/2005/8/layout/orgChart1"/>
-    <dgm:cxn modelId="{19EB4395-69E7-9940-A96D-7AC78BBCECC7}" type="presParOf" srcId="{8D920A2B-3A31-401A-B122-F40E673D715F}" destId="{4C516A66-363C-402B-B53D-45849784F225}" srcOrd="2" destOrd="0" presId="urn:microsoft.com/office/officeart/2005/8/layout/orgChart1"/>
-    <dgm:cxn modelId="{C21A9AAD-1AC5-5949-B003-74F916B3C744}" type="presParOf" srcId="{65A4D7B4-429D-46C8-8B3E-743505EBCDBB}" destId="{5F632533-116D-4B3B-A8E3-323BD5A403C0}" srcOrd="2" destOrd="0" presId="urn:microsoft.com/office/officeart/2005/8/layout/orgChart1"/>
-    <dgm:cxn modelId="{30A28D75-27DE-364F-B43A-DB30C2891674}" type="presParOf" srcId="{5ABF197A-8E73-4D19-B116-E6AEF04D7F2D}" destId="{BA71F716-B112-458F-8838-548FF5B9C93A}" srcOrd="2" destOrd="0" presId="urn:microsoft.com/office/officeart/2005/8/layout/orgChart1"/>
-    <dgm:cxn modelId="{49F00596-2A82-3F4A-A0FE-311E769CA40A}" type="presParOf" srcId="{5ABF197A-8E73-4D19-B116-E6AEF04D7F2D}" destId="{AF2C82CC-2E6C-4979-ADA1-2EDC437F8C26}" srcOrd="3" destOrd="0" presId="urn:microsoft.com/office/officeart/2005/8/layout/orgChart1"/>
-    <dgm:cxn modelId="{02FDDD58-0FB5-0645-A085-BC6B1E01C16E}" type="presParOf" srcId="{AF2C82CC-2E6C-4979-ADA1-2EDC437F8C26}" destId="{2EBAEBDC-2E1A-4ED2-BCC9-7BCECA129DEA}" srcOrd="0" destOrd="0" presId="urn:microsoft.com/office/officeart/2005/8/layout/orgChart1"/>
-    <dgm:cxn modelId="{FE9733D4-1555-9944-9673-9FDDE0A905A8}" type="presParOf" srcId="{2EBAEBDC-2E1A-4ED2-BCC9-7BCECA129DEA}" destId="{88C888B0-2047-41DA-A048-687AAA45645D}" srcOrd="0" destOrd="0" presId="urn:microsoft.com/office/officeart/2005/8/layout/orgChart1"/>
-    <dgm:cxn modelId="{9E85F9C1-DE84-B04F-88BD-A171BDB2E7AB}" type="presParOf" srcId="{2EBAEBDC-2E1A-4ED2-BCC9-7BCECA129DEA}" destId="{1EAB3C11-6A4F-43AC-B211-86055116A01E}" srcOrd="1" destOrd="0" presId="urn:microsoft.com/office/officeart/2005/8/layout/orgChart1"/>
-    <dgm:cxn modelId="{A6FA73BE-2842-994A-A0A8-37633BA9A931}" type="presParOf" srcId="{AF2C82CC-2E6C-4979-ADA1-2EDC437F8C26}" destId="{3371E83D-A872-4055-8BF3-861A092BDA34}" srcOrd="1" destOrd="0" presId="urn:microsoft.com/office/officeart/2005/8/layout/orgChart1"/>
-    <dgm:cxn modelId="{EEE68289-00C2-1849-94D9-CC8E1323D7F7}" type="presParOf" srcId="{AF2C82CC-2E6C-4979-ADA1-2EDC437F8C26}" destId="{3248699F-8CCB-432D-960F-FF07B0C8DE1D}" srcOrd="2" destOrd="0" presId="urn:microsoft.com/office/officeart/2005/8/layout/orgChart1"/>
-    <dgm:cxn modelId="{D3BF6297-E38B-7D47-8DAF-2C1E762E7D15}" type="presParOf" srcId="{5ABF197A-8E73-4D19-B116-E6AEF04D7F2D}" destId="{51079A84-49C8-41F4-9D05-7FEC4FEC4B6E}" srcOrd="4" destOrd="0" presId="urn:microsoft.com/office/officeart/2005/8/layout/orgChart1"/>
-    <dgm:cxn modelId="{7E08AA21-8FA8-6749-AA31-42A0B3362A94}" type="presParOf" srcId="{5ABF197A-8E73-4D19-B116-E6AEF04D7F2D}" destId="{EA7520E8-B33B-4F94-81A7-723F68A04D5A}" srcOrd="5" destOrd="0" presId="urn:microsoft.com/office/officeart/2005/8/layout/orgChart1"/>
-    <dgm:cxn modelId="{6F2BFB00-C6BD-7B44-85B3-752E50B525EE}" type="presParOf" srcId="{EA7520E8-B33B-4F94-81A7-723F68A04D5A}" destId="{B7BA2A8A-32D5-4DE6-8B94-6658685C339F}" srcOrd="0" destOrd="0" presId="urn:microsoft.com/office/officeart/2005/8/layout/orgChart1"/>
-    <dgm:cxn modelId="{D2AEC51B-BA88-F54E-9815-C3FE9A33A617}" type="presParOf" srcId="{B7BA2A8A-32D5-4DE6-8B94-6658685C339F}" destId="{20967916-DBC3-4772-AC6E-80B61336A42B}" srcOrd="0" destOrd="0" presId="urn:microsoft.com/office/officeart/2005/8/layout/orgChart1"/>
-    <dgm:cxn modelId="{DE65D31A-9B66-B645-924D-CDACE768E90D}" type="presParOf" srcId="{B7BA2A8A-32D5-4DE6-8B94-6658685C339F}" destId="{B805B864-FED3-47CF-AB75-57C75B7979BD}" srcOrd="1" destOrd="0" presId="urn:microsoft.com/office/officeart/2005/8/layout/orgChart1"/>
-    <dgm:cxn modelId="{F71E4626-5D0D-9B47-9E6C-CFB053A424A4}" type="presParOf" srcId="{EA7520E8-B33B-4F94-81A7-723F68A04D5A}" destId="{31F392BC-D76E-480A-9825-C42AA44819BC}" srcOrd="1" destOrd="0" presId="urn:microsoft.com/office/officeart/2005/8/layout/orgChart1"/>
-    <dgm:cxn modelId="{90CA9B56-3476-7C4D-BD0A-2D9A102DBADF}" type="presParOf" srcId="{EA7520E8-B33B-4F94-81A7-723F68A04D5A}" destId="{7C0BFBC4-9523-4830-826D-357A4ABE642F}" srcOrd="2" destOrd="0" presId="urn:microsoft.com/office/officeart/2005/8/layout/orgChart1"/>
-    <dgm:cxn modelId="{93E112B1-B3CF-B140-B64B-0CCF81292E2D}" type="presParOf" srcId="{5ABF197A-8E73-4D19-B116-E6AEF04D7F2D}" destId="{55A3A6D7-775E-4B65-A7B5-A9F6264F63EF}" srcOrd="6" destOrd="0" presId="urn:microsoft.com/office/officeart/2005/8/layout/orgChart1"/>
-    <dgm:cxn modelId="{8EE1D2A6-2EAB-8841-9B5A-7E22A493D711}" type="presParOf" srcId="{5ABF197A-8E73-4D19-B116-E6AEF04D7F2D}" destId="{0B38E8EB-528A-4A5D-8B2A-B1CE47499D7D}" srcOrd="7" destOrd="0" presId="urn:microsoft.com/office/officeart/2005/8/layout/orgChart1"/>
-    <dgm:cxn modelId="{648440E2-E902-644E-8651-C46DA824FE44}" type="presParOf" srcId="{0B38E8EB-528A-4A5D-8B2A-B1CE47499D7D}" destId="{3A0C654E-D74F-41DA-A5BD-39DFEC67F117}" srcOrd="0" destOrd="0" presId="urn:microsoft.com/office/officeart/2005/8/layout/orgChart1"/>
-    <dgm:cxn modelId="{3278C835-C9A5-3040-BD0C-0ECFAAEEB52B}" type="presParOf" srcId="{3A0C654E-D74F-41DA-A5BD-39DFEC67F117}" destId="{950EF06F-4CCE-49EA-B54E-44C45D3DC267}" srcOrd="0" destOrd="0" presId="urn:microsoft.com/office/officeart/2005/8/layout/orgChart1"/>
-    <dgm:cxn modelId="{B6AC6CBC-A551-1D42-8820-E9C341B07BA3}" type="presParOf" srcId="{3A0C654E-D74F-41DA-A5BD-39DFEC67F117}" destId="{5818E70F-C5C2-4B45-A80A-81542A3C5AE7}" srcOrd="1" destOrd="0" presId="urn:microsoft.com/office/officeart/2005/8/layout/orgChart1"/>
-    <dgm:cxn modelId="{9970AB68-9491-1145-A30A-EDCD77D0C3A5}" type="presParOf" srcId="{0B38E8EB-528A-4A5D-8B2A-B1CE47499D7D}" destId="{B005ADA9-D628-45B5-B767-478D7C7A4017}" srcOrd="1" destOrd="0" presId="urn:microsoft.com/office/officeart/2005/8/layout/orgChart1"/>
-    <dgm:cxn modelId="{7B18F0B4-4743-7D4F-8A54-DD60396B8CD6}" type="presParOf" srcId="{0B38E8EB-528A-4A5D-8B2A-B1CE47499D7D}" destId="{2DC924E2-92DF-495E-AB37-60D2CEBE960A}" srcOrd="2" destOrd="0" presId="urn:microsoft.com/office/officeart/2005/8/layout/orgChart1"/>
-    <dgm:cxn modelId="{0358E2F9-93F9-1F49-AC16-E53CC38B6F3E}" type="presParOf" srcId="{31D5E8DB-14ED-423B-8BE2-7E3C2B650139}" destId="{AA3F84B5-32BE-45CC-AA4F-EAFA065D9D90}" srcOrd="2" destOrd="0" presId="urn:microsoft.com/office/officeart/2005/8/layout/orgChart1"/>
+    <dgm:cxn modelId="{6D2B2188-322C-1140-BBF8-4C5C6F8B9E06}" type="presOf" srcId="{AABA9C2A-AC39-4C3B-8C4E-A71A46F44AC5}" destId="{88C888B0-2047-41DA-A048-687AAA45645D}" srcOrd="0" destOrd="0" presId="urn:microsoft.com/office/officeart/2005/8/layout/orgChart1"/>
+    <dgm:cxn modelId="{F7D66A45-C202-FE48-972A-1E24BC2413E6}" type="presParOf" srcId="{55774A3D-21FB-4A3B-AD9A-44F1994328A8}" destId="{31D5E8DB-14ED-423B-8BE2-7E3C2B650139}" srcOrd="0" destOrd="0" presId="urn:microsoft.com/office/officeart/2005/8/layout/orgChart1"/>
+    <dgm:cxn modelId="{F1244F9C-B1A0-4B47-BD79-AE2D4411FBB0}" type="presParOf" srcId="{31D5E8DB-14ED-423B-8BE2-7E3C2B650139}" destId="{32C7AAD2-F3FE-48ED-A313-7D262E0251DA}" srcOrd="0" destOrd="0" presId="urn:microsoft.com/office/officeart/2005/8/layout/orgChart1"/>
+    <dgm:cxn modelId="{605AAC00-9368-A543-BD75-E87A221D8A86}" type="presParOf" srcId="{32C7AAD2-F3FE-48ED-A313-7D262E0251DA}" destId="{4377A0B1-66D2-45BC-9E33-1825128E382B}" srcOrd="0" destOrd="0" presId="urn:microsoft.com/office/officeart/2005/8/layout/orgChart1"/>
+    <dgm:cxn modelId="{3BCA69A0-4322-F247-8319-2511E37E2A67}" type="presParOf" srcId="{32C7AAD2-F3FE-48ED-A313-7D262E0251DA}" destId="{8932BDAF-7795-4AEB-A2FC-8074C28024D0}" srcOrd="1" destOrd="0" presId="urn:microsoft.com/office/officeart/2005/8/layout/orgChart1"/>
+    <dgm:cxn modelId="{842D260A-E853-594E-924B-3DE13097AC96}" type="presParOf" srcId="{31D5E8DB-14ED-423B-8BE2-7E3C2B650139}" destId="{5ABF197A-8E73-4D19-B116-E6AEF04D7F2D}" srcOrd="1" destOrd="0" presId="urn:microsoft.com/office/officeart/2005/8/layout/orgChart1"/>
+    <dgm:cxn modelId="{F5838604-413E-5F4A-89A7-2A423ED5D11F}" type="presParOf" srcId="{5ABF197A-8E73-4D19-B116-E6AEF04D7F2D}" destId="{F4A28CDB-FF3F-4012-B8B0-38A1800A2096}" srcOrd="0" destOrd="0" presId="urn:microsoft.com/office/officeart/2005/8/layout/orgChart1"/>
+    <dgm:cxn modelId="{8960F768-1D5F-A74E-A8C8-7F3D81BB4C9C}" type="presParOf" srcId="{5ABF197A-8E73-4D19-B116-E6AEF04D7F2D}" destId="{65A4D7B4-429D-46C8-8B3E-743505EBCDBB}" srcOrd="1" destOrd="0" presId="urn:microsoft.com/office/officeart/2005/8/layout/orgChart1"/>
+    <dgm:cxn modelId="{4504C126-B7ED-6344-81BC-B2F3D94F2170}" type="presParOf" srcId="{65A4D7B4-429D-46C8-8B3E-743505EBCDBB}" destId="{DB8AC82B-BE60-4EAE-880B-6DE22A5C0EF7}" srcOrd="0" destOrd="0" presId="urn:microsoft.com/office/officeart/2005/8/layout/orgChart1"/>
+    <dgm:cxn modelId="{359FE065-6E0F-A94F-95FB-2FB0E73BE996}" type="presParOf" srcId="{DB8AC82B-BE60-4EAE-880B-6DE22A5C0EF7}" destId="{9FDD5839-824F-4F90-B720-B486A3CC8069}" srcOrd="0" destOrd="0" presId="urn:microsoft.com/office/officeart/2005/8/layout/orgChart1"/>
+    <dgm:cxn modelId="{F458F580-AC50-F246-8CC2-CBE0F322EA32}" type="presParOf" srcId="{DB8AC82B-BE60-4EAE-880B-6DE22A5C0EF7}" destId="{BDC8841B-8EDB-4597-8243-9F4FD5675C78}" srcOrd="1" destOrd="0" presId="urn:microsoft.com/office/officeart/2005/8/layout/orgChart1"/>
+    <dgm:cxn modelId="{DB3D58E3-16FE-CA40-8CD8-784F07D031DF}" type="presParOf" srcId="{65A4D7B4-429D-46C8-8B3E-743505EBCDBB}" destId="{0D0A93D8-16D8-4769-A1A6-4D7DD89BA84D}" srcOrd="1" destOrd="0" presId="urn:microsoft.com/office/officeart/2005/8/layout/orgChart1"/>
+    <dgm:cxn modelId="{2FDF8A64-42F8-5442-BEF5-2C5951C3DEB0}" type="presParOf" srcId="{0D0A93D8-16D8-4769-A1A6-4D7DD89BA84D}" destId="{2AF7BFB9-8E78-4BA8-9226-5FFD57DCB69D}" srcOrd="0" destOrd="0" presId="urn:microsoft.com/office/officeart/2005/8/layout/orgChart1"/>
+    <dgm:cxn modelId="{096832D4-36B7-B947-A14E-2A3EDC4EC2D7}" type="presParOf" srcId="{0D0A93D8-16D8-4769-A1A6-4D7DD89BA84D}" destId="{08864043-948D-45DF-8CF7-3A06692228E9}" srcOrd="1" destOrd="0" presId="urn:microsoft.com/office/officeart/2005/8/layout/orgChart1"/>
+    <dgm:cxn modelId="{CD0EED18-8446-AB41-AAC5-3DEEDF91EF07}" type="presParOf" srcId="{08864043-948D-45DF-8CF7-3A06692228E9}" destId="{E20C971D-106C-45F1-BBFA-1DCF98F2A230}" srcOrd="0" destOrd="0" presId="urn:microsoft.com/office/officeart/2005/8/layout/orgChart1"/>
+    <dgm:cxn modelId="{79CE3AB4-83B9-EA43-9499-D5FDF260353C}" type="presParOf" srcId="{E20C971D-106C-45F1-BBFA-1DCF98F2A230}" destId="{9BF67DDF-7787-4F50-B039-7392461AD898}" srcOrd="0" destOrd="0" presId="urn:microsoft.com/office/officeart/2005/8/layout/orgChart1"/>
+    <dgm:cxn modelId="{BEDFE3EB-E479-0E46-819B-699D22959B0E}" type="presParOf" srcId="{E20C971D-106C-45F1-BBFA-1DCF98F2A230}" destId="{2129378C-BA12-4D51-9FD4-EC7012575F83}" srcOrd="1" destOrd="0" presId="urn:microsoft.com/office/officeart/2005/8/layout/orgChart1"/>
+    <dgm:cxn modelId="{341C9E65-DB7E-934C-8D01-E8E7AC2A5D44}" type="presParOf" srcId="{08864043-948D-45DF-8CF7-3A06692228E9}" destId="{9FC77DBF-AD2B-4F4C-A146-BD36A06E8834}" srcOrd="1" destOrd="0" presId="urn:microsoft.com/office/officeart/2005/8/layout/orgChart1"/>
+    <dgm:cxn modelId="{2E706EEE-334C-344A-86C7-0911DE9AC3CB}" type="presParOf" srcId="{08864043-948D-45DF-8CF7-3A06692228E9}" destId="{11F8AC3E-2D4D-4563-87F6-442BF3CAA71E}" srcOrd="2" destOrd="0" presId="urn:microsoft.com/office/officeart/2005/8/layout/orgChart1"/>
+    <dgm:cxn modelId="{173E2258-5D6B-C041-90E5-63A920AAC6AE}" type="presParOf" srcId="{0D0A93D8-16D8-4769-A1A6-4D7DD89BA84D}" destId="{04370048-40F0-4BF0-AE52-3BE549A51D3C}" srcOrd="2" destOrd="0" presId="urn:microsoft.com/office/officeart/2005/8/layout/orgChart1"/>
+    <dgm:cxn modelId="{BC31E794-65AE-674D-8DD9-A05875C0ECF1}" type="presParOf" srcId="{0D0A93D8-16D8-4769-A1A6-4D7DD89BA84D}" destId="{DC2C712A-56C2-4AE7-9C64-A7BAA13FFF81}" srcOrd="3" destOrd="0" presId="urn:microsoft.com/office/officeart/2005/8/layout/orgChart1"/>
+    <dgm:cxn modelId="{B9C9A4C5-5C4E-5140-804A-2C2B6745EFDF}" type="presParOf" srcId="{DC2C712A-56C2-4AE7-9C64-A7BAA13FFF81}" destId="{B4887EF7-7B5D-4FEC-B5EE-8DCAD28F458A}" srcOrd="0" destOrd="0" presId="urn:microsoft.com/office/officeart/2005/8/layout/orgChart1"/>
+    <dgm:cxn modelId="{230A0100-E129-B144-9F55-9C00BC30313F}" type="presParOf" srcId="{B4887EF7-7B5D-4FEC-B5EE-8DCAD28F458A}" destId="{779B4EAE-1347-4513-AEE0-C4C84F9A9F21}" srcOrd="0" destOrd="0" presId="urn:microsoft.com/office/officeart/2005/8/layout/orgChart1"/>
+    <dgm:cxn modelId="{57CD9693-D4EB-334A-A8B7-6B9789A2C152}" type="presParOf" srcId="{B4887EF7-7B5D-4FEC-B5EE-8DCAD28F458A}" destId="{E2FE614C-B35B-4510-B538-0B712DBF98B7}" srcOrd="1" destOrd="0" presId="urn:microsoft.com/office/officeart/2005/8/layout/orgChart1"/>
+    <dgm:cxn modelId="{3FF78BF8-1229-ED45-865D-E3A8F2CA91E8}" type="presParOf" srcId="{DC2C712A-56C2-4AE7-9C64-A7BAA13FFF81}" destId="{A8091F0F-9B39-4C28-BD58-E028EEFF9075}" srcOrd="1" destOrd="0" presId="urn:microsoft.com/office/officeart/2005/8/layout/orgChart1"/>
+    <dgm:cxn modelId="{8065FB73-31DD-7448-9944-01FF1DCAF9B1}" type="presParOf" srcId="{DC2C712A-56C2-4AE7-9C64-A7BAA13FFF81}" destId="{EA646782-6A87-467A-9467-475A84B17554}" srcOrd="2" destOrd="0" presId="urn:microsoft.com/office/officeart/2005/8/layout/orgChart1"/>
+    <dgm:cxn modelId="{20EF2F3F-E838-1A4B-9001-CFA935AB2541}" type="presParOf" srcId="{0D0A93D8-16D8-4769-A1A6-4D7DD89BA84D}" destId="{4AC446E9-5EA3-4104-9A6A-6BB4559C7F1B}" srcOrd="4" destOrd="0" presId="urn:microsoft.com/office/officeart/2005/8/layout/orgChart1"/>
+    <dgm:cxn modelId="{B255214A-2918-F54D-9848-05B7A7052A91}" type="presParOf" srcId="{0D0A93D8-16D8-4769-A1A6-4D7DD89BA84D}" destId="{8D920A2B-3A31-401A-B122-F40E673D715F}" srcOrd="5" destOrd="0" presId="urn:microsoft.com/office/officeart/2005/8/layout/orgChart1"/>
+    <dgm:cxn modelId="{C4CDA8DE-B781-6643-A9B0-9D2AD30C5592}" type="presParOf" srcId="{8D920A2B-3A31-401A-B122-F40E673D715F}" destId="{76F5A899-0C42-4D7A-B94F-D4D3CBF5E903}" srcOrd="0" destOrd="0" presId="urn:microsoft.com/office/officeart/2005/8/layout/orgChart1"/>
+    <dgm:cxn modelId="{18CBECD3-ACAD-B049-A4CC-F2C3C605E1C7}" type="presParOf" srcId="{76F5A899-0C42-4D7A-B94F-D4D3CBF5E903}" destId="{E38B9066-00F8-494E-955D-FDA83C85B670}" srcOrd="0" destOrd="0" presId="urn:microsoft.com/office/officeart/2005/8/layout/orgChart1"/>
+    <dgm:cxn modelId="{39E7E6F0-223B-F244-A193-DA404091CA75}" type="presParOf" srcId="{76F5A899-0C42-4D7A-B94F-D4D3CBF5E903}" destId="{C53679F0-7A40-480A-B84C-E07FE27D682C}" srcOrd="1" destOrd="0" presId="urn:microsoft.com/office/officeart/2005/8/layout/orgChart1"/>
+    <dgm:cxn modelId="{C5FB063A-4EA0-5C4F-A978-C9D87A25A154}" type="presParOf" srcId="{8D920A2B-3A31-401A-B122-F40E673D715F}" destId="{82313715-8A27-46C5-9C24-C8B89B0208EA}" srcOrd="1" destOrd="0" presId="urn:microsoft.com/office/officeart/2005/8/layout/orgChart1"/>
+    <dgm:cxn modelId="{B41BD0EB-CA48-194F-A88E-91AF5A8F9620}" type="presParOf" srcId="{8D920A2B-3A31-401A-B122-F40E673D715F}" destId="{4C516A66-363C-402B-B53D-45849784F225}" srcOrd="2" destOrd="0" presId="urn:microsoft.com/office/officeart/2005/8/layout/orgChart1"/>
+    <dgm:cxn modelId="{8F0D7624-F998-E549-BD1D-6141311CD079}" type="presParOf" srcId="{65A4D7B4-429D-46C8-8B3E-743505EBCDBB}" destId="{5F632533-116D-4B3B-A8E3-323BD5A403C0}" srcOrd="2" destOrd="0" presId="urn:microsoft.com/office/officeart/2005/8/layout/orgChart1"/>
+    <dgm:cxn modelId="{C3E2E0DC-35F8-144B-9EEF-044FAC3E8B24}" type="presParOf" srcId="{5ABF197A-8E73-4D19-B116-E6AEF04D7F2D}" destId="{BA71F716-B112-458F-8838-548FF5B9C93A}" srcOrd="2" destOrd="0" presId="urn:microsoft.com/office/officeart/2005/8/layout/orgChart1"/>
+    <dgm:cxn modelId="{D24A710E-065C-F842-828C-735F1556A257}" type="presParOf" srcId="{5ABF197A-8E73-4D19-B116-E6AEF04D7F2D}" destId="{AF2C82CC-2E6C-4979-ADA1-2EDC437F8C26}" srcOrd="3" destOrd="0" presId="urn:microsoft.com/office/officeart/2005/8/layout/orgChart1"/>
+    <dgm:cxn modelId="{D5B8ECA1-0F5B-214B-BDCF-D64822E0F265}" type="presParOf" srcId="{AF2C82CC-2E6C-4979-ADA1-2EDC437F8C26}" destId="{2EBAEBDC-2E1A-4ED2-BCC9-7BCECA129DEA}" srcOrd="0" destOrd="0" presId="urn:microsoft.com/office/officeart/2005/8/layout/orgChart1"/>
+    <dgm:cxn modelId="{CDF3819F-89E2-0945-92AD-8E1DF48EDC1D}" type="presParOf" srcId="{2EBAEBDC-2E1A-4ED2-BCC9-7BCECA129DEA}" destId="{88C888B0-2047-41DA-A048-687AAA45645D}" srcOrd="0" destOrd="0" presId="urn:microsoft.com/office/officeart/2005/8/layout/orgChart1"/>
+    <dgm:cxn modelId="{E905D2DB-95AC-4941-8CA1-010DEF2F3EE8}" type="presParOf" srcId="{2EBAEBDC-2E1A-4ED2-BCC9-7BCECA129DEA}" destId="{1EAB3C11-6A4F-43AC-B211-86055116A01E}" srcOrd="1" destOrd="0" presId="urn:microsoft.com/office/officeart/2005/8/layout/orgChart1"/>
+    <dgm:cxn modelId="{2F345CB1-2F40-F841-8D6A-14E896E584E7}" type="presParOf" srcId="{AF2C82CC-2E6C-4979-ADA1-2EDC437F8C26}" destId="{3371E83D-A872-4055-8BF3-861A092BDA34}" srcOrd="1" destOrd="0" presId="urn:microsoft.com/office/officeart/2005/8/layout/orgChart1"/>
+    <dgm:cxn modelId="{7B7FBF12-4CD9-1144-8CFD-F1D8B5CA8BCA}" type="presParOf" srcId="{AF2C82CC-2E6C-4979-ADA1-2EDC437F8C26}" destId="{3248699F-8CCB-432D-960F-FF07B0C8DE1D}" srcOrd="2" destOrd="0" presId="urn:microsoft.com/office/officeart/2005/8/layout/orgChart1"/>
+    <dgm:cxn modelId="{FC123AED-E4A3-8B4D-BA4D-459BE7B0AADF}" type="presParOf" srcId="{5ABF197A-8E73-4D19-B116-E6AEF04D7F2D}" destId="{51079A84-49C8-41F4-9D05-7FEC4FEC4B6E}" srcOrd="4" destOrd="0" presId="urn:microsoft.com/office/officeart/2005/8/layout/orgChart1"/>
+    <dgm:cxn modelId="{DE934ABE-0795-A24C-A788-F9A875AE3756}" type="presParOf" srcId="{5ABF197A-8E73-4D19-B116-E6AEF04D7F2D}" destId="{EA7520E8-B33B-4F94-81A7-723F68A04D5A}" srcOrd="5" destOrd="0" presId="urn:microsoft.com/office/officeart/2005/8/layout/orgChart1"/>
+    <dgm:cxn modelId="{175B5685-2D8C-FD47-A66A-FD7F4EFDFF14}" type="presParOf" srcId="{EA7520E8-B33B-4F94-81A7-723F68A04D5A}" destId="{B7BA2A8A-32D5-4DE6-8B94-6658685C339F}" srcOrd="0" destOrd="0" presId="urn:microsoft.com/office/officeart/2005/8/layout/orgChart1"/>
+    <dgm:cxn modelId="{B06076F8-C174-EB4D-9BA4-25B830E05223}" type="presParOf" srcId="{B7BA2A8A-32D5-4DE6-8B94-6658685C339F}" destId="{20967916-DBC3-4772-AC6E-80B61336A42B}" srcOrd="0" destOrd="0" presId="urn:microsoft.com/office/officeart/2005/8/layout/orgChart1"/>
+    <dgm:cxn modelId="{78967309-C2AD-354D-8EA3-FEF2B0EDA8EF}" type="presParOf" srcId="{B7BA2A8A-32D5-4DE6-8B94-6658685C339F}" destId="{B805B864-FED3-47CF-AB75-57C75B7979BD}" srcOrd="1" destOrd="0" presId="urn:microsoft.com/office/officeart/2005/8/layout/orgChart1"/>
+    <dgm:cxn modelId="{06BDF106-33AF-494D-9BD1-A464AB0F63C4}" type="presParOf" srcId="{EA7520E8-B33B-4F94-81A7-723F68A04D5A}" destId="{31F392BC-D76E-480A-9825-C42AA44819BC}" srcOrd="1" destOrd="0" presId="urn:microsoft.com/office/officeart/2005/8/layout/orgChart1"/>
+    <dgm:cxn modelId="{EF07AE53-7746-754B-B502-C775131D50A7}" type="presParOf" srcId="{EA7520E8-B33B-4F94-81A7-723F68A04D5A}" destId="{7C0BFBC4-9523-4830-826D-357A4ABE642F}" srcOrd="2" destOrd="0" presId="urn:microsoft.com/office/officeart/2005/8/layout/orgChart1"/>
+    <dgm:cxn modelId="{CAC2C9BD-D493-054D-B695-ADD598CAE564}" type="presParOf" srcId="{5ABF197A-8E73-4D19-B116-E6AEF04D7F2D}" destId="{55A3A6D7-775E-4B65-A7B5-A9F6264F63EF}" srcOrd="6" destOrd="0" presId="urn:microsoft.com/office/officeart/2005/8/layout/orgChart1"/>
+    <dgm:cxn modelId="{3367ED76-083F-C14F-94B3-876C01764CA7}" type="presParOf" srcId="{5ABF197A-8E73-4D19-B116-E6AEF04D7F2D}" destId="{0B38E8EB-528A-4A5D-8B2A-B1CE47499D7D}" srcOrd="7" destOrd="0" presId="urn:microsoft.com/office/officeart/2005/8/layout/orgChart1"/>
+    <dgm:cxn modelId="{0012C914-FBF8-2A4C-A8E1-225701B0D0D1}" type="presParOf" srcId="{0B38E8EB-528A-4A5D-8B2A-B1CE47499D7D}" destId="{3A0C654E-D74F-41DA-A5BD-39DFEC67F117}" srcOrd="0" destOrd="0" presId="urn:microsoft.com/office/officeart/2005/8/layout/orgChart1"/>
+    <dgm:cxn modelId="{F1BEBAA7-62A2-9547-B522-6FDE3FA1A4E1}" type="presParOf" srcId="{3A0C654E-D74F-41DA-A5BD-39DFEC67F117}" destId="{950EF06F-4CCE-49EA-B54E-44C45D3DC267}" srcOrd="0" destOrd="0" presId="urn:microsoft.com/office/officeart/2005/8/layout/orgChart1"/>
+    <dgm:cxn modelId="{BA6BC570-3B81-634A-BD33-A2C5BFD97917}" type="presParOf" srcId="{3A0C654E-D74F-41DA-A5BD-39DFEC67F117}" destId="{5818E70F-C5C2-4B45-A80A-81542A3C5AE7}" srcOrd="1" destOrd="0" presId="urn:microsoft.com/office/officeart/2005/8/layout/orgChart1"/>
+    <dgm:cxn modelId="{33EF99E0-11A5-CA48-A12E-B6C18E107D08}" type="presParOf" srcId="{0B38E8EB-528A-4A5D-8B2A-B1CE47499D7D}" destId="{B005ADA9-D628-45B5-B767-478D7C7A4017}" srcOrd="1" destOrd="0" presId="urn:microsoft.com/office/officeart/2005/8/layout/orgChart1"/>
+    <dgm:cxn modelId="{E7A52794-6C14-574F-9E12-03DA58D94BCC}" type="presParOf" srcId="{0B38E8EB-528A-4A5D-8B2A-B1CE47499D7D}" destId="{2DC924E2-92DF-495E-AB37-60D2CEBE960A}" srcOrd="2" destOrd="0" presId="urn:microsoft.com/office/officeart/2005/8/layout/orgChart1"/>
+    <dgm:cxn modelId="{99672768-07B6-4C43-9A0F-1C6FC7B26850}" type="presParOf" srcId="{31D5E8DB-14ED-423B-8BE2-7E3C2B650139}" destId="{AA3F84B5-32BE-45CC-AA4F-EAFA065D9D90}" srcOrd="2" destOrd="0" presId="urn:microsoft.com/office/officeart/2005/8/layout/orgChart1"/>
   </dgm:cxnLst>
   <dgm:bg/>
   <dgm:whole/>
   <dgm:extLst>
     <a:ext uri="http://schemas.microsoft.com/office/drawing/2008/diagram">
-      <dsp:dataModelExt xmlns:dsp="http://schemas.microsoft.com/office/drawing/2008/diagram" relId="rId17" minVer="http://schemas.openxmlformats.org/drawingml/2006/diagram"/>
+      <dsp:dataModelExt xmlns:dsp="http://schemas.microsoft.com/office/drawing/2008/diagram" relId="rId13" minVer="http://schemas.openxmlformats.org/drawingml/2006/diagram"/>
     </a:ext>
   </dgm:extLst>
 </dgm:dataModel>
@@ -38323,7 +38194,7 @@
 </file>
 
 <file path=customXml/itemProps1.xml><?xml version="1.0" encoding="utf-8"?>
-<ds:datastoreItem xmlns:ds="http://schemas.openxmlformats.org/officeDocument/2006/customXml" ds:itemID="{936583D8-A14C-F046-8335-34269130A558}">
+<ds:datastoreItem xmlns:ds="http://schemas.openxmlformats.org/officeDocument/2006/customXml" ds:itemID="{24658CCE-CEB2-DF4F-93E7-19BE156490FD}">
   <ds:schemaRefs>
     <ds:schemaRef ds:uri="http://schemas.openxmlformats.org/officeDocument/2006/bibliography"/>
   </ds:schemaRefs>

</xml_diff>

<commit_message>
Agregada lista de anexos
</commit_message>
<xml_diff>
--- a/docs/plan-de-proyecto/plan_de_proyecto.docx
+++ b/docs/plan-de-proyecto/plan_de_proyecto.docx
@@ -288,7 +288,7 @@
       <w:bookmarkStart w:id="0" w:name="_Toc462170128"/>
       <w:bookmarkStart w:id="1" w:name="_Toc462173475"/>
       <w:bookmarkStart w:id="2" w:name="_Toc462870434"/>
-      <w:bookmarkStart w:id="3" w:name="_Toc467429884"/>
+      <w:bookmarkStart w:id="3" w:name="_Toc467430103"/>
       <w:r>
         <w:lastRenderedPageBreak/>
         <w:t>Tab</w:t>
@@ -310,7 +310,7 @@
         <w:rPr>
           <w:rFonts w:asciiTheme="minorHAnsi" w:eastAsiaTheme="minorEastAsia" w:hAnsiTheme="minorHAnsi"/>
           <w:noProof/>
-          <w:lang w:val="en-US"/>
+          <w:lang w:val="es-ES"/>
         </w:rPr>
       </w:pPr>
       <w:r>
@@ -346,7 +346,7 @@
         <w:rPr>
           <w:noProof/>
         </w:rPr>
-        <w:instrText xml:space="preserve"> PAGEREF _Toc467429884 \h </w:instrText>
+        <w:instrText xml:space="preserve"> PAGEREF _Toc467430103 \h </w:instrText>
       </w:r>
       <w:r>
         <w:rPr>
@@ -381,7 +381,7 @@
         <w:rPr>
           <w:rFonts w:asciiTheme="minorHAnsi" w:eastAsiaTheme="minorEastAsia" w:hAnsiTheme="minorHAnsi"/>
           <w:noProof/>
-          <w:lang w:val="en-US"/>
+          <w:lang w:val="es-ES"/>
         </w:rPr>
       </w:pPr>
       <w:r>
@@ -406,7 +406,7 @@
         <w:rPr>
           <w:noProof/>
         </w:rPr>
-        <w:instrText xml:space="preserve"> PAGEREF _Toc467429885 \h </w:instrText>
+        <w:instrText xml:space="preserve"> PAGEREF _Toc467430104 \h </w:instrText>
       </w:r>
       <w:r>
         <w:rPr>
@@ -441,7 +441,7 @@
         <w:rPr>
           <w:rFonts w:asciiTheme="minorHAnsi" w:eastAsiaTheme="minorEastAsia" w:hAnsiTheme="minorHAnsi"/>
           <w:noProof/>
-          <w:lang w:val="en-US"/>
+          <w:lang w:val="es-ES"/>
         </w:rPr>
       </w:pPr>
       <w:r>
@@ -466,7 +466,7 @@
         <w:rPr>
           <w:noProof/>
         </w:rPr>
-        <w:instrText xml:space="preserve"> PAGEREF _Toc467429886 \h </w:instrText>
+        <w:instrText xml:space="preserve"> PAGEREF _Toc467430105 \h </w:instrText>
       </w:r>
       <w:r>
         <w:rPr>
@@ -501,7 +501,7 @@
         <w:rPr>
           <w:rFonts w:asciiTheme="minorHAnsi" w:eastAsiaTheme="minorEastAsia" w:hAnsiTheme="minorHAnsi"/>
           <w:noProof/>
-          <w:lang w:val="en-US"/>
+          <w:lang w:val="es-ES"/>
         </w:rPr>
       </w:pPr>
       <w:r>
@@ -526,7 +526,7 @@
         <w:rPr>
           <w:noProof/>
         </w:rPr>
-        <w:instrText xml:space="preserve"> PAGEREF _Toc467429887 \h </w:instrText>
+        <w:instrText xml:space="preserve"> PAGEREF _Toc467430106 \h </w:instrText>
       </w:r>
       <w:r>
         <w:rPr>
@@ -561,14 +561,14 @@
         <w:rPr>
           <w:rFonts w:asciiTheme="minorHAnsi" w:eastAsiaTheme="minorEastAsia" w:hAnsiTheme="minorHAnsi"/>
           <w:noProof/>
-          <w:lang w:val="en-US"/>
-        </w:rPr>
-      </w:pPr>
-      <w:r>
-        <w:rPr>
-          <w:noProof/>
           <w:lang w:val="es-ES"/>
         </w:rPr>
+      </w:pPr>
+      <w:r>
+        <w:rPr>
+          <w:noProof/>
+          <w:lang w:val="es-ES"/>
+        </w:rPr>
         <w:t>Diccionario</w:t>
       </w:r>
       <w:r>
@@ -587,7 +587,7 @@
         <w:rPr>
           <w:noProof/>
         </w:rPr>
-        <w:instrText xml:space="preserve"> PAGEREF _Toc467429888 \h </w:instrText>
+        <w:instrText xml:space="preserve"> PAGEREF _Toc467430107 \h </w:instrText>
       </w:r>
       <w:r>
         <w:rPr>
@@ -622,7 +622,7 @@
         <w:rPr>
           <w:rFonts w:asciiTheme="minorHAnsi" w:eastAsiaTheme="minorEastAsia" w:hAnsiTheme="minorHAnsi"/>
           <w:noProof/>
-          <w:lang w:val="en-US"/>
+          <w:lang w:val="es-ES"/>
         </w:rPr>
       </w:pPr>
       <w:r>
@@ -647,7 +647,7 @@
         <w:rPr>
           <w:noProof/>
         </w:rPr>
-        <w:instrText xml:space="preserve"> PAGEREF _Toc467429889 \h </w:instrText>
+        <w:instrText xml:space="preserve"> PAGEREF _Toc467430108 \h </w:instrText>
       </w:r>
       <w:r>
         <w:rPr>
@@ -682,7 +682,7 @@
         <w:rPr>
           <w:rFonts w:asciiTheme="minorHAnsi" w:eastAsiaTheme="minorEastAsia" w:hAnsiTheme="minorHAnsi"/>
           <w:noProof/>
-          <w:lang w:val="en-US"/>
+          <w:lang w:val="es-ES"/>
         </w:rPr>
       </w:pPr>
       <w:r>
@@ -707,7 +707,7 @@
         <w:rPr>
           <w:noProof/>
         </w:rPr>
-        <w:instrText xml:space="preserve"> PAGEREF _Toc467429890 \h </w:instrText>
+        <w:instrText xml:space="preserve"> PAGEREF _Toc467430109 \h </w:instrText>
       </w:r>
       <w:r>
         <w:rPr>
@@ -742,7 +742,7 @@
         <w:rPr>
           <w:rFonts w:asciiTheme="minorHAnsi" w:eastAsiaTheme="minorEastAsia" w:hAnsiTheme="minorHAnsi"/>
           <w:noProof/>
-          <w:lang w:val="en-US"/>
+          <w:lang w:val="es-ES"/>
         </w:rPr>
       </w:pPr>
       <w:r>
@@ -767,7 +767,7 @@
         <w:rPr>
           <w:noProof/>
         </w:rPr>
-        <w:instrText xml:space="preserve"> PAGEREF _Toc467429891 \h </w:instrText>
+        <w:instrText xml:space="preserve"> PAGEREF _Toc467430110 \h </w:instrText>
       </w:r>
       <w:r>
         <w:rPr>
@@ -827,7 +827,7 @@
         <w:rPr>
           <w:noProof/>
         </w:rPr>
-        <w:instrText xml:space="preserve"> PAGEREF _Toc467429892 \h </w:instrText>
+        <w:instrText xml:space="preserve"> PAGEREF _Toc467430111 \h </w:instrText>
       </w:r>
       <w:r>
         <w:rPr>
@@ -887,7 +887,7 @@
         <w:rPr>
           <w:noProof/>
         </w:rPr>
-        <w:instrText xml:space="preserve"> PAGEREF _Toc467429893 \h </w:instrText>
+        <w:instrText xml:space="preserve"> PAGEREF _Toc467430112 \h </w:instrText>
       </w:r>
       <w:r>
         <w:rPr>
@@ -947,7 +947,7 @@
         <w:rPr>
           <w:noProof/>
         </w:rPr>
-        <w:instrText xml:space="preserve"> PAGEREF _Toc467429894 \h </w:instrText>
+        <w:instrText xml:space="preserve"> PAGEREF _Toc467430113 \h </w:instrText>
       </w:r>
       <w:r>
         <w:rPr>
@@ -1007,7 +1007,7 @@
         <w:rPr>
           <w:noProof/>
         </w:rPr>
-        <w:instrText xml:space="preserve"> PAGEREF _Toc467429895 \h </w:instrText>
+        <w:instrText xml:space="preserve"> PAGEREF _Toc467430114 \h </w:instrText>
       </w:r>
       <w:r>
         <w:rPr>
@@ -1067,7 +1067,7 @@
         <w:rPr>
           <w:noProof/>
         </w:rPr>
-        <w:instrText xml:space="preserve"> PAGEREF _Toc467429896 \h </w:instrText>
+        <w:instrText xml:space="preserve"> PAGEREF _Toc467430115 \h </w:instrText>
       </w:r>
       <w:r>
         <w:rPr>
@@ -1127,7 +1127,7 @@
         <w:rPr>
           <w:noProof/>
         </w:rPr>
-        <w:instrText xml:space="preserve"> PAGEREF _Toc467429897 \h </w:instrText>
+        <w:instrText xml:space="preserve"> PAGEREF _Toc467430116 \h </w:instrText>
       </w:r>
       <w:r>
         <w:rPr>
@@ -1187,7 +1187,7 @@
         <w:rPr>
           <w:noProof/>
         </w:rPr>
-        <w:instrText xml:space="preserve"> PAGEREF _Toc467429898 \h </w:instrText>
+        <w:instrText xml:space="preserve"> PAGEREF _Toc467430117 \h </w:instrText>
       </w:r>
       <w:r>
         <w:rPr>
@@ -1247,7 +1247,7 @@
         <w:rPr>
           <w:noProof/>
         </w:rPr>
-        <w:instrText xml:space="preserve"> PAGEREF _Toc467429899 \h </w:instrText>
+        <w:instrText xml:space="preserve"> PAGEREF _Toc467430118 \h </w:instrText>
       </w:r>
       <w:r>
         <w:rPr>
@@ -1307,7 +1307,7 @@
         <w:rPr>
           <w:noProof/>
         </w:rPr>
-        <w:instrText xml:space="preserve"> PAGEREF _Toc467429900 \h </w:instrText>
+        <w:instrText xml:space="preserve"> PAGEREF _Toc467430119 \h </w:instrText>
       </w:r>
       <w:r>
         <w:rPr>
@@ -1367,7 +1367,7 @@
         <w:rPr>
           <w:noProof/>
         </w:rPr>
-        <w:instrText xml:space="preserve"> PAGEREF _Toc467429901 \h </w:instrText>
+        <w:instrText xml:space="preserve"> PAGEREF _Toc467430120 \h </w:instrText>
       </w:r>
       <w:r>
         <w:rPr>
@@ -1402,7 +1402,7 @@
         <w:rPr>
           <w:rFonts w:asciiTheme="minorHAnsi" w:eastAsiaTheme="minorEastAsia" w:hAnsiTheme="minorHAnsi"/>
           <w:noProof/>
-          <w:lang w:val="en-US"/>
+          <w:lang w:val="es-ES"/>
         </w:rPr>
       </w:pPr>
       <w:r>
@@ -1427,7 +1427,7 @@
         <w:rPr>
           <w:noProof/>
         </w:rPr>
-        <w:instrText xml:space="preserve"> PAGEREF _Toc467429902 \h </w:instrText>
+        <w:instrText xml:space="preserve"> PAGEREF _Toc467430121 \h </w:instrText>
       </w:r>
       <w:r>
         <w:rPr>
@@ -1462,7 +1462,7 @@
         <w:rPr>
           <w:rFonts w:asciiTheme="minorHAnsi" w:eastAsiaTheme="minorEastAsia" w:hAnsiTheme="minorHAnsi"/>
           <w:noProof/>
-          <w:lang w:val="en-US"/>
+          <w:lang w:val="es-ES"/>
         </w:rPr>
       </w:pPr>
       <w:r>
@@ -1487,7 +1487,7 @@
         <w:rPr>
           <w:noProof/>
         </w:rPr>
-        <w:instrText xml:space="preserve"> PAGEREF _Toc467429903 \h </w:instrText>
+        <w:instrText xml:space="preserve"> PAGEREF _Toc467430122 \h </w:instrText>
       </w:r>
       <w:r>
         <w:rPr>
@@ -1522,7 +1522,7 @@
         <w:rPr>
           <w:rFonts w:asciiTheme="minorHAnsi" w:eastAsiaTheme="minorEastAsia" w:hAnsiTheme="minorHAnsi"/>
           <w:noProof/>
-          <w:lang w:val="en-US"/>
+          <w:lang w:val="es-ES"/>
         </w:rPr>
       </w:pPr>
       <w:r>
@@ -1547,7 +1547,7 @@
         <w:rPr>
           <w:noProof/>
         </w:rPr>
-        <w:instrText xml:space="preserve"> PAGEREF _Toc467429904 \h </w:instrText>
+        <w:instrText xml:space="preserve"> PAGEREF _Toc467430123 \h </w:instrText>
       </w:r>
       <w:r>
         <w:rPr>
@@ -1582,7 +1582,7 @@
         <w:rPr>
           <w:rFonts w:asciiTheme="minorHAnsi" w:eastAsiaTheme="minorEastAsia" w:hAnsiTheme="minorHAnsi"/>
           <w:noProof/>
-          <w:lang w:val="en-US"/>
+          <w:lang w:val="es-ES"/>
         </w:rPr>
       </w:pPr>
       <w:r>
@@ -1607,7 +1607,7 @@
         <w:rPr>
           <w:noProof/>
         </w:rPr>
-        <w:instrText xml:space="preserve"> PAGEREF _Toc467429905 \h </w:instrText>
+        <w:instrText xml:space="preserve"> PAGEREF _Toc467430124 \h </w:instrText>
       </w:r>
       <w:r>
         <w:rPr>
@@ -1642,7 +1642,7 @@
         <w:rPr>
           <w:rFonts w:asciiTheme="minorHAnsi" w:eastAsiaTheme="minorEastAsia" w:hAnsiTheme="minorHAnsi"/>
           <w:noProof/>
-          <w:lang w:val="en-US"/>
+          <w:lang w:val="es-ES"/>
         </w:rPr>
       </w:pPr>
       <w:r>
@@ -1667,7 +1667,7 @@
         <w:rPr>
           <w:noProof/>
         </w:rPr>
-        <w:instrText xml:space="preserve"> PAGEREF _Toc467429906 \h </w:instrText>
+        <w:instrText xml:space="preserve"> PAGEREF _Toc467430125 \h </w:instrText>
       </w:r>
       <w:r>
         <w:rPr>
@@ -1702,7 +1702,7 @@
         <w:rPr>
           <w:rFonts w:asciiTheme="minorHAnsi" w:eastAsiaTheme="minorEastAsia" w:hAnsiTheme="minorHAnsi"/>
           <w:noProof/>
-          <w:lang w:val="en-US"/>
+          <w:lang w:val="es-ES"/>
         </w:rPr>
       </w:pPr>
       <w:r>
@@ -1727,7 +1727,7 @@
         <w:rPr>
           <w:noProof/>
         </w:rPr>
-        <w:instrText xml:space="preserve"> PAGEREF _Toc467429907 \h </w:instrText>
+        <w:instrText xml:space="preserve"> PAGEREF _Toc467430126 \h </w:instrText>
       </w:r>
       <w:r>
         <w:rPr>
@@ -1762,7 +1762,7 @@
         <w:rPr>
           <w:rFonts w:asciiTheme="minorHAnsi" w:eastAsiaTheme="minorEastAsia" w:hAnsiTheme="minorHAnsi"/>
           <w:noProof/>
-          <w:lang w:val="en-US"/>
+          <w:lang w:val="es-ES"/>
         </w:rPr>
       </w:pPr>
       <w:r>
@@ -1787,7 +1787,7 @@
         <w:rPr>
           <w:noProof/>
         </w:rPr>
-        <w:instrText xml:space="preserve"> PAGEREF _Toc467429908 \h </w:instrText>
+        <w:instrText xml:space="preserve"> PAGEREF _Toc467430127 \h </w:instrText>
       </w:r>
       <w:r>
         <w:rPr>
@@ -1822,7 +1822,7 @@
         <w:rPr>
           <w:rFonts w:asciiTheme="minorHAnsi" w:eastAsiaTheme="minorEastAsia" w:hAnsiTheme="minorHAnsi"/>
           <w:noProof/>
-          <w:lang w:val="en-US"/>
+          <w:lang w:val="es-ES"/>
         </w:rPr>
       </w:pPr>
       <w:r>
@@ -1847,7 +1847,7 @@
         <w:rPr>
           <w:noProof/>
         </w:rPr>
-        <w:instrText xml:space="preserve"> PAGEREF _Toc467429909 \h </w:instrText>
+        <w:instrText xml:space="preserve"> PAGEREF _Toc467430128 \h </w:instrText>
       </w:r>
       <w:r>
         <w:rPr>
@@ -1882,7 +1882,7 @@
         <w:rPr>
           <w:rFonts w:asciiTheme="minorHAnsi" w:eastAsiaTheme="minorEastAsia" w:hAnsiTheme="minorHAnsi"/>
           <w:noProof/>
-          <w:lang w:val="en-US"/>
+          <w:lang w:val="es-ES"/>
         </w:rPr>
       </w:pPr>
       <w:r>
@@ -1907,7 +1907,7 @@
         <w:rPr>
           <w:noProof/>
         </w:rPr>
-        <w:instrText xml:space="preserve"> PAGEREF _Toc467429910 \h </w:instrText>
+        <w:instrText xml:space="preserve"> PAGEREF _Toc467430129 \h </w:instrText>
       </w:r>
       <w:r>
         <w:rPr>
@@ -1967,7 +1967,7 @@
         <w:rPr>
           <w:noProof/>
         </w:rPr>
-        <w:instrText xml:space="preserve"> PAGEREF _Toc467429911 \h </w:instrText>
+        <w:instrText xml:space="preserve"> PAGEREF _Toc467430130 \h </w:instrText>
       </w:r>
       <w:r>
         <w:rPr>
@@ -2027,7 +2027,7 @@
         <w:rPr>
           <w:noProof/>
         </w:rPr>
-        <w:instrText xml:space="preserve"> PAGEREF _Toc467429912 \h </w:instrText>
+        <w:instrText xml:space="preserve"> PAGEREF _Toc467430131 \h </w:instrText>
       </w:r>
       <w:r>
         <w:rPr>
@@ -2087,7 +2087,7 @@
         <w:rPr>
           <w:noProof/>
         </w:rPr>
-        <w:instrText xml:space="preserve"> PAGEREF _Toc467429913 \h </w:instrText>
+        <w:instrText xml:space="preserve"> PAGEREF _Toc467430132 \h </w:instrText>
       </w:r>
       <w:r>
         <w:rPr>
@@ -2147,7 +2147,7 @@
         <w:rPr>
           <w:noProof/>
         </w:rPr>
-        <w:instrText xml:space="preserve"> PAGEREF _Toc467429914 \h </w:instrText>
+        <w:instrText xml:space="preserve"> PAGEREF _Toc467430133 \h </w:instrText>
       </w:r>
       <w:r>
         <w:rPr>
@@ -2207,7 +2207,7 @@
         <w:rPr>
           <w:noProof/>
         </w:rPr>
-        <w:instrText xml:space="preserve"> PAGEREF _Toc467429915 \h </w:instrText>
+        <w:instrText xml:space="preserve"> PAGEREF _Toc467430134 \h </w:instrText>
       </w:r>
       <w:r>
         <w:rPr>
@@ -2267,7 +2267,7 @@
         <w:rPr>
           <w:noProof/>
         </w:rPr>
-        <w:instrText xml:space="preserve"> PAGEREF _Toc467429916 \h </w:instrText>
+        <w:instrText xml:space="preserve"> PAGEREF _Toc467430135 \h </w:instrText>
       </w:r>
       <w:r>
         <w:rPr>
@@ -2308,7 +2308,67 @@
       <w:r>
         <w:rPr>
           <w:noProof/>
-          <w:lang w:val="es-CL"/>
+        </w:rPr>
+        <w:t>Lista de anexos</w:t>
+      </w:r>
+      <w:r>
+        <w:rPr>
+          <w:noProof/>
+        </w:rPr>
+        <w:tab/>
+      </w:r>
+      <w:r>
+        <w:rPr>
+          <w:noProof/>
+        </w:rPr>
+        <w:fldChar w:fldCharType="begin"/>
+      </w:r>
+      <w:r>
+        <w:rPr>
+          <w:noProof/>
+        </w:rPr>
+        <w:instrText xml:space="preserve"> PAGEREF _Toc467430136 \h </w:instrText>
+      </w:r>
+      <w:r>
+        <w:rPr>
+          <w:noProof/>
+        </w:rPr>
+      </w:r>
+      <w:r>
+        <w:rPr>
+          <w:noProof/>
+        </w:rPr>
+        <w:fldChar w:fldCharType="separate"/>
+      </w:r>
+      <w:r>
+        <w:rPr>
+          <w:noProof/>
+        </w:rPr>
+        <w:t>38</w:t>
+      </w:r>
+      <w:r>
+        <w:rPr>
+          <w:noProof/>
+        </w:rPr>
+        <w:fldChar w:fldCharType="end"/>
+      </w:r>
+    </w:p>
+    <w:p>
+      <w:pPr>
+        <w:pStyle w:val="TOC1"/>
+        <w:tabs>
+          <w:tab w:val="right" w:leader="dot" w:pos="8828"/>
+        </w:tabs>
+        <w:rPr>
+          <w:rFonts w:asciiTheme="minorHAnsi" w:eastAsiaTheme="minorEastAsia" w:hAnsiTheme="minorHAnsi"/>
+          <w:noProof/>
+          <w:lang w:val="en-US"/>
+        </w:rPr>
+      </w:pPr>
+      <w:r>
+        <w:rPr>
+          <w:noProof/>
+          <w:lang w:val="en-US"/>
         </w:rPr>
         <w:t>Bibliografía</w:t>
       </w:r>
@@ -2328,7 +2388,7 @@
         <w:rPr>
           <w:noProof/>
         </w:rPr>
-        <w:instrText xml:space="preserve"> PAGEREF _Toc467429917 \h </w:instrText>
+        <w:instrText xml:space="preserve"> PAGEREF _Toc467430137 \h </w:instrText>
       </w:r>
       <w:r>
         <w:rPr>
@@ -2345,7 +2405,7 @@
         <w:rPr>
           <w:noProof/>
         </w:rPr>
-        <w:t>38</w:t>
+        <w:t>39</w:t>
       </w:r>
       <w:r>
         <w:rPr>
@@ -2374,7 +2434,7 @@
       <w:bookmarkStart w:id="8" w:name="_Toc462170129"/>
       <w:bookmarkStart w:id="9" w:name="_Toc462173476"/>
       <w:bookmarkStart w:id="10" w:name="_Toc462870435"/>
-      <w:bookmarkStart w:id="11" w:name="_Toc467429885"/>
+      <w:bookmarkStart w:id="11" w:name="_Toc467430104"/>
       <w:r>
         <w:lastRenderedPageBreak/>
         <w:t>Lista</w:t>
@@ -2404,7 +2464,7 @@
         <w:rPr>
           <w:rFonts w:asciiTheme="minorHAnsi" w:eastAsiaTheme="minorEastAsia" w:hAnsiTheme="minorHAnsi"/>
           <w:noProof/>
-          <w:lang w:val="en-US"/>
+          <w:lang w:val="es-ES"/>
         </w:rPr>
       </w:pPr>
       <w:r>
@@ -2438,7 +2498,7 @@
         <w:rPr>
           <w:noProof/>
         </w:rPr>
-        <w:instrText xml:space="preserve"> PAGEREF _Toc466043423 \h </w:instrText>
+        <w:instrText xml:space="preserve"> PAGEREF _Toc467430097 \h </w:instrText>
       </w:r>
       <w:r>
         <w:rPr>
@@ -2473,7 +2533,7 @@
         <w:rPr>
           <w:rFonts w:asciiTheme="minorHAnsi" w:eastAsiaTheme="minorEastAsia" w:hAnsiTheme="minorHAnsi"/>
           <w:noProof/>
-          <w:lang w:val="en-US"/>
+          <w:lang w:val="es-ES"/>
         </w:rPr>
       </w:pPr>
       <w:r>
@@ -2498,7 +2558,7 @@
         <w:rPr>
           <w:noProof/>
         </w:rPr>
-        <w:instrText xml:space="preserve"> PAGEREF _Toc466043424 \h </w:instrText>
+        <w:instrText xml:space="preserve"> PAGEREF _Toc467430098 \h </w:instrText>
       </w:r>
       <w:r>
         <w:rPr>
@@ -2515,7 +2575,7 @@
         <w:rPr>
           <w:noProof/>
         </w:rPr>
-        <w:t>17</w:t>
+        <w:t>16</w:t>
       </w:r>
       <w:r>
         <w:rPr>
@@ -2533,7 +2593,7 @@
         <w:rPr>
           <w:rFonts w:asciiTheme="minorHAnsi" w:eastAsiaTheme="minorEastAsia" w:hAnsiTheme="minorHAnsi"/>
           <w:noProof/>
-          <w:lang w:val="en-US"/>
+          <w:lang w:val="es-ES"/>
         </w:rPr>
       </w:pPr>
       <w:r>
@@ -2558,7 +2618,7 @@
         <w:rPr>
           <w:noProof/>
         </w:rPr>
-        <w:instrText xml:space="preserve"> PAGEREF _Toc466043425 \h </w:instrText>
+        <w:instrText xml:space="preserve"> PAGEREF _Toc467430099 \h </w:instrText>
       </w:r>
       <w:r>
         <w:rPr>
@@ -2575,7 +2635,7 @@
         <w:rPr>
           <w:noProof/>
         </w:rPr>
-        <w:t>35</w:t>
+        <w:t>34</w:t>
       </w:r>
       <w:r>
         <w:rPr>
@@ -2593,7 +2653,7 @@
         <w:rPr>
           <w:rFonts w:asciiTheme="minorHAnsi" w:eastAsiaTheme="minorEastAsia" w:hAnsiTheme="minorHAnsi"/>
           <w:noProof/>
-          <w:lang w:val="en-US"/>
+          <w:lang w:val="es-ES"/>
         </w:rPr>
       </w:pPr>
       <w:r>
@@ -2618,7 +2678,7 @@
         <w:rPr>
           <w:noProof/>
         </w:rPr>
-        <w:instrText xml:space="preserve"> PAGEREF _Toc466043426 \h </w:instrText>
+        <w:instrText xml:space="preserve"> PAGEREF _Toc467430100 \h </w:instrText>
       </w:r>
       <w:r>
         <w:rPr>
@@ -2635,7 +2695,7 @@
         <w:rPr>
           <w:noProof/>
         </w:rPr>
-        <w:t>36</w:t>
+        <w:t>35</w:t>
       </w:r>
       <w:r>
         <w:rPr>
@@ -2653,7 +2713,7 @@
         <w:rPr>
           <w:rFonts w:asciiTheme="minorHAnsi" w:eastAsiaTheme="minorEastAsia" w:hAnsiTheme="minorHAnsi"/>
           <w:noProof/>
-          <w:lang w:val="en-US"/>
+          <w:lang w:val="es-ES"/>
         </w:rPr>
       </w:pPr>
       <w:r>
@@ -2678,7 +2738,7 @@
         <w:rPr>
           <w:noProof/>
         </w:rPr>
-        <w:instrText xml:space="preserve"> PAGEREF _Toc466043427 \h </w:instrText>
+        <w:instrText xml:space="preserve"> PAGEREF _Toc467430101 \h </w:instrText>
       </w:r>
       <w:r>
         <w:rPr>
@@ -2695,7 +2755,7 @@
         <w:rPr>
           <w:noProof/>
         </w:rPr>
-        <w:t>37</w:t>
+        <w:t>36</w:t>
       </w:r>
       <w:r>
         <w:rPr>
@@ -2738,7 +2798,7 @@
         <w:rPr>
           <w:noProof/>
         </w:rPr>
-        <w:instrText xml:space="preserve"> PAGEREF _Toc466043428 \h </w:instrText>
+        <w:instrText xml:space="preserve"> PAGEREF _Toc467430102 \h </w:instrText>
       </w:r>
       <w:r>
         <w:rPr>
@@ -2755,7 +2815,7 @@
         <w:rPr>
           <w:noProof/>
         </w:rPr>
-        <w:t>38</w:t>
+        <w:t>37</w:t>
       </w:r>
       <w:r>
         <w:rPr>
@@ -2790,7 +2850,7 @@
         </w:rPr>
       </w:pPr>
       <w:bookmarkStart w:id="17" w:name="_Toc462870436"/>
-      <w:bookmarkStart w:id="18" w:name="_Toc467429886"/>
+      <w:bookmarkStart w:id="18" w:name="_Toc467430105"/>
       <w:r>
         <w:rPr>
           <w:rFonts w:eastAsiaTheme="minorHAnsi"/>
@@ -2846,13 +2906,13 @@
         </w:rPr>
         <w:fldChar w:fldCharType="separate"/>
       </w:r>
-      <w:hyperlink w:anchor="_Toc466043410" w:history="1">
+      <w:hyperlink w:anchor="_Toc467430080" w:history="1">
         <w:r>
           <w:rPr>
             <w:rStyle w:val="Hyperlink"/>
             <w:noProof/>
           </w:rPr>
-          <w:t>Tabla 2. Primera iteración</w:t>
+          <w:t>Tabla 1. Primera iteración</w:t>
         </w:r>
         <w:r>
           <w:rPr>
@@ -2873,7 +2933,7 @@
             <w:noProof/>
             <w:webHidden/>
           </w:rPr>
-          <w:instrText xml:space="preserve"> PAGEREF _Toc466043410 \h </w:instrText>
+          <w:instrText xml:space="preserve"> PAGEREF _Toc467430080 \h </w:instrText>
         </w:r>
         <w:r>
           <w:rPr>
@@ -2916,13 +2976,13 @@
           <w:lang w:val="en-US"/>
         </w:rPr>
       </w:pPr>
-      <w:hyperlink w:anchor="_Toc466043411" w:history="1">
+      <w:hyperlink w:anchor="_Toc467430081" w:history="1">
         <w:r>
           <w:rPr>
             <w:rStyle w:val="Hyperlink"/>
             <w:noProof/>
           </w:rPr>
-          <w:t>Tabla 3. Segunda iteración</w:t>
+          <w:t>Tabla 2. Segunda iteración</w:t>
         </w:r>
         <w:r>
           <w:rPr>
@@ -2943,7 +3003,7 @@
             <w:noProof/>
             <w:webHidden/>
           </w:rPr>
-          <w:instrText xml:space="preserve"> PAGEREF _Toc466043411 \h </w:instrText>
+          <w:instrText xml:space="preserve"> PAGEREF _Toc467430081 \h </w:instrText>
         </w:r>
         <w:r>
           <w:rPr>
@@ -2986,13 +3046,13 @@
           <w:lang w:val="en-US"/>
         </w:rPr>
       </w:pPr>
-      <w:hyperlink w:anchor="_Toc466043412" w:history="1">
+      <w:hyperlink w:anchor="_Toc467430082" w:history="1">
         <w:r>
           <w:rPr>
             <w:rStyle w:val="Hyperlink"/>
             <w:noProof/>
           </w:rPr>
-          <w:t>Tabla 4. Interfaces e interacciones</w:t>
+          <w:t>Tabla 3. Interfaces e interacciones</w:t>
         </w:r>
         <w:r>
           <w:rPr>
@@ -3013,7 +3073,77 @@
             <w:noProof/>
             <w:webHidden/>
           </w:rPr>
-          <w:instrText xml:space="preserve"> PAGEREF _Toc466043412 \h </w:instrText>
+          <w:instrText xml:space="preserve"> PAGEREF _Toc467430082 \h </w:instrText>
+        </w:r>
+        <w:r>
+          <w:rPr>
+            <w:noProof/>
+            <w:webHidden/>
+          </w:rPr>
+        </w:r>
+        <w:r>
+          <w:rPr>
+            <w:noProof/>
+            <w:webHidden/>
+          </w:rPr>
+          <w:fldChar w:fldCharType="separate"/>
+        </w:r>
+        <w:r>
+          <w:rPr>
+            <w:noProof/>
+            <w:webHidden/>
+          </w:rPr>
+          <w:t>17</w:t>
+        </w:r>
+        <w:r>
+          <w:rPr>
+            <w:noProof/>
+            <w:webHidden/>
+          </w:rPr>
+          <w:fldChar w:fldCharType="end"/>
+        </w:r>
+      </w:hyperlink>
+    </w:p>
+    <w:p>
+      <w:pPr>
+        <w:pStyle w:val="TableofFigures"/>
+        <w:tabs>
+          <w:tab w:val="right" w:leader="dot" w:pos="8828"/>
+        </w:tabs>
+        <w:rPr>
+          <w:rFonts w:asciiTheme="minorHAnsi" w:eastAsiaTheme="minorEastAsia" w:hAnsiTheme="minorHAnsi"/>
+          <w:noProof/>
+          <w:lang w:val="en-US"/>
+        </w:rPr>
+      </w:pPr>
+      <w:hyperlink w:anchor="_Toc467430083" w:history="1">
+        <w:r>
+          <w:rPr>
+            <w:rStyle w:val="Hyperlink"/>
+            <w:noProof/>
+          </w:rPr>
+          <w:t>Tabla 4. Responsables de actividades</w:t>
+        </w:r>
+        <w:r>
+          <w:rPr>
+            <w:noProof/>
+            <w:webHidden/>
+          </w:rPr>
+          <w:tab/>
+        </w:r>
+        <w:r>
+          <w:rPr>
+            <w:noProof/>
+            <w:webHidden/>
+          </w:rPr>
+          <w:fldChar w:fldCharType="begin"/>
+        </w:r>
+        <w:r>
+          <w:rPr>
+            <w:noProof/>
+            <w:webHidden/>
+          </w:rPr>
+          <w:instrText xml:space="preserve"> PAGEREF _Toc467430083 \h </w:instrText>
         </w:r>
         <w:r>
           <w:rPr>
@@ -3056,13 +3186,13 @@
           <w:lang w:val="en-US"/>
         </w:rPr>
       </w:pPr>
-      <w:hyperlink w:anchor="_Toc466043413" w:history="1">
+      <w:hyperlink w:anchor="_Toc467430084" w:history="1">
         <w:r>
           <w:rPr>
             <w:rStyle w:val="Hyperlink"/>
             <w:noProof/>
           </w:rPr>
-          <w:t>Tabla 5. Responsables de actividades</w:t>
+          <w:t>Tabla 5. Identificación de riesgos</w:t>
         </w:r>
         <w:r>
           <w:rPr>
@@ -3083,7 +3213,7 @@
             <w:noProof/>
             <w:webHidden/>
           </w:rPr>
-          <w:instrText xml:space="preserve"> PAGEREF _Toc466043413 \h </w:instrText>
+          <w:instrText xml:space="preserve"> PAGEREF _Toc467430084 \h </w:instrText>
         </w:r>
         <w:r>
           <w:rPr>
@@ -3103,7 +3233,7 @@
             <w:noProof/>
             <w:webHidden/>
           </w:rPr>
-          <w:t>19</w:t>
+          <w:t>20</w:t>
         </w:r>
         <w:r>
           <w:rPr>
@@ -3126,13 +3256,13 @@
           <w:lang w:val="en-US"/>
         </w:rPr>
       </w:pPr>
-      <w:hyperlink w:anchor="_Toc466043414" w:history="1">
+      <w:hyperlink w:anchor="_Toc467430085" w:history="1">
         <w:r>
           <w:rPr>
             <w:rStyle w:val="Hyperlink"/>
             <w:noProof/>
           </w:rPr>
-          <w:t>Tabla 6. Identificación de riesgos</w:t>
+          <w:t>Tabla 6. Mecanismos de monitoreo</w:t>
         </w:r>
         <w:r>
           <w:rPr>
@@ -3153,7 +3283,147 @@
             <w:noProof/>
             <w:webHidden/>
           </w:rPr>
-          <w:instrText xml:space="preserve"> PAGEREF _Toc466043414 \h </w:instrText>
+          <w:instrText xml:space="preserve"> PAGEREF _Toc467430085 \h </w:instrText>
+        </w:r>
+        <w:r>
+          <w:rPr>
+            <w:noProof/>
+            <w:webHidden/>
+          </w:rPr>
+        </w:r>
+        <w:r>
+          <w:rPr>
+            <w:noProof/>
+            <w:webHidden/>
+          </w:rPr>
+          <w:fldChar w:fldCharType="separate"/>
+        </w:r>
+        <w:r>
+          <w:rPr>
+            <w:noProof/>
+            <w:webHidden/>
+          </w:rPr>
+          <w:t>20</w:t>
+        </w:r>
+        <w:r>
+          <w:rPr>
+            <w:noProof/>
+            <w:webHidden/>
+          </w:rPr>
+          <w:fldChar w:fldCharType="end"/>
+        </w:r>
+      </w:hyperlink>
+    </w:p>
+    <w:p>
+      <w:pPr>
+        <w:pStyle w:val="TableofFigures"/>
+        <w:tabs>
+          <w:tab w:val="right" w:leader="dot" w:pos="8828"/>
+        </w:tabs>
+        <w:rPr>
+          <w:rFonts w:asciiTheme="minorHAnsi" w:eastAsiaTheme="minorEastAsia" w:hAnsiTheme="minorHAnsi"/>
+          <w:noProof/>
+          <w:lang w:val="en-US"/>
+        </w:rPr>
+      </w:pPr>
+      <w:hyperlink w:anchor="_Toc467430086" w:history="1">
+        <w:r>
+          <w:rPr>
+            <w:rStyle w:val="Hyperlink"/>
+            <w:noProof/>
+          </w:rPr>
+          <w:t>Tabla 7. Clasificación de probabilidad</w:t>
+        </w:r>
+        <w:r>
+          <w:rPr>
+            <w:noProof/>
+            <w:webHidden/>
+          </w:rPr>
+          <w:tab/>
+        </w:r>
+        <w:r>
+          <w:rPr>
+            <w:noProof/>
+            <w:webHidden/>
+          </w:rPr>
+          <w:fldChar w:fldCharType="begin"/>
+        </w:r>
+        <w:r>
+          <w:rPr>
+            <w:noProof/>
+            <w:webHidden/>
+          </w:rPr>
+          <w:instrText xml:space="preserve"> PAGEREF _Toc467430086 \h </w:instrText>
+        </w:r>
+        <w:r>
+          <w:rPr>
+            <w:noProof/>
+            <w:webHidden/>
+          </w:rPr>
+        </w:r>
+        <w:r>
+          <w:rPr>
+            <w:noProof/>
+            <w:webHidden/>
+          </w:rPr>
+          <w:fldChar w:fldCharType="separate"/>
+        </w:r>
+        <w:r>
+          <w:rPr>
+            <w:noProof/>
+            <w:webHidden/>
+          </w:rPr>
+          <w:t>20</w:t>
+        </w:r>
+        <w:r>
+          <w:rPr>
+            <w:noProof/>
+            <w:webHidden/>
+          </w:rPr>
+          <w:fldChar w:fldCharType="end"/>
+        </w:r>
+      </w:hyperlink>
+    </w:p>
+    <w:p>
+      <w:pPr>
+        <w:pStyle w:val="TableofFigures"/>
+        <w:tabs>
+          <w:tab w:val="right" w:leader="dot" w:pos="8828"/>
+        </w:tabs>
+        <w:rPr>
+          <w:rFonts w:asciiTheme="minorHAnsi" w:eastAsiaTheme="minorEastAsia" w:hAnsiTheme="minorHAnsi"/>
+          <w:noProof/>
+          <w:lang w:val="en-US"/>
+        </w:rPr>
+      </w:pPr>
+      <w:hyperlink w:anchor="_Toc467430087" w:history="1">
+        <w:r>
+          <w:rPr>
+            <w:rStyle w:val="Hyperlink"/>
+            <w:noProof/>
+          </w:rPr>
+          <w:t>Tabla 8. Plan de respuesta de riesgos</w:t>
+        </w:r>
+        <w:r>
+          <w:rPr>
+            <w:noProof/>
+            <w:webHidden/>
+          </w:rPr>
+          <w:tab/>
+        </w:r>
+        <w:r>
+          <w:rPr>
+            <w:noProof/>
+            <w:webHidden/>
+          </w:rPr>
+          <w:fldChar w:fldCharType="begin"/>
+        </w:r>
+        <w:r>
+          <w:rPr>
+            <w:noProof/>
+            <w:webHidden/>
+          </w:rPr>
+          <w:instrText xml:space="preserve"> PAGEREF _Toc467430087 \h </w:instrText>
         </w:r>
         <w:r>
           <w:rPr>
@@ -3196,13 +3466,13 @@
           <w:lang w:val="en-US"/>
         </w:rPr>
       </w:pPr>
-      <w:hyperlink w:anchor="_Toc466043415" w:history="1">
+      <w:hyperlink w:anchor="_Toc467430088" w:history="1">
         <w:r>
           <w:rPr>
             <w:rStyle w:val="Hyperlink"/>
             <w:noProof/>
           </w:rPr>
-          <w:t>Tabla 7. Mecanismos de monitoreo</w:t>
+          <w:t>Tabla 9. Recursos a utilizar</w:t>
         </w:r>
         <w:r>
           <w:rPr>
@@ -3223,7 +3493,7 @@
             <w:noProof/>
             <w:webHidden/>
           </w:rPr>
-          <w:instrText xml:space="preserve"> PAGEREF _Toc466043415 \h </w:instrText>
+          <w:instrText xml:space="preserve"> PAGEREF _Toc467430088 \h </w:instrText>
         </w:r>
         <w:r>
           <w:rPr>
@@ -3243,7 +3513,7 @@
             <w:noProof/>
             <w:webHidden/>
           </w:rPr>
-          <w:t>21</w:t>
+          <w:t>27</w:t>
         </w:r>
         <w:r>
           <w:rPr>
@@ -3266,13 +3536,13 @@
           <w:lang w:val="en-US"/>
         </w:rPr>
       </w:pPr>
-      <w:hyperlink w:anchor="_Toc466043416" w:history="1">
+      <w:hyperlink w:anchor="_Toc467430089" w:history="1">
         <w:r>
           <w:rPr>
             <w:rStyle w:val="Hyperlink"/>
             <w:noProof/>
           </w:rPr>
-          <w:t>Tabla 8. Clasificación de probabilidad</w:t>
+          <w:t>Tabla 10. Líneas de trabajo</w:t>
         </w:r>
         <w:r>
           <w:rPr>
@@ -3293,7 +3563,7 @@
             <w:noProof/>
             <w:webHidden/>
           </w:rPr>
-          <w:instrText xml:space="preserve"> PAGEREF _Toc466043416 \h </w:instrText>
+          <w:instrText xml:space="preserve"> PAGEREF _Toc467430089 \h </w:instrText>
         </w:r>
         <w:r>
           <w:rPr>
@@ -3313,7 +3583,7 @@
             <w:noProof/>
             <w:webHidden/>
           </w:rPr>
-          <w:t>21</w:t>
+          <w:t>29</w:t>
         </w:r>
         <w:r>
           <w:rPr>
@@ -3336,13 +3606,13 @@
           <w:lang w:val="en-US"/>
         </w:rPr>
       </w:pPr>
-      <w:hyperlink w:anchor="_Toc466043417" w:history="1">
+      <w:hyperlink w:anchor="_Toc467430090" w:history="1">
         <w:r>
           <w:rPr>
             <w:rStyle w:val="Hyperlink"/>
             <w:noProof/>
           </w:rPr>
-          <w:t>Tabla 9. Plan de respuesta de riesgos</w:t>
+          <w:t>Tabla 11. Dependencias</w:t>
         </w:r>
         <w:r>
           <w:rPr>
@@ -3363,7 +3633,7 @@
             <w:noProof/>
             <w:webHidden/>
           </w:rPr>
-          <w:instrText xml:space="preserve"> PAGEREF _Toc466043417 \h </w:instrText>
+          <w:instrText xml:space="preserve"> PAGEREF _Toc467430090 \h </w:instrText>
         </w:r>
         <w:r>
           <w:rPr>
@@ -3383,7 +3653,7 @@
             <w:noProof/>
             <w:webHidden/>
           </w:rPr>
-          <w:t>22</w:t>
+          <w:t>31</w:t>
         </w:r>
         <w:r>
           <w:rPr>
@@ -3406,13 +3676,13 @@
           <w:lang w:val="en-US"/>
         </w:rPr>
       </w:pPr>
-      <w:hyperlink w:anchor="_Toc466043418" w:history="1">
+      <w:hyperlink w:anchor="_Toc467430091" w:history="1">
         <w:r>
           <w:rPr>
             <w:rStyle w:val="Hyperlink"/>
             <w:noProof/>
           </w:rPr>
-          <w:t>Tabla 10. Recursos a utilizar</w:t>
+          <w:t>Tabla 12. Distribución de RRHH</w:t>
         </w:r>
         <w:r>
           <w:rPr>
@@ -3433,147 +3703,7 @@
             <w:noProof/>
             <w:webHidden/>
           </w:rPr>
-          <w:instrText xml:space="preserve"> PAGEREF _Toc466043418 \h </w:instrText>
-        </w:r>
-        <w:r>
-          <w:rPr>
-            <w:noProof/>
-            <w:webHidden/>
-          </w:rPr>
-        </w:r>
-        <w:r>
-          <w:rPr>
-            <w:noProof/>
-            <w:webHidden/>
-          </w:rPr>
-          <w:fldChar w:fldCharType="separate"/>
-        </w:r>
-        <w:r>
-          <w:rPr>
-            <w:noProof/>
-            <w:webHidden/>
-          </w:rPr>
-          <w:t>28</w:t>
-        </w:r>
-        <w:r>
-          <w:rPr>
-            <w:noProof/>
-            <w:webHidden/>
-          </w:rPr>
-          <w:fldChar w:fldCharType="end"/>
-        </w:r>
-      </w:hyperlink>
-    </w:p>
-    <w:p>
-      <w:pPr>
-        <w:pStyle w:val="TableofFigures"/>
-        <w:tabs>
-          <w:tab w:val="right" w:leader="dot" w:pos="8828"/>
-        </w:tabs>
-        <w:rPr>
-          <w:rFonts w:asciiTheme="minorHAnsi" w:eastAsiaTheme="minorEastAsia" w:hAnsiTheme="minorHAnsi"/>
-          <w:noProof/>
-          <w:lang w:val="en-US"/>
-        </w:rPr>
-      </w:pPr>
-      <w:hyperlink w:anchor="_Toc466043419" w:history="1">
-        <w:r>
-          <w:rPr>
-            <w:rStyle w:val="Hyperlink"/>
-            <w:noProof/>
-          </w:rPr>
-          <w:t>Tabla 11. Líneas de trabajo</w:t>
-        </w:r>
-        <w:r>
-          <w:rPr>
-            <w:noProof/>
-            <w:webHidden/>
-          </w:rPr>
-          <w:tab/>
-        </w:r>
-        <w:r>
-          <w:rPr>
-            <w:noProof/>
-            <w:webHidden/>
-          </w:rPr>
-          <w:fldChar w:fldCharType="begin"/>
-        </w:r>
-        <w:r>
-          <w:rPr>
-            <w:noProof/>
-            <w:webHidden/>
-          </w:rPr>
-          <w:instrText xml:space="preserve"> PAGEREF _Toc466043419 \h </w:instrText>
-        </w:r>
-        <w:r>
-          <w:rPr>
-            <w:noProof/>
-            <w:webHidden/>
-          </w:rPr>
-        </w:r>
-        <w:r>
-          <w:rPr>
-            <w:noProof/>
-            <w:webHidden/>
-          </w:rPr>
-          <w:fldChar w:fldCharType="separate"/>
-        </w:r>
-        <w:r>
-          <w:rPr>
-            <w:noProof/>
-            <w:webHidden/>
-          </w:rPr>
-          <w:t>30</w:t>
-        </w:r>
-        <w:r>
-          <w:rPr>
-            <w:noProof/>
-            <w:webHidden/>
-          </w:rPr>
-          <w:fldChar w:fldCharType="end"/>
-        </w:r>
-      </w:hyperlink>
-    </w:p>
-    <w:p>
-      <w:pPr>
-        <w:pStyle w:val="TableofFigures"/>
-        <w:tabs>
-          <w:tab w:val="right" w:leader="dot" w:pos="8828"/>
-        </w:tabs>
-        <w:rPr>
-          <w:rFonts w:asciiTheme="minorHAnsi" w:eastAsiaTheme="minorEastAsia" w:hAnsiTheme="minorHAnsi"/>
-          <w:noProof/>
-          <w:lang w:val="en-US"/>
-        </w:rPr>
-      </w:pPr>
-      <w:hyperlink w:anchor="_Toc466043420" w:history="1">
-        <w:r>
-          <w:rPr>
-            <w:rStyle w:val="Hyperlink"/>
-            <w:noProof/>
-          </w:rPr>
-          <w:t>Tabla 12. Dependencias</w:t>
-        </w:r>
-        <w:r>
-          <w:rPr>
-            <w:noProof/>
-            <w:webHidden/>
-          </w:rPr>
-          <w:tab/>
-        </w:r>
-        <w:r>
-          <w:rPr>
-            <w:noProof/>
-            <w:webHidden/>
-          </w:rPr>
-          <w:fldChar w:fldCharType="begin"/>
-        </w:r>
-        <w:r>
-          <w:rPr>
-            <w:noProof/>
-            <w:webHidden/>
-          </w:rPr>
-          <w:instrText xml:space="preserve"> PAGEREF _Toc466043420 \h </w:instrText>
+          <w:instrText xml:space="preserve"> PAGEREF _Toc467430091 \h </w:instrText>
         </w:r>
         <w:r>
           <w:rPr>
@@ -3605,76 +3735,6 @@
       </w:hyperlink>
     </w:p>
     <w:p>
-      <w:pPr>
-        <w:pStyle w:val="TableofFigures"/>
-        <w:tabs>
-          <w:tab w:val="right" w:leader="dot" w:pos="8828"/>
-        </w:tabs>
-        <w:rPr>
-          <w:rFonts w:asciiTheme="minorHAnsi" w:eastAsiaTheme="minorEastAsia" w:hAnsiTheme="minorHAnsi"/>
-          <w:noProof/>
-          <w:lang w:val="en-US"/>
-        </w:rPr>
-      </w:pPr>
-      <w:hyperlink w:anchor="_Toc466043421" w:history="1">
-        <w:r>
-          <w:rPr>
-            <w:rStyle w:val="Hyperlink"/>
-            <w:noProof/>
-          </w:rPr>
-          <w:t>Tabla 13. Distribución de RRHH</w:t>
-        </w:r>
-        <w:r>
-          <w:rPr>
-            <w:noProof/>
-            <w:webHidden/>
-          </w:rPr>
-          <w:tab/>
-        </w:r>
-        <w:r>
-          <w:rPr>
-            <w:noProof/>
-            <w:webHidden/>
-          </w:rPr>
-          <w:fldChar w:fldCharType="begin"/>
-        </w:r>
-        <w:r>
-          <w:rPr>
-            <w:noProof/>
-            <w:webHidden/>
-          </w:rPr>
-          <w:instrText xml:space="preserve"> PAGEREF _Toc466043421 \h </w:instrText>
-        </w:r>
-        <w:r>
-          <w:rPr>
-            <w:noProof/>
-            <w:webHidden/>
-          </w:rPr>
-        </w:r>
-        <w:r>
-          <w:rPr>
-            <w:noProof/>
-            <w:webHidden/>
-          </w:rPr>
-          <w:fldChar w:fldCharType="separate"/>
-        </w:r>
-        <w:r>
-          <w:rPr>
-            <w:noProof/>
-            <w:webHidden/>
-          </w:rPr>
-          <w:t>33</w:t>
-        </w:r>
-        <w:r>
-          <w:rPr>
-            <w:noProof/>
-            <w:webHidden/>
-          </w:rPr>
-          <w:fldChar w:fldCharType="end"/>
-        </w:r>
-      </w:hyperlink>
-    </w:p>
-    <w:p>
       <w:r>
         <w:fldChar w:fldCharType="end"/>
       </w:r>
@@ -3696,7 +3756,7 @@
       <w:pPr>
         <w:pStyle w:val="Heading1"/>
       </w:pPr>
-      <w:bookmarkStart w:id="19" w:name="_Toc467429887"/>
+      <w:bookmarkStart w:id="19" w:name="_Toc467430106"/>
       <w:r>
         <w:lastRenderedPageBreak/>
         <w:t>Introducción</w:t>
@@ -3722,7 +3782,7 @@
           <w:lang w:val="es-ES"/>
         </w:rPr>
       </w:pPr>
-      <w:bookmarkStart w:id="20" w:name="_Toc467429888"/>
+      <w:bookmarkStart w:id="20" w:name="_Toc467430107"/>
       <w:r>
         <w:rPr>
           <w:lang w:val="es-ES"/>
@@ -3875,7 +3935,7 @@
       <w:pPr>
         <w:pStyle w:val="Heading2"/>
       </w:pPr>
-      <w:bookmarkStart w:id="21" w:name="_Toc467429889"/>
+      <w:bookmarkStart w:id="21" w:name="_Toc467430108"/>
       <w:r>
         <w:lastRenderedPageBreak/>
         <w:t>Descripción del caso</w:t>
@@ -3886,7 +3946,7 @@
       <w:pPr>
         <w:pStyle w:val="Heading3"/>
       </w:pPr>
-      <w:bookmarkStart w:id="22" w:name="_Toc467429890"/>
+      <w:bookmarkStart w:id="22" w:name="_Toc467430109"/>
       <w:r>
         <w:t>Descripción de la empresa</w:t>
       </w:r>
@@ -3916,7 +3976,7 @@
       <w:pPr>
         <w:pStyle w:val="Heading3"/>
       </w:pPr>
-      <w:bookmarkStart w:id="23" w:name="_Toc467429891"/>
+      <w:bookmarkStart w:id="23" w:name="_Toc467430110"/>
       <w:r>
         <w:t>Descripción del modelo de negocios</w:t>
       </w:r>
@@ -3927,15 +3987,7 @@
         <w:t xml:space="preserve">El documento provisto es insuficiente para derivar el modelo de negocios </w:t>
       </w:r>
       <w:r>
-        <w:t xml:space="preserve">completo, sin </w:t>
-      </w:r>
-      <w:proofErr w:type="gramStart"/>
-      <w:r>
-        <w:t>embargo</w:t>
-      </w:r>
-      <w:proofErr w:type="gramEnd"/>
-      <w:r>
-        <w:t xml:space="preserve"> se puede generar un primer vistazo al modelo utilizando la herramienta </w:t>
+        <w:t xml:space="preserve">completo, sin embargo se puede generar un primer vistazo al modelo utilizando la herramienta </w:t>
       </w:r>
       <w:r>
         <w:t>CANVAS</w:t>
@@ -4222,7 +4274,7 @@
       <w:pPr>
         <w:pStyle w:val="Heading3"/>
       </w:pPr>
-      <w:bookmarkStart w:id="24" w:name="_Toc467429892"/>
+      <w:bookmarkStart w:id="24" w:name="_Toc467430111"/>
       <w:r>
         <w:lastRenderedPageBreak/>
         <w:t>Descripción</w:t>
@@ -5054,7 +5106,6 @@
                           </w14:textOutline>
                         </w:rPr>
                       </w:pPr>
-                      <w:bookmarkStart w:id="25" w:name="_GoBack"/>
                       <w:r>
                         <w:rPr>
                           <w:b/>
@@ -5086,7 +5137,6 @@
                         </w:rPr>
                       </w:pPr>
                     </w:p>
-                    <w:bookmarkEnd w:id="25"/>
                   </w:txbxContent>
                 </v:textbox>
               </v:rect>
@@ -6799,7 +6849,7 @@
                               </w:rPr>
                             </w:pPr>
                             <w:bookmarkStart w:id="25" w:name="_Toc466043404"/>
-                            <w:bookmarkStart w:id="26" w:name="_Toc466043423"/>
+                            <w:bookmarkStart w:id="26" w:name="_Toc467430097"/>
                             <w:r>
                               <w:t xml:space="preserve">Figura </w:t>
                             </w:r>
@@ -6859,8 +6909,8 @@
                           <w:szCs w:val="24"/>
                         </w:rPr>
                       </w:pPr>
-                      <w:bookmarkStart w:id="26" w:name="_Toc466043404"/>
-                      <w:bookmarkStart w:id="27" w:name="_Toc466043423"/>
+                      <w:bookmarkStart w:id="27" w:name="_Toc466043404"/>
+                      <w:bookmarkStart w:id="28" w:name="_Toc467430097"/>
                       <w:r>
                         <w:t xml:space="preserve">Figura </w:t>
                       </w:r>
@@ -6885,8 +6935,8 @@
                       <w:r>
                         <w:t>. Diagrama de Ishikawa que muestra la problemática de CMH</w:t>
                       </w:r>
-                      <w:bookmarkEnd w:id="26"/>
                       <w:bookmarkEnd w:id="27"/>
+                      <w:bookmarkEnd w:id="28"/>
                     </w:p>
                   </w:txbxContent>
                 </v:textbox>
@@ -7020,22 +7070,22 @@
       <w:pPr>
         <w:pStyle w:val="Heading2"/>
       </w:pPr>
-      <w:bookmarkStart w:id="27" w:name="_Toc467429893"/>
+      <w:bookmarkStart w:id="29" w:name="_Toc467430112"/>
       <w:r>
         <w:lastRenderedPageBreak/>
         <w:t>Alcance</w:t>
       </w:r>
-      <w:bookmarkEnd w:id="27"/>
+      <w:bookmarkEnd w:id="29"/>
     </w:p>
     <w:p>
       <w:pPr>
         <w:pStyle w:val="Heading3"/>
       </w:pPr>
-      <w:bookmarkStart w:id="28" w:name="_Toc467429894"/>
+      <w:bookmarkStart w:id="30" w:name="_Toc467430113"/>
       <w:r>
         <w:t>Objetivos</w:t>
       </w:r>
-      <w:bookmarkEnd w:id="28"/>
+      <w:bookmarkEnd w:id="30"/>
     </w:p>
     <w:p/>
     <w:p>
@@ -7223,12 +7273,12 @@
       <w:pPr>
         <w:pStyle w:val="Heading3"/>
       </w:pPr>
-      <w:bookmarkStart w:id="29" w:name="_Toc467429895"/>
+      <w:bookmarkStart w:id="31" w:name="_Toc467430114"/>
       <w:r>
         <w:lastRenderedPageBreak/>
         <w:t>Descripción del proyecto</w:t>
       </w:r>
-      <w:bookmarkEnd w:id="29"/>
+      <w:bookmarkEnd w:id="31"/>
     </w:p>
     <w:p>
       <w:r>
@@ -7264,11 +7314,11 @@
       <w:pPr>
         <w:pStyle w:val="Heading3"/>
       </w:pPr>
-      <w:bookmarkStart w:id="30" w:name="_Toc467429896"/>
+      <w:bookmarkStart w:id="32" w:name="_Toc467430115"/>
       <w:r>
         <w:t>Descripción del producto</w:t>
       </w:r>
-      <w:bookmarkEnd w:id="30"/>
+      <w:bookmarkEnd w:id="32"/>
     </w:p>
     <w:p>
       <w:r>
@@ -7340,12 +7390,12 @@
       <w:pPr>
         <w:pStyle w:val="Heading2"/>
       </w:pPr>
-      <w:bookmarkStart w:id="31" w:name="_Toc467429897"/>
+      <w:bookmarkStart w:id="33" w:name="_Toc467430116"/>
       <w:r>
         <w:lastRenderedPageBreak/>
         <w:t>Condiciones asumidas</w:t>
       </w:r>
-      <w:bookmarkEnd w:id="31"/>
+      <w:bookmarkEnd w:id="33"/>
     </w:p>
     <w:p>
       <w:pPr>
@@ -7508,11 +7558,11 @@
       <w:pPr>
         <w:pStyle w:val="Heading2"/>
       </w:pPr>
-      <w:bookmarkStart w:id="32" w:name="_Toc467429898"/>
+      <w:bookmarkStart w:id="34" w:name="_Toc467430117"/>
       <w:r>
         <w:t>Restricciones</w:t>
       </w:r>
-      <w:bookmarkEnd w:id="32"/>
+      <w:bookmarkEnd w:id="34"/>
     </w:p>
     <w:p>
       <w:pPr>
@@ -7681,12 +7731,12 @@
       <w:pPr>
         <w:pStyle w:val="Heading2"/>
       </w:pPr>
-      <w:bookmarkStart w:id="33" w:name="_Toc467429899"/>
+      <w:bookmarkStart w:id="35" w:name="_Toc467430118"/>
       <w:r>
         <w:lastRenderedPageBreak/>
         <w:t>Entregables</w:t>
       </w:r>
-      <w:bookmarkEnd w:id="33"/>
+      <w:bookmarkEnd w:id="35"/>
     </w:p>
     <w:p/>
     <w:p>
@@ -7694,7 +7744,7 @@
         <w:pStyle w:val="Caption"/>
         <w:keepNext/>
       </w:pPr>
-      <w:bookmarkStart w:id="34" w:name="_Toc466043410"/>
+      <w:bookmarkStart w:id="36" w:name="_Toc467430080"/>
       <w:r>
         <w:t xml:space="preserve">Tabla </w:t>
       </w:r>
@@ -7719,7 +7769,7 @@
       <w:r>
         <w:t>. Primera iteración</w:t>
       </w:r>
-      <w:bookmarkEnd w:id="34"/>
+      <w:bookmarkEnd w:id="36"/>
     </w:p>
     <w:tbl>
       <w:tblPr>
@@ -8271,19 +8321,11 @@
                 <w:rFonts w:asciiTheme="minorHAnsi" w:hAnsiTheme="minorHAnsi" w:cstheme="minorHAnsi"/>
               </w:rPr>
             </w:pPr>
-            <w:proofErr w:type="gramStart"/>
             <w:r>
               <w:rPr>
                 <w:rFonts w:asciiTheme="minorHAnsi" w:hAnsiTheme="minorHAnsi" w:cstheme="minorHAnsi"/>
               </w:rPr>
-              <w:t>Especificación  de</w:t>
-            </w:r>
-            <w:proofErr w:type="gramEnd"/>
-            <w:r>
-              <w:rPr>
-                <w:rFonts w:asciiTheme="minorHAnsi" w:hAnsiTheme="minorHAnsi" w:cstheme="minorHAnsi"/>
-              </w:rPr>
-              <w:t xml:space="preserve">  las  condiciones  que  se  asumen  para  el  proyecto,  eventos externos de los que se depende y restricciones del proyecto.</w:t>
+              <w:t>Especificación  de  las  condiciones  que  se  asumen  para  el  proyecto,  eventos externos de los que se depende y restricciones del proyecto.</w:t>
             </w:r>
           </w:p>
           <w:p>
@@ -8411,21 +8453,7 @@
               <w:rPr>
                 <w:rFonts w:asciiTheme="minorHAnsi" w:hAnsiTheme="minorHAnsi" w:cstheme="minorHAnsi"/>
               </w:rPr>
-              <w:t xml:space="preserve">Mecanismos de monitoreo y control </w:t>
-            </w:r>
-            <w:proofErr w:type="gramStart"/>
-            <w:r>
-              <w:rPr>
-                <w:rFonts w:asciiTheme="minorHAnsi" w:hAnsiTheme="minorHAnsi" w:cstheme="minorHAnsi"/>
-              </w:rPr>
-              <w:t>de  las</w:t>
-            </w:r>
-            <w:proofErr w:type="gramEnd"/>
-            <w:r>
-              <w:rPr>
-                <w:rFonts w:asciiTheme="minorHAnsi" w:hAnsiTheme="minorHAnsi" w:cstheme="minorHAnsi"/>
-              </w:rPr>
-              <w:t xml:space="preserve">  actividades  de  Gestión  de  calidad.</w:t>
+              <w:t>Mecanismos de monitoreo y control de  las  actividades  de  Gestión  de  calidad.</w:t>
             </w:r>
           </w:p>
         </w:tc>
@@ -8483,21 +8511,7 @@
               <w:rPr>
                 <w:rFonts w:asciiTheme="minorHAnsi" w:hAnsiTheme="minorHAnsi" w:cstheme="minorHAnsi"/>
               </w:rPr>
-              <w:t xml:space="preserve">Mecanismos de monitoreo y control </w:t>
-            </w:r>
-            <w:proofErr w:type="gramStart"/>
-            <w:r>
-              <w:rPr>
-                <w:rFonts w:asciiTheme="minorHAnsi" w:hAnsiTheme="minorHAnsi" w:cstheme="minorHAnsi"/>
-              </w:rPr>
-              <w:t>de  las</w:t>
-            </w:r>
-            <w:proofErr w:type="gramEnd"/>
-            <w:r>
-              <w:rPr>
-                <w:rFonts w:asciiTheme="minorHAnsi" w:hAnsiTheme="minorHAnsi" w:cstheme="minorHAnsi"/>
-              </w:rPr>
-              <w:t xml:space="preserve">  actividades  de  Gestión  de  configuración.</w:t>
+              <w:t>Mecanismos de monitoreo y control de  las  actividades  de  Gestión  de  configuración.</w:t>
             </w:r>
           </w:p>
         </w:tc>
@@ -8556,21 +8570,7 @@
               <w:rPr>
                 <w:rFonts w:asciiTheme="minorHAnsi" w:hAnsiTheme="minorHAnsi" w:cstheme="minorHAnsi"/>
               </w:rPr>
-              <w:t xml:space="preserve">Mecanismos de monitoreo y control </w:t>
-            </w:r>
-            <w:proofErr w:type="gramStart"/>
-            <w:r>
-              <w:rPr>
-                <w:rFonts w:asciiTheme="minorHAnsi" w:hAnsiTheme="minorHAnsi" w:cstheme="minorHAnsi"/>
-              </w:rPr>
-              <w:t>de  las</w:t>
-            </w:r>
-            <w:proofErr w:type="gramEnd"/>
-            <w:r>
-              <w:rPr>
-                <w:rFonts w:asciiTheme="minorHAnsi" w:hAnsiTheme="minorHAnsi" w:cstheme="minorHAnsi"/>
-              </w:rPr>
-              <w:t xml:space="preserve">  actividades  de  Gestión  de  verificación y validación.</w:t>
+              <w:t>Mecanismos de monitoreo y control de  las  actividades  de  Gestión  de  verificación y validación.</w:t>
             </w:r>
           </w:p>
         </w:tc>
@@ -8692,21 +8692,7 @@
               <w:rPr>
                 <w:rFonts w:asciiTheme="minorHAnsi" w:hAnsiTheme="minorHAnsi" w:cstheme="minorHAnsi"/>
               </w:rPr>
-              <w:t xml:space="preserve">Especificación de Recursos humanos incluyendo la cantidad de personal en el proyecto, </w:t>
-            </w:r>
-            <w:proofErr w:type="gramStart"/>
-            <w:r>
-              <w:rPr>
-                <w:rFonts w:asciiTheme="minorHAnsi" w:hAnsiTheme="minorHAnsi" w:cstheme="minorHAnsi"/>
-              </w:rPr>
-              <w:t>asignación  de</w:t>
-            </w:r>
-            <w:proofErr w:type="gramEnd"/>
-            <w:r>
-              <w:rPr>
-                <w:rFonts w:asciiTheme="minorHAnsi" w:hAnsiTheme="minorHAnsi" w:cstheme="minorHAnsi"/>
-              </w:rPr>
-              <w:t xml:space="preserve">  roles,  responsables  de  Líneas  de  trabajo  y métodos de entrenamiento y estudio a seguirse.</w:t>
+              <w:t>Especificación de Recursos humanos incluyendo la cantidad de personal en el proyecto, asignación  de  roles,  responsables  de  Líneas  de  trabajo  y métodos de entrenamiento y estudio a seguirse.</w:t>
             </w:r>
           </w:p>
           <w:p>
@@ -8765,19 +8751,11 @@
             <w:pPr>
               <w:cnfStyle w:val="000000000000" w:firstRow="0" w:lastRow="0" w:firstColumn="0" w:lastColumn="0" w:oddVBand="0" w:evenVBand="0" w:oddHBand="0" w:evenHBand="0" w:firstRowFirstColumn="0" w:firstRowLastColumn="0" w:lastRowFirstColumn="0" w:lastRowLastColumn="0"/>
             </w:pPr>
-            <w:proofErr w:type="gramStart"/>
             <w:r>
               <w:rPr>
                 <w:rFonts w:asciiTheme="minorHAnsi" w:hAnsiTheme="minorHAnsi" w:cstheme="minorHAnsi"/>
               </w:rPr>
-              <w:t>Especificación  de</w:t>
-            </w:r>
-            <w:proofErr w:type="gramEnd"/>
-            <w:r>
-              <w:rPr>
-                <w:rFonts w:asciiTheme="minorHAnsi" w:hAnsiTheme="minorHAnsi" w:cstheme="minorHAnsi"/>
-              </w:rPr>
-              <w:t xml:space="preserve">  Líneas  de  trabajo  para  las  distintas  actividades que  se deben realizar.</w:t>
+              <w:t>Especificación  de  Líneas  de  trabajo  para  las  distintas  actividades que  se deben realizar.</w:t>
             </w:r>
           </w:p>
         </w:tc>
@@ -8832,19 +8810,11 @@
             <w:pPr>
               <w:cnfStyle w:val="000000100000" w:firstRow="0" w:lastRow="0" w:firstColumn="0" w:lastColumn="0" w:oddVBand="0" w:evenVBand="0" w:oddHBand="1" w:evenHBand="0" w:firstRowFirstColumn="0" w:firstRowLastColumn="0" w:lastRowFirstColumn="0" w:lastRowLastColumn="0"/>
             </w:pPr>
-            <w:proofErr w:type="gramStart"/>
             <w:r>
               <w:rPr>
                 <w:rFonts w:asciiTheme="minorHAnsi" w:hAnsiTheme="minorHAnsi" w:cstheme="minorHAnsi"/>
               </w:rPr>
-              <w:t>Se  establecen</w:t>
-            </w:r>
-            <w:proofErr w:type="gramEnd"/>
-            <w:r>
-              <w:rPr>
-                <w:rFonts w:asciiTheme="minorHAnsi" w:hAnsiTheme="minorHAnsi" w:cstheme="minorHAnsi"/>
-              </w:rPr>
-              <w:t xml:space="preserve">  las  dependencias  entre actividades  de  las  distintas Líneas  de Trabajo.</w:t>
+              <w:t>Se  establecen  las  dependencias  entre actividades  de  las  distintas Líneas  de Trabajo.</w:t>
             </w:r>
           </w:p>
         </w:tc>
@@ -8898,19 +8868,11 @@
             <w:pPr>
               <w:cnfStyle w:val="000000000000" w:firstRow="0" w:lastRow="0" w:firstColumn="0" w:lastColumn="0" w:oddVBand="0" w:evenVBand="0" w:oddHBand="0" w:evenHBand="0" w:firstRowFirstColumn="0" w:firstRowLastColumn="0" w:lastRowFirstColumn="0" w:lastRowLastColumn="0"/>
             </w:pPr>
-            <w:proofErr w:type="gramStart"/>
             <w:r>
               <w:rPr>
                 <w:rFonts w:asciiTheme="minorHAnsi" w:hAnsiTheme="minorHAnsi" w:cstheme="minorHAnsi"/>
               </w:rPr>
-              <w:t>Estimación  de</w:t>
-            </w:r>
-            <w:proofErr w:type="gramEnd"/>
-            <w:r>
-              <w:rPr>
-                <w:rFonts w:asciiTheme="minorHAnsi" w:hAnsiTheme="minorHAnsi" w:cstheme="minorHAnsi"/>
-              </w:rPr>
-              <w:t xml:space="preserve">  la  asignación  de  recursos  humanos  a  las  distintas  Líneas  de trabajo a través de la duración del proyecto.</w:t>
+              <w:t>Estimación  de  la  asignación  de  recursos  humanos  a  las  distintas  Líneas  de trabajo a través de la duración del proyecto.</w:t>
             </w:r>
           </w:p>
         </w:tc>
@@ -9003,7 +8965,7 @@
         <w:pStyle w:val="Caption"/>
         <w:keepNext/>
       </w:pPr>
-      <w:bookmarkStart w:id="35" w:name="_Toc466043411"/>
+      <w:bookmarkStart w:id="37" w:name="_Toc467430081"/>
       <w:r>
         <w:lastRenderedPageBreak/>
         <w:t xml:space="preserve">Tabla </w:t>
@@ -9029,7 +8991,7 @@
       <w:r>
         <w:t>. Segunda iteración</w:t>
       </w:r>
-      <w:bookmarkEnd w:id="35"/>
+      <w:bookmarkEnd w:id="37"/>
     </w:p>
     <w:tbl>
       <w:tblPr>
@@ -9837,15 +9799,7 @@
               <w:cnfStyle w:val="000000000000" w:firstRow="0" w:lastRow="0" w:firstColumn="0" w:lastColumn="0" w:oddVBand="0" w:evenVBand="0" w:oddHBand="0" w:evenHBand="0" w:firstRowFirstColumn="0" w:firstRowLastColumn="0" w:lastRowFirstColumn="0" w:lastRowLastColumn="0"/>
             </w:pPr>
             <w:r>
-              <w:t xml:space="preserve">Sección que </w:t>
-            </w:r>
-            <w:proofErr w:type="gramStart"/>
-            <w:r>
-              <w:t>pagará  automáticamente</w:t>
-            </w:r>
-            <w:proofErr w:type="gramEnd"/>
-            <w:r>
-              <w:t xml:space="preserve"> los honorarios al personal al principio de cada mes.</w:t>
+              <w:t>Sección que pagará  automáticamente los honorarios al personal al principio de cada mes.</w:t>
             </w:r>
           </w:p>
         </w:tc>
@@ -9990,22 +9944,22 @@
       <w:pPr>
         <w:pStyle w:val="Heading1"/>
       </w:pPr>
-      <w:bookmarkStart w:id="36" w:name="_Toc467429900"/>
+      <w:bookmarkStart w:id="38" w:name="_Toc467430119"/>
       <w:r>
         <w:lastRenderedPageBreak/>
         <w:t>Organización del proyecto</w:t>
       </w:r>
-      <w:bookmarkEnd w:id="36"/>
+      <w:bookmarkEnd w:id="38"/>
     </w:p>
     <w:p>
       <w:pPr>
         <w:pStyle w:val="Heading2"/>
       </w:pPr>
-      <w:bookmarkStart w:id="37" w:name="_Toc467429901"/>
+      <w:bookmarkStart w:id="39" w:name="_Toc467430120"/>
       <w:r>
         <w:t>Estructura organizacional</w:t>
       </w:r>
-      <w:bookmarkEnd w:id="37"/>
+      <w:bookmarkEnd w:id="39"/>
     </w:p>
     <w:p/>
     <w:p>
@@ -10036,8 +9990,8 @@
       <w:pPr>
         <w:pStyle w:val="Caption"/>
       </w:pPr>
-      <w:bookmarkStart w:id="38" w:name="_Toc466043405"/>
-      <w:bookmarkStart w:id="39" w:name="_Toc466043424"/>
+      <w:bookmarkStart w:id="40" w:name="_Toc466043405"/>
+      <w:bookmarkStart w:id="41" w:name="_Toc467430098"/>
       <w:r>
         <w:t xml:space="preserve">Figura </w:t>
       </w:r>
@@ -10062,8 +10016,8 @@
       <w:r>
         <w:t>. Estructura organizacional</w:t>
       </w:r>
-      <w:bookmarkEnd w:id="38"/>
-      <w:bookmarkEnd w:id="39"/>
+      <w:bookmarkEnd w:id="40"/>
+      <w:bookmarkEnd w:id="41"/>
     </w:p>
     <w:p/>
     <w:p>
@@ -10154,13 +10108,8 @@
           <w:numId w:val="39"/>
         </w:numPr>
       </w:pPr>
-      <w:proofErr w:type="gramStart"/>
-      <w:r>
-        <w:t>Desarrollador java</w:t>
-      </w:r>
-      <w:proofErr w:type="gramEnd"/>
-      <w:r>
-        <w:t>: Encargado de interfaz web</w:t>
+      <w:r>
+        <w:t>Desarrollador java: Encargado de interfaz web</w:t>
       </w:r>
     </w:p>
     <w:p>
@@ -10201,11 +10150,11 @@
       <w:pPr>
         <w:pStyle w:val="Heading2"/>
       </w:pPr>
-      <w:bookmarkStart w:id="40" w:name="_Toc467429902"/>
+      <w:bookmarkStart w:id="42" w:name="_Toc467430121"/>
       <w:r>
         <w:t>Interfaces e interacciones</w:t>
       </w:r>
-      <w:bookmarkEnd w:id="40"/>
+      <w:bookmarkEnd w:id="42"/>
     </w:p>
     <w:p/>
     <w:p>
@@ -10213,7 +10162,7 @@
         <w:pStyle w:val="Caption"/>
         <w:keepNext/>
       </w:pPr>
-      <w:bookmarkStart w:id="41" w:name="_Toc466043412"/>
+      <w:bookmarkStart w:id="43" w:name="_Toc467430082"/>
       <w:r>
         <w:t xml:space="preserve">Tabla </w:t>
       </w:r>
@@ -10238,7 +10187,7 @@
       <w:r>
         <w:t>. Interfaces e interacciones</w:t>
       </w:r>
-      <w:bookmarkEnd w:id="41"/>
+      <w:bookmarkEnd w:id="43"/>
     </w:p>
     <w:tbl>
       <w:tblPr>
@@ -10451,15 +10400,7 @@
               <w:cnfStyle w:val="000000000000" w:firstRow="0" w:lastRow="0" w:firstColumn="0" w:lastColumn="0" w:oddVBand="0" w:evenVBand="0" w:oddHBand="0" w:evenHBand="0" w:firstRowFirstColumn="0" w:firstRowLastColumn="0" w:lastRowFirstColumn="0" w:lastRowLastColumn="0"/>
             </w:pPr>
             <w:r>
-              <w:t xml:space="preserve">Se </w:t>
-            </w:r>
-            <w:proofErr w:type="gramStart"/>
-            <w:r>
-              <w:t>ejecutara</w:t>
-            </w:r>
-            <w:proofErr w:type="gramEnd"/>
-            <w:r>
-              <w:t xml:space="preserve"> el control de riesgos y ejecutara el plan de contingencia según corresponda.</w:t>
+              <w:t>Se ejecutara el control de riesgos y ejecutara el plan de contingencia según corresponda.</w:t>
             </w:r>
           </w:p>
         </w:tc>
@@ -10520,15 +10461,7 @@
               <w:cnfStyle w:val="000000100000" w:firstRow="0" w:lastRow="0" w:firstColumn="0" w:lastColumn="0" w:oddVBand="0" w:evenVBand="0" w:oddHBand="1" w:evenHBand="0" w:firstRowFirstColumn="0" w:firstRowLastColumn="0" w:lastRowFirstColumn="0" w:lastRowLastColumn="0"/>
             </w:pPr>
             <w:r>
-              <w:t xml:space="preserve">Se </w:t>
-            </w:r>
-            <w:proofErr w:type="gramStart"/>
-            <w:r>
-              <w:t>ejecutara</w:t>
-            </w:r>
-            <w:proofErr w:type="gramEnd"/>
-            <w:r>
-              <w:t xml:space="preserve"> el control de calidad y ejecutara las correcciones al proceso según corresponda.</w:t>
+              <w:t>Se ejecutara el control de calidad y ejecutara las correcciones al proceso según corresponda.</w:t>
             </w:r>
           </w:p>
         </w:tc>
@@ -10661,15 +10594,7 @@
               <w:cnfStyle w:val="000000100000" w:firstRow="0" w:lastRow="0" w:firstColumn="0" w:lastColumn="0" w:oddVBand="0" w:evenVBand="0" w:oddHBand="1" w:evenHBand="0" w:firstRowFirstColumn="0" w:firstRowLastColumn="0" w:lastRowFirstColumn="0" w:lastRowLastColumn="0"/>
             </w:pPr>
             <w:r>
-              <w:t xml:space="preserve">Se </w:t>
-            </w:r>
-            <w:proofErr w:type="gramStart"/>
-            <w:r>
-              <w:t>ejecutaran</w:t>
-            </w:r>
-            <w:proofErr w:type="gramEnd"/>
-            <w:r>
-              <w:t xml:space="preserve"> las pruebas de humo y verificación de mockups.</w:t>
+              <w:t>Se ejecutaran las pruebas de humo y verificación de mockups.</w:t>
             </w:r>
           </w:p>
         </w:tc>
@@ -10724,12 +10649,12 @@
       <w:pPr>
         <w:pStyle w:val="Heading2"/>
       </w:pPr>
-      <w:bookmarkStart w:id="42" w:name="_Toc467429903"/>
+      <w:bookmarkStart w:id="44" w:name="_Toc467430122"/>
       <w:r>
         <w:lastRenderedPageBreak/>
         <w:t>Responsables</w:t>
       </w:r>
-      <w:bookmarkEnd w:id="42"/>
+      <w:bookmarkEnd w:id="44"/>
     </w:p>
     <w:p/>
     <w:p>
@@ -10737,7 +10662,7 @@
         <w:pStyle w:val="Caption"/>
         <w:keepNext/>
       </w:pPr>
-      <w:bookmarkStart w:id="43" w:name="_Toc466043413"/>
+      <w:bookmarkStart w:id="45" w:name="_Toc467430083"/>
       <w:r>
         <w:t xml:space="preserve">Tabla </w:t>
       </w:r>
@@ -10762,7 +10687,7 @@
       <w:r>
         <w:t>. Responsables de actividades</w:t>
       </w:r>
-      <w:bookmarkEnd w:id="43"/>
+      <w:bookmarkEnd w:id="45"/>
     </w:p>
     <w:tbl>
       <w:tblPr>
@@ -12639,22 +12564,22 @@
       <w:pPr>
         <w:pStyle w:val="Heading1"/>
       </w:pPr>
-      <w:bookmarkStart w:id="44" w:name="_Toc467429904"/>
+      <w:bookmarkStart w:id="46" w:name="_Toc467430123"/>
       <w:r>
         <w:lastRenderedPageBreak/>
         <w:t>Proceso de gestión</w:t>
       </w:r>
-      <w:bookmarkEnd w:id="44"/>
+      <w:bookmarkEnd w:id="46"/>
     </w:p>
     <w:p>
       <w:pPr>
         <w:pStyle w:val="Heading2"/>
       </w:pPr>
-      <w:bookmarkStart w:id="45" w:name="_Toc467429905"/>
+      <w:bookmarkStart w:id="47" w:name="_Toc467430124"/>
       <w:r>
         <w:t>Gestión de riesgos</w:t>
       </w:r>
-      <w:bookmarkEnd w:id="45"/>
+      <w:bookmarkEnd w:id="47"/>
     </w:p>
     <w:p/>
     <w:p>
@@ -12662,7 +12587,7 @@
         <w:pStyle w:val="Caption"/>
         <w:keepNext/>
       </w:pPr>
-      <w:bookmarkStart w:id="46" w:name="_Toc466043414"/>
+      <w:bookmarkStart w:id="48" w:name="_Toc467430084"/>
       <w:r>
         <w:t xml:space="preserve">Tabla </w:t>
       </w:r>
@@ -12696,7 +12621,7 @@
       <w:r>
         <w:t>iesgos</w:t>
       </w:r>
-      <w:bookmarkEnd w:id="46"/>
+      <w:bookmarkEnd w:id="48"/>
     </w:p>
     <w:tbl>
       <w:tblPr>
@@ -13146,19 +13071,11 @@
                 <w:rFonts w:cstheme="minorHAnsi"/>
               </w:rPr>
             </w:pPr>
-            <w:proofErr w:type="gramStart"/>
             <w:r>
               <w:rPr>
                 <w:rFonts w:cstheme="minorHAnsi"/>
               </w:rPr>
-              <w:t>Inconsistencia omitidas</w:t>
-            </w:r>
-            <w:proofErr w:type="gramEnd"/>
-            <w:r>
-              <w:rPr>
-                <w:rFonts w:cstheme="minorHAnsi"/>
-              </w:rPr>
-              <w:t xml:space="preserve"> en los datos</w:t>
+              <w:t>Inconsistencia omitidas en los datos</w:t>
             </w:r>
           </w:p>
         </w:tc>
@@ -13176,7 +13093,7 @@
         <w:pStyle w:val="Caption"/>
         <w:keepNext/>
       </w:pPr>
-      <w:bookmarkStart w:id="47" w:name="_Toc466043415"/>
+      <w:bookmarkStart w:id="49" w:name="_Toc467430085"/>
       <w:r>
         <w:t xml:space="preserve">Tabla </w:t>
       </w:r>
@@ -13204,7 +13121,7 @@
       <w:r>
         <w:t>Mecanismos de monitoreo</w:t>
       </w:r>
-      <w:bookmarkEnd w:id="47"/>
+      <w:bookmarkEnd w:id="49"/>
     </w:p>
     <w:tbl>
       <w:tblPr>
@@ -13471,7 +13388,7 @@
         <w:pStyle w:val="Caption"/>
         <w:keepNext/>
       </w:pPr>
-      <w:bookmarkStart w:id="48" w:name="_Toc466043416"/>
+      <w:bookmarkStart w:id="50" w:name="_Toc467430086"/>
       <w:r>
         <w:t xml:space="preserve">Tabla </w:t>
       </w:r>
@@ -13499,7 +13416,7 @@
       <w:r>
         <w:t>Clasificación de probabilidad</w:t>
       </w:r>
-      <w:bookmarkEnd w:id="48"/>
+      <w:bookmarkEnd w:id="50"/>
     </w:p>
     <w:tbl>
       <w:tblPr>
@@ -13836,7 +13753,7 @@
         <w:pStyle w:val="Caption"/>
         <w:keepNext/>
       </w:pPr>
-      <w:bookmarkStart w:id="49" w:name="_Toc466043417"/>
+      <w:bookmarkStart w:id="51" w:name="_Toc467430087"/>
       <w:r>
         <w:lastRenderedPageBreak/>
         <w:t xml:space="preserve">Tabla </w:t>
@@ -13865,7 +13782,7 @@
       <w:r>
         <w:t>Plan de respuesta de riesgos</w:t>
       </w:r>
-      <w:bookmarkEnd w:id="49"/>
+      <w:bookmarkEnd w:id="51"/>
     </w:p>
     <w:tbl>
       <w:tblPr>
@@ -15374,22 +15291,22 @@
       <w:pPr>
         <w:pStyle w:val="Heading2"/>
       </w:pPr>
-      <w:bookmarkStart w:id="50" w:name="_Toc467429906"/>
+      <w:bookmarkStart w:id="52" w:name="_Toc467430125"/>
       <w:r>
         <w:lastRenderedPageBreak/>
         <w:t>Mecanismos de control y ajuste</w:t>
       </w:r>
-      <w:bookmarkEnd w:id="50"/>
+      <w:bookmarkEnd w:id="52"/>
     </w:p>
     <w:p>
       <w:pPr>
         <w:pStyle w:val="Heading3"/>
       </w:pPr>
-      <w:bookmarkStart w:id="51" w:name="_Toc467429907"/>
+      <w:bookmarkStart w:id="53" w:name="_Toc467430126"/>
       <w:r>
         <w:t>Mecanismos para la gestión de calidad</w:t>
       </w:r>
-      <w:bookmarkEnd w:id="51"/>
+      <w:bookmarkEnd w:id="53"/>
     </w:p>
     <w:p>
       <w:r>
@@ -15523,21 +15440,12 @@
           <w:lang w:val="es-ES"/>
         </w:rPr>
       </w:pPr>
-      <w:proofErr w:type="gramStart"/>
       <w:r>
         <w:rPr>
           <w:rFonts w:cs="Times New Roman"/>
           <w:lang w:val="es-ES"/>
         </w:rPr>
-        <w:t>Estos software</w:t>
-      </w:r>
-      <w:proofErr w:type="gramEnd"/>
-      <w:r>
-        <w:rPr>
-          <w:rFonts w:cs="Times New Roman"/>
-          <w:lang w:val="es-ES"/>
-        </w:rPr>
-        <w:t xml:space="preserve"> son para la administración de versiones en las que se encuentre el proyecto.</w:t>
+        <w:t>Estos software son para la administración de versiones en las que se encuentre el proyecto.</w:t>
       </w:r>
     </w:p>
     <w:p>
@@ -16279,11 +16187,11 @@
       <w:pPr>
         <w:pStyle w:val="Heading3"/>
       </w:pPr>
-      <w:bookmarkStart w:id="52" w:name="_Toc467429908"/>
+      <w:bookmarkStart w:id="54" w:name="_Toc467430127"/>
       <w:r>
         <w:t>Mecanismos para la gestión de configuración</w:t>
       </w:r>
-      <w:bookmarkEnd w:id="52"/>
+      <w:bookmarkEnd w:id="54"/>
     </w:p>
     <w:p>
       <w:pPr>
@@ -16341,12 +16249,12 @@
       <w:pPr>
         <w:pStyle w:val="Heading3"/>
       </w:pPr>
-      <w:bookmarkStart w:id="53" w:name="_Toc467429909"/>
+      <w:bookmarkStart w:id="55" w:name="_Toc467430128"/>
       <w:r>
         <w:lastRenderedPageBreak/>
         <w:t>Mecanismos para verificación</w:t>
       </w:r>
-      <w:bookmarkEnd w:id="53"/>
+      <w:bookmarkEnd w:id="55"/>
     </w:p>
     <w:p>
       <w:r>
@@ -16482,11 +16390,11 @@
       <w:pPr>
         <w:pStyle w:val="Heading3"/>
       </w:pPr>
-      <w:bookmarkStart w:id="54" w:name="_Toc467429910"/>
+      <w:bookmarkStart w:id="56" w:name="_Toc467430129"/>
       <w:r>
         <w:t>Mecanismos para la gestión del proyecto</w:t>
       </w:r>
-      <w:bookmarkEnd w:id="54"/>
+      <w:bookmarkEnd w:id="56"/>
     </w:p>
     <w:p>
       <w:pPr>
@@ -16716,12 +16624,12 @@
       <w:pPr>
         <w:pStyle w:val="Heading2"/>
       </w:pPr>
-      <w:bookmarkStart w:id="55" w:name="_Toc467429911"/>
+      <w:bookmarkStart w:id="57" w:name="_Toc467430130"/>
       <w:r>
         <w:lastRenderedPageBreak/>
         <w:t>Recursos</w:t>
       </w:r>
-      <w:bookmarkEnd w:id="55"/>
+      <w:bookmarkEnd w:id="57"/>
     </w:p>
     <w:p/>
     <w:p>
@@ -16729,7 +16637,7 @@
         <w:pStyle w:val="Caption"/>
         <w:keepNext/>
       </w:pPr>
-      <w:bookmarkStart w:id="56" w:name="_Toc466043418"/>
+      <w:bookmarkStart w:id="58" w:name="_Toc467430088"/>
       <w:r>
         <w:t xml:space="preserve">Tabla </w:t>
       </w:r>
@@ -16754,7 +16662,7 @@
       <w:r>
         <w:t>. Recursos a utilizar</w:t>
       </w:r>
-      <w:bookmarkEnd w:id="56"/>
+      <w:bookmarkEnd w:id="58"/>
     </w:p>
     <w:tbl>
       <w:tblPr>
@@ -18388,22 +18296,22 @@
       <w:pPr>
         <w:pStyle w:val="Heading1"/>
       </w:pPr>
-      <w:bookmarkStart w:id="57" w:name="_Toc467429912"/>
+      <w:bookmarkStart w:id="59" w:name="_Toc467430131"/>
       <w:r>
         <w:lastRenderedPageBreak/>
         <w:t>Líneas de trabajo, distribución de recursos humanos y cronogramas</w:t>
       </w:r>
-      <w:bookmarkEnd w:id="57"/>
+      <w:bookmarkEnd w:id="59"/>
     </w:p>
     <w:p>
       <w:pPr>
         <w:pStyle w:val="Heading2"/>
       </w:pPr>
-      <w:bookmarkStart w:id="58" w:name="_Toc467429913"/>
+      <w:bookmarkStart w:id="60" w:name="_Toc467430132"/>
       <w:r>
         <w:t>Líneas de trabajo</w:t>
       </w:r>
-      <w:bookmarkEnd w:id="58"/>
+      <w:bookmarkEnd w:id="60"/>
     </w:p>
     <w:p/>
     <w:p>
@@ -18411,7 +18319,7 @@
         <w:pStyle w:val="Caption"/>
         <w:keepNext/>
       </w:pPr>
-      <w:bookmarkStart w:id="59" w:name="_Toc466043419"/>
+      <w:bookmarkStart w:id="61" w:name="_Toc467430089"/>
       <w:r>
         <w:t xml:space="preserve">Tabla </w:t>
       </w:r>
@@ -18436,7 +18344,7 @@
       <w:r>
         <w:t>. Líneas de trabajo</w:t>
       </w:r>
-      <w:bookmarkEnd w:id="59"/>
+      <w:bookmarkEnd w:id="61"/>
     </w:p>
     <w:tbl>
       <w:tblPr>
@@ -22407,12 +22315,12 @@
       <w:pPr>
         <w:pStyle w:val="Heading2"/>
       </w:pPr>
-      <w:bookmarkStart w:id="60" w:name="_Toc467429914"/>
+      <w:bookmarkStart w:id="62" w:name="_Toc467430133"/>
       <w:r>
         <w:lastRenderedPageBreak/>
         <w:t>Dependencias</w:t>
       </w:r>
-      <w:bookmarkEnd w:id="60"/>
+      <w:bookmarkEnd w:id="62"/>
     </w:p>
     <w:p/>
     <w:p>
@@ -22420,7 +22328,7 @@
         <w:pStyle w:val="Caption"/>
         <w:keepNext/>
       </w:pPr>
-      <w:bookmarkStart w:id="61" w:name="_Toc466043420"/>
+      <w:bookmarkStart w:id="63" w:name="_Toc467430090"/>
       <w:r>
         <w:t xml:space="preserve">Tabla </w:t>
       </w:r>
@@ -22445,7 +22353,7 @@
       <w:r>
         <w:t>. Dependencias</w:t>
       </w:r>
-      <w:bookmarkEnd w:id="61"/>
+      <w:bookmarkEnd w:id="63"/>
     </w:p>
     <w:tbl>
       <w:tblPr>
@@ -22968,12 +22876,12 @@
       <w:pPr>
         <w:pStyle w:val="Heading2"/>
       </w:pPr>
-      <w:bookmarkStart w:id="62" w:name="_Toc467429915"/>
+      <w:bookmarkStart w:id="64" w:name="_Toc467430134"/>
       <w:r>
         <w:lastRenderedPageBreak/>
         <w:t>Distribución de recursos humanos</w:t>
       </w:r>
-      <w:bookmarkEnd w:id="62"/>
+      <w:bookmarkEnd w:id="64"/>
     </w:p>
     <w:p/>
     <w:p>
@@ -22981,7 +22889,7 @@
         <w:pStyle w:val="Caption"/>
         <w:keepNext/>
       </w:pPr>
-      <w:bookmarkStart w:id="63" w:name="_Toc466043421"/>
+      <w:bookmarkStart w:id="65" w:name="_Toc467430091"/>
       <w:r>
         <w:t xml:space="preserve">Tabla </w:t>
       </w:r>
@@ -23006,7 +22914,7 @@
       <w:r>
         <w:t>. Distribución de RRHH</w:t>
       </w:r>
-      <w:bookmarkEnd w:id="63"/>
+      <w:bookmarkEnd w:id="65"/>
     </w:p>
     <w:tbl>
       <w:tblPr>
@@ -26164,12 +26072,12 @@
       <w:pPr>
         <w:pStyle w:val="Heading2"/>
       </w:pPr>
-      <w:bookmarkStart w:id="64" w:name="_Toc467429916"/>
+      <w:bookmarkStart w:id="66" w:name="_Toc467430135"/>
       <w:r>
         <w:lastRenderedPageBreak/>
         <w:t>Cronograma</w:t>
       </w:r>
-      <w:bookmarkEnd w:id="64"/>
+      <w:bookmarkEnd w:id="66"/>
     </w:p>
     <w:p>
       <w:pPr>
@@ -26221,8 +26129,8 @@
       <w:pPr>
         <w:pStyle w:val="Caption"/>
       </w:pPr>
-      <w:bookmarkStart w:id="65" w:name="_Toc466043406"/>
-      <w:bookmarkStart w:id="66" w:name="_Toc466043425"/>
+      <w:bookmarkStart w:id="67" w:name="_Toc466043406"/>
+      <w:bookmarkStart w:id="68" w:name="_Toc467430099"/>
       <w:r>
         <w:t xml:space="preserve">Figura </w:t>
       </w:r>
@@ -26247,8 +26155,8 @@
       <w:r>
         <w:t>. Cronograma parte 1</w:t>
       </w:r>
-      <w:bookmarkEnd w:id="65"/>
-      <w:bookmarkEnd w:id="66"/>
+      <w:bookmarkEnd w:id="67"/>
+      <w:bookmarkEnd w:id="68"/>
     </w:p>
     <w:p>
       <w:pPr>
@@ -26301,8 +26209,8 @@
       <w:pPr>
         <w:pStyle w:val="Caption"/>
       </w:pPr>
-      <w:bookmarkStart w:id="67" w:name="_Toc466043407"/>
-      <w:bookmarkStart w:id="68" w:name="_Toc466043426"/>
+      <w:bookmarkStart w:id="69" w:name="_Toc466043407"/>
+      <w:bookmarkStart w:id="70" w:name="_Toc467430100"/>
       <w:r>
         <w:t xml:space="preserve">Figura </w:t>
       </w:r>
@@ -26333,8 +26241,8 @@
       <w:r>
         <w:t>2</w:t>
       </w:r>
-      <w:bookmarkEnd w:id="67"/>
-      <w:bookmarkEnd w:id="68"/>
+      <w:bookmarkEnd w:id="69"/>
+      <w:bookmarkEnd w:id="70"/>
     </w:p>
     <w:p>
       <w:pPr>
@@ -26389,8 +26297,8 @@
         <w:pStyle w:val="Caption"/>
         <w:jc w:val="both"/>
       </w:pPr>
-      <w:bookmarkStart w:id="69" w:name="_Toc466043408"/>
-      <w:bookmarkStart w:id="70" w:name="_Toc466043427"/>
+      <w:bookmarkStart w:id="71" w:name="_Toc466043408"/>
+      <w:bookmarkStart w:id="72" w:name="_Toc467430101"/>
       <w:r>
         <w:t xml:space="preserve">Figura </w:t>
       </w:r>
@@ -26421,8 +26329,8 @@
       <w:r>
         <w:t>3</w:t>
       </w:r>
-      <w:bookmarkEnd w:id="69"/>
-      <w:bookmarkEnd w:id="70"/>
+      <w:bookmarkEnd w:id="71"/>
+      <w:bookmarkEnd w:id="72"/>
     </w:p>
     <w:p/>
     <w:p/>
@@ -26500,8 +26408,8 @@
           <w:docGrid w:linePitch="360"/>
         </w:sectPr>
       </w:pPr>
-      <w:bookmarkStart w:id="71" w:name="_Toc466043409"/>
-      <w:bookmarkStart w:id="72" w:name="_Toc466043428"/>
+      <w:bookmarkStart w:id="73" w:name="_Toc466043409"/>
+      <w:bookmarkStart w:id="74" w:name="_Toc467430102"/>
       <w:r>
         <w:t xml:space="preserve">Figura </w:t>
       </w:r>
@@ -26532,13 +26440,91 @@
       <w:r>
         <w:t>4</w:t>
       </w:r>
-      <w:bookmarkEnd w:id="71"/>
-      <w:bookmarkEnd w:id="72"/>
+      <w:bookmarkEnd w:id="73"/>
+      <w:bookmarkEnd w:id="74"/>
+    </w:p>
+    <w:p>
+      <w:pPr>
+        <w:pStyle w:val="Heading1"/>
+      </w:pPr>
+      <w:bookmarkStart w:id="75" w:name="_Toc467430136"/>
+      <w:r>
+        <w:lastRenderedPageBreak/>
+        <w:t>Lista de anexos</w:t>
+      </w:r>
+      <w:bookmarkEnd w:id="75"/>
+    </w:p>
+    <w:p>
+      <w:pPr>
+        <w:pStyle w:val="ListParagraph"/>
+        <w:numPr>
+          <w:ilvl w:val="0"/>
+          <w:numId w:val="42"/>
+        </w:numPr>
+      </w:pPr>
+      <w:r>
+        <w:t>Anexo 1: Tabla de objetivos específicos</w:t>
+      </w:r>
+    </w:p>
+    <w:p>
+      <w:pPr>
+        <w:pStyle w:val="ListParagraph"/>
+        <w:numPr>
+          <w:ilvl w:val="0"/>
+          <w:numId w:val="42"/>
+        </w:numPr>
+      </w:pPr>
+      <w:r>
+        <w:t>Anexo 2: ERS</w:t>
+      </w:r>
+    </w:p>
+    <w:p>
+      <w:pPr>
+        <w:pStyle w:val="ListParagraph"/>
+        <w:numPr>
+          <w:ilvl w:val="0"/>
+          <w:numId w:val="42"/>
+        </w:numPr>
+      </w:pPr>
+      <w:r>
+        <w:t>Anexo 3: RFC arquitectura</w:t>
+      </w:r>
+    </w:p>
+    <w:p>
+      <w:pPr>
+        <w:pStyle w:val="ListParagraph"/>
+        <w:numPr>
+          <w:ilvl w:val="0"/>
+          <w:numId w:val="42"/>
+        </w:numPr>
+      </w:pPr>
+      <w:r>
+        <w:t>Anexo 4: procesos vigentes</w:t>
+      </w:r>
+    </w:p>
+    <w:p/>
+    <w:p/>
+    <w:p/>
+    <w:p/>
+    <w:p/>
+    <w:p/>
+    <w:p/>
+    <w:p>
+      <w:pPr>
+        <w:tabs>
+          <w:tab w:val="left" w:pos="2170"/>
+        </w:tabs>
+      </w:pPr>
       <w:r>
         <w:tab/>
       </w:r>
     </w:p>
-    <w:bookmarkStart w:id="73" w:name="_Toc467429917" w:displacedByCustomXml="next"/>
+    <w:p>
+      <w:r>
+        <w:br w:type="page"/>
+      </w:r>
+    </w:p>
+    <w:bookmarkStart w:id="76" w:name="_Toc467430137" w:displacedByCustomXml="next"/>
     <w:sdt>
       <w:sdtPr>
         <w:rPr>
@@ -26563,23 +26549,22 @@
           <w:pPr>
             <w:pStyle w:val="Heading1"/>
             <w:rPr>
-              <w:lang w:val="es-CL"/>
+              <w:lang w:val="en-US"/>
             </w:rPr>
           </w:pPr>
           <w:r>
             <w:rPr>
-              <w:lang w:val="es-CL"/>
+              <w:lang w:val="en-US"/>
             </w:rPr>
             <w:t>Bibliografía</w:t>
           </w:r>
-          <w:bookmarkEnd w:id="73"/>
+          <w:bookmarkEnd w:id="76"/>
         </w:p>
         <w:sdt>
           <w:sdtPr>
             <w:id w:val="111145805"/>
             <w:bibliography/>
           </w:sdtPr>
-          <w:sdtEndPr/>
           <w:sdtContent>
             <w:p>
               <w:pPr>
@@ -26587,7 +26572,7 @@
                 <w:ind w:left="720" w:hanging="720"/>
                 <w:rPr>
                   <w:noProof/>
-                  <w:lang w:val="es-CL"/>
+                  <w:lang w:val="en-US"/>
                 </w:rPr>
               </w:pPr>
               <w:r>
@@ -26595,7 +26580,7 @@
               </w:r>
               <w:r>
                 <w:rPr>
-                  <w:lang w:val="es-CL"/>
+                  <w:lang w:val="en-US"/>
                 </w:rPr>
                 <w:instrText xml:space="preserve"> BIBLIOGRAPHY </w:instrText>
               </w:r>
@@ -26605,7 +26590,7 @@
               <w:r>
                 <w:rPr>
                   <w:noProof/>
-                  <w:lang w:val="es-CL"/>
+                  <w:lang w:val="en-US"/>
                 </w:rPr>
                 <w:t xml:space="preserve">Object Management Group, Inc. (1 de Junio de 2015). </w:t>
               </w:r>
@@ -26614,14 +26599,14 @@
                   <w:i/>
                   <w:iCs/>
                   <w:noProof/>
-                  <w:lang w:val="es-CL"/>
+                  <w:lang w:val="en-US"/>
                 </w:rPr>
                 <w:t>www.omg.org</w:t>
               </w:r>
               <w:r>
                 <w:rPr>
                   <w:noProof/>
-                  <w:lang w:val="es-CL"/>
+                  <w:lang w:val="en-US"/>
                 </w:rPr>
                 <w:t>. Obtenido de Documents Associated With Unified Modeling Language™ (UML®) Version 2.5: http://www.omg.org/spec/UML/2.5/</w:t>
               </w:r>
@@ -26638,7 +26623,7 @@
               <w:r>
                 <w:rPr>
                   <w:noProof/>
-                  <w:lang w:val="es-CL"/>
+                  <w:lang w:val="en-US"/>
                 </w:rPr>
                 <w:t xml:space="preserve">Osterwalder, A. (2013). </w:t>
               </w:r>
@@ -26647,16 +26632,23 @@
                   <w:i/>
                   <w:iCs/>
                   <w:noProof/>
-                  <w:lang w:val="es-CL"/>
+                  <w:lang w:val="en-US"/>
                 </w:rPr>
                 <w:t>Bussiness Model Generation.</w:t>
               </w:r>
               <w:r>
                 <w:rPr>
                   <w:noProof/>
+                  <w:lang w:val="en-US"/>
+                </w:rPr>
+                <w:t xml:space="preserve"> </w:t>
+              </w:r>
+              <w:r>
+                <w:rPr>
+                  <w:noProof/>
                   <w:lang w:val="es-CL"/>
                 </w:rPr>
-                <w:t xml:space="preserve"> Hoboken, NJ, USA: Wiley.</w:t>
+                <w:t>Hoboken, NJ, USA: Wiley.</w:t>
               </w:r>
             </w:p>
             <w:p>
@@ -26673,6 +26665,13 @@
         </w:sdt>
       </w:sdtContent>
     </w:sdt>
+    <w:p>
+      <w:pPr>
+        <w:tabs>
+          <w:tab w:val="left" w:pos="2170"/>
+        </w:tabs>
+      </w:pPr>
+    </w:p>
     <w:sectPr>
       <w:pgSz w:w="12240" w:h="15840"/>
       <w:pgMar w:top="1440" w:right="1440" w:bottom="1440" w:left="1440" w:header="709" w:footer="709" w:gutter="0"/>
@@ -27000,7 +26999,7 @@
             <w:noProof/>
             <w:lang w:val="es-ES"/>
           </w:rPr>
-          <w:t>38</w:t>
+          <w:t>39</w:t>
         </w:r>
         <w:r>
           <w:fldChar w:fldCharType="end"/>
@@ -29726,6 +29725,92 @@
     </w:lvl>
   </w:abstractNum>
   <w:abstractNum w:abstractNumId="24">
+    <w:nsid w:val="5C795D77"/>
+    <w:multiLevelType w:val="hybridMultilevel"/>
+    <w:tmpl w:val="C29A3112"/>
+    <w:lvl w:ilvl="0" w:tplc="0409000F">
+      <w:start w:val="1"/>
+      <w:numFmt w:val="decimal"/>
+      <w:lvlText w:val="%1."/>
+      <w:lvlJc w:val="left"/>
+      <w:pPr>
+        <w:ind w:left="720" w:hanging="360"/>
+      </w:pPr>
+    </w:lvl>
+    <w:lvl w:ilvl="1" w:tplc="04090019" w:tentative="1">
+      <w:start w:val="1"/>
+      <w:numFmt w:val="lowerLetter"/>
+      <w:lvlText w:val="%2."/>
+      <w:lvlJc w:val="left"/>
+      <w:pPr>
+        <w:ind w:left="1440" w:hanging="360"/>
+      </w:pPr>
+    </w:lvl>
+    <w:lvl w:ilvl="2" w:tplc="0409001B" w:tentative="1">
+      <w:start w:val="1"/>
+      <w:numFmt w:val="lowerRoman"/>
+      <w:lvlText w:val="%3."/>
+      <w:lvlJc w:val="right"/>
+      <w:pPr>
+        <w:ind w:left="2160" w:hanging="180"/>
+      </w:pPr>
+    </w:lvl>
+    <w:lvl w:ilvl="3" w:tplc="0409000F" w:tentative="1">
+      <w:start w:val="1"/>
+      <w:numFmt w:val="decimal"/>
+      <w:lvlText w:val="%4."/>
+      <w:lvlJc w:val="left"/>
+      <w:pPr>
+        <w:ind w:left="2880" w:hanging="360"/>
+      </w:pPr>
+    </w:lvl>
+    <w:lvl w:ilvl="4" w:tplc="04090019" w:tentative="1">
+      <w:start w:val="1"/>
+      <w:numFmt w:val="lowerLetter"/>
+      <w:lvlText w:val="%5."/>
+      <w:lvlJc w:val="left"/>
+      <w:pPr>
+        <w:ind w:left="3600" w:hanging="360"/>
+      </w:pPr>
+    </w:lvl>
+    <w:lvl w:ilvl="5" w:tplc="0409001B" w:tentative="1">
+      <w:start w:val="1"/>
+      <w:numFmt w:val="lowerRoman"/>
+      <w:lvlText w:val="%6."/>
+      <w:lvlJc w:val="right"/>
+      <w:pPr>
+        <w:ind w:left="4320" w:hanging="180"/>
+      </w:pPr>
+    </w:lvl>
+    <w:lvl w:ilvl="6" w:tplc="0409000F" w:tentative="1">
+      <w:start w:val="1"/>
+      <w:numFmt w:val="decimal"/>
+      <w:lvlText w:val="%7."/>
+      <w:lvlJc w:val="left"/>
+      <w:pPr>
+        <w:ind w:left="5040" w:hanging="360"/>
+      </w:pPr>
+    </w:lvl>
+    <w:lvl w:ilvl="7" w:tplc="04090019" w:tentative="1">
+      <w:start w:val="1"/>
+      <w:numFmt w:val="lowerLetter"/>
+      <w:lvlText w:val="%8."/>
+      <w:lvlJc w:val="left"/>
+      <w:pPr>
+        <w:ind w:left="5760" w:hanging="360"/>
+      </w:pPr>
+    </w:lvl>
+    <w:lvl w:ilvl="8" w:tplc="0409001B" w:tentative="1">
+      <w:start w:val="1"/>
+      <w:numFmt w:val="lowerRoman"/>
+      <w:lvlText w:val="%9."/>
+      <w:lvlJc w:val="right"/>
+      <w:pPr>
+        <w:ind w:left="6480" w:hanging="180"/>
+      </w:pPr>
+    </w:lvl>
+  </w:abstractNum>
+  <w:abstractNum w:abstractNumId="25">
     <w:nsid w:val="60A02C94"/>
     <w:multiLevelType w:val="multilevel"/>
     <w:tmpl w:val="C52EF71E"/>
@@ -29811,7 +29896,7 @@
       </w:pPr>
     </w:lvl>
   </w:abstractNum>
-  <w:abstractNum w:abstractNumId="25">
+  <w:abstractNum w:abstractNumId="26">
     <w:nsid w:val="6323074C"/>
     <w:multiLevelType w:val="hybridMultilevel"/>
     <w:tmpl w:val="3A3466E0"/>
@@ -29924,7 +30009,7 @@
       </w:rPr>
     </w:lvl>
   </w:abstractNum>
-  <w:abstractNum w:abstractNumId="26">
+  <w:abstractNum w:abstractNumId="27">
     <w:nsid w:val="64997C0A"/>
     <w:multiLevelType w:val="hybridMultilevel"/>
     <w:tmpl w:val="BBE492FE"/>
@@ -30036,7 +30121,7 @@
       </w:rPr>
     </w:lvl>
   </w:abstractNum>
-  <w:abstractNum w:abstractNumId="27">
+  <w:abstractNum w:abstractNumId="28">
     <w:nsid w:val="67B60656"/>
     <w:multiLevelType w:val="hybridMultilevel"/>
     <w:tmpl w:val="89E478F8"/>
@@ -30122,7 +30207,7 @@
       </w:pPr>
     </w:lvl>
   </w:abstractNum>
-  <w:abstractNum w:abstractNumId="28">
+  <w:abstractNum w:abstractNumId="29">
     <w:nsid w:val="68DA5185"/>
     <w:multiLevelType w:val="multilevel"/>
     <w:tmpl w:val="3CF4E680"/>
@@ -30262,7 +30347,7 @@
       </w:rPr>
     </w:lvl>
   </w:abstractNum>
-  <w:abstractNum w:abstractNumId="29">
+  <w:abstractNum w:abstractNumId="30">
     <w:nsid w:val="69827176"/>
     <w:multiLevelType w:val="hybridMultilevel"/>
     <w:tmpl w:val="A68823B2"/>
@@ -30375,7 +30460,7 @@
       </w:rPr>
     </w:lvl>
   </w:abstractNum>
-  <w:abstractNum w:abstractNumId="30">
+  <w:abstractNum w:abstractNumId="31">
     <w:nsid w:val="6AB903BA"/>
     <w:multiLevelType w:val="hybridMultilevel"/>
     <w:tmpl w:val="52120FB6"/>
@@ -30488,7 +30573,7 @@
       </w:rPr>
     </w:lvl>
   </w:abstractNum>
-  <w:abstractNum w:abstractNumId="31">
+  <w:abstractNum w:abstractNumId="32">
     <w:nsid w:val="6DE95750"/>
     <w:multiLevelType w:val="hybridMultilevel"/>
     <w:tmpl w:val="D968E972"/>
@@ -30601,7 +30686,7 @@
       </w:rPr>
     </w:lvl>
   </w:abstractNum>
-  <w:abstractNum w:abstractNumId="32">
+  <w:abstractNum w:abstractNumId="33">
     <w:nsid w:val="6EBA37D0"/>
     <w:multiLevelType w:val="multilevel"/>
     <w:tmpl w:val="ACE8C5DE"/>
@@ -30714,7 +30799,7 @@
       </w:rPr>
     </w:lvl>
   </w:abstractNum>
-  <w:abstractNum w:abstractNumId="33">
+  <w:abstractNum w:abstractNumId="34">
     <w:nsid w:val="71383AF1"/>
     <w:multiLevelType w:val="hybridMultilevel"/>
     <w:tmpl w:val="D47AD722"/>
@@ -30826,7 +30911,7 @@
       </w:rPr>
     </w:lvl>
   </w:abstractNum>
-  <w:abstractNum w:abstractNumId="34">
+  <w:abstractNum w:abstractNumId="35">
     <w:nsid w:val="71D255C1"/>
     <w:multiLevelType w:val="multilevel"/>
     <w:tmpl w:val="158628E4"/>
@@ -30939,7 +31024,7 @@
       </w:rPr>
     </w:lvl>
   </w:abstractNum>
-  <w:abstractNum w:abstractNumId="35">
+  <w:abstractNum w:abstractNumId="36">
     <w:nsid w:val="722E2491"/>
     <w:multiLevelType w:val="hybridMultilevel"/>
     <w:tmpl w:val="F4121292"/>
@@ -31052,7 +31137,7 @@
       </w:rPr>
     </w:lvl>
   </w:abstractNum>
-  <w:abstractNum w:abstractNumId="36">
+  <w:abstractNum w:abstractNumId="37">
     <w:nsid w:val="76ED22D5"/>
     <w:multiLevelType w:val="hybridMultilevel"/>
     <w:tmpl w:val="F9F0044C"/>
@@ -31165,7 +31250,7 @@
       </w:rPr>
     </w:lvl>
   </w:abstractNum>
-  <w:abstractNum w:abstractNumId="37">
+  <w:abstractNum w:abstractNumId="38">
     <w:nsid w:val="7A5563B9"/>
     <w:multiLevelType w:val="hybridMultilevel"/>
     <w:tmpl w:val="EB781528"/>
@@ -31278,7 +31363,7 @@
       </w:rPr>
     </w:lvl>
   </w:abstractNum>
-  <w:abstractNum w:abstractNumId="38">
+  <w:abstractNum w:abstractNumId="39">
     <w:nsid w:val="7C09287B"/>
     <w:multiLevelType w:val="hybridMultilevel"/>
     <w:tmpl w:val="6A083CEE"/>
@@ -31390,7 +31475,7 @@
       </w:rPr>
     </w:lvl>
   </w:abstractNum>
-  <w:abstractNum w:abstractNumId="39">
+  <w:abstractNum w:abstractNumId="40">
     <w:nsid w:val="7EC63B1B"/>
     <w:multiLevelType w:val="hybridMultilevel"/>
     <w:tmpl w:val="973073DA"/>
@@ -31502,7 +31587,7 @@
       </w:rPr>
     </w:lvl>
   </w:abstractNum>
-  <w:abstractNum w:abstractNumId="40">
+  <w:abstractNum w:abstractNumId="41">
     <w:nsid w:val="7F065F9C"/>
     <w:multiLevelType w:val="hybridMultilevel"/>
     <w:tmpl w:val="CBA86BB8"/>
@@ -31618,7 +31703,7 @@
     <w:abstractNumId w:val="8"/>
   </w:num>
   <w:num w:numId="2">
-    <w:abstractNumId w:val="30"/>
+    <w:abstractNumId w:val="31"/>
   </w:num>
   <w:num w:numId="3">
     <w:abstractNumId w:val="7"/>
@@ -31630,7 +31715,7 @@
     <w:abstractNumId w:val="22"/>
   </w:num>
   <w:num w:numId="6">
-    <w:abstractNumId w:val="37"/>
+    <w:abstractNumId w:val="38"/>
   </w:num>
   <w:num w:numId="7">
     <w:abstractNumId w:val="18"/>
@@ -31648,22 +31733,22 @@
     <w:abstractNumId w:val="0"/>
   </w:num>
   <w:num w:numId="12">
-    <w:abstractNumId w:val="27"/>
+    <w:abstractNumId w:val="28"/>
   </w:num>
   <w:num w:numId="13">
-    <w:abstractNumId w:val="36"/>
+    <w:abstractNumId w:val="37"/>
   </w:num>
   <w:num w:numId="14">
     <w:abstractNumId w:val="15"/>
   </w:num>
   <w:num w:numId="15">
-    <w:abstractNumId w:val="35"/>
+    <w:abstractNumId w:val="36"/>
   </w:num>
   <w:num w:numId="16">
     <w:abstractNumId w:val="19"/>
   </w:num>
   <w:num w:numId="17">
-    <w:abstractNumId w:val="32"/>
+    <w:abstractNumId w:val="33"/>
   </w:num>
   <w:num w:numId="18">
     <w:abstractNumId w:val="13"/>
@@ -31672,16 +31757,16 @@
     <w:abstractNumId w:val="3"/>
   </w:num>
   <w:num w:numId="20">
-    <w:abstractNumId w:val="24"/>
+    <w:abstractNumId w:val="25"/>
   </w:num>
   <w:num w:numId="21">
-    <w:abstractNumId w:val="34"/>
+    <w:abstractNumId w:val="35"/>
   </w:num>
   <w:num w:numId="22">
     <w:abstractNumId w:val="4"/>
   </w:num>
   <w:num w:numId="23">
-    <w:abstractNumId w:val="28"/>
+    <w:abstractNumId w:val="29"/>
   </w:num>
   <w:num w:numId="24">
     <w:abstractNumId w:val="14"/>
@@ -31693,34 +31778,34 @@
     <w:abstractNumId w:val="20"/>
   </w:num>
   <w:num w:numId="27">
+    <w:abstractNumId w:val="40"/>
+  </w:num>
+  <w:num w:numId="28">
+    <w:abstractNumId w:val="41"/>
+  </w:num>
+  <w:num w:numId="29">
     <w:abstractNumId w:val="39"/>
   </w:num>
-  <w:num w:numId="28">
-    <w:abstractNumId w:val="40"/>
-  </w:num>
-  <w:num w:numId="29">
-    <w:abstractNumId w:val="38"/>
-  </w:num>
   <w:num w:numId="30">
-    <w:abstractNumId w:val="26"/>
+    <w:abstractNumId w:val="27"/>
   </w:num>
   <w:num w:numId="31">
     <w:abstractNumId w:val="23"/>
   </w:num>
   <w:num w:numId="32">
-    <w:abstractNumId w:val="33"/>
+    <w:abstractNumId w:val="34"/>
   </w:num>
   <w:num w:numId="33">
     <w:abstractNumId w:val="10"/>
   </w:num>
   <w:num w:numId="34">
-    <w:abstractNumId w:val="25"/>
+    <w:abstractNumId w:val="26"/>
   </w:num>
   <w:num w:numId="35">
     <w:abstractNumId w:val="2"/>
   </w:num>
   <w:num w:numId="36">
-    <w:abstractNumId w:val="31"/>
+    <w:abstractNumId w:val="32"/>
   </w:num>
   <w:num w:numId="37">
     <w:abstractNumId w:val="16"/>
@@ -31729,13 +31814,16 @@
     <w:abstractNumId w:val="17"/>
   </w:num>
   <w:num w:numId="39">
-    <w:abstractNumId w:val="29"/>
+    <w:abstractNumId w:val="30"/>
   </w:num>
   <w:num w:numId="40">
     <w:abstractNumId w:val="9"/>
   </w:num>
   <w:num w:numId="41">
     <w:abstractNumId w:val="6"/>
+  </w:num>
+  <w:num w:numId="42">
+    <w:abstractNumId w:val="24"/>
   </w:num>
   <w:numIdMacAtCleanup w:val="32"/>
 </w:numbering>
@@ -34557,93 +34645,93 @@
     </dgm:pt>
   </dgm:ptLst>
   <dgm:cxnLst>
-    <dgm:cxn modelId="{F0D51893-5527-114C-BF4C-1A9D56E79CC3}" type="presOf" srcId="{C496BD74-19CB-46EB-862B-875A5289DC73}" destId="{C53679F0-7A40-480A-B84C-E07FE27D682C}" srcOrd="1" destOrd="0" presId="urn:microsoft.com/office/officeart/2005/8/layout/orgChart1"/>
-    <dgm:cxn modelId="{434C227E-5892-2A45-BEDB-A055DE40A606}" type="presOf" srcId="{C97E3CD4-306A-44C5-9200-822C58ECC4A3}" destId="{F4A28CDB-FF3F-4012-B8B0-38A1800A2096}" srcOrd="0" destOrd="0" presId="urn:microsoft.com/office/officeart/2005/8/layout/orgChart1"/>
-    <dgm:cxn modelId="{89C9F5C3-E749-D940-93F4-A7506B1D0D4C}" type="presOf" srcId="{589A2777-9AF4-491A-A97B-6E6C709B3283}" destId="{9FDD5839-824F-4F90-B720-B486A3CC8069}" srcOrd="0" destOrd="0" presId="urn:microsoft.com/office/officeart/2005/8/layout/orgChart1"/>
     <dgm:cxn modelId="{D544BCAE-582C-486D-B770-A78FABA2192A}" srcId="{48347569-2D44-4187-8E76-E01E096B72F4}" destId="{589A2777-9AF4-491A-A97B-6E6C709B3283}" srcOrd="0" destOrd="0" parTransId="{C97E3CD4-306A-44C5-9200-822C58ECC4A3}" sibTransId="{2D6B7466-3FBF-4978-A2F5-449A03386E56}"/>
+    <dgm:cxn modelId="{27FE0C5D-1755-C247-B5AB-FEA5A57F6684}" type="presOf" srcId="{9605A8FC-0B20-44EC-B4DC-2C64897F3218}" destId="{B805B864-FED3-47CF-AB75-57C75B7979BD}" srcOrd="1" destOrd="0" presId="urn:microsoft.com/office/officeart/2005/8/layout/orgChart1"/>
+    <dgm:cxn modelId="{F46A4CFE-2A9C-A048-8F36-4C89BB1E6F1C}" type="presOf" srcId="{114AEEA0-36D2-44AF-9FF5-DD1265A193D8}" destId="{779B4EAE-1347-4513-AEE0-C4C84F9A9F21}" srcOrd="0" destOrd="0" presId="urn:microsoft.com/office/officeart/2005/8/layout/orgChart1"/>
+    <dgm:cxn modelId="{5434AE66-AB2E-5345-80C6-6FF70E257B90}" type="presOf" srcId="{C496BD74-19CB-46EB-862B-875A5289DC73}" destId="{C53679F0-7A40-480A-B84C-E07FE27D682C}" srcOrd="1" destOrd="0" presId="urn:microsoft.com/office/officeart/2005/8/layout/orgChart1"/>
     <dgm:cxn modelId="{C6031F02-71F0-4134-99B9-4F10216A5BA2}" srcId="{589A2777-9AF4-491A-A97B-6E6C709B3283}" destId="{C496BD74-19CB-46EB-862B-875A5289DC73}" srcOrd="2" destOrd="0" parTransId="{3E77FAEB-6253-4BCB-A8BD-F64DF15941A3}" sibTransId="{0FEB1AEA-1CB3-4995-813F-765E890849B9}"/>
-    <dgm:cxn modelId="{4DB954AC-BE74-DE43-AFE4-E40EF95A7130}" type="presOf" srcId="{9605A8FC-0B20-44EC-B4DC-2C64897F3218}" destId="{B805B864-FED3-47CF-AB75-57C75B7979BD}" srcOrd="1" destOrd="0" presId="urn:microsoft.com/office/officeart/2005/8/layout/orgChart1"/>
-    <dgm:cxn modelId="{4F3C2F71-D1BE-B04E-9292-05511706FB1F}" type="presOf" srcId="{D6E78E02-2FC6-45D9-BBD1-1397F595C456}" destId="{BA71F716-B112-458F-8838-548FF5B9C93A}" srcOrd="0" destOrd="0" presId="urn:microsoft.com/office/officeart/2005/8/layout/orgChart1"/>
-    <dgm:cxn modelId="{1E9166FA-D212-144D-84CA-43331618F98E}" type="presOf" srcId="{48347569-2D44-4187-8E76-E01E096B72F4}" destId="{8932BDAF-7795-4AEB-A2FC-8074C28024D0}" srcOrd="1" destOrd="0" presId="urn:microsoft.com/office/officeart/2005/8/layout/orgChart1"/>
-    <dgm:cxn modelId="{A81527AA-281C-F644-BCC5-0431757A628A}" type="presOf" srcId="{C3F00ACD-BD35-4C93-AED9-718EC0388BEB}" destId="{51079A84-49C8-41F4-9D05-7FEC4FEC4B6E}" srcOrd="0" destOrd="0" presId="urn:microsoft.com/office/officeart/2005/8/layout/orgChart1"/>
-    <dgm:cxn modelId="{82074738-8D31-4E46-AB2B-29863DB56B8F}" type="presOf" srcId="{114AEEA0-36D2-44AF-9FF5-DD1265A193D8}" destId="{E2FE614C-B35B-4510-B538-0B712DBF98B7}" srcOrd="1" destOrd="0" presId="urn:microsoft.com/office/officeart/2005/8/layout/orgChart1"/>
-    <dgm:cxn modelId="{D88A6F57-AB44-724B-9E04-742B5AC1C4D7}" type="presOf" srcId="{9605A8FC-0B20-44EC-B4DC-2C64897F3218}" destId="{20967916-DBC3-4772-AC6E-80B61336A42B}" srcOrd="0" destOrd="0" presId="urn:microsoft.com/office/officeart/2005/8/layout/orgChart1"/>
-    <dgm:cxn modelId="{57E6A13A-5E79-674C-B891-E5C074D5C65C}" type="presOf" srcId="{AABA9C2A-AC39-4C3B-8C4E-A71A46F44AC5}" destId="{1EAB3C11-6A4F-43AC-B211-86055116A01E}" srcOrd="1" destOrd="0" presId="urn:microsoft.com/office/officeart/2005/8/layout/orgChart1"/>
-    <dgm:cxn modelId="{E127A1AD-0267-C140-9A62-7D9C25395277}" type="presOf" srcId="{114AEEA0-36D2-44AF-9FF5-DD1265A193D8}" destId="{779B4EAE-1347-4513-AEE0-C4C84F9A9F21}" srcOrd="0" destOrd="0" presId="urn:microsoft.com/office/officeart/2005/8/layout/orgChart1"/>
-    <dgm:cxn modelId="{A51BAC56-10E7-7948-A2F2-833C2E2A7A3B}" type="presOf" srcId="{C496BD74-19CB-46EB-862B-875A5289DC73}" destId="{E38B9066-00F8-494E-955D-FDA83C85B670}" srcOrd="0" destOrd="0" presId="urn:microsoft.com/office/officeart/2005/8/layout/orgChart1"/>
-    <dgm:cxn modelId="{8BAD07FF-84E5-3C48-80F9-14A704BAE84D}" type="presOf" srcId="{4A590890-CE07-4E1B-99BD-5193AF6F0560}" destId="{55A3A6D7-775E-4B65-A7B5-A9F6264F63EF}" srcOrd="0" destOrd="0" presId="urn:microsoft.com/office/officeart/2005/8/layout/orgChart1"/>
+    <dgm:cxn modelId="{1D7491CA-E954-CD4D-B8E4-32F06C744B5C}" type="presOf" srcId="{94B23D3E-BD45-4FA0-9736-F0B3BCFCBFFE}" destId="{9BF67DDF-7787-4F50-B039-7392461AD898}" srcOrd="0" destOrd="0" presId="urn:microsoft.com/office/officeart/2005/8/layout/orgChart1"/>
+    <dgm:cxn modelId="{B54E6793-82A1-744F-9555-0253C2E7CD1C}" type="presOf" srcId="{4A590890-CE07-4E1B-99BD-5193AF6F0560}" destId="{55A3A6D7-775E-4B65-A7B5-A9F6264F63EF}" srcOrd="0" destOrd="0" presId="urn:microsoft.com/office/officeart/2005/8/layout/orgChart1"/>
+    <dgm:cxn modelId="{A772ABD5-B366-F549-B1A0-35ADAD98E787}" type="presOf" srcId="{589A2777-9AF4-491A-A97B-6E6C709B3283}" destId="{9FDD5839-824F-4F90-B720-B486A3CC8069}" srcOrd="0" destOrd="0" presId="urn:microsoft.com/office/officeart/2005/8/layout/orgChart1"/>
+    <dgm:cxn modelId="{5FEEBBDE-38DE-D847-89EB-93D97B4C28F2}" type="presOf" srcId="{589A2777-9AF4-491A-A97B-6E6C709B3283}" destId="{BDC8841B-8EDB-4597-8243-9F4FD5675C78}" srcOrd="1" destOrd="0" presId="urn:microsoft.com/office/officeart/2005/8/layout/orgChart1"/>
+    <dgm:cxn modelId="{E12B99BC-7F87-1349-80E5-2035A6C01840}" type="presOf" srcId="{48347569-2D44-4187-8E76-E01E096B72F4}" destId="{4377A0B1-66D2-45BC-9E33-1825128E382B}" srcOrd="0" destOrd="0" presId="urn:microsoft.com/office/officeart/2005/8/layout/orgChart1"/>
+    <dgm:cxn modelId="{1A55AB13-C98F-A541-8883-E9051B40B77C}" type="presOf" srcId="{48347569-2D44-4187-8E76-E01E096B72F4}" destId="{8932BDAF-7795-4AEB-A2FC-8074C28024D0}" srcOrd="1" destOrd="0" presId="urn:microsoft.com/office/officeart/2005/8/layout/orgChart1"/>
+    <dgm:cxn modelId="{D28E4487-930B-6344-907E-EF870D154A81}" type="presOf" srcId="{687ECD2D-38F3-42F1-AB87-89E51267D4A5}" destId="{04370048-40F0-4BF0-AE52-3BE549A51D3C}" srcOrd="0" destOrd="0" presId="urn:microsoft.com/office/officeart/2005/8/layout/orgChart1"/>
+    <dgm:cxn modelId="{6AF1ED43-3290-2944-8883-93D4C96CE016}" type="presOf" srcId="{C97E3CD4-306A-44C5-9200-822C58ECC4A3}" destId="{F4A28CDB-FF3F-4012-B8B0-38A1800A2096}" srcOrd="0" destOrd="0" presId="urn:microsoft.com/office/officeart/2005/8/layout/orgChart1"/>
+    <dgm:cxn modelId="{431BD4A3-F9FB-FA40-82A7-355EC93D5706}" type="presOf" srcId="{3CC69F16-2EE9-4916-A606-987F8317B751}" destId="{950EF06F-4CCE-49EA-B54E-44C45D3DC267}" srcOrd="0" destOrd="0" presId="urn:microsoft.com/office/officeart/2005/8/layout/orgChart1"/>
+    <dgm:cxn modelId="{347EBCD7-D859-594E-822C-46799C8F818D}" type="presOf" srcId="{AABA9C2A-AC39-4C3B-8C4E-A71A46F44AC5}" destId="{88C888B0-2047-41DA-A048-687AAA45645D}" srcOrd="0" destOrd="0" presId="urn:microsoft.com/office/officeart/2005/8/layout/orgChart1"/>
     <dgm:cxn modelId="{55BD99AA-0806-42CD-8B57-DB941F52AD94}" srcId="{48347569-2D44-4187-8E76-E01E096B72F4}" destId="{AABA9C2A-AC39-4C3B-8C4E-A71A46F44AC5}" srcOrd="1" destOrd="0" parTransId="{D6E78E02-2FC6-45D9-BBD1-1397F595C456}" sibTransId="{85836242-B649-4FD0-B8C0-85580A5AE8CC}"/>
-    <dgm:cxn modelId="{B10B9EF7-54CF-994B-AF00-A958DFA7D5DD}" type="presOf" srcId="{3CC69F16-2EE9-4916-A606-987F8317B751}" destId="{5818E70F-C5C2-4B45-A80A-81542A3C5AE7}" srcOrd="1" destOrd="0" presId="urn:microsoft.com/office/officeart/2005/8/layout/orgChart1"/>
-    <dgm:cxn modelId="{6944519B-0AF2-A142-AAAF-97CC9A4938AD}" type="presOf" srcId="{3E77FAEB-6253-4BCB-A8BD-F64DF15941A3}" destId="{4AC446E9-5EA3-4104-9A6A-6BB4559C7F1B}" srcOrd="0" destOrd="0" presId="urn:microsoft.com/office/officeart/2005/8/layout/orgChart1"/>
-    <dgm:cxn modelId="{39F4B028-1167-934A-BEA2-D36B1ED0D1C1}" type="presOf" srcId="{94B23D3E-BD45-4FA0-9736-F0B3BCFCBFFE}" destId="{9BF67DDF-7787-4F50-B039-7392461AD898}" srcOrd="0" destOrd="0" presId="urn:microsoft.com/office/officeart/2005/8/layout/orgChart1"/>
+    <dgm:cxn modelId="{914BFE49-E745-8940-A674-EA3BB1E89790}" type="presOf" srcId="{17D2686D-FB37-4650-9997-37C5AE699601}" destId="{2AF7BFB9-8E78-4BA8-9226-5FFD57DCB69D}" srcOrd="0" destOrd="0" presId="urn:microsoft.com/office/officeart/2005/8/layout/orgChart1"/>
+    <dgm:cxn modelId="{CEC882A5-865A-EB4C-92FB-D70AC7C6A98D}" type="presOf" srcId="{83C2E802-A1E4-40D9-9B04-16DD911214E8}" destId="{55774A3D-21FB-4A3B-AD9A-44F1994328A8}" srcOrd="0" destOrd="0" presId="urn:microsoft.com/office/officeart/2005/8/layout/orgChart1"/>
     <dgm:cxn modelId="{6E91DD04-9FDD-4BAF-96F5-859770B209B7}" srcId="{83C2E802-A1E4-40D9-9B04-16DD911214E8}" destId="{48347569-2D44-4187-8E76-E01E096B72F4}" srcOrd="0" destOrd="0" parTransId="{8108A6FC-538E-4E74-B415-8EEFDD70FEF8}" sibTransId="{F0329AF9-EA15-4E78-826F-31DD480B0AB9}"/>
     <dgm:cxn modelId="{D34A1D29-CCB6-4C0A-AAC6-D96F7B0680C7}" srcId="{48347569-2D44-4187-8E76-E01E096B72F4}" destId="{3CC69F16-2EE9-4916-A606-987F8317B751}" srcOrd="3" destOrd="0" parTransId="{4A590890-CE07-4E1B-99BD-5193AF6F0560}" sibTransId="{F25FFF06-7851-4C2A-9AC7-E4445F9D1A06}"/>
-    <dgm:cxn modelId="{E94B09B9-70E7-0949-ACC5-A777F286CAFE}" type="presOf" srcId="{687ECD2D-38F3-42F1-AB87-89E51267D4A5}" destId="{04370048-40F0-4BF0-AE52-3BE549A51D3C}" srcOrd="0" destOrd="0" presId="urn:microsoft.com/office/officeart/2005/8/layout/orgChart1"/>
-    <dgm:cxn modelId="{CD58E03D-C9E4-684F-B7C8-DD01938FE4AD}" type="presOf" srcId="{589A2777-9AF4-491A-A97B-6E6C709B3283}" destId="{BDC8841B-8EDB-4597-8243-9F4FD5675C78}" srcOrd="1" destOrd="0" presId="urn:microsoft.com/office/officeart/2005/8/layout/orgChart1"/>
-    <dgm:cxn modelId="{8BC676CE-BE8A-6F46-BF87-12C12C9B66ED}" type="presOf" srcId="{3CC69F16-2EE9-4916-A606-987F8317B751}" destId="{950EF06F-4CCE-49EA-B54E-44C45D3DC267}" srcOrd="0" destOrd="0" presId="urn:microsoft.com/office/officeart/2005/8/layout/orgChart1"/>
+    <dgm:cxn modelId="{74FA436F-4528-F14E-ABC3-38925FDC46B5}" type="presOf" srcId="{C496BD74-19CB-46EB-862B-875A5289DC73}" destId="{E38B9066-00F8-494E-955D-FDA83C85B670}" srcOrd="0" destOrd="0" presId="urn:microsoft.com/office/officeart/2005/8/layout/orgChart1"/>
+    <dgm:cxn modelId="{EF345973-68E4-A34C-9C0C-EC7ECE0ED0A1}" type="presOf" srcId="{3E77FAEB-6253-4BCB-A8BD-F64DF15941A3}" destId="{4AC446E9-5EA3-4104-9A6A-6BB4559C7F1B}" srcOrd="0" destOrd="0" presId="urn:microsoft.com/office/officeart/2005/8/layout/orgChart1"/>
+    <dgm:cxn modelId="{EFC2A7A1-CA30-B546-B023-E344F2946D8A}" type="presOf" srcId="{C3F00ACD-BD35-4C93-AED9-718EC0388BEB}" destId="{51079A84-49C8-41F4-9D05-7FEC4FEC4B6E}" srcOrd="0" destOrd="0" presId="urn:microsoft.com/office/officeart/2005/8/layout/orgChart1"/>
     <dgm:cxn modelId="{6478A9C8-CB29-4172-971B-33FBE99FFE39}" srcId="{589A2777-9AF4-491A-A97B-6E6C709B3283}" destId="{114AEEA0-36D2-44AF-9FF5-DD1265A193D8}" srcOrd="1" destOrd="0" parTransId="{687ECD2D-38F3-42F1-AB87-89E51267D4A5}" sibTransId="{0F055995-9182-494B-ADB4-648906D05C25}"/>
-    <dgm:cxn modelId="{3D320233-5F66-E64C-912A-93DD4D622F2E}" type="presOf" srcId="{48347569-2D44-4187-8E76-E01E096B72F4}" destId="{4377A0B1-66D2-45BC-9E33-1825128E382B}" srcOrd="0" destOrd="0" presId="urn:microsoft.com/office/officeart/2005/8/layout/orgChart1"/>
-    <dgm:cxn modelId="{BDAFA8D5-48C2-6941-9D58-A618A5AA8F0F}" type="presOf" srcId="{17D2686D-FB37-4650-9997-37C5AE699601}" destId="{2AF7BFB9-8E78-4BA8-9226-5FFD57DCB69D}" srcOrd="0" destOrd="0" presId="urn:microsoft.com/office/officeart/2005/8/layout/orgChart1"/>
+    <dgm:cxn modelId="{D8E08D45-2BF5-F947-BABB-06BD876C8853}" type="presOf" srcId="{94B23D3E-BD45-4FA0-9736-F0B3BCFCBFFE}" destId="{2129378C-BA12-4D51-9FD4-EC7012575F83}" srcOrd="1" destOrd="0" presId="urn:microsoft.com/office/officeart/2005/8/layout/orgChart1"/>
+    <dgm:cxn modelId="{FA95A11F-202B-634F-8C21-A918133FCEEC}" type="presOf" srcId="{114AEEA0-36D2-44AF-9FF5-DD1265A193D8}" destId="{E2FE614C-B35B-4510-B538-0B712DBF98B7}" srcOrd="1" destOrd="0" presId="urn:microsoft.com/office/officeart/2005/8/layout/orgChart1"/>
+    <dgm:cxn modelId="{EFB2D0F6-182F-6F47-944D-44CCA93B0DE3}" type="presOf" srcId="{9605A8FC-0B20-44EC-B4DC-2C64897F3218}" destId="{20967916-DBC3-4772-AC6E-80B61336A42B}" srcOrd="0" destOrd="0" presId="urn:microsoft.com/office/officeart/2005/8/layout/orgChart1"/>
     <dgm:cxn modelId="{30287404-1602-4EDD-80F5-5D22676D9E3C}" srcId="{589A2777-9AF4-491A-A97B-6E6C709B3283}" destId="{94B23D3E-BD45-4FA0-9736-F0B3BCFCBFFE}" srcOrd="0" destOrd="0" parTransId="{17D2686D-FB37-4650-9997-37C5AE699601}" sibTransId="{F48BEAA6-CC0E-4191-A56C-A571A363CFC0}"/>
-    <dgm:cxn modelId="{6332062A-B775-D645-B8AC-9BEBF988E926}" type="presOf" srcId="{83C2E802-A1E4-40D9-9B04-16DD911214E8}" destId="{55774A3D-21FB-4A3B-AD9A-44F1994328A8}" srcOrd="0" destOrd="0" presId="urn:microsoft.com/office/officeart/2005/8/layout/orgChart1"/>
-    <dgm:cxn modelId="{946D365A-AC14-0C44-8A71-3269A12B2FEB}" type="presOf" srcId="{94B23D3E-BD45-4FA0-9736-F0B3BCFCBFFE}" destId="{2129378C-BA12-4D51-9FD4-EC7012575F83}" srcOrd="1" destOrd="0" presId="urn:microsoft.com/office/officeart/2005/8/layout/orgChart1"/>
+    <dgm:cxn modelId="{0B40A534-09E4-A94A-A5DF-796F0E18E7BE}" type="presOf" srcId="{3CC69F16-2EE9-4916-A606-987F8317B751}" destId="{5818E70F-C5C2-4B45-A80A-81542A3C5AE7}" srcOrd="1" destOrd="0" presId="urn:microsoft.com/office/officeart/2005/8/layout/orgChart1"/>
     <dgm:cxn modelId="{214197A1-1763-4632-B50D-CCB4B39BA231}" srcId="{48347569-2D44-4187-8E76-E01E096B72F4}" destId="{9605A8FC-0B20-44EC-B4DC-2C64897F3218}" srcOrd="2" destOrd="0" parTransId="{C3F00ACD-BD35-4C93-AED9-718EC0388BEB}" sibTransId="{0BFF58F7-CF29-4362-A0F1-B95CC5D28F63}"/>
-    <dgm:cxn modelId="{6D2B2188-322C-1140-BBF8-4C5C6F8B9E06}" type="presOf" srcId="{AABA9C2A-AC39-4C3B-8C4E-A71A46F44AC5}" destId="{88C888B0-2047-41DA-A048-687AAA45645D}" srcOrd="0" destOrd="0" presId="urn:microsoft.com/office/officeart/2005/8/layout/orgChart1"/>
-    <dgm:cxn modelId="{F7D66A45-C202-FE48-972A-1E24BC2413E6}" type="presParOf" srcId="{55774A3D-21FB-4A3B-AD9A-44F1994328A8}" destId="{31D5E8DB-14ED-423B-8BE2-7E3C2B650139}" srcOrd="0" destOrd="0" presId="urn:microsoft.com/office/officeart/2005/8/layout/orgChart1"/>
-    <dgm:cxn modelId="{F1244F9C-B1A0-4B47-BD79-AE2D4411FBB0}" type="presParOf" srcId="{31D5E8DB-14ED-423B-8BE2-7E3C2B650139}" destId="{32C7AAD2-F3FE-48ED-A313-7D262E0251DA}" srcOrd="0" destOrd="0" presId="urn:microsoft.com/office/officeart/2005/8/layout/orgChart1"/>
-    <dgm:cxn modelId="{605AAC00-9368-A543-BD75-E87A221D8A86}" type="presParOf" srcId="{32C7AAD2-F3FE-48ED-A313-7D262E0251DA}" destId="{4377A0B1-66D2-45BC-9E33-1825128E382B}" srcOrd="0" destOrd="0" presId="urn:microsoft.com/office/officeart/2005/8/layout/orgChart1"/>
-    <dgm:cxn modelId="{3BCA69A0-4322-F247-8319-2511E37E2A67}" type="presParOf" srcId="{32C7AAD2-F3FE-48ED-A313-7D262E0251DA}" destId="{8932BDAF-7795-4AEB-A2FC-8074C28024D0}" srcOrd="1" destOrd="0" presId="urn:microsoft.com/office/officeart/2005/8/layout/orgChart1"/>
-    <dgm:cxn modelId="{842D260A-E853-594E-924B-3DE13097AC96}" type="presParOf" srcId="{31D5E8DB-14ED-423B-8BE2-7E3C2B650139}" destId="{5ABF197A-8E73-4D19-B116-E6AEF04D7F2D}" srcOrd="1" destOrd="0" presId="urn:microsoft.com/office/officeart/2005/8/layout/orgChart1"/>
-    <dgm:cxn modelId="{F5838604-413E-5F4A-89A7-2A423ED5D11F}" type="presParOf" srcId="{5ABF197A-8E73-4D19-B116-E6AEF04D7F2D}" destId="{F4A28CDB-FF3F-4012-B8B0-38A1800A2096}" srcOrd="0" destOrd="0" presId="urn:microsoft.com/office/officeart/2005/8/layout/orgChart1"/>
-    <dgm:cxn modelId="{8960F768-1D5F-A74E-A8C8-7F3D81BB4C9C}" type="presParOf" srcId="{5ABF197A-8E73-4D19-B116-E6AEF04D7F2D}" destId="{65A4D7B4-429D-46C8-8B3E-743505EBCDBB}" srcOrd="1" destOrd="0" presId="urn:microsoft.com/office/officeart/2005/8/layout/orgChart1"/>
-    <dgm:cxn modelId="{4504C126-B7ED-6344-81BC-B2F3D94F2170}" type="presParOf" srcId="{65A4D7B4-429D-46C8-8B3E-743505EBCDBB}" destId="{DB8AC82B-BE60-4EAE-880B-6DE22A5C0EF7}" srcOrd="0" destOrd="0" presId="urn:microsoft.com/office/officeart/2005/8/layout/orgChart1"/>
-    <dgm:cxn modelId="{359FE065-6E0F-A94F-95FB-2FB0E73BE996}" type="presParOf" srcId="{DB8AC82B-BE60-4EAE-880B-6DE22A5C0EF7}" destId="{9FDD5839-824F-4F90-B720-B486A3CC8069}" srcOrd="0" destOrd="0" presId="urn:microsoft.com/office/officeart/2005/8/layout/orgChart1"/>
-    <dgm:cxn modelId="{F458F580-AC50-F246-8CC2-CBE0F322EA32}" type="presParOf" srcId="{DB8AC82B-BE60-4EAE-880B-6DE22A5C0EF7}" destId="{BDC8841B-8EDB-4597-8243-9F4FD5675C78}" srcOrd="1" destOrd="0" presId="urn:microsoft.com/office/officeart/2005/8/layout/orgChart1"/>
-    <dgm:cxn modelId="{DB3D58E3-16FE-CA40-8CD8-784F07D031DF}" type="presParOf" srcId="{65A4D7B4-429D-46C8-8B3E-743505EBCDBB}" destId="{0D0A93D8-16D8-4769-A1A6-4D7DD89BA84D}" srcOrd="1" destOrd="0" presId="urn:microsoft.com/office/officeart/2005/8/layout/orgChart1"/>
-    <dgm:cxn modelId="{2FDF8A64-42F8-5442-BEF5-2C5951C3DEB0}" type="presParOf" srcId="{0D0A93D8-16D8-4769-A1A6-4D7DD89BA84D}" destId="{2AF7BFB9-8E78-4BA8-9226-5FFD57DCB69D}" srcOrd="0" destOrd="0" presId="urn:microsoft.com/office/officeart/2005/8/layout/orgChart1"/>
-    <dgm:cxn modelId="{096832D4-36B7-B947-A14E-2A3EDC4EC2D7}" type="presParOf" srcId="{0D0A93D8-16D8-4769-A1A6-4D7DD89BA84D}" destId="{08864043-948D-45DF-8CF7-3A06692228E9}" srcOrd="1" destOrd="0" presId="urn:microsoft.com/office/officeart/2005/8/layout/orgChart1"/>
-    <dgm:cxn modelId="{CD0EED18-8446-AB41-AAC5-3DEEDF91EF07}" type="presParOf" srcId="{08864043-948D-45DF-8CF7-3A06692228E9}" destId="{E20C971D-106C-45F1-BBFA-1DCF98F2A230}" srcOrd="0" destOrd="0" presId="urn:microsoft.com/office/officeart/2005/8/layout/orgChart1"/>
-    <dgm:cxn modelId="{79CE3AB4-83B9-EA43-9499-D5FDF260353C}" type="presParOf" srcId="{E20C971D-106C-45F1-BBFA-1DCF98F2A230}" destId="{9BF67DDF-7787-4F50-B039-7392461AD898}" srcOrd="0" destOrd="0" presId="urn:microsoft.com/office/officeart/2005/8/layout/orgChart1"/>
-    <dgm:cxn modelId="{BEDFE3EB-E479-0E46-819B-699D22959B0E}" type="presParOf" srcId="{E20C971D-106C-45F1-BBFA-1DCF98F2A230}" destId="{2129378C-BA12-4D51-9FD4-EC7012575F83}" srcOrd="1" destOrd="0" presId="urn:microsoft.com/office/officeart/2005/8/layout/orgChart1"/>
-    <dgm:cxn modelId="{341C9E65-DB7E-934C-8D01-E8E7AC2A5D44}" type="presParOf" srcId="{08864043-948D-45DF-8CF7-3A06692228E9}" destId="{9FC77DBF-AD2B-4F4C-A146-BD36A06E8834}" srcOrd="1" destOrd="0" presId="urn:microsoft.com/office/officeart/2005/8/layout/orgChart1"/>
-    <dgm:cxn modelId="{2E706EEE-334C-344A-86C7-0911DE9AC3CB}" type="presParOf" srcId="{08864043-948D-45DF-8CF7-3A06692228E9}" destId="{11F8AC3E-2D4D-4563-87F6-442BF3CAA71E}" srcOrd="2" destOrd="0" presId="urn:microsoft.com/office/officeart/2005/8/layout/orgChart1"/>
-    <dgm:cxn modelId="{173E2258-5D6B-C041-90E5-63A920AAC6AE}" type="presParOf" srcId="{0D0A93D8-16D8-4769-A1A6-4D7DD89BA84D}" destId="{04370048-40F0-4BF0-AE52-3BE549A51D3C}" srcOrd="2" destOrd="0" presId="urn:microsoft.com/office/officeart/2005/8/layout/orgChart1"/>
-    <dgm:cxn modelId="{BC31E794-65AE-674D-8DD9-A05875C0ECF1}" type="presParOf" srcId="{0D0A93D8-16D8-4769-A1A6-4D7DD89BA84D}" destId="{DC2C712A-56C2-4AE7-9C64-A7BAA13FFF81}" srcOrd="3" destOrd="0" presId="urn:microsoft.com/office/officeart/2005/8/layout/orgChart1"/>
-    <dgm:cxn modelId="{B9C9A4C5-5C4E-5140-804A-2C2B6745EFDF}" type="presParOf" srcId="{DC2C712A-56C2-4AE7-9C64-A7BAA13FFF81}" destId="{B4887EF7-7B5D-4FEC-B5EE-8DCAD28F458A}" srcOrd="0" destOrd="0" presId="urn:microsoft.com/office/officeart/2005/8/layout/orgChart1"/>
-    <dgm:cxn modelId="{230A0100-E129-B144-9F55-9C00BC30313F}" type="presParOf" srcId="{B4887EF7-7B5D-4FEC-B5EE-8DCAD28F458A}" destId="{779B4EAE-1347-4513-AEE0-C4C84F9A9F21}" srcOrd="0" destOrd="0" presId="urn:microsoft.com/office/officeart/2005/8/layout/orgChart1"/>
-    <dgm:cxn modelId="{57CD9693-D4EB-334A-A8B7-6B9789A2C152}" type="presParOf" srcId="{B4887EF7-7B5D-4FEC-B5EE-8DCAD28F458A}" destId="{E2FE614C-B35B-4510-B538-0B712DBF98B7}" srcOrd="1" destOrd="0" presId="urn:microsoft.com/office/officeart/2005/8/layout/orgChart1"/>
-    <dgm:cxn modelId="{3FF78BF8-1229-ED45-865D-E3A8F2CA91E8}" type="presParOf" srcId="{DC2C712A-56C2-4AE7-9C64-A7BAA13FFF81}" destId="{A8091F0F-9B39-4C28-BD58-E028EEFF9075}" srcOrd="1" destOrd="0" presId="urn:microsoft.com/office/officeart/2005/8/layout/orgChart1"/>
-    <dgm:cxn modelId="{8065FB73-31DD-7448-9944-01FF1DCAF9B1}" type="presParOf" srcId="{DC2C712A-56C2-4AE7-9C64-A7BAA13FFF81}" destId="{EA646782-6A87-467A-9467-475A84B17554}" srcOrd="2" destOrd="0" presId="urn:microsoft.com/office/officeart/2005/8/layout/orgChart1"/>
-    <dgm:cxn modelId="{20EF2F3F-E838-1A4B-9001-CFA935AB2541}" type="presParOf" srcId="{0D0A93D8-16D8-4769-A1A6-4D7DD89BA84D}" destId="{4AC446E9-5EA3-4104-9A6A-6BB4559C7F1B}" srcOrd="4" destOrd="0" presId="urn:microsoft.com/office/officeart/2005/8/layout/orgChart1"/>
-    <dgm:cxn modelId="{B255214A-2918-F54D-9848-05B7A7052A91}" type="presParOf" srcId="{0D0A93D8-16D8-4769-A1A6-4D7DD89BA84D}" destId="{8D920A2B-3A31-401A-B122-F40E673D715F}" srcOrd="5" destOrd="0" presId="urn:microsoft.com/office/officeart/2005/8/layout/orgChart1"/>
-    <dgm:cxn modelId="{C4CDA8DE-B781-6643-A9B0-9D2AD30C5592}" type="presParOf" srcId="{8D920A2B-3A31-401A-B122-F40E673D715F}" destId="{76F5A899-0C42-4D7A-B94F-D4D3CBF5E903}" srcOrd="0" destOrd="0" presId="urn:microsoft.com/office/officeart/2005/8/layout/orgChart1"/>
-    <dgm:cxn modelId="{18CBECD3-ACAD-B049-A4CC-F2C3C605E1C7}" type="presParOf" srcId="{76F5A899-0C42-4D7A-B94F-D4D3CBF5E903}" destId="{E38B9066-00F8-494E-955D-FDA83C85B670}" srcOrd="0" destOrd="0" presId="urn:microsoft.com/office/officeart/2005/8/layout/orgChart1"/>
-    <dgm:cxn modelId="{39E7E6F0-223B-F244-A193-DA404091CA75}" type="presParOf" srcId="{76F5A899-0C42-4D7A-B94F-D4D3CBF5E903}" destId="{C53679F0-7A40-480A-B84C-E07FE27D682C}" srcOrd="1" destOrd="0" presId="urn:microsoft.com/office/officeart/2005/8/layout/orgChart1"/>
-    <dgm:cxn modelId="{C5FB063A-4EA0-5C4F-A978-C9D87A25A154}" type="presParOf" srcId="{8D920A2B-3A31-401A-B122-F40E673D715F}" destId="{82313715-8A27-46C5-9C24-C8B89B0208EA}" srcOrd="1" destOrd="0" presId="urn:microsoft.com/office/officeart/2005/8/layout/orgChart1"/>
-    <dgm:cxn modelId="{B41BD0EB-CA48-194F-A88E-91AF5A8F9620}" type="presParOf" srcId="{8D920A2B-3A31-401A-B122-F40E673D715F}" destId="{4C516A66-363C-402B-B53D-45849784F225}" srcOrd="2" destOrd="0" presId="urn:microsoft.com/office/officeart/2005/8/layout/orgChart1"/>
-    <dgm:cxn modelId="{8F0D7624-F998-E549-BD1D-6141311CD079}" type="presParOf" srcId="{65A4D7B4-429D-46C8-8B3E-743505EBCDBB}" destId="{5F632533-116D-4B3B-A8E3-323BD5A403C0}" srcOrd="2" destOrd="0" presId="urn:microsoft.com/office/officeart/2005/8/layout/orgChart1"/>
-    <dgm:cxn modelId="{C3E2E0DC-35F8-144B-9EEF-044FAC3E8B24}" type="presParOf" srcId="{5ABF197A-8E73-4D19-B116-E6AEF04D7F2D}" destId="{BA71F716-B112-458F-8838-548FF5B9C93A}" srcOrd="2" destOrd="0" presId="urn:microsoft.com/office/officeart/2005/8/layout/orgChart1"/>
-    <dgm:cxn modelId="{D24A710E-065C-F842-828C-735F1556A257}" type="presParOf" srcId="{5ABF197A-8E73-4D19-B116-E6AEF04D7F2D}" destId="{AF2C82CC-2E6C-4979-ADA1-2EDC437F8C26}" srcOrd="3" destOrd="0" presId="urn:microsoft.com/office/officeart/2005/8/layout/orgChart1"/>
-    <dgm:cxn modelId="{D5B8ECA1-0F5B-214B-BDCF-D64822E0F265}" type="presParOf" srcId="{AF2C82CC-2E6C-4979-ADA1-2EDC437F8C26}" destId="{2EBAEBDC-2E1A-4ED2-BCC9-7BCECA129DEA}" srcOrd="0" destOrd="0" presId="urn:microsoft.com/office/officeart/2005/8/layout/orgChart1"/>
-    <dgm:cxn modelId="{CDF3819F-89E2-0945-92AD-8E1DF48EDC1D}" type="presParOf" srcId="{2EBAEBDC-2E1A-4ED2-BCC9-7BCECA129DEA}" destId="{88C888B0-2047-41DA-A048-687AAA45645D}" srcOrd="0" destOrd="0" presId="urn:microsoft.com/office/officeart/2005/8/layout/orgChart1"/>
-    <dgm:cxn modelId="{E905D2DB-95AC-4941-8CA1-010DEF2F3EE8}" type="presParOf" srcId="{2EBAEBDC-2E1A-4ED2-BCC9-7BCECA129DEA}" destId="{1EAB3C11-6A4F-43AC-B211-86055116A01E}" srcOrd="1" destOrd="0" presId="urn:microsoft.com/office/officeart/2005/8/layout/orgChart1"/>
-    <dgm:cxn modelId="{2F345CB1-2F40-F841-8D6A-14E896E584E7}" type="presParOf" srcId="{AF2C82CC-2E6C-4979-ADA1-2EDC437F8C26}" destId="{3371E83D-A872-4055-8BF3-861A092BDA34}" srcOrd="1" destOrd="0" presId="urn:microsoft.com/office/officeart/2005/8/layout/orgChart1"/>
-    <dgm:cxn modelId="{7B7FBF12-4CD9-1144-8CFD-F1D8B5CA8BCA}" type="presParOf" srcId="{AF2C82CC-2E6C-4979-ADA1-2EDC437F8C26}" destId="{3248699F-8CCB-432D-960F-FF07B0C8DE1D}" srcOrd="2" destOrd="0" presId="urn:microsoft.com/office/officeart/2005/8/layout/orgChart1"/>
-    <dgm:cxn modelId="{FC123AED-E4A3-8B4D-BA4D-459BE7B0AADF}" type="presParOf" srcId="{5ABF197A-8E73-4D19-B116-E6AEF04D7F2D}" destId="{51079A84-49C8-41F4-9D05-7FEC4FEC4B6E}" srcOrd="4" destOrd="0" presId="urn:microsoft.com/office/officeart/2005/8/layout/orgChart1"/>
-    <dgm:cxn modelId="{DE934ABE-0795-A24C-A788-F9A875AE3756}" type="presParOf" srcId="{5ABF197A-8E73-4D19-B116-E6AEF04D7F2D}" destId="{EA7520E8-B33B-4F94-81A7-723F68A04D5A}" srcOrd="5" destOrd="0" presId="urn:microsoft.com/office/officeart/2005/8/layout/orgChart1"/>
-    <dgm:cxn modelId="{175B5685-2D8C-FD47-A66A-FD7F4EFDFF14}" type="presParOf" srcId="{EA7520E8-B33B-4F94-81A7-723F68A04D5A}" destId="{B7BA2A8A-32D5-4DE6-8B94-6658685C339F}" srcOrd="0" destOrd="0" presId="urn:microsoft.com/office/officeart/2005/8/layout/orgChart1"/>
-    <dgm:cxn modelId="{B06076F8-C174-EB4D-9BA4-25B830E05223}" type="presParOf" srcId="{B7BA2A8A-32D5-4DE6-8B94-6658685C339F}" destId="{20967916-DBC3-4772-AC6E-80B61336A42B}" srcOrd="0" destOrd="0" presId="urn:microsoft.com/office/officeart/2005/8/layout/orgChart1"/>
-    <dgm:cxn modelId="{78967309-C2AD-354D-8EA3-FEF2B0EDA8EF}" type="presParOf" srcId="{B7BA2A8A-32D5-4DE6-8B94-6658685C339F}" destId="{B805B864-FED3-47CF-AB75-57C75B7979BD}" srcOrd="1" destOrd="0" presId="urn:microsoft.com/office/officeart/2005/8/layout/orgChart1"/>
-    <dgm:cxn modelId="{06BDF106-33AF-494D-9BD1-A464AB0F63C4}" type="presParOf" srcId="{EA7520E8-B33B-4F94-81A7-723F68A04D5A}" destId="{31F392BC-D76E-480A-9825-C42AA44819BC}" srcOrd="1" destOrd="0" presId="urn:microsoft.com/office/officeart/2005/8/layout/orgChart1"/>
-    <dgm:cxn modelId="{EF07AE53-7746-754B-B502-C775131D50A7}" type="presParOf" srcId="{EA7520E8-B33B-4F94-81A7-723F68A04D5A}" destId="{7C0BFBC4-9523-4830-826D-357A4ABE642F}" srcOrd="2" destOrd="0" presId="urn:microsoft.com/office/officeart/2005/8/layout/orgChart1"/>
-    <dgm:cxn modelId="{CAC2C9BD-D493-054D-B695-ADD598CAE564}" type="presParOf" srcId="{5ABF197A-8E73-4D19-B116-E6AEF04D7F2D}" destId="{55A3A6D7-775E-4B65-A7B5-A9F6264F63EF}" srcOrd="6" destOrd="0" presId="urn:microsoft.com/office/officeart/2005/8/layout/orgChart1"/>
-    <dgm:cxn modelId="{3367ED76-083F-C14F-94B3-876C01764CA7}" type="presParOf" srcId="{5ABF197A-8E73-4D19-B116-E6AEF04D7F2D}" destId="{0B38E8EB-528A-4A5D-8B2A-B1CE47499D7D}" srcOrd="7" destOrd="0" presId="urn:microsoft.com/office/officeart/2005/8/layout/orgChart1"/>
-    <dgm:cxn modelId="{0012C914-FBF8-2A4C-A8E1-225701B0D0D1}" type="presParOf" srcId="{0B38E8EB-528A-4A5D-8B2A-B1CE47499D7D}" destId="{3A0C654E-D74F-41DA-A5BD-39DFEC67F117}" srcOrd="0" destOrd="0" presId="urn:microsoft.com/office/officeart/2005/8/layout/orgChart1"/>
-    <dgm:cxn modelId="{F1BEBAA7-62A2-9547-B522-6FDE3FA1A4E1}" type="presParOf" srcId="{3A0C654E-D74F-41DA-A5BD-39DFEC67F117}" destId="{950EF06F-4CCE-49EA-B54E-44C45D3DC267}" srcOrd="0" destOrd="0" presId="urn:microsoft.com/office/officeart/2005/8/layout/orgChart1"/>
-    <dgm:cxn modelId="{BA6BC570-3B81-634A-BD33-A2C5BFD97917}" type="presParOf" srcId="{3A0C654E-D74F-41DA-A5BD-39DFEC67F117}" destId="{5818E70F-C5C2-4B45-A80A-81542A3C5AE7}" srcOrd="1" destOrd="0" presId="urn:microsoft.com/office/officeart/2005/8/layout/orgChart1"/>
-    <dgm:cxn modelId="{33EF99E0-11A5-CA48-A12E-B6C18E107D08}" type="presParOf" srcId="{0B38E8EB-528A-4A5D-8B2A-B1CE47499D7D}" destId="{B005ADA9-D628-45B5-B767-478D7C7A4017}" srcOrd="1" destOrd="0" presId="urn:microsoft.com/office/officeart/2005/8/layout/orgChart1"/>
-    <dgm:cxn modelId="{E7A52794-6C14-574F-9E12-03DA58D94BCC}" type="presParOf" srcId="{0B38E8EB-528A-4A5D-8B2A-B1CE47499D7D}" destId="{2DC924E2-92DF-495E-AB37-60D2CEBE960A}" srcOrd="2" destOrd="0" presId="urn:microsoft.com/office/officeart/2005/8/layout/orgChart1"/>
-    <dgm:cxn modelId="{99672768-07B6-4C43-9A0F-1C6FC7B26850}" type="presParOf" srcId="{31D5E8DB-14ED-423B-8BE2-7E3C2B650139}" destId="{AA3F84B5-32BE-45CC-AA4F-EAFA065D9D90}" srcOrd="2" destOrd="0" presId="urn:microsoft.com/office/officeart/2005/8/layout/orgChart1"/>
+    <dgm:cxn modelId="{BD76E27F-6916-644A-83B3-98170E222EC6}" type="presOf" srcId="{AABA9C2A-AC39-4C3B-8C4E-A71A46F44AC5}" destId="{1EAB3C11-6A4F-43AC-B211-86055116A01E}" srcOrd="1" destOrd="0" presId="urn:microsoft.com/office/officeart/2005/8/layout/orgChart1"/>
+    <dgm:cxn modelId="{6EC6887A-BFB9-9447-ABA0-ABD63C9F41CC}" type="presOf" srcId="{D6E78E02-2FC6-45D9-BBD1-1397F595C456}" destId="{BA71F716-B112-458F-8838-548FF5B9C93A}" srcOrd="0" destOrd="0" presId="urn:microsoft.com/office/officeart/2005/8/layout/orgChart1"/>
+    <dgm:cxn modelId="{CC34A7BA-AD04-DB45-BD70-68027998F70B}" type="presParOf" srcId="{55774A3D-21FB-4A3B-AD9A-44F1994328A8}" destId="{31D5E8DB-14ED-423B-8BE2-7E3C2B650139}" srcOrd="0" destOrd="0" presId="urn:microsoft.com/office/officeart/2005/8/layout/orgChart1"/>
+    <dgm:cxn modelId="{129DB0B4-59C8-3448-A119-C14183C6E828}" type="presParOf" srcId="{31D5E8DB-14ED-423B-8BE2-7E3C2B650139}" destId="{32C7AAD2-F3FE-48ED-A313-7D262E0251DA}" srcOrd="0" destOrd="0" presId="urn:microsoft.com/office/officeart/2005/8/layout/orgChart1"/>
+    <dgm:cxn modelId="{326EF2E6-6583-DF48-8031-1F85EA4D54E4}" type="presParOf" srcId="{32C7AAD2-F3FE-48ED-A313-7D262E0251DA}" destId="{4377A0B1-66D2-45BC-9E33-1825128E382B}" srcOrd="0" destOrd="0" presId="urn:microsoft.com/office/officeart/2005/8/layout/orgChart1"/>
+    <dgm:cxn modelId="{B5FF2B5F-A57F-DE45-91F2-FECA63304A05}" type="presParOf" srcId="{32C7AAD2-F3FE-48ED-A313-7D262E0251DA}" destId="{8932BDAF-7795-4AEB-A2FC-8074C28024D0}" srcOrd="1" destOrd="0" presId="urn:microsoft.com/office/officeart/2005/8/layout/orgChart1"/>
+    <dgm:cxn modelId="{68EA533D-110F-E140-AF1A-81655AB61716}" type="presParOf" srcId="{31D5E8DB-14ED-423B-8BE2-7E3C2B650139}" destId="{5ABF197A-8E73-4D19-B116-E6AEF04D7F2D}" srcOrd="1" destOrd="0" presId="urn:microsoft.com/office/officeart/2005/8/layout/orgChart1"/>
+    <dgm:cxn modelId="{EE33F285-E611-C349-A03D-1359E1AAECD4}" type="presParOf" srcId="{5ABF197A-8E73-4D19-B116-E6AEF04D7F2D}" destId="{F4A28CDB-FF3F-4012-B8B0-38A1800A2096}" srcOrd="0" destOrd="0" presId="urn:microsoft.com/office/officeart/2005/8/layout/orgChart1"/>
+    <dgm:cxn modelId="{91A2A5A6-DDAE-5E41-8DB8-14BEAC913D5C}" type="presParOf" srcId="{5ABF197A-8E73-4D19-B116-E6AEF04D7F2D}" destId="{65A4D7B4-429D-46C8-8B3E-743505EBCDBB}" srcOrd="1" destOrd="0" presId="urn:microsoft.com/office/officeart/2005/8/layout/orgChart1"/>
+    <dgm:cxn modelId="{86F24720-5756-5549-931D-FE151B91A292}" type="presParOf" srcId="{65A4D7B4-429D-46C8-8B3E-743505EBCDBB}" destId="{DB8AC82B-BE60-4EAE-880B-6DE22A5C0EF7}" srcOrd="0" destOrd="0" presId="urn:microsoft.com/office/officeart/2005/8/layout/orgChart1"/>
+    <dgm:cxn modelId="{CA81D38C-BA86-6C4A-A366-7C2CA0D6BB87}" type="presParOf" srcId="{DB8AC82B-BE60-4EAE-880B-6DE22A5C0EF7}" destId="{9FDD5839-824F-4F90-B720-B486A3CC8069}" srcOrd="0" destOrd="0" presId="urn:microsoft.com/office/officeart/2005/8/layout/orgChart1"/>
+    <dgm:cxn modelId="{31AF2ACC-5B1F-4F4F-9A56-778A829BBC90}" type="presParOf" srcId="{DB8AC82B-BE60-4EAE-880B-6DE22A5C0EF7}" destId="{BDC8841B-8EDB-4597-8243-9F4FD5675C78}" srcOrd="1" destOrd="0" presId="urn:microsoft.com/office/officeart/2005/8/layout/orgChart1"/>
+    <dgm:cxn modelId="{00E0437E-7691-5149-8A70-5DBFC3A61D9E}" type="presParOf" srcId="{65A4D7B4-429D-46C8-8B3E-743505EBCDBB}" destId="{0D0A93D8-16D8-4769-A1A6-4D7DD89BA84D}" srcOrd="1" destOrd="0" presId="urn:microsoft.com/office/officeart/2005/8/layout/orgChart1"/>
+    <dgm:cxn modelId="{97C19DC9-3B3B-2A48-A81F-BC262A215BAB}" type="presParOf" srcId="{0D0A93D8-16D8-4769-A1A6-4D7DD89BA84D}" destId="{2AF7BFB9-8E78-4BA8-9226-5FFD57DCB69D}" srcOrd="0" destOrd="0" presId="urn:microsoft.com/office/officeart/2005/8/layout/orgChart1"/>
+    <dgm:cxn modelId="{B8874ED7-D236-024A-8110-77EB068B1D99}" type="presParOf" srcId="{0D0A93D8-16D8-4769-A1A6-4D7DD89BA84D}" destId="{08864043-948D-45DF-8CF7-3A06692228E9}" srcOrd="1" destOrd="0" presId="urn:microsoft.com/office/officeart/2005/8/layout/orgChart1"/>
+    <dgm:cxn modelId="{28ABCCF8-059F-6642-8CF8-79976C74DEDD}" type="presParOf" srcId="{08864043-948D-45DF-8CF7-3A06692228E9}" destId="{E20C971D-106C-45F1-BBFA-1DCF98F2A230}" srcOrd="0" destOrd="0" presId="urn:microsoft.com/office/officeart/2005/8/layout/orgChart1"/>
+    <dgm:cxn modelId="{05DA54FA-67CD-E14A-AD77-69698C67EBC1}" type="presParOf" srcId="{E20C971D-106C-45F1-BBFA-1DCF98F2A230}" destId="{9BF67DDF-7787-4F50-B039-7392461AD898}" srcOrd="0" destOrd="0" presId="urn:microsoft.com/office/officeart/2005/8/layout/orgChart1"/>
+    <dgm:cxn modelId="{2CCA722D-6AE1-E74C-8958-4B4F8F797389}" type="presParOf" srcId="{E20C971D-106C-45F1-BBFA-1DCF98F2A230}" destId="{2129378C-BA12-4D51-9FD4-EC7012575F83}" srcOrd="1" destOrd="0" presId="urn:microsoft.com/office/officeart/2005/8/layout/orgChart1"/>
+    <dgm:cxn modelId="{2836168E-93E4-AE47-9919-68698F88DAE9}" type="presParOf" srcId="{08864043-948D-45DF-8CF7-3A06692228E9}" destId="{9FC77DBF-AD2B-4F4C-A146-BD36A06E8834}" srcOrd="1" destOrd="0" presId="urn:microsoft.com/office/officeart/2005/8/layout/orgChart1"/>
+    <dgm:cxn modelId="{B3FD57A8-42D5-2441-A221-7D3DF477B9BF}" type="presParOf" srcId="{08864043-948D-45DF-8CF7-3A06692228E9}" destId="{11F8AC3E-2D4D-4563-87F6-442BF3CAA71E}" srcOrd="2" destOrd="0" presId="urn:microsoft.com/office/officeart/2005/8/layout/orgChart1"/>
+    <dgm:cxn modelId="{109FE1F9-968F-BE49-BDB9-B1FF70A7AC48}" type="presParOf" srcId="{0D0A93D8-16D8-4769-A1A6-4D7DD89BA84D}" destId="{04370048-40F0-4BF0-AE52-3BE549A51D3C}" srcOrd="2" destOrd="0" presId="urn:microsoft.com/office/officeart/2005/8/layout/orgChart1"/>
+    <dgm:cxn modelId="{031A9513-1F53-554C-8BFF-E4603E393B92}" type="presParOf" srcId="{0D0A93D8-16D8-4769-A1A6-4D7DD89BA84D}" destId="{DC2C712A-56C2-4AE7-9C64-A7BAA13FFF81}" srcOrd="3" destOrd="0" presId="urn:microsoft.com/office/officeart/2005/8/layout/orgChart1"/>
+    <dgm:cxn modelId="{5B9FE954-A339-B441-A6AE-5937C05FBF66}" type="presParOf" srcId="{DC2C712A-56C2-4AE7-9C64-A7BAA13FFF81}" destId="{B4887EF7-7B5D-4FEC-B5EE-8DCAD28F458A}" srcOrd="0" destOrd="0" presId="urn:microsoft.com/office/officeart/2005/8/layout/orgChart1"/>
+    <dgm:cxn modelId="{45BF7A82-EBF0-B84E-B487-6BD87E2461F6}" type="presParOf" srcId="{B4887EF7-7B5D-4FEC-B5EE-8DCAD28F458A}" destId="{779B4EAE-1347-4513-AEE0-C4C84F9A9F21}" srcOrd="0" destOrd="0" presId="urn:microsoft.com/office/officeart/2005/8/layout/orgChart1"/>
+    <dgm:cxn modelId="{0DF90A86-3CA5-AD41-9DB0-021E39B1C513}" type="presParOf" srcId="{B4887EF7-7B5D-4FEC-B5EE-8DCAD28F458A}" destId="{E2FE614C-B35B-4510-B538-0B712DBF98B7}" srcOrd="1" destOrd="0" presId="urn:microsoft.com/office/officeart/2005/8/layout/orgChart1"/>
+    <dgm:cxn modelId="{9414104C-9E75-4448-B1DC-ACE4FAEAA9E2}" type="presParOf" srcId="{DC2C712A-56C2-4AE7-9C64-A7BAA13FFF81}" destId="{A8091F0F-9B39-4C28-BD58-E028EEFF9075}" srcOrd="1" destOrd="0" presId="urn:microsoft.com/office/officeart/2005/8/layout/orgChart1"/>
+    <dgm:cxn modelId="{BF26D92C-3B97-B34E-B2DD-A59AE70DA7FC}" type="presParOf" srcId="{DC2C712A-56C2-4AE7-9C64-A7BAA13FFF81}" destId="{EA646782-6A87-467A-9467-475A84B17554}" srcOrd="2" destOrd="0" presId="urn:microsoft.com/office/officeart/2005/8/layout/orgChart1"/>
+    <dgm:cxn modelId="{1FAFD35D-13A9-264A-9CF1-85AC6F810833}" type="presParOf" srcId="{0D0A93D8-16D8-4769-A1A6-4D7DD89BA84D}" destId="{4AC446E9-5EA3-4104-9A6A-6BB4559C7F1B}" srcOrd="4" destOrd="0" presId="urn:microsoft.com/office/officeart/2005/8/layout/orgChart1"/>
+    <dgm:cxn modelId="{BF482614-E615-C04B-95E5-8D061A1A16F3}" type="presParOf" srcId="{0D0A93D8-16D8-4769-A1A6-4D7DD89BA84D}" destId="{8D920A2B-3A31-401A-B122-F40E673D715F}" srcOrd="5" destOrd="0" presId="urn:microsoft.com/office/officeart/2005/8/layout/orgChart1"/>
+    <dgm:cxn modelId="{AC927BC6-2A0B-BF49-B39A-62C97C908A26}" type="presParOf" srcId="{8D920A2B-3A31-401A-B122-F40E673D715F}" destId="{76F5A899-0C42-4D7A-B94F-D4D3CBF5E903}" srcOrd="0" destOrd="0" presId="urn:microsoft.com/office/officeart/2005/8/layout/orgChart1"/>
+    <dgm:cxn modelId="{F3FDDDF7-FAE4-0045-9615-EA607502FFBA}" type="presParOf" srcId="{76F5A899-0C42-4D7A-B94F-D4D3CBF5E903}" destId="{E38B9066-00F8-494E-955D-FDA83C85B670}" srcOrd="0" destOrd="0" presId="urn:microsoft.com/office/officeart/2005/8/layout/orgChart1"/>
+    <dgm:cxn modelId="{7E30224D-C4EB-D741-9FFD-1261F641EF29}" type="presParOf" srcId="{76F5A899-0C42-4D7A-B94F-D4D3CBF5E903}" destId="{C53679F0-7A40-480A-B84C-E07FE27D682C}" srcOrd="1" destOrd="0" presId="urn:microsoft.com/office/officeart/2005/8/layout/orgChart1"/>
+    <dgm:cxn modelId="{E5925D23-929C-284A-8E03-1AA95EEDC19C}" type="presParOf" srcId="{8D920A2B-3A31-401A-B122-F40E673D715F}" destId="{82313715-8A27-46C5-9C24-C8B89B0208EA}" srcOrd="1" destOrd="0" presId="urn:microsoft.com/office/officeart/2005/8/layout/orgChart1"/>
+    <dgm:cxn modelId="{EC4434EC-B838-9E4F-BFD5-6479B4C2701D}" type="presParOf" srcId="{8D920A2B-3A31-401A-B122-F40E673D715F}" destId="{4C516A66-363C-402B-B53D-45849784F225}" srcOrd="2" destOrd="0" presId="urn:microsoft.com/office/officeart/2005/8/layout/orgChart1"/>
+    <dgm:cxn modelId="{825F5D18-D2CC-F44B-B548-3BF9164375F3}" type="presParOf" srcId="{65A4D7B4-429D-46C8-8B3E-743505EBCDBB}" destId="{5F632533-116D-4B3B-A8E3-323BD5A403C0}" srcOrd="2" destOrd="0" presId="urn:microsoft.com/office/officeart/2005/8/layout/orgChart1"/>
+    <dgm:cxn modelId="{A882C576-8607-6F4D-BA7B-BA0815C0700F}" type="presParOf" srcId="{5ABF197A-8E73-4D19-B116-E6AEF04D7F2D}" destId="{BA71F716-B112-458F-8838-548FF5B9C93A}" srcOrd="2" destOrd="0" presId="urn:microsoft.com/office/officeart/2005/8/layout/orgChart1"/>
+    <dgm:cxn modelId="{396361B3-12EE-424E-BE7B-624F6ECC8B18}" type="presParOf" srcId="{5ABF197A-8E73-4D19-B116-E6AEF04D7F2D}" destId="{AF2C82CC-2E6C-4979-ADA1-2EDC437F8C26}" srcOrd="3" destOrd="0" presId="urn:microsoft.com/office/officeart/2005/8/layout/orgChart1"/>
+    <dgm:cxn modelId="{2BBA2423-F8F4-754C-A25A-DF68F7A3EA83}" type="presParOf" srcId="{AF2C82CC-2E6C-4979-ADA1-2EDC437F8C26}" destId="{2EBAEBDC-2E1A-4ED2-BCC9-7BCECA129DEA}" srcOrd="0" destOrd="0" presId="urn:microsoft.com/office/officeart/2005/8/layout/orgChart1"/>
+    <dgm:cxn modelId="{724205CA-AB16-D04F-8F7B-45D9F2F5E706}" type="presParOf" srcId="{2EBAEBDC-2E1A-4ED2-BCC9-7BCECA129DEA}" destId="{88C888B0-2047-41DA-A048-687AAA45645D}" srcOrd="0" destOrd="0" presId="urn:microsoft.com/office/officeart/2005/8/layout/orgChart1"/>
+    <dgm:cxn modelId="{46CE088C-332C-784A-AA60-75B4DB8BA20D}" type="presParOf" srcId="{2EBAEBDC-2E1A-4ED2-BCC9-7BCECA129DEA}" destId="{1EAB3C11-6A4F-43AC-B211-86055116A01E}" srcOrd="1" destOrd="0" presId="urn:microsoft.com/office/officeart/2005/8/layout/orgChart1"/>
+    <dgm:cxn modelId="{C9438853-BC58-DF41-9BF5-816AE2232DA0}" type="presParOf" srcId="{AF2C82CC-2E6C-4979-ADA1-2EDC437F8C26}" destId="{3371E83D-A872-4055-8BF3-861A092BDA34}" srcOrd="1" destOrd="0" presId="urn:microsoft.com/office/officeart/2005/8/layout/orgChart1"/>
+    <dgm:cxn modelId="{E0BA8CCC-C01C-F846-86DD-507CBB756728}" type="presParOf" srcId="{AF2C82CC-2E6C-4979-ADA1-2EDC437F8C26}" destId="{3248699F-8CCB-432D-960F-FF07B0C8DE1D}" srcOrd="2" destOrd="0" presId="urn:microsoft.com/office/officeart/2005/8/layout/orgChart1"/>
+    <dgm:cxn modelId="{115EC223-7506-7F40-ACE7-F23254DD9CD9}" type="presParOf" srcId="{5ABF197A-8E73-4D19-B116-E6AEF04D7F2D}" destId="{51079A84-49C8-41F4-9D05-7FEC4FEC4B6E}" srcOrd="4" destOrd="0" presId="urn:microsoft.com/office/officeart/2005/8/layout/orgChart1"/>
+    <dgm:cxn modelId="{03E02890-E826-6A45-9543-6E31E056ED3C}" type="presParOf" srcId="{5ABF197A-8E73-4D19-B116-E6AEF04D7F2D}" destId="{EA7520E8-B33B-4F94-81A7-723F68A04D5A}" srcOrd="5" destOrd="0" presId="urn:microsoft.com/office/officeart/2005/8/layout/orgChart1"/>
+    <dgm:cxn modelId="{BFDB2429-3D55-BE4B-B38F-7E890988050C}" type="presParOf" srcId="{EA7520E8-B33B-4F94-81A7-723F68A04D5A}" destId="{B7BA2A8A-32D5-4DE6-8B94-6658685C339F}" srcOrd="0" destOrd="0" presId="urn:microsoft.com/office/officeart/2005/8/layout/orgChart1"/>
+    <dgm:cxn modelId="{2B3EC87F-9558-D94C-B589-E110AC6BBBCF}" type="presParOf" srcId="{B7BA2A8A-32D5-4DE6-8B94-6658685C339F}" destId="{20967916-DBC3-4772-AC6E-80B61336A42B}" srcOrd="0" destOrd="0" presId="urn:microsoft.com/office/officeart/2005/8/layout/orgChart1"/>
+    <dgm:cxn modelId="{D9D80D83-7150-CB43-8857-1D2A170637AC}" type="presParOf" srcId="{B7BA2A8A-32D5-4DE6-8B94-6658685C339F}" destId="{B805B864-FED3-47CF-AB75-57C75B7979BD}" srcOrd="1" destOrd="0" presId="urn:microsoft.com/office/officeart/2005/8/layout/orgChart1"/>
+    <dgm:cxn modelId="{C407E0C8-83BB-2945-9751-4B93F0639D37}" type="presParOf" srcId="{EA7520E8-B33B-4F94-81A7-723F68A04D5A}" destId="{31F392BC-D76E-480A-9825-C42AA44819BC}" srcOrd="1" destOrd="0" presId="urn:microsoft.com/office/officeart/2005/8/layout/orgChart1"/>
+    <dgm:cxn modelId="{A4967430-CC7F-F84F-9CE4-3F8C50E81455}" type="presParOf" srcId="{EA7520E8-B33B-4F94-81A7-723F68A04D5A}" destId="{7C0BFBC4-9523-4830-826D-357A4ABE642F}" srcOrd="2" destOrd="0" presId="urn:microsoft.com/office/officeart/2005/8/layout/orgChart1"/>
+    <dgm:cxn modelId="{6F7F2B3F-B0E3-BE4B-92A6-084F884D0571}" type="presParOf" srcId="{5ABF197A-8E73-4D19-B116-E6AEF04D7F2D}" destId="{55A3A6D7-775E-4B65-A7B5-A9F6264F63EF}" srcOrd="6" destOrd="0" presId="urn:microsoft.com/office/officeart/2005/8/layout/orgChart1"/>
+    <dgm:cxn modelId="{76E57C09-2399-9246-ACCB-39E7A84BEE83}" type="presParOf" srcId="{5ABF197A-8E73-4D19-B116-E6AEF04D7F2D}" destId="{0B38E8EB-528A-4A5D-8B2A-B1CE47499D7D}" srcOrd="7" destOrd="0" presId="urn:microsoft.com/office/officeart/2005/8/layout/orgChart1"/>
+    <dgm:cxn modelId="{53E02F37-F3A2-8B4B-91DB-8A47D5B37DEA}" type="presParOf" srcId="{0B38E8EB-528A-4A5D-8B2A-B1CE47499D7D}" destId="{3A0C654E-D74F-41DA-A5BD-39DFEC67F117}" srcOrd="0" destOrd="0" presId="urn:microsoft.com/office/officeart/2005/8/layout/orgChart1"/>
+    <dgm:cxn modelId="{0FAB01A6-333E-174D-9873-B53EE41FE76F}" type="presParOf" srcId="{3A0C654E-D74F-41DA-A5BD-39DFEC67F117}" destId="{950EF06F-4CCE-49EA-B54E-44C45D3DC267}" srcOrd="0" destOrd="0" presId="urn:microsoft.com/office/officeart/2005/8/layout/orgChart1"/>
+    <dgm:cxn modelId="{648B3AFD-297C-BF44-AE59-5DF563533D5D}" type="presParOf" srcId="{3A0C654E-D74F-41DA-A5BD-39DFEC67F117}" destId="{5818E70F-C5C2-4B45-A80A-81542A3C5AE7}" srcOrd="1" destOrd="0" presId="urn:microsoft.com/office/officeart/2005/8/layout/orgChart1"/>
+    <dgm:cxn modelId="{7014D021-4F9D-BE48-9341-0664AA25E55E}" type="presParOf" srcId="{0B38E8EB-528A-4A5D-8B2A-B1CE47499D7D}" destId="{B005ADA9-D628-45B5-B767-478D7C7A4017}" srcOrd="1" destOrd="0" presId="urn:microsoft.com/office/officeart/2005/8/layout/orgChart1"/>
+    <dgm:cxn modelId="{C431A441-C0E8-D44C-9367-4FD182AD2CEF}" type="presParOf" srcId="{0B38E8EB-528A-4A5D-8B2A-B1CE47499D7D}" destId="{2DC924E2-92DF-495E-AB37-60D2CEBE960A}" srcOrd="2" destOrd="0" presId="urn:microsoft.com/office/officeart/2005/8/layout/orgChart1"/>
+    <dgm:cxn modelId="{4BA1D694-975A-E840-A59C-36EA3E27E5F0}" type="presParOf" srcId="{31D5E8DB-14ED-423B-8BE2-7E3C2B650139}" destId="{AA3F84B5-32BE-45CC-AA4F-EAFA065D9D90}" srcOrd="2" destOrd="0" presId="urn:microsoft.com/office/officeart/2005/8/layout/orgChart1"/>
   </dgm:cxnLst>
   <dgm:bg/>
   <dgm:whole/>
@@ -38194,7 +38282,7 @@
 </file>
 
 <file path=customXml/itemProps1.xml><?xml version="1.0" encoding="utf-8"?>
-<ds:datastoreItem xmlns:ds="http://schemas.openxmlformats.org/officeDocument/2006/customXml" ds:itemID="{24658CCE-CEB2-DF4F-93E7-19BE156490FD}">
+<ds:datastoreItem xmlns:ds="http://schemas.openxmlformats.org/officeDocument/2006/customXml" ds:itemID="{43ED4CAB-424B-644E-9E56-AA051AEB3081}">
   <ds:schemaRefs>
     <ds:schemaRef ds:uri="http://schemas.openxmlformats.org/officeDocument/2006/bibliography"/>
   </ds:schemaRefs>

</xml_diff>

<commit_message>
Márgenes como la gente
</commit_message>
<xml_diff>
--- a/docs/plan-de-proyecto/plan_de_proyecto.docx
+++ b/docs/plan-de-proyecto/plan_de_proyecto.docx
@@ -322,8 +322,6 @@
       <w:r>
         <w:fldChar w:fldCharType="separate"/>
       </w:r>
-      <w:bookmarkStart w:id="4" w:name="_GoBack"/>
-      <w:bookmarkEnd w:id="4"/>
       <w:r>
         <w:rPr>
           <w:noProof/>
@@ -802,7 +800,7 @@
         <w:rPr>
           <w:rFonts w:asciiTheme="minorHAnsi" w:eastAsiaTheme="minorEastAsia" w:hAnsiTheme="minorHAnsi"/>
           <w:noProof/>
-          <w:lang w:val="en-US"/>
+          <w:lang w:val="es-ES"/>
         </w:rPr>
       </w:pPr>
       <w:r>
@@ -862,7 +860,7 @@
         <w:rPr>
           <w:rFonts w:asciiTheme="minorHAnsi" w:eastAsiaTheme="minorEastAsia" w:hAnsiTheme="minorHAnsi"/>
           <w:noProof/>
-          <w:lang w:val="en-US"/>
+          <w:lang w:val="es-ES"/>
         </w:rPr>
       </w:pPr>
       <w:r>
@@ -922,7 +920,7 @@
         <w:rPr>
           <w:rFonts w:asciiTheme="minorHAnsi" w:eastAsiaTheme="minorEastAsia" w:hAnsiTheme="minorHAnsi"/>
           <w:noProof/>
-          <w:lang w:val="en-US"/>
+          <w:lang w:val="es-ES"/>
         </w:rPr>
       </w:pPr>
       <w:r>
@@ -982,7 +980,7 @@
         <w:rPr>
           <w:rFonts w:asciiTheme="minorHAnsi" w:eastAsiaTheme="minorEastAsia" w:hAnsiTheme="minorHAnsi"/>
           <w:noProof/>
-          <w:lang w:val="en-US"/>
+          <w:lang w:val="es-ES"/>
         </w:rPr>
       </w:pPr>
       <w:r>
@@ -1042,7 +1040,7 @@
         <w:rPr>
           <w:rFonts w:asciiTheme="minorHAnsi" w:eastAsiaTheme="minorEastAsia" w:hAnsiTheme="minorHAnsi"/>
           <w:noProof/>
-          <w:lang w:val="en-US"/>
+          <w:lang w:val="es-ES"/>
         </w:rPr>
       </w:pPr>
       <w:r>
@@ -1102,7 +1100,7 @@
         <w:rPr>
           <w:rFonts w:asciiTheme="minorHAnsi" w:eastAsiaTheme="minorEastAsia" w:hAnsiTheme="minorHAnsi"/>
           <w:noProof/>
-          <w:lang w:val="en-US"/>
+          <w:lang w:val="es-ES"/>
         </w:rPr>
       </w:pPr>
       <w:r>
@@ -1162,7 +1160,7 @@
         <w:rPr>
           <w:rFonts w:asciiTheme="minorHAnsi" w:eastAsiaTheme="minorEastAsia" w:hAnsiTheme="minorHAnsi"/>
           <w:noProof/>
-          <w:lang w:val="en-US"/>
+          <w:lang w:val="es-ES"/>
         </w:rPr>
       </w:pPr>
       <w:r>
@@ -1222,7 +1220,7 @@
         <w:rPr>
           <w:rFonts w:asciiTheme="minorHAnsi" w:eastAsiaTheme="minorEastAsia" w:hAnsiTheme="minorHAnsi"/>
           <w:noProof/>
-          <w:lang w:val="en-US"/>
+          <w:lang w:val="es-ES"/>
         </w:rPr>
       </w:pPr>
       <w:r>
@@ -1282,7 +1280,7 @@
         <w:rPr>
           <w:rFonts w:asciiTheme="minorHAnsi" w:eastAsiaTheme="minorEastAsia" w:hAnsiTheme="minorHAnsi"/>
           <w:noProof/>
-          <w:lang w:val="en-US"/>
+          <w:lang w:val="es-ES"/>
         </w:rPr>
       </w:pPr>
       <w:r>
@@ -1342,7 +1340,7 @@
         <w:rPr>
           <w:rFonts w:asciiTheme="minorHAnsi" w:eastAsiaTheme="minorEastAsia" w:hAnsiTheme="minorHAnsi"/>
           <w:noProof/>
-          <w:lang w:val="en-US"/>
+          <w:lang w:val="es-ES"/>
         </w:rPr>
       </w:pPr>
       <w:r>
@@ -1942,7 +1940,7 @@
         <w:rPr>
           <w:rFonts w:asciiTheme="minorHAnsi" w:eastAsiaTheme="minorEastAsia" w:hAnsiTheme="minorHAnsi"/>
           <w:noProof/>
-          <w:lang w:val="en-US"/>
+          <w:lang w:val="es-ES"/>
         </w:rPr>
       </w:pPr>
       <w:r>
@@ -2002,7 +2000,7 @@
         <w:rPr>
           <w:rFonts w:asciiTheme="minorHAnsi" w:eastAsiaTheme="minorEastAsia" w:hAnsiTheme="minorHAnsi"/>
           <w:noProof/>
-          <w:lang w:val="en-US"/>
+          <w:lang w:val="es-ES"/>
         </w:rPr>
       </w:pPr>
       <w:r>
@@ -2062,7 +2060,7 @@
         <w:rPr>
           <w:rFonts w:asciiTheme="minorHAnsi" w:eastAsiaTheme="minorEastAsia" w:hAnsiTheme="minorHAnsi"/>
           <w:noProof/>
-          <w:lang w:val="en-US"/>
+          <w:lang w:val="es-ES"/>
         </w:rPr>
       </w:pPr>
       <w:r>
@@ -2122,7 +2120,7 @@
         <w:rPr>
           <w:rFonts w:asciiTheme="minorHAnsi" w:eastAsiaTheme="minorEastAsia" w:hAnsiTheme="minorHAnsi"/>
           <w:noProof/>
-          <w:lang w:val="en-US"/>
+          <w:lang w:val="es-ES"/>
         </w:rPr>
       </w:pPr>
       <w:r>
@@ -2182,7 +2180,7 @@
         <w:rPr>
           <w:rFonts w:asciiTheme="minorHAnsi" w:eastAsiaTheme="minorEastAsia" w:hAnsiTheme="minorHAnsi"/>
           <w:noProof/>
-          <w:lang w:val="en-US"/>
+          <w:lang w:val="es-ES"/>
         </w:rPr>
       </w:pPr>
       <w:r>
@@ -2242,7 +2240,7 @@
         <w:rPr>
           <w:rFonts w:asciiTheme="minorHAnsi" w:eastAsiaTheme="minorEastAsia" w:hAnsiTheme="minorHAnsi"/>
           <w:noProof/>
-          <w:lang w:val="en-US"/>
+          <w:lang w:val="es-ES"/>
         </w:rPr>
       </w:pPr>
       <w:r>
@@ -2302,7 +2300,7 @@
         <w:rPr>
           <w:rFonts w:asciiTheme="minorHAnsi" w:eastAsiaTheme="minorEastAsia" w:hAnsiTheme="minorHAnsi"/>
           <w:noProof/>
-          <w:lang w:val="en-US"/>
+          <w:lang w:val="es-ES"/>
         </w:rPr>
       </w:pPr>
       <w:r>
@@ -2362,13 +2360,13 @@
         <w:rPr>
           <w:rFonts w:asciiTheme="minorHAnsi" w:eastAsiaTheme="minorEastAsia" w:hAnsiTheme="minorHAnsi"/>
           <w:noProof/>
-          <w:lang w:val="en-US"/>
-        </w:rPr>
-      </w:pPr>
-      <w:r>
-        <w:rPr>
-          <w:noProof/>
-          <w:lang w:val="en-US"/>
+          <w:lang w:val="es-ES"/>
+        </w:rPr>
+      </w:pPr>
+      <w:r>
+        <w:rPr>
+          <w:noProof/>
+          <w:lang w:val="es-ES"/>
         </w:rPr>
         <w:t>Bibliografía</w:t>
       </w:r>
@@ -2428,13 +2426,13 @@
       <w:pPr>
         <w:pStyle w:val="Heading1"/>
       </w:pPr>
-      <w:bookmarkStart w:id="5" w:name="_Toc461389033"/>
-      <w:bookmarkStart w:id="6" w:name="_Toc462151333"/>
-      <w:bookmarkStart w:id="7" w:name="_Toc462166093"/>
-      <w:bookmarkStart w:id="8" w:name="_Toc462170129"/>
-      <w:bookmarkStart w:id="9" w:name="_Toc462173476"/>
-      <w:bookmarkStart w:id="10" w:name="_Toc462870435"/>
-      <w:bookmarkStart w:id="11" w:name="_Toc467430104"/>
+      <w:bookmarkStart w:id="4" w:name="_Toc461389033"/>
+      <w:bookmarkStart w:id="5" w:name="_Toc462151333"/>
+      <w:bookmarkStart w:id="6" w:name="_Toc462166093"/>
+      <w:bookmarkStart w:id="7" w:name="_Toc462170129"/>
+      <w:bookmarkStart w:id="8" w:name="_Toc462173476"/>
+      <w:bookmarkStart w:id="9" w:name="_Toc462870435"/>
+      <w:bookmarkStart w:id="10" w:name="_Toc467430104"/>
       <w:r>
         <w:lastRenderedPageBreak/>
         <w:t>Lista</w:t>
@@ -2442,19 +2440,19 @@
       <w:r>
         <w:t xml:space="preserve"> de figuras</w:t>
       </w:r>
+      <w:bookmarkEnd w:id="4"/>
       <w:bookmarkEnd w:id="5"/>
       <w:bookmarkEnd w:id="6"/>
       <w:bookmarkEnd w:id="7"/>
       <w:bookmarkEnd w:id="8"/>
       <w:bookmarkEnd w:id="9"/>
       <w:bookmarkEnd w:id="10"/>
-      <w:bookmarkEnd w:id="11"/>
-    </w:p>
-    <w:bookmarkStart w:id="12" w:name="_Toc461389034"/>
-    <w:bookmarkStart w:id="13" w:name="_Toc462151334"/>
-    <w:bookmarkStart w:id="14" w:name="_Toc462166094"/>
-    <w:bookmarkStart w:id="15" w:name="_Toc462170130"/>
-    <w:bookmarkStart w:id="16" w:name="_Toc462173477"/>
+    </w:p>
+    <w:bookmarkStart w:id="11" w:name="_Toc461389034"/>
+    <w:bookmarkStart w:id="12" w:name="_Toc462151334"/>
+    <w:bookmarkStart w:id="13" w:name="_Toc462166094"/>
+    <w:bookmarkStart w:id="14" w:name="_Toc462170130"/>
+    <w:bookmarkStart w:id="15" w:name="_Toc462173477"/>
     <w:p>
       <w:pPr>
         <w:pStyle w:val="TableofFigures"/>
@@ -2773,7 +2771,7 @@
         <w:rPr>
           <w:rFonts w:asciiTheme="minorHAnsi" w:eastAsiaTheme="minorEastAsia" w:hAnsiTheme="minorHAnsi"/>
           <w:noProof/>
-          <w:lang w:val="en-US"/>
+          <w:lang w:val="es-ES"/>
         </w:rPr>
       </w:pPr>
       <w:r>
@@ -2849,8 +2847,8 @@
           <w:rFonts w:eastAsiaTheme="minorHAnsi"/>
         </w:rPr>
       </w:pPr>
-      <w:bookmarkStart w:id="17" w:name="_Toc462870436"/>
-      <w:bookmarkStart w:id="18" w:name="_Toc467430105"/>
+      <w:bookmarkStart w:id="16" w:name="_Toc462870436"/>
+      <w:bookmarkStart w:id="17" w:name="_Toc467430105"/>
       <w:r>
         <w:rPr>
           <w:rFonts w:eastAsiaTheme="minorHAnsi"/>
@@ -2864,13 +2862,13 @@
         </w:rPr>
         <w:t xml:space="preserve"> de tablas</w:t>
       </w:r>
+      <w:bookmarkEnd w:id="11"/>
       <w:bookmarkEnd w:id="12"/>
       <w:bookmarkEnd w:id="13"/>
       <w:bookmarkEnd w:id="14"/>
       <w:bookmarkEnd w:id="15"/>
       <w:bookmarkEnd w:id="16"/>
       <w:bookmarkEnd w:id="17"/>
-      <w:bookmarkEnd w:id="18"/>
     </w:p>
     <w:p/>
     <w:p>
@@ -3756,40 +3754,40 @@
       <w:pPr>
         <w:pStyle w:val="Heading1"/>
       </w:pPr>
-      <w:bookmarkStart w:id="19" w:name="_Toc467430106"/>
+      <w:bookmarkStart w:id="18" w:name="_Toc467430106"/>
       <w:r>
         <w:lastRenderedPageBreak/>
         <w:t>Introducción</w:t>
       </w:r>
+      <w:bookmarkEnd w:id="18"/>
+    </w:p>
+    <w:p>
+      <w:r>
+        <w:t>Este documento presenta el caso para el desarrollo de la primera iteración del Portafolio de Título de los alumnos acreditados.</w:t>
+      </w:r>
+    </w:p>
+    <w:p>
+      <w:pPr>
+        <w:rPr>
+          <w:lang w:val="es-ES"/>
+        </w:rPr>
+      </w:pPr>
+    </w:p>
+    <w:p>
+      <w:pPr>
+        <w:pStyle w:val="Heading2"/>
+        <w:rPr>
+          <w:lang w:val="es-ES"/>
+        </w:rPr>
+      </w:pPr>
+      <w:bookmarkStart w:id="19" w:name="_Toc467430107"/>
+      <w:r>
+        <w:rPr>
+          <w:lang w:val="es-ES"/>
+        </w:rPr>
+        <w:t>Diccionario</w:t>
+      </w:r>
       <w:bookmarkEnd w:id="19"/>
-    </w:p>
-    <w:p>
-      <w:r>
-        <w:t>Este documento presenta el caso para el desarrollo de la primera iteración del Portafolio de Título de los alumnos acreditados.</w:t>
-      </w:r>
-    </w:p>
-    <w:p>
-      <w:pPr>
-        <w:rPr>
-          <w:lang w:val="es-ES"/>
-        </w:rPr>
-      </w:pPr>
-    </w:p>
-    <w:p>
-      <w:pPr>
-        <w:pStyle w:val="Heading2"/>
-        <w:rPr>
-          <w:lang w:val="es-ES"/>
-        </w:rPr>
-      </w:pPr>
-      <w:bookmarkStart w:id="20" w:name="_Toc467430107"/>
-      <w:r>
-        <w:rPr>
-          <w:lang w:val="es-ES"/>
-        </w:rPr>
-        <w:t>Diccionario</w:t>
-      </w:r>
-      <w:bookmarkEnd w:id="20"/>
     </w:p>
     <w:p>
       <w:pPr>
@@ -3935,52 +3933,52 @@
       <w:pPr>
         <w:pStyle w:val="Heading2"/>
       </w:pPr>
-      <w:bookmarkStart w:id="21" w:name="_Toc467430108"/>
+      <w:bookmarkStart w:id="20" w:name="_Toc467430108"/>
       <w:r>
         <w:lastRenderedPageBreak/>
         <w:t>Descripción del caso</w:t>
       </w:r>
+      <w:bookmarkEnd w:id="20"/>
+    </w:p>
+    <w:p>
+      <w:pPr>
+        <w:pStyle w:val="Heading3"/>
+      </w:pPr>
+      <w:bookmarkStart w:id="21" w:name="_Toc467430109"/>
+      <w:r>
+        <w:t>Descripción de la empresa</w:t>
+      </w:r>
       <w:bookmarkEnd w:id="21"/>
     </w:p>
     <w:p>
+      <w:r>
+        <w:t>¿Qué es la empresa?</w:t>
+      </w:r>
+    </w:p>
+    <w:p>
+      <w:r>
+        <w:t>El centro médico Hipócrates es una institución</w:t>
+      </w:r>
+      <w:r>
+        <w:t xml:space="preserve"> dedicada a servicios de salud, que emplea a médicos, </w:t>
+      </w:r>
+      <w:r>
+        <w:t>tecnólogos</w:t>
+      </w:r>
+      <w:r>
+        <w:t xml:space="preserve"> médicos, enfermeras y operadores para ofrecer diversos procedimientos a sus clientes, entre ellos consultas médicas, exámenes e imagenología. </w:t>
+      </w:r>
+    </w:p>
+    <w:p/>
+    <w:p>
       <w:pPr>
         <w:pStyle w:val="Heading3"/>
       </w:pPr>
-      <w:bookmarkStart w:id="22" w:name="_Toc467430109"/>
-      <w:r>
-        <w:t>Descripción de la empresa</w:t>
+      <w:bookmarkStart w:id="22" w:name="_Toc467430110"/>
+      <w:r>
+        <w:t>Descripción del modelo de negocios</w:t>
       </w:r>
       <w:bookmarkEnd w:id="22"/>
-    </w:p>
-    <w:p>
-      <w:r>
-        <w:t>¿Qué es la empresa?</w:t>
-      </w:r>
-    </w:p>
-    <w:p>
-      <w:r>
-        <w:t>El centro médico Hipócrates es una institución</w:t>
-      </w:r>
-      <w:r>
-        <w:t xml:space="preserve"> dedicada a servicios de salud, que emplea a médicos, </w:t>
-      </w:r>
-      <w:r>
-        <w:t>tecnólogos</w:t>
-      </w:r>
-      <w:r>
-        <w:t xml:space="preserve"> médicos, enfermeras y operadores para ofrecer diversos procedimientos a sus clientes, entre ellos consultas médicas, exámenes e imagenología. </w:t>
-      </w:r>
-    </w:p>
-    <w:p/>
-    <w:p>
-      <w:pPr>
-        <w:pStyle w:val="Heading3"/>
-      </w:pPr>
-      <w:bookmarkStart w:id="23" w:name="_Toc467430110"/>
-      <w:r>
-        <w:t>Descripción del modelo de negocios</w:t>
-      </w:r>
-      <w:bookmarkEnd w:id="23"/>
     </w:p>
     <w:p>
       <w:r>
@@ -4274,7 +4272,7 @@
       <w:pPr>
         <w:pStyle w:val="Heading3"/>
       </w:pPr>
-      <w:bookmarkStart w:id="24" w:name="_Toc467430111"/>
+      <w:bookmarkStart w:id="23" w:name="_Toc467430111"/>
       <w:r>
         <w:lastRenderedPageBreak/>
         <w:t>Descripción</w:t>
@@ -4285,7 +4283,7 @@
       <w:r>
         <w:t xml:space="preserve"> problema</w:t>
       </w:r>
-      <w:bookmarkEnd w:id="24"/>
+      <w:bookmarkEnd w:id="23"/>
     </w:p>
     <w:p/>
     <w:p>
@@ -6848,8 +6846,8 @@
                                 <w:szCs w:val="24"/>
                               </w:rPr>
                             </w:pPr>
-                            <w:bookmarkStart w:id="25" w:name="_Toc466043404"/>
-                            <w:bookmarkStart w:id="26" w:name="_Toc467430097"/>
+                            <w:bookmarkStart w:id="24" w:name="_Toc466043404"/>
+                            <w:bookmarkStart w:id="25" w:name="_Toc467430097"/>
                             <w:r>
                               <w:t xml:space="preserve">Figura </w:t>
                             </w:r>
@@ -6874,8 +6872,8 @@
                             <w:r>
                               <w:t>. Diagrama de Ishikawa que muestra la problemática de CMH</w:t>
                             </w:r>
+                            <w:bookmarkEnd w:id="24"/>
                             <w:bookmarkEnd w:id="25"/>
-                            <w:bookmarkEnd w:id="26"/>
                           </w:p>
                         </w:txbxContent>
                       </wps:txbx>
@@ -6909,8 +6907,8 @@
                           <w:szCs w:val="24"/>
                         </w:rPr>
                       </w:pPr>
-                      <w:bookmarkStart w:id="27" w:name="_Toc466043404"/>
-                      <w:bookmarkStart w:id="28" w:name="_Toc467430097"/>
+                      <w:bookmarkStart w:id="26" w:name="_Toc466043404"/>
+                      <w:bookmarkStart w:id="27" w:name="_Toc467430097"/>
                       <w:r>
                         <w:t xml:space="preserve">Figura </w:t>
                       </w:r>
@@ -6935,8 +6933,8 @@
                       <w:r>
                         <w:t>. Diagrama de Ishikawa que muestra la problemática de CMH</w:t>
                       </w:r>
+                      <w:bookmarkEnd w:id="26"/>
                       <w:bookmarkEnd w:id="27"/>
-                      <w:bookmarkEnd w:id="28"/>
                     </w:p>
                   </w:txbxContent>
                 </v:textbox>
@@ -7070,22 +7068,22 @@
       <w:pPr>
         <w:pStyle w:val="Heading2"/>
       </w:pPr>
-      <w:bookmarkStart w:id="29" w:name="_Toc467430112"/>
+      <w:bookmarkStart w:id="28" w:name="_Toc467430112"/>
       <w:r>
         <w:lastRenderedPageBreak/>
         <w:t>Alcance</w:t>
       </w:r>
+      <w:bookmarkEnd w:id="28"/>
+    </w:p>
+    <w:p>
+      <w:pPr>
+        <w:pStyle w:val="Heading3"/>
+      </w:pPr>
+      <w:bookmarkStart w:id="29" w:name="_Toc467430113"/>
+      <w:r>
+        <w:t>Objetivos</w:t>
+      </w:r>
       <w:bookmarkEnd w:id="29"/>
-    </w:p>
-    <w:p>
-      <w:pPr>
-        <w:pStyle w:val="Heading3"/>
-      </w:pPr>
-      <w:bookmarkStart w:id="30" w:name="_Toc467430113"/>
-      <w:r>
-        <w:t>Objetivos</w:t>
-      </w:r>
-      <w:bookmarkEnd w:id="30"/>
     </w:p>
     <w:p/>
     <w:p>
@@ -7273,52 +7271,52 @@
       <w:pPr>
         <w:pStyle w:val="Heading3"/>
       </w:pPr>
-      <w:bookmarkStart w:id="31" w:name="_Toc467430114"/>
+      <w:bookmarkStart w:id="30" w:name="_Toc467430114"/>
       <w:r>
         <w:lastRenderedPageBreak/>
         <w:t>Descripción del proyecto</w:t>
       </w:r>
+      <w:bookmarkEnd w:id="30"/>
+    </w:p>
+    <w:p>
+      <w:r>
+        <w:t>El presente proyecto tiene como objetivo general agilizar a través de software los procesos que actualmente realizan a través de papel y así hacer que estos sean más eficientes ya que para el Centro médico "Hipócrates" les toma demasiado tiempo.</w:t>
+      </w:r>
+    </w:p>
+    <w:p/>
+    <w:p>
+      <w:r>
+        <w:t>El proyecto prevé el reemplazo de los procesos actualmente realizados en papel y traspasarlo a vía electrónica y esto será utilizado en gran parte por los trabajadores del centro médico y el agendamiento de horas para que el paciente pueda escoger un horario de atención que esté previamente cargado en el sistema y así hacer más simple la solicitud</w:t>
+      </w:r>
+    </w:p>
+    <w:p/>
+    <w:p>
+      <w:r>
+        <w:t>A causa de los esfuerzos que exige el proyecto se considera necesario ciertos servicios, por ejemplo, la capacitación y migración para la puesta en marcha óptima.</w:t>
+      </w:r>
+    </w:p>
+    <w:p/>
+    <w:p>
+      <w:r>
+        <w:t>La implementación de este software será gradual, por repartición de especialidades para tener controlada la funcionalidad correcta del proyecto.</w:t>
+      </w:r>
+    </w:p>
+    <w:p/>
+    <w:p>
+      <w:r>
+        <w:t>Los usuarios tendrán capacitación en relación a la herramienta a incorporar, para así minimizar el impacto del cambio y evitar problemas durante la transición de análoga a digital.</w:t>
+      </w:r>
+    </w:p>
+    <w:p/>
+    <w:p>
+      <w:pPr>
+        <w:pStyle w:val="Heading3"/>
+      </w:pPr>
+      <w:bookmarkStart w:id="31" w:name="_Toc467430115"/>
+      <w:r>
+        <w:t>Descripción del producto</w:t>
+      </w:r>
       <w:bookmarkEnd w:id="31"/>
-    </w:p>
-    <w:p>
-      <w:r>
-        <w:t>El presente proyecto tiene como objetivo general agilizar a través de software los procesos que actualmente realizan a través de papel y así hacer que estos sean más eficientes ya que para el Centro médico "Hipócrates" les toma demasiado tiempo.</w:t>
-      </w:r>
-    </w:p>
-    <w:p/>
-    <w:p>
-      <w:r>
-        <w:t>El proyecto prevé el reemplazo de los procesos actualmente realizados en papel y traspasarlo a vía electrónica y esto será utilizado en gran parte por los trabajadores del centro médico y el agendamiento de horas para que el paciente pueda escoger un horario de atención que esté previamente cargado en el sistema y así hacer más simple la solicitud</w:t>
-      </w:r>
-    </w:p>
-    <w:p/>
-    <w:p>
-      <w:r>
-        <w:t>A causa de los esfuerzos que exige el proyecto se considera necesario ciertos servicios, por ejemplo, la capacitación y migración para la puesta en marcha óptima.</w:t>
-      </w:r>
-    </w:p>
-    <w:p/>
-    <w:p>
-      <w:r>
-        <w:t>La implementación de este software será gradual, por repartición de especialidades para tener controlada la funcionalidad correcta del proyecto.</w:t>
-      </w:r>
-    </w:p>
-    <w:p/>
-    <w:p>
-      <w:r>
-        <w:t>Los usuarios tendrán capacitación en relación a la herramienta a incorporar, para así minimizar el impacto del cambio y evitar problemas durante la transición de análoga a digital.</w:t>
-      </w:r>
-    </w:p>
-    <w:p/>
-    <w:p>
-      <w:pPr>
-        <w:pStyle w:val="Heading3"/>
-      </w:pPr>
-      <w:bookmarkStart w:id="32" w:name="_Toc467430115"/>
-      <w:r>
-        <w:t>Descripción del producto</w:t>
-      </w:r>
-      <w:bookmarkEnd w:id="32"/>
     </w:p>
     <w:p>
       <w:r>
@@ -7390,12 +7388,12 @@
       <w:pPr>
         <w:pStyle w:val="Heading2"/>
       </w:pPr>
-      <w:bookmarkStart w:id="33" w:name="_Toc467430116"/>
+      <w:bookmarkStart w:id="32" w:name="_Toc467430116"/>
       <w:r>
         <w:lastRenderedPageBreak/>
         <w:t>Condiciones asumidas</w:t>
       </w:r>
-      <w:bookmarkEnd w:id="33"/>
+      <w:bookmarkEnd w:id="32"/>
     </w:p>
     <w:p>
       <w:pPr>
@@ -7558,11 +7556,11 @@
       <w:pPr>
         <w:pStyle w:val="Heading2"/>
       </w:pPr>
-      <w:bookmarkStart w:id="34" w:name="_Toc467430117"/>
+      <w:bookmarkStart w:id="33" w:name="_Toc467430117"/>
       <w:r>
         <w:t>Restricciones</w:t>
       </w:r>
-      <w:bookmarkEnd w:id="34"/>
+      <w:bookmarkEnd w:id="33"/>
     </w:p>
     <w:p>
       <w:pPr>
@@ -7731,12 +7729,12 @@
       <w:pPr>
         <w:pStyle w:val="Heading2"/>
       </w:pPr>
-      <w:bookmarkStart w:id="35" w:name="_Toc467430118"/>
+      <w:bookmarkStart w:id="34" w:name="_Toc467430118"/>
       <w:r>
         <w:lastRenderedPageBreak/>
         <w:t>Entregables</w:t>
       </w:r>
-      <w:bookmarkEnd w:id="35"/>
+      <w:bookmarkEnd w:id="34"/>
     </w:p>
     <w:p/>
     <w:p>
@@ -7744,7 +7742,7 @@
         <w:pStyle w:val="Caption"/>
         <w:keepNext/>
       </w:pPr>
-      <w:bookmarkStart w:id="36" w:name="_Toc467430080"/>
+      <w:bookmarkStart w:id="35" w:name="_Toc467430080"/>
       <w:r>
         <w:t xml:space="preserve">Tabla </w:t>
       </w:r>
@@ -7769,7 +7767,7 @@
       <w:r>
         <w:t>. Primera iteración</w:t>
       </w:r>
-      <w:bookmarkEnd w:id="36"/>
+      <w:bookmarkEnd w:id="35"/>
     </w:p>
     <w:tbl>
       <w:tblPr>
@@ -8965,7 +8963,7 @@
         <w:pStyle w:val="Caption"/>
         <w:keepNext/>
       </w:pPr>
-      <w:bookmarkStart w:id="37" w:name="_Toc467430081"/>
+      <w:bookmarkStart w:id="36" w:name="_Toc467430081"/>
       <w:r>
         <w:lastRenderedPageBreak/>
         <w:t xml:space="preserve">Tabla </w:t>
@@ -8991,7 +8989,7 @@
       <w:r>
         <w:t>. Segunda iteración</w:t>
       </w:r>
-      <w:bookmarkEnd w:id="37"/>
+      <w:bookmarkEnd w:id="36"/>
     </w:p>
     <w:tbl>
       <w:tblPr>
@@ -9944,22 +9942,22 @@
       <w:pPr>
         <w:pStyle w:val="Heading1"/>
       </w:pPr>
-      <w:bookmarkStart w:id="38" w:name="_Toc467430119"/>
+      <w:bookmarkStart w:id="37" w:name="_Toc467430119"/>
       <w:r>
         <w:lastRenderedPageBreak/>
         <w:t>Organización del proyecto</w:t>
       </w:r>
+      <w:bookmarkEnd w:id="37"/>
+    </w:p>
+    <w:p>
+      <w:pPr>
+        <w:pStyle w:val="Heading2"/>
+      </w:pPr>
+      <w:bookmarkStart w:id="38" w:name="_Toc467430120"/>
+      <w:r>
+        <w:t>Estructura organizacional</w:t>
+      </w:r>
       <w:bookmarkEnd w:id="38"/>
-    </w:p>
-    <w:p>
-      <w:pPr>
-        <w:pStyle w:val="Heading2"/>
-      </w:pPr>
-      <w:bookmarkStart w:id="39" w:name="_Toc467430120"/>
-      <w:r>
-        <w:t>Estructura organizacional</w:t>
-      </w:r>
-      <w:bookmarkEnd w:id="39"/>
     </w:p>
     <w:p/>
     <w:p>
@@ -9990,8 +9988,8 @@
       <w:pPr>
         <w:pStyle w:val="Caption"/>
       </w:pPr>
-      <w:bookmarkStart w:id="40" w:name="_Toc466043405"/>
-      <w:bookmarkStart w:id="41" w:name="_Toc467430098"/>
+      <w:bookmarkStart w:id="39" w:name="_Toc466043405"/>
+      <w:bookmarkStart w:id="40" w:name="_Toc467430098"/>
       <w:r>
         <w:t xml:space="preserve">Figura </w:t>
       </w:r>
@@ -10016,8 +10014,8 @@
       <w:r>
         <w:t>. Estructura organizacional</w:t>
       </w:r>
+      <w:bookmarkEnd w:id="39"/>
       <w:bookmarkEnd w:id="40"/>
-      <w:bookmarkEnd w:id="41"/>
     </w:p>
     <w:p/>
     <w:p>
@@ -10150,11 +10148,11 @@
       <w:pPr>
         <w:pStyle w:val="Heading2"/>
       </w:pPr>
-      <w:bookmarkStart w:id="42" w:name="_Toc467430121"/>
+      <w:bookmarkStart w:id="41" w:name="_Toc467430121"/>
       <w:r>
         <w:t>Interfaces e interacciones</w:t>
       </w:r>
-      <w:bookmarkEnd w:id="42"/>
+      <w:bookmarkEnd w:id="41"/>
     </w:p>
     <w:p/>
     <w:p>
@@ -10162,7 +10160,7 @@
         <w:pStyle w:val="Caption"/>
         <w:keepNext/>
       </w:pPr>
-      <w:bookmarkStart w:id="43" w:name="_Toc467430082"/>
+      <w:bookmarkStart w:id="42" w:name="_Toc467430082"/>
       <w:r>
         <w:t xml:space="preserve">Tabla </w:t>
       </w:r>
@@ -10187,7 +10185,7 @@
       <w:r>
         <w:t>. Interfaces e interacciones</w:t>
       </w:r>
-      <w:bookmarkEnd w:id="43"/>
+      <w:bookmarkEnd w:id="42"/>
     </w:p>
     <w:tbl>
       <w:tblPr>
@@ -10196,10 +10194,10 @@
         <w:tblLook w:val="04A0" w:firstRow="1" w:lastRow="0" w:firstColumn="1" w:lastColumn="0" w:noHBand="0" w:noVBand="1"/>
       </w:tblPr>
       <w:tblGrid>
-        <w:gridCol w:w="1986"/>
-        <w:gridCol w:w="2856"/>
-        <w:gridCol w:w="1880"/>
-        <w:gridCol w:w="2116"/>
+        <w:gridCol w:w="2044"/>
+        <w:gridCol w:w="3059"/>
+        <w:gridCol w:w="1985"/>
+        <w:gridCol w:w="2268"/>
       </w:tblGrid>
       <w:tr>
         <w:trPr>
@@ -10649,12 +10647,12 @@
       <w:pPr>
         <w:pStyle w:val="Heading2"/>
       </w:pPr>
-      <w:bookmarkStart w:id="44" w:name="_Toc467430122"/>
+      <w:bookmarkStart w:id="43" w:name="_Toc467430122"/>
       <w:r>
         <w:lastRenderedPageBreak/>
         <w:t>Responsables</w:t>
       </w:r>
-      <w:bookmarkEnd w:id="44"/>
+      <w:bookmarkEnd w:id="43"/>
     </w:p>
     <w:p/>
     <w:p>
@@ -10662,7 +10660,7 @@
         <w:pStyle w:val="Caption"/>
         <w:keepNext/>
       </w:pPr>
-      <w:bookmarkStart w:id="45" w:name="_Toc467430083"/>
+      <w:bookmarkStart w:id="44" w:name="_Toc467430083"/>
       <w:r>
         <w:t xml:space="preserve">Tabla </w:t>
       </w:r>
@@ -10687,7 +10685,7 @@
       <w:r>
         <w:t>. Responsables de actividades</w:t>
       </w:r>
-      <w:bookmarkEnd w:id="45"/>
+      <w:bookmarkEnd w:id="44"/>
     </w:p>
     <w:tbl>
       <w:tblPr>
@@ -11950,7 +11948,6 @@
           </w:tcPr>
           <w:p>
             <w:r>
-              <w:lastRenderedPageBreak/>
               <w:t>7.4</w:t>
             </w:r>
           </w:p>
@@ -12009,6 +12006,7 @@
           </w:tcPr>
           <w:p>
             <w:r>
+              <w:lastRenderedPageBreak/>
               <w:t>8.1</w:t>
             </w:r>
           </w:p>
@@ -12564,22 +12562,22 @@
       <w:pPr>
         <w:pStyle w:val="Heading1"/>
       </w:pPr>
-      <w:bookmarkStart w:id="46" w:name="_Toc467430123"/>
+      <w:bookmarkStart w:id="45" w:name="_Toc467430123"/>
       <w:r>
         <w:lastRenderedPageBreak/>
         <w:t>Proceso de gestión</w:t>
       </w:r>
+      <w:bookmarkEnd w:id="45"/>
+    </w:p>
+    <w:p>
+      <w:pPr>
+        <w:pStyle w:val="Heading2"/>
+      </w:pPr>
+      <w:bookmarkStart w:id="46" w:name="_Toc467430124"/>
+      <w:r>
+        <w:t>Gestión de riesgos</w:t>
+      </w:r>
       <w:bookmarkEnd w:id="46"/>
-    </w:p>
-    <w:p>
-      <w:pPr>
-        <w:pStyle w:val="Heading2"/>
-      </w:pPr>
-      <w:bookmarkStart w:id="47" w:name="_Toc467430124"/>
-      <w:r>
-        <w:t>Gestión de riesgos</w:t>
-      </w:r>
-      <w:bookmarkEnd w:id="47"/>
     </w:p>
     <w:p/>
     <w:p>
@@ -12587,7 +12585,7 @@
         <w:pStyle w:val="Caption"/>
         <w:keepNext/>
       </w:pPr>
-      <w:bookmarkStart w:id="48" w:name="_Toc467430084"/>
+      <w:bookmarkStart w:id="47" w:name="_Toc467430084"/>
       <w:r>
         <w:t xml:space="preserve">Tabla </w:t>
       </w:r>
@@ -12621,7 +12619,7 @@
       <w:r>
         <w:t>iesgos</w:t>
       </w:r>
-      <w:bookmarkEnd w:id="48"/>
+      <w:bookmarkEnd w:id="47"/>
     </w:p>
     <w:tbl>
       <w:tblPr>
@@ -13093,7 +13091,7 @@
         <w:pStyle w:val="Caption"/>
         <w:keepNext/>
       </w:pPr>
-      <w:bookmarkStart w:id="49" w:name="_Toc467430085"/>
+      <w:bookmarkStart w:id="48" w:name="_Toc467430085"/>
       <w:r>
         <w:t xml:space="preserve">Tabla </w:t>
       </w:r>
@@ -13121,7 +13119,7 @@
       <w:r>
         <w:t>Mecanismos de monitoreo</w:t>
       </w:r>
-      <w:bookmarkEnd w:id="49"/>
+      <w:bookmarkEnd w:id="48"/>
     </w:p>
     <w:tbl>
       <w:tblPr>
@@ -13388,7 +13386,7 @@
         <w:pStyle w:val="Caption"/>
         <w:keepNext/>
       </w:pPr>
-      <w:bookmarkStart w:id="50" w:name="_Toc467430086"/>
+      <w:bookmarkStart w:id="49" w:name="_Toc467430086"/>
       <w:r>
         <w:t xml:space="preserve">Tabla </w:t>
       </w:r>
@@ -13416,7 +13414,7 @@
       <w:r>
         <w:t>Clasificación de probabilidad</w:t>
       </w:r>
-      <w:bookmarkEnd w:id="50"/>
+      <w:bookmarkEnd w:id="49"/>
     </w:p>
     <w:tbl>
       <w:tblPr>
@@ -13736,12 +13734,14 @@
       <w:pPr>
         <w:pStyle w:val="Heading3"/>
         <w:sectPr>
-          <w:headerReference w:type="default" r:id="rId14"/>
-          <w:footerReference w:type="default" r:id="rId15"/>
-          <w:headerReference w:type="first" r:id="rId16"/>
-          <w:footerReference w:type="first" r:id="rId17"/>
+          <w:headerReference w:type="even" r:id="rId14"/>
+          <w:headerReference w:type="default" r:id="rId15"/>
+          <w:footerReference w:type="even" r:id="rId16"/>
+          <w:footerReference w:type="default" r:id="rId17"/>
+          <w:headerReference w:type="first" r:id="rId18"/>
+          <w:footerReference w:type="first" r:id="rId19"/>
           <w:pgSz w:w="12240" w:h="15840" w:code="1"/>
-          <w:pgMar w:top="1418" w:right="1701" w:bottom="1418" w:left="1701" w:header="709" w:footer="709" w:gutter="0"/>
+          <w:pgMar w:top="1440" w:right="1440" w:bottom="1440" w:left="1440" w:header="709" w:footer="709" w:gutter="0"/>
           <w:cols w:space="708"/>
           <w:titlePg/>
           <w:docGrid w:linePitch="360"/>
@@ -15278,8 +15278,8 @@
     <w:p>
       <w:pPr>
         <w:sectPr>
-          <w:footerReference w:type="even" r:id="rId18"/>
-          <w:footerReference w:type="default" r:id="rId19"/>
+          <w:footerReference w:type="even" r:id="rId20"/>
+          <w:footerReference w:type="default" r:id="rId21"/>
           <w:pgSz w:w="15840" w:h="12240" w:orient="landscape"/>
           <w:pgMar w:top="1440" w:right="1440" w:bottom="1440" w:left="1440" w:header="709" w:footer="709" w:gutter="0"/>
           <w:cols w:space="708"/>
@@ -26093,173 +26093,6 @@
             <wp:extent cx="7696200" cy="5475228"/>
             <wp:effectExtent l="0" t="0" r="0" b="0"/>
             <wp:docPr id="9858" name="Imagen 9858"/>
-            <wp:cNvGraphicFramePr>
-              <a:graphicFrameLocks xmlns:a="http://schemas.openxmlformats.org/drawingml/2006/main" noChangeAspect="1"/>
-            </wp:cNvGraphicFramePr>
-            <a:graphic xmlns:a="http://schemas.openxmlformats.org/drawingml/2006/main">
-              <a:graphicData uri="http://schemas.openxmlformats.org/drawingml/2006/picture">
-                <pic:pic xmlns:pic="http://schemas.openxmlformats.org/drawingml/2006/picture">
-                  <pic:nvPicPr>
-                    <pic:cNvPr id="1" name=""/>
-                    <pic:cNvPicPr/>
-                  </pic:nvPicPr>
-                  <pic:blipFill>
-                    <a:blip r:embed="rId20"/>
-                    <a:stretch>
-                      <a:fillRect/>
-                    </a:stretch>
-                  </pic:blipFill>
-                  <pic:spPr>
-                    <a:xfrm>
-                      <a:off x="0" y="0"/>
-                      <a:ext cx="7713704" cy="5487681"/>
-                    </a:xfrm>
-                    <a:prstGeom prst="rect">
-                      <a:avLst/>
-                    </a:prstGeom>
-                  </pic:spPr>
-                </pic:pic>
-              </a:graphicData>
-            </a:graphic>
-          </wp:inline>
-        </w:drawing>
-      </w:r>
-    </w:p>
-    <w:p>
-      <w:pPr>
-        <w:pStyle w:val="Caption"/>
-      </w:pPr>
-      <w:bookmarkStart w:id="67" w:name="_Toc466043406"/>
-      <w:bookmarkStart w:id="68" w:name="_Toc467430099"/>
-      <w:r>
-        <w:t xml:space="preserve">Figura </w:t>
-      </w:r>
-      <w:r>
-        <w:fldChar w:fldCharType="begin"/>
-      </w:r>
-      <w:r>
-        <w:instrText xml:space="preserve"> SEQ Figura \* ARABIC </w:instrText>
-      </w:r>
-      <w:r>
-        <w:fldChar w:fldCharType="separate"/>
-      </w:r>
-      <w:r>
-        <w:rPr>
-          <w:noProof/>
-        </w:rPr>
-        <w:t>3</w:t>
-      </w:r>
-      <w:r>
-        <w:fldChar w:fldCharType="end"/>
-      </w:r>
-      <w:r>
-        <w:t>. Cronograma parte 1</w:t>
-      </w:r>
-      <w:bookmarkEnd w:id="67"/>
-      <w:bookmarkEnd w:id="68"/>
-    </w:p>
-    <w:p>
-      <w:pPr>
-        <w:keepNext/>
-      </w:pPr>
-      <w:r>
-        <w:rPr>
-          <w:noProof/>
-          <w:lang w:val="en-US"/>
-        </w:rPr>
-        <w:lastRenderedPageBreak/>
-        <w:drawing>
-          <wp:inline distT="0" distB="0" distL="0" distR="0" wp14:anchorId="358381B3" wp14:editId="3C57D8F2">
-            <wp:extent cx="8172450" cy="5691708"/>
-            <wp:effectExtent l="0" t="0" r="0" b="4445"/>
-            <wp:docPr id="9859" name="Imagen 9859"/>
-            <wp:cNvGraphicFramePr>
-              <a:graphicFrameLocks xmlns:a="http://schemas.openxmlformats.org/drawingml/2006/main" noChangeAspect="1"/>
-            </wp:cNvGraphicFramePr>
-            <a:graphic xmlns:a="http://schemas.openxmlformats.org/drawingml/2006/main">
-              <a:graphicData uri="http://schemas.openxmlformats.org/drawingml/2006/picture">
-                <pic:pic xmlns:pic="http://schemas.openxmlformats.org/drawingml/2006/picture">
-                  <pic:nvPicPr>
-                    <pic:cNvPr id="1" name=""/>
-                    <pic:cNvPicPr/>
-                  </pic:nvPicPr>
-                  <pic:blipFill>
-                    <a:blip r:embed="rId21"/>
-                    <a:stretch>
-                      <a:fillRect/>
-                    </a:stretch>
-                  </pic:blipFill>
-                  <pic:spPr>
-                    <a:xfrm>
-                      <a:off x="0" y="0"/>
-                      <a:ext cx="8175540" cy="5693860"/>
-                    </a:xfrm>
-                    <a:prstGeom prst="rect">
-                      <a:avLst/>
-                    </a:prstGeom>
-                  </pic:spPr>
-                </pic:pic>
-              </a:graphicData>
-            </a:graphic>
-          </wp:inline>
-        </w:drawing>
-      </w:r>
-    </w:p>
-    <w:p>
-      <w:pPr>
-        <w:pStyle w:val="Caption"/>
-      </w:pPr>
-      <w:bookmarkStart w:id="69" w:name="_Toc466043407"/>
-      <w:bookmarkStart w:id="70" w:name="_Toc467430100"/>
-      <w:r>
-        <w:t xml:space="preserve">Figura </w:t>
-      </w:r>
-      <w:r>
-        <w:fldChar w:fldCharType="begin"/>
-      </w:r>
-      <w:r>
-        <w:instrText xml:space="preserve"> SEQ Figura \* ARABIC </w:instrText>
-      </w:r>
-      <w:r>
-        <w:fldChar w:fldCharType="separate"/>
-      </w:r>
-      <w:r>
-        <w:rPr>
-          <w:noProof/>
-        </w:rPr>
-        <w:t>4</w:t>
-      </w:r>
-      <w:r>
-        <w:fldChar w:fldCharType="end"/>
-      </w:r>
-      <w:r>
-        <w:t xml:space="preserve">. </w:t>
-      </w:r>
-      <w:r>
-        <w:t xml:space="preserve">Cronograma parte </w:t>
-      </w:r>
-      <w:r>
-        <w:t>2</w:t>
-      </w:r>
-      <w:bookmarkEnd w:id="69"/>
-      <w:bookmarkEnd w:id="70"/>
-    </w:p>
-    <w:p>
-      <w:pPr>
-        <w:keepNext/>
-        <w:jc w:val="both"/>
-      </w:pPr>
-      <w:r>
-        <w:rPr>
-          <w:noProof/>
-          <w:lang w:val="en-US"/>
-        </w:rPr>
-        <w:lastRenderedPageBreak/>
-        <w:drawing>
-          <wp:inline distT="0" distB="0" distL="0" distR="0" wp14:anchorId="749C4AE0" wp14:editId="5BB86CE5">
-            <wp:extent cx="8229600" cy="5676265"/>
-            <wp:effectExtent l="0" t="0" r="0" b="635"/>
-            <wp:docPr id="9860" name="Imagen 9860"/>
             <wp:cNvGraphicFramePr>
               <a:graphicFrameLocks xmlns:a="http://schemas.openxmlformats.org/drawingml/2006/main" noChangeAspect="1"/>
             </wp:cNvGraphicFramePr>
@@ -26279,6 +26112,173 @@
                   <pic:spPr>
                     <a:xfrm>
                       <a:off x="0" y="0"/>
+                      <a:ext cx="7713704" cy="5487681"/>
+                    </a:xfrm>
+                    <a:prstGeom prst="rect">
+                      <a:avLst/>
+                    </a:prstGeom>
+                  </pic:spPr>
+                </pic:pic>
+              </a:graphicData>
+            </a:graphic>
+          </wp:inline>
+        </w:drawing>
+      </w:r>
+    </w:p>
+    <w:p>
+      <w:pPr>
+        <w:pStyle w:val="Caption"/>
+      </w:pPr>
+      <w:bookmarkStart w:id="67" w:name="_Toc466043406"/>
+      <w:bookmarkStart w:id="68" w:name="_Toc467430099"/>
+      <w:r>
+        <w:t xml:space="preserve">Figura </w:t>
+      </w:r>
+      <w:r>
+        <w:fldChar w:fldCharType="begin"/>
+      </w:r>
+      <w:r>
+        <w:instrText xml:space="preserve"> SEQ Figura \* ARABIC </w:instrText>
+      </w:r>
+      <w:r>
+        <w:fldChar w:fldCharType="separate"/>
+      </w:r>
+      <w:r>
+        <w:rPr>
+          <w:noProof/>
+        </w:rPr>
+        <w:t>3</w:t>
+      </w:r>
+      <w:r>
+        <w:fldChar w:fldCharType="end"/>
+      </w:r>
+      <w:r>
+        <w:t>. Cronograma parte 1</w:t>
+      </w:r>
+      <w:bookmarkEnd w:id="67"/>
+      <w:bookmarkEnd w:id="68"/>
+    </w:p>
+    <w:p>
+      <w:pPr>
+        <w:keepNext/>
+      </w:pPr>
+      <w:r>
+        <w:rPr>
+          <w:noProof/>
+          <w:lang w:val="en-US"/>
+        </w:rPr>
+        <w:lastRenderedPageBreak/>
+        <w:drawing>
+          <wp:inline distT="0" distB="0" distL="0" distR="0" wp14:anchorId="358381B3" wp14:editId="3C57D8F2">
+            <wp:extent cx="8172450" cy="5691708"/>
+            <wp:effectExtent l="0" t="0" r="0" b="4445"/>
+            <wp:docPr id="9859" name="Imagen 9859"/>
+            <wp:cNvGraphicFramePr>
+              <a:graphicFrameLocks xmlns:a="http://schemas.openxmlformats.org/drawingml/2006/main" noChangeAspect="1"/>
+            </wp:cNvGraphicFramePr>
+            <a:graphic xmlns:a="http://schemas.openxmlformats.org/drawingml/2006/main">
+              <a:graphicData uri="http://schemas.openxmlformats.org/drawingml/2006/picture">
+                <pic:pic xmlns:pic="http://schemas.openxmlformats.org/drawingml/2006/picture">
+                  <pic:nvPicPr>
+                    <pic:cNvPr id="1" name=""/>
+                    <pic:cNvPicPr/>
+                  </pic:nvPicPr>
+                  <pic:blipFill>
+                    <a:blip r:embed="rId23"/>
+                    <a:stretch>
+                      <a:fillRect/>
+                    </a:stretch>
+                  </pic:blipFill>
+                  <pic:spPr>
+                    <a:xfrm>
+                      <a:off x="0" y="0"/>
+                      <a:ext cx="8175540" cy="5693860"/>
+                    </a:xfrm>
+                    <a:prstGeom prst="rect">
+                      <a:avLst/>
+                    </a:prstGeom>
+                  </pic:spPr>
+                </pic:pic>
+              </a:graphicData>
+            </a:graphic>
+          </wp:inline>
+        </w:drawing>
+      </w:r>
+    </w:p>
+    <w:p>
+      <w:pPr>
+        <w:pStyle w:val="Caption"/>
+      </w:pPr>
+      <w:bookmarkStart w:id="69" w:name="_Toc466043407"/>
+      <w:bookmarkStart w:id="70" w:name="_Toc467430100"/>
+      <w:r>
+        <w:t xml:space="preserve">Figura </w:t>
+      </w:r>
+      <w:r>
+        <w:fldChar w:fldCharType="begin"/>
+      </w:r>
+      <w:r>
+        <w:instrText xml:space="preserve"> SEQ Figura \* ARABIC </w:instrText>
+      </w:r>
+      <w:r>
+        <w:fldChar w:fldCharType="separate"/>
+      </w:r>
+      <w:r>
+        <w:rPr>
+          <w:noProof/>
+        </w:rPr>
+        <w:t>4</w:t>
+      </w:r>
+      <w:r>
+        <w:fldChar w:fldCharType="end"/>
+      </w:r>
+      <w:r>
+        <w:t xml:space="preserve">. </w:t>
+      </w:r>
+      <w:r>
+        <w:t xml:space="preserve">Cronograma parte </w:t>
+      </w:r>
+      <w:r>
+        <w:t>2</w:t>
+      </w:r>
+      <w:bookmarkEnd w:id="69"/>
+      <w:bookmarkEnd w:id="70"/>
+    </w:p>
+    <w:p>
+      <w:pPr>
+        <w:keepNext/>
+        <w:jc w:val="both"/>
+      </w:pPr>
+      <w:r>
+        <w:rPr>
+          <w:noProof/>
+          <w:lang w:val="en-US"/>
+        </w:rPr>
+        <w:lastRenderedPageBreak/>
+        <w:drawing>
+          <wp:inline distT="0" distB="0" distL="0" distR="0" wp14:anchorId="749C4AE0" wp14:editId="5BB86CE5">
+            <wp:extent cx="8229600" cy="5676265"/>
+            <wp:effectExtent l="0" t="0" r="0" b="635"/>
+            <wp:docPr id="9860" name="Imagen 9860"/>
+            <wp:cNvGraphicFramePr>
+              <a:graphicFrameLocks xmlns:a="http://schemas.openxmlformats.org/drawingml/2006/main" noChangeAspect="1"/>
+            </wp:cNvGraphicFramePr>
+            <a:graphic xmlns:a="http://schemas.openxmlformats.org/drawingml/2006/main">
+              <a:graphicData uri="http://schemas.openxmlformats.org/drawingml/2006/picture">
+                <pic:pic xmlns:pic="http://schemas.openxmlformats.org/drawingml/2006/picture">
+                  <pic:nvPicPr>
+                    <pic:cNvPr id="1" name=""/>
+                    <pic:cNvPicPr/>
+                  </pic:nvPicPr>
+                  <pic:blipFill>
+                    <a:blip r:embed="rId24"/>
+                    <a:stretch>
+                      <a:fillRect/>
+                    </a:stretch>
+                  </pic:blipFill>
+                  <pic:spPr>
+                    <a:xfrm>
+                      <a:off x="0" y="0"/>
                       <a:ext cx="8229600" cy="5676265"/>
                     </a:xfrm>
                     <a:prstGeom prst="rect">
@@ -26363,7 +26363,7 @@
                     </pic:cNvPicPr>
                   </pic:nvPicPr>
                   <pic:blipFill>
-                    <a:blip r:embed="rId23">
+                    <a:blip r:embed="rId25">
                       <a:extLst>
                         <a:ext uri="{28A0092B-C50C-407E-A947-70E740481C1C}">
                           <a14:useLocalDpi xmlns:a14="http://schemas.microsoft.com/office/drawing/2010/main" val="0"/>
@@ -26565,6 +26565,7 @@
             <w:id w:val="111145805"/>
             <w:bibliography/>
           </w:sdtPr>
+          <w:sdtEndPr/>
           <w:sdtContent>
             <w:p>
               <w:pPr>
@@ -26703,6 +26704,16 @@
 
 <file path=word/footer1.xml><?xml version="1.0" encoding="utf-8"?>
 <w:ftr xmlns:wpc="http://schemas.microsoft.com/office/word/2010/wordprocessingCanvas" xmlns:mo="http://schemas.microsoft.com/office/mac/office/2008/main" xmlns:mc="http://schemas.openxmlformats.org/markup-compatibility/2006" xmlns:mv="urn:schemas-microsoft-com:mac:vml" xmlns:o="urn:schemas-microsoft-com:office:office" xmlns:r="http://schemas.openxmlformats.org/officeDocument/2006/relationships" xmlns:m="http://schemas.openxmlformats.org/officeDocument/2006/math" xmlns:v="urn:schemas-microsoft-com:vml" xmlns:wp14="http://schemas.microsoft.com/office/word/2010/wordprocessingDrawing" xmlns:wp="http://schemas.openxmlformats.org/drawingml/2006/wordprocessingDrawing" xmlns:w10="urn:schemas-microsoft-com:office:word" xmlns:w="http://schemas.openxmlformats.org/wordprocessingml/2006/main" xmlns:w14="http://schemas.microsoft.com/office/word/2010/wordml" xmlns:w15="http://schemas.microsoft.com/office/word/2012/wordml" xmlns:wpg="http://schemas.microsoft.com/office/word/2010/wordprocessingGroup" xmlns:wpi="http://schemas.microsoft.com/office/word/2010/wordprocessingInk" xmlns:wne="http://schemas.microsoft.com/office/word/2006/wordml" xmlns:wps="http://schemas.microsoft.com/office/word/2010/wordprocessingShape" mc:Ignorable="w14 w15 wp14">
+  <w:p>
+    <w:pPr>
+      <w:pStyle w:val="Footer"/>
+    </w:pPr>
+  </w:p>
+</w:ftr>
+</file>
+
+<file path=word/footer2.xml><?xml version="1.0" encoding="utf-8"?>
+<w:ftr xmlns:wpc="http://schemas.microsoft.com/office/word/2010/wordprocessingCanvas" xmlns:mo="http://schemas.microsoft.com/office/mac/office/2008/main" xmlns:mc="http://schemas.openxmlformats.org/markup-compatibility/2006" xmlns:mv="urn:schemas-microsoft-com:mac:vml" xmlns:o="urn:schemas-microsoft-com:office:office" xmlns:r="http://schemas.openxmlformats.org/officeDocument/2006/relationships" xmlns:m="http://schemas.openxmlformats.org/officeDocument/2006/math" xmlns:v="urn:schemas-microsoft-com:vml" xmlns:wp14="http://schemas.microsoft.com/office/word/2010/wordprocessingDrawing" xmlns:wp="http://schemas.openxmlformats.org/drawingml/2006/wordprocessingDrawing" xmlns:w10="urn:schemas-microsoft-com:office:word" xmlns:w="http://schemas.openxmlformats.org/wordprocessingml/2006/main" xmlns:w14="http://schemas.microsoft.com/office/word/2010/wordml" xmlns:w15="http://schemas.microsoft.com/office/word/2012/wordml" xmlns:wpg="http://schemas.microsoft.com/office/word/2010/wordprocessingGroup" xmlns:wpi="http://schemas.microsoft.com/office/word/2010/wordprocessingInk" xmlns:wne="http://schemas.microsoft.com/office/word/2006/wordml" xmlns:wps="http://schemas.microsoft.com/office/word/2010/wordprocessingShape" mc:Ignorable="w14 w15 wp14">
   <w:sdt>
     <w:sdtPr>
       <w:rPr>
@@ -26735,23 +26746,14 @@
           </w:rPr>
           <w:tab/>
         </w:r>
-        <w:r>
-          <w:rPr>
-            <w:lang w:val="es-ES"/>
-          </w:rPr>
-          <w:tab/>
-        </w:r>
-        <w:r>
-          <w:rPr>
-            <w:lang w:val="es-ES"/>
-          </w:rPr>
-          <w:tab/>
-        </w:r>
       </w:p>
       <w:p>
         <w:pPr>
           <w:pStyle w:val="Footer"/>
           <w:jc w:val="right"/>
+          <w:rPr>
+            <w:lang w:val="es-ES"/>
+          </w:rPr>
         </w:pPr>
         <w:r>
           <w:rPr>
@@ -26791,21 +26793,20 @@
           <w:t xml:space="preserve"> </w:t>
         </w:r>
       </w:p>
+      <w:p>
+        <w:pPr>
+          <w:pStyle w:val="Footer"/>
+          <w:jc w:val="right"/>
+        </w:pPr>
+      </w:p>
+      <w:bookmarkStart w:id="50" w:name="_GoBack" w:displacedByCustomXml="next"/>
+      <w:bookmarkEnd w:id="50" w:displacedByCustomXml="next"/>
     </w:sdtContent>
   </w:sdt>
-  <w:p>
-    <w:pPr>
-      <w:pStyle w:val="Footer"/>
-      <w:jc w:val="center"/>
-    </w:pPr>
-    <w:r>
-      <w:t>Sistema centro médico Hipócrates</w:t>
-    </w:r>
-  </w:p>
 </w:ftr>
 </file>
 
-<file path=word/footer2.xml><?xml version="1.0" encoding="utf-8"?>
+<file path=word/footer3.xml><?xml version="1.0" encoding="utf-8"?>
 <w:ftr xmlns:wpc="http://schemas.microsoft.com/office/word/2010/wordprocessingCanvas" xmlns:mo="http://schemas.microsoft.com/office/mac/office/2008/main" xmlns:mc="http://schemas.openxmlformats.org/markup-compatibility/2006" xmlns:mv="urn:schemas-microsoft-com:mac:vml" xmlns:o="urn:schemas-microsoft-com:office:office" xmlns:r="http://schemas.openxmlformats.org/officeDocument/2006/relationships" xmlns:m="http://schemas.openxmlformats.org/officeDocument/2006/math" xmlns:v="urn:schemas-microsoft-com:vml" xmlns:wp14="http://schemas.microsoft.com/office/word/2010/wordprocessingDrawing" xmlns:wp="http://schemas.openxmlformats.org/drawingml/2006/wordprocessingDrawing" xmlns:w10="urn:schemas-microsoft-com:office:word" xmlns:w="http://schemas.openxmlformats.org/wordprocessingml/2006/main" xmlns:w14="http://schemas.microsoft.com/office/word/2010/wordml" xmlns:w15="http://schemas.microsoft.com/office/word/2012/wordml" xmlns:wpg="http://schemas.microsoft.com/office/word/2010/wordprocessingGroup" xmlns:wpi="http://schemas.microsoft.com/office/word/2010/wordprocessingInk" xmlns:wne="http://schemas.microsoft.com/office/word/2006/wordml" xmlns:wps="http://schemas.microsoft.com/office/word/2010/wordprocessingShape" mc:Ignorable="w14 w15 wp14">
   <w:sdt>
     <w:sdtPr>
@@ -26902,14 +26903,11 @@
       <w:pStyle w:val="Footer"/>
       <w:jc w:val="center"/>
     </w:pPr>
-    <w:r>
-      <w:t>Sistema centro médico Hipócrates</w:t>
-    </w:r>
   </w:p>
 </w:ftr>
 </file>
 
-<file path=word/footer3.xml><?xml version="1.0" encoding="utf-8"?>
+<file path=word/footer4.xml><?xml version="1.0" encoding="utf-8"?>
 <w:ftr xmlns:wpc="http://schemas.microsoft.com/office/word/2010/wordprocessingCanvas" xmlns:mo="http://schemas.microsoft.com/office/mac/office/2008/main" xmlns:mc="http://schemas.openxmlformats.org/markup-compatibility/2006" xmlns:mv="urn:schemas-microsoft-com:mac:vml" xmlns:o="urn:schemas-microsoft-com:office:office" xmlns:r="http://schemas.openxmlformats.org/officeDocument/2006/relationships" xmlns:m="http://schemas.openxmlformats.org/officeDocument/2006/math" xmlns:v="urn:schemas-microsoft-com:vml" xmlns:wp14="http://schemas.microsoft.com/office/word/2010/wordprocessingDrawing" xmlns:wp="http://schemas.openxmlformats.org/drawingml/2006/wordprocessingDrawing" xmlns:w10="urn:schemas-microsoft-com:office:word" xmlns:w="http://schemas.openxmlformats.org/wordprocessingml/2006/main" xmlns:w14="http://schemas.microsoft.com/office/word/2010/wordml" xmlns:w15="http://schemas.microsoft.com/office/word/2012/wordml" xmlns:wpg="http://schemas.microsoft.com/office/word/2010/wordprocessingGroup" xmlns:wpi="http://schemas.microsoft.com/office/word/2010/wordprocessingInk" xmlns:wne="http://schemas.microsoft.com/office/word/2006/wordml" xmlns:wps="http://schemas.microsoft.com/office/word/2010/wordprocessingShape" mc:Ignorable="w14 w15 wp14">
   <w:p>
     <w:pPr>
@@ -26947,7 +26945,7 @@
 </w:ftr>
 </file>
 
-<file path=word/footer4.xml><?xml version="1.0" encoding="utf-8"?>
+<file path=word/footer5.xml><?xml version="1.0" encoding="utf-8"?>
 <w:ftr xmlns:wpc="http://schemas.microsoft.com/office/word/2010/wordprocessingCanvas" xmlns:mo="http://schemas.microsoft.com/office/mac/office/2008/main" xmlns:mc="http://schemas.openxmlformats.org/markup-compatibility/2006" xmlns:mv="urn:schemas-microsoft-com:mac:vml" xmlns:o="urn:schemas-microsoft-com:office:office" xmlns:r="http://schemas.openxmlformats.org/officeDocument/2006/relationships" xmlns:m="http://schemas.openxmlformats.org/officeDocument/2006/math" xmlns:v="urn:schemas-microsoft-com:vml" xmlns:wp14="http://schemas.microsoft.com/office/word/2010/wordprocessingDrawing" xmlns:wp="http://schemas.openxmlformats.org/drawingml/2006/wordprocessingDrawing" xmlns:w10="urn:schemas-microsoft-com:office:word" xmlns:w="http://schemas.openxmlformats.org/wordprocessingml/2006/main" xmlns:w14="http://schemas.microsoft.com/office/word/2010/wordml" xmlns:w15="http://schemas.microsoft.com/office/word/2012/wordml" xmlns:wpg="http://schemas.microsoft.com/office/word/2010/wordprocessingGroup" xmlns:wpi="http://schemas.microsoft.com/office/word/2010/wordprocessingInk" xmlns:wne="http://schemas.microsoft.com/office/word/2006/wordml" xmlns:wps="http://schemas.microsoft.com/office/word/2010/wordprocessingShape" mc:Ignorable="w14 w15 wp14">
   <w:sdt>
     <w:sdtPr>
@@ -27018,9 +27016,6 @@
       <w:pStyle w:val="Footer"/>
       <w:jc w:val="center"/>
     </w:pPr>
-    <w:r>
-      <w:t>Sistema centro médico Hipócrates</w:t>
-    </w:r>
   </w:p>
 </w:ftr>
 </file>
@@ -27045,6 +27040,16 @@
 </file>
 
 <file path=word/header1.xml><?xml version="1.0" encoding="utf-8"?>
+<w:hdr xmlns:wpc="http://schemas.microsoft.com/office/word/2010/wordprocessingCanvas" xmlns:mo="http://schemas.microsoft.com/office/mac/office/2008/main" xmlns:mc="http://schemas.openxmlformats.org/markup-compatibility/2006" xmlns:mv="urn:schemas-microsoft-com:mac:vml" xmlns:o="urn:schemas-microsoft-com:office:office" xmlns:r="http://schemas.openxmlformats.org/officeDocument/2006/relationships" xmlns:m="http://schemas.openxmlformats.org/officeDocument/2006/math" xmlns:v="urn:schemas-microsoft-com:vml" xmlns:wp14="http://schemas.microsoft.com/office/word/2010/wordprocessingDrawing" xmlns:wp="http://schemas.openxmlformats.org/drawingml/2006/wordprocessingDrawing" xmlns:w10="urn:schemas-microsoft-com:office:word" xmlns:w="http://schemas.openxmlformats.org/wordprocessingml/2006/main" xmlns:w14="http://schemas.microsoft.com/office/word/2010/wordml" xmlns:w15="http://schemas.microsoft.com/office/word/2012/wordml" xmlns:wpg="http://schemas.microsoft.com/office/word/2010/wordprocessingGroup" xmlns:wpi="http://schemas.microsoft.com/office/word/2010/wordprocessingInk" xmlns:wne="http://schemas.microsoft.com/office/word/2006/wordml" xmlns:wps="http://schemas.microsoft.com/office/word/2010/wordprocessingShape" mc:Ignorable="w14 w15 wp14">
+  <w:p>
+    <w:pPr>
+      <w:pStyle w:val="Header"/>
+    </w:pPr>
+  </w:p>
+</w:hdr>
+</file>
+
+<file path=word/header2.xml><?xml version="1.0" encoding="utf-8"?>
 <w:hdr xmlns:wpc="http://schemas.microsoft.com/office/word/2010/wordprocessingCanvas" xmlns:mo="http://schemas.microsoft.com/office/mac/office/2008/main" xmlns:mc="http://schemas.openxmlformats.org/markup-compatibility/2006" xmlns:mv="urn:schemas-microsoft-com:mac:vml" xmlns:o="urn:schemas-microsoft-com:office:office" xmlns:r="http://schemas.openxmlformats.org/officeDocument/2006/relationships" xmlns:m="http://schemas.openxmlformats.org/officeDocument/2006/math" xmlns:v="urn:schemas-microsoft-com:vml" xmlns:wp14="http://schemas.microsoft.com/office/word/2010/wordprocessingDrawing" xmlns:wp="http://schemas.openxmlformats.org/drawingml/2006/wordprocessingDrawing" xmlns:w10="urn:schemas-microsoft-com:office:word" xmlns:w="http://schemas.openxmlformats.org/wordprocessingml/2006/main" xmlns:w14="http://schemas.microsoft.com/office/word/2010/wordml" xmlns:w15="http://schemas.microsoft.com/office/word/2012/wordml" xmlns:wpg="http://schemas.microsoft.com/office/word/2010/wordprocessingGroup" xmlns:wpi="http://schemas.microsoft.com/office/word/2010/wordprocessingInk" xmlns:wne="http://schemas.microsoft.com/office/word/2006/wordml" xmlns:wps="http://schemas.microsoft.com/office/word/2010/wordprocessingShape" mc:Ignorable="w14 w15 wp14">
   <w:p>
     <w:pPr>
@@ -27066,7 +27071,7 @@
 </w:hdr>
 </file>
 
-<file path=word/header2.xml><?xml version="1.0" encoding="utf-8"?>
+<file path=word/header3.xml><?xml version="1.0" encoding="utf-8"?>
 <w:hdr xmlns:wpc="http://schemas.microsoft.com/office/word/2010/wordprocessingCanvas" xmlns:mo="http://schemas.microsoft.com/office/mac/office/2008/main" xmlns:mc="http://schemas.openxmlformats.org/markup-compatibility/2006" xmlns:mv="urn:schemas-microsoft-com:mac:vml" xmlns:o="urn:schemas-microsoft-com:office:office" xmlns:r="http://schemas.openxmlformats.org/officeDocument/2006/relationships" xmlns:m="http://schemas.openxmlformats.org/officeDocument/2006/math" xmlns:v="urn:schemas-microsoft-com:vml" xmlns:wp14="http://schemas.microsoft.com/office/word/2010/wordprocessingDrawing" xmlns:wp="http://schemas.openxmlformats.org/drawingml/2006/wordprocessingDrawing" xmlns:w10="urn:schemas-microsoft-com:office:word" xmlns:w="http://schemas.openxmlformats.org/wordprocessingml/2006/main" xmlns:w14="http://schemas.microsoft.com/office/word/2010/wordml" xmlns:w15="http://schemas.microsoft.com/office/word/2012/wordml" xmlns:wpg="http://schemas.microsoft.com/office/word/2010/wordprocessingGroup" xmlns:wpi="http://schemas.microsoft.com/office/word/2010/wordprocessingInk" xmlns:wne="http://schemas.microsoft.com/office/word/2006/wordml" xmlns:wps="http://schemas.microsoft.com/office/word/2010/wordprocessingShape" mc:Ignorable="w14 w15 wp14">
   <w:p>
     <w:pPr>
@@ -34645,93 +34650,93 @@
     </dgm:pt>
   </dgm:ptLst>
   <dgm:cxnLst>
+    <dgm:cxn modelId="{4183BEDA-AA45-394D-A5A3-13231C1137B4}" type="presOf" srcId="{D6E78E02-2FC6-45D9-BBD1-1397F595C456}" destId="{BA71F716-B112-458F-8838-548FF5B9C93A}" srcOrd="0" destOrd="0" presId="urn:microsoft.com/office/officeart/2005/8/layout/orgChart1"/>
+    <dgm:cxn modelId="{A0547B77-56BA-0C4D-A961-71E15428E5AD}" type="presOf" srcId="{C3F00ACD-BD35-4C93-AED9-718EC0388BEB}" destId="{51079A84-49C8-41F4-9D05-7FEC4FEC4B6E}" srcOrd="0" destOrd="0" presId="urn:microsoft.com/office/officeart/2005/8/layout/orgChart1"/>
+    <dgm:cxn modelId="{C58E8EF2-06F4-2E49-B647-25A0170E3DD4}" type="presOf" srcId="{9605A8FC-0B20-44EC-B4DC-2C64897F3218}" destId="{B805B864-FED3-47CF-AB75-57C75B7979BD}" srcOrd="1" destOrd="0" presId="urn:microsoft.com/office/officeart/2005/8/layout/orgChart1"/>
     <dgm:cxn modelId="{D544BCAE-582C-486D-B770-A78FABA2192A}" srcId="{48347569-2D44-4187-8E76-E01E096B72F4}" destId="{589A2777-9AF4-491A-A97B-6E6C709B3283}" srcOrd="0" destOrd="0" parTransId="{C97E3CD4-306A-44C5-9200-822C58ECC4A3}" sibTransId="{2D6B7466-3FBF-4978-A2F5-449A03386E56}"/>
-    <dgm:cxn modelId="{27FE0C5D-1755-C247-B5AB-FEA5A57F6684}" type="presOf" srcId="{9605A8FC-0B20-44EC-B4DC-2C64897F3218}" destId="{B805B864-FED3-47CF-AB75-57C75B7979BD}" srcOrd="1" destOrd="0" presId="urn:microsoft.com/office/officeart/2005/8/layout/orgChart1"/>
-    <dgm:cxn modelId="{F46A4CFE-2A9C-A048-8F36-4C89BB1E6F1C}" type="presOf" srcId="{114AEEA0-36D2-44AF-9FF5-DD1265A193D8}" destId="{779B4EAE-1347-4513-AEE0-C4C84F9A9F21}" srcOrd="0" destOrd="0" presId="urn:microsoft.com/office/officeart/2005/8/layout/orgChart1"/>
-    <dgm:cxn modelId="{5434AE66-AB2E-5345-80C6-6FF70E257B90}" type="presOf" srcId="{C496BD74-19CB-46EB-862B-875A5289DC73}" destId="{C53679F0-7A40-480A-B84C-E07FE27D682C}" srcOrd="1" destOrd="0" presId="urn:microsoft.com/office/officeart/2005/8/layout/orgChart1"/>
     <dgm:cxn modelId="{C6031F02-71F0-4134-99B9-4F10216A5BA2}" srcId="{589A2777-9AF4-491A-A97B-6E6C709B3283}" destId="{C496BD74-19CB-46EB-862B-875A5289DC73}" srcOrd="2" destOrd="0" parTransId="{3E77FAEB-6253-4BCB-A8BD-F64DF15941A3}" sibTransId="{0FEB1AEA-1CB3-4995-813F-765E890849B9}"/>
-    <dgm:cxn modelId="{1D7491CA-E954-CD4D-B8E4-32F06C744B5C}" type="presOf" srcId="{94B23D3E-BD45-4FA0-9736-F0B3BCFCBFFE}" destId="{9BF67DDF-7787-4F50-B039-7392461AD898}" srcOrd="0" destOrd="0" presId="urn:microsoft.com/office/officeart/2005/8/layout/orgChart1"/>
-    <dgm:cxn modelId="{B54E6793-82A1-744F-9555-0253C2E7CD1C}" type="presOf" srcId="{4A590890-CE07-4E1B-99BD-5193AF6F0560}" destId="{55A3A6D7-775E-4B65-A7B5-A9F6264F63EF}" srcOrd="0" destOrd="0" presId="urn:microsoft.com/office/officeart/2005/8/layout/orgChart1"/>
-    <dgm:cxn modelId="{A772ABD5-B366-F549-B1A0-35ADAD98E787}" type="presOf" srcId="{589A2777-9AF4-491A-A97B-6E6C709B3283}" destId="{9FDD5839-824F-4F90-B720-B486A3CC8069}" srcOrd="0" destOrd="0" presId="urn:microsoft.com/office/officeart/2005/8/layout/orgChart1"/>
-    <dgm:cxn modelId="{5FEEBBDE-38DE-D847-89EB-93D97B4C28F2}" type="presOf" srcId="{589A2777-9AF4-491A-A97B-6E6C709B3283}" destId="{BDC8841B-8EDB-4597-8243-9F4FD5675C78}" srcOrd="1" destOrd="0" presId="urn:microsoft.com/office/officeart/2005/8/layout/orgChart1"/>
-    <dgm:cxn modelId="{E12B99BC-7F87-1349-80E5-2035A6C01840}" type="presOf" srcId="{48347569-2D44-4187-8E76-E01E096B72F4}" destId="{4377A0B1-66D2-45BC-9E33-1825128E382B}" srcOrd="0" destOrd="0" presId="urn:microsoft.com/office/officeart/2005/8/layout/orgChart1"/>
-    <dgm:cxn modelId="{1A55AB13-C98F-A541-8883-E9051B40B77C}" type="presOf" srcId="{48347569-2D44-4187-8E76-E01E096B72F4}" destId="{8932BDAF-7795-4AEB-A2FC-8074C28024D0}" srcOrd="1" destOrd="0" presId="urn:microsoft.com/office/officeart/2005/8/layout/orgChart1"/>
-    <dgm:cxn modelId="{D28E4487-930B-6344-907E-EF870D154A81}" type="presOf" srcId="{687ECD2D-38F3-42F1-AB87-89E51267D4A5}" destId="{04370048-40F0-4BF0-AE52-3BE549A51D3C}" srcOrd="0" destOrd="0" presId="urn:microsoft.com/office/officeart/2005/8/layout/orgChart1"/>
-    <dgm:cxn modelId="{6AF1ED43-3290-2944-8883-93D4C96CE016}" type="presOf" srcId="{C97E3CD4-306A-44C5-9200-822C58ECC4A3}" destId="{F4A28CDB-FF3F-4012-B8B0-38A1800A2096}" srcOrd="0" destOrd="0" presId="urn:microsoft.com/office/officeart/2005/8/layout/orgChart1"/>
-    <dgm:cxn modelId="{431BD4A3-F9FB-FA40-82A7-355EC93D5706}" type="presOf" srcId="{3CC69F16-2EE9-4916-A606-987F8317B751}" destId="{950EF06F-4CCE-49EA-B54E-44C45D3DC267}" srcOrd="0" destOrd="0" presId="urn:microsoft.com/office/officeart/2005/8/layout/orgChart1"/>
-    <dgm:cxn modelId="{347EBCD7-D859-594E-822C-46799C8F818D}" type="presOf" srcId="{AABA9C2A-AC39-4C3B-8C4E-A71A46F44AC5}" destId="{88C888B0-2047-41DA-A048-687AAA45645D}" srcOrd="0" destOrd="0" presId="urn:microsoft.com/office/officeart/2005/8/layout/orgChart1"/>
+    <dgm:cxn modelId="{E73F89B5-56BD-4E44-BD9E-17CCA3359BCF}" type="presOf" srcId="{9605A8FC-0B20-44EC-B4DC-2C64897F3218}" destId="{20967916-DBC3-4772-AC6E-80B61336A42B}" srcOrd="0" destOrd="0" presId="urn:microsoft.com/office/officeart/2005/8/layout/orgChart1"/>
+    <dgm:cxn modelId="{10EA4E7E-EF26-9E4B-859B-3D5CDAF1C2C6}" type="presOf" srcId="{94B23D3E-BD45-4FA0-9736-F0B3BCFCBFFE}" destId="{2129378C-BA12-4D51-9FD4-EC7012575F83}" srcOrd="1" destOrd="0" presId="urn:microsoft.com/office/officeart/2005/8/layout/orgChart1"/>
+    <dgm:cxn modelId="{B2149625-6EED-5D47-9272-0DF42A211B79}" type="presOf" srcId="{C496BD74-19CB-46EB-862B-875A5289DC73}" destId="{E38B9066-00F8-494E-955D-FDA83C85B670}" srcOrd="0" destOrd="0" presId="urn:microsoft.com/office/officeart/2005/8/layout/orgChart1"/>
+    <dgm:cxn modelId="{3E3770D5-4A60-AC4B-AB8C-EDEADD409F9E}" type="presOf" srcId="{3E77FAEB-6253-4BCB-A8BD-F64DF15941A3}" destId="{4AC446E9-5EA3-4104-9A6A-6BB4559C7F1B}" srcOrd="0" destOrd="0" presId="urn:microsoft.com/office/officeart/2005/8/layout/orgChart1"/>
+    <dgm:cxn modelId="{821BAFCE-ACE7-E14D-A295-48D239C98BAD}" type="presOf" srcId="{687ECD2D-38F3-42F1-AB87-89E51267D4A5}" destId="{04370048-40F0-4BF0-AE52-3BE549A51D3C}" srcOrd="0" destOrd="0" presId="urn:microsoft.com/office/officeart/2005/8/layout/orgChart1"/>
+    <dgm:cxn modelId="{606B5527-9656-2244-9287-C021BF9E6D24}" type="presOf" srcId="{C496BD74-19CB-46EB-862B-875A5289DC73}" destId="{C53679F0-7A40-480A-B84C-E07FE27D682C}" srcOrd="1" destOrd="0" presId="urn:microsoft.com/office/officeart/2005/8/layout/orgChart1"/>
+    <dgm:cxn modelId="{A9EE0940-EE11-A841-BDEF-D0ADE19748F6}" type="presOf" srcId="{C97E3CD4-306A-44C5-9200-822C58ECC4A3}" destId="{F4A28CDB-FF3F-4012-B8B0-38A1800A2096}" srcOrd="0" destOrd="0" presId="urn:microsoft.com/office/officeart/2005/8/layout/orgChart1"/>
+    <dgm:cxn modelId="{4491F5BA-40AE-5341-B9CC-2A5D6287A033}" type="presOf" srcId="{17D2686D-FB37-4650-9997-37C5AE699601}" destId="{2AF7BFB9-8E78-4BA8-9226-5FFD57DCB69D}" srcOrd="0" destOrd="0" presId="urn:microsoft.com/office/officeart/2005/8/layout/orgChart1"/>
+    <dgm:cxn modelId="{B8467E82-302F-0446-B307-399FB78D8386}" type="presOf" srcId="{3CC69F16-2EE9-4916-A606-987F8317B751}" destId="{5818E70F-C5C2-4B45-A80A-81542A3C5AE7}" srcOrd="1" destOrd="0" presId="urn:microsoft.com/office/officeart/2005/8/layout/orgChart1"/>
     <dgm:cxn modelId="{55BD99AA-0806-42CD-8B57-DB941F52AD94}" srcId="{48347569-2D44-4187-8E76-E01E096B72F4}" destId="{AABA9C2A-AC39-4C3B-8C4E-A71A46F44AC5}" srcOrd="1" destOrd="0" parTransId="{D6E78E02-2FC6-45D9-BBD1-1397F595C456}" sibTransId="{85836242-B649-4FD0-B8C0-85580A5AE8CC}"/>
-    <dgm:cxn modelId="{914BFE49-E745-8940-A674-EA3BB1E89790}" type="presOf" srcId="{17D2686D-FB37-4650-9997-37C5AE699601}" destId="{2AF7BFB9-8E78-4BA8-9226-5FFD57DCB69D}" srcOrd="0" destOrd="0" presId="urn:microsoft.com/office/officeart/2005/8/layout/orgChart1"/>
-    <dgm:cxn modelId="{CEC882A5-865A-EB4C-92FB-D70AC7C6A98D}" type="presOf" srcId="{83C2E802-A1E4-40D9-9B04-16DD911214E8}" destId="{55774A3D-21FB-4A3B-AD9A-44F1994328A8}" srcOrd="0" destOrd="0" presId="urn:microsoft.com/office/officeart/2005/8/layout/orgChart1"/>
     <dgm:cxn modelId="{6E91DD04-9FDD-4BAF-96F5-859770B209B7}" srcId="{83C2E802-A1E4-40D9-9B04-16DD911214E8}" destId="{48347569-2D44-4187-8E76-E01E096B72F4}" srcOrd="0" destOrd="0" parTransId="{8108A6FC-538E-4E74-B415-8EEFDD70FEF8}" sibTransId="{F0329AF9-EA15-4E78-826F-31DD480B0AB9}"/>
     <dgm:cxn modelId="{D34A1D29-CCB6-4C0A-AAC6-D96F7B0680C7}" srcId="{48347569-2D44-4187-8E76-E01E096B72F4}" destId="{3CC69F16-2EE9-4916-A606-987F8317B751}" srcOrd="3" destOrd="0" parTransId="{4A590890-CE07-4E1B-99BD-5193AF6F0560}" sibTransId="{F25FFF06-7851-4C2A-9AC7-E4445F9D1A06}"/>
-    <dgm:cxn modelId="{74FA436F-4528-F14E-ABC3-38925FDC46B5}" type="presOf" srcId="{C496BD74-19CB-46EB-862B-875A5289DC73}" destId="{E38B9066-00F8-494E-955D-FDA83C85B670}" srcOrd="0" destOrd="0" presId="urn:microsoft.com/office/officeart/2005/8/layout/orgChart1"/>
-    <dgm:cxn modelId="{EF345973-68E4-A34C-9C0C-EC7ECE0ED0A1}" type="presOf" srcId="{3E77FAEB-6253-4BCB-A8BD-F64DF15941A3}" destId="{4AC446E9-5EA3-4104-9A6A-6BB4559C7F1B}" srcOrd="0" destOrd="0" presId="urn:microsoft.com/office/officeart/2005/8/layout/orgChart1"/>
-    <dgm:cxn modelId="{EFC2A7A1-CA30-B546-B023-E344F2946D8A}" type="presOf" srcId="{C3F00ACD-BD35-4C93-AED9-718EC0388BEB}" destId="{51079A84-49C8-41F4-9D05-7FEC4FEC4B6E}" srcOrd="0" destOrd="0" presId="urn:microsoft.com/office/officeart/2005/8/layout/orgChart1"/>
+    <dgm:cxn modelId="{06481B9E-6F3D-124F-A0A7-51CA6A9BA64F}" type="presOf" srcId="{114AEEA0-36D2-44AF-9FF5-DD1265A193D8}" destId="{779B4EAE-1347-4513-AEE0-C4C84F9A9F21}" srcOrd="0" destOrd="0" presId="urn:microsoft.com/office/officeart/2005/8/layout/orgChart1"/>
+    <dgm:cxn modelId="{8165AA54-E8FD-4C4C-B44A-D999876CEE9B}" type="presOf" srcId="{3CC69F16-2EE9-4916-A606-987F8317B751}" destId="{950EF06F-4CCE-49EA-B54E-44C45D3DC267}" srcOrd="0" destOrd="0" presId="urn:microsoft.com/office/officeart/2005/8/layout/orgChart1"/>
     <dgm:cxn modelId="{6478A9C8-CB29-4172-971B-33FBE99FFE39}" srcId="{589A2777-9AF4-491A-A97B-6E6C709B3283}" destId="{114AEEA0-36D2-44AF-9FF5-DD1265A193D8}" srcOrd="1" destOrd="0" parTransId="{687ECD2D-38F3-42F1-AB87-89E51267D4A5}" sibTransId="{0F055995-9182-494B-ADB4-648906D05C25}"/>
-    <dgm:cxn modelId="{D8E08D45-2BF5-F947-BABB-06BD876C8853}" type="presOf" srcId="{94B23D3E-BD45-4FA0-9736-F0B3BCFCBFFE}" destId="{2129378C-BA12-4D51-9FD4-EC7012575F83}" srcOrd="1" destOrd="0" presId="urn:microsoft.com/office/officeart/2005/8/layout/orgChart1"/>
-    <dgm:cxn modelId="{FA95A11F-202B-634F-8C21-A918133FCEEC}" type="presOf" srcId="{114AEEA0-36D2-44AF-9FF5-DD1265A193D8}" destId="{E2FE614C-B35B-4510-B538-0B712DBF98B7}" srcOrd="1" destOrd="0" presId="urn:microsoft.com/office/officeart/2005/8/layout/orgChart1"/>
-    <dgm:cxn modelId="{EFB2D0F6-182F-6F47-944D-44CCA93B0DE3}" type="presOf" srcId="{9605A8FC-0B20-44EC-B4DC-2C64897F3218}" destId="{20967916-DBC3-4772-AC6E-80B61336A42B}" srcOrd="0" destOrd="0" presId="urn:microsoft.com/office/officeart/2005/8/layout/orgChart1"/>
+    <dgm:cxn modelId="{9B918B64-68BD-AE45-A39B-7EEBDE77027C}" type="presOf" srcId="{589A2777-9AF4-491A-A97B-6E6C709B3283}" destId="{9FDD5839-824F-4F90-B720-B486A3CC8069}" srcOrd="0" destOrd="0" presId="urn:microsoft.com/office/officeart/2005/8/layout/orgChart1"/>
+    <dgm:cxn modelId="{C76FE283-0654-654F-A774-076923E1EBE6}" type="presOf" srcId="{4A590890-CE07-4E1B-99BD-5193AF6F0560}" destId="{55A3A6D7-775E-4B65-A7B5-A9F6264F63EF}" srcOrd="0" destOrd="0" presId="urn:microsoft.com/office/officeart/2005/8/layout/orgChart1"/>
+    <dgm:cxn modelId="{65839002-30C2-A340-BF99-30985FCB0ACF}" type="presOf" srcId="{589A2777-9AF4-491A-A97B-6E6C709B3283}" destId="{BDC8841B-8EDB-4597-8243-9F4FD5675C78}" srcOrd="1" destOrd="0" presId="urn:microsoft.com/office/officeart/2005/8/layout/orgChart1"/>
     <dgm:cxn modelId="{30287404-1602-4EDD-80F5-5D22676D9E3C}" srcId="{589A2777-9AF4-491A-A97B-6E6C709B3283}" destId="{94B23D3E-BD45-4FA0-9736-F0B3BCFCBFFE}" srcOrd="0" destOrd="0" parTransId="{17D2686D-FB37-4650-9997-37C5AE699601}" sibTransId="{F48BEAA6-CC0E-4191-A56C-A571A363CFC0}"/>
-    <dgm:cxn modelId="{0B40A534-09E4-A94A-A5DF-796F0E18E7BE}" type="presOf" srcId="{3CC69F16-2EE9-4916-A606-987F8317B751}" destId="{5818E70F-C5C2-4B45-A80A-81542A3C5AE7}" srcOrd="1" destOrd="0" presId="urn:microsoft.com/office/officeart/2005/8/layout/orgChart1"/>
+    <dgm:cxn modelId="{CA6E48D6-6A0A-CC44-A1E8-849ED6E5C1E2}" type="presOf" srcId="{AABA9C2A-AC39-4C3B-8C4E-A71A46F44AC5}" destId="{1EAB3C11-6A4F-43AC-B211-86055116A01E}" srcOrd="1" destOrd="0" presId="urn:microsoft.com/office/officeart/2005/8/layout/orgChart1"/>
+    <dgm:cxn modelId="{E852A1FE-B754-DB4A-B6CA-156CD1FB0345}" type="presOf" srcId="{48347569-2D44-4187-8E76-E01E096B72F4}" destId="{4377A0B1-66D2-45BC-9E33-1825128E382B}" srcOrd="0" destOrd="0" presId="urn:microsoft.com/office/officeart/2005/8/layout/orgChart1"/>
+    <dgm:cxn modelId="{83A61C90-B864-2A40-8B78-E4F48A9D30E9}" type="presOf" srcId="{114AEEA0-36D2-44AF-9FF5-DD1265A193D8}" destId="{E2FE614C-B35B-4510-B538-0B712DBF98B7}" srcOrd="1" destOrd="0" presId="urn:microsoft.com/office/officeart/2005/8/layout/orgChart1"/>
+    <dgm:cxn modelId="{3E8ABC38-8E24-4649-95F7-02DC616D2D6B}" type="presOf" srcId="{94B23D3E-BD45-4FA0-9736-F0B3BCFCBFFE}" destId="{9BF67DDF-7787-4F50-B039-7392461AD898}" srcOrd="0" destOrd="0" presId="urn:microsoft.com/office/officeart/2005/8/layout/orgChart1"/>
+    <dgm:cxn modelId="{085E5324-E30F-8D41-AAB0-98AE343C0A78}" type="presOf" srcId="{AABA9C2A-AC39-4C3B-8C4E-A71A46F44AC5}" destId="{88C888B0-2047-41DA-A048-687AAA45645D}" srcOrd="0" destOrd="0" presId="urn:microsoft.com/office/officeart/2005/8/layout/orgChart1"/>
+    <dgm:cxn modelId="{BD6299A2-1C03-F64C-86E7-6868410D57BC}" type="presOf" srcId="{48347569-2D44-4187-8E76-E01E096B72F4}" destId="{8932BDAF-7795-4AEB-A2FC-8074C28024D0}" srcOrd="1" destOrd="0" presId="urn:microsoft.com/office/officeart/2005/8/layout/orgChart1"/>
     <dgm:cxn modelId="{214197A1-1763-4632-B50D-CCB4B39BA231}" srcId="{48347569-2D44-4187-8E76-E01E096B72F4}" destId="{9605A8FC-0B20-44EC-B4DC-2C64897F3218}" srcOrd="2" destOrd="0" parTransId="{C3F00ACD-BD35-4C93-AED9-718EC0388BEB}" sibTransId="{0BFF58F7-CF29-4362-A0F1-B95CC5D28F63}"/>
-    <dgm:cxn modelId="{BD76E27F-6916-644A-83B3-98170E222EC6}" type="presOf" srcId="{AABA9C2A-AC39-4C3B-8C4E-A71A46F44AC5}" destId="{1EAB3C11-6A4F-43AC-B211-86055116A01E}" srcOrd="1" destOrd="0" presId="urn:microsoft.com/office/officeart/2005/8/layout/orgChart1"/>
-    <dgm:cxn modelId="{6EC6887A-BFB9-9447-ABA0-ABD63C9F41CC}" type="presOf" srcId="{D6E78E02-2FC6-45D9-BBD1-1397F595C456}" destId="{BA71F716-B112-458F-8838-548FF5B9C93A}" srcOrd="0" destOrd="0" presId="urn:microsoft.com/office/officeart/2005/8/layout/orgChart1"/>
-    <dgm:cxn modelId="{CC34A7BA-AD04-DB45-BD70-68027998F70B}" type="presParOf" srcId="{55774A3D-21FB-4A3B-AD9A-44F1994328A8}" destId="{31D5E8DB-14ED-423B-8BE2-7E3C2B650139}" srcOrd="0" destOrd="0" presId="urn:microsoft.com/office/officeart/2005/8/layout/orgChart1"/>
-    <dgm:cxn modelId="{129DB0B4-59C8-3448-A119-C14183C6E828}" type="presParOf" srcId="{31D5E8DB-14ED-423B-8BE2-7E3C2B650139}" destId="{32C7AAD2-F3FE-48ED-A313-7D262E0251DA}" srcOrd="0" destOrd="0" presId="urn:microsoft.com/office/officeart/2005/8/layout/orgChart1"/>
-    <dgm:cxn modelId="{326EF2E6-6583-DF48-8031-1F85EA4D54E4}" type="presParOf" srcId="{32C7AAD2-F3FE-48ED-A313-7D262E0251DA}" destId="{4377A0B1-66D2-45BC-9E33-1825128E382B}" srcOrd="0" destOrd="0" presId="urn:microsoft.com/office/officeart/2005/8/layout/orgChart1"/>
-    <dgm:cxn modelId="{B5FF2B5F-A57F-DE45-91F2-FECA63304A05}" type="presParOf" srcId="{32C7AAD2-F3FE-48ED-A313-7D262E0251DA}" destId="{8932BDAF-7795-4AEB-A2FC-8074C28024D0}" srcOrd="1" destOrd="0" presId="urn:microsoft.com/office/officeart/2005/8/layout/orgChart1"/>
-    <dgm:cxn modelId="{68EA533D-110F-E140-AF1A-81655AB61716}" type="presParOf" srcId="{31D5E8DB-14ED-423B-8BE2-7E3C2B650139}" destId="{5ABF197A-8E73-4D19-B116-E6AEF04D7F2D}" srcOrd="1" destOrd="0" presId="urn:microsoft.com/office/officeart/2005/8/layout/orgChart1"/>
-    <dgm:cxn modelId="{EE33F285-E611-C349-A03D-1359E1AAECD4}" type="presParOf" srcId="{5ABF197A-8E73-4D19-B116-E6AEF04D7F2D}" destId="{F4A28CDB-FF3F-4012-B8B0-38A1800A2096}" srcOrd="0" destOrd="0" presId="urn:microsoft.com/office/officeart/2005/8/layout/orgChart1"/>
-    <dgm:cxn modelId="{91A2A5A6-DDAE-5E41-8DB8-14BEAC913D5C}" type="presParOf" srcId="{5ABF197A-8E73-4D19-B116-E6AEF04D7F2D}" destId="{65A4D7B4-429D-46C8-8B3E-743505EBCDBB}" srcOrd="1" destOrd="0" presId="urn:microsoft.com/office/officeart/2005/8/layout/orgChart1"/>
-    <dgm:cxn modelId="{86F24720-5756-5549-931D-FE151B91A292}" type="presParOf" srcId="{65A4D7B4-429D-46C8-8B3E-743505EBCDBB}" destId="{DB8AC82B-BE60-4EAE-880B-6DE22A5C0EF7}" srcOrd="0" destOrd="0" presId="urn:microsoft.com/office/officeart/2005/8/layout/orgChart1"/>
-    <dgm:cxn modelId="{CA81D38C-BA86-6C4A-A366-7C2CA0D6BB87}" type="presParOf" srcId="{DB8AC82B-BE60-4EAE-880B-6DE22A5C0EF7}" destId="{9FDD5839-824F-4F90-B720-B486A3CC8069}" srcOrd="0" destOrd="0" presId="urn:microsoft.com/office/officeart/2005/8/layout/orgChart1"/>
-    <dgm:cxn modelId="{31AF2ACC-5B1F-4F4F-9A56-778A829BBC90}" type="presParOf" srcId="{DB8AC82B-BE60-4EAE-880B-6DE22A5C0EF7}" destId="{BDC8841B-8EDB-4597-8243-9F4FD5675C78}" srcOrd="1" destOrd="0" presId="urn:microsoft.com/office/officeart/2005/8/layout/orgChart1"/>
-    <dgm:cxn modelId="{00E0437E-7691-5149-8A70-5DBFC3A61D9E}" type="presParOf" srcId="{65A4D7B4-429D-46C8-8B3E-743505EBCDBB}" destId="{0D0A93D8-16D8-4769-A1A6-4D7DD89BA84D}" srcOrd="1" destOrd="0" presId="urn:microsoft.com/office/officeart/2005/8/layout/orgChart1"/>
-    <dgm:cxn modelId="{97C19DC9-3B3B-2A48-A81F-BC262A215BAB}" type="presParOf" srcId="{0D0A93D8-16D8-4769-A1A6-4D7DD89BA84D}" destId="{2AF7BFB9-8E78-4BA8-9226-5FFD57DCB69D}" srcOrd="0" destOrd="0" presId="urn:microsoft.com/office/officeart/2005/8/layout/orgChart1"/>
-    <dgm:cxn modelId="{B8874ED7-D236-024A-8110-77EB068B1D99}" type="presParOf" srcId="{0D0A93D8-16D8-4769-A1A6-4D7DD89BA84D}" destId="{08864043-948D-45DF-8CF7-3A06692228E9}" srcOrd="1" destOrd="0" presId="urn:microsoft.com/office/officeart/2005/8/layout/orgChart1"/>
-    <dgm:cxn modelId="{28ABCCF8-059F-6642-8CF8-79976C74DEDD}" type="presParOf" srcId="{08864043-948D-45DF-8CF7-3A06692228E9}" destId="{E20C971D-106C-45F1-BBFA-1DCF98F2A230}" srcOrd="0" destOrd="0" presId="urn:microsoft.com/office/officeart/2005/8/layout/orgChart1"/>
-    <dgm:cxn modelId="{05DA54FA-67CD-E14A-AD77-69698C67EBC1}" type="presParOf" srcId="{E20C971D-106C-45F1-BBFA-1DCF98F2A230}" destId="{9BF67DDF-7787-4F50-B039-7392461AD898}" srcOrd="0" destOrd="0" presId="urn:microsoft.com/office/officeart/2005/8/layout/orgChart1"/>
-    <dgm:cxn modelId="{2CCA722D-6AE1-E74C-8958-4B4F8F797389}" type="presParOf" srcId="{E20C971D-106C-45F1-BBFA-1DCF98F2A230}" destId="{2129378C-BA12-4D51-9FD4-EC7012575F83}" srcOrd="1" destOrd="0" presId="urn:microsoft.com/office/officeart/2005/8/layout/orgChart1"/>
-    <dgm:cxn modelId="{2836168E-93E4-AE47-9919-68698F88DAE9}" type="presParOf" srcId="{08864043-948D-45DF-8CF7-3A06692228E9}" destId="{9FC77DBF-AD2B-4F4C-A146-BD36A06E8834}" srcOrd="1" destOrd="0" presId="urn:microsoft.com/office/officeart/2005/8/layout/orgChart1"/>
-    <dgm:cxn modelId="{B3FD57A8-42D5-2441-A221-7D3DF477B9BF}" type="presParOf" srcId="{08864043-948D-45DF-8CF7-3A06692228E9}" destId="{11F8AC3E-2D4D-4563-87F6-442BF3CAA71E}" srcOrd="2" destOrd="0" presId="urn:microsoft.com/office/officeart/2005/8/layout/orgChart1"/>
-    <dgm:cxn modelId="{109FE1F9-968F-BE49-BDB9-B1FF70A7AC48}" type="presParOf" srcId="{0D0A93D8-16D8-4769-A1A6-4D7DD89BA84D}" destId="{04370048-40F0-4BF0-AE52-3BE549A51D3C}" srcOrd="2" destOrd="0" presId="urn:microsoft.com/office/officeart/2005/8/layout/orgChart1"/>
-    <dgm:cxn modelId="{031A9513-1F53-554C-8BFF-E4603E393B92}" type="presParOf" srcId="{0D0A93D8-16D8-4769-A1A6-4D7DD89BA84D}" destId="{DC2C712A-56C2-4AE7-9C64-A7BAA13FFF81}" srcOrd="3" destOrd="0" presId="urn:microsoft.com/office/officeart/2005/8/layout/orgChart1"/>
-    <dgm:cxn modelId="{5B9FE954-A339-B441-A6AE-5937C05FBF66}" type="presParOf" srcId="{DC2C712A-56C2-4AE7-9C64-A7BAA13FFF81}" destId="{B4887EF7-7B5D-4FEC-B5EE-8DCAD28F458A}" srcOrd="0" destOrd="0" presId="urn:microsoft.com/office/officeart/2005/8/layout/orgChart1"/>
-    <dgm:cxn modelId="{45BF7A82-EBF0-B84E-B487-6BD87E2461F6}" type="presParOf" srcId="{B4887EF7-7B5D-4FEC-B5EE-8DCAD28F458A}" destId="{779B4EAE-1347-4513-AEE0-C4C84F9A9F21}" srcOrd="0" destOrd="0" presId="urn:microsoft.com/office/officeart/2005/8/layout/orgChart1"/>
-    <dgm:cxn modelId="{0DF90A86-3CA5-AD41-9DB0-021E39B1C513}" type="presParOf" srcId="{B4887EF7-7B5D-4FEC-B5EE-8DCAD28F458A}" destId="{E2FE614C-B35B-4510-B538-0B712DBF98B7}" srcOrd="1" destOrd="0" presId="urn:microsoft.com/office/officeart/2005/8/layout/orgChart1"/>
-    <dgm:cxn modelId="{9414104C-9E75-4448-B1DC-ACE4FAEAA9E2}" type="presParOf" srcId="{DC2C712A-56C2-4AE7-9C64-A7BAA13FFF81}" destId="{A8091F0F-9B39-4C28-BD58-E028EEFF9075}" srcOrd="1" destOrd="0" presId="urn:microsoft.com/office/officeart/2005/8/layout/orgChart1"/>
-    <dgm:cxn modelId="{BF26D92C-3B97-B34E-B2DD-A59AE70DA7FC}" type="presParOf" srcId="{DC2C712A-56C2-4AE7-9C64-A7BAA13FFF81}" destId="{EA646782-6A87-467A-9467-475A84B17554}" srcOrd="2" destOrd="0" presId="urn:microsoft.com/office/officeart/2005/8/layout/orgChart1"/>
-    <dgm:cxn modelId="{1FAFD35D-13A9-264A-9CF1-85AC6F810833}" type="presParOf" srcId="{0D0A93D8-16D8-4769-A1A6-4D7DD89BA84D}" destId="{4AC446E9-5EA3-4104-9A6A-6BB4559C7F1B}" srcOrd="4" destOrd="0" presId="urn:microsoft.com/office/officeart/2005/8/layout/orgChart1"/>
-    <dgm:cxn modelId="{BF482614-E615-C04B-95E5-8D061A1A16F3}" type="presParOf" srcId="{0D0A93D8-16D8-4769-A1A6-4D7DD89BA84D}" destId="{8D920A2B-3A31-401A-B122-F40E673D715F}" srcOrd="5" destOrd="0" presId="urn:microsoft.com/office/officeart/2005/8/layout/orgChart1"/>
-    <dgm:cxn modelId="{AC927BC6-2A0B-BF49-B39A-62C97C908A26}" type="presParOf" srcId="{8D920A2B-3A31-401A-B122-F40E673D715F}" destId="{76F5A899-0C42-4D7A-B94F-D4D3CBF5E903}" srcOrd="0" destOrd="0" presId="urn:microsoft.com/office/officeart/2005/8/layout/orgChart1"/>
-    <dgm:cxn modelId="{F3FDDDF7-FAE4-0045-9615-EA607502FFBA}" type="presParOf" srcId="{76F5A899-0C42-4D7A-B94F-D4D3CBF5E903}" destId="{E38B9066-00F8-494E-955D-FDA83C85B670}" srcOrd="0" destOrd="0" presId="urn:microsoft.com/office/officeart/2005/8/layout/orgChart1"/>
-    <dgm:cxn modelId="{7E30224D-C4EB-D741-9FFD-1261F641EF29}" type="presParOf" srcId="{76F5A899-0C42-4D7A-B94F-D4D3CBF5E903}" destId="{C53679F0-7A40-480A-B84C-E07FE27D682C}" srcOrd="1" destOrd="0" presId="urn:microsoft.com/office/officeart/2005/8/layout/orgChart1"/>
-    <dgm:cxn modelId="{E5925D23-929C-284A-8E03-1AA95EEDC19C}" type="presParOf" srcId="{8D920A2B-3A31-401A-B122-F40E673D715F}" destId="{82313715-8A27-46C5-9C24-C8B89B0208EA}" srcOrd="1" destOrd="0" presId="urn:microsoft.com/office/officeart/2005/8/layout/orgChart1"/>
-    <dgm:cxn modelId="{EC4434EC-B838-9E4F-BFD5-6479B4C2701D}" type="presParOf" srcId="{8D920A2B-3A31-401A-B122-F40E673D715F}" destId="{4C516A66-363C-402B-B53D-45849784F225}" srcOrd="2" destOrd="0" presId="urn:microsoft.com/office/officeart/2005/8/layout/orgChart1"/>
-    <dgm:cxn modelId="{825F5D18-D2CC-F44B-B548-3BF9164375F3}" type="presParOf" srcId="{65A4D7B4-429D-46C8-8B3E-743505EBCDBB}" destId="{5F632533-116D-4B3B-A8E3-323BD5A403C0}" srcOrd="2" destOrd="0" presId="urn:microsoft.com/office/officeart/2005/8/layout/orgChart1"/>
-    <dgm:cxn modelId="{A882C576-8607-6F4D-BA7B-BA0815C0700F}" type="presParOf" srcId="{5ABF197A-8E73-4D19-B116-E6AEF04D7F2D}" destId="{BA71F716-B112-458F-8838-548FF5B9C93A}" srcOrd="2" destOrd="0" presId="urn:microsoft.com/office/officeart/2005/8/layout/orgChart1"/>
-    <dgm:cxn modelId="{396361B3-12EE-424E-BE7B-624F6ECC8B18}" type="presParOf" srcId="{5ABF197A-8E73-4D19-B116-E6AEF04D7F2D}" destId="{AF2C82CC-2E6C-4979-ADA1-2EDC437F8C26}" srcOrd="3" destOrd="0" presId="urn:microsoft.com/office/officeart/2005/8/layout/orgChart1"/>
-    <dgm:cxn modelId="{2BBA2423-F8F4-754C-A25A-DF68F7A3EA83}" type="presParOf" srcId="{AF2C82CC-2E6C-4979-ADA1-2EDC437F8C26}" destId="{2EBAEBDC-2E1A-4ED2-BCC9-7BCECA129DEA}" srcOrd="0" destOrd="0" presId="urn:microsoft.com/office/officeart/2005/8/layout/orgChart1"/>
-    <dgm:cxn modelId="{724205CA-AB16-D04F-8F7B-45D9F2F5E706}" type="presParOf" srcId="{2EBAEBDC-2E1A-4ED2-BCC9-7BCECA129DEA}" destId="{88C888B0-2047-41DA-A048-687AAA45645D}" srcOrd="0" destOrd="0" presId="urn:microsoft.com/office/officeart/2005/8/layout/orgChart1"/>
-    <dgm:cxn modelId="{46CE088C-332C-784A-AA60-75B4DB8BA20D}" type="presParOf" srcId="{2EBAEBDC-2E1A-4ED2-BCC9-7BCECA129DEA}" destId="{1EAB3C11-6A4F-43AC-B211-86055116A01E}" srcOrd="1" destOrd="0" presId="urn:microsoft.com/office/officeart/2005/8/layout/orgChart1"/>
-    <dgm:cxn modelId="{C9438853-BC58-DF41-9BF5-816AE2232DA0}" type="presParOf" srcId="{AF2C82CC-2E6C-4979-ADA1-2EDC437F8C26}" destId="{3371E83D-A872-4055-8BF3-861A092BDA34}" srcOrd="1" destOrd="0" presId="urn:microsoft.com/office/officeart/2005/8/layout/orgChart1"/>
-    <dgm:cxn modelId="{E0BA8CCC-C01C-F846-86DD-507CBB756728}" type="presParOf" srcId="{AF2C82CC-2E6C-4979-ADA1-2EDC437F8C26}" destId="{3248699F-8CCB-432D-960F-FF07B0C8DE1D}" srcOrd="2" destOrd="0" presId="urn:microsoft.com/office/officeart/2005/8/layout/orgChart1"/>
-    <dgm:cxn modelId="{115EC223-7506-7F40-ACE7-F23254DD9CD9}" type="presParOf" srcId="{5ABF197A-8E73-4D19-B116-E6AEF04D7F2D}" destId="{51079A84-49C8-41F4-9D05-7FEC4FEC4B6E}" srcOrd="4" destOrd="0" presId="urn:microsoft.com/office/officeart/2005/8/layout/orgChart1"/>
-    <dgm:cxn modelId="{03E02890-E826-6A45-9543-6E31E056ED3C}" type="presParOf" srcId="{5ABF197A-8E73-4D19-B116-E6AEF04D7F2D}" destId="{EA7520E8-B33B-4F94-81A7-723F68A04D5A}" srcOrd="5" destOrd="0" presId="urn:microsoft.com/office/officeart/2005/8/layout/orgChart1"/>
-    <dgm:cxn modelId="{BFDB2429-3D55-BE4B-B38F-7E890988050C}" type="presParOf" srcId="{EA7520E8-B33B-4F94-81A7-723F68A04D5A}" destId="{B7BA2A8A-32D5-4DE6-8B94-6658685C339F}" srcOrd="0" destOrd="0" presId="urn:microsoft.com/office/officeart/2005/8/layout/orgChart1"/>
-    <dgm:cxn modelId="{2B3EC87F-9558-D94C-B589-E110AC6BBBCF}" type="presParOf" srcId="{B7BA2A8A-32D5-4DE6-8B94-6658685C339F}" destId="{20967916-DBC3-4772-AC6E-80B61336A42B}" srcOrd="0" destOrd="0" presId="urn:microsoft.com/office/officeart/2005/8/layout/orgChart1"/>
-    <dgm:cxn modelId="{D9D80D83-7150-CB43-8857-1D2A170637AC}" type="presParOf" srcId="{B7BA2A8A-32D5-4DE6-8B94-6658685C339F}" destId="{B805B864-FED3-47CF-AB75-57C75B7979BD}" srcOrd="1" destOrd="0" presId="urn:microsoft.com/office/officeart/2005/8/layout/orgChart1"/>
-    <dgm:cxn modelId="{C407E0C8-83BB-2945-9751-4B93F0639D37}" type="presParOf" srcId="{EA7520E8-B33B-4F94-81A7-723F68A04D5A}" destId="{31F392BC-D76E-480A-9825-C42AA44819BC}" srcOrd="1" destOrd="0" presId="urn:microsoft.com/office/officeart/2005/8/layout/orgChart1"/>
-    <dgm:cxn modelId="{A4967430-CC7F-F84F-9CE4-3F8C50E81455}" type="presParOf" srcId="{EA7520E8-B33B-4F94-81A7-723F68A04D5A}" destId="{7C0BFBC4-9523-4830-826D-357A4ABE642F}" srcOrd="2" destOrd="0" presId="urn:microsoft.com/office/officeart/2005/8/layout/orgChart1"/>
-    <dgm:cxn modelId="{6F7F2B3F-B0E3-BE4B-92A6-084F884D0571}" type="presParOf" srcId="{5ABF197A-8E73-4D19-B116-E6AEF04D7F2D}" destId="{55A3A6D7-775E-4B65-A7B5-A9F6264F63EF}" srcOrd="6" destOrd="0" presId="urn:microsoft.com/office/officeart/2005/8/layout/orgChart1"/>
-    <dgm:cxn modelId="{76E57C09-2399-9246-ACCB-39E7A84BEE83}" type="presParOf" srcId="{5ABF197A-8E73-4D19-B116-E6AEF04D7F2D}" destId="{0B38E8EB-528A-4A5D-8B2A-B1CE47499D7D}" srcOrd="7" destOrd="0" presId="urn:microsoft.com/office/officeart/2005/8/layout/orgChart1"/>
-    <dgm:cxn modelId="{53E02F37-F3A2-8B4B-91DB-8A47D5B37DEA}" type="presParOf" srcId="{0B38E8EB-528A-4A5D-8B2A-B1CE47499D7D}" destId="{3A0C654E-D74F-41DA-A5BD-39DFEC67F117}" srcOrd="0" destOrd="0" presId="urn:microsoft.com/office/officeart/2005/8/layout/orgChart1"/>
-    <dgm:cxn modelId="{0FAB01A6-333E-174D-9873-B53EE41FE76F}" type="presParOf" srcId="{3A0C654E-D74F-41DA-A5BD-39DFEC67F117}" destId="{950EF06F-4CCE-49EA-B54E-44C45D3DC267}" srcOrd="0" destOrd="0" presId="urn:microsoft.com/office/officeart/2005/8/layout/orgChart1"/>
-    <dgm:cxn modelId="{648B3AFD-297C-BF44-AE59-5DF563533D5D}" type="presParOf" srcId="{3A0C654E-D74F-41DA-A5BD-39DFEC67F117}" destId="{5818E70F-C5C2-4B45-A80A-81542A3C5AE7}" srcOrd="1" destOrd="0" presId="urn:microsoft.com/office/officeart/2005/8/layout/orgChart1"/>
-    <dgm:cxn modelId="{7014D021-4F9D-BE48-9341-0664AA25E55E}" type="presParOf" srcId="{0B38E8EB-528A-4A5D-8B2A-B1CE47499D7D}" destId="{B005ADA9-D628-45B5-B767-478D7C7A4017}" srcOrd="1" destOrd="0" presId="urn:microsoft.com/office/officeart/2005/8/layout/orgChart1"/>
-    <dgm:cxn modelId="{C431A441-C0E8-D44C-9367-4FD182AD2CEF}" type="presParOf" srcId="{0B38E8EB-528A-4A5D-8B2A-B1CE47499D7D}" destId="{2DC924E2-92DF-495E-AB37-60D2CEBE960A}" srcOrd="2" destOrd="0" presId="urn:microsoft.com/office/officeart/2005/8/layout/orgChart1"/>
-    <dgm:cxn modelId="{4BA1D694-975A-E840-A59C-36EA3E27E5F0}" type="presParOf" srcId="{31D5E8DB-14ED-423B-8BE2-7E3C2B650139}" destId="{AA3F84B5-32BE-45CC-AA4F-EAFA065D9D90}" srcOrd="2" destOrd="0" presId="urn:microsoft.com/office/officeart/2005/8/layout/orgChart1"/>
+    <dgm:cxn modelId="{939DAC4D-D694-D149-8B7D-E13BE2F4F3AF}" type="presOf" srcId="{83C2E802-A1E4-40D9-9B04-16DD911214E8}" destId="{55774A3D-21FB-4A3B-AD9A-44F1994328A8}" srcOrd="0" destOrd="0" presId="urn:microsoft.com/office/officeart/2005/8/layout/orgChart1"/>
+    <dgm:cxn modelId="{9F58D387-97C4-B444-8719-178FCB5DD582}" type="presParOf" srcId="{55774A3D-21FB-4A3B-AD9A-44F1994328A8}" destId="{31D5E8DB-14ED-423B-8BE2-7E3C2B650139}" srcOrd="0" destOrd="0" presId="urn:microsoft.com/office/officeart/2005/8/layout/orgChart1"/>
+    <dgm:cxn modelId="{71351C5E-7B78-C14E-ABE4-D05BC558EE05}" type="presParOf" srcId="{31D5E8DB-14ED-423B-8BE2-7E3C2B650139}" destId="{32C7AAD2-F3FE-48ED-A313-7D262E0251DA}" srcOrd="0" destOrd="0" presId="urn:microsoft.com/office/officeart/2005/8/layout/orgChart1"/>
+    <dgm:cxn modelId="{04718785-F28F-D544-BBD4-233D71206469}" type="presParOf" srcId="{32C7AAD2-F3FE-48ED-A313-7D262E0251DA}" destId="{4377A0B1-66D2-45BC-9E33-1825128E382B}" srcOrd="0" destOrd="0" presId="urn:microsoft.com/office/officeart/2005/8/layout/orgChart1"/>
+    <dgm:cxn modelId="{7ADF0CFB-E6B0-8E48-811C-2EF156D9AD66}" type="presParOf" srcId="{32C7AAD2-F3FE-48ED-A313-7D262E0251DA}" destId="{8932BDAF-7795-4AEB-A2FC-8074C28024D0}" srcOrd="1" destOrd="0" presId="urn:microsoft.com/office/officeart/2005/8/layout/orgChart1"/>
+    <dgm:cxn modelId="{0FECEBC2-5326-8440-BA55-0295AA41609C}" type="presParOf" srcId="{31D5E8DB-14ED-423B-8BE2-7E3C2B650139}" destId="{5ABF197A-8E73-4D19-B116-E6AEF04D7F2D}" srcOrd="1" destOrd="0" presId="urn:microsoft.com/office/officeart/2005/8/layout/orgChart1"/>
+    <dgm:cxn modelId="{56F737F5-3E23-8246-9754-B9C614C5FDA9}" type="presParOf" srcId="{5ABF197A-8E73-4D19-B116-E6AEF04D7F2D}" destId="{F4A28CDB-FF3F-4012-B8B0-38A1800A2096}" srcOrd="0" destOrd="0" presId="urn:microsoft.com/office/officeart/2005/8/layout/orgChart1"/>
+    <dgm:cxn modelId="{1D7EE6FE-B795-934A-B34F-3B3DE56376A9}" type="presParOf" srcId="{5ABF197A-8E73-4D19-B116-E6AEF04D7F2D}" destId="{65A4D7B4-429D-46C8-8B3E-743505EBCDBB}" srcOrd="1" destOrd="0" presId="urn:microsoft.com/office/officeart/2005/8/layout/orgChart1"/>
+    <dgm:cxn modelId="{D8C4347A-7A2E-3F46-BBC8-D11136A9AB92}" type="presParOf" srcId="{65A4D7B4-429D-46C8-8B3E-743505EBCDBB}" destId="{DB8AC82B-BE60-4EAE-880B-6DE22A5C0EF7}" srcOrd="0" destOrd="0" presId="urn:microsoft.com/office/officeart/2005/8/layout/orgChart1"/>
+    <dgm:cxn modelId="{C4EB8967-4B61-E546-A965-B812B378D0C0}" type="presParOf" srcId="{DB8AC82B-BE60-4EAE-880B-6DE22A5C0EF7}" destId="{9FDD5839-824F-4F90-B720-B486A3CC8069}" srcOrd="0" destOrd="0" presId="urn:microsoft.com/office/officeart/2005/8/layout/orgChart1"/>
+    <dgm:cxn modelId="{C67BFCB7-66D8-A640-B0DF-6752010BBC6C}" type="presParOf" srcId="{DB8AC82B-BE60-4EAE-880B-6DE22A5C0EF7}" destId="{BDC8841B-8EDB-4597-8243-9F4FD5675C78}" srcOrd="1" destOrd="0" presId="urn:microsoft.com/office/officeart/2005/8/layout/orgChart1"/>
+    <dgm:cxn modelId="{95C75954-8502-7140-88D8-5117589144A0}" type="presParOf" srcId="{65A4D7B4-429D-46C8-8B3E-743505EBCDBB}" destId="{0D0A93D8-16D8-4769-A1A6-4D7DD89BA84D}" srcOrd="1" destOrd="0" presId="urn:microsoft.com/office/officeart/2005/8/layout/orgChart1"/>
+    <dgm:cxn modelId="{506AEC9E-D9FD-4D4E-BA67-DA746DCBC15F}" type="presParOf" srcId="{0D0A93D8-16D8-4769-A1A6-4D7DD89BA84D}" destId="{2AF7BFB9-8E78-4BA8-9226-5FFD57DCB69D}" srcOrd="0" destOrd="0" presId="urn:microsoft.com/office/officeart/2005/8/layout/orgChart1"/>
+    <dgm:cxn modelId="{E3F0B425-732C-F247-832E-FF1552CCD4BF}" type="presParOf" srcId="{0D0A93D8-16D8-4769-A1A6-4D7DD89BA84D}" destId="{08864043-948D-45DF-8CF7-3A06692228E9}" srcOrd="1" destOrd="0" presId="urn:microsoft.com/office/officeart/2005/8/layout/orgChart1"/>
+    <dgm:cxn modelId="{AC125403-B43B-684A-AE82-4D7A349C8119}" type="presParOf" srcId="{08864043-948D-45DF-8CF7-3A06692228E9}" destId="{E20C971D-106C-45F1-BBFA-1DCF98F2A230}" srcOrd="0" destOrd="0" presId="urn:microsoft.com/office/officeart/2005/8/layout/orgChart1"/>
+    <dgm:cxn modelId="{72C2ED68-9BDE-F84D-BE66-465959D3F11B}" type="presParOf" srcId="{E20C971D-106C-45F1-BBFA-1DCF98F2A230}" destId="{9BF67DDF-7787-4F50-B039-7392461AD898}" srcOrd="0" destOrd="0" presId="urn:microsoft.com/office/officeart/2005/8/layout/orgChart1"/>
+    <dgm:cxn modelId="{7B11D85C-20C1-3C4E-9132-896CA44513A1}" type="presParOf" srcId="{E20C971D-106C-45F1-BBFA-1DCF98F2A230}" destId="{2129378C-BA12-4D51-9FD4-EC7012575F83}" srcOrd="1" destOrd="0" presId="urn:microsoft.com/office/officeart/2005/8/layout/orgChart1"/>
+    <dgm:cxn modelId="{02354B05-53C4-024C-9FD4-5DAF6EF37051}" type="presParOf" srcId="{08864043-948D-45DF-8CF7-3A06692228E9}" destId="{9FC77DBF-AD2B-4F4C-A146-BD36A06E8834}" srcOrd="1" destOrd="0" presId="urn:microsoft.com/office/officeart/2005/8/layout/orgChart1"/>
+    <dgm:cxn modelId="{A2299D0D-6036-4642-811D-1F9358311FCD}" type="presParOf" srcId="{08864043-948D-45DF-8CF7-3A06692228E9}" destId="{11F8AC3E-2D4D-4563-87F6-442BF3CAA71E}" srcOrd="2" destOrd="0" presId="urn:microsoft.com/office/officeart/2005/8/layout/orgChart1"/>
+    <dgm:cxn modelId="{B82942F9-574A-E74B-84B8-3BB47802FF6E}" type="presParOf" srcId="{0D0A93D8-16D8-4769-A1A6-4D7DD89BA84D}" destId="{04370048-40F0-4BF0-AE52-3BE549A51D3C}" srcOrd="2" destOrd="0" presId="urn:microsoft.com/office/officeart/2005/8/layout/orgChart1"/>
+    <dgm:cxn modelId="{E8BF1CBE-DE02-CC4C-8E27-E268EB6D9C9B}" type="presParOf" srcId="{0D0A93D8-16D8-4769-A1A6-4D7DD89BA84D}" destId="{DC2C712A-56C2-4AE7-9C64-A7BAA13FFF81}" srcOrd="3" destOrd="0" presId="urn:microsoft.com/office/officeart/2005/8/layout/orgChart1"/>
+    <dgm:cxn modelId="{C0ED638E-6987-8746-9A7C-A8EAA9CD7272}" type="presParOf" srcId="{DC2C712A-56C2-4AE7-9C64-A7BAA13FFF81}" destId="{B4887EF7-7B5D-4FEC-B5EE-8DCAD28F458A}" srcOrd="0" destOrd="0" presId="urn:microsoft.com/office/officeart/2005/8/layout/orgChart1"/>
+    <dgm:cxn modelId="{493C3391-FF84-4647-8E4D-E10D154D90A8}" type="presParOf" srcId="{B4887EF7-7B5D-4FEC-B5EE-8DCAD28F458A}" destId="{779B4EAE-1347-4513-AEE0-C4C84F9A9F21}" srcOrd="0" destOrd="0" presId="urn:microsoft.com/office/officeart/2005/8/layout/orgChart1"/>
+    <dgm:cxn modelId="{4DD59849-5F04-A04C-B22C-4BE328076D2C}" type="presParOf" srcId="{B4887EF7-7B5D-4FEC-B5EE-8DCAD28F458A}" destId="{E2FE614C-B35B-4510-B538-0B712DBF98B7}" srcOrd="1" destOrd="0" presId="urn:microsoft.com/office/officeart/2005/8/layout/orgChart1"/>
+    <dgm:cxn modelId="{6A79EF01-B232-3149-97FA-FE830985A3D2}" type="presParOf" srcId="{DC2C712A-56C2-4AE7-9C64-A7BAA13FFF81}" destId="{A8091F0F-9B39-4C28-BD58-E028EEFF9075}" srcOrd="1" destOrd="0" presId="urn:microsoft.com/office/officeart/2005/8/layout/orgChart1"/>
+    <dgm:cxn modelId="{9B6EB047-5B55-CA46-93F6-0D45676B0962}" type="presParOf" srcId="{DC2C712A-56C2-4AE7-9C64-A7BAA13FFF81}" destId="{EA646782-6A87-467A-9467-475A84B17554}" srcOrd="2" destOrd="0" presId="urn:microsoft.com/office/officeart/2005/8/layout/orgChart1"/>
+    <dgm:cxn modelId="{C8B13BB8-E4C2-AE4A-8092-A5C9D2CFE596}" type="presParOf" srcId="{0D0A93D8-16D8-4769-A1A6-4D7DD89BA84D}" destId="{4AC446E9-5EA3-4104-9A6A-6BB4559C7F1B}" srcOrd="4" destOrd="0" presId="urn:microsoft.com/office/officeart/2005/8/layout/orgChart1"/>
+    <dgm:cxn modelId="{5A7FBB2C-804C-F744-BFE8-081D2CB66566}" type="presParOf" srcId="{0D0A93D8-16D8-4769-A1A6-4D7DD89BA84D}" destId="{8D920A2B-3A31-401A-B122-F40E673D715F}" srcOrd="5" destOrd="0" presId="urn:microsoft.com/office/officeart/2005/8/layout/orgChart1"/>
+    <dgm:cxn modelId="{483263F1-44F9-9744-BCA2-94B72A9C5CF7}" type="presParOf" srcId="{8D920A2B-3A31-401A-B122-F40E673D715F}" destId="{76F5A899-0C42-4D7A-B94F-D4D3CBF5E903}" srcOrd="0" destOrd="0" presId="urn:microsoft.com/office/officeart/2005/8/layout/orgChart1"/>
+    <dgm:cxn modelId="{B9C399AA-01A0-FA40-9921-6A668644E715}" type="presParOf" srcId="{76F5A899-0C42-4D7A-B94F-D4D3CBF5E903}" destId="{E38B9066-00F8-494E-955D-FDA83C85B670}" srcOrd="0" destOrd="0" presId="urn:microsoft.com/office/officeart/2005/8/layout/orgChart1"/>
+    <dgm:cxn modelId="{531DC434-8AAE-3041-A5BD-5C5F21CFC6FC}" type="presParOf" srcId="{76F5A899-0C42-4D7A-B94F-D4D3CBF5E903}" destId="{C53679F0-7A40-480A-B84C-E07FE27D682C}" srcOrd="1" destOrd="0" presId="urn:microsoft.com/office/officeart/2005/8/layout/orgChart1"/>
+    <dgm:cxn modelId="{C2E3940E-69EF-F54D-B5A5-95BF2B97A7A8}" type="presParOf" srcId="{8D920A2B-3A31-401A-B122-F40E673D715F}" destId="{82313715-8A27-46C5-9C24-C8B89B0208EA}" srcOrd="1" destOrd="0" presId="urn:microsoft.com/office/officeart/2005/8/layout/orgChart1"/>
+    <dgm:cxn modelId="{BA47D396-ACE6-764F-A942-86ADEB577F49}" type="presParOf" srcId="{8D920A2B-3A31-401A-B122-F40E673D715F}" destId="{4C516A66-363C-402B-B53D-45849784F225}" srcOrd="2" destOrd="0" presId="urn:microsoft.com/office/officeart/2005/8/layout/orgChart1"/>
+    <dgm:cxn modelId="{E034F793-FE0A-EF4F-9B51-D14259BB8CA0}" type="presParOf" srcId="{65A4D7B4-429D-46C8-8B3E-743505EBCDBB}" destId="{5F632533-116D-4B3B-A8E3-323BD5A403C0}" srcOrd="2" destOrd="0" presId="urn:microsoft.com/office/officeart/2005/8/layout/orgChart1"/>
+    <dgm:cxn modelId="{1DC2F229-A6E1-CD4D-9CFB-2363B83F85C0}" type="presParOf" srcId="{5ABF197A-8E73-4D19-B116-E6AEF04D7F2D}" destId="{BA71F716-B112-458F-8838-548FF5B9C93A}" srcOrd="2" destOrd="0" presId="urn:microsoft.com/office/officeart/2005/8/layout/orgChart1"/>
+    <dgm:cxn modelId="{CE02FDE6-D646-274C-9E6E-0006062C9F69}" type="presParOf" srcId="{5ABF197A-8E73-4D19-B116-E6AEF04D7F2D}" destId="{AF2C82CC-2E6C-4979-ADA1-2EDC437F8C26}" srcOrd="3" destOrd="0" presId="urn:microsoft.com/office/officeart/2005/8/layout/orgChart1"/>
+    <dgm:cxn modelId="{86E65155-8799-B04B-BCCA-90051CDE54D4}" type="presParOf" srcId="{AF2C82CC-2E6C-4979-ADA1-2EDC437F8C26}" destId="{2EBAEBDC-2E1A-4ED2-BCC9-7BCECA129DEA}" srcOrd="0" destOrd="0" presId="urn:microsoft.com/office/officeart/2005/8/layout/orgChart1"/>
+    <dgm:cxn modelId="{20D39B09-CA0E-DA4F-B8B7-460EE7A866C7}" type="presParOf" srcId="{2EBAEBDC-2E1A-4ED2-BCC9-7BCECA129DEA}" destId="{88C888B0-2047-41DA-A048-687AAA45645D}" srcOrd="0" destOrd="0" presId="urn:microsoft.com/office/officeart/2005/8/layout/orgChart1"/>
+    <dgm:cxn modelId="{469DAAB1-9178-D54B-9011-CC4D68F9CCFF}" type="presParOf" srcId="{2EBAEBDC-2E1A-4ED2-BCC9-7BCECA129DEA}" destId="{1EAB3C11-6A4F-43AC-B211-86055116A01E}" srcOrd="1" destOrd="0" presId="urn:microsoft.com/office/officeart/2005/8/layout/orgChart1"/>
+    <dgm:cxn modelId="{BA5E26F3-B2A6-F842-A01A-DEEBA4BC9766}" type="presParOf" srcId="{AF2C82CC-2E6C-4979-ADA1-2EDC437F8C26}" destId="{3371E83D-A872-4055-8BF3-861A092BDA34}" srcOrd="1" destOrd="0" presId="urn:microsoft.com/office/officeart/2005/8/layout/orgChart1"/>
+    <dgm:cxn modelId="{E2B0F0BC-DC64-254A-8578-1FB36C76F8D3}" type="presParOf" srcId="{AF2C82CC-2E6C-4979-ADA1-2EDC437F8C26}" destId="{3248699F-8CCB-432D-960F-FF07B0C8DE1D}" srcOrd="2" destOrd="0" presId="urn:microsoft.com/office/officeart/2005/8/layout/orgChart1"/>
+    <dgm:cxn modelId="{D829C5C1-B302-3C41-8F79-B7FD9F7F2664}" type="presParOf" srcId="{5ABF197A-8E73-4D19-B116-E6AEF04D7F2D}" destId="{51079A84-49C8-41F4-9D05-7FEC4FEC4B6E}" srcOrd="4" destOrd="0" presId="urn:microsoft.com/office/officeart/2005/8/layout/orgChart1"/>
+    <dgm:cxn modelId="{9E9C80CD-4895-5C4A-945B-47597D1A1F1F}" type="presParOf" srcId="{5ABF197A-8E73-4D19-B116-E6AEF04D7F2D}" destId="{EA7520E8-B33B-4F94-81A7-723F68A04D5A}" srcOrd="5" destOrd="0" presId="urn:microsoft.com/office/officeart/2005/8/layout/orgChart1"/>
+    <dgm:cxn modelId="{F76077DD-646C-C54B-847C-CF6432B61873}" type="presParOf" srcId="{EA7520E8-B33B-4F94-81A7-723F68A04D5A}" destId="{B7BA2A8A-32D5-4DE6-8B94-6658685C339F}" srcOrd="0" destOrd="0" presId="urn:microsoft.com/office/officeart/2005/8/layout/orgChart1"/>
+    <dgm:cxn modelId="{764B33D4-ED7A-2B42-90B2-83CB0EF2FE94}" type="presParOf" srcId="{B7BA2A8A-32D5-4DE6-8B94-6658685C339F}" destId="{20967916-DBC3-4772-AC6E-80B61336A42B}" srcOrd="0" destOrd="0" presId="urn:microsoft.com/office/officeart/2005/8/layout/orgChart1"/>
+    <dgm:cxn modelId="{A1F0669C-71D6-7443-ADF1-30654A0CB9D8}" type="presParOf" srcId="{B7BA2A8A-32D5-4DE6-8B94-6658685C339F}" destId="{B805B864-FED3-47CF-AB75-57C75B7979BD}" srcOrd="1" destOrd="0" presId="urn:microsoft.com/office/officeart/2005/8/layout/orgChart1"/>
+    <dgm:cxn modelId="{CE000EB0-F48B-6442-BCC4-14C65C4F6A36}" type="presParOf" srcId="{EA7520E8-B33B-4F94-81A7-723F68A04D5A}" destId="{31F392BC-D76E-480A-9825-C42AA44819BC}" srcOrd="1" destOrd="0" presId="urn:microsoft.com/office/officeart/2005/8/layout/orgChart1"/>
+    <dgm:cxn modelId="{67BA1A73-AF43-C041-A18B-55315950362E}" type="presParOf" srcId="{EA7520E8-B33B-4F94-81A7-723F68A04D5A}" destId="{7C0BFBC4-9523-4830-826D-357A4ABE642F}" srcOrd="2" destOrd="0" presId="urn:microsoft.com/office/officeart/2005/8/layout/orgChart1"/>
+    <dgm:cxn modelId="{D6B78AA2-AD74-F047-BDBA-5E5002AAF26D}" type="presParOf" srcId="{5ABF197A-8E73-4D19-B116-E6AEF04D7F2D}" destId="{55A3A6D7-775E-4B65-A7B5-A9F6264F63EF}" srcOrd="6" destOrd="0" presId="urn:microsoft.com/office/officeart/2005/8/layout/orgChart1"/>
+    <dgm:cxn modelId="{57DF70B4-8D21-C746-ADF4-295B6D2344B6}" type="presParOf" srcId="{5ABF197A-8E73-4D19-B116-E6AEF04D7F2D}" destId="{0B38E8EB-528A-4A5D-8B2A-B1CE47499D7D}" srcOrd="7" destOrd="0" presId="urn:microsoft.com/office/officeart/2005/8/layout/orgChart1"/>
+    <dgm:cxn modelId="{BCA92A21-8A2E-9D4C-9015-FD07F7929D27}" type="presParOf" srcId="{0B38E8EB-528A-4A5D-8B2A-B1CE47499D7D}" destId="{3A0C654E-D74F-41DA-A5BD-39DFEC67F117}" srcOrd="0" destOrd="0" presId="urn:microsoft.com/office/officeart/2005/8/layout/orgChart1"/>
+    <dgm:cxn modelId="{73F0D825-B4C1-1B49-A271-98B4C87EE8B8}" type="presParOf" srcId="{3A0C654E-D74F-41DA-A5BD-39DFEC67F117}" destId="{950EF06F-4CCE-49EA-B54E-44C45D3DC267}" srcOrd="0" destOrd="0" presId="urn:microsoft.com/office/officeart/2005/8/layout/orgChart1"/>
+    <dgm:cxn modelId="{320FF5E9-1C00-2E42-B79F-AA3292CFD54B}" type="presParOf" srcId="{3A0C654E-D74F-41DA-A5BD-39DFEC67F117}" destId="{5818E70F-C5C2-4B45-A80A-81542A3C5AE7}" srcOrd="1" destOrd="0" presId="urn:microsoft.com/office/officeart/2005/8/layout/orgChart1"/>
+    <dgm:cxn modelId="{832DA71E-1584-9F4B-B493-DDA82E0C5DE0}" type="presParOf" srcId="{0B38E8EB-528A-4A5D-8B2A-B1CE47499D7D}" destId="{B005ADA9-D628-45B5-B767-478D7C7A4017}" srcOrd="1" destOrd="0" presId="urn:microsoft.com/office/officeart/2005/8/layout/orgChart1"/>
+    <dgm:cxn modelId="{5E35E893-6983-204E-99B3-73861670B65F}" type="presParOf" srcId="{0B38E8EB-528A-4A5D-8B2A-B1CE47499D7D}" destId="{2DC924E2-92DF-495E-AB37-60D2CEBE960A}" srcOrd="2" destOrd="0" presId="urn:microsoft.com/office/officeart/2005/8/layout/orgChart1"/>
+    <dgm:cxn modelId="{F5ADA3D3-9B6E-B24F-9B1E-02FF10079588}" type="presParOf" srcId="{31D5E8DB-14ED-423B-8BE2-7E3C2B650139}" destId="{AA3F84B5-32BE-45CC-AA4F-EAFA065D9D90}" srcOrd="2" destOrd="0" presId="urn:microsoft.com/office/officeart/2005/8/layout/orgChart1"/>
   </dgm:cxnLst>
   <dgm:bg/>
   <dgm:whole/>
@@ -38282,7 +38287,7 @@
 </file>
 
 <file path=customXml/itemProps1.xml><?xml version="1.0" encoding="utf-8"?>
-<ds:datastoreItem xmlns:ds="http://schemas.openxmlformats.org/officeDocument/2006/customXml" ds:itemID="{43ED4CAB-424B-644E-9E56-AA051AEB3081}">
+<ds:datastoreItem xmlns:ds="http://schemas.openxmlformats.org/officeDocument/2006/customXml" ds:itemID="{8634E7CC-B137-9849-B023-09419713B1AC}">
   <ds:schemaRefs>
     <ds:schemaRef ds:uri="http://schemas.openxmlformats.org/officeDocument/2006/bibliography"/>
   </ds:schemaRefs>

</xml_diff>

<commit_message>
Otro commit por si acaso
</commit_message>
<xml_diff>
--- a/docs/plan-de-proyecto/plan_de_proyecto.docx
+++ b/docs/plan-de-proyecto/plan_de_proyecto.docx
@@ -280,17 +280,15 @@
         </w:rPr>
         <w:t>Jaque</w:t>
       </w:r>
-      <w:bookmarkStart w:id="0" w:name="_GoBack"/>
-      <w:bookmarkEnd w:id="0"/>
     </w:p>
     <w:p>
       <w:pPr>
         <w:pStyle w:val="Ttulo1"/>
       </w:pPr>
-      <w:bookmarkStart w:id="1" w:name="_Toc462170128"/>
-      <w:bookmarkStart w:id="2" w:name="_Toc462173475"/>
-      <w:bookmarkStart w:id="3" w:name="_Toc462870434"/>
-      <w:bookmarkStart w:id="4" w:name="_Toc467430103"/>
+      <w:bookmarkStart w:id="0" w:name="_Toc462170128"/>
+      <w:bookmarkStart w:id="1" w:name="_Toc462173475"/>
+      <w:bookmarkStart w:id="2" w:name="_Toc462870434"/>
+      <w:bookmarkStart w:id="3" w:name="_Toc467430103"/>
       <w:r>
         <w:lastRenderedPageBreak/>
         <w:t>Tab</w:t>
@@ -298,10 +296,10 @@
       <w:r>
         <w:t>la de contenidos</w:t>
       </w:r>
+      <w:bookmarkEnd w:id="0"/>
       <w:bookmarkEnd w:id="1"/>
       <w:bookmarkEnd w:id="2"/>
       <w:bookmarkEnd w:id="3"/>
-      <w:bookmarkEnd w:id="4"/>
     </w:p>
     <w:p>
       <w:pPr>
@@ -2428,13 +2426,13 @@
       <w:pPr>
         <w:pStyle w:val="Ttulo1"/>
       </w:pPr>
-      <w:bookmarkStart w:id="5" w:name="_Toc461389033"/>
-      <w:bookmarkStart w:id="6" w:name="_Toc462151333"/>
-      <w:bookmarkStart w:id="7" w:name="_Toc462166093"/>
-      <w:bookmarkStart w:id="8" w:name="_Toc462170129"/>
-      <w:bookmarkStart w:id="9" w:name="_Toc462173476"/>
-      <w:bookmarkStart w:id="10" w:name="_Toc462870435"/>
-      <w:bookmarkStart w:id="11" w:name="_Toc467430104"/>
+      <w:bookmarkStart w:id="4" w:name="_Toc461389033"/>
+      <w:bookmarkStart w:id="5" w:name="_Toc462151333"/>
+      <w:bookmarkStart w:id="6" w:name="_Toc462166093"/>
+      <w:bookmarkStart w:id="7" w:name="_Toc462170129"/>
+      <w:bookmarkStart w:id="8" w:name="_Toc462173476"/>
+      <w:bookmarkStart w:id="9" w:name="_Toc462870435"/>
+      <w:bookmarkStart w:id="10" w:name="_Toc467430104"/>
       <w:r>
         <w:lastRenderedPageBreak/>
         <w:t>Lista</w:t>
@@ -2442,19 +2440,19 @@
       <w:r>
         <w:t xml:space="preserve"> de figuras</w:t>
       </w:r>
+      <w:bookmarkEnd w:id="4"/>
       <w:bookmarkEnd w:id="5"/>
       <w:bookmarkEnd w:id="6"/>
       <w:bookmarkEnd w:id="7"/>
       <w:bookmarkEnd w:id="8"/>
       <w:bookmarkEnd w:id="9"/>
       <w:bookmarkEnd w:id="10"/>
-      <w:bookmarkEnd w:id="11"/>
-    </w:p>
-    <w:bookmarkStart w:id="12" w:name="_Toc461389034"/>
-    <w:bookmarkStart w:id="13" w:name="_Toc462151334"/>
-    <w:bookmarkStart w:id="14" w:name="_Toc462166094"/>
-    <w:bookmarkStart w:id="15" w:name="_Toc462170130"/>
-    <w:bookmarkStart w:id="16" w:name="_Toc462173477"/>
+    </w:p>
+    <w:bookmarkStart w:id="11" w:name="_Toc461389034"/>
+    <w:bookmarkStart w:id="12" w:name="_Toc462151334"/>
+    <w:bookmarkStart w:id="13" w:name="_Toc462166094"/>
+    <w:bookmarkStart w:id="14" w:name="_Toc462170130"/>
+    <w:bookmarkStart w:id="15" w:name="_Toc462173477"/>
     <w:p>
       <w:pPr>
         <w:pStyle w:val="Tabladeilustraciones"/>
@@ -2849,8 +2847,8 @@
           <w:rFonts w:eastAsiaTheme="minorHAnsi"/>
         </w:rPr>
       </w:pPr>
-      <w:bookmarkStart w:id="17" w:name="_Toc462870436"/>
-      <w:bookmarkStart w:id="18" w:name="_Toc467430105"/>
+      <w:bookmarkStart w:id="16" w:name="_Toc462870436"/>
+      <w:bookmarkStart w:id="17" w:name="_Toc467430105"/>
       <w:r>
         <w:rPr>
           <w:rFonts w:eastAsiaTheme="minorHAnsi"/>
@@ -2864,13 +2862,13 @@
         </w:rPr>
         <w:t xml:space="preserve"> de tablas</w:t>
       </w:r>
+      <w:bookmarkEnd w:id="11"/>
       <w:bookmarkEnd w:id="12"/>
       <w:bookmarkEnd w:id="13"/>
       <w:bookmarkEnd w:id="14"/>
       <w:bookmarkEnd w:id="15"/>
       <w:bookmarkEnd w:id="16"/>
       <w:bookmarkEnd w:id="17"/>
-      <w:bookmarkEnd w:id="18"/>
     </w:p>
     <w:p/>
     <w:p>
@@ -3756,40 +3754,40 @@
       <w:pPr>
         <w:pStyle w:val="Ttulo1"/>
       </w:pPr>
-      <w:bookmarkStart w:id="19" w:name="_Toc467430106"/>
+      <w:bookmarkStart w:id="18" w:name="_Toc467430106"/>
       <w:r>
         <w:lastRenderedPageBreak/>
         <w:t>Introducción</w:t>
       </w:r>
+      <w:bookmarkEnd w:id="18"/>
+    </w:p>
+    <w:p>
+      <w:r>
+        <w:t>Este documento presenta el caso para el desarrollo de la primera iteración del Portafolio de Título de los alumnos acreditados.</w:t>
+      </w:r>
+    </w:p>
+    <w:p>
+      <w:pPr>
+        <w:rPr>
+          <w:lang w:val="es-ES"/>
+        </w:rPr>
+      </w:pPr>
+    </w:p>
+    <w:p>
+      <w:pPr>
+        <w:pStyle w:val="Ttulo2"/>
+        <w:rPr>
+          <w:lang w:val="es-ES"/>
+        </w:rPr>
+      </w:pPr>
+      <w:bookmarkStart w:id="19" w:name="_Toc467430107"/>
+      <w:r>
+        <w:rPr>
+          <w:lang w:val="es-ES"/>
+        </w:rPr>
+        <w:t>Diccionario</w:t>
+      </w:r>
       <w:bookmarkEnd w:id="19"/>
-    </w:p>
-    <w:p>
-      <w:r>
-        <w:t>Este documento presenta el caso para el desarrollo de la primera iteración del Portafolio de Título de los alumnos acreditados.</w:t>
-      </w:r>
-    </w:p>
-    <w:p>
-      <w:pPr>
-        <w:rPr>
-          <w:lang w:val="es-ES"/>
-        </w:rPr>
-      </w:pPr>
-    </w:p>
-    <w:p>
-      <w:pPr>
-        <w:pStyle w:val="Ttulo2"/>
-        <w:rPr>
-          <w:lang w:val="es-ES"/>
-        </w:rPr>
-      </w:pPr>
-      <w:bookmarkStart w:id="20" w:name="_Toc467430107"/>
-      <w:r>
-        <w:rPr>
-          <w:lang w:val="es-ES"/>
-        </w:rPr>
-        <w:t>Diccionario</w:t>
-      </w:r>
-      <w:bookmarkEnd w:id="20"/>
     </w:p>
     <w:p>
       <w:pPr>
@@ -3935,52 +3933,52 @@
       <w:pPr>
         <w:pStyle w:val="Ttulo2"/>
       </w:pPr>
-      <w:bookmarkStart w:id="21" w:name="_Toc467430108"/>
+      <w:bookmarkStart w:id="20" w:name="_Toc467430108"/>
       <w:r>
         <w:lastRenderedPageBreak/>
         <w:t>Descripción del caso</w:t>
       </w:r>
+      <w:bookmarkEnd w:id="20"/>
+    </w:p>
+    <w:p>
+      <w:pPr>
+        <w:pStyle w:val="Ttulo3"/>
+      </w:pPr>
+      <w:bookmarkStart w:id="21" w:name="_Toc467430109"/>
+      <w:r>
+        <w:t>Descripción de la empresa</w:t>
+      </w:r>
       <w:bookmarkEnd w:id="21"/>
     </w:p>
     <w:p>
+      <w:r>
+        <w:t>¿Qué es la empresa?</w:t>
+      </w:r>
+    </w:p>
+    <w:p>
+      <w:r>
+        <w:t>El centro médico Hipócrates es una institución</w:t>
+      </w:r>
+      <w:r>
+        <w:t xml:space="preserve"> dedicada a servicios de salud, que emplea a médicos, </w:t>
+      </w:r>
+      <w:r>
+        <w:t>tecnólogos</w:t>
+      </w:r>
+      <w:r>
+        <w:t xml:space="preserve"> médicos, enfermeras y operadores para ofrecer diversos procedimientos a sus clientes, entre ellos consultas médicas, exámenes e imagenología. </w:t>
+      </w:r>
+    </w:p>
+    <w:p/>
+    <w:p>
       <w:pPr>
         <w:pStyle w:val="Ttulo3"/>
       </w:pPr>
-      <w:bookmarkStart w:id="22" w:name="_Toc467430109"/>
-      <w:r>
-        <w:t>Descripción de la empresa</w:t>
+      <w:bookmarkStart w:id="22" w:name="_Toc467430110"/>
+      <w:r>
+        <w:t>Descripción del modelo de negocios</w:t>
       </w:r>
       <w:bookmarkEnd w:id="22"/>
-    </w:p>
-    <w:p>
-      <w:r>
-        <w:t>¿Qué es la empresa?</w:t>
-      </w:r>
-    </w:p>
-    <w:p>
-      <w:r>
-        <w:t>El centro médico Hipócrates es una institución</w:t>
-      </w:r>
-      <w:r>
-        <w:t xml:space="preserve"> dedicada a servicios de salud, que emplea a médicos, </w:t>
-      </w:r>
-      <w:r>
-        <w:t>tecnólogos</w:t>
-      </w:r>
-      <w:r>
-        <w:t xml:space="preserve"> médicos, enfermeras y operadores para ofrecer diversos procedimientos a sus clientes, entre ellos consultas médicas, exámenes e imagenología. </w:t>
-      </w:r>
-    </w:p>
-    <w:p/>
-    <w:p>
-      <w:pPr>
-        <w:pStyle w:val="Ttulo3"/>
-      </w:pPr>
-      <w:bookmarkStart w:id="23" w:name="_Toc467430110"/>
-      <w:r>
-        <w:t>Descripción del modelo de negocios</w:t>
-      </w:r>
-      <w:bookmarkEnd w:id="23"/>
     </w:p>
     <w:p>
       <w:r>
@@ -4274,7 +4272,7 @@
       <w:pPr>
         <w:pStyle w:val="Ttulo3"/>
       </w:pPr>
-      <w:bookmarkStart w:id="24" w:name="_Toc467430111"/>
+      <w:bookmarkStart w:id="23" w:name="_Toc467430111"/>
       <w:r>
         <w:lastRenderedPageBreak/>
         <w:t>Descripción</w:t>
@@ -4285,7 +4283,7 @@
       <w:r>
         <w:t xml:space="preserve"> problema</w:t>
       </w:r>
-      <w:bookmarkEnd w:id="24"/>
+      <w:bookmarkEnd w:id="23"/>
     </w:p>
     <w:p/>
     <w:p>
@@ -6848,8 +6846,8 @@
                                 <w:szCs w:val="24"/>
                               </w:rPr>
                             </w:pPr>
-                            <w:bookmarkStart w:id="25" w:name="_Toc466043404"/>
-                            <w:bookmarkStart w:id="26" w:name="_Toc467430097"/>
+                            <w:bookmarkStart w:id="24" w:name="_Toc466043404"/>
+                            <w:bookmarkStart w:id="25" w:name="_Toc467430097"/>
                             <w:r>
                               <w:t xml:space="preserve">Figura </w:t>
                             </w:r>
@@ -6874,8 +6872,8 @@
                             <w:r>
                               <w:t>. Diagrama de Ishikawa que muestra la problemática de CMH</w:t>
                             </w:r>
+                            <w:bookmarkEnd w:id="24"/>
                             <w:bookmarkEnd w:id="25"/>
-                            <w:bookmarkEnd w:id="26"/>
                           </w:p>
                         </w:txbxContent>
                       </wps:txbx>
@@ -6891,18 +6889,18 @@
               </wp:anchor>
             </w:drawing>
           </mc:Choice>
-          <mc:Fallback xmlns:mv="urn:schemas-microsoft-com:mac:vml" xmlns:mo="http://schemas.microsoft.com/office/mac/office/2008/main">
+          <mc:Fallback>
             <w:pict>
-              <v:shapetype w14:anchorId="22DC36F2" id="_x0000_t202" coordsize="21600,21600" o:spt="202" path="m0,0l0,21600,21600,21600,21600,0xe">
+              <v:shapetype w14:anchorId="22DC36F2" id="_x0000_t202" coordsize="21600,21600" o:spt="202" path="m,l,21600r21600,l21600,xe">
                 <v:stroke joinstyle="miter"/>
                 <v:path gradientshapeok="t" o:connecttype="rect"/>
               </v:shapetype>
-              <v:shape id="Cuadro de texto 22" o:spid="_x0000_s1038" type="#_x0000_t202" style="position:absolute;margin-left:0;margin-top:77.5pt;width:493.5pt;height:20.35pt;z-index:251718656;visibility:visible;mso-wrap-style:square;mso-wrap-distance-left:9pt;mso-wrap-distance-top:0;mso-wrap-distance-right:9pt;mso-wrap-distance-bottom:0;mso-position-horizontal:left;mso-position-horizontal-relative:margin;mso-position-vertical:absolute;mso-position-vertical-relative:text;v-text-anchor:top" o:gfxdata="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" stroked="f">
+              <v:shape id="Cuadro de texto 22" o:spid="_x0000_s1038" type="#_x0000_t202" style="position:absolute;margin-left:0;margin-top:77.5pt;width:493.5pt;height:20.35pt;z-index:251718656;visibility:visible;mso-wrap-style:square;mso-wrap-distance-left:9pt;mso-wrap-distance-top:0;mso-wrap-distance-right:9pt;mso-wrap-distance-bottom:0;mso-position-horizontal:left;mso-position-horizontal-relative:margin;mso-position-vertical:absolute;mso-position-vertical-relative:text;v-text-anchor:top" o:gfxdata="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" stroked="f">
                 <v:textbox style="mso-fit-shape-to-text:t" inset="0,0,0,0">
                   <w:txbxContent>
                     <w:p>
                       <w:pPr>
-                        <w:pStyle w:val="Caption"/>
+                        <w:pStyle w:val="Descripcin"/>
                         <w:rPr>
                           <w:noProof/>
                           <w:sz w:val="24"/>
@@ -7070,22 +7068,22 @@
       <w:pPr>
         <w:pStyle w:val="Ttulo2"/>
       </w:pPr>
-      <w:bookmarkStart w:id="27" w:name="_Toc467430112"/>
+      <w:bookmarkStart w:id="28" w:name="_Toc467430112"/>
       <w:r>
         <w:lastRenderedPageBreak/>
         <w:t>Alcance</w:t>
       </w:r>
-      <w:bookmarkEnd w:id="27"/>
+      <w:bookmarkEnd w:id="28"/>
     </w:p>
     <w:p>
       <w:pPr>
         <w:pStyle w:val="Ttulo3"/>
       </w:pPr>
-      <w:bookmarkStart w:id="28" w:name="_Toc467430113"/>
+      <w:bookmarkStart w:id="29" w:name="_Toc467430113"/>
       <w:r>
         <w:t>Objetivos</w:t>
       </w:r>
-      <w:bookmarkEnd w:id="28"/>
+      <w:bookmarkEnd w:id="29"/>
     </w:p>
     <w:p/>
     <w:p>
@@ -7273,12 +7271,12 @@
       <w:pPr>
         <w:pStyle w:val="Ttulo3"/>
       </w:pPr>
-      <w:bookmarkStart w:id="29" w:name="_Toc467430114"/>
+      <w:bookmarkStart w:id="30" w:name="_Toc467430114"/>
       <w:r>
         <w:lastRenderedPageBreak/>
         <w:t>Descripción del proyecto</w:t>
       </w:r>
-      <w:bookmarkEnd w:id="29"/>
+      <w:bookmarkEnd w:id="30"/>
     </w:p>
     <w:p>
       <w:r>
@@ -7314,11 +7312,11 @@
       <w:pPr>
         <w:pStyle w:val="Ttulo3"/>
       </w:pPr>
-      <w:bookmarkStart w:id="30" w:name="_Toc467430115"/>
+      <w:bookmarkStart w:id="31" w:name="_Toc467430115"/>
       <w:r>
         <w:t>Descripción del producto</w:t>
       </w:r>
-      <w:bookmarkEnd w:id="30"/>
+      <w:bookmarkEnd w:id="31"/>
     </w:p>
     <w:p>
       <w:r>
@@ -7390,12 +7388,12 @@
       <w:pPr>
         <w:pStyle w:val="Ttulo2"/>
       </w:pPr>
-      <w:bookmarkStart w:id="31" w:name="_Toc467430116"/>
+      <w:bookmarkStart w:id="32" w:name="_Toc467430116"/>
       <w:r>
         <w:lastRenderedPageBreak/>
         <w:t>Condiciones asumidas</w:t>
       </w:r>
-      <w:bookmarkEnd w:id="31"/>
+      <w:bookmarkEnd w:id="32"/>
     </w:p>
     <w:p>
       <w:pPr>
@@ -7558,11 +7556,11 @@
       <w:pPr>
         <w:pStyle w:val="Ttulo2"/>
       </w:pPr>
-      <w:bookmarkStart w:id="32" w:name="_Toc467430117"/>
+      <w:bookmarkStart w:id="33" w:name="_Toc467430117"/>
       <w:r>
         <w:t>Restricciones</w:t>
       </w:r>
-      <w:bookmarkEnd w:id="32"/>
+      <w:bookmarkEnd w:id="33"/>
     </w:p>
     <w:p>
       <w:pPr>
@@ -7731,12 +7729,12 @@
       <w:pPr>
         <w:pStyle w:val="Ttulo2"/>
       </w:pPr>
-      <w:bookmarkStart w:id="33" w:name="_Toc467430118"/>
+      <w:bookmarkStart w:id="34" w:name="_Toc467430118"/>
       <w:r>
         <w:lastRenderedPageBreak/>
         <w:t>Entregables</w:t>
       </w:r>
-      <w:bookmarkEnd w:id="33"/>
+      <w:bookmarkEnd w:id="34"/>
     </w:p>
     <w:p/>
     <w:p>
@@ -7744,7 +7742,7 @@
         <w:pStyle w:val="Descripcin"/>
         <w:keepNext/>
       </w:pPr>
-      <w:bookmarkStart w:id="34" w:name="_Toc467430080"/>
+      <w:bookmarkStart w:id="35" w:name="_Toc467430080"/>
       <w:r>
         <w:t xml:space="preserve">Tabla </w:t>
       </w:r>
@@ -7769,7 +7767,7 @@
       <w:r>
         <w:t>. Primera iteración</w:t>
       </w:r>
-      <w:bookmarkEnd w:id="34"/>
+      <w:bookmarkEnd w:id="35"/>
     </w:p>
     <w:tbl>
       <w:tblPr>
@@ -8965,7 +8963,7 @@
         <w:pStyle w:val="Descripcin"/>
         <w:keepNext/>
       </w:pPr>
-      <w:bookmarkStart w:id="35" w:name="_Toc467430081"/>
+      <w:bookmarkStart w:id="36" w:name="_Toc467430081"/>
       <w:r>
         <w:lastRenderedPageBreak/>
         <w:t xml:space="preserve">Tabla </w:t>
@@ -8991,7 +8989,7 @@
       <w:r>
         <w:t>. Segunda iteración</w:t>
       </w:r>
-      <w:bookmarkEnd w:id="35"/>
+      <w:bookmarkEnd w:id="36"/>
     </w:p>
     <w:tbl>
       <w:tblPr>
@@ -9944,22 +9942,22 @@
       <w:pPr>
         <w:pStyle w:val="Ttulo1"/>
       </w:pPr>
-      <w:bookmarkStart w:id="36" w:name="_Toc467430119"/>
+      <w:bookmarkStart w:id="37" w:name="_Toc467430119"/>
       <w:r>
         <w:lastRenderedPageBreak/>
         <w:t>Organización del proyecto</w:t>
       </w:r>
-      <w:bookmarkEnd w:id="36"/>
+      <w:bookmarkEnd w:id="37"/>
     </w:p>
     <w:p>
       <w:pPr>
         <w:pStyle w:val="Ttulo2"/>
       </w:pPr>
-      <w:bookmarkStart w:id="37" w:name="_Toc467430120"/>
+      <w:bookmarkStart w:id="38" w:name="_Toc467430120"/>
       <w:r>
         <w:t>Estructura organizacional</w:t>
       </w:r>
-      <w:bookmarkEnd w:id="37"/>
+      <w:bookmarkEnd w:id="38"/>
     </w:p>
     <w:p/>
     <w:p>
@@ -9990,8 +9988,8 @@
       <w:pPr>
         <w:pStyle w:val="Descripcin"/>
       </w:pPr>
-      <w:bookmarkStart w:id="38" w:name="_Toc466043405"/>
-      <w:bookmarkStart w:id="39" w:name="_Toc467430098"/>
+      <w:bookmarkStart w:id="39" w:name="_Toc466043405"/>
+      <w:bookmarkStart w:id="40" w:name="_Toc467430098"/>
       <w:r>
         <w:t xml:space="preserve">Figura </w:t>
       </w:r>
@@ -10016,8 +10014,8 @@
       <w:r>
         <w:t>. Estructura organizacional</w:t>
       </w:r>
-      <w:bookmarkEnd w:id="38"/>
       <w:bookmarkEnd w:id="39"/>
+      <w:bookmarkEnd w:id="40"/>
     </w:p>
     <w:p/>
     <w:p>
@@ -10150,11 +10148,11 @@
       <w:pPr>
         <w:pStyle w:val="Ttulo2"/>
       </w:pPr>
-      <w:bookmarkStart w:id="40" w:name="_Toc467430121"/>
+      <w:bookmarkStart w:id="41" w:name="_Toc467430121"/>
       <w:r>
         <w:t>Interfaces e interacciones</w:t>
       </w:r>
-      <w:bookmarkEnd w:id="40"/>
+      <w:bookmarkEnd w:id="41"/>
     </w:p>
     <w:p/>
     <w:p>
@@ -10162,7 +10160,7 @@
         <w:pStyle w:val="Descripcin"/>
         <w:keepNext/>
       </w:pPr>
-      <w:bookmarkStart w:id="41" w:name="_Toc467430082"/>
+      <w:bookmarkStart w:id="42" w:name="_Toc467430082"/>
       <w:r>
         <w:t xml:space="preserve">Tabla </w:t>
       </w:r>
@@ -10187,7 +10185,7 @@
       <w:r>
         <w:t>. Interfaces e interacciones</w:t>
       </w:r>
-      <w:bookmarkEnd w:id="41"/>
+      <w:bookmarkEnd w:id="42"/>
     </w:p>
     <w:tbl>
       <w:tblPr>
@@ -10649,12 +10647,12 @@
       <w:pPr>
         <w:pStyle w:val="Ttulo2"/>
       </w:pPr>
-      <w:bookmarkStart w:id="42" w:name="_Toc467430122"/>
+      <w:bookmarkStart w:id="43" w:name="_Toc467430122"/>
       <w:r>
         <w:lastRenderedPageBreak/>
         <w:t>Responsables</w:t>
       </w:r>
-      <w:bookmarkEnd w:id="42"/>
+      <w:bookmarkEnd w:id="43"/>
     </w:p>
     <w:p/>
     <w:p>
@@ -10662,7 +10660,7 @@
         <w:pStyle w:val="Descripcin"/>
         <w:keepNext/>
       </w:pPr>
-      <w:bookmarkStart w:id="43" w:name="_Toc467430083"/>
+      <w:bookmarkStart w:id="44" w:name="_Toc467430083"/>
       <w:r>
         <w:t xml:space="preserve">Tabla </w:t>
       </w:r>
@@ -10687,7 +10685,7 @@
       <w:r>
         <w:t>. Responsables de actividades</w:t>
       </w:r>
-      <w:bookmarkEnd w:id="43"/>
+      <w:bookmarkEnd w:id="44"/>
     </w:p>
     <w:tbl>
       <w:tblPr>
@@ -12564,22 +12562,22 @@
       <w:pPr>
         <w:pStyle w:val="Ttulo1"/>
       </w:pPr>
-      <w:bookmarkStart w:id="44" w:name="_Toc467430123"/>
+      <w:bookmarkStart w:id="45" w:name="_Toc467430123"/>
       <w:r>
         <w:lastRenderedPageBreak/>
         <w:t>Proceso de gestión</w:t>
       </w:r>
-      <w:bookmarkEnd w:id="44"/>
+      <w:bookmarkEnd w:id="45"/>
     </w:p>
     <w:p>
       <w:pPr>
         <w:pStyle w:val="Ttulo2"/>
       </w:pPr>
-      <w:bookmarkStart w:id="45" w:name="_Toc467430124"/>
+      <w:bookmarkStart w:id="46" w:name="_Toc467430124"/>
       <w:r>
         <w:t>Gestión de riesgos</w:t>
       </w:r>
-      <w:bookmarkEnd w:id="45"/>
+      <w:bookmarkEnd w:id="46"/>
     </w:p>
     <w:p/>
     <w:p>
@@ -12587,7 +12585,7 @@
         <w:pStyle w:val="Descripcin"/>
         <w:keepNext/>
       </w:pPr>
-      <w:bookmarkStart w:id="46" w:name="_Toc467430084"/>
+      <w:bookmarkStart w:id="47" w:name="_Toc467430084"/>
       <w:r>
         <w:t xml:space="preserve">Tabla </w:t>
       </w:r>
@@ -12621,7 +12619,7 @@
       <w:r>
         <w:t>iesgos</w:t>
       </w:r>
-      <w:bookmarkEnd w:id="46"/>
+      <w:bookmarkEnd w:id="47"/>
     </w:p>
     <w:tbl>
       <w:tblPr>
@@ -13093,7 +13091,7 @@
         <w:pStyle w:val="Descripcin"/>
         <w:keepNext/>
       </w:pPr>
-      <w:bookmarkStart w:id="47" w:name="_Toc467430085"/>
+      <w:bookmarkStart w:id="48" w:name="_Toc467430085"/>
       <w:r>
         <w:t xml:space="preserve">Tabla </w:t>
       </w:r>
@@ -13121,7 +13119,7 @@
       <w:r>
         <w:t>Mecanismos de monitoreo</w:t>
       </w:r>
-      <w:bookmarkEnd w:id="47"/>
+      <w:bookmarkEnd w:id="48"/>
     </w:p>
     <w:tbl>
       <w:tblPr>
@@ -13388,7 +13386,7 @@
         <w:pStyle w:val="Descripcin"/>
         <w:keepNext/>
       </w:pPr>
-      <w:bookmarkStart w:id="48" w:name="_Toc467430086"/>
+      <w:bookmarkStart w:id="49" w:name="_Toc467430086"/>
       <w:r>
         <w:t xml:space="preserve">Tabla </w:t>
       </w:r>
@@ -13416,7 +13414,7 @@
       <w:r>
         <w:t>Clasificación de probabilidad</w:t>
       </w:r>
-      <w:bookmarkEnd w:id="48"/>
+      <w:bookmarkEnd w:id="49"/>
     </w:p>
     <w:tbl>
       <w:tblPr>
@@ -13753,7 +13751,7 @@
         <w:pStyle w:val="Descripcin"/>
         <w:keepNext/>
       </w:pPr>
-      <w:bookmarkStart w:id="49" w:name="_Toc467430087"/>
+      <w:bookmarkStart w:id="50" w:name="_Toc467430087"/>
       <w:r>
         <w:lastRenderedPageBreak/>
         <w:t xml:space="preserve">Tabla </w:t>
@@ -13782,7 +13780,7 @@
       <w:r>
         <w:t>Plan de respuesta de riesgos</w:t>
       </w:r>
-      <w:bookmarkEnd w:id="49"/>
+      <w:bookmarkEnd w:id="50"/>
     </w:p>
     <w:tbl>
       <w:tblPr>
@@ -15291,22 +15289,22 @@
       <w:pPr>
         <w:pStyle w:val="Ttulo2"/>
       </w:pPr>
-      <w:bookmarkStart w:id="50" w:name="_Toc467430125"/>
+      <w:bookmarkStart w:id="51" w:name="_Toc467430125"/>
       <w:r>
         <w:lastRenderedPageBreak/>
         <w:t>Mecanismos de control y ajuste</w:t>
       </w:r>
-      <w:bookmarkEnd w:id="50"/>
+      <w:bookmarkEnd w:id="51"/>
     </w:p>
     <w:p>
       <w:pPr>
         <w:pStyle w:val="Ttulo3"/>
       </w:pPr>
-      <w:bookmarkStart w:id="51" w:name="_Toc467430126"/>
+      <w:bookmarkStart w:id="52" w:name="_Toc467430126"/>
       <w:r>
         <w:t>Mecanismos para la gestión de calidad</w:t>
       </w:r>
-      <w:bookmarkEnd w:id="51"/>
+      <w:bookmarkEnd w:id="52"/>
     </w:p>
     <w:p>
       <w:r>
@@ -16187,11 +16185,11 @@
       <w:pPr>
         <w:pStyle w:val="Ttulo3"/>
       </w:pPr>
-      <w:bookmarkStart w:id="52" w:name="_Toc467430127"/>
+      <w:bookmarkStart w:id="53" w:name="_Toc467430127"/>
       <w:r>
         <w:t>Mecanismos para la gestión de configuración</w:t>
       </w:r>
-      <w:bookmarkEnd w:id="52"/>
+      <w:bookmarkEnd w:id="53"/>
     </w:p>
     <w:p>
       <w:pPr>
@@ -16249,12 +16247,12 @@
       <w:pPr>
         <w:pStyle w:val="Ttulo3"/>
       </w:pPr>
-      <w:bookmarkStart w:id="53" w:name="_Toc467430128"/>
+      <w:bookmarkStart w:id="54" w:name="_Toc467430128"/>
       <w:r>
         <w:lastRenderedPageBreak/>
         <w:t>Mecanismos para verificación</w:t>
       </w:r>
-      <w:bookmarkEnd w:id="53"/>
+      <w:bookmarkEnd w:id="54"/>
     </w:p>
     <w:p>
       <w:r>
@@ -16390,11 +16388,11 @@
       <w:pPr>
         <w:pStyle w:val="Ttulo3"/>
       </w:pPr>
-      <w:bookmarkStart w:id="54" w:name="_Toc467430129"/>
+      <w:bookmarkStart w:id="55" w:name="_Toc467430129"/>
       <w:r>
         <w:t>Mecanismos para la gestión del proyecto</w:t>
       </w:r>
-      <w:bookmarkEnd w:id="54"/>
+      <w:bookmarkEnd w:id="55"/>
     </w:p>
     <w:p>
       <w:pPr>
@@ -16624,12 +16622,12 @@
       <w:pPr>
         <w:pStyle w:val="Ttulo2"/>
       </w:pPr>
-      <w:bookmarkStart w:id="55" w:name="_Toc467430130"/>
+      <w:bookmarkStart w:id="56" w:name="_Toc467430130"/>
       <w:r>
         <w:lastRenderedPageBreak/>
         <w:t>Recursos</w:t>
       </w:r>
-      <w:bookmarkEnd w:id="55"/>
+      <w:bookmarkEnd w:id="56"/>
     </w:p>
     <w:p/>
     <w:p>
@@ -16637,7 +16635,7 @@
         <w:pStyle w:val="Descripcin"/>
         <w:keepNext/>
       </w:pPr>
-      <w:bookmarkStart w:id="56" w:name="_Toc467430088"/>
+      <w:bookmarkStart w:id="57" w:name="_Toc467430088"/>
       <w:r>
         <w:t xml:space="preserve">Tabla </w:t>
       </w:r>
@@ -16662,7 +16660,7 @@
       <w:r>
         <w:t>. Recursos a utilizar</w:t>
       </w:r>
-      <w:bookmarkEnd w:id="56"/>
+      <w:bookmarkEnd w:id="57"/>
     </w:p>
     <w:tbl>
       <w:tblPr>
@@ -18296,22 +18294,22 @@
       <w:pPr>
         <w:pStyle w:val="Ttulo1"/>
       </w:pPr>
-      <w:bookmarkStart w:id="57" w:name="_Toc467430131"/>
+      <w:bookmarkStart w:id="58" w:name="_Toc467430131"/>
       <w:r>
         <w:lastRenderedPageBreak/>
         <w:t>Líneas de trabajo, distribución de recursos humanos y cronogramas</w:t>
       </w:r>
-      <w:bookmarkEnd w:id="57"/>
+      <w:bookmarkEnd w:id="58"/>
     </w:p>
     <w:p>
       <w:pPr>
         <w:pStyle w:val="Ttulo2"/>
       </w:pPr>
-      <w:bookmarkStart w:id="58" w:name="_Toc467430132"/>
+      <w:bookmarkStart w:id="59" w:name="_Toc467430132"/>
       <w:r>
         <w:t>Líneas de trabajo</w:t>
       </w:r>
-      <w:bookmarkEnd w:id="58"/>
+      <w:bookmarkEnd w:id="59"/>
     </w:p>
     <w:p/>
     <w:p>
@@ -18319,7 +18317,7 @@
         <w:pStyle w:val="Descripcin"/>
         <w:keepNext/>
       </w:pPr>
-      <w:bookmarkStart w:id="59" w:name="_Toc467430089"/>
+      <w:bookmarkStart w:id="60" w:name="_Toc467430089"/>
       <w:r>
         <w:t xml:space="preserve">Tabla </w:t>
       </w:r>
@@ -18344,7 +18342,7 @@
       <w:r>
         <w:t>. Líneas de trabajo</w:t>
       </w:r>
-      <w:bookmarkEnd w:id="59"/>
+      <w:bookmarkEnd w:id="60"/>
     </w:p>
     <w:tbl>
       <w:tblPr>
@@ -22315,12 +22313,12 @@
       <w:pPr>
         <w:pStyle w:val="Ttulo2"/>
       </w:pPr>
-      <w:bookmarkStart w:id="60" w:name="_Toc467430133"/>
+      <w:bookmarkStart w:id="61" w:name="_Toc467430133"/>
       <w:r>
         <w:lastRenderedPageBreak/>
         <w:t>Dependencias</w:t>
       </w:r>
-      <w:bookmarkEnd w:id="60"/>
+      <w:bookmarkEnd w:id="61"/>
     </w:p>
     <w:p/>
     <w:p>
@@ -22328,7 +22326,7 @@
         <w:pStyle w:val="Descripcin"/>
         <w:keepNext/>
       </w:pPr>
-      <w:bookmarkStart w:id="61" w:name="_Toc467430090"/>
+      <w:bookmarkStart w:id="62" w:name="_Toc467430090"/>
       <w:r>
         <w:t xml:space="preserve">Tabla </w:t>
       </w:r>
@@ -22353,7 +22351,7 @@
       <w:r>
         <w:t>. Dependencias</w:t>
       </w:r>
-      <w:bookmarkEnd w:id="61"/>
+      <w:bookmarkEnd w:id="62"/>
     </w:p>
     <w:tbl>
       <w:tblPr>
@@ -22876,12 +22874,12 @@
       <w:pPr>
         <w:pStyle w:val="Ttulo2"/>
       </w:pPr>
-      <w:bookmarkStart w:id="62" w:name="_Toc467430134"/>
+      <w:bookmarkStart w:id="63" w:name="_Toc467430134"/>
       <w:r>
         <w:lastRenderedPageBreak/>
         <w:t>Distribución de recursos humanos</w:t>
       </w:r>
-      <w:bookmarkEnd w:id="62"/>
+      <w:bookmarkEnd w:id="63"/>
     </w:p>
     <w:p/>
     <w:p>
@@ -22889,7 +22887,7 @@
         <w:pStyle w:val="Descripcin"/>
         <w:keepNext/>
       </w:pPr>
-      <w:bookmarkStart w:id="63" w:name="_Toc467430091"/>
+      <w:bookmarkStart w:id="64" w:name="_Toc467430091"/>
       <w:r>
         <w:t xml:space="preserve">Tabla </w:t>
       </w:r>
@@ -22914,7 +22912,7 @@
       <w:r>
         <w:t>. Distribución de RRHH</w:t>
       </w:r>
-      <w:bookmarkEnd w:id="63"/>
+      <w:bookmarkEnd w:id="64"/>
     </w:p>
     <w:tbl>
       <w:tblPr>
@@ -26072,12 +26070,12 @@
       <w:pPr>
         <w:pStyle w:val="Ttulo2"/>
       </w:pPr>
-      <w:bookmarkStart w:id="64" w:name="_Toc467430135"/>
+      <w:bookmarkStart w:id="65" w:name="_Toc467430135"/>
       <w:r>
         <w:lastRenderedPageBreak/>
         <w:t>Cronograma</w:t>
       </w:r>
-      <w:bookmarkEnd w:id="64"/>
+      <w:bookmarkEnd w:id="65"/>
     </w:p>
     <w:p>
       <w:pPr>
@@ -26129,8 +26127,8 @@
       <w:pPr>
         <w:pStyle w:val="Descripcin"/>
       </w:pPr>
-      <w:bookmarkStart w:id="65" w:name="_Toc466043406"/>
-      <w:bookmarkStart w:id="66" w:name="_Toc467430099"/>
+      <w:bookmarkStart w:id="66" w:name="_Toc466043406"/>
+      <w:bookmarkStart w:id="67" w:name="_Toc467430099"/>
       <w:r>
         <w:t xml:space="preserve">Figura </w:t>
       </w:r>
@@ -26155,8 +26153,8 @@
       <w:r>
         <w:t>. Cronograma parte 1</w:t>
       </w:r>
-      <w:bookmarkEnd w:id="65"/>
       <w:bookmarkEnd w:id="66"/>
+      <w:bookmarkEnd w:id="67"/>
     </w:p>
     <w:p>
       <w:pPr>
@@ -26209,8 +26207,8 @@
       <w:pPr>
         <w:pStyle w:val="Descripcin"/>
       </w:pPr>
-      <w:bookmarkStart w:id="67" w:name="_Toc466043407"/>
-      <w:bookmarkStart w:id="68" w:name="_Toc467430100"/>
+      <w:bookmarkStart w:id="68" w:name="_Toc466043407"/>
+      <w:bookmarkStart w:id="69" w:name="_Toc467430100"/>
       <w:r>
         <w:t xml:space="preserve">Figura </w:t>
       </w:r>
@@ -26241,8 +26239,8 @@
       <w:r>
         <w:t>2</w:t>
       </w:r>
-      <w:bookmarkEnd w:id="67"/>
       <w:bookmarkEnd w:id="68"/>
+      <w:bookmarkEnd w:id="69"/>
     </w:p>
     <w:p>
       <w:pPr>
@@ -26297,8 +26295,8 @@
         <w:pStyle w:val="Descripcin"/>
         <w:jc w:val="both"/>
       </w:pPr>
-      <w:bookmarkStart w:id="69" w:name="_Toc466043408"/>
-      <w:bookmarkStart w:id="70" w:name="_Toc467430101"/>
+      <w:bookmarkStart w:id="70" w:name="_Toc466043408"/>
+      <w:bookmarkStart w:id="71" w:name="_Toc467430101"/>
       <w:r>
         <w:t xml:space="preserve">Figura </w:t>
       </w:r>
@@ -26329,8 +26327,8 @@
       <w:r>
         <w:t>3</w:t>
       </w:r>
-      <w:bookmarkEnd w:id="69"/>
       <w:bookmarkEnd w:id="70"/>
+      <w:bookmarkEnd w:id="71"/>
     </w:p>
     <w:p/>
     <w:p/>
@@ -26408,8 +26406,8 @@
           <w:docGrid w:linePitch="360"/>
         </w:sectPr>
       </w:pPr>
-      <w:bookmarkStart w:id="71" w:name="_Toc466043409"/>
-      <w:bookmarkStart w:id="72" w:name="_Toc467430102"/>
+      <w:bookmarkStart w:id="72" w:name="_Toc466043409"/>
+      <w:bookmarkStart w:id="73" w:name="_Toc467430102"/>
       <w:r>
         <w:t xml:space="preserve">Figura </w:t>
       </w:r>
@@ -26440,19 +26438,19 @@
       <w:r>
         <w:t>4</w:t>
       </w:r>
-      <w:bookmarkEnd w:id="71"/>
       <w:bookmarkEnd w:id="72"/>
+      <w:bookmarkEnd w:id="73"/>
     </w:p>
     <w:p>
       <w:pPr>
         <w:pStyle w:val="Ttulo1"/>
       </w:pPr>
-      <w:bookmarkStart w:id="73" w:name="_Toc467430136"/>
+      <w:bookmarkStart w:id="74" w:name="_Toc467430136"/>
       <w:r>
         <w:lastRenderedPageBreak/>
         <w:t>Lista de anexos</w:t>
       </w:r>
-      <w:bookmarkEnd w:id="73"/>
+      <w:bookmarkEnd w:id="74"/>
     </w:p>
     <w:p>
       <w:pPr>
@@ -26524,7 +26522,7 @@
         <w:br w:type="page"/>
       </w:r>
     </w:p>
-    <w:bookmarkStart w:id="74" w:name="_Toc467430137" w:displacedByCustomXml="next"/>
+    <w:bookmarkStart w:id="75" w:name="_Toc467430137" w:displacedByCustomXml="next"/>
     <w:sdt>
       <w:sdtPr>
         <w:rPr>
@@ -26558,7 +26556,7 @@
             </w:rPr>
             <w:t>Bibliografía</w:t>
           </w:r>
-          <w:bookmarkEnd w:id="74"/>
+          <w:bookmarkEnd w:id="75"/>
         </w:p>
         <w:sdt>
           <w:sdtPr>
@@ -26771,7 +26769,7 @@
             <w:noProof/>
             <w:lang w:val="es-ES"/>
           </w:rPr>
-          <w:t>18</w:t>
+          <w:t>5</w:t>
         </w:r>
         <w:r>
           <w:fldChar w:fldCharType="end"/>
@@ -34568,93 +34566,93 @@
     </dgm:pt>
   </dgm:ptLst>
   <dgm:cxnLst>
-    <dgm:cxn modelId="{EC4D31F9-E24E-40DA-8A0E-046DEEC23004}" type="presOf" srcId="{C496BD74-19CB-46EB-862B-875A5289DC73}" destId="{E38B9066-00F8-494E-955D-FDA83C85B670}" srcOrd="0" destOrd="0" presId="urn:microsoft.com/office/officeart/2005/8/layout/orgChart1"/>
+    <dgm:cxn modelId="{2EAD4639-56A5-45D3-B667-123750BE6E39}" type="presOf" srcId="{17D2686D-FB37-4650-9997-37C5AE699601}" destId="{2AF7BFB9-8E78-4BA8-9226-5FFD57DCB69D}" srcOrd="0" destOrd="0" presId="urn:microsoft.com/office/officeart/2005/8/layout/orgChart1"/>
     <dgm:cxn modelId="{D544BCAE-582C-486D-B770-A78FABA2192A}" srcId="{48347569-2D44-4187-8E76-E01E096B72F4}" destId="{589A2777-9AF4-491A-A97B-6E6C709B3283}" srcOrd="0" destOrd="0" parTransId="{C97E3CD4-306A-44C5-9200-822C58ECC4A3}" sibTransId="{2D6B7466-3FBF-4978-A2F5-449A03386E56}"/>
+    <dgm:cxn modelId="{F0B4462D-215D-41D7-974A-F59BA17FAE78}" type="presOf" srcId="{C3F00ACD-BD35-4C93-AED9-718EC0388BEB}" destId="{51079A84-49C8-41F4-9D05-7FEC4FEC4B6E}" srcOrd="0" destOrd="0" presId="urn:microsoft.com/office/officeart/2005/8/layout/orgChart1"/>
     <dgm:cxn modelId="{C6031F02-71F0-4134-99B9-4F10216A5BA2}" srcId="{589A2777-9AF4-491A-A97B-6E6C709B3283}" destId="{C496BD74-19CB-46EB-862B-875A5289DC73}" srcOrd="2" destOrd="0" parTransId="{3E77FAEB-6253-4BCB-A8BD-F64DF15941A3}" sibTransId="{0FEB1AEA-1CB3-4995-813F-765E890849B9}"/>
-    <dgm:cxn modelId="{28B669D1-F2BA-4633-A0E6-05876BFFCC53}" type="presOf" srcId="{4A590890-CE07-4E1B-99BD-5193AF6F0560}" destId="{55A3A6D7-775E-4B65-A7B5-A9F6264F63EF}" srcOrd="0" destOrd="0" presId="urn:microsoft.com/office/officeart/2005/8/layout/orgChart1"/>
-    <dgm:cxn modelId="{02D90BA6-8487-4FB1-B97B-4FC97E1FC833}" type="presOf" srcId="{114AEEA0-36D2-44AF-9FF5-DD1265A193D8}" destId="{E2FE614C-B35B-4510-B538-0B712DBF98B7}" srcOrd="1" destOrd="0" presId="urn:microsoft.com/office/officeart/2005/8/layout/orgChart1"/>
-    <dgm:cxn modelId="{CB4C1E00-1EBE-403F-8C81-50F67B64AB1A}" type="presOf" srcId="{48347569-2D44-4187-8E76-E01E096B72F4}" destId="{8932BDAF-7795-4AEB-A2FC-8074C28024D0}" srcOrd="1" destOrd="0" presId="urn:microsoft.com/office/officeart/2005/8/layout/orgChart1"/>
-    <dgm:cxn modelId="{E67BD304-0B43-40CB-B5E4-4007C269B8D9}" type="presOf" srcId="{9605A8FC-0B20-44EC-B4DC-2C64897F3218}" destId="{20967916-DBC3-4772-AC6E-80B61336A42B}" srcOrd="0" destOrd="0" presId="urn:microsoft.com/office/officeart/2005/8/layout/orgChart1"/>
-    <dgm:cxn modelId="{09F833DA-AC60-44AC-9EC5-F25D9581DDF8}" type="presOf" srcId="{114AEEA0-36D2-44AF-9FF5-DD1265A193D8}" destId="{779B4EAE-1347-4513-AEE0-C4C84F9A9F21}" srcOrd="0" destOrd="0" presId="urn:microsoft.com/office/officeart/2005/8/layout/orgChart1"/>
-    <dgm:cxn modelId="{CEAC3015-5D49-4FCB-BF82-7D822F9999E1}" type="presOf" srcId="{C496BD74-19CB-46EB-862B-875A5289DC73}" destId="{C53679F0-7A40-480A-B84C-E07FE27D682C}" srcOrd="1" destOrd="0" presId="urn:microsoft.com/office/officeart/2005/8/layout/orgChart1"/>
-    <dgm:cxn modelId="{DF184923-BC4F-4DB1-9876-2619E6DAFC94}" type="presOf" srcId="{9605A8FC-0B20-44EC-B4DC-2C64897F3218}" destId="{B805B864-FED3-47CF-AB75-57C75B7979BD}" srcOrd="1" destOrd="0" presId="urn:microsoft.com/office/officeart/2005/8/layout/orgChart1"/>
-    <dgm:cxn modelId="{A52FD5DE-1475-4D59-BFDB-96606647A965}" type="presOf" srcId="{589A2777-9AF4-491A-A97B-6E6C709B3283}" destId="{9FDD5839-824F-4F90-B720-B486A3CC8069}" srcOrd="0" destOrd="0" presId="urn:microsoft.com/office/officeart/2005/8/layout/orgChart1"/>
-    <dgm:cxn modelId="{61D7DB73-9A27-4501-A6C9-3B16D8063E47}" type="presOf" srcId="{D6E78E02-2FC6-45D9-BBD1-1397F595C456}" destId="{BA71F716-B112-458F-8838-548FF5B9C93A}" srcOrd="0" destOrd="0" presId="urn:microsoft.com/office/officeart/2005/8/layout/orgChart1"/>
+    <dgm:cxn modelId="{0D28A2CC-B865-48D0-9CD9-700355183B6A}" type="presOf" srcId="{48347569-2D44-4187-8E76-E01E096B72F4}" destId="{4377A0B1-66D2-45BC-9E33-1825128E382B}" srcOrd="0" destOrd="0" presId="urn:microsoft.com/office/officeart/2005/8/layout/orgChart1"/>
+    <dgm:cxn modelId="{44505B50-7840-4726-87FB-B5EEA068313D}" type="presOf" srcId="{9605A8FC-0B20-44EC-B4DC-2C64897F3218}" destId="{B805B864-FED3-47CF-AB75-57C75B7979BD}" srcOrd="1" destOrd="0" presId="urn:microsoft.com/office/officeart/2005/8/layout/orgChart1"/>
+    <dgm:cxn modelId="{93C65662-23D0-41ED-8B07-315DF6CE9543}" type="presOf" srcId="{C496BD74-19CB-46EB-862B-875A5289DC73}" destId="{C53679F0-7A40-480A-B84C-E07FE27D682C}" srcOrd="1" destOrd="0" presId="urn:microsoft.com/office/officeart/2005/8/layout/orgChart1"/>
+    <dgm:cxn modelId="{77AE545F-0FB1-4D6D-8898-0CE3D2CCABD0}" type="presOf" srcId="{114AEEA0-36D2-44AF-9FF5-DD1265A193D8}" destId="{779B4EAE-1347-4513-AEE0-C4C84F9A9F21}" srcOrd="0" destOrd="0" presId="urn:microsoft.com/office/officeart/2005/8/layout/orgChart1"/>
+    <dgm:cxn modelId="{79CF0EA4-B013-47A4-A277-AE00B3ECF1DA}" type="presOf" srcId="{94B23D3E-BD45-4FA0-9736-F0B3BCFCBFFE}" destId="{9BF67DDF-7787-4F50-B039-7392461AD898}" srcOrd="0" destOrd="0" presId="urn:microsoft.com/office/officeart/2005/8/layout/orgChart1"/>
+    <dgm:cxn modelId="{1308159B-4F57-44CE-B751-EEF7C682DFF8}" type="presOf" srcId="{83C2E802-A1E4-40D9-9B04-16DD911214E8}" destId="{55774A3D-21FB-4A3B-AD9A-44F1994328A8}" srcOrd="0" destOrd="0" presId="urn:microsoft.com/office/officeart/2005/8/layout/orgChart1"/>
+    <dgm:cxn modelId="{D6F2EF6D-FDE9-461C-BD08-809DA6C0CD2A}" type="presOf" srcId="{AABA9C2A-AC39-4C3B-8C4E-A71A46F44AC5}" destId="{88C888B0-2047-41DA-A048-687AAA45645D}" srcOrd="0" destOrd="0" presId="urn:microsoft.com/office/officeart/2005/8/layout/orgChart1"/>
     <dgm:cxn modelId="{55BD99AA-0806-42CD-8B57-DB941F52AD94}" srcId="{48347569-2D44-4187-8E76-E01E096B72F4}" destId="{AABA9C2A-AC39-4C3B-8C4E-A71A46F44AC5}" srcOrd="1" destOrd="0" parTransId="{D6E78E02-2FC6-45D9-BBD1-1397F595C456}" sibTransId="{85836242-B649-4FD0-B8C0-85580A5AE8CC}"/>
-    <dgm:cxn modelId="{C7C5EA70-443B-48B1-96D4-303BE81D7C70}" type="presOf" srcId="{17D2686D-FB37-4650-9997-37C5AE699601}" destId="{2AF7BFB9-8E78-4BA8-9226-5FFD57DCB69D}" srcOrd="0" destOrd="0" presId="urn:microsoft.com/office/officeart/2005/8/layout/orgChart1"/>
+    <dgm:cxn modelId="{582D1F18-2D5E-46A5-9B41-271DCDD1195C}" type="presOf" srcId="{94B23D3E-BD45-4FA0-9736-F0B3BCFCBFFE}" destId="{2129378C-BA12-4D51-9FD4-EC7012575F83}" srcOrd="1" destOrd="0" presId="urn:microsoft.com/office/officeart/2005/8/layout/orgChart1"/>
+    <dgm:cxn modelId="{883B5535-6BB9-45F6-AA1E-D652BE09B525}" type="presOf" srcId="{4A590890-CE07-4E1B-99BD-5193AF6F0560}" destId="{55A3A6D7-775E-4B65-A7B5-A9F6264F63EF}" srcOrd="0" destOrd="0" presId="urn:microsoft.com/office/officeart/2005/8/layout/orgChart1"/>
     <dgm:cxn modelId="{6E91DD04-9FDD-4BAF-96F5-859770B209B7}" srcId="{83C2E802-A1E4-40D9-9B04-16DD911214E8}" destId="{48347569-2D44-4187-8E76-E01E096B72F4}" srcOrd="0" destOrd="0" parTransId="{8108A6FC-538E-4E74-B415-8EEFDD70FEF8}" sibTransId="{F0329AF9-EA15-4E78-826F-31DD480B0AB9}"/>
+    <dgm:cxn modelId="{E562783F-8C40-4CB8-87B1-7188FE46B6D2}" type="presOf" srcId="{3E77FAEB-6253-4BCB-A8BD-F64DF15941A3}" destId="{4AC446E9-5EA3-4104-9A6A-6BB4559C7F1B}" srcOrd="0" destOrd="0" presId="urn:microsoft.com/office/officeart/2005/8/layout/orgChart1"/>
+    <dgm:cxn modelId="{A4B7A022-7D00-415C-A9E4-1A40E24C251D}" type="presOf" srcId="{AABA9C2A-AC39-4C3B-8C4E-A71A46F44AC5}" destId="{1EAB3C11-6A4F-43AC-B211-86055116A01E}" srcOrd="1" destOrd="0" presId="urn:microsoft.com/office/officeart/2005/8/layout/orgChart1"/>
     <dgm:cxn modelId="{D34A1D29-CCB6-4C0A-AAC6-D96F7B0680C7}" srcId="{48347569-2D44-4187-8E76-E01E096B72F4}" destId="{3CC69F16-2EE9-4916-A606-987F8317B751}" srcOrd="3" destOrd="0" parTransId="{4A590890-CE07-4E1B-99BD-5193AF6F0560}" sibTransId="{F25FFF06-7851-4C2A-9AC7-E4445F9D1A06}"/>
+    <dgm:cxn modelId="{42BD4BDF-9884-4375-AA47-728804184EAB}" type="presOf" srcId="{589A2777-9AF4-491A-A97B-6E6C709B3283}" destId="{BDC8841B-8EDB-4597-8243-9F4FD5675C78}" srcOrd="1" destOrd="0" presId="urn:microsoft.com/office/officeart/2005/8/layout/orgChart1"/>
+    <dgm:cxn modelId="{85CB8C24-C14D-40BD-AF16-232FA4CEE092}" type="presOf" srcId="{114AEEA0-36D2-44AF-9FF5-DD1265A193D8}" destId="{E2FE614C-B35B-4510-B538-0B712DBF98B7}" srcOrd="1" destOrd="0" presId="urn:microsoft.com/office/officeart/2005/8/layout/orgChart1"/>
+    <dgm:cxn modelId="{B0903ED0-DE35-4178-AE1E-FD1DB7ECDC07}" type="presOf" srcId="{589A2777-9AF4-491A-A97B-6E6C709B3283}" destId="{9FDD5839-824F-4F90-B720-B486A3CC8069}" srcOrd="0" destOrd="0" presId="urn:microsoft.com/office/officeart/2005/8/layout/orgChart1"/>
     <dgm:cxn modelId="{6478A9C8-CB29-4172-971B-33FBE99FFE39}" srcId="{589A2777-9AF4-491A-A97B-6E6C709B3283}" destId="{114AEEA0-36D2-44AF-9FF5-DD1265A193D8}" srcOrd="1" destOrd="0" parTransId="{687ECD2D-38F3-42F1-AB87-89E51267D4A5}" sibTransId="{0F055995-9182-494B-ADB4-648906D05C25}"/>
-    <dgm:cxn modelId="{E82B58C1-6B7B-4D76-BCE5-C422DF665C46}" type="presOf" srcId="{C3F00ACD-BD35-4C93-AED9-718EC0388BEB}" destId="{51079A84-49C8-41F4-9D05-7FEC4FEC4B6E}" srcOrd="0" destOrd="0" presId="urn:microsoft.com/office/officeart/2005/8/layout/orgChart1"/>
-    <dgm:cxn modelId="{8EE6B389-0726-48B7-B84F-9F48992A000C}" type="presOf" srcId="{589A2777-9AF4-491A-A97B-6E6C709B3283}" destId="{BDC8841B-8EDB-4597-8243-9F4FD5675C78}" srcOrd="1" destOrd="0" presId="urn:microsoft.com/office/officeart/2005/8/layout/orgChart1"/>
+    <dgm:cxn modelId="{F2E8A90D-BC94-473F-9469-567C1537A307}" type="presOf" srcId="{3CC69F16-2EE9-4916-A606-987F8317B751}" destId="{5818E70F-C5C2-4B45-A80A-81542A3C5AE7}" srcOrd="1" destOrd="0" presId="urn:microsoft.com/office/officeart/2005/8/layout/orgChart1"/>
     <dgm:cxn modelId="{30287404-1602-4EDD-80F5-5D22676D9E3C}" srcId="{589A2777-9AF4-491A-A97B-6E6C709B3283}" destId="{94B23D3E-BD45-4FA0-9736-F0B3BCFCBFFE}" srcOrd="0" destOrd="0" parTransId="{17D2686D-FB37-4650-9997-37C5AE699601}" sibTransId="{F48BEAA6-CC0E-4191-A56C-A571A363CFC0}"/>
-    <dgm:cxn modelId="{4B5C5205-A0BA-4342-B524-9BE615DBF445}" type="presOf" srcId="{AABA9C2A-AC39-4C3B-8C4E-A71A46F44AC5}" destId="{1EAB3C11-6A4F-43AC-B211-86055116A01E}" srcOrd="1" destOrd="0" presId="urn:microsoft.com/office/officeart/2005/8/layout/orgChart1"/>
-    <dgm:cxn modelId="{B9D74F19-396E-4DFB-9C91-FF764B7D6CC8}" type="presOf" srcId="{94B23D3E-BD45-4FA0-9736-F0B3BCFCBFFE}" destId="{2129378C-BA12-4D51-9FD4-EC7012575F83}" srcOrd="1" destOrd="0" presId="urn:microsoft.com/office/officeart/2005/8/layout/orgChart1"/>
-    <dgm:cxn modelId="{B929B04E-BFC3-4E3D-B908-7068AF6C777F}" type="presOf" srcId="{3E77FAEB-6253-4BCB-A8BD-F64DF15941A3}" destId="{4AC446E9-5EA3-4104-9A6A-6BB4559C7F1B}" srcOrd="0" destOrd="0" presId="urn:microsoft.com/office/officeart/2005/8/layout/orgChart1"/>
-    <dgm:cxn modelId="{6343C80D-16EC-452F-AC24-99294585A9D8}" type="presOf" srcId="{687ECD2D-38F3-42F1-AB87-89E51267D4A5}" destId="{04370048-40F0-4BF0-AE52-3BE549A51D3C}" srcOrd="0" destOrd="0" presId="urn:microsoft.com/office/officeart/2005/8/layout/orgChart1"/>
-    <dgm:cxn modelId="{D39CE317-B1C1-4F81-9B88-393B1AAE67E6}" type="presOf" srcId="{AABA9C2A-AC39-4C3B-8C4E-A71A46F44AC5}" destId="{88C888B0-2047-41DA-A048-687AAA45645D}" srcOrd="0" destOrd="0" presId="urn:microsoft.com/office/officeart/2005/8/layout/orgChart1"/>
-    <dgm:cxn modelId="{52126B99-0B99-413B-9373-38B501CA0132}" type="presOf" srcId="{C97E3CD4-306A-44C5-9200-822C58ECC4A3}" destId="{F4A28CDB-FF3F-4012-B8B0-38A1800A2096}" srcOrd="0" destOrd="0" presId="urn:microsoft.com/office/officeart/2005/8/layout/orgChart1"/>
-    <dgm:cxn modelId="{DA920953-372A-4263-B6EA-B6192A0B4F80}" type="presOf" srcId="{94B23D3E-BD45-4FA0-9736-F0B3BCFCBFFE}" destId="{9BF67DDF-7787-4F50-B039-7392461AD898}" srcOrd="0" destOrd="0" presId="urn:microsoft.com/office/officeart/2005/8/layout/orgChart1"/>
-    <dgm:cxn modelId="{31E2DDEA-409E-47EA-9848-35F34785630E}" type="presOf" srcId="{3CC69F16-2EE9-4916-A606-987F8317B751}" destId="{5818E70F-C5C2-4B45-A80A-81542A3C5AE7}" srcOrd="1" destOrd="0" presId="urn:microsoft.com/office/officeart/2005/8/layout/orgChart1"/>
+    <dgm:cxn modelId="{3CB4FECD-B9E0-4FEB-A325-4A90B43FFF38}" type="presOf" srcId="{3CC69F16-2EE9-4916-A606-987F8317B751}" destId="{950EF06F-4CCE-49EA-B54E-44C45D3DC267}" srcOrd="0" destOrd="0" presId="urn:microsoft.com/office/officeart/2005/8/layout/orgChart1"/>
+    <dgm:cxn modelId="{0C27B7DE-F47E-4380-9975-16F597382C7D}" type="presOf" srcId="{C97E3CD4-306A-44C5-9200-822C58ECC4A3}" destId="{F4A28CDB-FF3F-4012-B8B0-38A1800A2096}" srcOrd="0" destOrd="0" presId="urn:microsoft.com/office/officeart/2005/8/layout/orgChart1"/>
+    <dgm:cxn modelId="{097ECAA9-9D27-450F-9481-D1032198E71B}" type="presOf" srcId="{D6E78E02-2FC6-45D9-BBD1-1397F595C456}" destId="{BA71F716-B112-458F-8838-548FF5B9C93A}" srcOrd="0" destOrd="0" presId="urn:microsoft.com/office/officeart/2005/8/layout/orgChart1"/>
+    <dgm:cxn modelId="{93DFAF21-7364-4647-98E3-9AA77B02C22C}" type="presOf" srcId="{48347569-2D44-4187-8E76-E01E096B72F4}" destId="{8932BDAF-7795-4AEB-A2FC-8074C28024D0}" srcOrd="1" destOrd="0" presId="urn:microsoft.com/office/officeart/2005/8/layout/orgChart1"/>
+    <dgm:cxn modelId="{F37676F5-BD29-4886-AF0A-4BF76B9EC822}" type="presOf" srcId="{9605A8FC-0B20-44EC-B4DC-2C64897F3218}" destId="{20967916-DBC3-4772-AC6E-80B61336A42B}" srcOrd="0" destOrd="0" presId="urn:microsoft.com/office/officeart/2005/8/layout/orgChart1"/>
+    <dgm:cxn modelId="{35ACF4BE-3D68-4D66-9F99-986E570EB158}" type="presOf" srcId="{C496BD74-19CB-46EB-862B-875A5289DC73}" destId="{E38B9066-00F8-494E-955D-FDA83C85B670}" srcOrd="0" destOrd="0" presId="urn:microsoft.com/office/officeart/2005/8/layout/orgChart1"/>
     <dgm:cxn modelId="{214197A1-1763-4632-B50D-CCB4B39BA231}" srcId="{48347569-2D44-4187-8E76-E01E096B72F4}" destId="{9605A8FC-0B20-44EC-B4DC-2C64897F3218}" srcOrd="2" destOrd="0" parTransId="{C3F00ACD-BD35-4C93-AED9-718EC0388BEB}" sibTransId="{0BFF58F7-CF29-4362-A0F1-B95CC5D28F63}"/>
-    <dgm:cxn modelId="{9485B886-8DD6-40DD-AE7E-30286F894581}" type="presOf" srcId="{3CC69F16-2EE9-4916-A606-987F8317B751}" destId="{950EF06F-4CCE-49EA-B54E-44C45D3DC267}" srcOrd="0" destOrd="0" presId="urn:microsoft.com/office/officeart/2005/8/layout/orgChart1"/>
-    <dgm:cxn modelId="{9CB85570-D803-49E4-9FF7-42D053FBE90E}" type="presOf" srcId="{83C2E802-A1E4-40D9-9B04-16DD911214E8}" destId="{55774A3D-21FB-4A3B-AD9A-44F1994328A8}" srcOrd="0" destOrd="0" presId="urn:microsoft.com/office/officeart/2005/8/layout/orgChart1"/>
-    <dgm:cxn modelId="{DF87C0F8-43DF-42A0-83F4-EDE4C2AFA8F7}" type="presOf" srcId="{48347569-2D44-4187-8E76-E01E096B72F4}" destId="{4377A0B1-66D2-45BC-9E33-1825128E382B}" srcOrd="0" destOrd="0" presId="urn:microsoft.com/office/officeart/2005/8/layout/orgChart1"/>
-    <dgm:cxn modelId="{36250522-1A8A-46D0-A575-DF8887B5B30A}" type="presParOf" srcId="{55774A3D-21FB-4A3B-AD9A-44F1994328A8}" destId="{31D5E8DB-14ED-423B-8BE2-7E3C2B650139}" srcOrd="0" destOrd="0" presId="urn:microsoft.com/office/officeart/2005/8/layout/orgChart1"/>
-    <dgm:cxn modelId="{EA74E5A3-3BA4-4ACB-B3A5-2E58247A94ED}" type="presParOf" srcId="{31D5E8DB-14ED-423B-8BE2-7E3C2B650139}" destId="{32C7AAD2-F3FE-48ED-A313-7D262E0251DA}" srcOrd="0" destOrd="0" presId="urn:microsoft.com/office/officeart/2005/8/layout/orgChart1"/>
-    <dgm:cxn modelId="{DA3495A7-D7DC-4A6B-9CC6-8B73C431FB49}" type="presParOf" srcId="{32C7AAD2-F3FE-48ED-A313-7D262E0251DA}" destId="{4377A0B1-66D2-45BC-9E33-1825128E382B}" srcOrd="0" destOrd="0" presId="urn:microsoft.com/office/officeart/2005/8/layout/orgChart1"/>
-    <dgm:cxn modelId="{8C0AE607-6BFF-4706-BBF5-DE8E949427C5}" type="presParOf" srcId="{32C7AAD2-F3FE-48ED-A313-7D262E0251DA}" destId="{8932BDAF-7795-4AEB-A2FC-8074C28024D0}" srcOrd="1" destOrd="0" presId="urn:microsoft.com/office/officeart/2005/8/layout/orgChart1"/>
-    <dgm:cxn modelId="{CE3718FA-F8D8-46CA-A5C3-029C1843346E}" type="presParOf" srcId="{31D5E8DB-14ED-423B-8BE2-7E3C2B650139}" destId="{5ABF197A-8E73-4D19-B116-E6AEF04D7F2D}" srcOrd="1" destOrd="0" presId="urn:microsoft.com/office/officeart/2005/8/layout/orgChart1"/>
-    <dgm:cxn modelId="{D8647BD6-947D-44CB-AFDF-4FFDEFC274CE}" type="presParOf" srcId="{5ABF197A-8E73-4D19-B116-E6AEF04D7F2D}" destId="{F4A28CDB-FF3F-4012-B8B0-38A1800A2096}" srcOrd="0" destOrd="0" presId="urn:microsoft.com/office/officeart/2005/8/layout/orgChart1"/>
-    <dgm:cxn modelId="{5E3DA786-6EC0-4CB8-9E25-269213A98DBA}" type="presParOf" srcId="{5ABF197A-8E73-4D19-B116-E6AEF04D7F2D}" destId="{65A4D7B4-429D-46C8-8B3E-743505EBCDBB}" srcOrd="1" destOrd="0" presId="urn:microsoft.com/office/officeart/2005/8/layout/orgChart1"/>
-    <dgm:cxn modelId="{58B48F28-37C0-4989-BC85-B6ACE928DA71}" type="presParOf" srcId="{65A4D7B4-429D-46C8-8B3E-743505EBCDBB}" destId="{DB8AC82B-BE60-4EAE-880B-6DE22A5C0EF7}" srcOrd="0" destOrd="0" presId="urn:microsoft.com/office/officeart/2005/8/layout/orgChart1"/>
-    <dgm:cxn modelId="{101D55FC-8FD3-48FF-ACBC-C6FDDEB2DB8E}" type="presParOf" srcId="{DB8AC82B-BE60-4EAE-880B-6DE22A5C0EF7}" destId="{9FDD5839-824F-4F90-B720-B486A3CC8069}" srcOrd="0" destOrd="0" presId="urn:microsoft.com/office/officeart/2005/8/layout/orgChart1"/>
-    <dgm:cxn modelId="{344D53E4-3DA9-4902-A8EB-7772AF749D66}" type="presParOf" srcId="{DB8AC82B-BE60-4EAE-880B-6DE22A5C0EF7}" destId="{BDC8841B-8EDB-4597-8243-9F4FD5675C78}" srcOrd="1" destOrd="0" presId="urn:microsoft.com/office/officeart/2005/8/layout/orgChart1"/>
-    <dgm:cxn modelId="{40E099A0-9C0B-4216-A5FC-BF8EF7F5E2CA}" type="presParOf" srcId="{65A4D7B4-429D-46C8-8B3E-743505EBCDBB}" destId="{0D0A93D8-16D8-4769-A1A6-4D7DD89BA84D}" srcOrd="1" destOrd="0" presId="urn:microsoft.com/office/officeart/2005/8/layout/orgChart1"/>
-    <dgm:cxn modelId="{FD97269B-765C-479C-96B3-96D566D542EF}" type="presParOf" srcId="{0D0A93D8-16D8-4769-A1A6-4D7DD89BA84D}" destId="{2AF7BFB9-8E78-4BA8-9226-5FFD57DCB69D}" srcOrd="0" destOrd="0" presId="urn:microsoft.com/office/officeart/2005/8/layout/orgChart1"/>
-    <dgm:cxn modelId="{46D8A0A5-741B-4C81-B5FC-089A97863566}" type="presParOf" srcId="{0D0A93D8-16D8-4769-A1A6-4D7DD89BA84D}" destId="{08864043-948D-45DF-8CF7-3A06692228E9}" srcOrd="1" destOrd="0" presId="urn:microsoft.com/office/officeart/2005/8/layout/orgChart1"/>
-    <dgm:cxn modelId="{5F310B6A-E976-4A6D-92B7-BDED2C3E0354}" type="presParOf" srcId="{08864043-948D-45DF-8CF7-3A06692228E9}" destId="{E20C971D-106C-45F1-BBFA-1DCF98F2A230}" srcOrd="0" destOrd="0" presId="urn:microsoft.com/office/officeart/2005/8/layout/orgChart1"/>
-    <dgm:cxn modelId="{70B4503C-DAC3-4522-977C-80099FBC998D}" type="presParOf" srcId="{E20C971D-106C-45F1-BBFA-1DCF98F2A230}" destId="{9BF67DDF-7787-4F50-B039-7392461AD898}" srcOrd="0" destOrd="0" presId="urn:microsoft.com/office/officeart/2005/8/layout/orgChart1"/>
-    <dgm:cxn modelId="{7DA84670-0D41-4CEB-BF6B-026467293A78}" type="presParOf" srcId="{E20C971D-106C-45F1-BBFA-1DCF98F2A230}" destId="{2129378C-BA12-4D51-9FD4-EC7012575F83}" srcOrd="1" destOrd="0" presId="urn:microsoft.com/office/officeart/2005/8/layout/orgChart1"/>
-    <dgm:cxn modelId="{8419B44F-F177-4914-9650-D09A17E57694}" type="presParOf" srcId="{08864043-948D-45DF-8CF7-3A06692228E9}" destId="{9FC77DBF-AD2B-4F4C-A146-BD36A06E8834}" srcOrd="1" destOrd="0" presId="urn:microsoft.com/office/officeart/2005/8/layout/orgChart1"/>
-    <dgm:cxn modelId="{B6B450B7-3BA7-4AD5-BDA3-5633DB9B2281}" type="presParOf" srcId="{08864043-948D-45DF-8CF7-3A06692228E9}" destId="{11F8AC3E-2D4D-4563-87F6-442BF3CAA71E}" srcOrd="2" destOrd="0" presId="urn:microsoft.com/office/officeart/2005/8/layout/orgChart1"/>
-    <dgm:cxn modelId="{7C824013-8346-4E15-A8BD-C2E1A693FC79}" type="presParOf" srcId="{0D0A93D8-16D8-4769-A1A6-4D7DD89BA84D}" destId="{04370048-40F0-4BF0-AE52-3BE549A51D3C}" srcOrd="2" destOrd="0" presId="urn:microsoft.com/office/officeart/2005/8/layout/orgChart1"/>
-    <dgm:cxn modelId="{7B512455-13FA-46E1-8105-24A6329DD1DD}" type="presParOf" srcId="{0D0A93D8-16D8-4769-A1A6-4D7DD89BA84D}" destId="{DC2C712A-56C2-4AE7-9C64-A7BAA13FFF81}" srcOrd="3" destOrd="0" presId="urn:microsoft.com/office/officeart/2005/8/layout/orgChart1"/>
-    <dgm:cxn modelId="{31398B6F-0CDA-4935-8602-338448EB6F71}" type="presParOf" srcId="{DC2C712A-56C2-4AE7-9C64-A7BAA13FFF81}" destId="{B4887EF7-7B5D-4FEC-B5EE-8DCAD28F458A}" srcOrd="0" destOrd="0" presId="urn:microsoft.com/office/officeart/2005/8/layout/orgChart1"/>
-    <dgm:cxn modelId="{5EDCD01D-53EA-4995-82FE-CED02E13B846}" type="presParOf" srcId="{B4887EF7-7B5D-4FEC-B5EE-8DCAD28F458A}" destId="{779B4EAE-1347-4513-AEE0-C4C84F9A9F21}" srcOrd="0" destOrd="0" presId="urn:microsoft.com/office/officeart/2005/8/layout/orgChart1"/>
-    <dgm:cxn modelId="{FA51DFE6-7FE4-4E72-A52C-3F7738B6977D}" type="presParOf" srcId="{B4887EF7-7B5D-4FEC-B5EE-8DCAD28F458A}" destId="{E2FE614C-B35B-4510-B538-0B712DBF98B7}" srcOrd="1" destOrd="0" presId="urn:microsoft.com/office/officeart/2005/8/layout/orgChart1"/>
-    <dgm:cxn modelId="{BA8DAEF2-B227-4A8D-A2A5-7044AF4C0493}" type="presParOf" srcId="{DC2C712A-56C2-4AE7-9C64-A7BAA13FFF81}" destId="{A8091F0F-9B39-4C28-BD58-E028EEFF9075}" srcOrd="1" destOrd="0" presId="urn:microsoft.com/office/officeart/2005/8/layout/orgChart1"/>
-    <dgm:cxn modelId="{19E5B449-8E76-45D5-A462-94926661ABED}" type="presParOf" srcId="{DC2C712A-56C2-4AE7-9C64-A7BAA13FFF81}" destId="{EA646782-6A87-467A-9467-475A84B17554}" srcOrd="2" destOrd="0" presId="urn:microsoft.com/office/officeart/2005/8/layout/orgChart1"/>
-    <dgm:cxn modelId="{3FC69F93-9A2D-4895-A6CB-A0ADB15A2BA7}" type="presParOf" srcId="{0D0A93D8-16D8-4769-A1A6-4D7DD89BA84D}" destId="{4AC446E9-5EA3-4104-9A6A-6BB4559C7F1B}" srcOrd="4" destOrd="0" presId="urn:microsoft.com/office/officeart/2005/8/layout/orgChart1"/>
-    <dgm:cxn modelId="{7B109343-6065-4033-84AB-631C41F3A9E8}" type="presParOf" srcId="{0D0A93D8-16D8-4769-A1A6-4D7DD89BA84D}" destId="{8D920A2B-3A31-401A-B122-F40E673D715F}" srcOrd="5" destOrd="0" presId="urn:microsoft.com/office/officeart/2005/8/layout/orgChart1"/>
-    <dgm:cxn modelId="{AFA2407F-AD4C-40E3-B41E-BDC8C0F52ECE}" type="presParOf" srcId="{8D920A2B-3A31-401A-B122-F40E673D715F}" destId="{76F5A899-0C42-4D7A-B94F-D4D3CBF5E903}" srcOrd="0" destOrd="0" presId="urn:microsoft.com/office/officeart/2005/8/layout/orgChart1"/>
-    <dgm:cxn modelId="{D2639C47-5EA6-466E-9259-A7DADC2DFC7D}" type="presParOf" srcId="{76F5A899-0C42-4D7A-B94F-D4D3CBF5E903}" destId="{E38B9066-00F8-494E-955D-FDA83C85B670}" srcOrd="0" destOrd="0" presId="urn:microsoft.com/office/officeart/2005/8/layout/orgChart1"/>
-    <dgm:cxn modelId="{1B9972AE-AF6E-424C-9D04-E8A859666CAD}" type="presParOf" srcId="{76F5A899-0C42-4D7A-B94F-D4D3CBF5E903}" destId="{C53679F0-7A40-480A-B84C-E07FE27D682C}" srcOrd="1" destOrd="0" presId="urn:microsoft.com/office/officeart/2005/8/layout/orgChart1"/>
-    <dgm:cxn modelId="{53714AF5-CCCA-4832-8FA8-00DA8A2FB728}" type="presParOf" srcId="{8D920A2B-3A31-401A-B122-F40E673D715F}" destId="{82313715-8A27-46C5-9C24-C8B89B0208EA}" srcOrd="1" destOrd="0" presId="urn:microsoft.com/office/officeart/2005/8/layout/orgChart1"/>
-    <dgm:cxn modelId="{D7CD79A6-22BE-4060-8A89-6463DB31069E}" type="presParOf" srcId="{8D920A2B-3A31-401A-B122-F40E673D715F}" destId="{4C516A66-363C-402B-B53D-45849784F225}" srcOrd="2" destOrd="0" presId="urn:microsoft.com/office/officeart/2005/8/layout/orgChart1"/>
-    <dgm:cxn modelId="{35E38774-A889-45AA-9B26-080AF550F73D}" type="presParOf" srcId="{65A4D7B4-429D-46C8-8B3E-743505EBCDBB}" destId="{5F632533-116D-4B3B-A8E3-323BD5A403C0}" srcOrd="2" destOrd="0" presId="urn:microsoft.com/office/officeart/2005/8/layout/orgChart1"/>
-    <dgm:cxn modelId="{23583516-8F9F-4EB0-A929-747D8022D4ED}" type="presParOf" srcId="{5ABF197A-8E73-4D19-B116-E6AEF04D7F2D}" destId="{BA71F716-B112-458F-8838-548FF5B9C93A}" srcOrd="2" destOrd="0" presId="urn:microsoft.com/office/officeart/2005/8/layout/orgChart1"/>
-    <dgm:cxn modelId="{E8098A60-A83F-4168-83B8-B5679A53316D}" type="presParOf" srcId="{5ABF197A-8E73-4D19-B116-E6AEF04D7F2D}" destId="{AF2C82CC-2E6C-4979-ADA1-2EDC437F8C26}" srcOrd="3" destOrd="0" presId="urn:microsoft.com/office/officeart/2005/8/layout/orgChart1"/>
-    <dgm:cxn modelId="{83FCA933-1049-4A73-A339-A316216E4E50}" type="presParOf" srcId="{AF2C82CC-2E6C-4979-ADA1-2EDC437F8C26}" destId="{2EBAEBDC-2E1A-4ED2-BCC9-7BCECA129DEA}" srcOrd="0" destOrd="0" presId="urn:microsoft.com/office/officeart/2005/8/layout/orgChart1"/>
-    <dgm:cxn modelId="{0A6680A2-6BEE-4080-9B09-C7B774097652}" type="presParOf" srcId="{2EBAEBDC-2E1A-4ED2-BCC9-7BCECA129DEA}" destId="{88C888B0-2047-41DA-A048-687AAA45645D}" srcOrd="0" destOrd="0" presId="urn:microsoft.com/office/officeart/2005/8/layout/orgChart1"/>
-    <dgm:cxn modelId="{2B5591AE-A64B-4E99-931E-94CFD39E080A}" type="presParOf" srcId="{2EBAEBDC-2E1A-4ED2-BCC9-7BCECA129DEA}" destId="{1EAB3C11-6A4F-43AC-B211-86055116A01E}" srcOrd="1" destOrd="0" presId="urn:microsoft.com/office/officeart/2005/8/layout/orgChart1"/>
-    <dgm:cxn modelId="{2E9FC1CF-9769-4769-A6BE-53344E382FFB}" type="presParOf" srcId="{AF2C82CC-2E6C-4979-ADA1-2EDC437F8C26}" destId="{3371E83D-A872-4055-8BF3-861A092BDA34}" srcOrd="1" destOrd="0" presId="urn:microsoft.com/office/officeart/2005/8/layout/orgChart1"/>
-    <dgm:cxn modelId="{3B2BCDF0-FBC3-4638-8B8D-2CD500D83AEA}" type="presParOf" srcId="{AF2C82CC-2E6C-4979-ADA1-2EDC437F8C26}" destId="{3248699F-8CCB-432D-960F-FF07B0C8DE1D}" srcOrd="2" destOrd="0" presId="urn:microsoft.com/office/officeart/2005/8/layout/orgChart1"/>
-    <dgm:cxn modelId="{093621CA-6193-4776-B7E7-56AA062F2563}" type="presParOf" srcId="{5ABF197A-8E73-4D19-B116-E6AEF04D7F2D}" destId="{51079A84-49C8-41F4-9D05-7FEC4FEC4B6E}" srcOrd="4" destOrd="0" presId="urn:microsoft.com/office/officeart/2005/8/layout/orgChart1"/>
-    <dgm:cxn modelId="{3F8E0E62-087A-42DE-9611-FF43BA409AEB}" type="presParOf" srcId="{5ABF197A-8E73-4D19-B116-E6AEF04D7F2D}" destId="{EA7520E8-B33B-4F94-81A7-723F68A04D5A}" srcOrd="5" destOrd="0" presId="urn:microsoft.com/office/officeart/2005/8/layout/orgChart1"/>
-    <dgm:cxn modelId="{6DA742F6-A5FB-415C-98FB-D8E789C2686F}" type="presParOf" srcId="{EA7520E8-B33B-4F94-81A7-723F68A04D5A}" destId="{B7BA2A8A-32D5-4DE6-8B94-6658685C339F}" srcOrd="0" destOrd="0" presId="urn:microsoft.com/office/officeart/2005/8/layout/orgChart1"/>
-    <dgm:cxn modelId="{9E58DCA9-C4AC-4412-9B18-E45537AA0911}" type="presParOf" srcId="{B7BA2A8A-32D5-4DE6-8B94-6658685C339F}" destId="{20967916-DBC3-4772-AC6E-80B61336A42B}" srcOrd="0" destOrd="0" presId="urn:microsoft.com/office/officeart/2005/8/layout/orgChart1"/>
-    <dgm:cxn modelId="{91F708EC-A408-482E-A02D-EE38CB93DDF0}" type="presParOf" srcId="{B7BA2A8A-32D5-4DE6-8B94-6658685C339F}" destId="{B805B864-FED3-47CF-AB75-57C75B7979BD}" srcOrd="1" destOrd="0" presId="urn:microsoft.com/office/officeart/2005/8/layout/orgChart1"/>
-    <dgm:cxn modelId="{F059187C-B3F1-4A7B-BFCE-348E7D6D1387}" type="presParOf" srcId="{EA7520E8-B33B-4F94-81A7-723F68A04D5A}" destId="{31F392BC-D76E-480A-9825-C42AA44819BC}" srcOrd="1" destOrd="0" presId="urn:microsoft.com/office/officeart/2005/8/layout/orgChart1"/>
-    <dgm:cxn modelId="{61A53C66-5B43-4584-99E4-739BF75A9693}" type="presParOf" srcId="{EA7520E8-B33B-4F94-81A7-723F68A04D5A}" destId="{7C0BFBC4-9523-4830-826D-357A4ABE642F}" srcOrd="2" destOrd="0" presId="urn:microsoft.com/office/officeart/2005/8/layout/orgChart1"/>
-    <dgm:cxn modelId="{8979DBDA-FA7B-48C2-90B7-70624FB0A11A}" type="presParOf" srcId="{5ABF197A-8E73-4D19-B116-E6AEF04D7F2D}" destId="{55A3A6D7-775E-4B65-A7B5-A9F6264F63EF}" srcOrd="6" destOrd="0" presId="urn:microsoft.com/office/officeart/2005/8/layout/orgChart1"/>
-    <dgm:cxn modelId="{FADC3506-B9E2-40A3-98D3-A868B3CCB741}" type="presParOf" srcId="{5ABF197A-8E73-4D19-B116-E6AEF04D7F2D}" destId="{0B38E8EB-528A-4A5D-8B2A-B1CE47499D7D}" srcOrd="7" destOrd="0" presId="urn:microsoft.com/office/officeart/2005/8/layout/orgChart1"/>
-    <dgm:cxn modelId="{DEE3A18A-7652-4483-BB62-C40EB8C9456C}" type="presParOf" srcId="{0B38E8EB-528A-4A5D-8B2A-B1CE47499D7D}" destId="{3A0C654E-D74F-41DA-A5BD-39DFEC67F117}" srcOrd="0" destOrd="0" presId="urn:microsoft.com/office/officeart/2005/8/layout/orgChart1"/>
-    <dgm:cxn modelId="{6E1F7CFF-7AD4-4C5C-8240-AF9E99962C9A}" type="presParOf" srcId="{3A0C654E-D74F-41DA-A5BD-39DFEC67F117}" destId="{950EF06F-4CCE-49EA-B54E-44C45D3DC267}" srcOrd="0" destOrd="0" presId="urn:microsoft.com/office/officeart/2005/8/layout/orgChart1"/>
-    <dgm:cxn modelId="{18EFC21A-E86C-4462-B5CF-F4DADFE5B2D4}" type="presParOf" srcId="{3A0C654E-D74F-41DA-A5BD-39DFEC67F117}" destId="{5818E70F-C5C2-4B45-A80A-81542A3C5AE7}" srcOrd="1" destOrd="0" presId="urn:microsoft.com/office/officeart/2005/8/layout/orgChart1"/>
-    <dgm:cxn modelId="{F6803ACF-87DE-4C69-870C-4D2396BEC18C}" type="presParOf" srcId="{0B38E8EB-528A-4A5D-8B2A-B1CE47499D7D}" destId="{B005ADA9-D628-45B5-B767-478D7C7A4017}" srcOrd="1" destOrd="0" presId="urn:microsoft.com/office/officeart/2005/8/layout/orgChart1"/>
-    <dgm:cxn modelId="{57708157-0CCC-4EEA-858C-C466124206F0}" type="presParOf" srcId="{0B38E8EB-528A-4A5D-8B2A-B1CE47499D7D}" destId="{2DC924E2-92DF-495E-AB37-60D2CEBE960A}" srcOrd="2" destOrd="0" presId="urn:microsoft.com/office/officeart/2005/8/layout/orgChart1"/>
-    <dgm:cxn modelId="{9A39FD25-A2B7-43F0-ADE9-8D568BFEEB40}" type="presParOf" srcId="{31D5E8DB-14ED-423B-8BE2-7E3C2B650139}" destId="{AA3F84B5-32BE-45CC-AA4F-EAFA065D9D90}" srcOrd="2" destOrd="0" presId="urn:microsoft.com/office/officeart/2005/8/layout/orgChart1"/>
+    <dgm:cxn modelId="{2897AA2E-02C5-45C0-93C8-414C8F80FCAB}" type="presOf" srcId="{687ECD2D-38F3-42F1-AB87-89E51267D4A5}" destId="{04370048-40F0-4BF0-AE52-3BE549A51D3C}" srcOrd="0" destOrd="0" presId="urn:microsoft.com/office/officeart/2005/8/layout/orgChart1"/>
+    <dgm:cxn modelId="{C3CFE255-FF4A-42F2-89DA-4317EAFC62E9}" type="presParOf" srcId="{55774A3D-21FB-4A3B-AD9A-44F1994328A8}" destId="{31D5E8DB-14ED-423B-8BE2-7E3C2B650139}" srcOrd="0" destOrd="0" presId="urn:microsoft.com/office/officeart/2005/8/layout/orgChart1"/>
+    <dgm:cxn modelId="{E603BF48-7E2A-41AE-B5C6-5C61FCF86493}" type="presParOf" srcId="{31D5E8DB-14ED-423B-8BE2-7E3C2B650139}" destId="{32C7AAD2-F3FE-48ED-A313-7D262E0251DA}" srcOrd="0" destOrd="0" presId="urn:microsoft.com/office/officeart/2005/8/layout/orgChart1"/>
+    <dgm:cxn modelId="{95F32B5A-7ECD-49D0-B8FB-95E597E98762}" type="presParOf" srcId="{32C7AAD2-F3FE-48ED-A313-7D262E0251DA}" destId="{4377A0B1-66D2-45BC-9E33-1825128E382B}" srcOrd="0" destOrd="0" presId="urn:microsoft.com/office/officeart/2005/8/layout/orgChart1"/>
+    <dgm:cxn modelId="{840B634C-C1B4-448B-B8F2-C6A99023881D}" type="presParOf" srcId="{32C7AAD2-F3FE-48ED-A313-7D262E0251DA}" destId="{8932BDAF-7795-4AEB-A2FC-8074C28024D0}" srcOrd="1" destOrd="0" presId="urn:microsoft.com/office/officeart/2005/8/layout/orgChart1"/>
+    <dgm:cxn modelId="{844BD2BF-43DC-4B8D-800D-8A3C9AD35B86}" type="presParOf" srcId="{31D5E8DB-14ED-423B-8BE2-7E3C2B650139}" destId="{5ABF197A-8E73-4D19-B116-E6AEF04D7F2D}" srcOrd="1" destOrd="0" presId="urn:microsoft.com/office/officeart/2005/8/layout/orgChart1"/>
+    <dgm:cxn modelId="{758861CE-2EA3-45DF-B045-0AAF69F796FC}" type="presParOf" srcId="{5ABF197A-8E73-4D19-B116-E6AEF04D7F2D}" destId="{F4A28CDB-FF3F-4012-B8B0-38A1800A2096}" srcOrd="0" destOrd="0" presId="urn:microsoft.com/office/officeart/2005/8/layout/orgChart1"/>
+    <dgm:cxn modelId="{C2E38BB7-0AF2-4263-A66A-220B496C8ADF}" type="presParOf" srcId="{5ABF197A-8E73-4D19-B116-E6AEF04D7F2D}" destId="{65A4D7B4-429D-46C8-8B3E-743505EBCDBB}" srcOrd="1" destOrd="0" presId="urn:microsoft.com/office/officeart/2005/8/layout/orgChart1"/>
+    <dgm:cxn modelId="{69FA0EE0-5E0D-4BC4-8DCF-8FEE155DC80A}" type="presParOf" srcId="{65A4D7B4-429D-46C8-8B3E-743505EBCDBB}" destId="{DB8AC82B-BE60-4EAE-880B-6DE22A5C0EF7}" srcOrd="0" destOrd="0" presId="urn:microsoft.com/office/officeart/2005/8/layout/orgChart1"/>
+    <dgm:cxn modelId="{9B40CB7C-5E8F-42A1-95CC-5589C6331AD0}" type="presParOf" srcId="{DB8AC82B-BE60-4EAE-880B-6DE22A5C0EF7}" destId="{9FDD5839-824F-4F90-B720-B486A3CC8069}" srcOrd="0" destOrd="0" presId="urn:microsoft.com/office/officeart/2005/8/layout/orgChart1"/>
+    <dgm:cxn modelId="{58F8A100-5BA8-4A59-BFD9-A50A15870C45}" type="presParOf" srcId="{DB8AC82B-BE60-4EAE-880B-6DE22A5C0EF7}" destId="{BDC8841B-8EDB-4597-8243-9F4FD5675C78}" srcOrd="1" destOrd="0" presId="urn:microsoft.com/office/officeart/2005/8/layout/orgChart1"/>
+    <dgm:cxn modelId="{A6537C85-ED14-4FFF-9DAD-05EB3D33C98E}" type="presParOf" srcId="{65A4D7B4-429D-46C8-8B3E-743505EBCDBB}" destId="{0D0A93D8-16D8-4769-A1A6-4D7DD89BA84D}" srcOrd="1" destOrd="0" presId="urn:microsoft.com/office/officeart/2005/8/layout/orgChart1"/>
+    <dgm:cxn modelId="{F9DE1192-6C5E-4EF0-98F6-E7DFF97F8CAC}" type="presParOf" srcId="{0D0A93D8-16D8-4769-A1A6-4D7DD89BA84D}" destId="{2AF7BFB9-8E78-4BA8-9226-5FFD57DCB69D}" srcOrd="0" destOrd="0" presId="urn:microsoft.com/office/officeart/2005/8/layout/orgChart1"/>
+    <dgm:cxn modelId="{C4359EB9-A538-4475-BECB-817537C6B009}" type="presParOf" srcId="{0D0A93D8-16D8-4769-A1A6-4D7DD89BA84D}" destId="{08864043-948D-45DF-8CF7-3A06692228E9}" srcOrd="1" destOrd="0" presId="urn:microsoft.com/office/officeart/2005/8/layout/orgChart1"/>
+    <dgm:cxn modelId="{D6B66E01-E1BE-4ED5-9BF3-175145159560}" type="presParOf" srcId="{08864043-948D-45DF-8CF7-3A06692228E9}" destId="{E20C971D-106C-45F1-BBFA-1DCF98F2A230}" srcOrd="0" destOrd="0" presId="urn:microsoft.com/office/officeart/2005/8/layout/orgChart1"/>
+    <dgm:cxn modelId="{66845501-22B2-40E5-AA37-B85C4F589339}" type="presParOf" srcId="{E20C971D-106C-45F1-BBFA-1DCF98F2A230}" destId="{9BF67DDF-7787-4F50-B039-7392461AD898}" srcOrd="0" destOrd="0" presId="urn:microsoft.com/office/officeart/2005/8/layout/orgChart1"/>
+    <dgm:cxn modelId="{F04B072E-5F84-438D-B4F7-1BEFABBAF10F}" type="presParOf" srcId="{E20C971D-106C-45F1-BBFA-1DCF98F2A230}" destId="{2129378C-BA12-4D51-9FD4-EC7012575F83}" srcOrd="1" destOrd="0" presId="urn:microsoft.com/office/officeart/2005/8/layout/orgChart1"/>
+    <dgm:cxn modelId="{E8A74424-7224-489F-A1C9-BF8D8877EBAE}" type="presParOf" srcId="{08864043-948D-45DF-8CF7-3A06692228E9}" destId="{9FC77DBF-AD2B-4F4C-A146-BD36A06E8834}" srcOrd="1" destOrd="0" presId="urn:microsoft.com/office/officeart/2005/8/layout/orgChart1"/>
+    <dgm:cxn modelId="{21814266-8E5C-4429-8636-CEF019507C3C}" type="presParOf" srcId="{08864043-948D-45DF-8CF7-3A06692228E9}" destId="{11F8AC3E-2D4D-4563-87F6-442BF3CAA71E}" srcOrd="2" destOrd="0" presId="urn:microsoft.com/office/officeart/2005/8/layout/orgChart1"/>
+    <dgm:cxn modelId="{C25BE793-6FA3-429D-B4A2-9882F3954433}" type="presParOf" srcId="{0D0A93D8-16D8-4769-A1A6-4D7DD89BA84D}" destId="{04370048-40F0-4BF0-AE52-3BE549A51D3C}" srcOrd="2" destOrd="0" presId="urn:microsoft.com/office/officeart/2005/8/layout/orgChart1"/>
+    <dgm:cxn modelId="{BFF1EEC5-4C9B-4513-B302-8B5C689318E4}" type="presParOf" srcId="{0D0A93D8-16D8-4769-A1A6-4D7DD89BA84D}" destId="{DC2C712A-56C2-4AE7-9C64-A7BAA13FFF81}" srcOrd="3" destOrd="0" presId="urn:microsoft.com/office/officeart/2005/8/layout/orgChart1"/>
+    <dgm:cxn modelId="{41790DB7-B9CE-4420-8D45-42AF0FE845D4}" type="presParOf" srcId="{DC2C712A-56C2-4AE7-9C64-A7BAA13FFF81}" destId="{B4887EF7-7B5D-4FEC-B5EE-8DCAD28F458A}" srcOrd="0" destOrd="0" presId="urn:microsoft.com/office/officeart/2005/8/layout/orgChart1"/>
+    <dgm:cxn modelId="{2D4E9B88-4495-41CC-9010-7124C5769048}" type="presParOf" srcId="{B4887EF7-7B5D-4FEC-B5EE-8DCAD28F458A}" destId="{779B4EAE-1347-4513-AEE0-C4C84F9A9F21}" srcOrd="0" destOrd="0" presId="urn:microsoft.com/office/officeart/2005/8/layout/orgChart1"/>
+    <dgm:cxn modelId="{206E64AD-2B6F-4E00-8B3A-F3DA8E335F9F}" type="presParOf" srcId="{B4887EF7-7B5D-4FEC-B5EE-8DCAD28F458A}" destId="{E2FE614C-B35B-4510-B538-0B712DBF98B7}" srcOrd="1" destOrd="0" presId="urn:microsoft.com/office/officeart/2005/8/layout/orgChart1"/>
+    <dgm:cxn modelId="{ADAFAF07-8182-4A49-9DC1-94CC1CD382B3}" type="presParOf" srcId="{DC2C712A-56C2-4AE7-9C64-A7BAA13FFF81}" destId="{A8091F0F-9B39-4C28-BD58-E028EEFF9075}" srcOrd="1" destOrd="0" presId="urn:microsoft.com/office/officeart/2005/8/layout/orgChart1"/>
+    <dgm:cxn modelId="{BA19AC52-CFC6-46F1-8887-55F6DB4E5D8F}" type="presParOf" srcId="{DC2C712A-56C2-4AE7-9C64-A7BAA13FFF81}" destId="{EA646782-6A87-467A-9467-475A84B17554}" srcOrd="2" destOrd="0" presId="urn:microsoft.com/office/officeart/2005/8/layout/orgChart1"/>
+    <dgm:cxn modelId="{FCE70924-3238-4104-825F-2B84612E948E}" type="presParOf" srcId="{0D0A93D8-16D8-4769-A1A6-4D7DD89BA84D}" destId="{4AC446E9-5EA3-4104-9A6A-6BB4559C7F1B}" srcOrd="4" destOrd="0" presId="urn:microsoft.com/office/officeart/2005/8/layout/orgChart1"/>
+    <dgm:cxn modelId="{F0DD583A-571B-468A-834C-717FEFC11943}" type="presParOf" srcId="{0D0A93D8-16D8-4769-A1A6-4D7DD89BA84D}" destId="{8D920A2B-3A31-401A-B122-F40E673D715F}" srcOrd="5" destOrd="0" presId="urn:microsoft.com/office/officeart/2005/8/layout/orgChart1"/>
+    <dgm:cxn modelId="{F5C59748-7373-4312-9CD4-161AFD24C1F7}" type="presParOf" srcId="{8D920A2B-3A31-401A-B122-F40E673D715F}" destId="{76F5A899-0C42-4D7A-B94F-D4D3CBF5E903}" srcOrd="0" destOrd="0" presId="urn:microsoft.com/office/officeart/2005/8/layout/orgChart1"/>
+    <dgm:cxn modelId="{F1810453-E1B3-4554-A9B6-8955F2B169C3}" type="presParOf" srcId="{76F5A899-0C42-4D7A-B94F-D4D3CBF5E903}" destId="{E38B9066-00F8-494E-955D-FDA83C85B670}" srcOrd="0" destOrd="0" presId="urn:microsoft.com/office/officeart/2005/8/layout/orgChart1"/>
+    <dgm:cxn modelId="{9CA521CB-7B60-48AD-B41D-C2BB93B53A64}" type="presParOf" srcId="{76F5A899-0C42-4D7A-B94F-D4D3CBF5E903}" destId="{C53679F0-7A40-480A-B84C-E07FE27D682C}" srcOrd="1" destOrd="0" presId="urn:microsoft.com/office/officeart/2005/8/layout/orgChart1"/>
+    <dgm:cxn modelId="{E4A08B1A-24C8-4F6B-BE85-754C95C94E87}" type="presParOf" srcId="{8D920A2B-3A31-401A-B122-F40E673D715F}" destId="{82313715-8A27-46C5-9C24-C8B89B0208EA}" srcOrd="1" destOrd="0" presId="urn:microsoft.com/office/officeart/2005/8/layout/orgChart1"/>
+    <dgm:cxn modelId="{6599CF7A-A6B9-4D5F-9E29-9AAD17F4C0C1}" type="presParOf" srcId="{8D920A2B-3A31-401A-B122-F40E673D715F}" destId="{4C516A66-363C-402B-B53D-45849784F225}" srcOrd="2" destOrd="0" presId="urn:microsoft.com/office/officeart/2005/8/layout/orgChart1"/>
+    <dgm:cxn modelId="{1509C40D-1BDD-4ECF-91CC-50EB178346A4}" type="presParOf" srcId="{65A4D7B4-429D-46C8-8B3E-743505EBCDBB}" destId="{5F632533-116D-4B3B-A8E3-323BD5A403C0}" srcOrd="2" destOrd="0" presId="urn:microsoft.com/office/officeart/2005/8/layout/orgChart1"/>
+    <dgm:cxn modelId="{D3BFBA5F-D11F-435F-9663-00769C12B828}" type="presParOf" srcId="{5ABF197A-8E73-4D19-B116-E6AEF04D7F2D}" destId="{BA71F716-B112-458F-8838-548FF5B9C93A}" srcOrd="2" destOrd="0" presId="urn:microsoft.com/office/officeart/2005/8/layout/orgChart1"/>
+    <dgm:cxn modelId="{CCC97A64-F699-4009-B419-51ED3B0A5254}" type="presParOf" srcId="{5ABF197A-8E73-4D19-B116-E6AEF04D7F2D}" destId="{AF2C82CC-2E6C-4979-ADA1-2EDC437F8C26}" srcOrd="3" destOrd="0" presId="urn:microsoft.com/office/officeart/2005/8/layout/orgChart1"/>
+    <dgm:cxn modelId="{4C5F58D9-32DA-4DAE-9BB5-DCF5B4A2C6C8}" type="presParOf" srcId="{AF2C82CC-2E6C-4979-ADA1-2EDC437F8C26}" destId="{2EBAEBDC-2E1A-4ED2-BCC9-7BCECA129DEA}" srcOrd="0" destOrd="0" presId="urn:microsoft.com/office/officeart/2005/8/layout/orgChart1"/>
+    <dgm:cxn modelId="{98C6A02E-B8E1-477D-9B56-8BEBB43F817A}" type="presParOf" srcId="{2EBAEBDC-2E1A-4ED2-BCC9-7BCECA129DEA}" destId="{88C888B0-2047-41DA-A048-687AAA45645D}" srcOrd="0" destOrd="0" presId="urn:microsoft.com/office/officeart/2005/8/layout/orgChart1"/>
+    <dgm:cxn modelId="{AAA3F3DD-8FD4-4B8E-9532-07E49183BB88}" type="presParOf" srcId="{2EBAEBDC-2E1A-4ED2-BCC9-7BCECA129DEA}" destId="{1EAB3C11-6A4F-43AC-B211-86055116A01E}" srcOrd="1" destOrd="0" presId="urn:microsoft.com/office/officeart/2005/8/layout/orgChart1"/>
+    <dgm:cxn modelId="{C29D6E40-6317-405C-9201-ACD2A35232A2}" type="presParOf" srcId="{AF2C82CC-2E6C-4979-ADA1-2EDC437F8C26}" destId="{3371E83D-A872-4055-8BF3-861A092BDA34}" srcOrd="1" destOrd="0" presId="urn:microsoft.com/office/officeart/2005/8/layout/orgChart1"/>
+    <dgm:cxn modelId="{E45E4319-AB6D-433C-8DAB-4D8B2F35F5B9}" type="presParOf" srcId="{AF2C82CC-2E6C-4979-ADA1-2EDC437F8C26}" destId="{3248699F-8CCB-432D-960F-FF07B0C8DE1D}" srcOrd="2" destOrd="0" presId="urn:microsoft.com/office/officeart/2005/8/layout/orgChart1"/>
+    <dgm:cxn modelId="{F3C84327-7E93-40A9-B046-3D1C77DD0017}" type="presParOf" srcId="{5ABF197A-8E73-4D19-B116-E6AEF04D7F2D}" destId="{51079A84-49C8-41F4-9D05-7FEC4FEC4B6E}" srcOrd="4" destOrd="0" presId="urn:microsoft.com/office/officeart/2005/8/layout/orgChart1"/>
+    <dgm:cxn modelId="{E0C8CB41-16E1-4807-9A98-A14D235723BE}" type="presParOf" srcId="{5ABF197A-8E73-4D19-B116-E6AEF04D7F2D}" destId="{EA7520E8-B33B-4F94-81A7-723F68A04D5A}" srcOrd="5" destOrd="0" presId="urn:microsoft.com/office/officeart/2005/8/layout/orgChart1"/>
+    <dgm:cxn modelId="{9671E267-45B2-4ED9-B10D-E55E3B13B3BC}" type="presParOf" srcId="{EA7520E8-B33B-4F94-81A7-723F68A04D5A}" destId="{B7BA2A8A-32D5-4DE6-8B94-6658685C339F}" srcOrd="0" destOrd="0" presId="urn:microsoft.com/office/officeart/2005/8/layout/orgChart1"/>
+    <dgm:cxn modelId="{F9F560DA-E321-403D-9B23-CFDA6F62FA71}" type="presParOf" srcId="{B7BA2A8A-32D5-4DE6-8B94-6658685C339F}" destId="{20967916-DBC3-4772-AC6E-80B61336A42B}" srcOrd="0" destOrd="0" presId="urn:microsoft.com/office/officeart/2005/8/layout/orgChart1"/>
+    <dgm:cxn modelId="{0724737B-C978-4DD2-B0AD-5185FDBE9F59}" type="presParOf" srcId="{B7BA2A8A-32D5-4DE6-8B94-6658685C339F}" destId="{B805B864-FED3-47CF-AB75-57C75B7979BD}" srcOrd="1" destOrd="0" presId="urn:microsoft.com/office/officeart/2005/8/layout/orgChart1"/>
+    <dgm:cxn modelId="{C478737E-C852-4BAE-9DD6-F60FDE709FDF}" type="presParOf" srcId="{EA7520E8-B33B-4F94-81A7-723F68A04D5A}" destId="{31F392BC-D76E-480A-9825-C42AA44819BC}" srcOrd="1" destOrd="0" presId="urn:microsoft.com/office/officeart/2005/8/layout/orgChart1"/>
+    <dgm:cxn modelId="{B5F4CB25-EB67-48E2-A5CD-2BB1552930FD}" type="presParOf" srcId="{EA7520E8-B33B-4F94-81A7-723F68A04D5A}" destId="{7C0BFBC4-9523-4830-826D-357A4ABE642F}" srcOrd="2" destOrd="0" presId="urn:microsoft.com/office/officeart/2005/8/layout/orgChart1"/>
+    <dgm:cxn modelId="{D20176E4-7305-4239-B487-EC4519F536D0}" type="presParOf" srcId="{5ABF197A-8E73-4D19-B116-E6AEF04D7F2D}" destId="{55A3A6D7-775E-4B65-A7B5-A9F6264F63EF}" srcOrd="6" destOrd="0" presId="urn:microsoft.com/office/officeart/2005/8/layout/orgChart1"/>
+    <dgm:cxn modelId="{BC44BB07-2830-4593-B6DD-00E1854FFCBC}" type="presParOf" srcId="{5ABF197A-8E73-4D19-B116-E6AEF04D7F2D}" destId="{0B38E8EB-528A-4A5D-8B2A-B1CE47499D7D}" srcOrd="7" destOrd="0" presId="urn:microsoft.com/office/officeart/2005/8/layout/orgChart1"/>
+    <dgm:cxn modelId="{61957BE9-39D3-43AD-9449-6796341780E3}" type="presParOf" srcId="{0B38E8EB-528A-4A5D-8B2A-B1CE47499D7D}" destId="{3A0C654E-D74F-41DA-A5BD-39DFEC67F117}" srcOrd="0" destOrd="0" presId="urn:microsoft.com/office/officeart/2005/8/layout/orgChart1"/>
+    <dgm:cxn modelId="{8A753209-3FEE-43BD-AA9B-3400EFF53892}" type="presParOf" srcId="{3A0C654E-D74F-41DA-A5BD-39DFEC67F117}" destId="{950EF06F-4CCE-49EA-B54E-44C45D3DC267}" srcOrd="0" destOrd="0" presId="urn:microsoft.com/office/officeart/2005/8/layout/orgChart1"/>
+    <dgm:cxn modelId="{259D2DA7-63E2-4FD8-B4E9-B858A50B6C72}" type="presParOf" srcId="{3A0C654E-D74F-41DA-A5BD-39DFEC67F117}" destId="{5818E70F-C5C2-4B45-A80A-81542A3C5AE7}" srcOrd="1" destOrd="0" presId="urn:microsoft.com/office/officeart/2005/8/layout/orgChart1"/>
+    <dgm:cxn modelId="{F411A8A8-FF85-4D71-BE37-356B366DEA0E}" type="presParOf" srcId="{0B38E8EB-528A-4A5D-8B2A-B1CE47499D7D}" destId="{B005ADA9-D628-45B5-B767-478D7C7A4017}" srcOrd="1" destOrd="0" presId="urn:microsoft.com/office/officeart/2005/8/layout/orgChart1"/>
+    <dgm:cxn modelId="{6652B54F-EB46-43DB-85F9-22E7CD047F7D}" type="presParOf" srcId="{0B38E8EB-528A-4A5D-8B2A-B1CE47499D7D}" destId="{2DC924E2-92DF-495E-AB37-60D2CEBE960A}" srcOrd="2" destOrd="0" presId="urn:microsoft.com/office/officeart/2005/8/layout/orgChart1"/>
+    <dgm:cxn modelId="{D87D5E49-3803-4882-AE36-7D4AE3CE9E65}" type="presParOf" srcId="{31D5E8DB-14ED-423B-8BE2-7E3C2B650139}" destId="{AA3F84B5-32BE-45CC-AA4F-EAFA065D9D90}" srcOrd="2" destOrd="0" presId="urn:microsoft.com/office/officeart/2005/8/layout/orgChart1"/>
   </dgm:cxnLst>
   <dgm:bg/>
   <dgm:whole/>
@@ -38205,7 +38203,7 @@
 </file>
 
 <file path=customXml/itemProps1.xml><?xml version="1.0" encoding="utf-8"?>
-<ds:datastoreItem xmlns:ds="http://schemas.openxmlformats.org/officeDocument/2006/customXml" ds:itemID="{7722A323-C660-4D15-A825-C6AA4177D1B9}">
+<ds:datastoreItem xmlns:ds="http://schemas.openxmlformats.org/officeDocument/2006/customXml" ds:itemID="{D688147A-E54E-41D5-86D9-5AA0C76D3F89}">
   <ds:schemaRefs>
     <ds:schemaRef ds:uri="http://schemas.openxmlformats.org/officeDocument/2006/bibliography"/>
   </ds:schemaRefs>

</xml_diff>

<commit_message>
Se elimina la referencia a tabla smart
</commit_message>
<xml_diff>
--- a/docs/plan-de-proyecto/plan_de_proyecto.docx
+++ b/docs/plan-de-proyecto/plan_de_proyecto.docx
@@ -262,19 +262,25 @@
       <w:r>
         <w:t>Tom</w:t>
       </w:r>
-      <w:proofErr w:type="spellStart"/>
       <w:r>
         <w:rPr>
           <w:lang w:val="es-ES"/>
         </w:rPr>
-        <w:t>ás</w:t>
-      </w:r>
-      <w:proofErr w:type="spellEnd"/>
-      <w:r>
+        <w:t>ás Muñiz</w:t>
+      </w:r>
+    </w:p>
+    <w:p>
+      <w:pPr>
+        <w:jc w:val="center"/>
         <w:rPr>
           <w:lang w:val="es-ES"/>
         </w:rPr>
-        <w:t xml:space="preserve"> Muñiz</w:t>
+      </w:pPr>
+      <w:r>
+        <w:rPr>
+          <w:lang w:val="es-ES"/>
+        </w:rPr>
+        <w:t>Gonzalo López</w:t>
       </w:r>
     </w:p>
     <w:p>
@@ -288,7 +294,7 @@
         <w:rPr>
           <w:lang w:val="es-ES"/>
         </w:rPr>
-        <w:t>Gonzalo López</w:t>
+        <w:t>Elías Baeza</w:t>
       </w:r>
     </w:p>
     <w:p>
@@ -299,35 +305,13 @@
         </w:rPr>
       </w:pPr>
       <w:r>
+        <w:t>Fabi</w:t>
+      </w:r>
+      <w:r>
         <w:rPr>
           <w:lang w:val="es-ES"/>
         </w:rPr>
-        <w:t>Elías Baeza</w:t>
-      </w:r>
-    </w:p>
-    <w:p>
-      <w:pPr>
-        <w:jc w:val="center"/>
-        <w:rPr>
-          <w:lang w:val="es-ES"/>
-        </w:rPr>
-      </w:pPr>
-      <w:proofErr w:type="spellStart"/>
-      <w:r>
-        <w:t>Fabi</w:t>
-      </w:r>
-      <w:r>
-        <w:rPr>
-          <w:lang w:val="es-ES"/>
-        </w:rPr>
-        <w:t>án</w:t>
-      </w:r>
-      <w:proofErr w:type="spellEnd"/>
-      <w:r>
-        <w:rPr>
-          <w:lang w:val="es-ES"/>
-        </w:rPr>
-        <w:t xml:space="preserve"> </w:t>
+        <w:t xml:space="preserve">án </w:t>
       </w:r>
       <w:r>
         <w:rPr>
@@ -352,7 +336,7 @@
       <w:bookmarkStart w:id="1" w:name="_Toc462173475"/>
       <w:bookmarkStart w:id="2" w:name="_Toc462870434"/>
       <w:bookmarkStart w:id="3" w:name="_Toc467855615"/>
-      <w:bookmarkStart w:id="4" w:name="_Toc468114290"/>
+      <w:bookmarkStart w:id="4" w:name="_Toc468115197"/>
       <w:r>
         <w:lastRenderedPageBreak/>
         <w:t>Tab</w:t>
@@ -387,6 +371,8 @@
       <w:r>
         <w:fldChar w:fldCharType="separate"/>
       </w:r>
+      <w:bookmarkStart w:id="5" w:name="_GoBack"/>
+      <w:bookmarkEnd w:id="5"/>
       <w:r>
         <w:rPr>
           <w:noProof/>
@@ -409,7 +395,7 @@
         <w:rPr>
           <w:noProof/>
         </w:rPr>
-        <w:instrText xml:space="preserve"> PAGEREF _Toc468114290 \h </w:instrText>
+        <w:instrText xml:space="preserve"> PAGEREF _Toc468115197 \h </w:instrText>
       </w:r>
       <w:r>
         <w:rPr>
@@ -469,7 +455,7 @@
         <w:rPr>
           <w:noProof/>
         </w:rPr>
-        <w:instrText xml:space="preserve"> PAGEREF _Toc468114291 \h </w:instrText>
+        <w:instrText xml:space="preserve"> PAGEREF _Toc468115198 \h </w:instrText>
       </w:r>
       <w:r>
         <w:rPr>
@@ -529,7 +515,7 @@
         <w:rPr>
           <w:noProof/>
         </w:rPr>
-        <w:instrText xml:space="preserve"> PAGEREF _Toc468114292 \h </w:instrText>
+        <w:instrText xml:space="preserve"> PAGEREF _Toc468115199 \h </w:instrText>
       </w:r>
       <w:r>
         <w:rPr>
@@ -589,7 +575,7 @@
         <w:rPr>
           <w:noProof/>
         </w:rPr>
-        <w:instrText xml:space="preserve"> PAGEREF _Toc468114293 \h </w:instrText>
+        <w:instrText xml:space="preserve"> PAGEREF _Toc468115200 \h </w:instrText>
       </w:r>
       <w:r>
         <w:rPr>
@@ -650,7 +636,7 @@
         <w:rPr>
           <w:noProof/>
         </w:rPr>
-        <w:instrText xml:space="preserve"> PAGEREF _Toc468114294 \h </w:instrText>
+        <w:instrText xml:space="preserve"> PAGEREF _Toc468115201 \h </w:instrText>
       </w:r>
       <w:r>
         <w:rPr>
@@ -710,7 +696,7 @@
         <w:rPr>
           <w:noProof/>
         </w:rPr>
-        <w:instrText xml:space="preserve"> PAGEREF _Toc468114295 \h </w:instrText>
+        <w:instrText xml:space="preserve"> PAGEREF _Toc468115202 \h </w:instrText>
       </w:r>
       <w:r>
         <w:rPr>
@@ -770,7 +756,7 @@
         <w:rPr>
           <w:noProof/>
         </w:rPr>
-        <w:instrText xml:space="preserve"> PAGEREF _Toc468114296 \h </w:instrText>
+        <w:instrText xml:space="preserve"> PAGEREF _Toc468115203 \h </w:instrText>
       </w:r>
       <w:r>
         <w:rPr>
@@ -830,7 +816,7 @@
         <w:rPr>
           <w:noProof/>
         </w:rPr>
-        <w:instrText xml:space="preserve"> PAGEREF _Toc468114297 \h </w:instrText>
+        <w:instrText xml:space="preserve"> PAGEREF _Toc468115204 \h </w:instrText>
       </w:r>
       <w:r>
         <w:rPr>
@@ -890,7 +876,7 @@
         <w:rPr>
           <w:noProof/>
         </w:rPr>
-        <w:instrText xml:space="preserve"> PAGEREF _Toc468114298 \h </w:instrText>
+        <w:instrText xml:space="preserve"> PAGEREF _Toc468115205 \h </w:instrText>
       </w:r>
       <w:r>
         <w:rPr>
@@ -950,7 +936,7 @@
         <w:rPr>
           <w:noProof/>
         </w:rPr>
-        <w:instrText xml:space="preserve"> PAGEREF _Toc468114299 \h </w:instrText>
+        <w:instrText xml:space="preserve"> PAGEREF _Toc468115206 \h </w:instrText>
       </w:r>
       <w:r>
         <w:rPr>
@@ -1010,7 +996,7 @@
         <w:rPr>
           <w:noProof/>
         </w:rPr>
-        <w:instrText xml:space="preserve"> PAGEREF _Toc468114300 \h </w:instrText>
+        <w:instrText xml:space="preserve"> PAGEREF _Toc468115207 \h </w:instrText>
       </w:r>
       <w:r>
         <w:rPr>
@@ -1070,7 +1056,7 @@
         <w:rPr>
           <w:noProof/>
         </w:rPr>
-        <w:instrText xml:space="preserve"> PAGEREF _Toc468114301 \h </w:instrText>
+        <w:instrText xml:space="preserve"> PAGEREF _Toc468115208 \h </w:instrText>
       </w:r>
       <w:r>
         <w:rPr>
@@ -1087,7 +1073,7 @@
         <w:rPr>
           <w:noProof/>
         </w:rPr>
-        <w:t>11</w:t>
+        <w:t>10</w:t>
       </w:r>
       <w:r>
         <w:rPr>
@@ -1130,7 +1116,7 @@
         <w:rPr>
           <w:noProof/>
         </w:rPr>
-        <w:instrText xml:space="preserve"> PAGEREF _Toc468114302 \h </w:instrText>
+        <w:instrText xml:space="preserve"> PAGEREF _Toc468115209 \h </w:instrText>
       </w:r>
       <w:r>
         <w:rPr>
@@ -1147,7 +1133,7 @@
         <w:rPr>
           <w:noProof/>
         </w:rPr>
-        <w:t>11</w:t>
+        <w:t>10</w:t>
       </w:r>
       <w:r>
         <w:rPr>
@@ -1190,7 +1176,7 @@
         <w:rPr>
           <w:noProof/>
         </w:rPr>
-        <w:instrText xml:space="preserve"> PAGEREF _Toc468114303 \h </w:instrText>
+        <w:instrText xml:space="preserve"> PAGEREF _Toc468115210 \h </w:instrText>
       </w:r>
       <w:r>
         <w:rPr>
@@ -1207,7 +1193,7 @@
         <w:rPr>
           <w:noProof/>
         </w:rPr>
-        <w:t>12</w:t>
+        <w:t>11</w:t>
       </w:r>
       <w:r>
         <w:rPr>
@@ -1250,7 +1236,7 @@
         <w:rPr>
           <w:noProof/>
         </w:rPr>
-        <w:instrText xml:space="preserve"> PAGEREF _Toc468114304 \h </w:instrText>
+        <w:instrText xml:space="preserve"> PAGEREF _Toc468115211 \h </w:instrText>
       </w:r>
       <w:r>
         <w:rPr>
@@ -1267,7 +1253,7 @@
         <w:rPr>
           <w:noProof/>
         </w:rPr>
-        <w:t>12</w:t>
+        <w:t>11</w:t>
       </w:r>
       <w:r>
         <w:rPr>
@@ -1310,7 +1296,7 @@
         <w:rPr>
           <w:noProof/>
         </w:rPr>
-        <w:instrText xml:space="preserve"> PAGEREF _Toc468114305 \h </w:instrText>
+        <w:instrText xml:space="preserve"> PAGEREF _Toc468115212 \h </w:instrText>
       </w:r>
       <w:r>
         <w:rPr>
@@ -1327,7 +1313,7 @@
         <w:rPr>
           <w:noProof/>
         </w:rPr>
-        <w:t>13</w:t>
+        <w:t>12</w:t>
       </w:r>
       <w:r>
         <w:rPr>
@@ -1370,7 +1356,7 @@
         <w:rPr>
           <w:noProof/>
         </w:rPr>
-        <w:instrText xml:space="preserve"> PAGEREF _Toc468114306 \h </w:instrText>
+        <w:instrText xml:space="preserve"> PAGEREF _Toc468115213 \h </w:instrText>
       </w:r>
       <w:r>
         <w:rPr>
@@ -1387,7 +1373,7 @@
         <w:rPr>
           <w:noProof/>
         </w:rPr>
-        <w:t>15</w:t>
+        <w:t>14</w:t>
       </w:r>
       <w:r>
         <w:rPr>
@@ -1430,7 +1416,7 @@
         <w:rPr>
           <w:noProof/>
         </w:rPr>
-        <w:instrText xml:space="preserve"> PAGEREF _Toc468114307 \h </w:instrText>
+        <w:instrText xml:space="preserve"> PAGEREF _Toc468115214 \h </w:instrText>
       </w:r>
       <w:r>
         <w:rPr>
@@ -1447,7 +1433,7 @@
         <w:rPr>
           <w:noProof/>
         </w:rPr>
-        <w:t>15</w:t>
+        <w:t>14</w:t>
       </w:r>
       <w:r>
         <w:rPr>
@@ -1490,7 +1476,7 @@
         <w:rPr>
           <w:noProof/>
         </w:rPr>
-        <w:instrText xml:space="preserve"> PAGEREF _Toc468114308 \h </w:instrText>
+        <w:instrText xml:space="preserve"> PAGEREF _Toc468115215 \h </w:instrText>
       </w:r>
       <w:r>
         <w:rPr>
@@ -1507,7 +1493,7 @@
         <w:rPr>
           <w:noProof/>
         </w:rPr>
-        <w:t>16</w:t>
+        <w:t>15</w:t>
       </w:r>
       <w:r>
         <w:rPr>
@@ -1525,7 +1511,7 @@
         <w:rPr>
           <w:rFonts w:asciiTheme="minorHAnsi" w:eastAsiaTheme="minorEastAsia" w:hAnsiTheme="minorHAnsi"/>
           <w:noProof/>
-          <w:lang w:val="es-ES"/>
+          <w:lang w:val="en-US"/>
         </w:rPr>
       </w:pPr>
       <w:r>
@@ -1550,7 +1536,7 @@
         <w:rPr>
           <w:noProof/>
         </w:rPr>
-        <w:instrText xml:space="preserve"> PAGEREF _Toc468114309 \h </w:instrText>
+        <w:instrText xml:space="preserve"> PAGEREF _Toc468115216 \h </w:instrText>
       </w:r>
       <w:r>
         <w:rPr>
@@ -1567,7 +1553,7 @@
         <w:rPr>
           <w:noProof/>
         </w:rPr>
-        <w:t>17</w:t>
+        <w:t>16</w:t>
       </w:r>
       <w:r>
         <w:rPr>
@@ -1585,7 +1571,7 @@
         <w:rPr>
           <w:rFonts w:asciiTheme="minorHAnsi" w:eastAsiaTheme="minorEastAsia" w:hAnsiTheme="minorHAnsi"/>
           <w:noProof/>
-          <w:lang w:val="es-ES"/>
+          <w:lang w:val="en-US"/>
         </w:rPr>
       </w:pPr>
       <w:r>
@@ -1610,7 +1596,7 @@
         <w:rPr>
           <w:noProof/>
         </w:rPr>
-        <w:instrText xml:space="preserve"> PAGEREF _Toc468114310 \h </w:instrText>
+        <w:instrText xml:space="preserve"> PAGEREF _Toc468115217 \h </w:instrText>
       </w:r>
       <w:r>
         <w:rPr>
@@ -1627,7 +1613,7 @@
         <w:rPr>
           <w:noProof/>
         </w:rPr>
-        <w:t>18</w:t>
+        <w:t>17</w:t>
       </w:r>
       <w:r>
         <w:rPr>
@@ -1645,7 +1631,7 @@
         <w:rPr>
           <w:rFonts w:asciiTheme="minorHAnsi" w:eastAsiaTheme="minorEastAsia" w:hAnsiTheme="minorHAnsi"/>
           <w:noProof/>
-          <w:lang w:val="es-ES"/>
+          <w:lang w:val="en-US"/>
         </w:rPr>
       </w:pPr>
       <w:r>
@@ -1670,7 +1656,7 @@
         <w:rPr>
           <w:noProof/>
         </w:rPr>
-        <w:instrText xml:space="preserve"> PAGEREF _Toc468114311 \h </w:instrText>
+        <w:instrText xml:space="preserve"> PAGEREF _Toc468115218 \h </w:instrText>
       </w:r>
       <w:r>
         <w:rPr>
@@ -1687,7 +1673,7 @@
         <w:rPr>
           <w:noProof/>
         </w:rPr>
-        <w:t>18</w:t>
+        <w:t>17</w:t>
       </w:r>
       <w:r>
         <w:rPr>
@@ -1705,7 +1691,7 @@
         <w:rPr>
           <w:rFonts w:asciiTheme="minorHAnsi" w:eastAsiaTheme="minorEastAsia" w:hAnsiTheme="minorHAnsi"/>
           <w:noProof/>
-          <w:lang w:val="es-ES"/>
+          <w:lang w:val="en-US"/>
         </w:rPr>
       </w:pPr>
       <w:r>
@@ -1730,7 +1716,7 @@
         <w:rPr>
           <w:noProof/>
         </w:rPr>
-        <w:instrText xml:space="preserve"> PAGEREF _Toc468114312 \h </w:instrText>
+        <w:instrText xml:space="preserve"> PAGEREF _Toc468115219 \h </w:instrText>
       </w:r>
       <w:r>
         <w:rPr>
@@ -1747,7 +1733,7 @@
         <w:rPr>
           <w:noProof/>
         </w:rPr>
-        <w:t>20</w:t>
+        <w:t>19</w:t>
       </w:r>
       <w:r>
         <w:rPr>
@@ -1765,7 +1751,7 @@
         <w:rPr>
           <w:rFonts w:asciiTheme="minorHAnsi" w:eastAsiaTheme="minorEastAsia" w:hAnsiTheme="minorHAnsi"/>
           <w:noProof/>
-          <w:lang w:val="es-ES"/>
+          <w:lang w:val="en-US"/>
         </w:rPr>
       </w:pPr>
       <w:r>
@@ -1790,7 +1776,7 @@
         <w:rPr>
           <w:noProof/>
         </w:rPr>
-        <w:instrText xml:space="preserve"> PAGEREF _Toc468114313 \h </w:instrText>
+        <w:instrText xml:space="preserve"> PAGEREF _Toc468115220 \h </w:instrText>
       </w:r>
       <w:r>
         <w:rPr>
@@ -1807,7 +1793,7 @@
         <w:rPr>
           <w:noProof/>
         </w:rPr>
-        <w:t>20</w:t>
+        <w:t>19</w:t>
       </w:r>
       <w:r>
         <w:rPr>
@@ -1825,7 +1811,7 @@
         <w:rPr>
           <w:rFonts w:asciiTheme="minorHAnsi" w:eastAsiaTheme="minorEastAsia" w:hAnsiTheme="minorHAnsi"/>
           <w:noProof/>
-          <w:lang w:val="es-ES"/>
+          <w:lang w:val="en-US"/>
         </w:rPr>
       </w:pPr>
       <w:r>
@@ -1850,7 +1836,7 @@
         <w:rPr>
           <w:noProof/>
         </w:rPr>
-        <w:instrText xml:space="preserve"> PAGEREF _Toc468114314 \h </w:instrText>
+        <w:instrText xml:space="preserve"> PAGEREF _Toc468115221 \h </w:instrText>
       </w:r>
       <w:r>
         <w:rPr>
@@ -1867,7 +1853,7 @@
         <w:rPr>
           <w:noProof/>
         </w:rPr>
-        <w:t>22</w:t>
+        <w:t>21</w:t>
       </w:r>
       <w:r>
         <w:rPr>
@@ -1885,7 +1871,7 @@
         <w:rPr>
           <w:rFonts w:asciiTheme="minorHAnsi" w:eastAsiaTheme="minorEastAsia" w:hAnsiTheme="minorHAnsi"/>
           <w:noProof/>
-          <w:lang w:val="es-ES"/>
+          <w:lang w:val="en-US"/>
         </w:rPr>
       </w:pPr>
       <w:r>
@@ -1910,7 +1896,7 @@
         <w:rPr>
           <w:noProof/>
         </w:rPr>
-        <w:instrText xml:space="preserve"> PAGEREF _Toc468114315 \h </w:instrText>
+        <w:instrText xml:space="preserve"> PAGEREF _Toc468115222 \h </w:instrText>
       </w:r>
       <w:r>
         <w:rPr>
@@ -1927,7 +1913,7 @@
         <w:rPr>
           <w:noProof/>
         </w:rPr>
-        <w:t>24</w:t>
+        <w:t>23</w:t>
       </w:r>
       <w:r>
         <w:rPr>
@@ -1945,7 +1931,7 @@
         <w:rPr>
           <w:rFonts w:asciiTheme="minorHAnsi" w:eastAsiaTheme="minorEastAsia" w:hAnsiTheme="minorHAnsi"/>
           <w:noProof/>
-          <w:lang w:val="es-ES"/>
+          <w:lang w:val="en-US"/>
         </w:rPr>
       </w:pPr>
       <w:r>
@@ -1970,7 +1956,7 @@
         <w:rPr>
           <w:noProof/>
         </w:rPr>
-        <w:instrText xml:space="preserve"> PAGEREF _Toc468114316 \h </w:instrText>
+        <w:instrText xml:space="preserve"> PAGEREF _Toc468115223 \h </w:instrText>
       </w:r>
       <w:r>
         <w:rPr>
@@ -1987,7 +1973,7 @@
         <w:rPr>
           <w:noProof/>
         </w:rPr>
-        <w:t>24</w:t>
+        <w:t>23</w:t>
       </w:r>
       <w:r>
         <w:rPr>
@@ -2005,7 +1991,7 @@
         <w:rPr>
           <w:rFonts w:asciiTheme="minorHAnsi" w:eastAsiaTheme="minorEastAsia" w:hAnsiTheme="minorHAnsi"/>
           <w:noProof/>
-          <w:lang w:val="es-ES"/>
+          <w:lang w:val="en-US"/>
         </w:rPr>
       </w:pPr>
       <w:r>
@@ -2030,7 +2016,7 @@
         <w:rPr>
           <w:noProof/>
         </w:rPr>
-        <w:instrText xml:space="preserve"> PAGEREF _Toc468114317 \h </w:instrText>
+        <w:instrText xml:space="preserve"> PAGEREF _Toc468115224 \h </w:instrText>
       </w:r>
       <w:r>
         <w:rPr>
@@ -2047,7 +2033,7 @@
         <w:rPr>
           <w:noProof/>
         </w:rPr>
-        <w:t>25</w:t>
+        <w:t>24</w:t>
       </w:r>
       <w:r>
         <w:rPr>
@@ -2065,7 +2051,7 @@
         <w:rPr>
           <w:rFonts w:asciiTheme="minorHAnsi" w:eastAsiaTheme="minorEastAsia" w:hAnsiTheme="minorHAnsi"/>
           <w:noProof/>
-          <w:lang w:val="es-ES"/>
+          <w:lang w:val="en-US"/>
         </w:rPr>
       </w:pPr>
       <w:r>
@@ -2090,7 +2076,7 @@
         <w:rPr>
           <w:noProof/>
         </w:rPr>
-        <w:instrText xml:space="preserve"> PAGEREF _Toc468114318 \h </w:instrText>
+        <w:instrText xml:space="preserve"> PAGEREF _Toc468115225 \h </w:instrText>
       </w:r>
       <w:r>
         <w:rPr>
@@ -2107,7 +2093,7 @@
         <w:rPr>
           <w:noProof/>
         </w:rPr>
-        <w:t>27</w:t>
+        <w:t>26</w:t>
       </w:r>
       <w:r>
         <w:rPr>
@@ -2125,7 +2111,7 @@
         <w:rPr>
           <w:rFonts w:asciiTheme="minorHAnsi" w:eastAsiaTheme="minorEastAsia" w:hAnsiTheme="minorHAnsi"/>
           <w:noProof/>
-          <w:lang w:val="es-ES"/>
+          <w:lang w:val="en-US"/>
         </w:rPr>
       </w:pPr>
       <w:r>
@@ -2150,7 +2136,7 @@
         <w:rPr>
           <w:noProof/>
         </w:rPr>
-        <w:instrText xml:space="preserve"> PAGEREF _Toc468114319 \h </w:instrText>
+        <w:instrText xml:space="preserve"> PAGEREF _Toc468115226 \h </w:instrText>
       </w:r>
       <w:r>
         <w:rPr>
@@ -2167,7 +2153,7 @@
         <w:rPr>
           <w:noProof/>
         </w:rPr>
-        <w:t>27</w:t>
+        <w:t>26</w:t>
       </w:r>
       <w:r>
         <w:rPr>
@@ -2185,7 +2171,7 @@
         <w:rPr>
           <w:rFonts w:asciiTheme="minorHAnsi" w:eastAsiaTheme="minorEastAsia" w:hAnsiTheme="minorHAnsi"/>
           <w:noProof/>
-          <w:lang w:val="es-ES"/>
+          <w:lang w:val="en-US"/>
         </w:rPr>
       </w:pPr>
       <w:r>
@@ -2210,7 +2196,7 @@
         <w:rPr>
           <w:noProof/>
         </w:rPr>
-        <w:instrText xml:space="preserve"> PAGEREF _Toc468114320 \h </w:instrText>
+        <w:instrText xml:space="preserve"> PAGEREF _Toc468115227 \h </w:instrText>
       </w:r>
       <w:r>
         <w:rPr>
@@ -2227,7 +2213,7 @@
         <w:rPr>
           <w:noProof/>
         </w:rPr>
-        <w:t>28</w:t>
+        <w:t>27</w:t>
       </w:r>
       <w:r>
         <w:rPr>
@@ -2245,7 +2231,7 @@
         <w:rPr>
           <w:rFonts w:asciiTheme="minorHAnsi" w:eastAsiaTheme="minorEastAsia" w:hAnsiTheme="minorHAnsi"/>
           <w:noProof/>
-          <w:lang w:val="es-ES"/>
+          <w:lang w:val="en-US"/>
         </w:rPr>
       </w:pPr>
       <w:r>
@@ -2270,7 +2256,7 @@
         <w:rPr>
           <w:noProof/>
         </w:rPr>
-        <w:instrText xml:space="preserve"> PAGEREF _Toc468114321 \h </w:instrText>
+        <w:instrText xml:space="preserve"> PAGEREF _Toc468115228 \h </w:instrText>
       </w:r>
       <w:r>
         <w:rPr>
@@ -2287,7 +2273,7 @@
         <w:rPr>
           <w:noProof/>
         </w:rPr>
-        <w:t>30</w:t>
+        <w:t>29</w:t>
       </w:r>
       <w:r>
         <w:rPr>
@@ -2305,7 +2291,7 @@
         <w:rPr>
           <w:rFonts w:asciiTheme="minorHAnsi" w:eastAsiaTheme="minorEastAsia" w:hAnsiTheme="minorHAnsi"/>
           <w:noProof/>
-          <w:lang w:val="es-ES"/>
+          <w:lang w:val="en-US"/>
         </w:rPr>
       </w:pPr>
       <w:r>
@@ -2330,7 +2316,7 @@
         <w:rPr>
           <w:noProof/>
         </w:rPr>
-        <w:instrText xml:space="preserve"> PAGEREF _Toc468114322 \h </w:instrText>
+        <w:instrText xml:space="preserve"> PAGEREF _Toc468115229 \h </w:instrText>
       </w:r>
       <w:r>
         <w:rPr>
@@ -2347,7 +2333,7 @@
         <w:rPr>
           <w:noProof/>
         </w:rPr>
-        <w:t>31</w:t>
+        <w:t>30</w:t>
       </w:r>
       <w:r>
         <w:rPr>
@@ -2365,7 +2351,7 @@
         <w:rPr>
           <w:rFonts w:asciiTheme="minorHAnsi" w:eastAsiaTheme="minorEastAsia" w:hAnsiTheme="minorHAnsi"/>
           <w:noProof/>
-          <w:lang w:val="es-ES"/>
+          <w:lang w:val="en-US"/>
         </w:rPr>
       </w:pPr>
       <w:r>
@@ -2390,7 +2376,7 @@
         <w:rPr>
           <w:noProof/>
         </w:rPr>
-        <w:instrText xml:space="preserve"> PAGEREF _Toc468114323 \h </w:instrText>
+        <w:instrText xml:space="preserve"> PAGEREF _Toc468115230 \h </w:instrText>
       </w:r>
       <w:r>
         <w:rPr>
@@ -2407,7 +2393,7 @@
         <w:rPr>
           <w:noProof/>
         </w:rPr>
-        <w:t>32</w:t>
+        <w:t>31</w:t>
       </w:r>
       <w:r>
         <w:rPr>
@@ -2425,7 +2411,7 @@
         <w:rPr>
           <w:rFonts w:asciiTheme="minorHAnsi" w:eastAsiaTheme="minorEastAsia" w:hAnsiTheme="minorHAnsi"/>
           <w:noProof/>
-          <w:lang w:val="es-ES"/>
+          <w:lang w:val="en-US"/>
         </w:rPr>
       </w:pPr>
       <w:r>
@@ -2450,7 +2436,7 @@
         <w:rPr>
           <w:noProof/>
         </w:rPr>
-        <w:instrText xml:space="preserve"> PAGEREF _Toc468114324 \h </w:instrText>
+        <w:instrText xml:space="preserve"> PAGEREF _Toc468115231 \h </w:instrText>
       </w:r>
       <w:r>
         <w:rPr>
@@ -2467,7 +2453,7 @@
         <w:rPr>
           <w:noProof/>
         </w:rPr>
-        <w:t>37</w:t>
+        <w:t>36</w:t>
       </w:r>
       <w:r>
         <w:rPr>
@@ -2485,7 +2471,7 @@
         <w:rPr>
           <w:rFonts w:asciiTheme="minorHAnsi" w:eastAsiaTheme="minorEastAsia" w:hAnsiTheme="minorHAnsi"/>
           <w:noProof/>
-          <w:lang w:val="es-ES"/>
+          <w:lang w:val="en-US"/>
         </w:rPr>
       </w:pPr>
       <w:r>
@@ -2510,7 +2496,7 @@
         <w:rPr>
           <w:noProof/>
         </w:rPr>
-        <w:instrText xml:space="preserve"> PAGEREF _Toc468114325 \h </w:instrText>
+        <w:instrText xml:space="preserve"> PAGEREF _Toc468115232 \h </w:instrText>
       </w:r>
       <w:r>
         <w:rPr>
@@ -2527,7 +2513,7 @@
         <w:rPr>
           <w:noProof/>
         </w:rPr>
-        <w:t>38</w:t>
+        <w:t>37</w:t>
       </w:r>
       <w:r>
         <w:rPr>
@@ -2545,7 +2531,7 @@
         <w:rPr>
           <w:rFonts w:asciiTheme="minorHAnsi" w:eastAsiaTheme="minorEastAsia" w:hAnsiTheme="minorHAnsi"/>
           <w:noProof/>
-          <w:lang w:val="es-ES"/>
+          <w:lang w:val="en-US"/>
         </w:rPr>
       </w:pPr>
       <w:r>
@@ -2570,7 +2556,7 @@
         <w:rPr>
           <w:noProof/>
         </w:rPr>
-        <w:instrText xml:space="preserve"> PAGEREF _Toc468114326 \h </w:instrText>
+        <w:instrText xml:space="preserve"> PAGEREF _Toc468115233 \h </w:instrText>
       </w:r>
       <w:r>
         <w:rPr>
@@ -2587,7 +2573,7 @@
         <w:rPr>
           <w:noProof/>
         </w:rPr>
-        <w:t>39</w:t>
+        <w:t>38</w:t>
       </w:r>
       <w:r>
         <w:rPr>
@@ -2605,7 +2591,7 @@
         <w:rPr>
           <w:rFonts w:asciiTheme="minorHAnsi" w:eastAsiaTheme="minorEastAsia" w:hAnsiTheme="minorHAnsi"/>
           <w:noProof/>
-          <w:lang w:val="es-ES"/>
+          <w:lang w:val="en-US"/>
         </w:rPr>
       </w:pPr>
       <w:r>
@@ -2630,7 +2616,7 @@
         <w:rPr>
           <w:noProof/>
         </w:rPr>
-        <w:instrText xml:space="preserve"> PAGEREF _Toc468114327 \h </w:instrText>
+        <w:instrText xml:space="preserve"> PAGEREF _Toc468115234 \h </w:instrText>
       </w:r>
       <w:r>
         <w:rPr>
@@ -2647,7 +2633,7 @@
         <w:rPr>
           <w:noProof/>
         </w:rPr>
-        <w:t>39</w:t>
+        <w:t>38</w:t>
       </w:r>
       <w:r>
         <w:rPr>
@@ -2665,7 +2651,7 @@
         <w:rPr>
           <w:rFonts w:asciiTheme="minorHAnsi" w:eastAsiaTheme="minorEastAsia" w:hAnsiTheme="minorHAnsi"/>
           <w:noProof/>
-          <w:lang w:val="es-ES"/>
+          <w:lang w:val="en-US"/>
         </w:rPr>
       </w:pPr>
       <w:r>
@@ -2690,7 +2676,7 @@
         <w:rPr>
           <w:noProof/>
         </w:rPr>
-        <w:instrText xml:space="preserve"> PAGEREF _Toc468114328 \h </w:instrText>
+        <w:instrText xml:space="preserve"> PAGEREF _Toc468115235 \h </w:instrText>
       </w:r>
       <w:r>
         <w:rPr>
@@ -2707,7 +2693,7 @@
         <w:rPr>
           <w:noProof/>
         </w:rPr>
-        <w:t>39</w:t>
+        <w:t>38</w:t>
       </w:r>
       <w:r>
         <w:rPr>
@@ -2725,7 +2711,7 @@
         <w:rPr>
           <w:rFonts w:asciiTheme="minorHAnsi" w:eastAsiaTheme="minorEastAsia" w:hAnsiTheme="minorHAnsi"/>
           <w:noProof/>
-          <w:lang w:val="es-ES"/>
+          <w:lang w:val="en-US"/>
         </w:rPr>
       </w:pPr>
       <w:r>
@@ -2750,7 +2736,7 @@
         <w:rPr>
           <w:noProof/>
         </w:rPr>
-        <w:instrText xml:space="preserve"> PAGEREF _Toc468114329 \h </w:instrText>
+        <w:instrText xml:space="preserve"> PAGEREF _Toc468115236 \h </w:instrText>
       </w:r>
       <w:r>
         <w:rPr>
@@ -2767,7 +2753,7 @@
         <w:rPr>
           <w:noProof/>
         </w:rPr>
-        <w:t>39</w:t>
+        <w:t>38</w:t>
       </w:r>
       <w:r>
         <w:rPr>
@@ -2785,7 +2771,7 @@
         <w:rPr>
           <w:rFonts w:asciiTheme="minorHAnsi" w:eastAsiaTheme="minorEastAsia" w:hAnsiTheme="minorHAnsi"/>
           <w:noProof/>
-          <w:lang w:val="es-ES"/>
+          <w:lang w:val="en-US"/>
         </w:rPr>
       </w:pPr>
       <w:r>
@@ -2810,7 +2796,7 @@
         <w:rPr>
           <w:noProof/>
         </w:rPr>
-        <w:instrText xml:space="preserve"> PAGEREF _Toc468114330 \h </w:instrText>
+        <w:instrText xml:space="preserve"> PAGEREF _Toc468115237 \h </w:instrText>
       </w:r>
       <w:r>
         <w:rPr>
@@ -2827,7 +2813,7 @@
         <w:rPr>
           <w:noProof/>
         </w:rPr>
-        <w:t>39</w:t>
+        <w:t>38</w:t>
       </w:r>
       <w:r>
         <w:rPr>
@@ -2845,7 +2831,7 @@
         <w:rPr>
           <w:rFonts w:asciiTheme="minorHAnsi" w:eastAsiaTheme="minorEastAsia" w:hAnsiTheme="minorHAnsi"/>
           <w:noProof/>
-          <w:lang w:val="es-ES"/>
+          <w:lang w:val="en-US"/>
         </w:rPr>
       </w:pPr>
       <w:r>
@@ -2870,7 +2856,7 @@
         <w:rPr>
           <w:noProof/>
         </w:rPr>
-        <w:instrText xml:space="preserve"> PAGEREF _Toc468114331 \h </w:instrText>
+        <w:instrText xml:space="preserve"> PAGEREF _Toc468115238 \h </w:instrText>
       </w:r>
       <w:r>
         <w:rPr>
@@ -2887,7 +2873,7 @@
         <w:rPr>
           <w:noProof/>
         </w:rPr>
-        <w:t>39</w:t>
+        <w:t>38</w:t>
       </w:r>
       <w:r>
         <w:rPr>
@@ -2905,7 +2891,7 @@
         <w:rPr>
           <w:rFonts w:asciiTheme="minorHAnsi" w:eastAsiaTheme="minorEastAsia" w:hAnsiTheme="minorHAnsi"/>
           <w:noProof/>
-          <w:lang w:val="es-ES"/>
+          <w:lang w:val="en-US"/>
         </w:rPr>
       </w:pPr>
       <w:r>
@@ -2930,7 +2916,7 @@
         <w:rPr>
           <w:noProof/>
         </w:rPr>
-        <w:instrText xml:space="preserve"> PAGEREF _Toc468114332 \h </w:instrText>
+        <w:instrText xml:space="preserve"> PAGEREF _Toc468115239 \h </w:instrText>
       </w:r>
       <w:r>
         <w:rPr>
@@ -2947,7 +2933,7 @@
         <w:rPr>
           <w:noProof/>
         </w:rPr>
-        <w:t>40</w:t>
+        <w:t>39</w:t>
       </w:r>
       <w:r>
         <w:rPr>
@@ -2965,7 +2951,7 @@
         <w:rPr>
           <w:rFonts w:asciiTheme="minorHAnsi" w:eastAsiaTheme="minorEastAsia" w:hAnsiTheme="minorHAnsi"/>
           <w:noProof/>
-          <w:lang w:val="es-ES"/>
+          <w:lang w:val="en-US"/>
         </w:rPr>
       </w:pPr>
       <w:r>
@@ -2990,7 +2976,7 @@
         <w:rPr>
           <w:noProof/>
         </w:rPr>
-        <w:instrText xml:space="preserve"> PAGEREF _Toc468114333 \h </w:instrText>
+        <w:instrText xml:space="preserve"> PAGEREF _Toc468115240 \h </w:instrText>
       </w:r>
       <w:r>
         <w:rPr>
@@ -3007,7 +2993,7 @@
         <w:rPr>
           <w:noProof/>
         </w:rPr>
-        <w:t>40</w:t>
+        <w:t>39</w:t>
       </w:r>
       <w:r>
         <w:rPr>
@@ -3025,7 +3011,7 @@
         <w:rPr>
           <w:rFonts w:asciiTheme="minorHAnsi" w:eastAsiaTheme="minorEastAsia" w:hAnsiTheme="minorHAnsi"/>
           <w:noProof/>
-          <w:lang w:val="es-ES"/>
+          <w:lang w:val="en-US"/>
         </w:rPr>
       </w:pPr>
       <w:r>
@@ -3050,7 +3036,7 @@
         <w:rPr>
           <w:noProof/>
         </w:rPr>
-        <w:instrText xml:space="preserve"> PAGEREF _Toc468114334 \h </w:instrText>
+        <w:instrText xml:space="preserve"> PAGEREF _Toc468115241 \h </w:instrText>
       </w:r>
       <w:r>
         <w:rPr>
@@ -3067,7 +3053,7 @@
         <w:rPr>
           <w:noProof/>
         </w:rPr>
-        <w:t>40</w:t>
+        <w:t>39</w:t>
       </w:r>
       <w:r>
         <w:rPr>
@@ -3085,7 +3071,7 @@
         <w:rPr>
           <w:rFonts w:asciiTheme="minorHAnsi" w:eastAsiaTheme="minorEastAsia" w:hAnsiTheme="minorHAnsi"/>
           <w:noProof/>
-          <w:lang w:val="es-ES"/>
+          <w:lang w:val="en-US"/>
         </w:rPr>
       </w:pPr>
       <w:r>
@@ -3111,7 +3097,7 @@
         <w:rPr>
           <w:noProof/>
         </w:rPr>
-        <w:instrText xml:space="preserve"> PAGEREF _Toc468114335 \h </w:instrText>
+        <w:instrText xml:space="preserve"> PAGEREF _Toc468115242 \h </w:instrText>
       </w:r>
       <w:r>
         <w:rPr>
@@ -3128,7 +3114,7 @@
         <w:rPr>
           <w:noProof/>
         </w:rPr>
-        <w:t>40</w:t>
+        <w:t>39</w:t>
       </w:r>
       <w:r>
         <w:rPr>
@@ -3146,7 +3132,7 @@
         <w:rPr>
           <w:rFonts w:asciiTheme="minorHAnsi" w:eastAsiaTheme="minorEastAsia" w:hAnsiTheme="minorHAnsi"/>
           <w:noProof/>
-          <w:lang w:val="es-ES"/>
+          <w:lang w:val="en-US"/>
         </w:rPr>
       </w:pPr>
       <w:r>
@@ -3171,7 +3157,7 @@
         <w:rPr>
           <w:noProof/>
         </w:rPr>
-        <w:instrText xml:space="preserve"> PAGEREF _Toc468114336 \h </w:instrText>
+        <w:instrText xml:space="preserve"> PAGEREF _Toc468115243 \h </w:instrText>
       </w:r>
       <w:r>
         <w:rPr>
@@ -3188,7 +3174,7 @@
         <w:rPr>
           <w:noProof/>
         </w:rPr>
-        <w:t>41</w:t>
+        <w:t>40</w:t>
       </w:r>
       <w:r>
         <w:rPr>
@@ -3206,7 +3192,7 @@
         <w:rPr>
           <w:rFonts w:asciiTheme="minorHAnsi" w:eastAsiaTheme="minorEastAsia" w:hAnsiTheme="minorHAnsi"/>
           <w:noProof/>
-          <w:lang w:val="es-ES"/>
+          <w:lang w:val="en-US"/>
         </w:rPr>
       </w:pPr>
       <w:r>
@@ -3231,7 +3217,7 @@
         <w:rPr>
           <w:noProof/>
         </w:rPr>
-        <w:instrText xml:space="preserve"> PAGEREF _Toc468114337 \h </w:instrText>
+        <w:instrText xml:space="preserve"> PAGEREF _Toc468115244 \h </w:instrText>
       </w:r>
       <w:r>
         <w:rPr>
@@ -3248,7 +3234,7 @@
         <w:rPr>
           <w:noProof/>
         </w:rPr>
-        <w:t>41</w:t>
+        <w:t>40</w:t>
       </w:r>
       <w:r>
         <w:rPr>
@@ -3266,7 +3252,7 @@
         <w:rPr>
           <w:rFonts w:asciiTheme="minorHAnsi" w:eastAsiaTheme="minorEastAsia" w:hAnsiTheme="minorHAnsi"/>
           <w:noProof/>
-          <w:lang w:val="es-ES"/>
+          <w:lang w:val="en-US"/>
         </w:rPr>
       </w:pPr>
       <w:r>
@@ -3291,7 +3277,7 @@
         <w:rPr>
           <w:noProof/>
         </w:rPr>
-        <w:instrText xml:space="preserve"> PAGEREF _Toc468114338 \h </w:instrText>
+        <w:instrText xml:space="preserve"> PAGEREF _Toc468115245 \h </w:instrText>
       </w:r>
       <w:r>
         <w:rPr>
@@ -3308,7 +3294,7 @@
         <w:rPr>
           <w:noProof/>
         </w:rPr>
-        <w:t>42</w:t>
+        <w:t>41</w:t>
       </w:r>
       <w:r>
         <w:rPr>
@@ -3326,7 +3312,7 @@
         <w:rPr>
           <w:rFonts w:asciiTheme="minorHAnsi" w:eastAsiaTheme="minorEastAsia" w:hAnsiTheme="minorHAnsi"/>
           <w:noProof/>
-          <w:lang w:val="es-ES"/>
+          <w:lang w:val="en-US"/>
         </w:rPr>
       </w:pPr>
       <w:r>
@@ -3351,7 +3337,7 @@
         <w:rPr>
           <w:noProof/>
         </w:rPr>
-        <w:instrText xml:space="preserve"> PAGEREF _Toc468114339 \h </w:instrText>
+        <w:instrText xml:space="preserve"> PAGEREF _Toc468115246 \h </w:instrText>
       </w:r>
       <w:r>
         <w:rPr>
@@ -3368,7 +3354,7 @@
         <w:rPr>
           <w:noProof/>
         </w:rPr>
-        <w:t>42</w:t>
+        <w:t>41</w:t>
       </w:r>
       <w:r>
         <w:rPr>
@@ -3386,7 +3372,7 @@
         <w:rPr>
           <w:rFonts w:asciiTheme="minorHAnsi" w:eastAsiaTheme="minorEastAsia" w:hAnsiTheme="minorHAnsi"/>
           <w:noProof/>
-          <w:lang w:val="es-ES"/>
+          <w:lang w:val="en-US"/>
         </w:rPr>
       </w:pPr>
       <w:r>
@@ -3411,7 +3397,7 @@
         <w:rPr>
           <w:noProof/>
         </w:rPr>
-        <w:instrText xml:space="preserve"> PAGEREF _Toc468114340 \h </w:instrText>
+        <w:instrText xml:space="preserve"> PAGEREF _Toc468115247 \h </w:instrText>
       </w:r>
       <w:r>
         <w:rPr>
@@ -3428,7 +3414,7 @@
         <w:rPr>
           <w:noProof/>
         </w:rPr>
-        <w:t>43</w:t>
+        <w:t>42</w:t>
       </w:r>
       <w:r>
         <w:rPr>
@@ -3446,7 +3432,7 @@
         <w:rPr>
           <w:rFonts w:asciiTheme="minorHAnsi" w:eastAsiaTheme="minorEastAsia" w:hAnsiTheme="minorHAnsi"/>
           <w:noProof/>
-          <w:lang w:val="es-ES"/>
+          <w:lang w:val="en-US"/>
         </w:rPr>
       </w:pPr>
       <w:r>
@@ -3471,7 +3457,7 @@
         <w:rPr>
           <w:noProof/>
         </w:rPr>
-        <w:instrText xml:space="preserve"> PAGEREF _Toc468114341 \h </w:instrText>
+        <w:instrText xml:space="preserve"> PAGEREF _Toc468115248 \h </w:instrText>
       </w:r>
       <w:r>
         <w:rPr>
@@ -3488,7 +3474,7 @@
         <w:rPr>
           <w:noProof/>
         </w:rPr>
-        <w:t>44</w:t>
+        <w:t>43</w:t>
       </w:r>
       <w:r>
         <w:rPr>
@@ -3506,7 +3492,7 @@
         <w:rPr>
           <w:rFonts w:asciiTheme="minorHAnsi" w:eastAsiaTheme="minorEastAsia" w:hAnsiTheme="minorHAnsi"/>
           <w:noProof/>
-          <w:lang w:val="es-ES"/>
+          <w:lang w:val="en-US"/>
         </w:rPr>
       </w:pPr>
       <w:r>
@@ -3531,7 +3517,7 @@
         <w:rPr>
           <w:noProof/>
         </w:rPr>
-        <w:instrText xml:space="preserve"> PAGEREF _Toc468114342 \h </w:instrText>
+        <w:instrText xml:space="preserve"> PAGEREF _Toc468115249 \h </w:instrText>
       </w:r>
       <w:r>
         <w:rPr>
@@ -3548,7 +3534,7 @@
         <w:rPr>
           <w:noProof/>
         </w:rPr>
-        <w:t>44</w:t>
+        <w:t>43</w:t>
       </w:r>
       <w:r>
         <w:rPr>
@@ -3566,7 +3552,7 @@
         <w:rPr>
           <w:rFonts w:asciiTheme="minorHAnsi" w:eastAsiaTheme="minorEastAsia" w:hAnsiTheme="minorHAnsi"/>
           <w:noProof/>
-          <w:lang w:val="es-ES"/>
+          <w:lang w:val="en-US"/>
         </w:rPr>
       </w:pPr>
       <w:r>
@@ -3591,7 +3577,7 @@
         <w:rPr>
           <w:noProof/>
         </w:rPr>
-        <w:instrText xml:space="preserve"> PAGEREF _Toc468114343 \h </w:instrText>
+        <w:instrText xml:space="preserve"> PAGEREF _Toc468115250 \h </w:instrText>
       </w:r>
       <w:r>
         <w:rPr>
@@ -3608,7 +3594,7 @@
         <w:rPr>
           <w:noProof/>
         </w:rPr>
-        <w:t>44</w:t>
+        <w:t>43</w:t>
       </w:r>
       <w:r>
         <w:rPr>
@@ -3626,7 +3612,7 @@
         <w:rPr>
           <w:rFonts w:asciiTheme="minorHAnsi" w:eastAsiaTheme="minorEastAsia" w:hAnsiTheme="minorHAnsi"/>
           <w:noProof/>
-          <w:lang w:val="es-ES"/>
+          <w:lang w:val="en-US"/>
         </w:rPr>
       </w:pPr>
       <w:r>
@@ -3651,7 +3637,7 @@
         <w:rPr>
           <w:noProof/>
         </w:rPr>
-        <w:instrText xml:space="preserve"> PAGEREF _Toc468114344 \h </w:instrText>
+        <w:instrText xml:space="preserve"> PAGEREF _Toc468115251 \h </w:instrText>
       </w:r>
       <w:r>
         <w:rPr>
@@ -3668,7 +3654,7 @@
         <w:rPr>
           <w:noProof/>
         </w:rPr>
-        <w:t>44</w:t>
+        <w:t>43</w:t>
       </w:r>
       <w:r>
         <w:rPr>
@@ -3686,7 +3672,7 @@
         <w:rPr>
           <w:rFonts w:asciiTheme="minorHAnsi" w:eastAsiaTheme="minorEastAsia" w:hAnsiTheme="minorHAnsi"/>
           <w:noProof/>
-          <w:lang w:val="es-ES"/>
+          <w:lang w:val="en-US"/>
         </w:rPr>
       </w:pPr>
       <w:r>
@@ -3711,7 +3697,7 @@
         <w:rPr>
           <w:noProof/>
         </w:rPr>
-        <w:instrText xml:space="preserve"> PAGEREF _Toc468114345 \h </w:instrText>
+        <w:instrText xml:space="preserve"> PAGEREF _Toc468115252 \h </w:instrText>
       </w:r>
       <w:r>
         <w:rPr>
@@ -3728,7 +3714,7 @@
         <w:rPr>
           <w:noProof/>
         </w:rPr>
-        <w:t>44</w:t>
+        <w:t>43</w:t>
       </w:r>
       <w:r>
         <w:rPr>
@@ -3746,7 +3732,7 @@
         <w:rPr>
           <w:rFonts w:asciiTheme="minorHAnsi" w:eastAsiaTheme="minorEastAsia" w:hAnsiTheme="minorHAnsi"/>
           <w:noProof/>
-          <w:lang w:val="es-ES"/>
+          <w:lang w:val="en-US"/>
         </w:rPr>
       </w:pPr>
       <w:r>
@@ -3771,7 +3757,7 @@
         <w:rPr>
           <w:noProof/>
         </w:rPr>
-        <w:instrText xml:space="preserve"> PAGEREF _Toc468114346 \h </w:instrText>
+        <w:instrText xml:space="preserve"> PAGEREF _Toc468115253 \h </w:instrText>
       </w:r>
       <w:r>
         <w:rPr>
@@ -3788,7 +3774,7 @@
         <w:rPr>
           <w:noProof/>
         </w:rPr>
-        <w:t>45</w:t>
+        <w:t>44</w:t>
       </w:r>
       <w:r>
         <w:rPr>
@@ -3806,7 +3792,7 @@
         <w:rPr>
           <w:rFonts w:asciiTheme="minorHAnsi" w:eastAsiaTheme="minorEastAsia" w:hAnsiTheme="minorHAnsi"/>
           <w:noProof/>
-          <w:lang w:val="es-ES"/>
+          <w:lang w:val="en-US"/>
         </w:rPr>
       </w:pPr>
       <w:r>
@@ -3831,7 +3817,7 @@
         <w:rPr>
           <w:noProof/>
         </w:rPr>
-        <w:instrText xml:space="preserve"> PAGEREF _Toc468114347 \h </w:instrText>
+        <w:instrText xml:space="preserve"> PAGEREF _Toc468115254 \h </w:instrText>
       </w:r>
       <w:r>
         <w:rPr>
@@ -3848,7 +3834,7 @@
         <w:rPr>
           <w:noProof/>
         </w:rPr>
-        <w:t>45</w:t>
+        <w:t>44</w:t>
       </w:r>
       <w:r>
         <w:rPr>
@@ -3866,7 +3852,7 @@
         <w:rPr>
           <w:rFonts w:asciiTheme="minorHAnsi" w:eastAsiaTheme="minorEastAsia" w:hAnsiTheme="minorHAnsi"/>
           <w:noProof/>
-          <w:lang w:val="es-ES"/>
+          <w:lang w:val="en-US"/>
         </w:rPr>
       </w:pPr>
       <w:r>
@@ -3891,7 +3877,7 @@
         <w:rPr>
           <w:noProof/>
         </w:rPr>
-        <w:instrText xml:space="preserve"> PAGEREF _Toc468114348 \h </w:instrText>
+        <w:instrText xml:space="preserve"> PAGEREF _Toc468115255 \h </w:instrText>
       </w:r>
       <w:r>
         <w:rPr>
@@ -3908,7 +3894,7 @@
         <w:rPr>
           <w:noProof/>
         </w:rPr>
-        <w:t>45</w:t>
+        <w:t>44</w:t>
       </w:r>
       <w:r>
         <w:rPr>
@@ -3926,7 +3912,7 @@
         <w:rPr>
           <w:rFonts w:asciiTheme="minorHAnsi" w:eastAsiaTheme="minorEastAsia" w:hAnsiTheme="minorHAnsi"/>
           <w:noProof/>
-          <w:lang w:val="es-ES"/>
+          <w:lang w:val="en-US"/>
         </w:rPr>
       </w:pPr>
       <w:r>
@@ -3951,7 +3937,7 @@
         <w:rPr>
           <w:noProof/>
         </w:rPr>
-        <w:instrText xml:space="preserve"> PAGEREF _Toc468114349 \h </w:instrText>
+        <w:instrText xml:space="preserve"> PAGEREF _Toc468115256 \h </w:instrText>
       </w:r>
       <w:r>
         <w:rPr>
@@ -3968,7 +3954,7 @@
         <w:rPr>
           <w:noProof/>
         </w:rPr>
-        <w:t>45</w:t>
+        <w:t>44</w:t>
       </w:r>
       <w:r>
         <w:rPr>
@@ -3986,7 +3972,7 @@
         <w:rPr>
           <w:rFonts w:asciiTheme="minorHAnsi" w:eastAsiaTheme="minorEastAsia" w:hAnsiTheme="minorHAnsi"/>
           <w:noProof/>
-          <w:lang w:val="es-ES"/>
+          <w:lang w:val="en-US"/>
         </w:rPr>
       </w:pPr>
       <w:r>
@@ -4011,7 +3997,7 @@
         <w:rPr>
           <w:noProof/>
         </w:rPr>
-        <w:instrText xml:space="preserve"> PAGEREF _Toc468114350 \h </w:instrText>
+        <w:instrText xml:space="preserve"> PAGEREF _Toc468115257 \h </w:instrText>
       </w:r>
       <w:r>
         <w:rPr>
@@ -4028,7 +4014,7 @@
         <w:rPr>
           <w:noProof/>
         </w:rPr>
-        <w:t>45</w:t>
+        <w:t>44</w:t>
       </w:r>
       <w:r>
         <w:rPr>
@@ -4046,7 +4032,7 @@
         <w:rPr>
           <w:rFonts w:asciiTheme="minorHAnsi" w:eastAsiaTheme="minorEastAsia" w:hAnsiTheme="minorHAnsi"/>
           <w:noProof/>
-          <w:lang w:val="es-ES"/>
+          <w:lang w:val="en-US"/>
         </w:rPr>
       </w:pPr>
       <w:r>
@@ -4071,7 +4057,7 @@
         <w:rPr>
           <w:noProof/>
         </w:rPr>
-        <w:instrText xml:space="preserve"> PAGEREF _Toc468114351 \h </w:instrText>
+        <w:instrText xml:space="preserve"> PAGEREF _Toc468115258 \h </w:instrText>
       </w:r>
       <w:r>
         <w:rPr>
@@ -4088,7 +4074,7 @@
         <w:rPr>
           <w:noProof/>
         </w:rPr>
-        <w:t>48</w:t>
+        <w:t>47</w:t>
       </w:r>
       <w:r>
         <w:rPr>
@@ -4106,7 +4092,7 @@
         <w:rPr>
           <w:rFonts w:asciiTheme="minorHAnsi" w:eastAsiaTheme="minorEastAsia" w:hAnsiTheme="minorHAnsi"/>
           <w:noProof/>
-          <w:lang w:val="es-ES"/>
+          <w:lang w:val="en-US"/>
         </w:rPr>
       </w:pPr>
       <w:r>
@@ -4131,7 +4117,7 @@
         <w:rPr>
           <w:noProof/>
         </w:rPr>
-        <w:instrText xml:space="preserve"> PAGEREF _Toc468114352 \h </w:instrText>
+        <w:instrText xml:space="preserve"> PAGEREF _Toc468115259 \h </w:instrText>
       </w:r>
       <w:r>
         <w:rPr>
@@ -4148,7 +4134,7 @@
         <w:rPr>
           <w:noProof/>
         </w:rPr>
-        <w:t>48</w:t>
+        <w:t>47</w:t>
       </w:r>
       <w:r>
         <w:rPr>
@@ -4166,7 +4152,7 @@
         <w:rPr>
           <w:rFonts w:asciiTheme="minorHAnsi" w:eastAsiaTheme="minorEastAsia" w:hAnsiTheme="minorHAnsi"/>
           <w:noProof/>
-          <w:lang w:val="es-ES"/>
+          <w:lang w:val="en-US"/>
         </w:rPr>
       </w:pPr>
       <w:r>
@@ -4191,7 +4177,7 @@
         <w:rPr>
           <w:noProof/>
         </w:rPr>
-        <w:instrText xml:space="preserve"> PAGEREF _Toc468114353 \h </w:instrText>
+        <w:instrText xml:space="preserve"> PAGEREF _Toc468115260 \h </w:instrText>
       </w:r>
       <w:r>
         <w:rPr>
@@ -4208,7 +4194,7 @@
         <w:rPr>
           <w:noProof/>
         </w:rPr>
-        <w:t>48</w:t>
+        <w:t>47</w:t>
       </w:r>
       <w:r>
         <w:rPr>
@@ -4226,7 +4212,7 @@
         <w:rPr>
           <w:rFonts w:asciiTheme="minorHAnsi" w:eastAsiaTheme="minorEastAsia" w:hAnsiTheme="minorHAnsi"/>
           <w:noProof/>
-          <w:lang w:val="es-ES"/>
+          <w:lang w:val="en-US"/>
         </w:rPr>
       </w:pPr>
       <w:r>
@@ -4251,7 +4237,7 @@
         <w:rPr>
           <w:noProof/>
         </w:rPr>
-        <w:instrText xml:space="preserve"> PAGEREF _Toc468114354 \h </w:instrText>
+        <w:instrText xml:space="preserve"> PAGEREF _Toc468115261 \h </w:instrText>
       </w:r>
       <w:r>
         <w:rPr>
@@ -4268,7 +4254,7 @@
         <w:rPr>
           <w:noProof/>
         </w:rPr>
-        <w:t>49</w:t>
+        <w:t>48</w:t>
       </w:r>
       <w:r>
         <w:rPr>
@@ -4286,7 +4272,7 @@
         <w:rPr>
           <w:rFonts w:asciiTheme="minorHAnsi" w:eastAsiaTheme="minorEastAsia" w:hAnsiTheme="minorHAnsi"/>
           <w:noProof/>
-          <w:lang w:val="es-ES"/>
+          <w:lang w:val="en-US"/>
         </w:rPr>
       </w:pPr>
       <w:r>
@@ -4311,7 +4297,7 @@
         <w:rPr>
           <w:noProof/>
         </w:rPr>
-        <w:instrText xml:space="preserve"> PAGEREF _Toc468114355 \h </w:instrText>
+        <w:instrText xml:space="preserve"> PAGEREF _Toc468115262 \h </w:instrText>
       </w:r>
       <w:r>
         <w:rPr>
@@ -4328,7 +4314,7 @@
         <w:rPr>
           <w:noProof/>
         </w:rPr>
-        <w:t>49</w:t>
+        <w:t>48</w:t>
       </w:r>
       <w:r>
         <w:rPr>
@@ -4346,7 +4332,7 @@
         <w:rPr>
           <w:rFonts w:asciiTheme="minorHAnsi" w:eastAsiaTheme="minorEastAsia" w:hAnsiTheme="minorHAnsi"/>
           <w:noProof/>
-          <w:lang w:val="es-ES"/>
+          <w:lang w:val="en-US"/>
         </w:rPr>
       </w:pPr>
       <w:r>
@@ -4371,7 +4357,7 @@
         <w:rPr>
           <w:noProof/>
         </w:rPr>
-        <w:instrText xml:space="preserve"> PAGEREF _Toc468114356 \h </w:instrText>
+        <w:instrText xml:space="preserve"> PAGEREF _Toc468115263 \h </w:instrText>
       </w:r>
       <w:r>
         <w:rPr>
@@ -4388,7 +4374,7 @@
         <w:rPr>
           <w:noProof/>
         </w:rPr>
-        <w:t>50</w:t>
+        <w:t>49</w:t>
       </w:r>
       <w:r>
         <w:rPr>
@@ -4406,7 +4392,7 @@
         <w:rPr>
           <w:rFonts w:asciiTheme="minorHAnsi" w:eastAsiaTheme="minorEastAsia" w:hAnsiTheme="minorHAnsi"/>
           <w:noProof/>
-          <w:lang w:val="es-ES"/>
+          <w:lang w:val="en-US"/>
         </w:rPr>
       </w:pPr>
       <w:r>
@@ -4431,7 +4417,7 @@
         <w:rPr>
           <w:noProof/>
         </w:rPr>
-        <w:instrText xml:space="preserve"> PAGEREF _Toc468114357 \h </w:instrText>
+        <w:instrText xml:space="preserve"> PAGEREF _Toc468115264 \h </w:instrText>
       </w:r>
       <w:r>
         <w:rPr>
@@ -4448,7 +4434,7 @@
         <w:rPr>
           <w:noProof/>
         </w:rPr>
-        <w:t>50</w:t>
+        <w:t>49</w:t>
       </w:r>
       <w:r>
         <w:rPr>
@@ -4466,7 +4452,7 @@
         <w:rPr>
           <w:rFonts w:asciiTheme="minorHAnsi" w:eastAsiaTheme="minorEastAsia" w:hAnsiTheme="minorHAnsi"/>
           <w:noProof/>
-          <w:lang w:val="es-ES"/>
+          <w:lang w:val="en-US"/>
         </w:rPr>
       </w:pPr>
       <w:r>
@@ -4491,7 +4477,7 @@
         <w:rPr>
           <w:noProof/>
         </w:rPr>
-        <w:instrText xml:space="preserve"> PAGEREF _Toc468114358 \h </w:instrText>
+        <w:instrText xml:space="preserve"> PAGEREF _Toc468115265 \h </w:instrText>
       </w:r>
       <w:r>
         <w:rPr>
@@ -4508,7 +4494,7 @@
         <w:rPr>
           <w:noProof/>
         </w:rPr>
-        <w:t>51</w:t>
+        <w:t>50</w:t>
       </w:r>
       <w:r>
         <w:rPr>
@@ -4526,7 +4512,7 @@
         <w:rPr>
           <w:rFonts w:asciiTheme="minorHAnsi" w:eastAsiaTheme="minorEastAsia" w:hAnsiTheme="minorHAnsi"/>
           <w:noProof/>
-          <w:lang w:val="es-ES"/>
+          <w:lang w:val="en-US"/>
         </w:rPr>
       </w:pPr>
       <w:r>
@@ -4551,7 +4537,7 @@
         <w:rPr>
           <w:noProof/>
         </w:rPr>
-        <w:instrText xml:space="preserve"> PAGEREF _Toc468114359 \h </w:instrText>
+        <w:instrText xml:space="preserve"> PAGEREF _Toc468115266 \h </w:instrText>
       </w:r>
       <w:r>
         <w:rPr>
@@ -4568,7 +4554,7 @@
         <w:rPr>
           <w:noProof/>
         </w:rPr>
-        <w:t>51</w:t>
+        <w:t>50</w:t>
       </w:r>
       <w:r>
         <w:rPr>
@@ -4586,7 +4572,7 @@
         <w:rPr>
           <w:rFonts w:asciiTheme="minorHAnsi" w:eastAsiaTheme="minorEastAsia" w:hAnsiTheme="minorHAnsi"/>
           <w:noProof/>
-          <w:lang w:val="es-ES"/>
+          <w:lang w:val="en-US"/>
         </w:rPr>
       </w:pPr>
       <w:r>
@@ -4611,7 +4597,7 @@
         <w:rPr>
           <w:noProof/>
         </w:rPr>
-        <w:instrText xml:space="preserve"> PAGEREF _Toc468114360 \h </w:instrText>
+        <w:instrText xml:space="preserve"> PAGEREF _Toc468115267 \h </w:instrText>
       </w:r>
       <w:r>
         <w:rPr>
@@ -4628,7 +4614,7 @@
         <w:rPr>
           <w:noProof/>
         </w:rPr>
-        <w:t>52</w:t>
+        <w:t>51</w:t>
       </w:r>
       <w:r>
         <w:rPr>
@@ -4646,7 +4632,7 @@
         <w:rPr>
           <w:rFonts w:asciiTheme="minorHAnsi" w:eastAsiaTheme="minorEastAsia" w:hAnsiTheme="minorHAnsi"/>
           <w:noProof/>
-          <w:lang w:val="es-ES"/>
+          <w:lang w:val="en-US"/>
         </w:rPr>
       </w:pPr>
       <w:r>
@@ -4671,7 +4657,7 @@
         <w:rPr>
           <w:noProof/>
         </w:rPr>
-        <w:instrText xml:space="preserve"> PAGEREF _Toc468114361 \h </w:instrText>
+        <w:instrText xml:space="preserve"> PAGEREF _Toc468115268 \h </w:instrText>
       </w:r>
       <w:r>
         <w:rPr>
@@ -4688,7 +4674,7 @@
         <w:rPr>
           <w:noProof/>
         </w:rPr>
-        <w:t>52</w:t>
+        <w:t>51</w:t>
       </w:r>
       <w:r>
         <w:rPr>
@@ -4706,7 +4692,7 @@
         <w:rPr>
           <w:rFonts w:asciiTheme="minorHAnsi" w:eastAsiaTheme="minorEastAsia" w:hAnsiTheme="minorHAnsi"/>
           <w:noProof/>
-          <w:lang w:val="es-ES"/>
+          <w:lang w:val="en-US"/>
         </w:rPr>
       </w:pPr>
       <w:r>
@@ -4731,7 +4717,7 @@
         <w:rPr>
           <w:noProof/>
         </w:rPr>
-        <w:instrText xml:space="preserve"> PAGEREF _Toc468114362 \h </w:instrText>
+        <w:instrText xml:space="preserve"> PAGEREF _Toc468115269 \h </w:instrText>
       </w:r>
       <w:r>
         <w:rPr>
@@ -4748,7 +4734,7 @@
         <w:rPr>
           <w:noProof/>
         </w:rPr>
-        <w:t>53</w:t>
+        <w:t>52</w:t>
       </w:r>
       <w:r>
         <w:rPr>
@@ -4766,7 +4752,7 @@
         <w:rPr>
           <w:rFonts w:asciiTheme="minorHAnsi" w:eastAsiaTheme="minorEastAsia" w:hAnsiTheme="minorHAnsi"/>
           <w:noProof/>
-          <w:lang w:val="es-ES"/>
+          <w:lang w:val="en-US"/>
         </w:rPr>
       </w:pPr>
       <w:r>
@@ -4791,7 +4777,7 @@
         <w:rPr>
           <w:noProof/>
         </w:rPr>
-        <w:instrText xml:space="preserve"> PAGEREF _Toc468114363 \h </w:instrText>
+        <w:instrText xml:space="preserve"> PAGEREF _Toc468115270 \h </w:instrText>
       </w:r>
       <w:r>
         <w:rPr>
@@ -4808,7 +4794,7 @@
         <w:rPr>
           <w:noProof/>
         </w:rPr>
-        <w:t>53</w:t>
+        <w:t>52</w:t>
       </w:r>
       <w:r>
         <w:rPr>
@@ -4826,7 +4812,7 @@
         <w:rPr>
           <w:rFonts w:asciiTheme="minorHAnsi" w:eastAsiaTheme="minorEastAsia" w:hAnsiTheme="minorHAnsi"/>
           <w:noProof/>
-          <w:lang w:val="es-ES"/>
+          <w:lang w:val="en-US"/>
         </w:rPr>
       </w:pPr>
       <w:r>
@@ -4851,7 +4837,7 @@
         <w:rPr>
           <w:noProof/>
         </w:rPr>
-        <w:instrText xml:space="preserve"> PAGEREF _Toc468114364 \h </w:instrText>
+        <w:instrText xml:space="preserve"> PAGEREF _Toc468115271 \h </w:instrText>
       </w:r>
       <w:r>
         <w:rPr>
@@ -4868,7 +4854,7 @@
         <w:rPr>
           <w:noProof/>
         </w:rPr>
-        <w:t>54</w:t>
+        <w:t>53</w:t>
       </w:r>
       <w:r>
         <w:rPr>
@@ -4886,7 +4872,7 @@
         <w:rPr>
           <w:rFonts w:asciiTheme="minorHAnsi" w:eastAsiaTheme="minorEastAsia" w:hAnsiTheme="minorHAnsi"/>
           <w:noProof/>
-          <w:lang w:val="es-ES"/>
+          <w:lang w:val="en-US"/>
         </w:rPr>
       </w:pPr>
       <w:r>
@@ -4911,7 +4897,7 @@
         <w:rPr>
           <w:noProof/>
         </w:rPr>
-        <w:instrText xml:space="preserve"> PAGEREF _Toc468114365 \h </w:instrText>
+        <w:instrText xml:space="preserve"> PAGEREF _Toc468115272 \h </w:instrText>
       </w:r>
       <w:r>
         <w:rPr>
@@ -4928,7 +4914,7 @@
         <w:rPr>
           <w:noProof/>
         </w:rPr>
-        <w:t>54</w:t>
+        <w:t>53</w:t>
       </w:r>
       <w:r>
         <w:rPr>
@@ -4946,13 +4932,13 @@
         <w:rPr>
           <w:rFonts w:asciiTheme="minorHAnsi" w:eastAsiaTheme="minorEastAsia" w:hAnsiTheme="minorHAnsi"/>
           <w:noProof/>
-          <w:lang w:val="es-ES"/>
-        </w:rPr>
-      </w:pPr>
-      <w:r>
-        <w:rPr>
-          <w:noProof/>
-          <w:lang w:val="es-ES"/>
+          <w:lang w:val="en-US"/>
+        </w:rPr>
+      </w:pPr>
+      <w:r>
+        <w:rPr>
+          <w:noProof/>
+          <w:lang w:val="en-US"/>
         </w:rPr>
         <w:t>Bibliografía</w:t>
       </w:r>
@@ -4972,7 +4958,7 @@
         <w:rPr>
           <w:noProof/>
         </w:rPr>
-        <w:instrText xml:space="preserve"> PAGEREF _Toc468114366 \h </w:instrText>
+        <w:instrText xml:space="preserve"> PAGEREF _Toc468115273 \h </w:instrText>
       </w:r>
       <w:r>
         <w:rPr>
@@ -5012,14 +4998,14 @@
       <w:pPr>
         <w:pStyle w:val="Heading1"/>
       </w:pPr>
-      <w:bookmarkStart w:id="5" w:name="_Toc461389033"/>
-      <w:bookmarkStart w:id="6" w:name="_Toc462151333"/>
-      <w:bookmarkStart w:id="7" w:name="_Toc462166093"/>
-      <w:bookmarkStart w:id="8" w:name="_Toc462170129"/>
-      <w:bookmarkStart w:id="9" w:name="_Toc462173476"/>
-      <w:bookmarkStart w:id="10" w:name="_Toc462870435"/>
-      <w:bookmarkStart w:id="11" w:name="_Toc467855616"/>
-      <w:bookmarkStart w:id="12" w:name="_Toc468114291"/>
+      <w:bookmarkStart w:id="6" w:name="_Toc461389033"/>
+      <w:bookmarkStart w:id="7" w:name="_Toc462151333"/>
+      <w:bookmarkStart w:id="8" w:name="_Toc462166093"/>
+      <w:bookmarkStart w:id="9" w:name="_Toc462170129"/>
+      <w:bookmarkStart w:id="10" w:name="_Toc462173476"/>
+      <w:bookmarkStart w:id="11" w:name="_Toc462870435"/>
+      <w:bookmarkStart w:id="12" w:name="_Toc467855616"/>
+      <w:bookmarkStart w:id="13" w:name="_Toc468115198"/>
       <w:r>
         <w:lastRenderedPageBreak/>
         <w:t>Lista</w:t>
@@ -5027,7 +5013,6 @@
       <w:r>
         <w:t xml:space="preserve"> de figuras</w:t>
       </w:r>
-      <w:bookmarkEnd w:id="5"/>
       <w:bookmarkEnd w:id="6"/>
       <w:bookmarkEnd w:id="7"/>
       <w:bookmarkEnd w:id="8"/>
@@ -5035,12 +5020,13 @@
       <w:bookmarkEnd w:id="10"/>
       <w:bookmarkEnd w:id="11"/>
       <w:bookmarkEnd w:id="12"/>
-    </w:p>
-    <w:bookmarkStart w:id="13" w:name="_Toc461389034"/>
-    <w:bookmarkStart w:id="14" w:name="_Toc462151334"/>
-    <w:bookmarkStart w:id="15" w:name="_Toc462166094"/>
-    <w:bookmarkStart w:id="16" w:name="_Toc462170130"/>
-    <w:bookmarkStart w:id="17" w:name="_Toc462173477"/>
+      <w:bookmarkEnd w:id="13"/>
+    </w:p>
+    <w:bookmarkStart w:id="14" w:name="_Toc461389034"/>
+    <w:bookmarkStart w:id="15" w:name="_Toc462151334"/>
+    <w:bookmarkStart w:id="16" w:name="_Toc462166094"/>
+    <w:bookmarkStart w:id="17" w:name="_Toc462170130"/>
+    <w:bookmarkStart w:id="18" w:name="_Toc462173477"/>
     <w:p>
       <w:pPr>
         <w:pStyle w:val="TableofFigures"/>
@@ -5509,9 +5495,9 @@
           <w:rFonts w:eastAsiaTheme="minorHAnsi"/>
         </w:rPr>
       </w:pPr>
-      <w:bookmarkStart w:id="18" w:name="_Toc462870436"/>
-      <w:bookmarkStart w:id="19" w:name="_Toc467855617"/>
-      <w:bookmarkStart w:id="20" w:name="_Toc468114292"/>
+      <w:bookmarkStart w:id="19" w:name="_Toc462870436"/>
+      <w:bookmarkStart w:id="20" w:name="_Toc467855617"/>
+      <w:bookmarkStart w:id="21" w:name="_Toc468115199"/>
       <w:r>
         <w:rPr>
           <w:rFonts w:eastAsiaTheme="minorHAnsi"/>
@@ -5525,7 +5511,6 @@
         </w:rPr>
         <w:t xml:space="preserve"> de tablas</w:t>
       </w:r>
-      <w:bookmarkEnd w:id="13"/>
       <w:bookmarkEnd w:id="14"/>
       <w:bookmarkEnd w:id="15"/>
       <w:bookmarkEnd w:id="16"/>
@@ -5533,6 +5518,7 @@
       <w:bookmarkEnd w:id="18"/>
       <w:bookmarkEnd w:id="19"/>
       <w:bookmarkEnd w:id="20"/>
+      <w:bookmarkEnd w:id="21"/>
     </w:p>
     <w:p/>
     <w:p>
@@ -6371,12 +6357,12 @@
       <w:pPr>
         <w:pStyle w:val="Heading1"/>
       </w:pPr>
-      <w:bookmarkStart w:id="21" w:name="_Toc468114293"/>
+      <w:bookmarkStart w:id="22" w:name="_Toc468115200"/>
       <w:r>
         <w:lastRenderedPageBreak/>
         <w:t>Introducción</w:t>
       </w:r>
-      <w:bookmarkEnd w:id="21"/>
+      <w:bookmarkEnd w:id="22"/>
     </w:p>
     <w:p>
       <w:r>
@@ -6397,14 +6383,14 @@
           <w:lang w:val="es-ES"/>
         </w:rPr>
       </w:pPr>
-      <w:bookmarkStart w:id="22" w:name="_Toc468114294"/>
+      <w:bookmarkStart w:id="23" w:name="_Toc468115201"/>
       <w:r>
         <w:rPr>
           <w:lang w:val="es-ES"/>
         </w:rPr>
         <w:t>Diccionario</w:t>
       </w:r>
-      <w:bookmarkEnd w:id="22"/>
+      <w:bookmarkEnd w:id="23"/>
     </w:p>
     <w:p>
       <w:pPr>
@@ -6550,22 +6536,22 @@
       <w:pPr>
         <w:pStyle w:val="Heading2"/>
       </w:pPr>
-      <w:bookmarkStart w:id="23" w:name="_Toc468114295"/>
+      <w:bookmarkStart w:id="24" w:name="_Toc468115202"/>
       <w:r>
         <w:lastRenderedPageBreak/>
         <w:t>Descripción del caso</w:t>
       </w:r>
-      <w:bookmarkEnd w:id="23"/>
+      <w:bookmarkEnd w:id="24"/>
     </w:p>
     <w:p>
       <w:pPr>
         <w:pStyle w:val="Heading3"/>
       </w:pPr>
-      <w:bookmarkStart w:id="24" w:name="_Toc468114296"/>
+      <w:bookmarkStart w:id="25" w:name="_Toc468115203"/>
       <w:r>
         <w:t>Descripción de la empresa</w:t>
       </w:r>
-      <w:bookmarkEnd w:id="24"/>
+      <w:bookmarkEnd w:id="25"/>
     </w:p>
     <w:p>
       <w:r>
@@ -6583,15 +6569,7 @@
         <w:t>tecnólogos</w:t>
       </w:r>
       <w:r>
-        <w:t xml:space="preserve"> médicos, enfermeras y operadores para ofrecer diversos procedimientos a sus clientes, entre ellos consultas médicas, exámenes e </w:t>
-      </w:r>
-      <w:proofErr w:type="spellStart"/>
-      <w:r>
-        <w:t>imagenología</w:t>
-      </w:r>
-      <w:proofErr w:type="spellEnd"/>
-      <w:r>
-        <w:t xml:space="preserve">. </w:t>
+        <w:t xml:space="preserve"> médicos, enfermeras y operadores para ofrecer diversos procedimientos a sus clientes, entre ellos consultas médicas, exámenes e imagenología. </w:t>
       </w:r>
     </w:p>
     <w:p/>
@@ -6599,26 +6577,18 @@
       <w:pPr>
         <w:pStyle w:val="Heading3"/>
       </w:pPr>
-      <w:bookmarkStart w:id="25" w:name="_Toc468114297"/>
+      <w:bookmarkStart w:id="26" w:name="_Toc468115204"/>
       <w:r>
         <w:t>Descripción del modelo de negocios</w:t>
       </w:r>
-      <w:bookmarkEnd w:id="25"/>
+      <w:bookmarkEnd w:id="26"/>
     </w:p>
     <w:p>
       <w:r>
         <w:t xml:space="preserve">El documento provisto es insuficiente para derivar el modelo de negocios </w:t>
       </w:r>
       <w:r>
-        <w:t xml:space="preserve">completo, sin </w:t>
-      </w:r>
-      <w:proofErr w:type="gramStart"/>
-      <w:r>
-        <w:t>embargo</w:t>
-      </w:r>
-      <w:proofErr w:type="gramEnd"/>
-      <w:r>
-        <w:t xml:space="preserve"> se puede generar un primer vistazo al modelo utilizando la herramienta </w:t>
+        <w:t xml:space="preserve">completo, sin embargo se puede generar un primer vistazo al modelo utilizando la herramienta </w:t>
       </w:r>
       <w:r>
         <w:t>CANVAS</w:t>
@@ -6628,7 +6598,6 @@
           <w:id w:val="-695071312"/>
           <w:citation/>
         </w:sdtPr>
-        <w:sdtEndPr/>
         <w:sdtContent>
           <w:r>
             <w:fldChar w:fldCharType="begin"/>
@@ -6682,15 +6651,7 @@
         <w:t xml:space="preserve">Propuesta de valor: ofrecer </w:t>
       </w:r>
       <w:r>
-        <w:t xml:space="preserve">consultas médicas, exámenes médicos y servicios de </w:t>
-      </w:r>
-      <w:proofErr w:type="spellStart"/>
-      <w:r>
-        <w:t>imagenología</w:t>
-      </w:r>
-      <w:proofErr w:type="spellEnd"/>
-      <w:r>
-        <w:t>.</w:t>
+        <w:t>consultas médicas, exámenes médicos y servicios de imagenología.</w:t>
       </w:r>
     </w:p>
     <w:p>
@@ -6828,13 +6789,8 @@
         </w:numPr>
       </w:pPr>
       <w:r>
-        <w:t xml:space="preserve">Examen de </w:t>
-      </w:r>
-      <w:proofErr w:type="spellStart"/>
-      <w:r>
-        <w:t>imagenología</w:t>
-      </w:r>
-      <w:proofErr w:type="spellEnd"/>
+        <w:t>Examen de imagenología</w:t>
+      </w:r>
     </w:p>
     <w:p>
       <w:pPr>
@@ -6918,7 +6874,7 @@
       <w:pPr>
         <w:pStyle w:val="Heading3"/>
       </w:pPr>
-      <w:bookmarkStart w:id="26" w:name="_Toc468114298"/>
+      <w:bookmarkStart w:id="27" w:name="_Toc468115205"/>
       <w:r>
         <w:lastRenderedPageBreak/>
         <w:t>Descripción</w:t>
@@ -6929,7 +6885,7 @@
       <w:r>
         <w:t xml:space="preserve"> problema</w:t>
       </w:r>
-      <w:bookmarkEnd w:id="26"/>
+      <w:bookmarkEnd w:id="27"/>
     </w:p>
     <w:p/>
     <w:p>
@@ -7990,8 +7946,6 @@
         </mc:AlternateContent>
       </w:r>
     </w:p>
-    <w:bookmarkStart w:id="27" w:name="_GoBack"/>
-    <w:bookmarkEnd w:id="27"/>
     <w:p>
       <w:r>
         <w:rPr>
@@ -9704,7 +9658,7 @@
       <w:pPr>
         <w:pStyle w:val="Heading2"/>
       </w:pPr>
-      <w:bookmarkStart w:id="32" w:name="_Toc468114299"/>
+      <w:bookmarkStart w:id="32" w:name="_Toc468115206"/>
       <w:r>
         <w:lastRenderedPageBreak/>
         <w:t>Alcance</w:t>
@@ -9715,7 +9669,7 @@
       <w:pPr>
         <w:pStyle w:val="Heading3"/>
       </w:pPr>
-      <w:bookmarkStart w:id="33" w:name="_Toc468114300"/>
+      <w:bookmarkStart w:id="33" w:name="_Toc468115207"/>
       <w:r>
         <w:t>Objetivos</w:t>
       </w:r>
@@ -9851,49 +9805,6 @@
     </w:p>
     <w:p>
       <w:pPr>
-        <w:ind w:right="333"/>
-        <w:jc w:val="both"/>
-        <w:rPr>
-          <w:rFonts w:cstheme="minorHAnsi"/>
-        </w:rPr>
-      </w:pPr>
-    </w:p>
-    <w:p>
-      <w:pPr>
-        <w:rPr>
-          <w:i/>
-          <w:iCs/>
-          <w:color w:val="44546A" w:themeColor="text2"/>
-          <w:sz w:val="18"/>
-          <w:szCs w:val="18"/>
-        </w:rPr>
-      </w:pPr>
-    </w:p>
-    <w:p>
-      <w:r>
-        <w:t>Detalle de los objetivos específicos usando S.M.A.R.T</w:t>
-      </w:r>
-      <w:r>
-        <w:t xml:space="preserve"> están disponibles en el anexo “</w:t>
-      </w:r>
-      <w:r>
-        <w:t xml:space="preserve">Anexo-1 </w:t>
-      </w:r>
-      <w:proofErr w:type="spellStart"/>
-      <w:r>
-        <w:t>objetivos_especificos_tabla</w:t>
-      </w:r>
-      <w:proofErr w:type="spellEnd"/>
-      <w:r>
-        <w:t>”</w:t>
-      </w:r>
-      <w:r>
-        <w:t xml:space="preserve">. </w:t>
-      </w:r>
-    </w:p>
-    <w:p/>
-    <w:p>
-      <w:pPr>
         <w:rPr>
           <w:rFonts w:asciiTheme="majorHAnsi" w:eastAsiaTheme="majorEastAsia" w:hAnsiTheme="majorHAnsi" w:cstheme="majorBidi"/>
           <w:color w:val="2E74B5" w:themeColor="accent1" w:themeShade="BF"/>
@@ -9901,17 +9812,13 @@
           <w:szCs w:val="26"/>
         </w:rPr>
       </w:pPr>
-      <w:r>
-        <w:br w:type="page"/>
-      </w:r>
     </w:p>
     <w:p>
       <w:pPr>
         <w:pStyle w:val="Heading3"/>
       </w:pPr>
-      <w:bookmarkStart w:id="34" w:name="_Toc468114301"/>
-      <w:r>
-        <w:lastRenderedPageBreak/>
+      <w:bookmarkStart w:id="34" w:name="_Toc468115208"/>
+      <w:r>
         <w:t>Descripción del proyecto</w:t>
       </w:r>
       <w:bookmarkEnd w:id="34"/>
@@ -9950,7 +9857,7 @@
       <w:pPr>
         <w:pStyle w:val="Heading3"/>
       </w:pPr>
-      <w:bookmarkStart w:id="35" w:name="_Toc468114302"/>
+      <w:bookmarkStart w:id="35" w:name="_Toc468115209"/>
       <w:r>
         <w:t>Descripción del producto</w:t>
       </w:r>
@@ -9979,7 +9886,6 @@
           <w:id w:val="-2133238052"/>
           <w:citation/>
         </w:sdtPr>
-        <w:sdtEndPr/>
         <w:sdtContent>
           <w:r>
             <w:fldChar w:fldCharType="begin"/>
@@ -10026,7 +9932,7 @@
       <w:pPr>
         <w:pStyle w:val="Heading2"/>
       </w:pPr>
-      <w:bookmarkStart w:id="36" w:name="_Toc468114303"/>
+      <w:bookmarkStart w:id="36" w:name="_Toc468115210"/>
       <w:r>
         <w:lastRenderedPageBreak/>
         <w:t>Condiciones asumidas</w:t>
@@ -10168,21 +10074,7 @@
         <w:rPr>
           <w:lang w:val="es-ES"/>
         </w:rPr>
-        <w:t xml:space="preserve">Los días de atención son de lunes a viernes entre 8:00 y 19:00 </w:t>
-      </w:r>
-      <w:proofErr w:type="spellStart"/>
-      <w:r>
-        <w:rPr>
-          <w:lang w:val="es-ES"/>
-        </w:rPr>
-        <w:t>hrs</w:t>
-      </w:r>
-      <w:proofErr w:type="spellEnd"/>
-      <w:r>
-        <w:rPr>
-          <w:lang w:val="es-ES"/>
-        </w:rPr>
-        <w:t>. inclusive.</w:t>
+        <w:t>Los días de atención son de lunes a viernes entre 8:00 y 19:00 hrs. inclusive.</w:t>
       </w:r>
     </w:p>
     <w:p>
@@ -10208,7 +10100,7 @@
       <w:pPr>
         <w:pStyle w:val="Heading2"/>
       </w:pPr>
-      <w:bookmarkStart w:id="37" w:name="_Toc468114304"/>
+      <w:bookmarkStart w:id="37" w:name="_Toc468115211"/>
       <w:r>
         <w:t>Restricciones</w:t>
       </w:r>
@@ -10298,15 +10190,7 @@
         </w:numPr>
       </w:pPr>
       <w:r>
-        <w:t xml:space="preserve">Se debe desarrollar un Web </w:t>
-      </w:r>
-      <w:proofErr w:type="spellStart"/>
-      <w:r>
-        <w:t>Service</w:t>
-      </w:r>
-      <w:proofErr w:type="spellEnd"/>
-      <w:r>
-        <w:t>.</w:t>
+        <w:t>Se debe desarrollar un Web Service.</w:t>
       </w:r>
     </w:p>
     <w:p>
@@ -10389,7 +10273,7 @@
       <w:pPr>
         <w:pStyle w:val="Heading2"/>
       </w:pPr>
-      <w:bookmarkStart w:id="38" w:name="_Toc468114305"/>
+      <w:bookmarkStart w:id="38" w:name="_Toc468115212"/>
       <w:r>
         <w:lastRenderedPageBreak/>
         <w:t>Entregables</w:t>
@@ -11332,23 +11216,7 @@
                 <w:rFonts w:cs="Times New Roman"/>
                 <w:color w:val="0070C0"/>
               </w:rPr>
-              <w:t xml:space="preserve">proyecto, </w:t>
-            </w:r>
-            <w:proofErr w:type="gramStart"/>
-            <w:r>
-              <w:rPr>
-                <w:rFonts w:cs="Times New Roman"/>
-                <w:color w:val="0070C0"/>
-              </w:rPr>
-              <w:t>asignación  de</w:t>
-            </w:r>
-            <w:proofErr w:type="gramEnd"/>
-            <w:r>
-              <w:rPr>
-                <w:rFonts w:cs="Times New Roman"/>
-                <w:color w:val="0070C0"/>
-              </w:rPr>
-              <w:t xml:space="preserve">  roles y</w:t>
+              <w:t>proyecto, asignación  de  roles y</w:t>
             </w:r>
             <w:r>
               <w:rPr>
@@ -12210,29 +12078,7 @@
                 <w:sz w:val="24"/>
                 <w:szCs w:val="24"/>
               </w:rPr>
-              <w:t xml:space="preserve">Web </w:t>
-            </w:r>
-            <w:proofErr w:type="spellStart"/>
-            <w:r>
-              <w:rPr>
-                <w:rFonts w:cs="Times New Roman"/>
-                <w:i w:val="0"/>
-                <w:color w:val="0070C0"/>
-                <w:sz w:val="24"/>
-                <w:szCs w:val="24"/>
-              </w:rPr>
-              <w:t>Service</w:t>
-            </w:r>
-            <w:proofErr w:type="spellEnd"/>
-            <w:r>
-              <w:rPr>
-                <w:rFonts w:cs="Times New Roman"/>
-                <w:i w:val="0"/>
-                <w:color w:val="0070C0"/>
-                <w:sz w:val="24"/>
-                <w:szCs w:val="24"/>
-              </w:rPr>
-              <w:t xml:space="preserve"> que simula la conexión con empresas proveedoras de seguros de salud</w:t>
+              <w:t>Web Service que simula la conexión con empresas proveedoras de seguros de salud</w:t>
             </w:r>
           </w:p>
         </w:tc>
@@ -12351,29 +12197,7 @@
                 <w:sz w:val="24"/>
                 <w:szCs w:val="24"/>
               </w:rPr>
-              <w:t xml:space="preserve">Documentos y capa de negocios de software. Incluye el web </w:t>
-            </w:r>
-            <w:proofErr w:type="spellStart"/>
-            <w:r>
-              <w:rPr>
-                <w:rFonts w:cs="Times New Roman"/>
-                <w:i w:val="0"/>
-                <w:color w:val="0070C0"/>
-                <w:sz w:val="24"/>
-                <w:szCs w:val="24"/>
-              </w:rPr>
-              <w:t>service</w:t>
-            </w:r>
-            <w:proofErr w:type="spellEnd"/>
-            <w:r>
-              <w:rPr>
-                <w:rFonts w:cs="Times New Roman"/>
-                <w:i w:val="0"/>
-                <w:color w:val="0070C0"/>
-                <w:sz w:val="24"/>
-                <w:szCs w:val="24"/>
-              </w:rPr>
-              <w:t xml:space="preserve"> de aseguradora y servicio de pagos</w:t>
+              <w:t>Documentos y capa de negocios de software. Incluye el web service de aseguradora y servicio de pagos</w:t>
             </w:r>
           </w:p>
         </w:tc>
@@ -12847,7 +12671,7 @@
       <w:pPr>
         <w:pStyle w:val="Heading1"/>
       </w:pPr>
-      <w:bookmarkStart w:id="40" w:name="_Toc468114306"/>
+      <w:bookmarkStart w:id="40" w:name="_Toc468115213"/>
       <w:r>
         <w:lastRenderedPageBreak/>
         <w:t>Organización del proyecto</w:t>
@@ -12858,7 +12682,7 @@
       <w:pPr>
         <w:pStyle w:val="Heading2"/>
       </w:pPr>
-      <w:bookmarkStart w:id="41" w:name="_Toc468114307"/>
+      <w:bookmarkStart w:id="41" w:name="_Toc468115214"/>
       <w:r>
         <w:t>Estructura organizacional</w:t>
       </w:r>
@@ -13011,13 +12835,8 @@
           <w:numId w:val="23"/>
         </w:numPr>
       </w:pPr>
-      <w:proofErr w:type="gramStart"/>
-      <w:r>
-        <w:t>Desarrollador java</w:t>
-      </w:r>
-      <w:proofErr w:type="gramEnd"/>
-      <w:r>
-        <w:t>: Encargado de interfaz web</w:t>
+      <w:r>
+        <w:t>Desarrollador java: Encargado de interfaz web</w:t>
       </w:r>
     </w:p>
     <w:p>
@@ -13058,7 +12877,7 @@
       <w:pPr>
         <w:pStyle w:val="Heading2"/>
       </w:pPr>
-      <w:bookmarkStart w:id="44" w:name="_Toc468114308"/>
+      <w:bookmarkStart w:id="44" w:name="_Toc468115215"/>
       <w:r>
         <w:t>Interfaces e interacciones</w:t>
       </w:r>
@@ -13308,15 +13127,7 @@
               <w:cnfStyle w:val="000000000000" w:firstRow="0" w:lastRow="0" w:firstColumn="0" w:lastColumn="0" w:oddVBand="0" w:evenVBand="0" w:oddHBand="0" w:evenHBand="0" w:firstRowFirstColumn="0" w:firstRowLastColumn="0" w:lastRowFirstColumn="0" w:lastRowLastColumn="0"/>
             </w:pPr>
             <w:r>
-              <w:t xml:space="preserve">Se </w:t>
-            </w:r>
-            <w:proofErr w:type="gramStart"/>
-            <w:r>
-              <w:t>ejecutara</w:t>
-            </w:r>
-            <w:proofErr w:type="gramEnd"/>
-            <w:r>
-              <w:t xml:space="preserve"> el control de riesgos y ejecutara el plan de contingencia según corresponda.</w:t>
+              <w:t>Se ejecutara el control de riesgos y ejecutara el plan de contingencia según corresponda.</w:t>
             </w:r>
           </w:p>
         </w:tc>
@@ -13377,15 +13188,7 @@
               <w:cnfStyle w:val="000000100000" w:firstRow="0" w:lastRow="0" w:firstColumn="0" w:lastColumn="0" w:oddVBand="0" w:evenVBand="0" w:oddHBand="1" w:evenHBand="0" w:firstRowFirstColumn="0" w:firstRowLastColumn="0" w:lastRowFirstColumn="0" w:lastRowLastColumn="0"/>
             </w:pPr>
             <w:r>
-              <w:t xml:space="preserve">Se </w:t>
-            </w:r>
-            <w:proofErr w:type="gramStart"/>
-            <w:r>
-              <w:t>ejecutara</w:t>
-            </w:r>
-            <w:proofErr w:type="gramEnd"/>
-            <w:r>
-              <w:t xml:space="preserve"> el control de calidad y ejecutara las correcciones al proceso según corresponda.</w:t>
+              <w:t>Se ejecutara el control de calidad y ejecutara las correcciones al proceso según corresponda.</w:t>
             </w:r>
           </w:p>
         </w:tc>
@@ -13518,23 +13321,7 @@
               <w:cnfStyle w:val="000000100000" w:firstRow="0" w:lastRow="0" w:firstColumn="0" w:lastColumn="0" w:oddVBand="0" w:evenVBand="0" w:oddHBand="1" w:evenHBand="0" w:firstRowFirstColumn="0" w:firstRowLastColumn="0" w:lastRowFirstColumn="0" w:lastRowLastColumn="0"/>
             </w:pPr>
             <w:r>
-              <w:t xml:space="preserve">Se </w:t>
-            </w:r>
-            <w:proofErr w:type="gramStart"/>
-            <w:r>
-              <w:t>ejecutaran</w:t>
-            </w:r>
-            <w:proofErr w:type="gramEnd"/>
-            <w:r>
-              <w:t xml:space="preserve"> las pruebas de humo y verificación de </w:t>
-            </w:r>
-            <w:proofErr w:type="spellStart"/>
-            <w:r>
-              <w:t>mockups</w:t>
-            </w:r>
-            <w:proofErr w:type="spellEnd"/>
-            <w:r>
-              <w:t>.</w:t>
+              <w:t>Se ejecutaran las pruebas de humo y verificación de mockups.</w:t>
             </w:r>
           </w:p>
         </w:tc>
@@ -13589,7 +13376,7 @@
       <w:pPr>
         <w:pStyle w:val="Heading2"/>
       </w:pPr>
-      <w:bookmarkStart w:id="46" w:name="_Toc468114309"/>
+      <w:bookmarkStart w:id="46" w:name="_Toc468115216"/>
       <w:r>
         <w:lastRenderedPageBreak/>
         <w:t>Responsables</w:t>
@@ -14975,7 +14762,7 @@
       <w:pPr>
         <w:pStyle w:val="Heading1"/>
       </w:pPr>
-      <w:bookmarkStart w:id="48" w:name="_Toc468114310"/>
+      <w:bookmarkStart w:id="48" w:name="_Toc468115217"/>
       <w:r>
         <w:lastRenderedPageBreak/>
         <w:t>Proceso de gestión</w:t>
@@ -14986,7 +14773,7 @@
       <w:pPr>
         <w:pStyle w:val="Heading2"/>
       </w:pPr>
-      <w:bookmarkStart w:id="49" w:name="_Toc468114311"/>
+      <w:bookmarkStart w:id="49" w:name="_Toc468115218"/>
       <w:r>
         <w:t>Gestión de riesgos</w:t>
       </w:r>
@@ -15482,19 +15269,11 @@
                 <w:rFonts w:cstheme="minorHAnsi"/>
               </w:rPr>
             </w:pPr>
-            <w:proofErr w:type="gramStart"/>
             <w:r>
               <w:rPr>
                 <w:rFonts w:cstheme="minorHAnsi"/>
               </w:rPr>
-              <w:t>Inconsistencia omitidas</w:t>
-            </w:r>
-            <w:proofErr w:type="gramEnd"/>
-            <w:r>
-              <w:rPr>
-                <w:rFonts w:cstheme="minorHAnsi"/>
-              </w:rPr>
-              <w:t xml:space="preserve"> en los datos</w:t>
+              <w:t>Inconsistencia omitidas en los datos</w:t>
             </w:r>
           </w:p>
         </w:tc>
@@ -17710,7 +17489,7 @@
       <w:pPr>
         <w:pStyle w:val="Heading2"/>
       </w:pPr>
-      <w:bookmarkStart w:id="54" w:name="_Toc468114312"/>
+      <w:bookmarkStart w:id="54" w:name="_Toc468115219"/>
       <w:r>
         <w:lastRenderedPageBreak/>
         <w:t>Mecanismos de control y ajuste</w:t>
@@ -17721,7 +17500,7 @@
       <w:pPr>
         <w:pStyle w:val="Heading3"/>
       </w:pPr>
-      <w:bookmarkStart w:id="55" w:name="_Toc468114313"/>
+      <w:bookmarkStart w:id="55" w:name="_Toc468115220"/>
       <w:r>
         <w:t>Mecanismos para la gestión de calidad</w:t>
       </w:r>
@@ -17849,142 +17628,37 @@
           <w:rFonts w:cs="Times New Roman"/>
           <w:lang w:val="es-ES"/>
         </w:rPr>
-        <w:t xml:space="preserve">Para la gestión de versiones ocuparemos las herramientas tales como: Dropbox, </w:t>
-      </w:r>
-      <w:proofErr w:type="spellStart"/>
-      <w:r>
+        <w:t>Para la gestión de versiones ocuparemos las herramientas tales como: Dropbox, Bitbucket y GitKraken (Primera iteración), luego serán utilizados Github y Github Desktop (Segunda iteración en adelante).</w:t>
+      </w:r>
+    </w:p>
+    <w:p>
+      <w:pPr>
         <w:rPr>
           <w:rFonts w:cs="Times New Roman"/>
           <w:lang w:val="es-ES"/>
         </w:rPr>
-        <w:t>Bitbucket</w:t>
-      </w:r>
-      <w:proofErr w:type="spellEnd"/>
+      </w:pPr>
       <w:r>
         <w:rPr>
           <w:rFonts w:cs="Times New Roman"/>
           <w:lang w:val="es-ES"/>
         </w:rPr>
-        <w:t xml:space="preserve"> y </w:t>
-      </w:r>
-      <w:proofErr w:type="spellStart"/>
-      <w:r>
+        <w:t>Estos software son para la administración de versiones en las que se encuentre el proyecto.</w:t>
+      </w:r>
+    </w:p>
+    <w:p>
+      <w:pPr>
         <w:rPr>
           <w:rFonts w:cs="Times New Roman"/>
           <w:lang w:val="es-ES"/>
         </w:rPr>
-        <w:t>GitKraken</w:t>
-      </w:r>
-      <w:proofErr w:type="spellEnd"/>
+      </w:pPr>
       <w:r>
         <w:rPr>
           <w:rFonts w:cs="Times New Roman"/>
           <w:lang w:val="es-ES"/>
         </w:rPr>
-        <w:t xml:space="preserve"> (Primera iteración), luego serán utilizados </w:t>
-      </w:r>
-      <w:proofErr w:type="spellStart"/>
-      <w:r>
-        <w:rPr>
-          <w:rFonts w:cs="Times New Roman"/>
-          <w:lang w:val="es-ES"/>
-        </w:rPr>
-        <w:t>Github</w:t>
-      </w:r>
-      <w:proofErr w:type="spellEnd"/>
-      <w:r>
-        <w:rPr>
-          <w:rFonts w:cs="Times New Roman"/>
-          <w:lang w:val="es-ES"/>
-        </w:rPr>
-        <w:t xml:space="preserve"> y </w:t>
-      </w:r>
-      <w:proofErr w:type="spellStart"/>
-      <w:r>
-        <w:rPr>
-          <w:rFonts w:cs="Times New Roman"/>
-          <w:lang w:val="es-ES"/>
-        </w:rPr>
-        <w:t>Github</w:t>
-      </w:r>
-      <w:proofErr w:type="spellEnd"/>
-      <w:r>
-        <w:rPr>
-          <w:rFonts w:cs="Times New Roman"/>
-          <w:lang w:val="es-ES"/>
-        </w:rPr>
-        <w:t xml:space="preserve"> Desktop (Segunda iteración en adelante).</w:t>
-      </w:r>
-    </w:p>
-    <w:p>
-      <w:pPr>
-        <w:rPr>
-          <w:rFonts w:cs="Times New Roman"/>
-          <w:lang w:val="es-ES"/>
-        </w:rPr>
-      </w:pPr>
-      <w:proofErr w:type="gramStart"/>
-      <w:r>
-        <w:rPr>
-          <w:rFonts w:cs="Times New Roman"/>
-          <w:lang w:val="es-ES"/>
-        </w:rPr>
-        <w:t>Estos software</w:t>
-      </w:r>
-      <w:proofErr w:type="gramEnd"/>
-      <w:r>
-        <w:rPr>
-          <w:rFonts w:cs="Times New Roman"/>
-          <w:lang w:val="es-ES"/>
-        </w:rPr>
-        <w:t xml:space="preserve"> son para la administración de versiones en las que se encuentre el proyecto.</w:t>
-      </w:r>
-    </w:p>
-    <w:p>
-      <w:pPr>
-        <w:rPr>
-          <w:rFonts w:cs="Times New Roman"/>
-          <w:lang w:val="es-ES"/>
-        </w:rPr>
-      </w:pPr>
-      <w:r>
-        <w:rPr>
-          <w:rFonts w:cs="Times New Roman"/>
-          <w:lang w:val="es-ES"/>
-        </w:rPr>
-        <w:t xml:space="preserve">Para el versionado de documentos y código se usan estas herramientas basadas en </w:t>
-      </w:r>
-      <w:proofErr w:type="spellStart"/>
-      <w:r>
-        <w:rPr>
-          <w:rFonts w:cs="Times New Roman"/>
-          <w:lang w:val="es-ES"/>
-        </w:rPr>
-        <w:t>Git</w:t>
-      </w:r>
-      <w:proofErr w:type="spellEnd"/>
-      <w:r>
-        <w:rPr>
-          <w:rFonts w:cs="Times New Roman"/>
-          <w:lang w:val="es-ES"/>
-        </w:rPr>
-        <w:t>, las cuales permite volver a estados anteriores del proyecto de manera fácil. Los distintos miembros del equipo pueden trabajar en paralelo mediante ramas (</w:t>
-      </w:r>
-      <w:proofErr w:type="spellStart"/>
-      <w:r>
-        <w:rPr>
-          <w:rFonts w:cs="Times New Roman"/>
-          <w:lang w:val="es-ES"/>
-        </w:rPr>
-        <w:t>Branch</w:t>
-      </w:r>
-      <w:proofErr w:type="spellEnd"/>
-      <w:r>
-        <w:rPr>
-          <w:rFonts w:cs="Times New Roman"/>
-          <w:lang w:val="es-ES"/>
-        </w:rPr>
-        <w:t>) y luego unirlas todas en el proyecto principal.</w:t>
+        <w:t>Para el versionado de documentos y código se usan estas herramientas basadas en Git, las cuales permite volver a estados anteriores del proyecto de manera fácil. Los distintos miembros del equipo pueden trabajar en paralelo mediante ramas (Branch) y luego unirlas todas en el proyecto principal.</w:t>
       </w:r>
     </w:p>
     <w:p>
@@ -18048,15 +17722,7 @@
         </w:numPr>
       </w:pPr>
       <w:r>
-        <w:t xml:space="preserve">No ser un </w:t>
-      </w:r>
-      <w:proofErr w:type="spellStart"/>
-      <w:r>
-        <w:t>getter</w:t>
-      </w:r>
-      <w:proofErr w:type="spellEnd"/>
-      <w:r>
-        <w:t>/setter.</w:t>
+        <w:t>No ser un getter/setter.</w:t>
       </w:r>
     </w:p>
     <w:p>
@@ -18098,15 +17764,7 @@
     <w:p>
       <w:r>
         <w:lastRenderedPageBreak/>
-        <w:t xml:space="preserve">Se escribirán utilizando herramientas provistas por los proveedores de la plataforma de desarrollo correspondiente (ej. </w:t>
-      </w:r>
-      <w:proofErr w:type="spellStart"/>
-      <w:r>
-        <w:t>JUnit</w:t>
-      </w:r>
-      <w:proofErr w:type="spellEnd"/>
-      <w:r>
-        <w:t>).</w:t>
+        <w:t>Se escribirán utilizando herramientas provistas por los proveedores de la plataforma de desarrollo correspondiente (ej. JUnit).</w:t>
       </w:r>
     </w:p>
     <w:p>
@@ -18130,31 +17788,7 @@
     </w:p>
     <w:p>
       <w:r>
-        <w:t xml:space="preserve">Cada prueba de integración incorporará entradas de datos </w:t>
-      </w:r>
-      <w:proofErr w:type="spellStart"/>
-      <w:r>
-        <w:t>dummy</w:t>
-      </w:r>
-      <w:proofErr w:type="spellEnd"/>
-      <w:r>
-        <w:t xml:space="preserve">, hará lecturas contra </w:t>
-      </w:r>
-      <w:proofErr w:type="spellStart"/>
-      <w:r>
-        <w:t>webservice</w:t>
-      </w:r>
-      <w:proofErr w:type="spellEnd"/>
-      <w:r>
-        <w:t xml:space="preserve"> y bases de datos de desarrollo con sus debidos </w:t>
-      </w:r>
-      <w:proofErr w:type="spellStart"/>
-      <w:r>
-        <w:t>fixtures</w:t>
-      </w:r>
-      <w:proofErr w:type="spellEnd"/>
-      <w:r>
-        <w:t xml:space="preserve"> y contará con su debida documentación.</w:t>
+        <w:t>Cada prueba de integración incorporará entradas de datos dummy, hará lecturas contra webservice y bases de datos de desarrollo con sus debidos fixtures y contará con su debida documentación.</w:t>
       </w:r>
     </w:p>
     <w:p/>
@@ -18511,15 +18145,7 @@
         </w:numPr>
       </w:pPr>
       <w:r>
-        <w:t xml:space="preserve">Librería </w:t>
-      </w:r>
-      <w:proofErr w:type="spellStart"/>
-      <w:r>
-        <w:t>JUnit</w:t>
-      </w:r>
-      <w:proofErr w:type="spellEnd"/>
-      <w:r>
-        <w:t xml:space="preserve"> para pruebas en Java.</w:t>
+        <w:t>Librería JUnit para pruebas en Java.</w:t>
       </w:r>
     </w:p>
     <w:p>
@@ -18530,13 +18156,8 @@
           <w:numId w:val="15"/>
         </w:numPr>
       </w:pPr>
-      <w:proofErr w:type="spellStart"/>
-      <w:r>
-        <w:t>Unit</w:t>
-      </w:r>
-      <w:proofErr w:type="spellEnd"/>
-      <w:r>
-        <w:t xml:space="preserve"> test VS.</w:t>
+      <w:r>
+        <w:t>Unit test VS.</w:t>
       </w:r>
     </w:p>
     <w:p>
@@ -18764,7 +18385,7 @@
       <w:pPr>
         <w:pStyle w:val="Heading3"/>
       </w:pPr>
-      <w:bookmarkStart w:id="56" w:name="_Toc468114314"/>
+      <w:bookmarkStart w:id="56" w:name="_Toc468115221"/>
       <w:r>
         <w:t>Mecanismos para la gestión de configuración</w:t>
       </w:r>
@@ -18826,7 +18447,7 @@
       <w:pPr>
         <w:pStyle w:val="Heading3"/>
       </w:pPr>
-      <w:bookmarkStart w:id="57" w:name="_Toc468114315"/>
+      <w:bookmarkStart w:id="57" w:name="_Toc468115222"/>
       <w:r>
         <w:lastRenderedPageBreak/>
         <w:t>Mecanismos para verificación</w:t>
@@ -18967,7 +18588,7 @@
       <w:pPr>
         <w:pStyle w:val="Heading3"/>
       </w:pPr>
-      <w:bookmarkStart w:id="58" w:name="_Toc468114316"/>
+      <w:bookmarkStart w:id="58" w:name="_Toc468115223"/>
       <w:r>
         <w:t>Mecanismos para la gestión del proyecto</w:t>
       </w:r>
@@ -18985,63 +18606,22 @@
           <w:rFonts w:cs="Times New Roman"/>
           <w:lang w:val="es-ES"/>
         </w:rPr>
-        <w:t xml:space="preserve">Como mecanismo de monitoreo y control de avances se cuenta principalmente con 2 herramientas, </w:t>
-      </w:r>
-      <w:proofErr w:type="spellStart"/>
-      <w:r>
+        <w:t>Como mecanismo de monitoreo y control de avances se cuenta principalmente con 2 herramientas, Trello y carta Gantt.</w:t>
+      </w:r>
+    </w:p>
+    <w:p>
+      <w:pPr>
         <w:rPr>
           <w:rFonts w:cs="Times New Roman"/>
           <w:lang w:val="es-ES"/>
         </w:rPr>
-        <w:t>Trello</w:t>
-      </w:r>
-      <w:proofErr w:type="spellEnd"/>
+      </w:pPr>
       <w:r>
         <w:rPr>
           <w:rFonts w:cs="Times New Roman"/>
           <w:lang w:val="es-ES"/>
         </w:rPr>
-        <w:t xml:space="preserve"> y carta Gantt.</w:t>
-      </w:r>
-    </w:p>
-    <w:p>
-      <w:pPr>
-        <w:rPr>
-          <w:rFonts w:cs="Times New Roman"/>
-          <w:lang w:val="es-ES"/>
-        </w:rPr>
-      </w:pPr>
-      <w:proofErr w:type="spellStart"/>
-      <w:r>
-        <w:rPr>
-          <w:rFonts w:cs="Times New Roman"/>
-          <w:lang w:val="es-ES"/>
-        </w:rPr>
-        <w:t>Trello</w:t>
-      </w:r>
-      <w:proofErr w:type="spellEnd"/>
-      <w:r>
-        <w:rPr>
-          <w:rFonts w:cs="Times New Roman"/>
-          <w:lang w:val="es-ES"/>
-        </w:rPr>
-        <w:t xml:space="preserve"> es una plataforma web de monitoreo de proyectos basado en el sistema </w:t>
-      </w:r>
-      <w:proofErr w:type="spellStart"/>
-      <w:r>
-        <w:rPr>
-          <w:rFonts w:cs="Times New Roman"/>
-          <w:lang w:val="es-ES"/>
-        </w:rPr>
-        <w:t>kanban</w:t>
-      </w:r>
-      <w:proofErr w:type="spellEnd"/>
-      <w:r>
-        <w:rPr>
-          <w:rFonts w:cs="Times New Roman"/>
-          <w:lang w:val="es-ES"/>
-        </w:rPr>
-        <w:t>, el cual consiste en tarjetas que se van moviendo según el estado de las actividades. Aquí se definen las tareas a corto plazo del proyecto y todo el equipo tiene una visión general del avance.</w:t>
+        <w:t>Trello es una plataforma web de monitoreo de proyectos basado en el sistema kanban, el cual consiste en tarjetas que se van moviendo según el estado de las actividades. Aquí se definen las tareas a corto plazo del proyecto y todo el equipo tiene una visión general del avance.</w:t>
       </w:r>
     </w:p>
     <w:p>
@@ -19242,7 +18822,7 @@
       <w:pPr>
         <w:pStyle w:val="Heading2"/>
       </w:pPr>
-      <w:bookmarkStart w:id="59" w:name="_Toc468114317"/>
+      <w:bookmarkStart w:id="59" w:name="_Toc468115224"/>
       <w:r>
         <w:lastRenderedPageBreak/>
         <w:t>Recursos</w:t>
@@ -20917,7 +20497,7 @@
       <w:pPr>
         <w:pStyle w:val="Heading1"/>
       </w:pPr>
-      <w:bookmarkStart w:id="61" w:name="_Toc468114318"/>
+      <w:bookmarkStart w:id="61" w:name="_Toc468115225"/>
       <w:r>
         <w:lastRenderedPageBreak/>
         <w:t>Líneas de trabajo, distribución de recursos humanos y cronogramas</w:t>
@@ -20928,7 +20508,7 @@
       <w:pPr>
         <w:pStyle w:val="Heading2"/>
       </w:pPr>
-      <w:bookmarkStart w:id="62" w:name="_Toc468114319"/>
+      <w:bookmarkStart w:id="62" w:name="_Toc468115226"/>
       <w:r>
         <w:t>EDT</w:t>
       </w:r>
@@ -20963,7 +20543,7 @@
       <w:pPr>
         <w:pStyle w:val="Heading2"/>
       </w:pPr>
-      <w:bookmarkStart w:id="63" w:name="_Toc468114320"/>
+      <w:bookmarkStart w:id="63" w:name="_Toc468115227"/>
       <w:r>
         <w:lastRenderedPageBreak/>
         <w:t>Líneas de trabajo</w:t>
@@ -22508,23 +22088,7 @@
                 <w:b/>
                 <w:lang w:val="es-ES"/>
               </w:rPr>
-              <w:t xml:space="preserve">Iteración 2: Diseño, construcción y documentación del </w:t>
-            </w:r>
-            <w:proofErr w:type="spellStart"/>
-            <w:r>
-              <w:rPr>
-                <w:b/>
-                <w:lang w:val="es-ES"/>
-              </w:rPr>
-              <w:t>backend</w:t>
-            </w:r>
-            <w:proofErr w:type="spellEnd"/>
-            <w:r>
-              <w:rPr>
-                <w:b/>
-                <w:lang w:val="es-ES"/>
-              </w:rPr>
-              <w:t xml:space="preserve"> y tests unitarios</w:t>
+              <w:t>Iteración 2: Diseño, construcción y documentación del backend y tests unitarios</w:t>
             </w:r>
           </w:p>
         </w:tc>
@@ -22568,25 +22132,7 @@
                 <w:b/>
                 <w:bCs/>
               </w:rPr>
-              <w:t xml:space="preserve">Iteración 2: Diseño, construcción y documentación del </w:t>
-            </w:r>
-            <w:proofErr w:type="spellStart"/>
-            <w:r>
-              <w:rPr>
-                <w:rFonts w:cs="Times New Roman"/>
-                <w:b/>
-                <w:bCs/>
-              </w:rPr>
-              <w:t>backend</w:t>
-            </w:r>
-            <w:proofErr w:type="spellEnd"/>
-            <w:r>
-              <w:rPr>
-                <w:rFonts w:cs="Times New Roman"/>
-                <w:b/>
-                <w:bCs/>
-              </w:rPr>
-              <w:t xml:space="preserve"> y tests unitarios</w:t>
+              <w:t>Iteración 2: Diseño, construcción y documentación del backend y tests unitarios</w:t>
             </w:r>
           </w:p>
         </w:tc>
@@ -25332,7 +24878,7 @@
       <w:pPr>
         <w:pStyle w:val="Heading2"/>
       </w:pPr>
-      <w:bookmarkStart w:id="65" w:name="_Toc468114321"/>
+      <w:bookmarkStart w:id="65" w:name="_Toc468115228"/>
       <w:r>
         <w:lastRenderedPageBreak/>
         <w:t>Dependencias</w:t>
@@ -25647,27 +25193,7 @@
                 <w:bCs/>
                 <w:szCs w:val="22"/>
               </w:rPr>
-              <w:t xml:space="preserve">Iteración 2: Diseño, construcción y documentación del </w:t>
-            </w:r>
-            <w:proofErr w:type="spellStart"/>
-            <w:r>
-              <w:rPr>
-                <w:rFonts w:cs="Times New Roman"/>
-                <w:b/>
-                <w:bCs/>
-                <w:szCs w:val="22"/>
-              </w:rPr>
-              <w:t>backend</w:t>
-            </w:r>
-            <w:proofErr w:type="spellEnd"/>
-            <w:r>
-              <w:rPr>
-                <w:rFonts w:cs="Times New Roman"/>
-                <w:b/>
-                <w:bCs/>
-                <w:szCs w:val="22"/>
-              </w:rPr>
-              <w:t xml:space="preserve"> y tests unitarios</w:t>
+              <w:t>Iteración 2: Diseño, construcción y documentación del backend y tests unitarios</w:t>
             </w:r>
           </w:p>
         </w:tc>
@@ -26182,7 +25708,7 @@
       <w:pPr>
         <w:pStyle w:val="Heading2"/>
       </w:pPr>
-      <w:bookmarkStart w:id="67" w:name="_Toc468114322"/>
+      <w:bookmarkStart w:id="67" w:name="_Toc468115229"/>
       <w:r>
         <w:lastRenderedPageBreak/>
         <w:t>Distribución de recursos humanos</w:t>
@@ -26699,28 +26225,12 @@
                 <w:lang w:val="es-ES"/>
               </w:rPr>
             </w:pPr>
-            <w:proofErr w:type="spellStart"/>
             <w:r>
               <w:rPr>
                 <w:lang w:val="es-ES"/>
               </w:rPr>
-              <w:t>BizAgi</w:t>
-            </w:r>
-            <w:proofErr w:type="spellEnd"/>
-            <w:r>
-              <w:rPr>
-                <w:lang w:val="es-ES"/>
-              </w:rPr>
-              <w:t xml:space="preserve"> </w:t>
-            </w:r>
-            <w:proofErr w:type="spellStart"/>
-            <w:r>
-              <w:rPr>
-                <w:lang w:val="es-ES"/>
-              </w:rPr>
-              <w:t>Modeler</w:t>
-            </w:r>
-            <w:proofErr w:type="spellEnd"/>
+              <w:t>BizAgi Modeler</w:t>
+            </w:r>
           </w:p>
         </w:tc>
         <w:tc>
@@ -26767,25 +26277,7 @@
                 <w:bCs w:val="0"/>
                 <w:szCs w:val="22"/>
               </w:rPr>
-              <w:t xml:space="preserve">Iteración 2: Diseño, construcción y documentación del </w:t>
-            </w:r>
-            <w:proofErr w:type="spellStart"/>
-            <w:r>
-              <w:rPr>
-                <w:rFonts w:cs="Times New Roman"/>
-                <w:bCs w:val="0"/>
-                <w:szCs w:val="22"/>
-              </w:rPr>
-              <w:t>backend</w:t>
-            </w:r>
-            <w:proofErr w:type="spellEnd"/>
-            <w:r>
-              <w:rPr>
-                <w:rFonts w:cs="Times New Roman"/>
-                <w:bCs w:val="0"/>
-                <w:szCs w:val="22"/>
-              </w:rPr>
-              <w:t xml:space="preserve"> y tests unitarios</w:t>
+              <w:t>Iteración 2: Diseño, construcción y documentación del backend y tests unitarios</w:t>
             </w:r>
           </w:p>
         </w:tc>
@@ -26990,16 +26482,8 @@
               <w:rPr>
                 <w:lang w:val="es-ES"/>
               </w:rPr>
-              <w:t xml:space="preserve">Enterprise </w:t>
-            </w:r>
-            <w:proofErr w:type="spellStart"/>
-            <w:r>
-              <w:rPr>
-                <w:lang w:val="es-ES"/>
-              </w:rPr>
-              <w:t>Architect</w:t>
-            </w:r>
-            <w:proofErr w:type="spellEnd"/>
+              <w:t>Enterprise Architect</w:t>
+            </w:r>
           </w:p>
         </w:tc>
         <w:tc>
@@ -27865,14 +27349,12 @@
                 <w:lang w:val="es-ES"/>
               </w:rPr>
             </w:pPr>
-            <w:proofErr w:type="spellStart"/>
             <w:r>
               <w:rPr>
                 <w:lang w:val="es-ES"/>
               </w:rPr>
               <w:t>JUnit</w:t>
             </w:r>
-            <w:proofErr w:type="spellEnd"/>
           </w:p>
           <w:p>
             <w:pPr>
@@ -27881,19 +27363,11 @@
                 <w:lang w:val="es-ES"/>
               </w:rPr>
             </w:pPr>
-            <w:proofErr w:type="spellStart"/>
             <w:r>
               <w:rPr>
                 <w:lang w:val="es-ES"/>
               </w:rPr>
-              <w:t>Unit</w:t>
-            </w:r>
-            <w:proofErr w:type="spellEnd"/>
-            <w:r>
-              <w:rPr>
-                <w:lang w:val="es-ES"/>
-              </w:rPr>
-              <w:t xml:space="preserve"> Test VS</w:t>
+              <w:t>Unit Test VS</w:t>
             </w:r>
           </w:p>
         </w:tc>
@@ -27949,7 +27423,7 @@
       <w:pPr>
         <w:pStyle w:val="Heading2"/>
       </w:pPr>
-      <w:bookmarkStart w:id="69" w:name="_Toc468114323"/>
+      <w:bookmarkStart w:id="69" w:name="_Toc468115230"/>
       <w:r>
         <w:lastRenderedPageBreak/>
         <w:t>Cronograma</w:t>
@@ -28421,7 +27895,7 @@
       <w:pPr>
         <w:pStyle w:val="Heading1"/>
       </w:pPr>
-      <w:bookmarkStart w:id="79" w:name="_Toc468114324"/>
+      <w:bookmarkStart w:id="79" w:name="_Toc468115231"/>
       <w:r>
         <w:lastRenderedPageBreak/>
         <w:t>Anexo 1: Objetivos específicos S.M.A.R.T</w:t>
@@ -28658,15 +28132,7 @@
               <w:cnfStyle w:val="000000000000" w:firstRow="0" w:lastRow="0" w:firstColumn="0" w:lastColumn="0" w:oddVBand="0" w:evenVBand="0" w:oddHBand="0" w:evenHBand="0" w:firstRowFirstColumn="0" w:firstRowLastColumn="0" w:lastRowFirstColumn="0" w:lastRowLastColumn="0"/>
             </w:pPr>
             <w:r>
-              <w:t xml:space="preserve">Luego de realizar los exámenes se </w:t>
-            </w:r>
-            <w:proofErr w:type="gramStart"/>
-            <w:r>
-              <w:t>le</w:t>
-            </w:r>
-            <w:proofErr w:type="gramEnd"/>
-            <w:r>
-              <w:t xml:space="preserve"> entrega los resultados a los pacientes</w:t>
+              <w:t>Luego de realizar los exámenes se le entrega los resultados a los pacientes</w:t>
             </w:r>
           </w:p>
         </w:tc>
@@ -28890,7 +28356,7 @@
       <w:pPr>
         <w:pStyle w:val="Heading1"/>
       </w:pPr>
-      <w:bookmarkStart w:id="80" w:name="_Toc468114325"/>
+      <w:bookmarkStart w:id="80" w:name="_Toc468115232"/>
       <w:r>
         <w:t>Anexo 2: Especificación de</w:t>
       </w:r>
@@ -29531,7 +28997,7 @@
         <w:pStyle w:val="Heading2"/>
       </w:pPr>
       <w:bookmarkStart w:id="81" w:name="_Toc459981396"/>
-      <w:bookmarkStart w:id="82" w:name="_Toc468114326"/>
+      <w:bookmarkStart w:id="82" w:name="_Toc468115233"/>
       <w:bookmarkEnd w:id="81"/>
       <w:r>
         <w:lastRenderedPageBreak/>
@@ -29546,7 +29012,7 @@
       <w:bookmarkStart w:id="83" w:name="_Toc133312081"/>
       <w:bookmarkStart w:id="84" w:name="_Toc59606329"/>
       <w:bookmarkStart w:id="85" w:name="_Toc459981397"/>
-      <w:bookmarkStart w:id="86" w:name="_Toc468114327"/>
+      <w:bookmarkStart w:id="86" w:name="_Toc468115234"/>
       <w:bookmarkEnd w:id="83"/>
       <w:bookmarkEnd w:id="84"/>
       <w:bookmarkEnd w:id="85"/>
@@ -29593,7 +29059,7 @@
       <w:bookmarkStart w:id="87" w:name="_Toc133312082"/>
       <w:bookmarkStart w:id="88" w:name="_Toc59606330"/>
       <w:bookmarkStart w:id="89" w:name="_Toc459981398"/>
-      <w:bookmarkStart w:id="90" w:name="_Toc468114328"/>
+      <w:bookmarkStart w:id="90" w:name="_Toc468115235"/>
       <w:bookmarkEnd w:id="87"/>
       <w:bookmarkEnd w:id="88"/>
       <w:bookmarkEnd w:id="89"/>
@@ -29624,7 +29090,7 @@
       <w:bookmarkStart w:id="91" w:name="_Toc133312083"/>
       <w:bookmarkStart w:id="92" w:name="_Toc59606331"/>
       <w:bookmarkStart w:id="93" w:name="_Toc459981399"/>
-      <w:bookmarkStart w:id="94" w:name="_Toc468114329"/>
+      <w:bookmarkStart w:id="94" w:name="_Toc468115236"/>
       <w:bookmarkEnd w:id="91"/>
       <w:bookmarkEnd w:id="92"/>
       <w:bookmarkEnd w:id="93"/>
@@ -29684,35 +29150,7 @@
         <w:rPr>
           <w:bCs/>
         </w:rPr>
-        <w:t xml:space="preserve">El equipo de desarrollo, desarrolladores: </w:t>
-      </w:r>
-      <w:proofErr w:type="spellStart"/>
-      <w:r>
-        <w:rPr>
-          <w:bCs/>
-        </w:rPr>
-        <w:t>Elias</w:t>
-      </w:r>
-      <w:proofErr w:type="spellEnd"/>
-      <w:r>
-        <w:rPr>
-          <w:bCs/>
-        </w:rPr>
-        <w:t xml:space="preserve"> Baeza, Pablo de la Sotta, Tomás </w:t>
-      </w:r>
-      <w:proofErr w:type="spellStart"/>
-      <w:r>
-        <w:rPr>
-          <w:bCs/>
-        </w:rPr>
-        <w:t>Múñiz</w:t>
-      </w:r>
-      <w:proofErr w:type="spellEnd"/>
-      <w:r>
-        <w:rPr>
-          <w:bCs/>
-        </w:rPr>
-        <w:t>, Fabián Jaque, Gonzalo López.</w:t>
+        <w:t>El equipo de desarrollo, desarrolladores: Elias Baeza, Pablo de la Sotta, Tomás Múñiz, Fabián Jaque, Gonzalo López.</w:t>
       </w:r>
     </w:p>
     <w:p>
@@ -29729,7 +29167,7 @@
       <w:bookmarkStart w:id="95" w:name="_Toc133312084"/>
       <w:bookmarkStart w:id="96" w:name="_Toc59606332"/>
       <w:bookmarkStart w:id="97" w:name="_Toc459981400"/>
-      <w:bookmarkStart w:id="98" w:name="_Toc468114330"/>
+      <w:bookmarkStart w:id="98" w:name="_Toc468115237"/>
       <w:bookmarkEnd w:id="95"/>
       <w:bookmarkEnd w:id="96"/>
       <w:bookmarkEnd w:id="97"/>
@@ -29761,21 +29199,7 @@
         <w:rPr>
           <w:bCs/>
         </w:rPr>
-        <w:t xml:space="preserve">Toma de requerimientos “Sistema centro médico Hipócrates” formato </w:t>
-      </w:r>
-      <w:proofErr w:type="spellStart"/>
-      <w:r>
-        <w:rPr>
-          <w:bCs/>
-        </w:rPr>
-        <w:t>Brainstorm</w:t>
-      </w:r>
-      <w:proofErr w:type="spellEnd"/>
-      <w:r>
-        <w:rPr>
-          <w:bCs/>
-        </w:rPr>
-        <w:t>, 2016.</w:t>
+        <w:t>Toma de requerimientos “Sistema centro médico Hipócrates” formato Brainstorm, 2016.</w:t>
       </w:r>
     </w:p>
     <w:p>
@@ -29792,7 +29216,7 @@
       <w:bookmarkStart w:id="99" w:name="_Toc133312085"/>
       <w:bookmarkStart w:id="100" w:name="_Toc59606333"/>
       <w:bookmarkStart w:id="101" w:name="_Toc459981401"/>
-      <w:bookmarkStart w:id="102" w:name="_Toc468114331"/>
+      <w:bookmarkStart w:id="102" w:name="_Toc468115238"/>
       <w:bookmarkEnd w:id="99"/>
       <w:bookmarkEnd w:id="100"/>
       <w:bookmarkEnd w:id="101"/>
@@ -29876,7 +29300,7 @@
         <w:pStyle w:val="Heading2"/>
       </w:pPr>
       <w:bookmarkStart w:id="103" w:name="_Toc459981402"/>
-      <w:bookmarkStart w:id="104" w:name="_Toc468114332"/>
+      <w:bookmarkStart w:id="104" w:name="_Toc468115239"/>
       <w:bookmarkEnd w:id="103"/>
       <w:r>
         <w:lastRenderedPageBreak/>
@@ -29891,7 +29315,7 @@
       <w:bookmarkStart w:id="105" w:name="_Toc133312087"/>
       <w:bookmarkStart w:id="106" w:name="_Toc59606335"/>
       <w:bookmarkStart w:id="107" w:name="_Toc459981403"/>
-      <w:bookmarkStart w:id="108" w:name="_Toc468114333"/>
+      <w:bookmarkStart w:id="108" w:name="_Toc468115240"/>
       <w:bookmarkEnd w:id="105"/>
       <w:bookmarkEnd w:id="106"/>
       <w:bookmarkEnd w:id="107"/>
@@ -29902,15 +29326,7 @@
     </w:p>
     <w:p>
       <w:r>
-        <w:t xml:space="preserve">Este documento tiene como fuente la única la toma de requerimientos formato </w:t>
-      </w:r>
-      <w:proofErr w:type="spellStart"/>
-      <w:r>
-        <w:t>Brainstorm</w:t>
-      </w:r>
-      <w:proofErr w:type="spellEnd"/>
-      <w:r>
-        <w:t xml:space="preserve"> titulada “Sistema centro médico Hipócrates”, elaborada por el cliente. El siguiente es un resumen de las funciones principales definidas por el cliente.</w:t>
+        <w:t>Este documento tiene como fuente la única la toma de requerimientos formato Brainstorm titulada “Sistema centro médico Hipócrates”, elaborada por el cliente. El siguiente es un resumen de las funciones principales definidas por el cliente.</w:t>
       </w:r>
     </w:p>
     <w:p/>
@@ -29945,7 +29361,7 @@
       <w:bookmarkStart w:id="109" w:name="_Toc133312088"/>
       <w:bookmarkStart w:id="110" w:name="_Toc59606336"/>
       <w:bookmarkStart w:id="111" w:name="_Toc459981404"/>
-      <w:bookmarkStart w:id="112" w:name="_Toc468114334"/>
+      <w:bookmarkStart w:id="112" w:name="_Toc468115241"/>
       <w:bookmarkEnd w:id="109"/>
       <w:bookmarkEnd w:id="110"/>
       <w:bookmarkEnd w:id="111"/>
@@ -30077,7 +29493,7 @@
       <w:bookmarkStart w:id="113" w:name="_Toc133312089"/>
       <w:bookmarkStart w:id="114" w:name="_Toc59606337"/>
       <w:bookmarkStart w:id="115" w:name="_Toc459981405"/>
-      <w:bookmarkStart w:id="116" w:name="_Toc468114335"/>
+      <w:bookmarkStart w:id="116" w:name="_Toc468115242"/>
       <w:r>
         <w:t>Acuerdos con el Cliente para la Administraci</w:t>
       </w:r>
@@ -30145,7 +29561,7 @@
         <w:pStyle w:val="Heading2"/>
       </w:pPr>
       <w:bookmarkStart w:id="119" w:name="_Toc459981406"/>
-      <w:bookmarkStart w:id="120" w:name="_Toc468114336"/>
+      <w:bookmarkStart w:id="120" w:name="_Toc468115243"/>
       <w:bookmarkEnd w:id="119"/>
       <w:r>
         <w:lastRenderedPageBreak/>
@@ -30161,7 +29577,7 @@
       <w:bookmarkStart w:id="121" w:name="_Toc133312092"/>
       <w:bookmarkStart w:id="122" w:name="_Toc59606340"/>
       <w:bookmarkStart w:id="123" w:name="_Toc459981407"/>
-      <w:bookmarkStart w:id="124" w:name="_Toc468114337"/>
+      <w:bookmarkStart w:id="124" w:name="_Toc468115244"/>
       <w:bookmarkEnd w:id="121"/>
       <w:bookmarkEnd w:id="122"/>
       <w:bookmarkEnd w:id="123"/>
@@ -30269,15 +29685,7 @@
         <w:ind w:firstLine="0"/>
       </w:pPr>
       <w:r>
-        <w:t xml:space="preserve">En caso de que la atención sea un examen de </w:t>
-      </w:r>
-      <w:proofErr w:type="spellStart"/>
-      <w:r>
-        <w:t>imagenología</w:t>
-      </w:r>
-      <w:proofErr w:type="spellEnd"/>
-      <w:r>
-        <w:t>, debe notificarse al respectivo tecnólogo que le corresponderá por horario de atención.</w:t>
+        <w:t>En caso de que la atención sea un examen de imagenología, debe notificarse al respectivo tecnólogo que le corresponderá por horario de atención.</w:t>
       </w:r>
     </w:p>
     <w:p>
@@ -30329,15 +29737,7 @@
         <w:ind w:firstLine="0"/>
       </w:pPr>
       <w:r>
-        <w:t>Los profesionales médicos (</w:t>
-      </w:r>
-      <w:proofErr w:type="spellStart"/>
-      <w:r>
-        <w:t>médicos</w:t>
-      </w:r>
-      <w:proofErr w:type="spellEnd"/>
-      <w:r>
-        <w:t>, enfermeros o tecnólogos) pueden crear nuevas fichas médicas para pacientes que no tengan una previamente registrada en el centro médico.</w:t>
+        <w:t>Los profesionales médicos (médicos, enfermeros o tecnólogos) pueden crear nuevas fichas médicas para pacientes que no tengan una previamente registrada en el centro médico.</w:t>
       </w:r>
     </w:p>
     <w:p>
@@ -30350,15 +29750,7 @@
         <w:ind w:firstLine="0"/>
       </w:pPr>
       <w:r>
-        <w:t>Los profesionales médicos (</w:t>
-      </w:r>
-      <w:proofErr w:type="spellStart"/>
-      <w:r>
-        <w:t>médicos</w:t>
-      </w:r>
-      <w:proofErr w:type="spellEnd"/>
-      <w:r>
-        <w:t>, enfermeros o tecnólogos) pueden actualizar fichas médicas existentes del centro médico.</w:t>
+        <w:t>Los profesionales médicos (médicos, enfermeros o tecnólogos) pueden actualizar fichas médicas existentes del centro médico.</w:t>
       </w:r>
     </w:p>
     <w:p>
@@ -30462,15 +29854,7 @@
         <w:ind w:firstLine="0"/>
       </w:pPr>
       <w:r>
-        <w:t xml:space="preserve">El paciente puede ver los resultados de sus exámenes de laboratorio e </w:t>
-      </w:r>
-      <w:proofErr w:type="spellStart"/>
-      <w:r>
-        <w:t>imagenología</w:t>
-      </w:r>
-      <w:proofErr w:type="spellEnd"/>
-      <w:r>
-        <w:t>.</w:t>
+        <w:t>El paciente puede ver los resultados de sus exámenes de laboratorio e imagenología.</w:t>
       </w:r>
     </w:p>
     <w:p>
@@ -30629,7 +30013,7 @@
         <w:pStyle w:val="Heading3"/>
       </w:pPr>
       <w:bookmarkStart w:id="127" w:name="_Toc459981410"/>
-      <w:bookmarkStart w:id="128" w:name="_Toc468114338"/>
+      <w:bookmarkStart w:id="128" w:name="_Toc468115245"/>
       <w:bookmarkEnd w:id="127"/>
       <w:r>
         <w:t>Requerimientos no funcionales</w:t>
@@ -30710,23 +30094,7 @@
         </w:numPr>
       </w:pPr>
       <w:r>
-        <w:t xml:space="preserve">La solución debe incorporar pruebas unitarias con </w:t>
-      </w:r>
-      <w:proofErr w:type="spellStart"/>
-      <w:r>
-        <w:t>JUnit</w:t>
-      </w:r>
-      <w:proofErr w:type="spellEnd"/>
-      <w:r>
-        <w:t xml:space="preserve"> y </w:t>
-      </w:r>
-      <w:proofErr w:type="spellStart"/>
-      <w:r>
-        <w:t>Unit</w:t>
-      </w:r>
-      <w:proofErr w:type="spellEnd"/>
-      <w:r>
-        <w:t xml:space="preserve"> VS, estas pruebas deben estar documentadas.</w:t>
+        <w:t>La solución debe incorporar pruebas unitarias con JUnit y Unit VS, estas pruebas deben estar documentadas.</w:t>
       </w:r>
     </w:p>
     <w:p>
@@ -30759,15 +30127,7 @@
         </w:numPr>
       </w:pPr>
       <w:r>
-        <w:t xml:space="preserve">El centro médico atiende entre las 8:00 y 19:00 </w:t>
-      </w:r>
-      <w:proofErr w:type="spellStart"/>
-      <w:r>
-        <w:t>hrs</w:t>
-      </w:r>
-      <w:proofErr w:type="spellEnd"/>
-      <w:r>
-        <w:t>. No debe permitirse a los operadores abrir cajas fuera de estas horas.</w:t>
+        <w:t>El centro médico atiende entre las 8:00 y 19:00 hrs. No debe permitirse a los operadores abrir cajas fuera de estas horas.</w:t>
       </w:r>
     </w:p>
     <w:p>
@@ -30836,7 +30196,7 @@
         <w:pStyle w:val="Heading3"/>
       </w:pPr>
       <w:bookmarkStart w:id="129" w:name="_Toc459981411"/>
-      <w:bookmarkStart w:id="130" w:name="_Toc468114339"/>
+      <w:bookmarkStart w:id="130" w:name="_Toc468115246"/>
       <w:bookmarkEnd w:id="129"/>
       <w:r>
         <w:t>Requerimientos de proceso</w:t>
@@ -30889,7 +30249,7 @@
         <w:pStyle w:val="Heading2"/>
       </w:pPr>
       <w:bookmarkStart w:id="131" w:name="_Toc459981412"/>
-      <w:bookmarkStart w:id="132" w:name="_Toc468114340"/>
+      <w:bookmarkStart w:id="132" w:name="_Toc468115247"/>
       <w:bookmarkEnd w:id="131"/>
       <w:r>
         <w:lastRenderedPageBreak/>
@@ -31007,7 +30367,7 @@
       <w:pPr>
         <w:pStyle w:val="Heading1"/>
       </w:pPr>
-      <w:bookmarkStart w:id="133" w:name="_Toc468114341"/>
+      <w:bookmarkStart w:id="133" w:name="_Toc468115248"/>
       <w:r>
         <w:t>Anexo 3: RFC#1</w:t>
       </w:r>
@@ -31036,7 +30396,7 @@
             <w:pPr>
               <w:pStyle w:val="Heading2"/>
             </w:pPr>
-            <w:bookmarkStart w:id="134" w:name="_Toc468114342"/>
+            <w:bookmarkStart w:id="134" w:name="_Toc468115249"/>
             <w:r>
               <w:t>IDENTIFICACIÓN CONFECCIÓN DEL DOCUMENTO</w:t>
             </w:r>
@@ -31311,7 +30671,7 @@
             <w:pPr>
               <w:pStyle w:val="Heading2"/>
             </w:pPr>
-            <w:bookmarkStart w:id="135" w:name="_Toc468114343"/>
+            <w:bookmarkStart w:id="135" w:name="_Toc468115250"/>
             <w:r>
               <w:t>TIPO DE CAMBIO</w:t>
             </w:r>
@@ -31363,7 +30723,7 @@
             <w:pPr>
               <w:pStyle w:val="Heading2"/>
             </w:pPr>
-            <w:bookmarkStart w:id="136" w:name="_Toc468114344"/>
+            <w:bookmarkStart w:id="136" w:name="_Toc468115251"/>
             <w:r>
               <w:t>OBJETIVO DEL CAMBIO</w:t>
             </w:r>
@@ -31413,7 +30773,7 @@
             <w:pPr>
               <w:pStyle w:val="Heading2"/>
             </w:pPr>
-            <w:bookmarkStart w:id="137" w:name="_Toc468114345"/>
+            <w:bookmarkStart w:id="137" w:name="_Toc468115252"/>
             <w:r>
               <w:t>EVALUACIÓN DE IMPACTO</w:t>
             </w:r>
@@ -31505,7 +30865,7 @@
             <w:pPr>
               <w:pStyle w:val="Heading2"/>
             </w:pPr>
-            <w:bookmarkStart w:id="138" w:name="_Toc468114346"/>
+            <w:bookmarkStart w:id="138" w:name="_Toc468115253"/>
             <w:r>
               <w:lastRenderedPageBreak/>
               <w:t>CRONOGRAMA DE ACTIVIDADES</w:t>
@@ -31996,7 +31356,7 @@
             <w:pPr>
               <w:pStyle w:val="Heading2"/>
             </w:pPr>
-            <w:bookmarkStart w:id="139" w:name="_Toc468114347"/>
+            <w:bookmarkStart w:id="139" w:name="_Toc468115254"/>
             <w:r>
               <w:t>SEVERIDAD DEL CAMBIO</w:t>
             </w:r>
@@ -32043,15 +31403,7 @@
           </w:tcPr>
           <w:p>
             <w:r>
-              <w:t xml:space="preserve">(_) SI         </w:t>
-            </w:r>
-            <w:proofErr w:type="gramStart"/>
-            <w:r>
-              <w:t xml:space="preserve">   (</w:t>
-            </w:r>
-            <w:proofErr w:type="gramEnd"/>
-            <w:r>
-              <w:t>X) NO</w:t>
+              <w:t>(_) SI            (X) NO</w:t>
             </w:r>
           </w:p>
         </w:tc>
@@ -32073,15 +31425,7 @@
           </w:tcPr>
           <w:p>
             <w:r>
-              <w:t xml:space="preserve">(_) SI         </w:t>
-            </w:r>
-            <w:proofErr w:type="gramStart"/>
-            <w:r>
-              <w:t xml:space="preserve">   (</w:t>
-            </w:r>
-            <w:proofErr w:type="gramEnd"/>
-            <w:r>
-              <w:t>X) NO</w:t>
+              <w:t>(_) SI            (X) NO</w:t>
             </w:r>
           </w:p>
         </w:tc>
@@ -32103,15 +31447,7 @@
           </w:tcPr>
           <w:p>
             <w:r>
-              <w:t xml:space="preserve">(_) SI         </w:t>
-            </w:r>
-            <w:proofErr w:type="gramStart"/>
-            <w:r>
-              <w:t xml:space="preserve">   (</w:t>
-            </w:r>
-            <w:proofErr w:type="gramEnd"/>
-            <w:r>
-              <w:t>X) NO</w:t>
+              <w:t>(_) SI            (X) NO</w:t>
             </w:r>
           </w:p>
         </w:tc>
@@ -32141,7 +31477,7 @@
             <w:pPr>
               <w:pStyle w:val="Heading2"/>
             </w:pPr>
-            <w:bookmarkStart w:id="140" w:name="_Toc468114348"/>
+            <w:bookmarkStart w:id="140" w:name="_Toc468115255"/>
             <w:r>
               <w:t>CRONOGRAMA DE ACTIVIDADES DEL PLAN DE RETORNO</w:t>
             </w:r>
@@ -32389,7 +31725,7 @@
             <w:pPr>
               <w:pStyle w:val="Heading2"/>
             </w:pPr>
-            <w:bookmarkStart w:id="141" w:name="_Toc468114349"/>
+            <w:bookmarkStart w:id="141" w:name="_Toc468115256"/>
             <w:r>
               <w:t>OBSERVACIONES GENERALES DE IMPLANTACIÓN</w:t>
             </w:r>
@@ -32415,7 +31751,7 @@
       <w:pPr>
         <w:pStyle w:val="Heading2"/>
       </w:pPr>
-      <w:bookmarkStart w:id="142" w:name="_Toc468114350"/>
+      <w:bookmarkStart w:id="142" w:name="_Toc468115257"/>
       <w:r>
         <w:t>RESERVADO PARA APROBACIÓN</w:t>
       </w:r>
@@ -32539,13 +31875,8 @@
             <w:vAlign w:val="center"/>
           </w:tcPr>
           <w:p>
-            <w:proofErr w:type="spellStart"/>
-            <w:r>
-              <w:t>Elias</w:t>
-            </w:r>
-            <w:proofErr w:type="spellEnd"/>
-            <w:r>
-              <w:t xml:space="preserve"> Baeza</w:t>
+            <w:r>
+              <w:t>Elias Baeza</w:t>
             </w:r>
           </w:p>
         </w:tc>
@@ -32594,7 +31925,7 @@
                 <v:shape id="_x0000_i1025" type="#_x0000_t75" style="width:100.1pt;height:52.7pt" o:ole="">
                   <v:imagedata r:id="rId30" o:title=""/>
                 </v:shape>
-                <o:OLEObject Type="Embed" ProgID="PBrush" ShapeID="_x0000_i1025" DrawAspect="Content" ObjectID="_1541856346" r:id="rId31"/>
+                <o:OLEObject Type="Embed" ProgID="PBrush" ShapeID="_x0000_i1025" DrawAspect="Content" ObjectID="_1541857098" r:id="rId31"/>
               </w:object>
             </w:r>
           </w:p>
@@ -32633,7 +31964,7 @@
                 <v:shape id="_x0000_i1026" type="#_x0000_t75" style="width:98.35pt;height:52.1pt" o:ole="">
                   <v:imagedata r:id="rId32" o:title=""/>
                 </v:shape>
-                <o:OLEObject Type="Embed" ProgID="PBrush" ShapeID="_x0000_i1026" DrawAspect="Content" ObjectID="_1541856347" r:id="rId33"/>
+                <o:OLEObject Type="Embed" ProgID="PBrush" ShapeID="_x0000_i1026" DrawAspect="Content" ObjectID="_1541857099" r:id="rId33"/>
               </w:object>
             </w:r>
           </w:p>
@@ -32672,7 +32003,7 @@
                 <v:shape id="_x0000_i1027" type="#_x0000_t75" style="width:97.15pt;height:50.95pt" o:ole="">
                   <v:imagedata r:id="rId34" o:title=""/>
                 </v:shape>
-                <o:OLEObject Type="Embed" ProgID="PBrush" ShapeID="_x0000_i1027" DrawAspect="Content" ObjectID="_1541856348" r:id="rId35"/>
+                <o:OLEObject Type="Embed" ProgID="PBrush" ShapeID="_x0000_i1027" DrawAspect="Content" ObjectID="_1541857100" r:id="rId35"/>
               </w:object>
             </w:r>
           </w:p>
@@ -32716,7 +32047,7 @@
                 <v:shape id="_x0000_i1028" type="#_x0000_t75" style="width:98.35pt;height:52.1pt" o:ole="">
                   <v:imagedata r:id="rId36" o:title=""/>
                 </v:shape>
-                <o:OLEObject Type="Embed" ProgID="PBrush" ShapeID="_x0000_i1028" DrawAspect="Content" ObjectID="_1541856349" r:id="rId37"/>
+                <o:OLEObject Type="Embed" ProgID="PBrush" ShapeID="_x0000_i1028" DrawAspect="Content" ObjectID="_1541857101" r:id="rId37"/>
               </w:object>
             </w:r>
           </w:p>
@@ -32755,7 +32086,7 @@
                 <v:shape id="_x0000_i1029" type="#_x0000_t75" style="width:105.35pt;height:55.6pt" o:ole="">
                   <v:imagedata r:id="rId38" o:title=""/>
                 </v:shape>
-                <o:OLEObject Type="Embed" ProgID="PBrush" ShapeID="_x0000_i1029" DrawAspect="Content" ObjectID="_1541856350" r:id="rId39"/>
+                <o:OLEObject Type="Embed" ProgID="PBrush" ShapeID="_x0000_i1029" DrawAspect="Content" ObjectID="_1541857102" r:id="rId39"/>
               </w:object>
             </w:r>
           </w:p>
@@ -32775,7 +32106,7 @@
         <w:lastRenderedPageBreak/>
         <w:br w:type="page"/>
       </w:r>
-      <w:bookmarkStart w:id="143" w:name="_Toc468114351"/>
+      <w:bookmarkStart w:id="143" w:name="_Toc468115258"/>
       <w:r>
         <w:lastRenderedPageBreak/>
         <w:t>Anexo 4: modelos de procesos vigentes</w:t>
@@ -32786,7 +32117,7 @@
       <w:pPr>
         <w:pStyle w:val="Heading2"/>
       </w:pPr>
-      <w:bookmarkStart w:id="144" w:name="_Toc468114352"/>
+      <w:bookmarkStart w:id="144" w:name="_Toc468115259"/>
       <w:r>
         <w:t>Agendamiento</w:t>
       </w:r>
@@ -32853,15 +32184,7 @@
     </w:p>
     <w:p>
       <w:r>
-        <w:t xml:space="preserve">El paciente se presenta en el centro médico y solicita una hora en la mesa de atención, quien es atendido por el operador y recibe el pedido, aquí pueden ocurrir dos escenarios, el paciente puede pedir una hora específica, en el caso de que no lo sea, se verifica la próxima hora disponible y es ofrecida al paciente para que analice si acepta, en caso de que no sea aceptada, se ve la posibilidad de solicitar otra hora y se reinicia el proceso desde la solicitud de revisión de pedido de hora y si no es posible, se cierra el proceso de agendamiento de hora. En el caso de que el paciente acepte la hora ofrecida, se registra el agendamiento de hora para el paciente. Se genera un documento para el centro médico, posteriormente al paciente se le informa la hora registrada y se da por cerrado el proceso. Ahora si el paciente está pidiendo una hora </w:t>
-      </w:r>
-      <w:proofErr w:type="spellStart"/>
-      <w:r>
-        <w:t>especifica</w:t>
-      </w:r>
-      <w:proofErr w:type="spellEnd"/>
-      <w:r>
-        <w:t>, se verificará en el sistema, si la hora no está disponible se verificará la próxima hora disponible y se sigue el proceso anteriormente mencionado. Si la hora especifica solicitada si está disponible, se seguirá desde el paso de registrar la hora para el paciente mencionado anteriormente.</w:t>
+        <w:t>El paciente se presenta en el centro médico y solicita una hora en la mesa de atención, quien es atendido por el operador y recibe el pedido, aquí pueden ocurrir dos escenarios, el paciente puede pedir una hora específica, en el caso de que no lo sea, se verifica la próxima hora disponible y es ofrecida al paciente para que analice si acepta, en caso de que no sea aceptada, se ve la posibilidad de solicitar otra hora y se reinicia el proceso desde la solicitud de revisión de pedido de hora y si no es posible, se cierra el proceso de agendamiento de hora. En el caso de que el paciente acepte la hora ofrecida, se registra el agendamiento de hora para el paciente. Se genera un documento para el centro médico, posteriormente al paciente se le informa la hora registrada y se da por cerrado el proceso. Ahora si el paciente está pidiendo una hora especifica, se verificará en el sistema, si la hora no está disponible se verificará la próxima hora disponible y se sigue el proceso anteriormente mencionado. Si la hora especifica solicitada si está disponible, se seguirá desde el paso de registrar la hora para el paciente mencionado anteriormente.</w:t>
       </w:r>
     </w:p>
     <w:p>
@@ -32873,7 +32196,7 @@
       <w:pPr>
         <w:pStyle w:val="Heading2"/>
       </w:pPr>
-      <w:bookmarkStart w:id="145" w:name="_Toc468114353"/>
+      <w:bookmarkStart w:id="145" w:name="_Toc468115260"/>
       <w:r>
         <w:t>Ingreso del paciente</w:t>
       </w:r>
@@ -32952,7 +32275,7 @@
       <w:pPr>
         <w:pStyle w:val="Heading2"/>
       </w:pPr>
-      <w:bookmarkStart w:id="146" w:name="_Toc468114354"/>
+      <w:bookmarkStart w:id="146" w:name="_Toc468115261"/>
       <w:r>
         <w:t>Procedimiento pre-atención</w:t>
       </w:r>
@@ -33031,7 +32354,7 @@
       <w:pPr>
         <w:pStyle w:val="Heading2"/>
       </w:pPr>
-      <w:bookmarkStart w:id="147" w:name="_Toc468114355"/>
+      <w:bookmarkStart w:id="147" w:name="_Toc468115262"/>
       <w:r>
         <w:t>Procedimiento post-atención</w:t>
       </w:r>
@@ -33098,22 +32421,14 @@
     </w:p>
     <w:p>
       <w:r>
-        <w:t xml:space="preserve">Al ser concluida la atención, se actualiza la ficha médica del paciente y según haya sido el tipo de atención, puede ser derivado a los procedimientos de post atención (ver proceso 12) médica, post atención laboratorio (ver proceso 13) o post examen </w:t>
-      </w:r>
-      <w:proofErr w:type="spellStart"/>
-      <w:r>
-        <w:t>imagenología</w:t>
-      </w:r>
-      <w:proofErr w:type="spellEnd"/>
-      <w:r>
-        <w:t xml:space="preserve"> (ver proceso 14) y se daría por finalizado este proceso.</w:t>
+        <w:t>Al ser concluida la atención, se actualiza la ficha médica del paciente y según haya sido el tipo de atención, puede ser derivado a los procedimientos de post atención (ver proceso 12) médica, post atención laboratorio (ver proceso 13) o post examen imagenología (ver proceso 14) y se daría por finalizado este proceso.</w:t>
       </w:r>
     </w:p>
     <w:p>
       <w:pPr>
         <w:pStyle w:val="Heading2"/>
       </w:pPr>
-      <w:bookmarkStart w:id="148" w:name="_Toc468114356"/>
+      <w:bookmarkStart w:id="148" w:name="_Toc468115263"/>
       <w:r>
         <w:lastRenderedPageBreak/>
         <w:t>Cierre de cajas</w:t>
@@ -33193,7 +32508,7 @@
       <w:pPr>
         <w:pStyle w:val="Heading2"/>
       </w:pPr>
-      <w:bookmarkStart w:id="149" w:name="_Toc468114357"/>
+      <w:bookmarkStart w:id="149" w:name="_Toc468115264"/>
       <w:r>
         <w:t>Pago de honorarios médicos</w:t>
       </w:r>
@@ -33267,7 +32582,7 @@
       <w:pPr>
         <w:pStyle w:val="Heading2"/>
       </w:pPr>
-      <w:bookmarkStart w:id="150" w:name="_Toc468114358"/>
+      <w:bookmarkStart w:id="150" w:name="_Toc468115265"/>
       <w:r>
         <w:lastRenderedPageBreak/>
         <w:t>Entrega de exámenes</w:t>
@@ -33347,7 +32662,7 @@
       <w:pPr>
         <w:pStyle w:val="Heading2"/>
       </w:pPr>
-      <w:bookmarkStart w:id="151" w:name="_Toc468114359"/>
+      <w:bookmarkStart w:id="151" w:name="_Toc468115266"/>
       <w:r>
         <w:t>Comprobación de hora</w:t>
       </w:r>
@@ -33421,7 +32736,7 @@
       <w:pPr>
         <w:pStyle w:val="Heading2"/>
       </w:pPr>
-      <w:bookmarkStart w:id="152" w:name="_Toc468114360"/>
+      <w:bookmarkStart w:id="152" w:name="_Toc468115267"/>
       <w:r>
         <w:lastRenderedPageBreak/>
         <w:t>Pago boleta honorarios</w:t>
@@ -33501,7 +32816,7 @@
       <w:pPr>
         <w:pStyle w:val="Heading2"/>
       </w:pPr>
-      <w:bookmarkStart w:id="153" w:name="_Toc468114361"/>
+      <w:bookmarkStart w:id="153" w:name="_Toc468115268"/>
       <w:r>
         <w:t>Anular atención</w:t>
       </w:r>
@@ -33584,7 +32899,7 @@
       <w:pPr>
         <w:pStyle w:val="Heading2"/>
       </w:pPr>
-      <w:bookmarkStart w:id="154" w:name="_Toc468114362"/>
+      <w:bookmarkStart w:id="154" w:name="_Toc468115269"/>
       <w:r>
         <w:t>Abrir caja</w:t>
       </w:r>
@@ -33663,7 +32978,7 @@
       <w:pPr>
         <w:pStyle w:val="Heading2"/>
       </w:pPr>
-      <w:bookmarkStart w:id="155" w:name="_Toc468114363"/>
+      <w:bookmarkStart w:id="155" w:name="_Toc468115270"/>
       <w:r>
         <w:t>Post atención médica</w:t>
       </w:r>
@@ -33737,7 +33052,7 @@
       <w:pPr>
         <w:pStyle w:val="Heading2"/>
       </w:pPr>
-      <w:bookmarkStart w:id="156" w:name="_Toc468114364"/>
+      <w:bookmarkStart w:id="156" w:name="_Toc468115271"/>
       <w:r>
         <w:lastRenderedPageBreak/>
         <w:t>Post examen laboratorio</w:t>
@@ -33817,16 +33132,11 @@
       <w:pPr>
         <w:pStyle w:val="Heading2"/>
       </w:pPr>
-      <w:bookmarkStart w:id="157" w:name="_Toc468114365"/>
-      <w:r>
-        <w:t xml:space="preserve">Post examen </w:t>
-      </w:r>
-      <w:proofErr w:type="spellStart"/>
-      <w:r>
-        <w:t>imagenología</w:t>
+      <w:bookmarkStart w:id="157" w:name="_Toc468115272"/>
+      <w:r>
+        <w:t>Post examen imagenología</w:t>
       </w:r>
       <w:bookmarkEnd w:id="157"/>
-      <w:proofErr w:type="spellEnd"/>
     </w:p>
     <w:p>
       <w:r>
@@ -33898,7 +33208,7 @@
         <w:br w:type="page"/>
       </w:r>
     </w:p>
-    <w:bookmarkStart w:id="158" w:name="_Toc468114366" w:displacedByCustomXml="next"/>
+    <w:bookmarkStart w:id="158" w:name="_Toc468115273" w:displacedByCustomXml="next"/>
     <w:sdt>
       <w:sdtPr>
         <w:rPr>
@@ -33926,7 +33236,6 @@
               <w:lang w:val="en-US"/>
             </w:rPr>
           </w:pPr>
-          <w:proofErr w:type="spellStart"/>
           <w:r>
             <w:rPr>
               <w:lang w:val="en-US"/>
@@ -33934,14 +33243,12 @@
             <w:t>Bibliografía</w:t>
           </w:r>
           <w:bookmarkEnd w:id="158"/>
-          <w:proofErr w:type="spellEnd"/>
         </w:p>
         <w:sdt>
           <w:sdtPr>
             <w:id w:val="111145805"/>
             <w:bibliography/>
           </w:sdtPr>
-          <w:sdtEndPr/>
           <w:sdtContent>
             <w:p>
               <w:pPr>
@@ -34091,7 +33398,6 @@
         <w:docPartUnique/>
       </w:docPartObj>
     </w:sdtPr>
-    <w:sdtEndPr/>
     <w:sdtContent>
       <w:p>
         <w:pPr>
@@ -34147,7 +33453,7 @@
             <w:noProof/>
             <w:lang w:val="es-ES"/>
           </w:rPr>
-          <w:t>8</w:t>
+          <w:t>2</w:t>
         </w:r>
         <w:r>
           <w:fldChar w:fldCharType="end"/>
@@ -34183,7 +33489,6 @@
         <w:docPartUnique/>
       </w:docPartObj>
     </w:sdtPr>
-    <w:sdtEndPr/>
     <w:sdtContent>
       <w:p>
         <w:pPr>
@@ -34264,7 +33569,6 @@
         <w:docPartUnique/>
       </w:docPartObj>
     </w:sdtPr>
-    <w:sdtEndPr/>
     <w:sdtContent>
       <w:p>
         <w:pPr>
@@ -34303,7 +33607,7 @@
             <w:noProof/>
             <w:lang w:val="es-ES"/>
           </w:rPr>
-          <w:t>55</w:t>
+          <w:t>54</w:t>
         </w:r>
         <w:r>
           <w:fldChar w:fldCharType="end"/>
@@ -41759,93 +41063,93 @@
     </dgm:pt>
   </dgm:ptLst>
   <dgm:cxnLst>
+    <dgm:cxn modelId="{A134ED35-FEC0-D54E-8F3E-6B412C9B54FA}" type="presOf" srcId="{48347569-2D44-4187-8E76-E01E096B72F4}" destId="{8932BDAF-7795-4AEB-A2FC-8074C28024D0}" srcOrd="1" destOrd="0" presId="urn:microsoft.com/office/officeart/2005/8/layout/orgChart1"/>
+    <dgm:cxn modelId="{07CADC40-9BAC-D64C-A84B-DA8CD35C2946}" type="presOf" srcId="{17D2686D-FB37-4650-9997-37C5AE699601}" destId="{2AF7BFB9-8E78-4BA8-9226-5FFD57DCB69D}" srcOrd="0" destOrd="0" presId="urn:microsoft.com/office/officeart/2005/8/layout/orgChart1"/>
+    <dgm:cxn modelId="{4E196C97-2D41-9A40-ABA4-8F2ABF7F7804}" type="presOf" srcId="{3CC69F16-2EE9-4916-A606-987F8317B751}" destId="{5818E70F-C5C2-4B45-A80A-81542A3C5AE7}" srcOrd="1" destOrd="0" presId="urn:microsoft.com/office/officeart/2005/8/layout/orgChart1"/>
     <dgm:cxn modelId="{D544BCAE-582C-486D-B770-A78FABA2192A}" srcId="{48347569-2D44-4187-8E76-E01E096B72F4}" destId="{589A2777-9AF4-491A-A97B-6E6C709B3283}" srcOrd="0" destOrd="0" parTransId="{C97E3CD4-306A-44C5-9200-822C58ECC4A3}" sibTransId="{2D6B7466-3FBF-4978-A2F5-449A03386E56}"/>
     <dgm:cxn modelId="{C6031F02-71F0-4134-99B9-4F10216A5BA2}" srcId="{589A2777-9AF4-491A-A97B-6E6C709B3283}" destId="{C496BD74-19CB-46EB-862B-875A5289DC73}" srcOrd="2" destOrd="0" parTransId="{3E77FAEB-6253-4BCB-A8BD-F64DF15941A3}" sibTransId="{0FEB1AEA-1CB3-4995-813F-765E890849B9}"/>
-    <dgm:cxn modelId="{198F6DA3-19B4-DC40-A971-D763667D1356}" type="presOf" srcId="{4A590890-CE07-4E1B-99BD-5193AF6F0560}" destId="{55A3A6D7-775E-4B65-A7B5-A9F6264F63EF}" srcOrd="0" destOrd="0" presId="urn:microsoft.com/office/officeart/2005/8/layout/orgChart1"/>
-    <dgm:cxn modelId="{B60C96A8-2994-D94D-AB68-FE7D340CC561}" type="presOf" srcId="{83C2E802-A1E4-40D9-9B04-16DD911214E8}" destId="{55774A3D-21FB-4A3B-AD9A-44F1994328A8}" srcOrd="0" destOrd="0" presId="urn:microsoft.com/office/officeart/2005/8/layout/orgChart1"/>
-    <dgm:cxn modelId="{1A116EDB-1787-BD44-A58A-51A5D4828535}" type="presOf" srcId="{9605A8FC-0B20-44EC-B4DC-2C64897F3218}" destId="{B805B864-FED3-47CF-AB75-57C75B7979BD}" srcOrd="1" destOrd="0" presId="urn:microsoft.com/office/officeart/2005/8/layout/orgChart1"/>
-    <dgm:cxn modelId="{397E3476-1568-6041-88D4-F1A8923C3C53}" type="presOf" srcId="{94B23D3E-BD45-4FA0-9736-F0B3BCFCBFFE}" destId="{2129378C-BA12-4D51-9FD4-EC7012575F83}" srcOrd="1" destOrd="0" presId="urn:microsoft.com/office/officeart/2005/8/layout/orgChart1"/>
-    <dgm:cxn modelId="{AA9BF777-2D53-1D4B-9CFF-C0E92DC25AEE}" type="presOf" srcId="{17D2686D-FB37-4650-9997-37C5AE699601}" destId="{2AF7BFB9-8E78-4BA8-9226-5FFD57DCB69D}" srcOrd="0" destOrd="0" presId="urn:microsoft.com/office/officeart/2005/8/layout/orgChart1"/>
-    <dgm:cxn modelId="{0D43CC91-C0DD-C64B-96FA-5CA1D35F0DAB}" type="presOf" srcId="{687ECD2D-38F3-42F1-AB87-89E51267D4A5}" destId="{04370048-40F0-4BF0-AE52-3BE549A51D3C}" srcOrd="0" destOrd="0" presId="urn:microsoft.com/office/officeart/2005/8/layout/orgChart1"/>
+    <dgm:cxn modelId="{979AED1B-8C6E-7D43-AAE7-EE8299D7E70A}" type="presOf" srcId="{C496BD74-19CB-46EB-862B-875A5289DC73}" destId="{E38B9066-00F8-494E-955D-FDA83C85B670}" srcOrd="0" destOrd="0" presId="urn:microsoft.com/office/officeart/2005/8/layout/orgChart1"/>
+    <dgm:cxn modelId="{0A40FB37-328F-AA4F-B79F-8F0313F045F6}" type="presOf" srcId="{94B23D3E-BD45-4FA0-9736-F0B3BCFCBFFE}" destId="{9BF67DDF-7787-4F50-B039-7392461AD898}" srcOrd="0" destOrd="0" presId="urn:microsoft.com/office/officeart/2005/8/layout/orgChart1"/>
+    <dgm:cxn modelId="{A39C8445-5D61-0D41-A425-71B744A1B9E6}" type="presOf" srcId="{9605A8FC-0B20-44EC-B4DC-2C64897F3218}" destId="{B805B864-FED3-47CF-AB75-57C75B7979BD}" srcOrd="1" destOrd="0" presId="urn:microsoft.com/office/officeart/2005/8/layout/orgChart1"/>
+    <dgm:cxn modelId="{82D469AF-27F4-D44D-A563-EAFCE0617978}" type="presOf" srcId="{589A2777-9AF4-491A-A97B-6E6C709B3283}" destId="{9FDD5839-824F-4F90-B720-B486A3CC8069}" srcOrd="0" destOrd="0" presId="urn:microsoft.com/office/officeart/2005/8/layout/orgChart1"/>
+    <dgm:cxn modelId="{50FA8769-6605-F648-8691-BDC1D920241D}" type="presOf" srcId="{3E77FAEB-6253-4BCB-A8BD-F64DF15941A3}" destId="{4AC446E9-5EA3-4104-9A6A-6BB4559C7F1B}" srcOrd="0" destOrd="0" presId="urn:microsoft.com/office/officeart/2005/8/layout/orgChart1"/>
+    <dgm:cxn modelId="{E8FEE89C-2689-A44B-845A-C2616A6C2D11}" type="presOf" srcId="{C97E3CD4-306A-44C5-9200-822C58ECC4A3}" destId="{F4A28CDB-FF3F-4012-B8B0-38A1800A2096}" srcOrd="0" destOrd="0" presId="urn:microsoft.com/office/officeart/2005/8/layout/orgChart1"/>
+    <dgm:cxn modelId="{8FC2C857-120A-AC43-9F95-0F88B9836329}" type="presOf" srcId="{48347569-2D44-4187-8E76-E01E096B72F4}" destId="{4377A0B1-66D2-45BC-9E33-1825128E382B}" srcOrd="0" destOrd="0" presId="urn:microsoft.com/office/officeart/2005/8/layout/orgChart1"/>
+    <dgm:cxn modelId="{21F8D334-131C-DA45-9595-533FFBA71E3B}" type="presOf" srcId="{589A2777-9AF4-491A-A97B-6E6C709B3283}" destId="{BDC8841B-8EDB-4597-8243-9F4FD5675C78}" srcOrd="1" destOrd="0" presId="urn:microsoft.com/office/officeart/2005/8/layout/orgChart1"/>
     <dgm:cxn modelId="{55BD99AA-0806-42CD-8B57-DB941F52AD94}" srcId="{48347569-2D44-4187-8E76-E01E096B72F4}" destId="{AABA9C2A-AC39-4C3B-8C4E-A71A46F44AC5}" srcOrd="1" destOrd="0" parTransId="{D6E78E02-2FC6-45D9-BBD1-1397F595C456}" sibTransId="{85836242-B649-4FD0-B8C0-85580A5AE8CC}"/>
-    <dgm:cxn modelId="{2B275D8D-B669-2C4B-B798-9403C8386461}" type="presOf" srcId="{48347569-2D44-4187-8E76-E01E096B72F4}" destId="{8932BDAF-7795-4AEB-A2FC-8074C28024D0}" srcOrd="1" destOrd="0" presId="urn:microsoft.com/office/officeart/2005/8/layout/orgChart1"/>
     <dgm:cxn modelId="{6E91DD04-9FDD-4BAF-96F5-859770B209B7}" srcId="{83C2E802-A1E4-40D9-9B04-16DD911214E8}" destId="{48347569-2D44-4187-8E76-E01E096B72F4}" srcOrd="0" destOrd="0" parTransId="{8108A6FC-538E-4E74-B415-8EEFDD70FEF8}" sibTransId="{F0329AF9-EA15-4E78-826F-31DD480B0AB9}"/>
     <dgm:cxn modelId="{D34A1D29-CCB6-4C0A-AAC6-D96F7B0680C7}" srcId="{48347569-2D44-4187-8E76-E01E096B72F4}" destId="{3CC69F16-2EE9-4916-A606-987F8317B751}" srcOrd="3" destOrd="0" parTransId="{4A590890-CE07-4E1B-99BD-5193AF6F0560}" sibTransId="{F25FFF06-7851-4C2A-9AC7-E4445F9D1A06}"/>
-    <dgm:cxn modelId="{F38319E1-8ED8-2240-8BC2-904D60352B3B}" type="presOf" srcId="{C97E3CD4-306A-44C5-9200-822C58ECC4A3}" destId="{F4A28CDB-FF3F-4012-B8B0-38A1800A2096}" srcOrd="0" destOrd="0" presId="urn:microsoft.com/office/officeart/2005/8/layout/orgChart1"/>
-    <dgm:cxn modelId="{BE405C7F-93C1-194B-B9CD-7C4272F2135E}" type="presOf" srcId="{589A2777-9AF4-491A-A97B-6E6C709B3283}" destId="{BDC8841B-8EDB-4597-8243-9F4FD5675C78}" srcOrd="1" destOrd="0" presId="urn:microsoft.com/office/officeart/2005/8/layout/orgChart1"/>
-    <dgm:cxn modelId="{FE484570-E3EB-2746-9E1B-DF7467D1C397}" type="presOf" srcId="{C496BD74-19CB-46EB-862B-875A5289DC73}" destId="{C53679F0-7A40-480A-B84C-E07FE27D682C}" srcOrd="1" destOrd="0" presId="urn:microsoft.com/office/officeart/2005/8/layout/orgChart1"/>
-    <dgm:cxn modelId="{16BA0DDD-69C3-DA48-9C2F-94C4DD96CEC0}" type="presOf" srcId="{589A2777-9AF4-491A-A97B-6E6C709B3283}" destId="{9FDD5839-824F-4F90-B720-B486A3CC8069}" srcOrd="0" destOrd="0" presId="urn:microsoft.com/office/officeart/2005/8/layout/orgChart1"/>
-    <dgm:cxn modelId="{EDB1C558-22C2-E54C-8186-2E8C6E054349}" type="presOf" srcId="{3CC69F16-2EE9-4916-A606-987F8317B751}" destId="{5818E70F-C5C2-4B45-A80A-81542A3C5AE7}" srcOrd="1" destOrd="0" presId="urn:microsoft.com/office/officeart/2005/8/layout/orgChart1"/>
-    <dgm:cxn modelId="{BBA961A4-7A14-9D43-9A12-EFE021ABE7EF}" type="presOf" srcId="{48347569-2D44-4187-8E76-E01E096B72F4}" destId="{4377A0B1-66D2-45BC-9E33-1825128E382B}" srcOrd="0" destOrd="0" presId="urn:microsoft.com/office/officeart/2005/8/layout/orgChart1"/>
+    <dgm:cxn modelId="{DABD245E-015D-364F-8D43-A8529EA307A6}" type="presOf" srcId="{114AEEA0-36D2-44AF-9FF5-DD1265A193D8}" destId="{779B4EAE-1347-4513-AEE0-C4C84F9A9F21}" srcOrd="0" destOrd="0" presId="urn:microsoft.com/office/officeart/2005/8/layout/orgChart1"/>
+    <dgm:cxn modelId="{27D5A522-B047-7F41-8503-F7C4655E758E}" type="presOf" srcId="{94B23D3E-BD45-4FA0-9736-F0B3BCFCBFFE}" destId="{2129378C-BA12-4D51-9FD4-EC7012575F83}" srcOrd="1" destOrd="0" presId="urn:microsoft.com/office/officeart/2005/8/layout/orgChart1"/>
     <dgm:cxn modelId="{6478A9C8-CB29-4172-971B-33FBE99FFE39}" srcId="{589A2777-9AF4-491A-A97B-6E6C709B3283}" destId="{114AEEA0-36D2-44AF-9FF5-DD1265A193D8}" srcOrd="1" destOrd="0" parTransId="{687ECD2D-38F3-42F1-AB87-89E51267D4A5}" sibTransId="{0F055995-9182-494B-ADB4-648906D05C25}"/>
-    <dgm:cxn modelId="{74E5C451-9BEB-A247-B2E8-09EB039BCD0B}" type="presOf" srcId="{3E77FAEB-6253-4BCB-A8BD-F64DF15941A3}" destId="{4AC446E9-5EA3-4104-9A6A-6BB4559C7F1B}" srcOrd="0" destOrd="0" presId="urn:microsoft.com/office/officeart/2005/8/layout/orgChart1"/>
-    <dgm:cxn modelId="{754E7690-1927-F14A-8507-B23840AE634D}" type="presOf" srcId="{C3F00ACD-BD35-4C93-AED9-718EC0388BEB}" destId="{51079A84-49C8-41F4-9D05-7FEC4FEC4B6E}" srcOrd="0" destOrd="0" presId="urn:microsoft.com/office/officeart/2005/8/layout/orgChart1"/>
+    <dgm:cxn modelId="{E8370895-7AAE-3943-B68A-03ED3E2EDB2C}" type="presOf" srcId="{3CC69F16-2EE9-4916-A606-987F8317B751}" destId="{950EF06F-4CCE-49EA-B54E-44C45D3DC267}" srcOrd="0" destOrd="0" presId="urn:microsoft.com/office/officeart/2005/8/layout/orgChart1"/>
     <dgm:cxn modelId="{30287404-1602-4EDD-80F5-5D22676D9E3C}" srcId="{589A2777-9AF4-491A-A97B-6E6C709B3283}" destId="{94B23D3E-BD45-4FA0-9736-F0B3BCFCBFFE}" srcOrd="0" destOrd="0" parTransId="{17D2686D-FB37-4650-9997-37C5AE699601}" sibTransId="{F48BEAA6-CC0E-4191-A56C-A571A363CFC0}"/>
-    <dgm:cxn modelId="{37D461D9-FBB9-6343-BDC1-7109111FB9DA}" type="presOf" srcId="{C496BD74-19CB-46EB-862B-875A5289DC73}" destId="{E38B9066-00F8-494E-955D-FDA83C85B670}" srcOrd="0" destOrd="0" presId="urn:microsoft.com/office/officeart/2005/8/layout/orgChart1"/>
-    <dgm:cxn modelId="{7A0DD185-065B-D742-8F66-9E57C292426B}" type="presOf" srcId="{AABA9C2A-AC39-4C3B-8C4E-A71A46F44AC5}" destId="{88C888B0-2047-41DA-A048-687AAA45645D}" srcOrd="0" destOrd="0" presId="urn:microsoft.com/office/officeart/2005/8/layout/orgChart1"/>
-    <dgm:cxn modelId="{3609CF65-AD16-3F44-906E-652EA34DEC4C}" type="presOf" srcId="{94B23D3E-BD45-4FA0-9736-F0B3BCFCBFFE}" destId="{9BF67DDF-7787-4F50-B039-7392461AD898}" srcOrd="0" destOrd="0" presId="urn:microsoft.com/office/officeart/2005/8/layout/orgChart1"/>
-    <dgm:cxn modelId="{CFAE8C7D-B98D-964D-A91D-3108BCB50FC1}" type="presOf" srcId="{114AEEA0-36D2-44AF-9FF5-DD1265A193D8}" destId="{E2FE614C-B35B-4510-B538-0B712DBF98B7}" srcOrd="1" destOrd="0" presId="urn:microsoft.com/office/officeart/2005/8/layout/orgChart1"/>
-    <dgm:cxn modelId="{26ADC125-39FC-2C43-A445-CC99604B6586}" type="presOf" srcId="{9605A8FC-0B20-44EC-B4DC-2C64897F3218}" destId="{20967916-DBC3-4772-AC6E-80B61336A42B}" srcOrd="0" destOrd="0" presId="urn:microsoft.com/office/officeart/2005/8/layout/orgChart1"/>
-    <dgm:cxn modelId="{2C5E6384-89FE-1D44-865A-9CD777007F10}" type="presOf" srcId="{114AEEA0-36D2-44AF-9FF5-DD1265A193D8}" destId="{779B4EAE-1347-4513-AEE0-C4C84F9A9F21}" srcOrd="0" destOrd="0" presId="urn:microsoft.com/office/officeart/2005/8/layout/orgChart1"/>
+    <dgm:cxn modelId="{A97B03FC-278F-904C-9CDA-B3774AB4D1BF}" type="presOf" srcId="{687ECD2D-38F3-42F1-AB87-89E51267D4A5}" destId="{04370048-40F0-4BF0-AE52-3BE549A51D3C}" srcOrd="0" destOrd="0" presId="urn:microsoft.com/office/officeart/2005/8/layout/orgChart1"/>
+    <dgm:cxn modelId="{937FF749-CB54-894C-AEE0-43D11BC6B16B}" type="presOf" srcId="{C3F00ACD-BD35-4C93-AED9-718EC0388BEB}" destId="{51079A84-49C8-41F4-9D05-7FEC4FEC4B6E}" srcOrd="0" destOrd="0" presId="urn:microsoft.com/office/officeart/2005/8/layout/orgChart1"/>
+    <dgm:cxn modelId="{11F6E9C3-16C2-4E48-878F-D6BE8F7EF722}" type="presOf" srcId="{AABA9C2A-AC39-4C3B-8C4E-A71A46F44AC5}" destId="{88C888B0-2047-41DA-A048-687AAA45645D}" srcOrd="0" destOrd="0" presId="urn:microsoft.com/office/officeart/2005/8/layout/orgChart1"/>
+    <dgm:cxn modelId="{59300BAA-62AC-8142-A40B-51E728957A68}" type="presOf" srcId="{4A590890-CE07-4E1B-99BD-5193AF6F0560}" destId="{55A3A6D7-775E-4B65-A7B5-A9F6264F63EF}" srcOrd="0" destOrd="0" presId="urn:microsoft.com/office/officeart/2005/8/layout/orgChart1"/>
+    <dgm:cxn modelId="{F559FB90-1008-6E45-978F-3C1C2D05F9EB}" type="presOf" srcId="{AABA9C2A-AC39-4C3B-8C4E-A71A46F44AC5}" destId="{1EAB3C11-6A4F-43AC-B211-86055116A01E}" srcOrd="1" destOrd="0" presId="urn:microsoft.com/office/officeart/2005/8/layout/orgChart1"/>
+    <dgm:cxn modelId="{4B11313C-7EF4-F145-A3A2-F837CDDC2E8B}" type="presOf" srcId="{114AEEA0-36D2-44AF-9FF5-DD1265A193D8}" destId="{E2FE614C-B35B-4510-B538-0B712DBF98B7}" srcOrd="1" destOrd="0" presId="urn:microsoft.com/office/officeart/2005/8/layout/orgChart1"/>
     <dgm:cxn modelId="{214197A1-1763-4632-B50D-CCB4B39BA231}" srcId="{48347569-2D44-4187-8E76-E01E096B72F4}" destId="{9605A8FC-0B20-44EC-B4DC-2C64897F3218}" srcOrd="2" destOrd="0" parTransId="{C3F00ACD-BD35-4C93-AED9-718EC0388BEB}" sibTransId="{0BFF58F7-CF29-4362-A0F1-B95CC5D28F63}"/>
-    <dgm:cxn modelId="{CE708757-BCA4-5C42-9C84-85BF0A791248}" type="presOf" srcId="{3CC69F16-2EE9-4916-A606-987F8317B751}" destId="{950EF06F-4CCE-49EA-B54E-44C45D3DC267}" srcOrd="0" destOrd="0" presId="urn:microsoft.com/office/officeart/2005/8/layout/orgChart1"/>
-    <dgm:cxn modelId="{88174CD8-67AA-2F4A-9AB7-064E0936B363}" type="presOf" srcId="{AABA9C2A-AC39-4C3B-8C4E-A71A46F44AC5}" destId="{1EAB3C11-6A4F-43AC-B211-86055116A01E}" srcOrd="1" destOrd="0" presId="urn:microsoft.com/office/officeart/2005/8/layout/orgChart1"/>
-    <dgm:cxn modelId="{E5B1B768-A030-7D47-B5ED-3BCD775E1292}" type="presOf" srcId="{D6E78E02-2FC6-45D9-BBD1-1397F595C456}" destId="{BA71F716-B112-458F-8838-548FF5B9C93A}" srcOrd="0" destOrd="0" presId="urn:microsoft.com/office/officeart/2005/8/layout/orgChart1"/>
-    <dgm:cxn modelId="{76DA8B25-7F6B-8A4D-9A2D-B23C7F6A1AF8}" type="presParOf" srcId="{55774A3D-21FB-4A3B-AD9A-44F1994328A8}" destId="{31D5E8DB-14ED-423B-8BE2-7E3C2B650139}" srcOrd="0" destOrd="0" presId="urn:microsoft.com/office/officeart/2005/8/layout/orgChart1"/>
-    <dgm:cxn modelId="{A67C68DA-091C-124F-9D15-88F6AA28B9CF}" type="presParOf" srcId="{31D5E8DB-14ED-423B-8BE2-7E3C2B650139}" destId="{32C7AAD2-F3FE-48ED-A313-7D262E0251DA}" srcOrd="0" destOrd="0" presId="urn:microsoft.com/office/officeart/2005/8/layout/orgChart1"/>
-    <dgm:cxn modelId="{CCFA4E8A-8AC2-8246-8FAA-7A162EB39D07}" type="presParOf" srcId="{32C7AAD2-F3FE-48ED-A313-7D262E0251DA}" destId="{4377A0B1-66D2-45BC-9E33-1825128E382B}" srcOrd="0" destOrd="0" presId="urn:microsoft.com/office/officeart/2005/8/layout/orgChart1"/>
-    <dgm:cxn modelId="{71AFCDE3-08DE-CD49-9AA2-236E20EFA523}" type="presParOf" srcId="{32C7AAD2-F3FE-48ED-A313-7D262E0251DA}" destId="{8932BDAF-7795-4AEB-A2FC-8074C28024D0}" srcOrd="1" destOrd="0" presId="urn:microsoft.com/office/officeart/2005/8/layout/orgChart1"/>
-    <dgm:cxn modelId="{7F6DF1C0-F540-6943-B796-0DC240B39360}" type="presParOf" srcId="{31D5E8DB-14ED-423B-8BE2-7E3C2B650139}" destId="{5ABF197A-8E73-4D19-B116-E6AEF04D7F2D}" srcOrd="1" destOrd="0" presId="urn:microsoft.com/office/officeart/2005/8/layout/orgChart1"/>
-    <dgm:cxn modelId="{7F528B7E-4BCE-0D4A-87DE-AC5324436B94}" type="presParOf" srcId="{5ABF197A-8E73-4D19-B116-E6AEF04D7F2D}" destId="{F4A28CDB-FF3F-4012-B8B0-38A1800A2096}" srcOrd="0" destOrd="0" presId="urn:microsoft.com/office/officeart/2005/8/layout/orgChart1"/>
-    <dgm:cxn modelId="{C5618F70-5324-C74A-9BA6-3CEEB8723D3A}" type="presParOf" srcId="{5ABF197A-8E73-4D19-B116-E6AEF04D7F2D}" destId="{65A4D7B4-429D-46C8-8B3E-743505EBCDBB}" srcOrd="1" destOrd="0" presId="urn:microsoft.com/office/officeart/2005/8/layout/orgChart1"/>
-    <dgm:cxn modelId="{65DFEB27-69EB-3A44-B16C-213A5C3DC88A}" type="presParOf" srcId="{65A4D7B4-429D-46C8-8B3E-743505EBCDBB}" destId="{DB8AC82B-BE60-4EAE-880B-6DE22A5C0EF7}" srcOrd="0" destOrd="0" presId="urn:microsoft.com/office/officeart/2005/8/layout/orgChart1"/>
-    <dgm:cxn modelId="{C2FBF780-CE26-3541-B1C0-13FBA9368C31}" type="presParOf" srcId="{DB8AC82B-BE60-4EAE-880B-6DE22A5C0EF7}" destId="{9FDD5839-824F-4F90-B720-B486A3CC8069}" srcOrd="0" destOrd="0" presId="urn:microsoft.com/office/officeart/2005/8/layout/orgChart1"/>
-    <dgm:cxn modelId="{69A86DCF-BA1B-444D-A158-2756A8FB8B62}" type="presParOf" srcId="{DB8AC82B-BE60-4EAE-880B-6DE22A5C0EF7}" destId="{BDC8841B-8EDB-4597-8243-9F4FD5675C78}" srcOrd="1" destOrd="0" presId="urn:microsoft.com/office/officeart/2005/8/layout/orgChart1"/>
-    <dgm:cxn modelId="{11096B44-2287-DA43-9296-BB24F83A5CA9}" type="presParOf" srcId="{65A4D7B4-429D-46C8-8B3E-743505EBCDBB}" destId="{0D0A93D8-16D8-4769-A1A6-4D7DD89BA84D}" srcOrd="1" destOrd="0" presId="urn:microsoft.com/office/officeart/2005/8/layout/orgChart1"/>
-    <dgm:cxn modelId="{859CEEB8-BE5A-DF49-9658-B615D92D069B}" type="presParOf" srcId="{0D0A93D8-16D8-4769-A1A6-4D7DD89BA84D}" destId="{2AF7BFB9-8E78-4BA8-9226-5FFD57DCB69D}" srcOrd="0" destOrd="0" presId="urn:microsoft.com/office/officeart/2005/8/layout/orgChart1"/>
-    <dgm:cxn modelId="{A76CC16C-78F3-3E46-ADB7-E84C0E2F9C03}" type="presParOf" srcId="{0D0A93D8-16D8-4769-A1A6-4D7DD89BA84D}" destId="{08864043-948D-45DF-8CF7-3A06692228E9}" srcOrd="1" destOrd="0" presId="urn:microsoft.com/office/officeart/2005/8/layout/orgChart1"/>
-    <dgm:cxn modelId="{750E7A48-D43D-A74D-9E43-A35B035E4220}" type="presParOf" srcId="{08864043-948D-45DF-8CF7-3A06692228E9}" destId="{E20C971D-106C-45F1-BBFA-1DCF98F2A230}" srcOrd="0" destOrd="0" presId="urn:microsoft.com/office/officeart/2005/8/layout/orgChart1"/>
-    <dgm:cxn modelId="{6DFAFEE2-9B98-7244-BB55-9C21FE0C4034}" type="presParOf" srcId="{E20C971D-106C-45F1-BBFA-1DCF98F2A230}" destId="{9BF67DDF-7787-4F50-B039-7392461AD898}" srcOrd="0" destOrd="0" presId="urn:microsoft.com/office/officeart/2005/8/layout/orgChart1"/>
-    <dgm:cxn modelId="{5D302400-9C1B-B043-BD04-5668D9FA1B92}" type="presParOf" srcId="{E20C971D-106C-45F1-BBFA-1DCF98F2A230}" destId="{2129378C-BA12-4D51-9FD4-EC7012575F83}" srcOrd="1" destOrd="0" presId="urn:microsoft.com/office/officeart/2005/8/layout/orgChart1"/>
-    <dgm:cxn modelId="{E70B6B13-C552-B843-9F77-2E58F21182F5}" type="presParOf" srcId="{08864043-948D-45DF-8CF7-3A06692228E9}" destId="{9FC77DBF-AD2B-4F4C-A146-BD36A06E8834}" srcOrd="1" destOrd="0" presId="urn:microsoft.com/office/officeart/2005/8/layout/orgChart1"/>
-    <dgm:cxn modelId="{DB91BA85-813A-E34C-A3AE-4CAAA54A59EA}" type="presParOf" srcId="{08864043-948D-45DF-8CF7-3A06692228E9}" destId="{11F8AC3E-2D4D-4563-87F6-442BF3CAA71E}" srcOrd="2" destOrd="0" presId="urn:microsoft.com/office/officeart/2005/8/layout/orgChart1"/>
-    <dgm:cxn modelId="{9C1AC63D-1716-974C-B9F5-A3FB3D33DF06}" type="presParOf" srcId="{0D0A93D8-16D8-4769-A1A6-4D7DD89BA84D}" destId="{04370048-40F0-4BF0-AE52-3BE549A51D3C}" srcOrd="2" destOrd="0" presId="urn:microsoft.com/office/officeart/2005/8/layout/orgChart1"/>
-    <dgm:cxn modelId="{B7CACF61-337C-2A40-88F5-434F68B595E0}" type="presParOf" srcId="{0D0A93D8-16D8-4769-A1A6-4D7DD89BA84D}" destId="{DC2C712A-56C2-4AE7-9C64-A7BAA13FFF81}" srcOrd="3" destOrd="0" presId="urn:microsoft.com/office/officeart/2005/8/layout/orgChart1"/>
-    <dgm:cxn modelId="{0CB2AFDA-8D2D-1C41-9DCE-FFFDC1D747CC}" type="presParOf" srcId="{DC2C712A-56C2-4AE7-9C64-A7BAA13FFF81}" destId="{B4887EF7-7B5D-4FEC-B5EE-8DCAD28F458A}" srcOrd="0" destOrd="0" presId="urn:microsoft.com/office/officeart/2005/8/layout/orgChart1"/>
-    <dgm:cxn modelId="{AB0B91C3-DB8A-954C-9266-98518BA6789E}" type="presParOf" srcId="{B4887EF7-7B5D-4FEC-B5EE-8DCAD28F458A}" destId="{779B4EAE-1347-4513-AEE0-C4C84F9A9F21}" srcOrd="0" destOrd="0" presId="urn:microsoft.com/office/officeart/2005/8/layout/orgChart1"/>
-    <dgm:cxn modelId="{61DFEAFE-4BBA-554C-AFD5-8FABB5FB13B9}" type="presParOf" srcId="{B4887EF7-7B5D-4FEC-B5EE-8DCAD28F458A}" destId="{E2FE614C-B35B-4510-B538-0B712DBF98B7}" srcOrd="1" destOrd="0" presId="urn:microsoft.com/office/officeart/2005/8/layout/orgChart1"/>
-    <dgm:cxn modelId="{B23D8180-21AD-C74E-A001-C3492E6DAFDA}" type="presParOf" srcId="{DC2C712A-56C2-4AE7-9C64-A7BAA13FFF81}" destId="{A8091F0F-9B39-4C28-BD58-E028EEFF9075}" srcOrd="1" destOrd="0" presId="urn:microsoft.com/office/officeart/2005/8/layout/orgChart1"/>
-    <dgm:cxn modelId="{F4EC5BED-9C46-8C49-95A2-F0E6558EDE0B}" type="presParOf" srcId="{DC2C712A-56C2-4AE7-9C64-A7BAA13FFF81}" destId="{EA646782-6A87-467A-9467-475A84B17554}" srcOrd="2" destOrd="0" presId="urn:microsoft.com/office/officeart/2005/8/layout/orgChart1"/>
-    <dgm:cxn modelId="{158564A1-28C6-8743-B9CF-B3E1B5156EC0}" type="presParOf" srcId="{0D0A93D8-16D8-4769-A1A6-4D7DD89BA84D}" destId="{4AC446E9-5EA3-4104-9A6A-6BB4559C7F1B}" srcOrd="4" destOrd="0" presId="urn:microsoft.com/office/officeart/2005/8/layout/orgChart1"/>
-    <dgm:cxn modelId="{5E995EB6-E96F-0443-B7C0-5F1BE962CBFB}" type="presParOf" srcId="{0D0A93D8-16D8-4769-A1A6-4D7DD89BA84D}" destId="{8D920A2B-3A31-401A-B122-F40E673D715F}" srcOrd="5" destOrd="0" presId="urn:microsoft.com/office/officeart/2005/8/layout/orgChart1"/>
-    <dgm:cxn modelId="{A8F8EE1C-6E8F-E045-BC27-537D21DF4DAB}" type="presParOf" srcId="{8D920A2B-3A31-401A-B122-F40E673D715F}" destId="{76F5A899-0C42-4D7A-B94F-D4D3CBF5E903}" srcOrd="0" destOrd="0" presId="urn:microsoft.com/office/officeart/2005/8/layout/orgChart1"/>
-    <dgm:cxn modelId="{6792FBDE-864F-5245-B1E8-D4A3A5FCF262}" type="presParOf" srcId="{76F5A899-0C42-4D7A-B94F-D4D3CBF5E903}" destId="{E38B9066-00F8-494E-955D-FDA83C85B670}" srcOrd="0" destOrd="0" presId="urn:microsoft.com/office/officeart/2005/8/layout/orgChart1"/>
-    <dgm:cxn modelId="{C72E5A90-BBC8-4349-AC57-20DFBDB654B5}" type="presParOf" srcId="{76F5A899-0C42-4D7A-B94F-D4D3CBF5E903}" destId="{C53679F0-7A40-480A-B84C-E07FE27D682C}" srcOrd="1" destOrd="0" presId="urn:microsoft.com/office/officeart/2005/8/layout/orgChart1"/>
-    <dgm:cxn modelId="{8FB3B78B-2473-8945-AC99-A19FF980F02E}" type="presParOf" srcId="{8D920A2B-3A31-401A-B122-F40E673D715F}" destId="{82313715-8A27-46C5-9C24-C8B89B0208EA}" srcOrd="1" destOrd="0" presId="urn:microsoft.com/office/officeart/2005/8/layout/orgChart1"/>
-    <dgm:cxn modelId="{9C363883-CF0F-724A-A616-E3A117CEB0FF}" type="presParOf" srcId="{8D920A2B-3A31-401A-B122-F40E673D715F}" destId="{4C516A66-363C-402B-B53D-45849784F225}" srcOrd="2" destOrd="0" presId="urn:microsoft.com/office/officeart/2005/8/layout/orgChart1"/>
-    <dgm:cxn modelId="{574CD74D-F926-1343-A49A-926C44A83D5C}" type="presParOf" srcId="{65A4D7B4-429D-46C8-8B3E-743505EBCDBB}" destId="{5F632533-116D-4B3B-A8E3-323BD5A403C0}" srcOrd="2" destOrd="0" presId="urn:microsoft.com/office/officeart/2005/8/layout/orgChart1"/>
-    <dgm:cxn modelId="{5693E591-DDF4-AB4B-B7EB-D0031C7448D2}" type="presParOf" srcId="{5ABF197A-8E73-4D19-B116-E6AEF04D7F2D}" destId="{BA71F716-B112-458F-8838-548FF5B9C93A}" srcOrd="2" destOrd="0" presId="urn:microsoft.com/office/officeart/2005/8/layout/orgChart1"/>
-    <dgm:cxn modelId="{E58B697C-B8D6-8F4E-8046-D861864D7D45}" type="presParOf" srcId="{5ABF197A-8E73-4D19-B116-E6AEF04D7F2D}" destId="{AF2C82CC-2E6C-4979-ADA1-2EDC437F8C26}" srcOrd="3" destOrd="0" presId="urn:microsoft.com/office/officeart/2005/8/layout/orgChart1"/>
-    <dgm:cxn modelId="{541173D4-C8E4-6C4A-BEF3-204E8BE6F9E7}" type="presParOf" srcId="{AF2C82CC-2E6C-4979-ADA1-2EDC437F8C26}" destId="{2EBAEBDC-2E1A-4ED2-BCC9-7BCECA129DEA}" srcOrd="0" destOrd="0" presId="urn:microsoft.com/office/officeart/2005/8/layout/orgChart1"/>
-    <dgm:cxn modelId="{F5C35ABA-E251-E946-8476-4939B901F4DE}" type="presParOf" srcId="{2EBAEBDC-2E1A-4ED2-BCC9-7BCECA129DEA}" destId="{88C888B0-2047-41DA-A048-687AAA45645D}" srcOrd="0" destOrd="0" presId="urn:microsoft.com/office/officeart/2005/8/layout/orgChart1"/>
-    <dgm:cxn modelId="{8A6AE610-C7C4-DF4C-A0A6-C10F844560E3}" type="presParOf" srcId="{2EBAEBDC-2E1A-4ED2-BCC9-7BCECA129DEA}" destId="{1EAB3C11-6A4F-43AC-B211-86055116A01E}" srcOrd="1" destOrd="0" presId="urn:microsoft.com/office/officeart/2005/8/layout/orgChart1"/>
-    <dgm:cxn modelId="{45EBB757-ECB0-B845-99D6-B2F6FB6E1F92}" type="presParOf" srcId="{AF2C82CC-2E6C-4979-ADA1-2EDC437F8C26}" destId="{3371E83D-A872-4055-8BF3-861A092BDA34}" srcOrd="1" destOrd="0" presId="urn:microsoft.com/office/officeart/2005/8/layout/orgChart1"/>
-    <dgm:cxn modelId="{F8F34CEE-4B18-5E40-BB6D-651B3C9D37F6}" type="presParOf" srcId="{AF2C82CC-2E6C-4979-ADA1-2EDC437F8C26}" destId="{3248699F-8CCB-432D-960F-FF07B0C8DE1D}" srcOrd="2" destOrd="0" presId="urn:microsoft.com/office/officeart/2005/8/layout/orgChart1"/>
-    <dgm:cxn modelId="{E3AAA040-9BFB-EB45-A4C8-5B51615D4B10}" type="presParOf" srcId="{5ABF197A-8E73-4D19-B116-E6AEF04D7F2D}" destId="{51079A84-49C8-41F4-9D05-7FEC4FEC4B6E}" srcOrd="4" destOrd="0" presId="urn:microsoft.com/office/officeart/2005/8/layout/orgChart1"/>
-    <dgm:cxn modelId="{F6BCD9A4-7D98-0B44-AD2A-F809450FBC9C}" type="presParOf" srcId="{5ABF197A-8E73-4D19-B116-E6AEF04D7F2D}" destId="{EA7520E8-B33B-4F94-81A7-723F68A04D5A}" srcOrd="5" destOrd="0" presId="urn:microsoft.com/office/officeart/2005/8/layout/orgChart1"/>
-    <dgm:cxn modelId="{352D5FE8-5CA0-6E44-BD11-A6062259CBED}" type="presParOf" srcId="{EA7520E8-B33B-4F94-81A7-723F68A04D5A}" destId="{B7BA2A8A-32D5-4DE6-8B94-6658685C339F}" srcOrd="0" destOrd="0" presId="urn:microsoft.com/office/officeart/2005/8/layout/orgChart1"/>
-    <dgm:cxn modelId="{252C80C4-1D37-3446-9FF9-B3E9C4089A23}" type="presParOf" srcId="{B7BA2A8A-32D5-4DE6-8B94-6658685C339F}" destId="{20967916-DBC3-4772-AC6E-80B61336A42B}" srcOrd="0" destOrd="0" presId="urn:microsoft.com/office/officeart/2005/8/layout/orgChart1"/>
-    <dgm:cxn modelId="{C36C21FE-C011-8140-8CEF-224462F27E30}" type="presParOf" srcId="{B7BA2A8A-32D5-4DE6-8B94-6658685C339F}" destId="{B805B864-FED3-47CF-AB75-57C75B7979BD}" srcOrd="1" destOrd="0" presId="urn:microsoft.com/office/officeart/2005/8/layout/orgChart1"/>
-    <dgm:cxn modelId="{560D1657-A877-D24F-8CF0-C4B091D90F86}" type="presParOf" srcId="{EA7520E8-B33B-4F94-81A7-723F68A04D5A}" destId="{31F392BC-D76E-480A-9825-C42AA44819BC}" srcOrd="1" destOrd="0" presId="urn:microsoft.com/office/officeart/2005/8/layout/orgChart1"/>
-    <dgm:cxn modelId="{F3857F94-216D-CB49-8F9D-8BF9B802B752}" type="presParOf" srcId="{EA7520E8-B33B-4F94-81A7-723F68A04D5A}" destId="{7C0BFBC4-9523-4830-826D-357A4ABE642F}" srcOrd="2" destOrd="0" presId="urn:microsoft.com/office/officeart/2005/8/layout/orgChart1"/>
-    <dgm:cxn modelId="{62E26054-BD7D-5B41-9827-6C926B7F3FAB}" type="presParOf" srcId="{5ABF197A-8E73-4D19-B116-E6AEF04D7F2D}" destId="{55A3A6D7-775E-4B65-A7B5-A9F6264F63EF}" srcOrd="6" destOrd="0" presId="urn:microsoft.com/office/officeart/2005/8/layout/orgChart1"/>
-    <dgm:cxn modelId="{FC44F453-27FE-1C45-B265-96DFCD356E78}" type="presParOf" srcId="{5ABF197A-8E73-4D19-B116-E6AEF04D7F2D}" destId="{0B38E8EB-528A-4A5D-8B2A-B1CE47499D7D}" srcOrd="7" destOrd="0" presId="urn:microsoft.com/office/officeart/2005/8/layout/orgChart1"/>
-    <dgm:cxn modelId="{2488921F-04EC-844F-9AF8-CF3070B3946A}" type="presParOf" srcId="{0B38E8EB-528A-4A5D-8B2A-B1CE47499D7D}" destId="{3A0C654E-D74F-41DA-A5BD-39DFEC67F117}" srcOrd="0" destOrd="0" presId="urn:microsoft.com/office/officeart/2005/8/layout/orgChart1"/>
-    <dgm:cxn modelId="{FC8E65D1-A279-FE4E-A952-CC1AE0BBF7F5}" type="presParOf" srcId="{3A0C654E-D74F-41DA-A5BD-39DFEC67F117}" destId="{950EF06F-4CCE-49EA-B54E-44C45D3DC267}" srcOrd="0" destOrd="0" presId="urn:microsoft.com/office/officeart/2005/8/layout/orgChart1"/>
-    <dgm:cxn modelId="{10602E81-0736-A24B-B972-1DC25AC04E9A}" type="presParOf" srcId="{3A0C654E-D74F-41DA-A5BD-39DFEC67F117}" destId="{5818E70F-C5C2-4B45-A80A-81542A3C5AE7}" srcOrd="1" destOrd="0" presId="urn:microsoft.com/office/officeart/2005/8/layout/orgChart1"/>
-    <dgm:cxn modelId="{0EA48045-C80C-B04F-9529-A0C502D1BE01}" type="presParOf" srcId="{0B38E8EB-528A-4A5D-8B2A-B1CE47499D7D}" destId="{B005ADA9-D628-45B5-B767-478D7C7A4017}" srcOrd="1" destOrd="0" presId="urn:microsoft.com/office/officeart/2005/8/layout/orgChart1"/>
-    <dgm:cxn modelId="{606438BC-1A34-1747-A205-92E5E21195D6}" type="presParOf" srcId="{0B38E8EB-528A-4A5D-8B2A-B1CE47499D7D}" destId="{2DC924E2-92DF-495E-AB37-60D2CEBE960A}" srcOrd="2" destOrd="0" presId="urn:microsoft.com/office/officeart/2005/8/layout/orgChart1"/>
-    <dgm:cxn modelId="{5E3CA9C1-7DE7-0248-ADC3-6D375E4C3027}" type="presParOf" srcId="{31D5E8DB-14ED-423B-8BE2-7E3C2B650139}" destId="{AA3F84B5-32BE-45CC-AA4F-EAFA065D9D90}" srcOrd="2" destOrd="0" presId="urn:microsoft.com/office/officeart/2005/8/layout/orgChart1"/>
+    <dgm:cxn modelId="{51BFD1BE-BF37-8C4E-8ED2-1A4D9A13A2A3}" type="presOf" srcId="{D6E78E02-2FC6-45D9-BBD1-1397F595C456}" destId="{BA71F716-B112-458F-8838-548FF5B9C93A}" srcOrd="0" destOrd="0" presId="urn:microsoft.com/office/officeart/2005/8/layout/orgChart1"/>
+    <dgm:cxn modelId="{3A12F514-EB74-2044-8EDA-D2DB6668A898}" type="presOf" srcId="{83C2E802-A1E4-40D9-9B04-16DD911214E8}" destId="{55774A3D-21FB-4A3B-AD9A-44F1994328A8}" srcOrd="0" destOrd="0" presId="urn:microsoft.com/office/officeart/2005/8/layout/orgChart1"/>
+    <dgm:cxn modelId="{B998260E-C1C4-5140-8F64-9FADC93E2F76}" type="presOf" srcId="{C496BD74-19CB-46EB-862B-875A5289DC73}" destId="{C53679F0-7A40-480A-B84C-E07FE27D682C}" srcOrd="1" destOrd="0" presId="urn:microsoft.com/office/officeart/2005/8/layout/orgChart1"/>
+    <dgm:cxn modelId="{3E145380-CC98-D640-90B5-09646A6F3FE0}" type="presOf" srcId="{9605A8FC-0B20-44EC-B4DC-2C64897F3218}" destId="{20967916-DBC3-4772-AC6E-80B61336A42B}" srcOrd="0" destOrd="0" presId="urn:microsoft.com/office/officeart/2005/8/layout/orgChart1"/>
+    <dgm:cxn modelId="{38E2C627-E02E-AC47-B8D4-8762C6E7578B}" type="presParOf" srcId="{55774A3D-21FB-4A3B-AD9A-44F1994328A8}" destId="{31D5E8DB-14ED-423B-8BE2-7E3C2B650139}" srcOrd="0" destOrd="0" presId="urn:microsoft.com/office/officeart/2005/8/layout/orgChart1"/>
+    <dgm:cxn modelId="{F8D1129B-7056-B847-B9C0-3EEA6127A1DC}" type="presParOf" srcId="{31D5E8DB-14ED-423B-8BE2-7E3C2B650139}" destId="{32C7AAD2-F3FE-48ED-A313-7D262E0251DA}" srcOrd="0" destOrd="0" presId="urn:microsoft.com/office/officeart/2005/8/layout/orgChart1"/>
+    <dgm:cxn modelId="{ECE9C580-5B4B-F445-8E1F-116F4858B145}" type="presParOf" srcId="{32C7AAD2-F3FE-48ED-A313-7D262E0251DA}" destId="{4377A0B1-66D2-45BC-9E33-1825128E382B}" srcOrd="0" destOrd="0" presId="urn:microsoft.com/office/officeart/2005/8/layout/orgChart1"/>
+    <dgm:cxn modelId="{AD8B5594-96C3-0840-95D6-9001D9952A88}" type="presParOf" srcId="{32C7AAD2-F3FE-48ED-A313-7D262E0251DA}" destId="{8932BDAF-7795-4AEB-A2FC-8074C28024D0}" srcOrd="1" destOrd="0" presId="urn:microsoft.com/office/officeart/2005/8/layout/orgChart1"/>
+    <dgm:cxn modelId="{304220E8-36A1-C54E-9B12-C86FBC1F0F44}" type="presParOf" srcId="{31D5E8DB-14ED-423B-8BE2-7E3C2B650139}" destId="{5ABF197A-8E73-4D19-B116-E6AEF04D7F2D}" srcOrd="1" destOrd="0" presId="urn:microsoft.com/office/officeart/2005/8/layout/orgChart1"/>
+    <dgm:cxn modelId="{A88C73D1-30EE-7446-ACE2-79685336BF56}" type="presParOf" srcId="{5ABF197A-8E73-4D19-B116-E6AEF04D7F2D}" destId="{F4A28CDB-FF3F-4012-B8B0-38A1800A2096}" srcOrd="0" destOrd="0" presId="urn:microsoft.com/office/officeart/2005/8/layout/orgChart1"/>
+    <dgm:cxn modelId="{975AB935-2252-CB47-8591-FFF2280AC644}" type="presParOf" srcId="{5ABF197A-8E73-4D19-B116-E6AEF04D7F2D}" destId="{65A4D7B4-429D-46C8-8B3E-743505EBCDBB}" srcOrd="1" destOrd="0" presId="urn:microsoft.com/office/officeart/2005/8/layout/orgChart1"/>
+    <dgm:cxn modelId="{BC3749D9-BBA1-AC42-BDB6-5FA59250A8C5}" type="presParOf" srcId="{65A4D7B4-429D-46C8-8B3E-743505EBCDBB}" destId="{DB8AC82B-BE60-4EAE-880B-6DE22A5C0EF7}" srcOrd="0" destOrd="0" presId="urn:microsoft.com/office/officeart/2005/8/layout/orgChart1"/>
+    <dgm:cxn modelId="{9D07927C-46DE-7E4C-ADBF-5D3504802553}" type="presParOf" srcId="{DB8AC82B-BE60-4EAE-880B-6DE22A5C0EF7}" destId="{9FDD5839-824F-4F90-B720-B486A3CC8069}" srcOrd="0" destOrd="0" presId="urn:microsoft.com/office/officeart/2005/8/layout/orgChart1"/>
+    <dgm:cxn modelId="{BC10EB08-B7F0-3E41-968F-1C39315AAF37}" type="presParOf" srcId="{DB8AC82B-BE60-4EAE-880B-6DE22A5C0EF7}" destId="{BDC8841B-8EDB-4597-8243-9F4FD5675C78}" srcOrd="1" destOrd="0" presId="urn:microsoft.com/office/officeart/2005/8/layout/orgChart1"/>
+    <dgm:cxn modelId="{B0409BD8-FDE3-BB49-B339-D31381ADAF1B}" type="presParOf" srcId="{65A4D7B4-429D-46C8-8B3E-743505EBCDBB}" destId="{0D0A93D8-16D8-4769-A1A6-4D7DD89BA84D}" srcOrd="1" destOrd="0" presId="urn:microsoft.com/office/officeart/2005/8/layout/orgChart1"/>
+    <dgm:cxn modelId="{1A692646-E46A-BF43-A9FA-48A8B9BE54CE}" type="presParOf" srcId="{0D0A93D8-16D8-4769-A1A6-4D7DD89BA84D}" destId="{2AF7BFB9-8E78-4BA8-9226-5FFD57DCB69D}" srcOrd="0" destOrd="0" presId="urn:microsoft.com/office/officeart/2005/8/layout/orgChart1"/>
+    <dgm:cxn modelId="{A61DB4F2-79AB-4445-A5E2-C0C30B275559}" type="presParOf" srcId="{0D0A93D8-16D8-4769-A1A6-4D7DD89BA84D}" destId="{08864043-948D-45DF-8CF7-3A06692228E9}" srcOrd="1" destOrd="0" presId="urn:microsoft.com/office/officeart/2005/8/layout/orgChart1"/>
+    <dgm:cxn modelId="{2F77C2BE-513F-8A4A-830D-CE3B45755BE7}" type="presParOf" srcId="{08864043-948D-45DF-8CF7-3A06692228E9}" destId="{E20C971D-106C-45F1-BBFA-1DCF98F2A230}" srcOrd="0" destOrd="0" presId="urn:microsoft.com/office/officeart/2005/8/layout/orgChart1"/>
+    <dgm:cxn modelId="{1A3B1514-AD2E-D94C-8776-8117B86147F2}" type="presParOf" srcId="{E20C971D-106C-45F1-BBFA-1DCF98F2A230}" destId="{9BF67DDF-7787-4F50-B039-7392461AD898}" srcOrd="0" destOrd="0" presId="urn:microsoft.com/office/officeart/2005/8/layout/orgChart1"/>
+    <dgm:cxn modelId="{8FDFFF85-2551-8945-8D8D-56FF0DFD49BB}" type="presParOf" srcId="{E20C971D-106C-45F1-BBFA-1DCF98F2A230}" destId="{2129378C-BA12-4D51-9FD4-EC7012575F83}" srcOrd="1" destOrd="0" presId="urn:microsoft.com/office/officeart/2005/8/layout/orgChart1"/>
+    <dgm:cxn modelId="{5D0E8ADF-F1BE-E447-AF0C-87C0B451B250}" type="presParOf" srcId="{08864043-948D-45DF-8CF7-3A06692228E9}" destId="{9FC77DBF-AD2B-4F4C-A146-BD36A06E8834}" srcOrd="1" destOrd="0" presId="urn:microsoft.com/office/officeart/2005/8/layout/orgChart1"/>
+    <dgm:cxn modelId="{6DDA595F-2DE2-FE41-B595-19E919F611A4}" type="presParOf" srcId="{08864043-948D-45DF-8CF7-3A06692228E9}" destId="{11F8AC3E-2D4D-4563-87F6-442BF3CAA71E}" srcOrd="2" destOrd="0" presId="urn:microsoft.com/office/officeart/2005/8/layout/orgChart1"/>
+    <dgm:cxn modelId="{7A1F20AA-91BA-534C-8374-31E65705342E}" type="presParOf" srcId="{0D0A93D8-16D8-4769-A1A6-4D7DD89BA84D}" destId="{04370048-40F0-4BF0-AE52-3BE549A51D3C}" srcOrd="2" destOrd="0" presId="urn:microsoft.com/office/officeart/2005/8/layout/orgChart1"/>
+    <dgm:cxn modelId="{1B7D7EB0-59EF-7143-916B-95B99D7CB7AF}" type="presParOf" srcId="{0D0A93D8-16D8-4769-A1A6-4D7DD89BA84D}" destId="{DC2C712A-56C2-4AE7-9C64-A7BAA13FFF81}" srcOrd="3" destOrd="0" presId="urn:microsoft.com/office/officeart/2005/8/layout/orgChart1"/>
+    <dgm:cxn modelId="{D3850DE4-24C2-3048-95E6-6CE7C2D82E23}" type="presParOf" srcId="{DC2C712A-56C2-4AE7-9C64-A7BAA13FFF81}" destId="{B4887EF7-7B5D-4FEC-B5EE-8DCAD28F458A}" srcOrd="0" destOrd="0" presId="urn:microsoft.com/office/officeart/2005/8/layout/orgChart1"/>
+    <dgm:cxn modelId="{CF0450E7-4979-8647-A1F9-2B685CE18771}" type="presParOf" srcId="{B4887EF7-7B5D-4FEC-B5EE-8DCAD28F458A}" destId="{779B4EAE-1347-4513-AEE0-C4C84F9A9F21}" srcOrd="0" destOrd="0" presId="urn:microsoft.com/office/officeart/2005/8/layout/orgChart1"/>
+    <dgm:cxn modelId="{38472901-0607-8C4A-B1EF-03C231763F5F}" type="presParOf" srcId="{B4887EF7-7B5D-4FEC-B5EE-8DCAD28F458A}" destId="{E2FE614C-B35B-4510-B538-0B712DBF98B7}" srcOrd="1" destOrd="0" presId="urn:microsoft.com/office/officeart/2005/8/layout/orgChart1"/>
+    <dgm:cxn modelId="{5100EFA2-B4AC-8F4F-BE55-FAB35AA8E121}" type="presParOf" srcId="{DC2C712A-56C2-4AE7-9C64-A7BAA13FFF81}" destId="{A8091F0F-9B39-4C28-BD58-E028EEFF9075}" srcOrd="1" destOrd="0" presId="urn:microsoft.com/office/officeart/2005/8/layout/orgChart1"/>
+    <dgm:cxn modelId="{C6ECA564-8F84-B14E-B125-3FD6C85E53A1}" type="presParOf" srcId="{DC2C712A-56C2-4AE7-9C64-A7BAA13FFF81}" destId="{EA646782-6A87-467A-9467-475A84B17554}" srcOrd="2" destOrd="0" presId="urn:microsoft.com/office/officeart/2005/8/layout/orgChart1"/>
+    <dgm:cxn modelId="{DECF5166-054C-9448-8D81-D959CD703B86}" type="presParOf" srcId="{0D0A93D8-16D8-4769-A1A6-4D7DD89BA84D}" destId="{4AC446E9-5EA3-4104-9A6A-6BB4559C7F1B}" srcOrd="4" destOrd="0" presId="urn:microsoft.com/office/officeart/2005/8/layout/orgChart1"/>
+    <dgm:cxn modelId="{DE7800F2-2156-8D4E-B3C8-080F3DCC1C60}" type="presParOf" srcId="{0D0A93D8-16D8-4769-A1A6-4D7DD89BA84D}" destId="{8D920A2B-3A31-401A-B122-F40E673D715F}" srcOrd="5" destOrd="0" presId="urn:microsoft.com/office/officeart/2005/8/layout/orgChart1"/>
+    <dgm:cxn modelId="{05A01105-5260-F646-819B-BBED7B133C18}" type="presParOf" srcId="{8D920A2B-3A31-401A-B122-F40E673D715F}" destId="{76F5A899-0C42-4D7A-B94F-D4D3CBF5E903}" srcOrd="0" destOrd="0" presId="urn:microsoft.com/office/officeart/2005/8/layout/orgChart1"/>
+    <dgm:cxn modelId="{3D8418FD-5AF7-E94D-923A-17C8AA0CDA19}" type="presParOf" srcId="{76F5A899-0C42-4D7A-B94F-D4D3CBF5E903}" destId="{E38B9066-00F8-494E-955D-FDA83C85B670}" srcOrd="0" destOrd="0" presId="urn:microsoft.com/office/officeart/2005/8/layout/orgChart1"/>
+    <dgm:cxn modelId="{141E93D6-2F6A-0945-AA9B-4040F40F8A42}" type="presParOf" srcId="{76F5A899-0C42-4D7A-B94F-D4D3CBF5E903}" destId="{C53679F0-7A40-480A-B84C-E07FE27D682C}" srcOrd="1" destOrd="0" presId="urn:microsoft.com/office/officeart/2005/8/layout/orgChart1"/>
+    <dgm:cxn modelId="{25AF5ABD-BEBA-B04F-8E3C-35E29D54F2F4}" type="presParOf" srcId="{8D920A2B-3A31-401A-B122-F40E673D715F}" destId="{82313715-8A27-46C5-9C24-C8B89B0208EA}" srcOrd="1" destOrd="0" presId="urn:microsoft.com/office/officeart/2005/8/layout/orgChart1"/>
+    <dgm:cxn modelId="{2044660F-6EAB-3C4F-A679-B5A1C144F014}" type="presParOf" srcId="{8D920A2B-3A31-401A-B122-F40E673D715F}" destId="{4C516A66-363C-402B-B53D-45849784F225}" srcOrd="2" destOrd="0" presId="urn:microsoft.com/office/officeart/2005/8/layout/orgChart1"/>
+    <dgm:cxn modelId="{A3A640B7-55BB-444A-87DE-1D8F2B466F80}" type="presParOf" srcId="{65A4D7B4-429D-46C8-8B3E-743505EBCDBB}" destId="{5F632533-116D-4B3B-A8E3-323BD5A403C0}" srcOrd="2" destOrd="0" presId="urn:microsoft.com/office/officeart/2005/8/layout/orgChart1"/>
+    <dgm:cxn modelId="{5621DA4E-CC02-C341-8091-6CEB72E8EF25}" type="presParOf" srcId="{5ABF197A-8E73-4D19-B116-E6AEF04D7F2D}" destId="{BA71F716-B112-458F-8838-548FF5B9C93A}" srcOrd="2" destOrd="0" presId="urn:microsoft.com/office/officeart/2005/8/layout/orgChart1"/>
+    <dgm:cxn modelId="{7B4B7F1F-205B-4646-8FA3-F091FEADA48A}" type="presParOf" srcId="{5ABF197A-8E73-4D19-B116-E6AEF04D7F2D}" destId="{AF2C82CC-2E6C-4979-ADA1-2EDC437F8C26}" srcOrd="3" destOrd="0" presId="urn:microsoft.com/office/officeart/2005/8/layout/orgChart1"/>
+    <dgm:cxn modelId="{6A8D5E63-6D80-1B41-B45B-907D6BBAA970}" type="presParOf" srcId="{AF2C82CC-2E6C-4979-ADA1-2EDC437F8C26}" destId="{2EBAEBDC-2E1A-4ED2-BCC9-7BCECA129DEA}" srcOrd="0" destOrd="0" presId="urn:microsoft.com/office/officeart/2005/8/layout/orgChart1"/>
+    <dgm:cxn modelId="{6DF96788-9292-FB49-815F-944DCD79A33B}" type="presParOf" srcId="{2EBAEBDC-2E1A-4ED2-BCC9-7BCECA129DEA}" destId="{88C888B0-2047-41DA-A048-687AAA45645D}" srcOrd="0" destOrd="0" presId="urn:microsoft.com/office/officeart/2005/8/layout/orgChart1"/>
+    <dgm:cxn modelId="{FEC354D5-773F-3948-A53D-D3779FA4A974}" type="presParOf" srcId="{2EBAEBDC-2E1A-4ED2-BCC9-7BCECA129DEA}" destId="{1EAB3C11-6A4F-43AC-B211-86055116A01E}" srcOrd="1" destOrd="0" presId="urn:microsoft.com/office/officeart/2005/8/layout/orgChart1"/>
+    <dgm:cxn modelId="{D4AF4E66-4752-F945-A64B-B321F54B1DC6}" type="presParOf" srcId="{AF2C82CC-2E6C-4979-ADA1-2EDC437F8C26}" destId="{3371E83D-A872-4055-8BF3-861A092BDA34}" srcOrd="1" destOrd="0" presId="urn:microsoft.com/office/officeart/2005/8/layout/orgChart1"/>
+    <dgm:cxn modelId="{1F2E9FBE-1C6B-E04A-BEFB-3E55A7456297}" type="presParOf" srcId="{AF2C82CC-2E6C-4979-ADA1-2EDC437F8C26}" destId="{3248699F-8CCB-432D-960F-FF07B0C8DE1D}" srcOrd="2" destOrd="0" presId="urn:microsoft.com/office/officeart/2005/8/layout/orgChart1"/>
+    <dgm:cxn modelId="{446D3258-3A03-1945-A97A-6B30CEFA85FB}" type="presParOf" srcId="{5ABF197A-8E73-4D19-B116-E6AEF04D7F2D}" destId="{51079A84-49C8-41F4-9D05-7FEC4FEC4B6E}" srcOrd="4" destOrd="0" presId="urn:microsoft.com/office/officeart/2005/8/layout/orgChart1"/>
+    <dgm:cxn modelId="{67925878-1979-4E4B-B745-38C92FFD28A6}" type="presParOf" srcId="{5ABF197A-8E73-4D19-B116-E6AEF04D7F2D}" destId="{EA7520E8-B33B-4F94-81A7-723F68A04D5A}" srcOrd="5" destOrd="0" presId="urn:microsoft.com/office/officeart/2005/8/layout/orgChart1"/>
+    <dgm:cxn modelId="{46C001C8-1198-2A46-8A63-3C839ABC172D}" type="presParOf" srcId="{EA7520E8-B33B-4F94-81A7-723F68A04D5A}" destId="{B7BA2A8A-32D5-4DE6-8B94-6658685C339F}" srcOrd="0" destOrd="0" presId="urn:microsoft.com/office/officeart/2005/8/layout/orgChart1"/>
+    <dgm:cxn modelId="{44771D6C-EF1C-D54D-A9EA-D12D3FB36532}" type="presParOf" srcId="{B7BA2A8A-32D5-4DE6-8B94-6658685C339F}" destId="{20967916-DBC3-4772-AC6E-80B61336A42B}" srcOrd="0" destOrd="0" presId="urn:microsoft.com/office/officeart/2005/8/layout/orgChart1"/>
+    <dgm:cxn modelId="{477D6BB2-CB51-DD4C-B98B-EFE9FB2D7DD2}" type="presParOf" srcId="{B7BA2A8A-32D5-4DE6-8B94-6658685C339F}" destId="{B805B864-FED3-47CF-AB75-57C75B7979BD}" srcOrd="1" destOrd="0" presId="urn:microsoft.com/office/officeart/2005/8/layout/orgChart1"/>
+    <dgm:cxn modelId="{D0F723D3-A1B1-7645-ABDD-28FC5EF8BA52}" type="presParOf" srcId="{EA7520E8-B33B-4F94-81A7-723F68A04D5A}" destId="{31F392BC-D76E-480A-9825-C42AA44819BC}" srcOrd="1" destOrd="0" presId="urn:microsoft.com/office/officeart/2005/8/layout/orgChart1"/>
+    <dgm:cxn modelId="{FF279340-5538-B643-98C0-0916ABA7FD43}" type="presParOf" srcId="{EA7520E8-B33B-4F94-81A7-723F68A04D5A}" destId="{7C0BFBC4-9523-4830-826D-357A4ABE642F}" srcOrd="2" destOrd="0" presId="urn:microsoft.com/office/officeart/2005/8/layout/orgChart1"/>
+    <dgm:cxn modelId="{B9432A2D-61FE-0D46-BC99-3EE331D9E012}" type="presParOf" srcId="{5ABF197A-8E73-4D19-B116-E6AEF04D7F2D}" destId="{55A3A6D7-775E-4B65-A7B5-A9F6264F63EF}" srcOrd="6" destOrd="0" presId="urn:microsoft.com/office/officeart/2005/8/layout/orgChart1"/>
+    <dgm:cxn modelId="{BE385BC6-7B92-AE4A-AB67-F9A1BD85A75E}" type="presParOf" srcId="{5ABF197A-8E73-4D19-B116-E6AEF04D7F2D}" destId="{0B38E8EB-528A-4A5D-8B2A-B1CE47499D7D}" srcOrd="7" destOrd="0" presId="urn:microsoft.com/office/officeart/2005/8/layout/orgChart1"/>
+    <dgm:cxn modelId="{8797FF56-A451-8E41-A894-455263061DE2}" type="presParOf" srcId="{0B38E8EB-528A-4A5D-8B2A-B1CE47499D7D}" destId="{3A0C654E-D74F-41DA-A5BD-39DFEC67F117}" srcOrd="0" destOrd="0" presId="urn:microsoft.com/office/officeart/2005/8/layout/orgChart1"/>
+    <dgm:cxn modelId="{A598A45D-E127-594E-A5FB-453427F66185}" type="presParOf" srcId="{3A0C654E-D74F-41DA-A5BD-39DFEC67F117}" destId="{950EF06F-4CCE-49EA-B54E-44C45D3DC267}" srcOrd="0" destOrd="0" presId="urn:microsoft.com/office/officeart/2005/8/layout/orgChart1"/>
+    <dgm:cxn modelId="{3025203C-05DD-2C4B-B2B1-D8338CECDFEE}" type="presParOf" srcId="{3A0C654E-D74F-41DA-A5BD-39DFEC67F117}" destId="{5818E70F-C5C2-4B45-A80A-81542A3C5AE7}" srcOrd="1" destOrd="0" presId="urn:microsoft.com/office/officeart/2005/8/layout/orgChart1"/>
+    <dgm:cxn modelId="{EE33E1C1-B95C-D740-A451-51D68650903B}" type="presParOf" srcId="{0B38E8EB-528A-4A5D-8B2A-B1CE47499D7D}" destId="{B005ADA9-D628-45B5-B767-478D7C7A4017}" srcOrd="1" destOrd="0" presId="urn:microsoft.com/office/officeart/2005/8/layout/orgChart1"/>
+    <dgm:cxn modelId="{744AF78D-6CDF-2949-A4DD-2CBF35C025CF}" type="presParOf" srcId="{0B38E8EB-528A-4A5D-8B2A-B1CE47499D7D}" destId="{2DC924E2-92DF-495E-AB37-60D2CEBE960A}" srcOrd="2" destOrd="0" presId="urn:microsoft.com/office/officeart/2005/8/layout/orgChart1"/>
+    <dgm:cxn modelId="{C169D00E-1E60-F44F-A87D-F20D27A997F5}" type="presParOf" srcId="{31D5E8DB-14ED-423B-8BE2-7E3C2B650139}" destId="{AA3F84B5-32BE-45CC-AA4F-EAFA065D9D90}" srcOrd="2" destOrd="0" presId="urn:microsoft.com/office/officeart/2005/8/layout/orgChart1"/>
   </dgm:cxnLst>
   <dgm:bg/>
   <dgm:whole/>
@@ -43664,214 +42968,214 @@
     </dgm:pt>
   </dgm:ptLst>
   <dgm:cxnLst>
-    <dgm:cxn modelId="{A17E0DF8-537C-BD49-9583-D4EA316983E8}" type="presOf" srcId="{3312A94F-B1AE-4BA9-9F4A-467413E407F6}" destId="{C378CB85-8C2B-4572-884D-028F737C5006}" srcOrd="1" destOrd="0" presId="urn:microsoft.com/office/officeart/2005/8/layout/orgChart1"/>
-    <dgm:cxn modelId="{D230FE01-8F83-BF40-9965-3B988A1A837F}" type="presOf" srcId="{C43BD4CB-5B20-49A1-8457-A2C507691197}" destId="{5EC58AE8-F1FB-42C0-96B8-05837439F62E}" srcOrd="0" destOrd="0" presId="urn:microsoft.com/office/officeart/2005/8/layout/orgChart1"/>
-    <dgm:cxn modelId="{FDD9407C-BBC7-8C4F-B439-1C6BCF645C78}" type="presOf" srcId="{3312A94F-B1AE-4BA9-9F4A-467413E407F6}" destId="{36CF5AD1-C9CF-46CC-9627-E2E4B08EC0E6}" srcOrd="0" destOrd="0" presId="urn:microsoft.com/office/officeart/2005/8/layout/orgChart1"/>
-    <dgm:cxn modelId="{519A2210-245A-2C48-8B99-108E03ABF241}" type="presOf" srcId="{65250A58-0F5D-47D9-843F-7F66105143FE}" destId="{C13B567D-8772-4C42-A20C-FB5FD081EBBC}" srcOrd="0" destOrd="0" presId="urn:microsoft.com/office/officeart/2005/8/layout/orgChart1"/>
-    <dgm:cxn modelId="{091D28EB-2864-0747-8469-60D1C9E3B531}" type="presOf" srcId="{382241C1-0DBB-4C31-A9EA-9FE3AF279EC0}" destId="{7E413401-0A29-40D0-B292-A49B19AFBE46}" srcOrd="1" destOrd="0" presId="urn:microsoft.com/office/officeart/2005/8/layout/orgChart1"/>
-    <dgm:cxn modelId="{22A0C070-4763-214A-9E38-238460424CAD}" type="presOf" srcId="{BDD7DC32-3D1B-4300-9382-87A3F8EBB441}" destId="{432FCDC2-3A87-4A85-AD64-C90D79DCC9F3}" srcOrd="0" destOrd="0" presId="urn:microsoft.com/office/officeart/2005/8/layout/orgChart1"/>
+    <dgm:cxn modelId="{61E74D45-62EC-B24E-A373-AFE63CD40D08}" type="presOf" srcId="{D8D404E0-EE6C-46D4-A26E-EB23465EEAAD}" destId="{498B797F-2D6F-4CC1-9110-9531CC9C3C1B}" srcOrd="0" destOrd="0" presId="urn:microsoft.com/office/officeart/2005/8/layout/orgChart1"/>
+    <dgm:cxn modelId="{DA45BD00-3423-9241-9044-068738ADB567}" type="presOf" srcId="{254F5084-7D66-4860-8A82-F3A65AA83C2F}" destId="{D1B5AD53-BFF4-471F-9F29-C68F54E92FFE}" srcOrd="0" destOrd="0" presId="urn:microsoft.com/office/officeart/2005/8/layout/orgChart1"/>
     <dgm:cxn modelId="{6C12D587-487A-4869-B26F-CAA001D5CAED}" srcId="{FFE2EB6E-7A07-4168-A71E-E3AF98C7DAE6}" destId="{65250A58-0F5D-47D9-843F-7F66105143FE}" srcOrd="7" destOrd="0" parTransId="{FF3EA12F-FA21-4D9A-9E27-B46BA729FF21}" sibTransId="{9DB48442-2233-4AB5-8B9D-EB34D58F089B}"/>
-    <dgm:cxn modelId="{0E56A8B8-F9DD-4842-9DD9-630D87E8F071}" type="presOf" srcId="{72205EB5-1628-44DE-A6F0-189EE1B46CE6}" destId="{C43FBF8E-71AC-4865-A1A9-CA65D21F0406}" srcOrd="0" destOrd="0" presId="urn:microsoft.com/office/officeart/2005/8/layout/orgChart1"/>
-    <dgm:cxn modelId="{35690FC5-7BAA-3140-BD81-0C7647A68A80}" type="presOf" srcId="{DFC5E896-AC4D-47FE-A2C0-75E94564208A}" destId="{1B639E66-180E-4CA0-B6F3-3371E0242841}" srcOrd="0" destOrd="0" presId="urn:microsoft.com/office/officeart/2005/8/layout/orgChart1"/>
-    <dgm:cxn modelId="{ABAC5D66-1887-CB4B-A74D-C95F1EF2F108}" type="presOf" srcId="{595B58E1-6126-4B04-A3F5-F3FF2F79E8D6}" destId="{50E0755A-F5D7-49C6-A3C2-B2A4BFDFE567}" srcOrd="0" destOrd="0" presId="urn:microsoft.com/office/officeart/2005/8/layout/orgChart1"/>
-    <dgm:cxn modelId="{6D1487C8-0EAE-354A-83B8-90E94330AD98}" type="presOf" srcId="{00DC37F7-3614-44D1-A009-C936E81DC90B}" destId="{DC6FC5D0-8E5E-49EA-8486-789C30AEAF19}" srcOrd="0" destOrd="0" presId="urn:microsoft.com/office/officeart/2005/8/layout/orgChart1"/>
-    <dgm:cxn modelId="{D7D78940-FA54-6743-A0FF-457C99E44796}" type="presOf" srcId="{1F12AFC7-9E94-493F-92C6-26539E269D81}" destId="{ED7211DD-72E1-4DBE-8B79-F7F6AF13B859}" srcOrd="0" destOrd="0" presId="urn:microsoft.com/office/officeart/2005/8/layout/orgChart1"/>
+    <dgm:cxn modelId="{44662C37-FFD7-1F49-88B8-F68C6720D65B}" type="presOf" srcId="{A79C54D7-2C1F-487A-9A07-E34795C03130}" destId="{4599B514-7085-423D-B502-FA89795EDF12}" srcOrd="0" destOrd="0" presId="urn:microsoft.com/office/officeart/2005/8/layout/orgChart1"/>
+    <dgm:cxn modelId="{DECEBDD8-75FE-834C-9BF9-0439C47E57BE}" type="presOf" srcId="{BAAB913B-EF17-428D-BB0F-7EA244F52CAC}" destId="{49EA83DF-7A70-4E53-A2AB-1587978B5BE5}" srcOrd="0" destOrd="0" presId="urn:microsoft.com/office/officeart/2005/8/layout/orgChart1"/>
+    <dgm:cxn modelId="{F9ED71FA-3BBF-C840-B005-7C4368C2CB9B}" type="presOf" srcId="{477F0E66-B677-47E1-8A55-70C6411F712A}" destId="{7857248F-42C9-4FFD-84AE-C1308DF53174}" srcOrd="0" destOrd="0" presId="urn:microsoft.com/office/officeart/2005/8/layout/orgChart1"/>
     <dgm:cxn modelId="{55020DEF-BBAA-435E-9111-41DFE5081849}" srcId="{FFE2EB6E-7A07-4168-A71E-E3AF98C7DAE6}" destId="{A5BCFF54-F0F3-423E-9F4D-89D9245E8876}" srcOrd="4" destOrd="0" parTransId="{C1042A6F-FD60-4334-B94E-F1CAFFE5D314}" sibTransId="{30633EDC-3D20-4AF7-AA1E-29A201FE43DD}"/>
     <dgm:cxn modelId="{42147D44-2A1D-47C1-A460-309353207765}" srcId="{FFE2EB6E-7A07-4168-A71E-E3AF98C7DAE6}" destId="{3312A94F-B1AE-4BA9-9F4A-467413E407F6}" srcOrd="5" destOrd="0" parTransId="{4E6E263E-DFAE-40F8-9BBB-01B539C339EE}" sibTransId="{366C0114-94C5-4888-A8E3-094CB4EA3B36}"/>
+    <dgm:cxn modelId="{73E0F2BF-AB85-554E-A854-414328A260D4}" type="presOf" srcId="{DFC5E896-AC4D-47FE-A2C0-75E94564208A}" destId="{C5BC011F-4F06-481B-B938-E3E44A79B3C4}" srcOrd="1" destOrd="0" presId="urn:microsoft.com/office/officeart/2005/8/layout/orgChart1"/>
+    <dgm:cxn modelId="{7BC0FFB8-DB03-4A5E-B542-0F69E31EBCDF}" srcId="{FFE2EB6E-7A07-4168-A71E-E3AF98C7DAE6}" destId="{2EE640B0-C5BB-4465-B4CB-B946A275DE0A}" srcOrd="1" destOrd="0" parTransId="{8D9D1887-1C45-4024-BFD3-1FA4131834D9}" sibTransId="{C4070E7D-3AA3-445F-A768-04D486278768}"/>
     <dgm:cxn modelId="{33C4FE41-3D96-4178-B49D-A8D823545D5B}" srcId="{FFE2EB6E-7A07-4168-A71E-E3AF98C7DAE6}" destId="{72205EB5-1628-44DE-A6F0-189EE1B46CE6}" srcOrd="3" destOrd="0" parTransId="{BAAB913B-EF17-428D-BB0F-7EA244F52CAC}" sibTransId="{E068F147-AD3F-46E4-A711-45EC5EB4B930}"/>
-    <dgm:cxn modelId="{7BC0FFB8-DB03-4A5E-B542-0F69E31EBCDF}" srcId="{FFE2EB6E-7A07-4168-A71E-E3AF98C7DAE6}" destId="{2EE640B0-C5BB-4465-B4CB-B946A275DE0A}" srcOrd="1" destOrd="0" parTransId="{8D9D1887-1C45-4024-BFD3-1FA4131834D9}" sibTransId="{C4070E7D-3AA3-445F-A768-04D486278768}"/>
+    <dgm:cxn modelId="{E9EFE4B7-66A6-EC49-8356-16E9295A3E6E}" type="presOf" srcId="{49C4342E-194F-48C2-ADFE-72B4A2B4C942}" destId="{F769592F-475E-4546-9D47-3B0980A53D70}" srcOrd="0" destOrd="0" presId="urn:microsoft.com/office/officeart/2005/8/layout/orgChart1"/>
     <dgm:cxn modelId="{72E8CEF1-A89F-4AA5-AC60-8D4F53DE7EF8}" srcId="{DFC5E896-AC4D-47FE-A2C0-75E94564208A}" destId="{254F5084-7D66-4860-8A82-F3A65AA83C2F}" srcOrd="0" destOrd="0" parTransId="{82D2DB94-6032-4384-8AC1-FE720298513A}" sibTransId="{5BEC1617-541E-4193-BBE3-E761F4F43C24}"/>
-    <dgm:cxn modelId="{70792894-65FC-344C-BF04-8DB29C87D5BC}" type="presOf" srcId="{254F5084-7D66-4860-8A82-F3A65AA83C2F}" destId="{016AEDB0-D1EA-4818-8EEF-CA0A1693958C}" srcOrd="1" destOrd="0" presId="urn:microsoft.com/office/officeart/2005/8/layout/orgChart1"/>
-    <dgm:cxn modelId="{BC97C2B9-C094-0C4C-88B5-AE704AF064B8}" type="presOf" srcId="{6B2DD2B6-4B3D-4B28-8433-7A5A8CAD2509}" destId="{537F2D22-9A3A-40DD-9290-B175ABD26F8E}" srcOrd="0" destOrd="0" presId="urn:microsoft.com/office/officeart/2005/8/layout/orgChart1"/>
-    <dgm:cxn modelId="{B0D038D9-D943-1E48-9CE6-364E45029EE2}" type="presOf" srcId="{82D2DB94-6032-4384-8AC1-FE720298513A}" destId="{0F37DE0F-FBDA-4E56-A3ED-08139DC96536}" srcOrd="0" destOrd="0" presId="urn:microsoft.com/office/officeart/2005/8/layout/orgChart1"/>
-    <dgm:cxn modelId="{FEFE609C-C963-6B4E-A57A-94B38661FB72}" type="presOf" srcId="{49C4342E-194F-48C2-ADFE-72B4A2B4C942}" destId="{F769592F-475E-4546-9D47-3B0980A53D70}" srcOrd="0" destOrd="0" presId="urn:microsoft.com/office/officeart/2005/8/layout/orgChart1"/>
-    <dgm:cxn modelId="{42715118-5AD3-7C47-B88B-94B53A99D319}" type="presOf" srcId="{318B15B2-DE1A-421D-AB52-5E93C403EF86}" destId="{996D8CB8-48B6-4A77-B8D1-391E16D376C4}" srcOrd="0" destOrd="0" presId="urn:microsoft.com/office/officeart/2005/8/layout/orgChart1"/>
+    <dgm:cxn modelId="{2D51275B-B299-8C41-AC8E-D055BE75B021}" type="presOf" srcId="{BDD7DC32-3D1B-4300-9382-87A3F8EBB441}" destId="{432FCDC2-3A87-4A85-AD64-C90D79DCC9F3}" srcOrd="0" destOrd="0" presId="urn:microsoft.com/office/officeart/2005/8/layout/orgChart1"/>
+    <dgm:cxn modelId="{490C0241-F970-1648-BA8F-62B789FF9C3A}" type="presOf" srcId="{72205EB5-1628-44DE-A6F0-189EE1B46CE6}" destId="{62EC1172-B5D4-4DFA-8714-8B3A53B12633}" srcOrd="1" destOrd="0" presId="urn:microsoft.com/office/officeart/2005/8/layout/orgChart1"/>
+    <dgm:cxn modelId="{559C47DF-242C-7D4E-AEDB-09F5BA18F181}" type="presOf" srcId="{D8B99088-CC20-4A79-A6E4-7609D17D788B}" destId="{5F548AFD-2ACC-46B8-8D9F-0CE73602A311}" srcOrd="0" destOrd="0" presId="urn:microsoft.com/office/officeart/2005/8/layout/orgChart1"/>
+    <dgm:cxn modelId="{E5B2329E-4ABF-7B4B-98C2-66474264D8CD}" type="presOf" srcId="{382241C1-0DBB-4C31-A9EA-9FE3AF279EC0}" destId="{7E413401-0A29-40D0-B292-A49B19AFBE46}" srcOrd="1" destOrd="0" presId="urn:microsoft.com/office/officeart/2005/8/layout/orgChart1"/>
+    <dgm:cxn modelId="{373F496C-F019-234D-B057-79B1B58325E3}" type="presOf" srcId="{2A62DB80-67D8-4798-9CD4-3BA3A0F516AE}" destId="{33338F52-37AE-40FB-B33C-18920E8D8316}" srcOrd="0" destOrd="0" presId="urn:microsoft.com/office/officeart/2005/8/layout/orgChart1"/>
+    <dgm:cxn modelId="{0ACC046F-4874-D340-906B-DF2AA80A5D37}" type="presOf" srcId="{C43BD4CB-5B20-49A1-8457-A2C507691197}" destId="{5EC58AE8-F1FB-42C0-96B8-05837439F62E}" srcOrd="0" destOrd="0" presId="urn:microsoft.com/office/officeart/2005/8/layout/orgChart1"/>
+    <dgm:cxn modelId="{720DA6C7-9EB9-EF4D-BE75-F5B9303D175A}" type="presOf" srcId="{BC6C2A5F-BA33-413D-98A6-89006409EE3B}" destId="{D75A62DE-E2DD-49C6-B0AD-540889F521C8}" srcOrd="0" destOrd="0" presId="urn:microsoft.com/office/officeart/2005/8/layout/orgChart1"/>
     <dgm:cxn modelId="{5CEF44D5-077D-4FC5-91EA-2A26AE31B0D6}" srcId="{84B5A969-F354-4DD9-BA40-7E33F13803A8}" destId="{CD172189-61B8-44E9-AD17-1283B7102B6D}" srcOrd="1" destOrd="0" parTransId="{318B15B2-DE1A-421D-AB52-5E93C403EF86}" sibTransId="{90AFEFD7-B446-4B74-B529-1DB5995BF06F}"/>
-    <dgm:cxn modelId="{67EBFE8B-B4FC-E94B-9155-A2919F74B24B}" type="presOf" srcId="{E0F73EA5-1F82-47BB-93D9-E0EE16917081}" destId="{0CD9E937-3DB4-4638-855E-64EF703AB683}" srcOrd="0" destOrd="0" presId="urn:microsoft.com/office/officeart/2005/8/layout/orgChart1"/>
-    <dgm:cxn modelId="{83F7E18B-5D39-8347-B28B-1CA379B1CC0F}" type="presOf" srcId="{152E68C5-93E6-4AD4-8B74-FF7182FC42EA}" destId="{83698B47-3E34-4D12-A60B-D3B4F1839006}" srcOrd="0" destOrd="0" presId="urn:microsoft.com/office/officeart/2005/8/layout/orgChart1"/>
+    <dgm:cxn modelId="{390A9681-F819-AB4E-8E05-4287771052DB}" type="presOf" srcId="{84B5A969-F354-4DD9-BA40-7E33F13803A8}" destId="{ACB9073E-15FD-4608-BEF4-57E64D12B1F9}" srcOrd="0" destOrd="0" presId="urn:microsoft.com/office/officeart/2005/8/layout/orgChart1"/>
     <dgm:cxn modelId="{C306E34F-5C9D-48BB-AC6B-5465893A12AE}" srcId="{84B5A969-F354-4DD9-BA40-7E33F13803A8}" destId="{D8D404E0-EE6C-46D4-A26E-EB23465EEAAD}" srcOrd="3" destOrd="0" parTransId="{D3F96D41-9AE4-4DF0-A46F-F1206D6D12B9}" sibTransId="{E16022C6-9C0A-4081-A7AA-66EB01C1F992}"/>
+    <dgm:cxn modelId="{DF3426B8-DD40-C349-9ED7-4BFFC41840B0}" type="presOf" srcId="{6B2DD2B6-4B3D-4B28-8433-7A5A8CAD2509}" destId="{537F2D22-9A3A-40DD-9290-B175ABD26F8E}" srcOrd="0" destOrd="0" presId="urn:microsoft.com/office/officeart/2005/8/layout/orgChart1"/>
     <dgm:cxn modelId="{5821E1F0-3BC4-4E90-856F-D91E5A43C3E5}" srcId="{C43BD4CB-5B20-49A1-8457-A2C507691197}" destId="{DFC5E896-AC4D-47FE-A2C0-75E94564208A}" srcOrd="2" destOrd="0" parTransId="{40F27DA0-1A18-4628-B5E0-2AB6F5AA946B}" sibTransId="{7E5E5CCF-2026-41F2-914F-83F965BFD945}"/>
-    <dgm:cxn modelId="{287434C3-110B-4849-8328-AEF548656A36}" type="presOf" srcId="{D8B99088-CC20-4A79-A6E4-7609D17D788B}" destId="{5F548AFD-2ACC-46B8-8D9F-0CE73602A311}" srcOrd="0" destOrd="0" presId="urn:microsoft.com/office/officeart/2005/8/layout/orgChart1"/>
     <dgm:cxn modelId="{B9B42F66-2D8D-44F2-8C37-F4603A2884E6}" srcId="{152E68C5-93E6-4AD4-8B74-FF7182FC42EA}" destId="{C43BD4CB-5B20-49A1-8457-A2C507691197}" srcOrd="0" destOrd="0" parTransId="{74187AD7-9796-4079-BE41-AE7F2895D583}" sibTransId="{9BD48782-CA4B-47AD-B1F6-C56A0FEF0E35}"/>
-    <dgm:cxn modelId="{9BBA8EC6-E102-6B49-9885-C295DCBB1897}" type="presOf" srcId="{A5BCFF54-F0F3-423E-9F4D-89D9245E8876}" destId="{CD4348F5-C827-4B8C-836E-C56BFA8F4A3E}" srcOrd="1" destOrd="0" presId="urn:microsoft.com/office/officeart/2005/8/layout/orgChart1"/>
-    <dgm:cxn modelId="{6DDDA9B0-105D-DB47-966D-E5423B1B6DA6}" type="presOf" srcId="{BAAB913B-EF17-428D-BB0F-7EA244F52CAC}" destId="{49EA83DF-7A70-4E53-A2AB-1587978B5BE5}" srcOrd="0" destOrd="0" presId="urn:microsoft.com/office/officeart/2005/8/layout/orgChart1"/>
-    <dgm:cxn modelId="{3B2CE5E7-F348-544F-89A2-CFD4CE175B73}" type="presOf" srcId="{C1042A6F-FD60-4334-B94E-F1CAFFE5D314}" destId="{952FDB0B-6A88-48C1-A34C-7DD90C465047}" srcOrd="0" destOrd="0" presId="urn:microsoft.com/office/officeart/2005/8/layout/orgChart1"/>
-    <dgm:cxn modelId="{03FE8AAC-9EED-6D41-A2B7-9ABC8961D91A}" type="presOf" srcId="{A5BCFF54-F0F3-423E-9F4D-89D9245E8876}" destId="{CBC86ACB-60F4-45B8-B27C-6EF64439D3A5}" srcOrd="0" destOrd="0" presId="urn:microsoft.com/office/officeart/2005/8/layout/orgChart1"/>
-    <dgm:cxn modelId="{956BCBCB-3255-C346-B54F-E1CCE36EE7DE}" type="presOf" srcId="{477F0E66-B677-47E1-8A55-70C6411F712A}" destId="{98D6E365-F191-4003-8325-7D59D603CF88}" srcOrd="1" destOrd="0" presId="urn:microsoft.com/office/officeart/2005/8/layout/orgChart1"/>
-    <dgm:cxn modelId="{CE8FE4FF-07F2-D540-BF64-61C2982DE99A}" type="presOf" srcId="{BDC23873-26D5-4D80-A6B8-2004E881EB57}" destId="{5803AD75-08BF-461D-96F1-64E8934C77CF}" srcOrd="0" destOrd="0" presId="urn:microsoft.com/office/officeart/2005/8/layout/orgChart1"/>
-    <dgm:cxn modelId="{3454EDC8-6FC8-8B4B-B5A8-8520ACEDFB10}" type="presOf" srcId="{2A62DB80-67D8-4798-9CD4-3BA3A0F516AE}" destId="{33338F52-37AE-40FB-B33C-18920E8D8316}" srcOrd="0" destOrd="0" presId="urn:microsoft.com/office/officeart/2005/8/layout/orgChart1"/>
-    <dgm:cxn modelId="{9F229EB0-442A-BB4B-AE45-2B63D9EB81D5}" type="presOf" srcId="{84B5A969-F354-4DD9-BA40-7E33F13803A8}" destId="{FB1BDCBB-5B11-4441-9149-3D598AB5BBD3}" srcOrd="1" destOrd="0" presId="urn:microsoft.com/office/officeart/2005/8/layout/orgChart1"/>
-    <dgm:cxn modelId="{D7C74D2B-932F-8C49-951D-8757343DB79A}" type="presOf" srcId="{254F5084-7D66-4860-8A82-F3A65AA83C2F}" destId="{D1B5AD53-BFF4-471F-9F29-C68F54E92FFE}" srcOrd="0" destOrd="0" presId="urn:microsoft.com/office/officeart/2005/8/layout/orgChart1"/>
-    <dgm:cxn modelId="{8CA0F280-A448-164B-9010-C49FDC719CC0}" type="presOf" srcId="{4E6E263E-DFAE-40F8-9BBB-01B539C339EE}" destId="{58976BEB-0F15-45D9-BCE6-1340C3E9131C}" srcOrd="0" destOrd="0" presId="urn:microsoft.com/office/officeart/2005/8/layout/orgChart1"/>
-    <dgm:cxn modelId="{2C811749-7D6A-9548-ABE8-F3AD5A796B76}" type="presOf" srcId="{595B58E1-6126-4B04-A3F5-F3FF2F79E8D6}" destId="{BC570EB6-EFE7-444B-83FF-90B34E9E257D}" srcOrd="1" destOrd="0" presId="urn:microsoft.com/office/officeart/2005/8/layout/orgChart1"/>
-    <dgm:cxn modelId="{FAD5B4EC-723C-1241-B36C-0DF92A8C8BD1}" type="presOf" srcId="{FFE2EB6E-7A07-4168-A71E-E3AF98C7DAE6}" destId="{7928BC8D-B42E-42FE-9EB4-F9ABF13A2EE5}" srcOrd="1" destOrd="0" presId="urn:microsoft.com/office/officeart/2005/8/layout/orgChart1"/>
-    <dgm:cxn modelId="{89FDEEB1-F1CC-D349-A5F9-9153B7BF02F9}" type="presOf" srcId="{40F27DA0-1A18-4628-B5E0-2AB6F5AA946B}" destId="{5B9C6A70-FF19-4387-9FCD-3F2912ABDF33}" srcOrd="0" destOrd="0" presId="urn:microsoft.com/office/officeart/2005/8/layout/orgChart1"/>
-    <dgm:cxn modelId="{5013A3C3-00E4-384D-B3C6-E02B3F918D5F}" type="presOf" srcId="{A79C54D7-2C1F-487A-9A07-E34795C03130}" destId="{4599B514-7085-423D-B502-FA89795EDF12}" srcOrd="0" destOrd="0" presId="urn:microsoft.com/office/officeart/2005/8/layout/orgChart1"/>
+    <dgm:cxn modelId="{982254A7-7B2E-4946-926B-E70EF8306C3C}" type="presOf" srcId="{28BD8BCC-E7D8-4EBB-AB0B-520FBE80E6DC}" destId="{C997C5E5-A9ED-48B8-8555-F15D48521B10}" srcOrd="0" destOrd="0" presId="urn:microsoft.com/office/officeart/2005/8/layout/orgChart1"/>
+    <dgm:cxn modelId="{4CDDBF61-AB9C-6D48-85FA-2AC51B1DF43A}" type="presOf" srcId="{BC6C2A5F-BA33-413D-98A6-89006409EE3B}" destId="{FF520489-A1A2-42DD-836A-3691630A042F}" srcOrd="1" destOrd="0" presId="urn:microsoft.com/office/officeart/2005/8/layout/orgChart1"/>
+    <dgm:cxn modelId="{A28A4D31-04C0-184A-866A-83A95E9AE724}" type="presOf" srcId="{DFC5E896-AC4D-47FE-A2C0-75E94564208A}" destId="{1B639E66-180E-4CA0-B6F3-3371E0242841}" srcOrd="0" destOrd="0" presId="urn:microsoft.com/office/officeart/2005/8/layout/orgChart1"/>
+    <dgm:cxn modelId="{FBC37AAA-7E8C-CB4D-96E9-912BDE9DFCB0}" type="presOf" srcId="{4E6E263E-DFAE-40F8-9BBB-01B539C339EE}" destId="{58976BEB-0F15-45D9-BCE6-1340C3E9131C}" srcOrd="0" destOrd="0" presId="urn:microsoft.com/office/officeart/2005/8/layout/orgChart1"/>
+    <dgm:cxn modelId="{5187C914-08A3-3343-A201-16DB20B4776A}" type="presOf" srcId="{45CDAC9A-41E6-41F7-B5C5-C6281968C3AA}" destId="{725C939E-8595-4215-BFFC-C16AA2236298}" srcOrd="0" destOrd="0" presId="urn:microsoft.com/office/officeart/2005/8/layout/orgChart1"/>
+    <dgm:cxn modelId="{4285FB09-93CA-7445-BC52-104301E8CBFA}" type="presOf" srcId="{84B5A969-F354-4DD9-BA40-7E33F13803A8}" destId="{FB1BDCBB-5B11-4441-9149-3D598AB5BBD3}" srcOrd="1" destOrd="0" presId="urn:microsoft.com/office/officeart/2005/8/layout/orgChart1"/>
+    <dgm:cxn modelId="{C6F2C407-6B5C-FE4F-9DE2-68EF39CDB1D2}" type="presOf" srcId="{FFE2EB6E-7A07-4168-A71E-E3AF98C7DAE6}" destId="{5982EAA7-536F-4EE6-A724-94D823B3111F}" srcOrd="0" destOrd="0" presId="urn:microsoft.com/office/officeart/2005/8/layout/orgChart1"/>
+    <dgm:cxn modelId="{A37174BE-D418-D24A-AD6A-1D1C3EE3C997}" type="presOf" srcId="{D3F96D41-9AE4-4DF0-A46F-F1206D6D12B9}" destId="{37E2C0A3-8F96-4378-BF21-AFFB7148C61B}" srcOrd="0" destOrd="0" presId="urn:microsoft.com/office/officeart/2005/8/layout/orgChart1"/>
+    <dgm:cxn modelId="{135CFC90-8639-BA4D-A6D2-DD0C1BF2DCEF}" type="presOf" srcId="{BDC23873-26D5-4D80-A6B8-2004E881EB57}" destId="{5803AD75-08BF-461D-96F1-64E8934C77CF}" srcOrd="0" destOrd="0" presId="urn:microsoft.com/office/officeart/2005/8/layout/orgChart1"/>
+    <dgm:cxn modelId="{13BF2631-7FA0-2042-B5C5-B1FB9CD8A73F}" type="presOf" srcId="{3312A94F-B1AE-4BA9-9F4A-467413E407F6}" destId="{36CF5AD1-C9CF-46CC-9627-E2E4B08EC0E6}" srcOrd="0" destOrd="0" presId="urn:microsoft.com/office/officeart/2005/8/layout/orgChart1"/>
+    <dgm:cxn modelId="{12BF05B8-6664-BC40-9567-2F1C3B95C80F}" type="presOf" srcId="{45CDAC9A-41E6-41F7-B5C5-C6281968C3AA}" destId="{9F2D606D-6CC0-457A-B9A7-3EE0E8B60E5B}" srcOrd="1" destOrd="0" presId="urn:microsoft.com/office/officeart/2005/8/layout/orgChart1"/>
+    <dgm:cxn modelId="{C9104C31-C66B-F746-8C47-8DBFA8943F7B}" type="presOf" srcId="{E0F73EA5-1F82-47BB-93D9-E0EE16917081}" destId="{9A11D354-8E72-40B4-8C7F-65D341C068AF}" srcOrd="1" destOrd="0" presId="urn:microsoft.com/office/officeart/2005/8/layout/orgChart1"/>
+    <dgm:cxn modelId="{740DF06C-B638-A945-ADF2-3D043A10A561}" type="presOf" srcId="{72205EB5-1628-44DE-A6F0-189EE1B46CE6}" destId="{C43FBF8E-71AC-4865-A1A9-CA65D21F0406}" srcOrd="0" destOrd="0" presId="urn:microsoft.com/office/officeart/2005/8/layout/orgChart1"/>
+    <dgm:cxn modelId="{740ACF60-31E6-CE49-9D58-D7C47CBA9BFD}" type="presOf" srcId="{A79C54D7-2C1F-487A-9A07-E34795C03130}" destId="{E991E1D7-03E2-40D3-AC80-C18DB13A04F1}" srcOrd="1" destOrd="0" presId="urn:microsoft.com/office/officeart/2005/8/layout/orgChart1"/>
+    <dgm:cxn modelId="{5BB8B5C6-B390-D64D-B81C-AE1061011700}" type="presOf" srcId="{FFE2EB6E-7A07-4168-A71E-E3AF98C7DAE6}" destId="{7928BC8D-B42E-42FE-9EB4-F9ABF13A2EE5}" srcOrd="1" destOrd="0" presId="urn:microsoft.com/office/officeart/2005/8/layout/orgChart1"/>
     <dgm:cxn modelId="{85F5EF38-19AE-44B1-90FB-0DFB7C4251F4}" srcId="{C43BD4CB-5B20-49A1-8457-A2C507691197}" destId="{FFE2EB6E-7A07-4168-A71E-E3AF98C7DAE6}" srcOrd="1" destOrd="0" parTransId="{6B2DD2B6-4B3D-4B28-8433-7A5A8CAD2509}" sibTransId="{7960D354-7F85-456D-AF80-6324F5415B74}"/>
-    <dgm:cxn modelId="{07B17625-0D46-CD4C-B3E0-768D45EA6909}" type="presOf" srcId="{C43BD4CB-5B20-49A1-8457-A2C507691197}" destId="{11FB9BE4-8B62-4E2A-907C-C23D792338F1}" srcOrd="1" destOrd="0" presId="urn:microsoft.com/office/officeart/2005/8/layout/orgChart1"/>
+    <dgm:cxn modelId="{DF897138-4910-4D44-B84B-DC91BC18CB87}" type="presOf" srcId="{1F12AFC7-9E94-493F-92C6-26539E269D81}" destId="{ED7211DD-72E1-4DBE-8B79-F7F6AF13B859}" srcOrd="0" destOrd="0" presId="urn:microsoft.com/office/officeart/2005/8/layout/orgChart1"/>
     <dgm:cxn modelId="{B1A8A793-6A26-4338-AF00-FC966DDF9A00}" srcId="{FFE2EB6E-7A07-4168-A71E-E3AF98C7DAE6}" destId="{A79C54D7-2C1F-487A-9A07-E34795C03130}" srcOrd="2" destOrd="0" parTransId="{49C4342E-194F-48C2-ADFE-72B4A2B4C942}" sibTransId="{D31A6A47-DEE2-4FB3-BA30-A62EA7E9EEDD}"/>
-    <dgm:cxn modelId="{B06B1627-4470-9147-BBBB-9C7F24375FED}" type="presOf" srcId="{CD172189-61B8-44E9-AD17-1283B7102B6D}" destId="{51A008AF-C4E6-49C4-87C2-B4A069D04C16}" srcOrd="0" destOrd="0" presId="urn:microsoft.com/office/officeart/2005/8/layout/orgChart1"/>
-    <dgm:cxn modelId="{E6E6B545-6402-8346-A974-55BFC95F6937}" type="presOf" srcId="{BC6C2A5F-BA33-413D-98A6-89006409EE3B}" destId="{D75A62DE-E2DD-49C6-B0AD-540889F521C8}" srcOrd="0" destOrd="0" presId="urn:microsoft.com/office/officeart/2005/8/layout/orgChart1"/>
-    <dgm:cxn modelId="{F384A038-E59B-134D-B32E-4517E0EDB616}" type="presOf" srcId="{FF3EA12F-FA21-4D9A-9E27-B46BA729FF21}" destId="{7A0606BC-21BC-4F44-96CC-DA7CFA7BD42F}" srcOrd="0" destOrd="0" presId="urn:microsoft.com/office/officeart/2005/8/layout/orgChart1"/>
+    <dgm:cxn modelId="{310BA049-E369-1846-ADE1-50A2CBB5F063}" type="presOf" srcId="{A5BCFF54-F0F3-423E-9F4D-89D9245E8876}" destId="{CD4348F5-C827-4B8C-836E-C56BFA8F4A3E}" srcOrd="1" destOrd="0" presId="urn:microsoft.com/office/officeart/2005/8/layout/orgChart1"/>
+    <dgm:cxn modelId="{77FFBE31-7297-E247-BD85-425AB568725A}" type="presOf" srcId="{477F0E66-B677-47E1-8A55-70C6411F712A}" destId="{98D6E365-F191-4003-8325-7D59D603CF88}" srcOrd="1" destOrd="0" presId="urn:microsoft.com/office/officeart/2005/8/layout/orgChart1"/>
+    <dgm:cxn modelId="{1127F307-3BA1-9C49-AA0A-9A55D321E242}" type="presOf" srcId="{3312A94F-B1AE-4BA9-9F4A-467413E407F6}" destId="{C378CB85-8C2B-4572-884D-028F737C5006}" srcOrd="1" destOrd="0" presId="urn:microsoft.com/office/officeart/2005/8/layout/orgChart1"/>
     <dgm:cxn modelId="{54447558-992A-42E0-ABB9-237562CEF193}" srcId="{FFE2EB6E-7A07-4168-A71E-E3AF98C7DAE6}" destId="{382241C1-0DBB-4C31-A9EA-9FE3AF279EC0}" srcOrd="6" destOrd="0" parTransId="{2A62DB80-67D8-4798-9CD4-3BA3A0F516AE}" sibTransId="{B5EFC01E-851F-4A50-B89B-0A6CBBB24552}"/>
+    <dgm:cxn modelId="{D72FCB04-6397-2D40-9CB3-8C81CB9FB283}" type="presOf" srcId="{CD172189-61B8-44E9-AD17-1283B7102B6D}" destId="{F7F8744F-5994-467C-8410-1D899DE4ECF6}" srcOrd="1" destOrd="0" presId="urn:microsoft.com/office/officeart/2005/8/layout/orgChart1"/>
+    <dgm:cxn modelId="{33B1C070-12D4-DC4D-981A-F197D5DA5E0F}" type="presOf" srcId="{595B58E1-6126-4B04-A3F5-F3FF2F79E8D6}" destId="{BC570EB6-EFE7-444B-83FF-90B34E9E257D}" srcOrd="1" destOrd="0" presId="urn:microsoft.com/office/officeart/2005/8/layout/orgChart1"/>
     <dgm:cxn modelId="{D7E9893E-D930-4AE5-91AD-0A4142F6E2BE}" srcId="{DFC5E896-AC4D-47FE-A2C0-75E94564208A}" destId="{477F0E66-B677-47E1-8A55-70C6411F712A}" srcOrd="2" destOrd="0" parTransId="{00DC37F7-3614-44D1-A009-C936E81DC90B}" sibTransId="{B65AE440-B99F-4D81-AB2A-1E8F889A6590}"/>
-    <dgm:cxn modelId="{D6A434B5-91E3-9A48-809E-E3E5B0954223}" type="presOf" srcId="{2EE640B0-C5BB-4465-B4CB-B946A275DE0A}" destId="{C2C0F6B7-57E7-4F76-9A5D-44E49D0586BF}" srcOrd="1" destOrd="0" presId="urn:microsoft.com/office/officeart/2005/8/layout/orgChart1"/>
-    <dgm:cxn modelId="{70478502-A5BB-2149-B9C3-44038B4C42C3}" type="presOf" srcId="{28BD8BCC-E7D8-4EBB-AB0B-520FBE80E6DC}" destId="{C997C5E5-A9ED-48B8-8555-F15D48521B10}" srcOrd="0" destOrd="0" presId="urn:microsoft.com/office/officeart/2005/8/layout/orgChart1"/>
-    <dgm:cxn modelId="{FE94A6BD-CDB5-FC4D-B793-C158F61DCAC9}" type="presOf" srcId="{DFC5E896-AC4D-47FE-A2C0-75E94564208A}" destId="{C5BC011F-4F06-481B-B938-E3E44A79B3C4}" srcOrd="1" destOrd="0" presId="urn:microsoft.com/office/officeart/2005/8/layout/orgChart1"/>
-    <dgm:cxn modelId="{69013D99-A7DF-C54C-838B-8192423C6FB5}" type="presOf" srcId="{477F0E66-B677-47E1-8A55-70C6411F712A}" destId="{7857248F-42C9-4FFD-84AE-C1308DF53174}" srcOrd="0" destOrd="0" presId="urn:microsoft.com/office/officeart/2005/8/layout/orgChart1"/>
-    <dgm:cxn modelId="{F30AC165-20D8-9A40-8D33-50AA54B8ECEF}" type="presOf" srcId="{CD172189-61B8-44E9-AD17-1283B7102B6D}" destId="{F7F8744F-5994-467C-8410-1D899DE4ECF6}" srcOrd="1" destOrd="0" presId="urn:microsoft.com/office/officeart/2005/8/layout/orgChart1"/>
-    <dgm:cxn modelId="{40867581-5F68-C140-A3C7-9ABCFC6EBA80}" type="presOf" srcId="{BC6C2A5F-BA33-413D-98A6-89006409EE3B}" destId="{FF520489-A1A2-42DD-836A-3691630A042F}" srcOrd="1" destOrd="0" presId="urn:microsoft.com/office/officeart/2005/8/layout/orgChart1"/>
+    <dgm:cxn modelId="{CEC33A4C-298C-DD46-BC24-DCC4C1E8748C}" type="presOf" srcId="{595B58E1-6126-4B04-A3F5-F3FF2F79E8D6}" destId="{50E0755A-F5D7-49C6-A3C2-B2A4BFDFE567}" srcOrd="0" destOrd="0" presId="urn:microsoft.com/office/officeart/2005/8/layout/orgChart1"/>
+    <dgm:cxn modelId="{C87F256F-EF6A-314B-8314-E11214955DBC}" type="presOf" srcId="{382241C1-0DBB-4C31-A9EA-9FE3AF279EC0}" destId="{7D30A5CD-081F-47A2-B9A2-244CDD0DD3FA}" srcOrd="0" destOrd="0" presId="urn:microsoft.com/office/officeart/2005/8/layout/orgChart1"/>
+    <dgm:cxn modelId="{27271188-988A-F34E-A8CF-CA00CC6B4056}" type="presOf" srcId="{82D2DB94-6032-4384-8AC1-FE720298513A}" destId="{0F37DE0F-FBDA-4E56-A3ED-08139DC96536}" srcOrd="0" destOrd="0" presId="urn:microsoft.com/office/officeart/2005/8/layout/orgChart1"/>
+    <dgm:cxn modelId="{1ED4AA73-2097-234F-A9F2-241760863F81}" type="presOf" srcId="{65250A58-0F5D-47D9-843F-7F66105143FE}" destId="{C13B567D-8772-4C42-A20C-FB5FD081EBBC}" srcOrd="0" destOrd="0" presId="urn:microsoft.com/office/officeart/2005/8/layout/orgChart1"/>
     <dgm:cxn modelId="{00BCA422-1C7D-4DF9-9BAB-2EFD9437963F}" srcId="{FFE2EB6E-7A07-4168-A71E-E3AF98C7DAE6}" destId="{595B58E1-6126-4B04-A3F5-F3FF2F79E8D6}" srcOrd="0" destOrd="0" parTransId="{D8B99088-CC20-4A79-A6E4-7609D17D788B}" sibTransId="{8E870878-AC47-4B20-B16D-33978E8B1DDE}"/>
+    <dgm:cxn modelId="{D24EF033-A158-1E4F-B3CD-542C4C653DFE}" type="presOf" srcId="{318B15B2-DE1A-421D-AB52-5E93C403EF86}" destId="{996D8CB8-48B6-4A77-B8D1-391E16D376C4}" srcOrd="0" destOrd="0" presId="urn:microsoft.com/office/officeart/2005/8/layout/orgChart1"/>
     <dgm:cxn modelId="{0368E4D5-ABB2-43A8-9F39-2A3B2E8A6F58}" srcId="{84B5A969-F354-4DD9-BA40-7E33F13803A8}" destId="{45CDAC9A-41E6-41F7-B5C5-C6281968C3AA}" srcOrd="2" destOrd="0" parTransId="{BDD7DC32-3D1B-4300-9382-87A3F8EBB441}" sibTransId="{F898AA73-6585-47C2-9D75-D6211FFDAA3E}"/>
-    <dgm:cxn modelId="{0B3BD66B-18BC-0541-8C4D-DADA3182165D}" type="presOf" srcId="{D3F96D41-9AE4-4DF0-A46F-F1206D6D12B9}" destId="{37E2C0A3-8F96-4378-BF21-AFFB7148C61B}" srcOrd="0" destOrd="0" presId="urn:microsoft.com/office/officeart/2005/8/layout/orgChart1"/>
-    <dgm:cxn modelId="{A76CFFEE-F54E-9C4A-AC1C-6D91C51B4506}" type="presOf" srcId="{A79C54D7-2C1F-487A-9A07-E34795C03130}" destId="{E991E1D7-03E2-40D3-AC80-C18DB13A04F1}" srcOrd="1" destOrd="0" presId="urn:microsoft.com/office/officeart/2005/8/layout/orgChart1"/>
-    <dgm:cxn modelId="{A769E611-6D20-D04D-BD5F-70E49924E497}" type="presOf" srcId="{2EE640B0-C5BB-4465-B4CB-B946A275DE0A}" destId="{BAC57E9E-206C-4C3D-9F3F-329349FDA875}" srcOrd="0" destOrd="0" presId="urn:microsoft.com/office/officeart/2005/8/layout/orgChart1"/>
-    <dgm:cxn modelId="{1018FA71-99B5-8348-8358-6B3DC91F4F1F}" type="presOf" srcId="{382241C1-0DBB-4C31-A9EA-9FE3AF279EC0}" destId="{7D30A5CD-081F-47A2-B9A2-244CDD0DD3FA}" srcOrd="0" destOrd="0" presId="urn:microsoft.com/office/officeart/2005/8/layout/orgChart1"/>
-    <dgm:cxn modelId="{180F441C-DD16-F84B-9E14-8414CCBA6FED}" type="presOf" srcId="{FFE2EB6E-7A07-4168-A71E-E3AF98C7DAE6}" destId="{5982EAA7-536F-4EE6-A724-94D823B3111F}" srcOrd="0" destOrd="0" presId="urn:microsoft.com/office/officeart/2005/8/layout/orgChart1"/>
-    <dgm:cxn modelId="{DD931684-C7D7-564C-8588-74947CF5CF20}" type="presOf" srcId="{72205EB5-1628-44DE-A6F0-189EE1B46CE6}" destId="{62EC1172-B5D4-4DFA-8714-8B3A53B12633}" srcOrd="1" destOrd="0" presId="urn:microsoft.com/office/officeart/2005/8/layout/orgChart1"/>
-    <dgm:cxn modelId="{5FB7AFF2-38C7-DD43-82E7-2DAD91B60E15}" type="presOf" srcId="{D8D404E0-EE6C-46D4-A26E-EB23465EEAAD}" destId="{498B797F-2D6F-4CC1-9110-9531CC9C3C1B}" srcOrd="0" destOrd="0" presId="urn:microsoft.com/office/officeart/2005/8/layout/orgChart1"/>
-    <dgm:cxn modelId="{205BDD69-82FC-D145-B128-9AC62B0111A1}" type="presOf" srcId="{45CDAC9A-41E6-41F7-B5C5-C6281968C3AA}" destId="{9F2D606D-6CC0-457A-B9A7-3EE0E8B60E5B}" srcOrd="1" destOrd="0" presId="urn:microsoft.com/office/officeart/2005/8/layout/orgChart1"/>
-    <dgm:cxn modelId="{43596B8A-2889-7A46-9AA2-8C5ADB4162B3}" type="presOf" srcId="{65250A58-0F5D-47D9-843F-7F66105143FE}" destId="{DA4EEA05-9694-47A0-9741-DA695AA09BB5}" srcOrd="1" destOrd="0" presId="urn:microsoft.com/office/officeart/2005/8/layout/orgChart1"/>
+    <dgm:cxn modelId="{22E1DE56-DC25-2647-9251-58F657B49003}" type="presOf" srcId="{8D9D1887-1C45-4024-BFD3-1FA4131834D9}" destId="{0E9B74A4-AC80-49AF-A322-918F29BDD6A7}" srcOrd="0" destOrd="0" presId="urn:microsoft.com/office/officeart/2005/8/layout/orgChart1"/>
+    <dgm:cxn modelId="{E43203BD-E722-4942-BB8D-8BA9D3F970F5}" type="presOf" srcId="{2EE640B0-C5BB-4465-B4CB-B946A275DE0A}" destId="{C2C0F6B7-57E7-4F76-9A5D-44E49D0586BF}" srcOrd="1" destOrd="0" presId="urn:microsoft.com/office/officeart/2005/8/layout/orgChart1"/>
+    <dgm:cxn modelId="{44254831-E9CE-4848-A582-CE485EBD8C32}" type="presOf" srcId="{C1042A6F-FD60-4334-B94E-F1CAFFE5D314}" destId="{952FDB0B-6A88-48C1-A34C-7DD90C465047}" srcOrd="0" destOrd="0" presId="urn:microsoft.com/office/officeart/2005/8/layout/orgChart1"/>
+    <dgm:cxn modelId="{220B5234-6135-7B45-AE0D-1F7A93CE353A}" type="presOf" srcId="{A5BCFF54-F0F3-423E-9F4D-89D9245E8876}" destId="{CBC86ACB-60F4-45B8-B27C-6EF64439D3A5}" srcOrd="0" destOrd="0" presId="urn:microsoft.com/office/officeart/2005/8/layout/orgChart1"/>
+    <dgm:cxn modelId="{DA394B93-7EB1-9C4A-B489-E0CDAB3ADA73}" type="presOf" srcId="{CD172189-61B8-44E9-AD17-1283B7102B6D}" destId="{51A008AF-C4E6-49C4-87C2-B4A069D04C16}" srcOrd="0" destOrd="0" presId="urn:microsoft.com/office/officeart/2005/8/layout/orgChart1"/>
+    <dgm:cxn modelId="{14BA1A07-C836-DC46-85A0-7A85683F00B4}" type="presOf" srcId="{C43BD4CB-5B20-49A1-8457-A2C507691197}" destId="{11FB9BE4-8B62-4E2A-907C-C23D792338F1}" srcOrd="1" destOrd="0" presId="urn:microsoft.com/office/officeart/2005/8/layout/orgChart1"/>
+    <dgm:cxn modelId="{1A86CF3D-744D-2442-A4D5-58779CBBEECE}" type="presOf" srcId="{152E68C5-93E6-4AD4-8B74-FF7182FC42EA}" destId="{83698B47-3E34-4D12-A60B-D3B4F1839006}" srcOrd="0" destOrd="0" presId="urn:microsoft.com/office/officeart/2005/8/layout/orgChart1"/>
+    <dgm:cxn modelId="{7A68E32C-1112-5349-A2BE-BABAC6EC060A}" type="presOf" srcId="{65250A58-0F5D-47D9-843F-7F66105143FE}" destId="{DA4EEA05-9694-47A0-9741-DA695AA09BB5}" srcOrd="1" destOrd="0" presId="urn:microsoft.com/office/officeart/2005/8/layout/orgChart1"/>
     <dgm:cxn modelId="{0ED73C95-B52A-4541-B26C-C9CD790B6445}" srcId="{84B5A969-F354-4DD9-BA40-7E33F13803A8}" destId="{BC6C2A5F-BA33-413D-98A6-89006409EE3B}" srcOrd="0" destOrd="0" parTransId="{1F12AFC7-9E94-493F-92C6-26539E269D81}" sibTransId="{F0BD8895-1141-453F-B2F6-1C9F60BD60A9}"/>
-    <dgm:cxn modelId="{F1124899-2B92-D146-B368-EF8A632A65D5}" type="presOf" srcId="{8D9D1887-1C45-4024-BFD3-1FA4131834D9}" destId="{0E9B74A4-AC80-49AF-A322-918F29BDD6A7}" srcOrd="0" destOrd="0" presId="urn:microsoft.com/office/officeart/2005/8/layout/orgChart1"/>
     <dgm:cxn modelId="{F5B154EC-18F8-4B7C-B93A-B11CF9865DC3}" srcId="{DFC5E896-AC4D-47FE-A2C0-75E94564208A}" destId="{E0F73EA5-1F82-47BB-93D9-E0EE16917081}" srcOrd="1" destOrd="0" parTransId="{28BD8BCC-E7D8-4EBB-AB0B-520FBE80E6DC}" sibTransId="{2AECE345-8877-45BD-8D67-9CA1F3B74340}"/>
-    <dgm:cxn modelId="{9881A4AE-DB48-A347-B347-65947A7DF545}" type="presOf" srcId="{D8D404E0-EE6C-46D4-A26E-EB23465EEAAD}" destId="{5C366C7E-E0CB-4702-81F1-D16889A34FF2}" srcOrd="1" destOrd="0" presId="urn:microsoft.com/office/officeart/2005/8/layout/orgChart1"/>
-    <dgm:cxn modelId="{80FD9B7C-3EEE-9949-A6C2-E08EF4E96290}" type="presOf" srcId="{84B5A969-F354-4DD9-BA40-7E33F13803A8}" destId="{ACB9073E-15FD-4608-BEF4-57E64D12B1F9}" srcOrd="0" destOrd="0" presId="urn:microsoft.com/office/officeart/2005/8/layout/orgChart1"/>
+    <dgm:cxn modelId="{43A6BCB9-8BDF-804D-BC31-04398676B453}" type="presOf" srcId="{FF3EA12F-FA21-4D9A-9E27-B46BA729FF21}" destId="{7A0606BC-21BC-4F44-96CC-DA7CFA7BD42F}" srcOrd="0" destOrd="0" presId="urn:microsoft.com/office/officeart/2005/8/layout/orgChart1"/>
     <dgm:cxn modelId="{8060D2D5-D372-4191-9FD7-0ABC786FAC13}" srcId="{C43BD4CB-5B20-49A1-8457-A2C507691197}" destId="{84B5A969-F354-4DD9-BA40-7E33F13803A8}" srcOrd="0" destOrd="0" parTransId="{BDC23873-26D5-4D80-A6B8-2004E881EB57}" sibTransId="{3A5EFB22-F375-4738-B48D-77DC9FBC727B}"/>
-    <dgm:cxn modelId="{F062E4C3-4A5A-F547-92CC-2A81EF499C8D}" type="presOf" srcId="{45CDAC9A-41E6-41F7-B5C5-C6281968C3AA}" destId="{725C939E-8595-4215-BFFC-C16AA2236298}" srcOrd="0" destOrd="0" presId="urn:microsoft.com/office/officeart/2005/8/layout/orgChart1"/>
-    <dgm:cxn modelId="{CD42C47B-A7E3-BD40-AE99-131F22BC2D01}" type="presOf" srcId="{E0F73EA5-1F82-47BB-93D9-E0EE16917081}" destId="{9A11D354-8E72-40B4-8C7F-65D341C068AF}" srcOrd="1" destOrd="0" presId="urn:microsoft.com/office/officeart/2005/8/layout/orgChart1"/>
-    <dgm:cxn modelId="{8400DD3C-AB11-E14C-86C3-A2AB4D671D94}" type="presParOf" srcId="{83698B47-3E34-4D12-A60B-D3B4F1839006}" destId="{62E7D0F7-2877-48B7-8969-2F4C03B63677}" srcOrd="0" destOrd="0" presId="urn:microsoft.com/office/officeart/2005/8/layout/orgChart1"/>
-    <dgm:cxn modelId="{92285882-AA56-544E-ABB6-D80DEC63C69E}" type="presParOf" srcId="{62E7D0F7-2877-48B7-8969-2F4C03B63677}" destId="{A0CF8FF7-DA00-46D0-8146-4585CC266083}" srcOrd="0" destOrd="0" presId="urn:microsoft.com/office/officeart/2005/8/layout/orgChart1"/>
-    <dgm:cxn modelId="{0863B574-ADEF-D843-8C48-B239AD7B0D6E}" type="presParOf" srcId="{A0CF8FF7-DA00-46D0-8146-4585CC266083}" destId="{5EC58AE8-F1FB-42C0-96B8-05837439F62E}" srcOrd="0" destOrd="0" presId="urn:microsoft.com/office/officeart/2005/8/layout/orgChart1"/>
-    <dgm:cxn modelId="{F914AB1E-31AA-3F42-BD23-7B9BD7942DAA}" type="presParOf" srcId="{A0CF8FF7-DA00-46D0-8146-4585CC266083}" destId="{11FB9BE4-8B62-4E2A-907C-C23D792338F1}" srcOrd="1" destOrd="0" presId="urn:microsoft.com/office/officeart/2005/8/layout/orgChart1"/>
-    <dgm:cxn modelId="{7D7757AE-BFA3-4B42-9897-1C2F055E652D}" type="presParOf" srcId="{62E7D0F7-2877-48B7-8969-2F4C03B63677}" destId="{BEA3E323-E482-42DB-852B-E9D628F0701D}" srcOrd="1" destOrd="0" presId="urn:microsoft.com/office/officeart/2005/8/layout/orgChart1"/>
-    <dgm:cxn modelId="{BB6EA31C-8055-C24E-AAF1-567A4E3DE1EC}" type="presParOf" srcId="{BEA3E323-E482-42DB-852B-E9D628F0701D}" destId="{5803AD75-08BF-461D-96F1-64E8934C77CF}" srcOrd="0" destOrd="0" presId="urn:microsoft.com/office/officeart/2005/8/layout/orgChart1"/>
-    <dgm:cxn modelId="{366286F6-8A61-864A-AED3-97A37808877A}" type="presParOf" srcId="{BEA3E323-E482-42DB-852B-E9D628F0701D}" destId="{BA80F2B8-56C1-41A9-A01B-A23441C51F4D}" srcOrd="1" destOrd="0" presId="urn:microsoft.com/office/officeart/2005/8/layout/orgChart1"/>
-    <dgm:cxn modelId="{62A0A77D-477A-844F-9184-4B31EA8BD0E8}" type="presParOf" srcId="{BA80F2B8-56C1-41A9-A01B-A23441C51F4D}" destId="{D10AB33E-FA15-4926-87A6-EF5D49B228C9}" srcOrd="0" destOrd="0" presId="urn:microsoft.com/office/officeart/2005/8/layout/orgChart1"/>
-    <dgm:cxn modelId="{F7315CEB-BF59-AC4B-9166-7A2A55B59289}" type="presParOf" srcId="{D10AB33E-FA15-4926-87A6-EF5D49B228C9}" destId="{ACB9073E-15FD-4608-BEF4-57E64D12B1F9}" srcOrd="0" destOrd="0" presId="urn:microsoft.com/office/officeart/2005/8/layout/orgChart1"/>
-    <dgm:cxn modelId="{B535AEF0-D2F2-C34D-AF5F-8E3EE994FB0F}" type="presParOf" srcId="{D10AB33E-FA15-4926-87A6-EF5D49B228C9}" destId="{FB1BDCBB-5B11-4441-9149-3D598AB5BBD3}" srcOrd="1" destOrd="0" presId="urn:microsoft.com/office/officeart/2005/8/layout/orgChart1"/>
-    <dgm:cxn modelId="{8B91E927-5B41-B04B-B95A-DD45E32EA061}" type="presParOf" srcId="{BA80F2B8-56C1-41A9-A01B-A23441C51F4D}" destId="{2D3C2EE2-EAFA-4C66-9956-DDDD52BD0F50}" srcOrd="1" destOrd="0" presId="urn:microsoft.com/office/officeart/2005/8/layout/orgChart1"/>
-    <dgm:cxn modelId="{713B3583-7617-7448-827A-CCF45D5B9CF6}" type="presParOf" srcId="{2D3C2EE2-EAFA-4C66-9956-DDDD52BD0F50}" destId="{ED7211DD-72E1-4DBE-8B79-F7F6AF13B859}" srcOrd="0" destOrd="0" presId="urn:microsoft.com/office/officeart/2005/8/layout/orgChart1"/>
-    <dgm:cxn modelId="{593F21DE-B9D0-6C47-958B-176C4FCD8127}" type="presParOf" srcId="{2D3C2EE2-EAFA-4C66-9956-DDDD52BD0F50}" destId="{66DC86EB-10AF-4596-84EB-BC78DB7C6ED1}" srcOrd="1" destOrd="0" presId="urn:microsoft.com/office/officeart/2005/8/layout/orgChart1"/>
-    <dgm:cxn modelId="{10E9040D-1FCE-124F-86D7-94C579BB2F9A}" type="presParOf" srcId="{66DC86EB-10AF-4596-84EB-BC78DB7C6ED1}" destId="{8B9EA054-99EB-4457-8877-2FA74CFCA17C}" srcOrd="0" destOrd="0" presId="urn:microsoft.com/office/officeart/2005/8/layout/orgChart1"/>
-    <dgm:cxn modelId="{5F863A5E-C76E-9F40-80BC-81F08AF7EAD0}" type="presParOf" srcId="{8B9EA054-99EB-4457-8877-2FA74CFCA17C}" destId="{D75A62DE-E2DD-49C6-B0AD-540889F521C8}" srcOrd="0" destOrd="0" presId="urn:microsoft.com/office/officeart/2005/8/layout/orgChart1"/>
-    <dgm:cxn modelId="{D5143CBD-C49B-744D-A01A-A5C351FE8AE1}" type="presParOf" srcId="{8B9EA054-99EB-4457-8877-2FA74CFCA17C}" destId="{FF520489-A1A2-42DD-836A-3691630A042F}" srcOrd="1" destOrd="0" presId="urn:microsoft.com/office/officeart/2005/8/layout/orgChart1"/>
-    <dgm:cxn modelId="{F3516421-4AB4-1C48-835C-82CB6D91DACB}" type="presParOf" srcId="{66DC86EB-10AF-4596-84EB-BC78DB7C6ED1}" destId="{6490FA21-FE8B-4F0A-B438-DF024539DA9C}" srcOrd="1" destOrd="0" presId="urn:microsoft.com/office/officeart/2005/8/layout/orgChart1"/>
-    <dgm:cxn modelId="{A64E104B-C141-414A-8463-8E7EEFFAD3D5}" type="presParOf" srcId="{66DC86EB-10AF-4596-84EB-BC78DB7C6ED1}" destId="{02177804-BEA0-4BB1-9C6F-A9CDB0229213}" srcOrd="2" destOrd="0" presId="urn:microsoft.com/office/officeart/2005/8/layout/orgChart1"/>
-    <dgm:cxn modelId="{3EEDB8DC-1282-1448-ACAD-7962CC2C4E04}" type="presParOf" srcId="{2D3C2EE2-EAFA-4C66-9956-DDDD52BD0F50}" destId="{996D8CB8-48B6-4A77-B8D1-391E16D376C4}" srcOrd="2" destOrd="0" presId="urn:microsoft.com/office/officeart/2005/8/layout/orgChart1"/>
-    <dgm:cxn modelId="{0D18FE8A-B72E-B145-BB53-416E110CF843}" type="presParOf" srcId="{2D3C2EE2-EAFA-4C66-9956-DDDD52BD0F50}" destId="{0F37FFDB-062A-44B5-80F9-8A19EEEDC54C}" srcOrd="3" destOrd="0" presId="urn:microsoft.com/office/officeart/2005/8/layout/orgChart1"/>
-    <dgm:cxn modelId="{C0F6E250-7F9A-8242-B6C5-828981A458FF}" type="presParOf" srcId="{0F37FFDB-062A-44B5-80F9-8A19EEEDC54C}" destId="{AD516FE5-2BE0-4604-ABB7-0A3933CB8645}" srcOrd="0" destOrd="0" presId="urn:microsoft.com/office/officeart/2005/8/layout/orgChart1"/>
-    <dgm:cxn modelId="{6D0E9806-469F-224A-946F-3CEC7CABC0C4}" type="presParOf" srcId="{AD516FE5-2BE0-4604-ABB7-0A3933CB8645}" destId="{51A008AF-C4E6-49C4-87C2-B4A069D04C16}" srcOrd="0" destOrd="0" presId="urn:microsoft.com/office/officeart/2005/8/layout/orgChart1"/>
-    <dgm:cxn modelId="{1999EC16-FF51-D94A-81CE-D95675177C55}" type="presParOf" srcId="{AD516FE5-2BE0-4604-ABB7-0A3933CB8645}" destId="{F7F8744F-5994-467C-8410-1D899DE4ECF6}" srcOrd="1" destOrd="0" presId="urn:microsoft.com/office/officeart/2005/8/layout/orgChart1"/>
-    <dgm:cxn modelId="{8E37055A-D4E0-774E-9E6C-1F359A88C289}" type="presParOf" srcId="{0F37FFDB-062A-44B5-80F9-8A19EEEDC54C}" destId="{50BC882D-2E28-406D-86F6-3992BF4D0BC2}" srcOrd="1" destOrd="0" presId="urn:microsoft.com/office/officeart/2005/8/layout/orgChart1"/>
-    <dgm:cxn modelId="{C85E7B76-6A1C-354E-B3E1-54370D6C5761}" type="presParOf" srcId="{0F37FFDB-062A-44B5-80F9-8A19EEEDC54C}" destId="{54BEF3C0-292C-405F-9C1A-4D798C52DCBC}" srcOrd="2" destOrd="0" presId="urn:microsoft.com/office/officeart/2005/8/layout/orgChart1"/>
-    <dgm:cxn modelId="{2A5C4A91-6507-1F4D-9221-5F3DF8652891}" type="presParOf" srcId="{2D3C2EE2-EAFA-4C66-9956-DDDD52BD0F50}" destId="{432FCDC2-3A87-4A85-AD64-C90D79DCC9F3}" srcOrd="4" destOrd="0" presId="urn:microsoft.com/office/officeart/2005/8/layout/orgChart1"/>
-    <dgm:cxn modelId="{B6FAFACB-F1D9-4447-B5C4-291206B1BC23}" type="presParOf" srcId="{2D3C2EE2-EAFA-4C66-9956-DDDD52BD0F50}" destId="{B80CB876-54AB-4A45-A80C-3D1EB16C4A58}" srcOrd="5" destOrd="0" presId="urn:microsoft.com/office/officeart/2005/8/layout/orgChart1"/>
-    <dgm:cxn modelId="{9001567E-78BD-6640-BC95-E4F2CD955A3B}" type="presParOf" srcId="{B80CB876-54AB-4A45-A80C-3D1EB16C4A58}" destId="{A7C7A66B-AFD3-406A-8963-E1AD93FA6772}" srcOrd="0" destOrd="0" presId="urn:microsoft.com/office/officeart/2005/8/layout/orgChart1"/>
-    <dgm:cxn modelId="{BEE31142-0EA0-A040-9C91-43C0F8823163}" type="presParOf" srcId="{A7C7A66B-AFD3-406A-8963-E1AD93FA6772}" destId="{725C939E-8595-4215-BFFC-C16AA2236298}" srcOrd="0" destOrd="0" presId="urn:microsoft.com/office/officeart/2005/8/layout/orgChart1"/>
-    <dgm:cxn modelId="{B5552BF0-E8D0-F141-A780-3D9F08FE01CC}" type="presParOf" srcId="{A7C7A66B-AFD3-406A-8963-E1AD93FA6772}" destId="{9F2D606D-6CC0-457A-B9A7-3EE0E8B60E5B}" srcOrd="1" destOrd="0" presId="urn:microsoft.com/office/officeart/2005/8/layout/orgChart1"/>
-    <dgm:cxn modelId="{87E91FE0-5A78-B446-9320-8A6ED89797D6}" type="presParOf" srcId="{B80CB876-54AB-4A45-A80C-3D1EB16C4A58}" destId="{8A14CF52-3A77-4531-ADF1-1323BA14D53A}" srcOrd="1" destOrd="0" presId="urn:microsoft.com/office/officeart/2005/8/layout/orgChart1"/>
-    <dgm:cxn modelId="{E7058121-0429-0F43-BE01-2313DE7CED81}" type="presParOf" srcId="{B80CB876-54AB-4A45-A80C-3D1EB16C4A58}" destId="{05621CEE-0F4B-44CC-8AB1-B96C2857ABBD}" srcOrd="2" destOrd="0" presId="urn:microsoft.com/office/officeart/2005/8/layout/orgChart1"/>
-    <dgm:cxn modelId="{27DED40A-7C74-CE4E-A093-640EE5C1CF49}" type="presParOf" srcId="{2D3C2EE2-EAFA-4C66-9956-DDDD52BD0F50}" destId="{37E2C0A3-8F96-4378-BF21-AFFB7148C61B}" srcOrd="6" destOrd="0" presId="urn:microsoft.com/office/officeart/2005/8/layout/orgChart1"/>
-    <dgm:cxn modelId="{E49453DC-486B-0848-ADE2-91EFB64721FA}" type="presParOf" srcId="{2D3C2EE2-EAFA-4C66-9956-DDDD52BD0F50}" destId="{CF3B3B28-7EB6-4F64-8492-8710EFFB2AD6}" srcOrd="7" destOrd="0" presId="urn:microsoft.com/office/officeart/2005/8/layout/orgChart1"/>
-    <dgm:cxn modelId="{E8B318A3-2F57-034A-9FB3-75DFC4F7AFEC}" type="presParOf" srcId="{CF3B3B28-7EB6-4F64-8492-8710EFFB2AD6}" destId="{318B4D94-FE94-4689-9585-C0BC6B4E8D5C}" srcOrd="0" destOrd="0" presId="urn:microsoft.com/office/officeart/2005/8/layout/orgChart1"/>
-    <dgm:cxn modelId="{FFCB0B21-CDF8-744A-8C5E-6274403A62CB}" type="presParOf" srcId="{318B4D94-FE94-4689-9585-C0BC6B4E8D5C}" destId="{498B797F-2D6F-4CC1-9110-9531CC9C3C1B}" srcOrd="0" destOrd="0" presId="urn:microsoft.com/office/officeart/2005/8/layout/orgChart1"/>
-    <dgm:cxn modelId="{1C848C8C-C382-0740-A0B2-E513B744C8BB}" type="presParOf" srcId="{318B4D94-FE94-4689-9585-C0BC6B4E8D5C}" destId="{5C366C7E-E0CB-4702-81F1-D16889A34FF2}" srcOrd="1" destOrd="0" presId="urn:microsoft.com/office/officeart/2005/8/layout/orgChart1"/>
-    <dgm:cxn modelId="{C8AFF83C-DB51-2143-BE0D-8A3CDB354FAB}" type="presParOf" srcId="{CF3B3B28-7EB6-4F64-8492-8710EFFB2AD6}" destId="{AFBD9AAD-6265-4CAB-BF3C-98E958269F42}" srcOrd="1" destOrd="0" presId="urn:microsoft.com/office/officeart/2005/8/layout/orgChart1"/>
-    <dgm:cxn modelId="{1BA16C05-63E2-6E4D-8F08-27C7A523E88B}" type="presParOf" srcId="{CF3B3B28-7EB6-4F64-8492-8710EFFB2AD6}" destId="{E1205C87-429B-48F6-B65E-9DCD5D8877CA}" srcOrd="2" destOrd="0" presId="urn:microsoft.com/office/officeart/2005/8/layout/orgChart1"/>
-    <dgm:cxn modelId="{BC6D33D8-F67B-C14F-A509-65BBCB36C1D4}" type="presParOf" srcId="{BA80F2B8-56C1-41A9-A01B-A23441C51F4D}" destId="{903A712B-DD56-42A3-B10C-85B9BBFAFC8E}" srcOrd="2" destOrd="0" presId="urn:microsoft.com/office/officeart/2005/8/layout/orgChart1"/>
-    <dgm:cxn modelId="{671E68D2-6058-0249-9AC3-277F6435F557}" type="presParOf" srcId="{BEA3E323-E482-42DB-852B-E9D628F0701D}" destId="{537F2D22-9A3A-40DD-9290-B175ABD26F8E}" srcOrd="2" destOrd="0" presId="urn:microsoft.com/office/officeart/2005/8/layout/orgChart1"/>
-    <dgm:cxn modelId="{6441AA46-9FA9-2B40-911A-AFD855CE19C0}" type="presParOf" srcId="{BEA3E323-E482-42DB-852B-E9D628F0701D}" destId="{2CC76DFB-CF53-4F83-BC34-70771ABB9F60}" srcOrd="3" destOrd="0" presId="urn:microsoft.com/office/officeart/2005/8/layout/orgChart1"/>
-    <dgm:cxn modelId="{91F4DDBE-60FA-A349-8CCA-7D36A33EF191}" type="presParOf" srcId="{2CC76DFB-CF53-4F83-BC34-70771ABB9F60}" destId="{F92D2618-0517-47D4-AC67-6900F2AF1D14}" srcOrd="0" destOrd="0" presId="urn:microsoft.com/office/officeart/2005/8/layout/orgChart1"/>
-    <dgm:cxn modelId="{C7BE868F-D2AC-324F-84BF-BAD111424987}" type="presParOf" srcId="{F92D2618-0517-47D4-AC67-6900F2AF1D14}" destId="{5982EAA7-536F-4EE6-A724-94D823B3111F}" srcOrd="0" destOrd="0" presId="urn:microsoft.com/office/officeart/2005/8/layout/orgChart1"/>
-    <dgm:cxn modelId="{1CC97424-286C-524F-842F-602C1C7EDBCC}" type="presParOf" srcId="{F92D2618-0517-47D4-AC67-6900F2AF1D14}" destId="{7928BC8D-B42E-42FE-9EB4-F9ABF13A2EE5}" srcOrd="1" destOrd="0" presId="urn:microsoft.com/office/officeart/2005/8/layout/orgChart1"/>
-    <dgm:cxn modelId="{B8156EA1-462E-1448-BCB9-A36DA2119444}" type="presParOf" srcId="{2CC76DFB-CF53-4F83-BC34-70771ABB9F60}" destId="{55D533A9-62EA-4345-A504-E9B1571568CC}" srcOrd="1" destOrd="0" presId="urn:microsoft.com/office/officeart/2005/8/layout/orgChart1"/>
-    <dgm:cxn modelId="{712734E5-CAA8-D34A-A0E0-902FA1BBE387}" type="presParOf" srcId="{55D533A9-62EA-4345-A504-E9B1571568CC}" destId="{5F548AFD-2ACC-46B8-8D9F-0CE73602A311}" srcOrd="0" destOrd="0" presId="urn:microsoft.com/office/officeart/2005/8/layout/orgChart1"/>
-    <dgm:cxn modelId="{91432374-BAA4-C942-8A48-2DBC354655E6}" type="presParOf" srcId="{55D533A9-62EA-4345-A504-E9B1571568CC}" destId="{C4EF38A1-0A75-428B-85E9-1D125BD8EEDE}" srcOrd="1" destOrd="0" presId="urn:microsoft.com/office/officeart/2005/8/layout/orgChart1"/>
-    <dgm:cxn modelId="{67407FAD-62C6-F048-B5C0-0A78984A370C}" type="presParOf" srcId="{C4EF38A1-0A75-428B-85E9-1D125BD8EEDE}" destId="{8A688F4E-8F93-4920-8820-A03FE29E2838}" srcOrd="0" destOrd="0" presId="urn:microsoft.com/office/officeart/2005/8/layout/orgChart1"/>
-    <dgm:cxn modelId="{263E8E30-EFF7-5842-923F-C656F2B744D4}" type="presParOf" srcId="{8A688F4E-8F93-4920-8820-A03FE29E2838}" destId="{50E0755A-F5D7-49C6-A3C2-B2A4BFDFE567}" srcOrd="0" destOrd="0" presId="urn:microsoft.com/office/officeart/2005/8/layout/orgChart1"/>
-    <dgm:cxn modelId="{A286FE19-A261-A745-8644-8F8A724C28C5}" type="presParOf" srcId="{8A688F4E-8F93-4920-8820-A03FE29E2838}" destId="{BC570EB6-EFE7-444B-83FF-90B34E9E257D}" srcOrd="1" destOrd="0" presId="urn:microsoft.com/office/officeart/2005/8/layout/orgChart1"/>
-    <dgm:cxn modelId="{780D8C0A-6C91-7E49-9764-FB8AD4F51140}" type="presParOf" srcId="{C4EF38A1-0A75-428B-85E9-1D125BD8EEDE}" destId="{EE02AAD3-AA6C-4E0E-99AC-5C373F0A466B}" srcOrd="1" destOrd="0" presId="urn:microsoft.com/office/officeart/2005/8/layout/orgChart1"/>
-    <dgm:cxn modelId="{3E71706D-9CE0-F54E-9B30-978C15DC5D81}" type="presParOf" srcId="{C4EF38A1-0A75-428B-85E9-1D125BD8EEDE}" destId="{421E42DF-5AC3-4033-AB4B-E367234FE21B}" srcOrd="2" destOrd="0" presId="urn:microsoft.com/office/officeart/2005/8/layout/orgChart1"/>
-    <dgm:cxn modelId="{438CAC6B-B6B1-904B-9DB7-47CF048D003E}" type="presParOf" srcId="{55D533A9-62EA-4345-A504-E9B1571568CC}" destId="{0E9B74A4-AC80-49AF-A322-918F29BDD6A7}" srcOrd="2" destOrd="0" presId="urn:microsoft.com/office/officeart/2005/8/layout/orgChart1"/>
-    <dgm:cxn modelId="{34480FC7-F632-404C-B6BC-6AFACED9AEF6}" type="presParOf" srcId="{55D533A9-62EA-4345-A504-E9B1571568CC}" destId="{C1D4FEAB-5B6D-454E-AA00-198830B2097E}" srcOrd="3" destOrd="0" presId="urn:microsoft.com/office/officeart/2005/8/layout/orgChart1"/>
-    <dgm:cxn modelId="{D305C408-43BE-5E40-9366-DE2D0AB78EEE}" type="presParOf" srcId="{C1D4FEAB-5B6D-454E-AA00-198830B2097E}" destId="{5F22E5C5-B3B6-441C-BD08-99133A0ECACA}" srcOrd="0" destOrd="0" presId="urn:microsoft.com/office/officeart/2005/8/layout/orgChart1"/>
-    <dgm:cxn modelId="{0FD0E580-C55E-4644-89CB-95BF2A5F040E}" type="presParOf" srcId="{5F22E5C5-B3B6-441C-BD08-99133A0ECACA}" destId="{BAC57E9E-206C-4C3D-9F3F-329349FDA875}" srcOrd="0" destOrd="0" presId="urn:microsoft.com/office/officeart/2005/8/layout/orgChart1"/>
-    <dgm:cxn modelId="{CF0B323C-1843-EE4C-9DEE-92043A0E4BA5}" type="presParOf" srcId="{5F22E5C5-B3B6-441C-BD08-99133A0ECACA}" destId="{C2C0F6B7-57E7-4F76-9A5D-44E49D0586BF}" srcOrd="1" destOrd="0" presId="urn:microsoft.com/office/officeart/2005/8/layout/orgChart1"/>
-    <dgm:cxn modelId="{CA6AC1BE-7D6E-B940-B616-FF93533E11CB}" type="presParOf" srcId="{C1D4FEAB-5B6D-454E-AA00-198830B2097E}" destId="{C28FBB09-7303-43B8-8E23-B09A76343DC8}" srcOrd="1" destOrd="0" presId="urn:microsoft.com/office/officeart/2005/8/layout/orgChart1"/>
-    <dgm:cxn modelId="{E7106E14-884E-364B-B774-6002419932B6}" type="presParOf" srcId="{C1D4FEAB-5B6D-454E-AA00-198830B2097E}" destId="{05A35947-E99D-4DCA-8BCE-0400BCBBDB4A}" srcOrd="2" destOrd="0" presId="urn:microsoft.com/office/officeart/2005/8/layout/orgChart1"/>
-    <dgm:cxn modelId="{E55D85D1-B1A5-BA48-A4F2-B6CD14ED9E38}" type="presParOf" srcId="{55D533A9-62EA-4345-A504-E9B1571568CC}" destId="{F769592F-475E-4546-9D47-3B0980A53D70}" srcOrd="4" destOrd="0" presId="urn:microsoft.com/office/officeart/2005/8/layout/orgChart1"/>
-    <dgm:cxn modelId="{5F2790A1-EE61-4141-A9DB-F44A53197EE3}" type="presParOf" srcId="{55D533A9-62EA-4345-A504-E9B1571568CC}" destId="{841F1C7A-405E-4A43-85AC-C06723E64F68}" srcOrd="5" destOrd="0" presId="urn:microsoft.com/office/officeart/2005/8/layout/orgChart1"/>
-    <dgm:cxn modelId="{EA31E2C6-A665-D648-AE8D-8083A76988DF}" type="presParOf" srcId="{841F1C7A-405E-4A43-85AC-C06723E64F68}" destId="{4C404BD4-7FA2-4513-B6DB-59D02B46C522}" srcOrd="0" destOrd="0" presId="urn:microsoft.com/office/officeart/2005/8/layout/orgChart1"/>
-    <dgm:cxn modelId="{017EC365-EE0D-2E43-B6A9-FF82A5971B36}" type="presParOf" srcId="{4C404BD4-7FA2-4513-B6DB-59D02B46C522}" destId="{4599B514-7085-423D-B502-FA89795EDF12}" srcOrd="0" destOrd="0" presId="urn:microsoft.com/office/officeart/2005/8/layout/orgChart1"/>
-    <dgm:cxn modelId="{26E617BB-D96C-F945-8F8A-BA9EAA09B910}" type="presParOf" srcId="{4C404BD4-7FA2-4513-B6DB-59D02B46C522}" destId="{E991E1D7-03E2-40D3-AC80-C18DB13A04F1}" srcOrd="1" destOrd="0" presId="urn:microsoft.com/office/officeart/2005/8/layout/orgChart1"/>
-    <dgm:cxn modelId="{EB655181-99F4-894F-B159-3C99871B6428}" type="presParOf" srcId="{841F1C7A-405E-4A43-85AC-C06723E64F68}" destId="{F73D4E5C-DEDB-4F33-B666-97CD5E04CF9F}" srcOrd="1" destOrd="0" presId="urn:microsoft.com/office/officeart/2005/8/layout/orgChart1"/>
-    <dgm:cxn modelId="{B783FFF2-F2A2-1A49-95B8-35AF749A6CE5}" type="presParOf" srcId="{841F1C7A-405E-4A43-85AC-C06723E64F68}" destId="{D58A0661-BC86-4709-BD61-60DCBA45242D}" srcOrd="2" destOrd="0" presId="urn:microsoft.com/office/officeart/2005/8/layout/orgChart1"/>
-    <dgm:cxn modelId="{E4A13EC2-8647-1347-8EF6-F88EA165AFA5}" type="presParOf" srcId="{55D533A9-62EA-4345-A504-E9B1571568CC}" destId="{49EA83DF-7A70-4E53-A2AB-1587978B5BE5}" srcOrd="6" destOrd="0" presId="urn:microsoft.com/office/officeart/2005/8/layout/orgChart1"/>
-    <dgm:cxn modelId="{D7154D19-CE16-3D40-88BE-D694C7570A8A}" type="presParOf" srcId="{55D533A9-62EA-4345-A504-E9B1571568CC}" destId="{72A7008D-3A9D-40AC-B805-A8D5B9DF3C00}" srcOrd="7" destOrd="0" presId="urn:microsoft.com/office/officeart/2005/8/layout/orgChart1"/>
-    <dgm:cxn modelId="{ED6B7B79-DC6F-0548-8125-50E716F59EE9}" type="presParOf" srcId="{72A7008D-3A9D-40AC-B805-A8D5B9DF3C00}" destId="{568D1BEF-C3B0-43DA-A0FE-94A4B7DB89EB}" srcOrd="0" destOrd="0" presId="urn:microsoft.com/office/officeart/2005/8/layout/orgChart1"/>
-    <dgm:cxn modelId="{92C00E9B-92D1-5E45-8FD7-BF9A7C45944C}" type="presParOf" srcId="{568D1BEF-C3B0-43DA-A0FE-94A4B7DB89EB}" destId="{C43FBF8E-71AC-4865-A1A9-CA65D21F0406}" srcOrd="0" destOrd="0" presId="urn:microsoft.com/office/officeart/2005/8/layout/orgChart1"/>
-    <dgm:cxn modelId="{08A682E5-E54F-4146-960B-5B8662C999A8}" type="presParOf" srcId="{568D1BEF-C3B0-43DA-A0FE-94A4B7DB89EB}" destId="{62EC1172-B5D4-4DFA-8714-8B3A53B12633}" srcOrd="1" destOrd="0" presId="urn:microsoft.com/office/officeart/2005/8/layout/orgChart1"/>
-    <dgm:cxn modelId="{DDD4BDD6-EAE8-A74E-8475-5411EC2A92C0}" type="presParOf" srcId="{72A7008D-3A9D-40AC-B805-A8D5B9DF3C00}" destId="{29B9C088-7394-4F01-8243-2DE209258FC2}" srcOrd="1" destOrd="0" presId="urn:microsoft.com/office/officeart/2005/8/layout/orgChart1"/>
-    <dgm:cxn modelId="{FD6088AC-A5BE-5F48-99B3-B72882440A2E}" type="presParOf" srcId="{72A7008D-3A9D-40AC-B805-A8D5B9DF3C00}" destId="{A8C46B18-0BB1-42A8-900A-5C8729CDBECB}" srcOrd="2" destOrd="0" presId="urn:microsoft.com/office/officeart/2005/8/layout/orgChart1"/>
-    <dgm:cxn modelId="{397EECB7-7C1E-0148-B9C1-BEB09E2C4CBD}" type="presParOf" srcId="{55D533A9-62EA-4345-A504-E9B1571568CC}" destId="{952FDB0B-6A88-48C1-A34C-7DD90C465047}" srcOrd="8" destOrd="0" presId="urn:microsoft.com/office/officeart/2005/8/layout/orgChart1"/>
-    <dgm:cxn modelId="{D90993E8-3F09-F54D-855F-5DE3E1E12590}" type="presParOf" srcId="{55D533A9-62EA-4345-A504-E9B1571568CC}" destId="{C07745A0-9394-454A-B402-BB86BFDF85CE}" srcOrd="9" destOrd="0" presId="urn:microsoft.com/office/officeart/2005/8/layout/orgChart1"/>
-    <dgm:cxn modelId="{CCE1F161-5AAD-064D-9E5D-AE8BD90AEEEA}" type="presParOf" srcId="{C07745A0-9394-454A-B402-BB86BFDF85CE}" destId="{066CDA02-BE15-486A-B882-804CC1AC8C41}" srcOrd="0" destOrd="0" presId="urn:microsoft.com/office/officeart/2005/8/layout/orgChart1"/>
-    <dgm:cxn modelId="{F5C6D292-1395-9144-8657-DAA78E0F4EB3}" type="presParOf" srcId="{066CDA02-BE15-486A-B882-804CC1AC8C41}" destId="{CBC86ACB-60F4-45B8-B27C-6EF64439D3A5}" srcOrd="0" destOrd="0" presId="urn:microsoft.com/office/officeart/2005/8/layout/orgChart1"/>
-    <dgm:cxn modelId="{FD28330C-3717-8444-81E0-1BE912B1E262}" type="presParOf" srcId="{066CDA02-BE15-486A-B882-804CC1AC8C41}" destId="{CD4348F5-C827-4B8C-836E-C56BFA8F4A3E}" srcOrd="1" destOrd="0" presId="urn:microsoft.com/office/officeart/2005/8/layout/orgChart1"/>
-    <dgm:cxn modelId="{C510912E-2F32-9F45-8F4C-DFA78FD39926}" type="presParOf" srcId="{C07745A0-9394-454A-B402-BB86BFDF85CE}" destId="{F4DDEB66-60B4-49F7-B01D-FD6D6F0D26F6}" srcOrd="1" destOrd="0" presId="urn:microsoft.com/office/officeart/2005/8/layout/orgChart1"/>
-    <dgm:cxn modelId="{9A384B3E-55F9-CC49-8C67-6D1682F9576C}" type="presParOf" srcId="{C07745A0-9394-454A-B402-BB86BFDF85CE}" destId="{721C88F2-6B4A-4E26-B4E4-9D84DBD35EBA}" srcOrd="2" destOrd="0" presId="urn:microsoft.com/office/officeart/2005/8/layout/orgChart1"/>
-    <dgm:cxn modelId="{2E45ADDE-18C8-034C-A33F-726C2DDF7415}" type="presParOf" srcId="{55D533A9-62EA-4345-A504-E9B1571568CC}" destId="{58976BEB-0F15-45D9-BCE6-1340C3E9131C}" srcOrd="10" destOrd="0" presId="urn:microsoft.com/office/officeart/2005/8/layout/orgChart1"/>
-    <dgm:cxn modelId="{CA73C44E-D65F-0348-A540-6E6723D6A710}" type="presParOf" srcId="{55D533A9-62EA-4345-A504-E9B1571568CC}" destId="{8BBCD7DF-8643-4C0C-81ED-FB4303BCA869}" srcOrd="11" destOrd="0" presId="urn:microsoft.com/office/officeart/2005/8/layout/orgChart1"/>
-    <dgm:cxn modelId="{D9692E7F-3983-C747-B389-6A09FAA9E4CA}" type="presParOf" srcId="{8BBCD7DF-8643-4C0C-81ED-FB4303BCA869}" destId="{B9FF72F1-73D7-4C85-B262-9775D0A4639E}" srcOrd="0" destOrd="0" presId="urn:microsoft.com/office/officeart/2005/8/layout/orgChart1"/>
-    <dgm:cxn modelId="{2A9BD987-B32B-1E45-9B5E-172540B45ADC}" type="presParOf" srcId="{B9FF72F1-73D7-4C85-B262-9775D0A4639E}" destId="{36CF5AD1-C9CF-46CC-9627-E2E4B08EC0E6}" srcOrd="0" destOrd="0" presId="urn:microsoft.com/office/officeart/2005/8/layout/orgChart1"/>
-    <dgm:cxn modelId="{6472F000-85AB-7E40-A89D-BD5313739DA4}" type="presParOf" srcId="{B9FF72F1-73D7-4C85-B262-9775D0A4639E}" destId="{C378CB85-8C2B-4572-884D-028F737C5006}" srcOrd="1" destOrd="0" presId="urn:microsoft.com/office/officeart/2005/8/layout/orgChart1"/>
-    <dgm:cxn modelId="{429F357F-FEEE-AE44-843B-0E72B6087CE3}" type="presParOf" srcId="{8BBCD7DF-8643-4C0C-81ED-FB4303BCA869}" destId="{CBA6BCE6-6E41-43D9-803D-7FCBD7B31792}" srcOrd="1" destOrd="0" presId="urn:microsoft.com/office/officeart/2005/8/layout/orgChart1"/>
-    <dgm:cxn modelId="{B65A20FA-A8C3-0448-BC6C-534135271246}" type="presParOf" srcId="{8BBCD7DF-8643-4C0C-81ED-FB4303BCA869}" destId="{96143A18-10EB-430A-B7DA-A5693D5B6E03}" srcOrd="2" destOrd="0" presId="urn:microsoft.com/office/officeart/2005/8/layout/orgChart1"/>
-    <dgm:cxn modelId="{0DEFEDF9-B18C-DC46-9C94-F0B79C0DE840}" type="presParOf" srcId="{55D533A9-62EA-4345-A504-E9B1571568CC}" destId="{33338F52-37AE-40FB-B33C-18920E8D8316}" srcOrd="12" destOrd="0" presId="urn:microsoft.com/office/officeart/2005/8/layout/orgChart1"/>
-    <dgm:cxn modelId="{98AB9C7C-055E-9946-9C0A-3C958AE0361E}" type="presParOf" srcId="{55D533A9-62EA-4345-A504-E9B1571568CC}" destId="{E157A746-9BED-4C98-B3E9-3ABCB7FA6DF9}" srcOrd="13" destOrd="0" presId="urn:microsoft.com/office/officeart/2005/8/layout/orgChart1"/>
-    <dgm:cxn modelId="{0213680D-939D-7044-9A79-DFBABE818545}" type="presParOf" srcId="{E157A746-9BED-4C98-B3E9-3ABCB7FA6DF9}" destId="{5AB81E1B-7142-463B-BB5C-07477DCE2686}" srcOrd="0" destOrd="0" presId="urn:microsoft.com/office/officeart/2005/8/layout/orgChart1"/>
-    <dgm:cxn modelId="{C7369F02-0609-3D48-AFAA-F3BAF9697A17}" type="presParOf" srcId="{5AB81E1B-7142-463B-BB5C-07477DCE2686}" destId="{7D30A5CD-081F-47A2-B9A2-244CDD0DD3FA}" srcOrd="0" destOrd="0" presId="urn:microsoft.com/office/officeart/2005/8/layout/orgChart1"/>
-    <dgm:cxn modelId="{EFD63455-9188-1341-94C5-224B374E5CEE}" type="presParOf" srcId="{5AB81E1B-7142-463B-BB5C-07477DCE2686}" destId="{7E413401-0A29-40D0-B292-A49B19AFBE46}" srcOrd="1" destOrd="0" presId="urn:microsoft.com/office/officeart/2005/8/layout/orgChart1"/>
-    <dgm:cxn modelId="{3C097A28-DA5A-5148-A311-10529A240DF5}" type="presParOf" srcId="{E157A746-9BED-4C98-B3E9-3ABCB7FA6DF9}" destId="{5A1C9190-68CA-4D3B-841C-967B68A27954}" srcOrd="1" destOrd="0" presId="urn:microsoft.com/office/officeart/2005/8/layout/orgChart1"/>
-    <dgm:cxn modelId="{B6FBC0ED-F870-3240-9B27-1B67517702D9}" type="presParOf" srcId="{E157A746-9BED-4C98-B3E9-3ABCB7FA6DF9}" destId="{A25BDF9A-ED73-4F4A-84B1-89E1E024BBA1}" srcOrd="2" destOrd="0" presId="urn:microsoft.com/office/officeart/2005/8/layout/orgChart1"/>
-    <dgm:cxn modelId="{F5BDCF01-6295-4A42-A8AC-AC7402B0C7F3}" type="presParOf" srcId="{55D533A9-62EA-4345-A504-E9B1571568CC}" destId="{7A0606BC-21BC-4F44-96CC-DA7CFA7BD42F}" srcOrd="14" destOrd="0" presId="urn:microsoft.com/office/officeart/2005/8/layout/orgChart1"/>
-    <dgm:cxn modelId="{D032E1D7-3081-4241-8302-4BAC0C061E31}" type="presParOf" srcId="{55D533A9-62EA-4345-A504-E9B1571568CC}" destId="{80596699-DCB6-4B34-AA61-704257F7D305}" srcOrd="15" destOrd="0" presId="urn:microsoft.com/office/officeart/2005/8/layout/orgChart1"/>
-    <dgm:cxn modelId="{71540FC3-0D5E-C54A-8EE5-7ACCA3A314C1}" type="presParOf" srcId="{80596699-DCB6-4B34-AA61-704257F7D305}" destId="{085E63FC-7D28-4112-8AC7-2E9D6C3AE2FB}" srcOrd="0" destOrd="0" presId="urn:microsoft.com/office/officeart/2005/8/layout/orgChart1"/>
-    <dgm:cxn modelId="{3CE5CC53-7B76-A043-8E71-6B701F3566F2}" type="presParOf" srcId="{085E63FC-7D28-4112-8AC7-2E9D6C3AE2FB}" destId="{C13B567D-8772-4C42-A20C-FB5FD081EBBC}" srcOrd="0" destOrd="0" presId="urn:microsoft.com/office/officeart/2005/8/layout/orgChart1"/>
-    <dgm:cxn modelId="{60C8FD3B-9D0F-704B-8C43-6275F6B754AE}" type="presParOf" srcId="{085E63FC-7D28-4112-8AC7-2E9D6C3AE2FB}" destId="{DA4EEA05-9694-47A0-9741-DA695AA09BB5}" srcOrd="1" destOrd="0" presId="urn:microsoft.com/office/officeart/2005/8/layout/orgChart1"/>
-    <dgm:cxn modelId="{4C5B43BC-B905-7E42-9655-27FB19B4529D}" type="presParOf" srcId="{80596699-DCB6-4B34-AA61-704257F7D305}" destId="{502592B1-90C0-4C26-BFDA-B8E40025BEE5}" srcOrd="1" destOrd="0" presId="urn:microsoft.com/office/officeart/2005/8/layout/orgChart1"/>
-    <dgm:cxn modelId="{6E928080-AC63-7D46-A65D-DE43C5CCC2A5}" type="presParOf" srcId="{80596699-DCB6-4B34-AA61-704257F7D305}" destId="{90C0DE29-4020-45E0-BCC6-41BBDA4117B0}" srcOrd="2" destOrd="0" presId="urn:microsoft.com/office/officeart/2005/8/layout/orgChart1"/>
-    <dgm:cxn modelId="{CA243930-087A-554E-8B77-2C4608837C7B}" type="presParOf" srcId="{2CC76DFB-CF53-4F83-BC34-70771ABB9F60}" destId="{2A75A84E-AD2C-4C4C-92E7-EDFB0490371E}" srcOrd="2" destOrd="0" presId="urn:microsoft.com/office/officeart/2005/8/layout/orgChart1"/>
-    <dgm:cxn modelId="{3DF136A2-B687-F14F-87D7-B3BE1586DC73}" type="presParOf" srcId="{BEA3E323-E482-42DB-852B-E9D628F0701D}" destId="{5B9C6A70-FF19-4387-9FCD-3F2912ABDF33}" srcOrd="4" destOrd="0" presId="urn:microsoft.com/office/officeart/2005/8/layout/orgChart1"/>
-    <dgm:cxn modelId="{D2673426-5906-3E4C-B251-B8C1440B9842}" type="presParOf" srcId="{BEA3E323-E482-42DB-852B-E9D628F0701D}" destId="{3BAB10A1-8072-4D6D-B886-E4DBF8EEA98A}" srcOrd="5" destOrd="0" presId="urn:microsoft.com/office/officeart/2005/8/layout/orgChart1"/>
-    <dgm:cxn modelId="{6189620B-3A51-9F4D-83E8-E71F230C9176}" type="presParOf" srcId="{3BAB10A1-8072-4D6D-B886-E4DBF8EEA98A}" destId="{580A5B70-C98A-4A6B-B60E-BEAC344B2C4C}" srcOrd="0" destOrd="0" presId="urn:microsoft.com/office/officeart/2005/8/layout/orgChart1"/>
-    <dgm:cxn modelId="{997DCE7F-150F-FE4C-9948-E30220BCB379}" type="presParOf" srcId="{580A5B70-C98A-4A6B-B60E-BEAC344B2C4C}" destId="{1B639E66-180E-4CA0-B6F3-3371E0242841}" srcOrd="0" destOrd="0" presId="urn:microsoft.com/office/officeart/2005/8/layout/orgChart1"/>
-    <dgm:cxn modelId="{3CAF8248-CB44-AE44-9F7B-16DEA91E1FD3}" type="presParOf" srcId="{580A5B70-C98A-4A6B-B60E-BEAC344B2C4C}" destId="{C5BC011F-4F06-481B-B938-E3E44A79B3C4}" srcOrd="1" destOrd="0" presId="urn:microsoft.com/office/officeart/2005/8/layout/orgChart1"/>
-    <dgm:cxn modelId="{7D3B572A-A3BD-D74D-A51F-29D831853F5C}" type="presParOf" srcId="{3BAB10A1-8072-4D6D-B886-E4DBF8EEA98A}" destId="{5B63D081-7A5A-4990-9947-8099576709B8}" srcOrd="1" destOrd="0" presId="urn:microsoft.com/office/officeart/2005/8/layout/orgChart1"/>
-    <dgm:cxn modelId="{5A687148-0436-8C43-9DC0-E2CF610987CD}" type="presParOf" srcId="{5B63D081-7A5A-4990-9947-8099576709B8}" destId="{0F37DE0F-FBDA-4E56-A3ED-08139DC96536}" srcOrd="0" destOrd="0" presId="urn:microsoft.com/office/officeart/2005/8/layout/orgChart1"/>
-    <dgm:cxn modelId="{94862EDE-1342-3546-B45E-C2DDB603DA86}" type="presParOf" srcId="{5B63D081-7A5A-4990-9947-8099576709B8}" destId="{722661DE-F9FC-461E-8452-C594D9169730}" srcOrd="1" destOrd="0" presId="urn:microsoft.com/office/officeart/2005/8/layout/orgChart1"/>
-    <dgm:cxn modelId="{E5407E9C-77AB-3345-813A-2C6CECD3A4CD}" type="presParOf" srcId="{722661DE-F9FC-461E-8452-C594D9169730}" destId="{A4C8C94F-8DBF-4BA9-B714-4F10A684F07F}" srcOrd="0" destOrd="0" presId="urn:microsoft.com/office/officeart/2005/8/layout/orgChart1"/>
-    <dgm:cxn modelId="{9626445D-2D6D-204E-BD1C-81E79FC9AA90}" type="presParOf" srcId="{A4C8C94F-8DBF-4BA9-B714-4F10A684F07F}" destId="{D1B5AD53-BFF4-471F-9F29-C68F54E92FFE}" srcOrd="0" destOrd="0" presId="urn:microsoft.com/office/officeart/2005/8/layout/orgChart1"/>
-    <dgm:cxn modelId="{36CB8BF0-8C7C-8F4F-B92D-82970960789D}" type="presParOf" srcId="{A4C8C94F-8DBF-4BA9-B714-4F10A684F07F}" destId="{016AEDB0-D1EA-4818-8EEF-CA0A1693958C}" srcOrd="1" destOrd="0" presId="urn:microsoft.com/office/officeart/2005/8/layout/orgChart1"/>
-    <dgm:cxn modelId="{6ABA17EF-2E11-044A-8CE6-6D6B12D1A13D}" type="presParOf" srcId="{722661DE-F9FC-461E-8452-C594D9169730}" destId="{44472EC1-EA80-47BE-B65F-E1062C05844D}" srcOrd="1" destOrd="0" presId="urn:microsoft.com/office/officeart/2005/8/layout/orgChart1"/>
-    <dgm:cxn modelId="{1ED7B4E5-C75B-8D40-BD18-F62DED295818}" type="presParOf" srcId="{722661DE-F9FC-461E-8452-C594D9169730}" destId="{8BD2CCC9-E5E2-4940-A74C-504903B1F0C7}" srcOrd="2" destOrd="0" presId="urn:microsoft.com/office/officeart/2005/8/layout/orgChart1"/>
-    <dgm:cxn modelId="{B6520F6F-6381-764B-97A4-000C3B4B9B20}" type="presParOf" srcId="{5B63D081-7A5A-4990-9947-8099576709B8}" destId="{C997C5E5-A9ED-48B8-8555-F15D48521B10}" srcOrd="2" destOrd="0" presId="urn:microsoft.com/office/officeart/2005/8/layout/orgChart1"/>
-    <dgm:cxn modelId="{E13B9302-59DD-DF41-968C-BE7124AF06F6}" type="presParOf" srcId="{5B63D081-7A5A-4990-9947-8099576709B8}" destId="{CF8F636A-D58F-4471-9BC6-911507652605}" srcOrd="3" destOrd="0" presId="urn:microsoft.com/office/officeart/2005/8/layout/orgChart1"/>
-    <dgm:cxn modelId="{77B3ECCA-3D62-F34B-9F02-9A64733B6EBE}" type="presParOf" srcId="{CF8F636A-D58F-4471-9BC6-911507652605}" destId="{14930097-8B25-4941-99C2-2D3786803502}" srcOrd="0" destOrd="0" presId="urn:microsoft.com/office/officeart/2005/8/layout/orgChart1"/>
-    <dgm:cxn modelId="{A06B4AEE-E318-7D4D-B6BA-36E169DEB0D9}" type="presParOf" srcId="{14930097-8B25-4941-99C2-2D3786803502}" destId="{0CD9E937-3DB4-4638-855E-64EF703AB683}" srcOrd="0" destOrd="0" presId="urn:microsoft.com/office/officeart/2005/8/layout/orgChart1"/>
-    <dgm:cxn modelId="{70A6CA7F-06B8-B242-B485-B6C0BA24FC7B}" type="presParOf" srcId="{14930097-8B25-4941-99C2-2D3786803502}" destId="{9A11D354-8E72-40B4-8C7F-65D341C068AF}" srcOrd="1" destOrd="0" presId="urn:microsoft.com/office/officeart/2005/8/layout/orgChart1"/>
-    <dgm:cxn modelId="{37D375B7-5583-2047-8CDD-838497FE2BC6}" type="presParOf" srcId="{CF8F636A-D58F-4471-9BC6-911507652605}" destId="{C1A7EF41-B227-44D9-A49B-4431A4860EF4}" srcOrd="1" destOrd="0" presId="urn:microsoft.com/office/officeart/2005/8/layout/orgChart1"/>
-    <dgm:cxn modelId="{5E4C3F15-B008-DB4A-A352-53D2DDB5D3F7}" type="presParOf" srcId="{CF8F636A-D58F-4471-9BC6-911507652605}" destId="{8E1D65D7-B0CC-4134-8482-147A63C099C6}" srcOrd="2" destOrd="0" presId="urn:microsoft.com/office/officeart/2005/8/layout/orgChart1"/>
-    <dgm:cxn modelId="{1DC3959E-56DB-3A40-A26E-2A0384FDB95D}" type="presParOf" srcId="{5B63D081-7A5A-4990-9947-8099576709B8}" destId="{DC6FC5D0-8E5E-49EA-8486-789C30AEAF19}" srcOrd="4" destOrd="0" presId="urn:microsoft.com/office/officeart/2005/8/layout/orgChart1"/>
-    <dgm:cxn modelId="{3826D429-AD16-6D4B-903E-04A8E84EC27A}" type="presParOf" srcId="{5B63D081-7A5A-4990-9947-8099576709B8}" destId="{20B846CD-9454-4CCA-96E4-753822F5325E}" srcOrd="5" destOrd="0" presId="urn:microsoft.com/office/officeart/2005/8/layout/orgChart1"/>
-    <dgm:cxn modelId="{98E7EA3C-1EB0-8848-AC6D-D9E7D9A170FF}" type="presParOf" srcId="{20B846CD-9454-4CCA-96E4-753822F5325E}" destId="{F2ACA4CD-3844-4AD2-8F92-2BAC46A68BB0}" srcOrd="0" destOrd="0" presId="urn:microsoft.com/office/officeart/2005/8/layout/orgChart1"/>
-    <dgm:cxn modelId="{BC04A27D-0EF8-3246-9F2B-8CA2B803649F}" type="presParOf" srcId="{F2ACA4CD-3844-4AD2-8F92-2BAC46A68BB0}" destId="{7857248F-42C9-4FFD-84AE-C1308DF53174}" srcOrd="0" destOrd="0" presId="urn:microsoft.com/office/officeart/2005/8/layout/orgChart1"/>
-    <dgm:cxn modelId="{50871CF5-0A1D-894D-BB66-8458A1EC182E}" type="presParOf" srcId="{F2ACA4CD-3844-4AD2-8F92-2BAC46A68BB0}" destId="{98D6E365-F191-4003-8325-7D59D603CF88}" srcOrd="1" destOrd="0" presId="urn:microsoft.com/office/officeart/2005/8/layout/orgChart1"/>
-    <dgm:cxn modelId="{9FC4D487-C786-8C43-91CE-6C036D378FF7}" type="presParOf" srcId="{20B846CD-9454-4CCA-96E4-753822F5325E}" destId="{739E4641-BC36-4734-9DF8-7C4A533DC76A}" srcOrd="1" destOrd="0" presId="urn:microsoft.com/office/officeart/2005/8/layout/orgChart1"/>
-    <dgm:cxn modelId="{CAF87962-4773-4649-8CB1-18C8730EFF6D}" type="presParOf" srcId="{20B846CD-9454-4CCA-96E4-753822F5325E}" destId="{6EB08FCC-14CC-4EDE-A82D-204B86C3C58A}" srcOrd="2" destOrd="0" presId="urn:microsoft.com/office/officeart/2005/8/layout/orgChart1"/>
-    <dgm:cxn modelId="{36BF720A-E082-194A-8F89-9DF8A7BB9E06}" type="presParOf" srcId="{3BAB10A1-8072-4D6D-B886-E4DBF8EEA98A}" destId="{F936C3D0-7090-4DFA-9D94-451434372452}" srcOrd="2" destOrd="0" presId="urn:microsoft.com/office/officeart/2005/8/layout/orgChart1"/>
-    <dgm:cxn modelId="{5402AF13-3AC9-1C47-B428-E5E32C91E56B}" type="presParOf" srcId="{62E7D0F7-2877-48B7-8969-2F4C03B63677}" destId="{A588DD60-6343-40E9-9E4A-18F38B41DCE1}" srcOrd="2" destOrd="0" presId="urn:microsoft.com/office/officeart/2005/8/layout/orgChart1"/>
+    <dgm:cxn modelId="{436E9481-F66E-A14D-B2A0-EAE3D52497D5}" type="presOf" srcId="{254F5084-7D66-4860-8A82-F3A65AA83C2F}" destId="{016AEDB0-D1EA-4818-8EEF-CA0A1693958C}" srcOrd="1" destOrd="0" presId="urn:microsoft.com/office/officeart/2005/8/layout/orgChart1"/>
+    <dgm:cxn modelId="{94CF7820-2478-2F4B-B14D-C8A9FF113841}" type="presOf" srcId="{2EE640B0-C5BB-4465-B4CB-B946A275DE0A}" destId="{BAC57E9E-206C-4C3D-9F3F-329349FDA875}" srcOrd="0" destOrd="0" presId="urn:microsoft.com/office/officeart/2005/8/layout/orgChart1"/>
+    <dgm:cxn modelId="{3A4E1235-B547-EB4F-8CA0-A1A17044BA4C}" type="presOf" srcId="{E0F73EA5-1F82-47BB-93D9-E0EE16917081}" destId="{0CD9E937-3DB4-4638-855E-64EF703AB683}" srcOrd="0" destOrd="0" presId="urn:microsoft.com/office/officeart/2005/8/layout/orgChart1"/>
+    <dgm:cxn modelId="{374DD25C-6FBD-A843-80F5-D74F90415177}" type="presOf" srcId="{D8D404E0-EE6C-46D4-A26E-EB23465EEAAD}" destId="{5C366C7E-E0CB-4702-81F1-D16889A34FF2}" srcOrd="1" destOrd="0" presId="urn:microsoft.com/office/officeart/2005/8/layout/orgChart1"/>
+    <dgm:cxn modelId="{586E9932-C9DA-3240-B254-799839FD1033}" type="presOf" srcId="{00DC37F7-3614-44D1-A009-C936E81DC90B}" destId="{DC6FC5D0-8E5E-49EA-8486-789C30AEAF19}" srcOrd="0" destOrd="0" presId="urn:microsoft.com/office/officeart/2005/8/layout/orgChart1"/>
+    <dgm:cxn modelId="{C5273969-D54D-D045-90FD-60879CD41E48}" type="presOf" srcId="{40F27DA0-1A18-4628-B5E0-2AB6F5AA946B}" destId="{5B9C6A70-FF19-4387-9FCD-3F2912ABDF33}" srcOrd="0" destOrd="0" presId="urn:microsoft.com/office/officeart/2005/8/layout/orgChart1"/>
+    <dgm:cxn modelId="{770216B4-0BA2-554C-B0AE-D7C67B171605}" type="presParOf" srcId="{83698B47-3E34-4D12-A60B-D3B4F1839006}" destId="{62E7D0F7-2877-48B7-8969-2F4C03B63677}" srcOrd="0" destOrd="0" presId="urn:microsoft.com/office/officeart/2005/8/layout/orgChart1"/>
+    <dgm:cxn modelId="{207A2D41-F849-A84D-B36F-AD5A0A92FC7A}" type="presParOf" srcId="{62E7D0F7-2877-48B7-8969-2F4C03B63677}" destId="{A0CF8FF7-DA00-46D0-8146-4585CC266083}" srcOrd="0" destOrd="0" presId="urn:microsoft.com/office/officeart/2005/8/layout/orgChart1"/>
+    <dgm:cxn modelId="{7A61E4C0-28E4-7241-B5DF-93649FB78A57}" type="presParOf" srcId="{A0CF8FF7-DA00-46D0-8146-4585CC266083}" destId="{5EC58AE8-F1FB-42C0-96B8-05837439F62E}" srcOrd="0" destOrd="0" presId="urn:microsoft.com/office/officeart/2005/8/layout/orgChart1"/>
+    <dgm:cxn modelId="{297F380C-1D4F-B54C-AAE8-BC706263A93E}" type="presParOf" srcId="{A0CF8FF7-DA00-46D0-8146-4585CC266083}" destId="{11FB9BE4-8B62-4E2A-907C-C23D792338F1}" srcOrd="1" destOrd="0" presId="urn:microsoft.com/office/officeart/2005/8/layout/orgChart1"/>
+    <dgm:cxn modelId="{C52DF4D0-FEAE-3F42-BFE9-CA1E7295620D}" type="presParOf" srcId="{62E7D0F7-2877-48B7-8969-2F4C03B63677}" destId="{BEA3E323-E482-42DB-852B-E9D628F0701D}" srcOrd="1" destOrd="0" presId="urn:microsoft.com/office/officeart/2005/8/layout/orgChart1"/>
+    <dgm:cxn modelId="{B763046F-88F5-C34D-9261-FCCE2FF4F55B}" type="presParOf" srcId="{BEA3E323-E482-42DB-852B-E9D628F0701D}" destId="{5803AD75-08BF-461D-96F1-64E8934C77CF}" srcOrd="0" destOrd="0" presId="urn:microsoft.com/office/officeart/2005/8/layout/orgChart1"/>
+    <dgm:cxn modelId="{A8928C5B-2801-5C47-B409-DE5EED53D29C}" type="presParOf" srcId="{BEA3E323-E482-42DB-852B-E9D628F0701D}" destId="{BA80F2B8-56C1-41A9-A01B-A23441C51F4D}" srcOrd="1" destOrd="0" presId="urn:microsoft.com/office/officeart/2005/8/layout/orgChart1"/>
+    <dgm:cxn modelId="{95EED0F6-A688-554D-9F5C-938F3204C0F7}" type="presParOf" srcId="{BA80F2B8-56C1-41A9-A01B-A23441C51F4D}" destId="{D10AB33E-FA15-4926-87A6-EF5D49B228C9}" srcOrd="0" destOrd="0" presId="urn:microsoft.com/office/officeart/2005/8/layout/orgChart1"/>
+    <dgm:cxn modelId="{8536701D-49DA-5B40-8FAF-3A3235DE264D}" type="presParOf" srcId="{D10AB33E-FA15-4926-87A6-EF5D49B228C9}" destId="{ACB9073E-15FD-4608-BEF4-57E64D12B1F9}" srcOrd="0" destOrd="0" presId="urn:microsoft.com/office/officeart/2005/8/layout/orgChart1"/>
+    <dgm:cxn modelId="{F36AA842-CF9E-3043-8CC8-4F64D6ED61F6}" type="presParOf" srcId="{D10AB33E-FA15-4926-87A6-EF5D49B228C9}" destId="{FB1BDCBB-5B11-4441-9149-3D598AB5BBD3}" srcOrd="1" destOrd="0" presId="urn:microsoft.com/office/officeart/2005/8/layout/orgChart1"/>
+    <dgm:cxn modelId="{F1DE7177-276F-FD45-A18D-0C9BF7BA6FD4}" type="presParOf" srcId="{BA80F2B8-56C1-41A9-A01B-A23441C51F4D}" destId="{2D3C2EE2-EAFA-4C66-9956-DDDD52BD0F50}" srcOrd="1" destOrd="0" presId="urn:microsoft.com/office/officeart/2005/8/layout/orgChart1"/>
+    <dgm:cxn modelId="{55C650F8-DE23-214F-87BE-670F267A85B6}" type="presParOf" srcId="{2D3C2EE2-EAFA-4C66-9956-DDDD52BD0F50}" destId="{ED7211DD-72E1-4DBE-8B79-F7F6AF13B859}" srcOrd="0" destOrd="0" presId="urn:microsoft.com/office/officeart/2005/8/layout/orgChart1"/>
+    <dgm:cxn modelId="{67D997B1-91C7-7647-B2A3-4C65FA46612D}" type="presParOf" srcId="{2D3C2EE2-EAFA-4C66-9956-DDDD52BD0F50}" destId="{66DC86EB-10AF-4596-84EB-BC78DB7C6ED1}" srcOrd="1" destOrd="0" presId="urn:microsoft.com/office/officeart/2005/8/layout/orgChart1"/>
+    <dgm:cxn modelId="{ADA8C72F-FF26-2046-8D1F-6118A85CCA5A}" type="presParOf" srcId="{66DC86EB-10AF-4596-84EB-BC78DB7C6ED1}" destId="{8B9EA054-99EB-4457-8877-2FA74CFCA17C}" srcOrd="0" destOrd="0" presId="urn:microsoft.com/office/officeart/2005/8/layout/orgChart1"/>
+    <dgm:cxn modelId="{1DCC8759-69B5-FB48-A668-077198D3A50D}" type="presParOf" srcId="{8B9EA054-99EB-4457-8877-2FA74CFCA17C}" destId="{D75A62DE-E2DD-49C6-B0AD-540889F521C8}" srcOrd="0" destOrd="0" presId="urn:microsoft.com/office/officeart/2005/8/layout/orgChart1"/>
+    <dgm:cxn modelId="{55AF43DE-08BB-7247-9D5F-19F0E3EBE44D}" type="presParOf" srcId="{8B9EA054-99EB-4457-8877-2FA74CFCA17C}" destId="{FF520489-A1A2-42DD-836A-3691630A042F}" srcOrd="1" destOrd="0" presId="urn:microsoft.com/office/officeart/2005/8/layout/orgChart1"/>
+    <dgm:cxn modelId="{CB5857C2-B0EA-DE46-B692-240C4B9D8433}" type="presParOf" srcId="{66DC86EB-10AF-4596-84EB-BC78DB7C6ED1}" destId="{6490FA21-FE8B-4F0A-B438-DF024539DA9C}" srcOrd="1" destOrd="0" presId="urn:microsoft.com/office/officeart/2005/8/layout/orgChart1"/>
+    <dgm:cxn modelId="{CDEA297C-FD68-9040-BE4B-77CFCF8BF16F}" type="presParOf" srcId="{66DC86EB-10AF-4596-84EB-BC78DB7C6ED1}" destId="{02177804-BEA0-4BB1-9C6F-A9CDB0229213}" srcOrd="2" destOrd="0" presId="urn:microsoft.com/office/officeart/2005/8/layout/orgChart1"/>
+    <dgm:cxn modelId="{C5917AFF-312B-2243-9F50-5D232D1D8139}" type="presParOf" srcId="{2D3C2EE2-EAFA-4C66-9956-DDDD52BD0F50}" destId="{996D8CB8-48B6-4A77-B8D1-391E16D376C4}" srcOrd="2" destOrd="0" presId="urn:microsoft.com/office/officeart/2005/8/layout/orgChart1"/>
+    <dgm:cxn modelId="{D77E2AA0-3B5C-424B-BCCF-3AC28FC68F25}" type="presParOf" srcId="{2D3C2EE2-EAFA-4C66-9956-DDDD52BD0F50}" destId="{0F37FFDB-062A-44B5-80F9-8A19EEEDC54C}" srcOrd="3" destOrd="0" presId="urn:microsoft.com/office/officeart/2005/8/layout/orgChart1"/>
+    <dgm:cxn modelId="{8F564D52-0458-D645-B77F-EE1259D8ADA7}" type="presParOf" srcId="{0F37FFDB-062A-44B5-80F9-8A19EEEDC54C}" destId="{AD516FE5-2BE0-4604-ABB7-0A3933CB8645}" srcOrd="0" destOrd="0" presId="urn:microsoft.com/office/officeart/2005/8/layout/orgChart1"/>
+    <dgm:cxn modelId="{E98B6344-2A16-9F45-96D3-FEED8B0AA191}" type="presParOf" srcId="{AD516FE5-2BE0-4604-ABB7-0A3933CB8645}" destId="{51A008AF-C4E6-49C4-87C2-B4A069D04C16}" srcOrd="0" destOrd="0" presId="urn:microsoft.com/office/officeart/2005/8/layout/orgChart1"/>
+    <dgm:cxn modelId="{9D5FBEDD-6810-B842-9015-A2AEFDB0307C}" type="presParOf" srcId="{AD516FE5-2BE0-4604-ABB7-0A3933CB8645}" destId="{F7F8744F-5994-467C-8410-1D899DE4ECF6}" srcOrd="1" destOrd="0" presId="urn:microsoft.com/office/officeart/2005/8/layout/orgChart1"/>
+    <dgm:cxn modelId="{F98CBD30-9FCD-1B47-A6C6-071636D3DCC5}" type="presParOf" srcId="{0F37FFDB-062A-44B5-80F9-8A19EEEDC54C}" destId="{50BC882D-2E28-406D-86F6-3992BF4D0BC2}" srcOrd="1" destOrd="0" presId="urn:microsoft.com/office/officeart/2005/8/layout/orgChart1"/>
+    <dgm:cxn modelId="{38D011A2-2687-D74E-BF5D-4557429E1E19}" type="presParOf" srcId="{0F37FFDB-062A-44B5-80F9-8A19EEEDC54C}" destId="{54BEF3C0-292C-405F-9C1A-4D798C52DCBC}" srcOrd="2" destOrd="0" presId="urn:microsoft.com/office/officeart/2005/8/layout/orgChart1"/>
+    <dgm:cxn modelId="{FBD550F8-F9C8-5D4F-8974-1C031AEFCAED}" type="presParOf" srcId="{2D3C2EE2-EAFA-4C66-9956-DDDD52BD0F50}" destId="{432FCDC2-3A87-4A85-AD64-C90D79DCC9F3}" srcOrd="4" destOrd="0" presId="urn:microsoft.com/office/officeart/2005/8/layout/orgChart1"/>
+    <dgm:cxn modelId="{4D754AD4-0907-774E-8547-1078BAA3B836}" type="presParOf" srcId="{2D3C2EE2-EAFA-4C66-9956-DDDD52BD0F50}" destId="{B80CB876-54AB-4A45-A80C-3D1EB16C4A58}" srcOrd="5" destOrd="0" presId="urn:microsoft.com/office/officeart/2005/8/layout/orgChart1"/>
+    <dgm:cxn modelId="{986F0010-38E1-D04D-92AA-2A37E73E68EB}" type="presParOf" srcId="{B80CB876-54AB-4A45-A80C-3D1EB16C4A58}" destId="{A7C7A66B-AFD3-406A-8963-E1AD93FA6772}" srcOrd="0" destOrd="0" presId="urn:microsoft.com/office/officeart/2005/8/layout/orgChart1"/>
+    <dgm:cxn modelId="{F726DEB2-A373-B246-8FD0-71D0EB420C23}" type="presParOf" srcId="{A7C7A66B-AFD3-406A-8963-E1AD93FA6772}" destId="{725C939E-8595-4215-BFFC-C16AA2236298}" srcOrd="0" destOrd="0" presId="urn:microsoft.com/office/officeart/2005/8/layout/orgChart1"/>
+    <dgm:cxn modelId="{80F0C54E-A846-6F4D-9090-E08447C556E2}" type="presParOf" srcId="{A7C7A66B-AFD3-406A-8963-E1AD93FA6772}" destId="{9F2D606D-6CC0-457A-B9A7-3EE0E8B60E5B}" srcOrd="1" destOrd="0" presId="urn:microsoft.com/office/officeart/2005/8/layout/orgChart1"/>
+    <dgm:cxn modelId="{4D314C7C-E97C-7F4A-B7F3-C2881223DCBF}" type="presParOf" srcId="{B80CB876-54AB-4A45-A80C-3D1EB16C4A58}" destId="{8A14CF52-3A77-4531-ADF1-1323BA14D53A}" srcOrd="1" destOrd="0" presId="urn:microsoft.com/office/officeart/2005/8/layout/orgChart1"/>
+    <dgm:cxn modelId="{22A3E2F9-4342-FB4B-9D4E-83015179FCBE}" type="presParOf" srcId="{B80CB876-54AB-4A45-A80C-3D1EB16C4A58}" destId="{05621CEE-0F4B-44CC-8AB1-B96C2857ABBD}" srcOrd="2" destOrd="0" presId="urn:microsoft.com/office/officeart/2005/8/layout/orgChart1"/>
+    <dgm:cxn modelId="{08B653C9-676F-AE44-A9AB-4962141F4095}" type="presParOf" srcId="{2D3C2EE2-EAFA-4C66-9956-DDDD52BD0F50}" destId="{37E2C0A3-8F96-4378-BF21-AFFB7148C61B}" srcOrd="6" destOrd="0" presId="urn:microsoft.com/office/officeart/2005/8/layout/orgChart1"/>
+    <dgm:cxn modelId="{394BA336-7953-8F43-A5B9-2CA9A13E8BB0}" type="presParOf" srcId="{2D3C2EE2-EAFA-4C66-9956-DDDD52BD0F50}" destId="{CF3B3B28-7EB6-4F64-8492-8710EFFB2AD6}" srcOrd="7" destOrd="0" presId="urn:microsoft.com/office/officeart/2005/8/layout/orgChart1"/>
+    <dgm:cxn modelId="{7DC232F5-FF87-5741-AFC4-4C8AF19B8DAF}" type="presParOf" srcId="{CF3B3B28-7EB6-4F64-8492-8710EFFB2AD6}" destId="{318B4D94-FE94-4689-9585-C0BC6B4E8D5C}" srcOrd="0" destOrd="0" presId="urn:microsoft.com/office/officeart/2005/8/layout/orgChart1"/>
+    <dgm:cxn modelId="{7C665A8F-206D-6943-9C4F-AF2075C22B6D}" type="presParOf" srcId="{318B4D94-FE94-4689-9585-C0BC6B4E8D5C}" destId="{498B797F-2D6F-4CC1-9110-9531CC9C3C1B}" srcOrd="0" destOrd="0" presId="urn:microsoft.com/office/officeart/2005/8/layout/orgChart1"/>
+    <dgm:cxn modelId="{2CC19F75-CEC6-6041-B3F5-4E168544E084}" type="presParOf" srcId="{318B4D94-FE94-4689-9585-C0BC6B4E8D5C}" destId="{5C366C7E-E0CB-4702-81F1-D16889A34FF2}" srcOrd="1" destOrd="0" presId="urn:microsoft.com/office/officeart/2005/8/layout/orgChart1"/>
+    <dgm:cxn modelId="{7CAD66B5-6E12-D346-B7FB-0DEF4447D5F3}" type="presParOf" srcId="{CF3B3B28-7EB6-4F64-8492-8710EFFB2AD6}" destId="{AFBD9AAD-6265-4CAB-BF3C-98E958269F42}" srcOrd="1" destOrd="0" presId="urn:microsoft.com/office/officeart/2005/8/layout/orgChart1"/>
+    <dgm:cxn modelId="{9654CC7F-EAA3-A44D-A055-6EE66EE6EA14}" type="presParOf" srcId="{CF3B3B28-7EB6-4F64-8492-8710EFFB2AD6}" destId="{E1205C87-429B-48F6-B65E-9DCD5D8877CA}" srcOrd="2" destOrd="0" presId="urn:microsoft.com/office/officeart/2005/8/layout/orgChart1"/>
+    <dgm:cxn modelId="{04FD4F39-DF42-0D43-A2B8-7F09E8A249BB}" type="presParOf" srcId="{BA80F2B8-56C1-41A9-A01B-A23441C51F4D}" destId="{903A712B-DD56-42A3-B10C-85B9BBFAFC8E}" srcOrd="2" destOrd="0" presId="urn:microsoft.com/office/officeart/2005/8/layout/orgChart1"/>
+    <dgm:cxn modelId="{0D17F481-1C27-3643-82D5-9B8C98678C0F}" type="presParOf" srcId="{BEA3E323-E482-42DB-852B-E9D628F0701D}" destId="{537F2D22-9A3A-40DD-9290-B175ABD26F8E}" srcOrd="2" destOrd="0" presId="urn:microsoft.com/office/officeart/2005/8/layout/orgChart1"/>
+    <dgm:cxn modelId="{2911E595-73CA-8E4E-9255-77B2F75882C9}" type="presParOf" srcId="{BEA3E323-E482-42DB-852B-E9D628F0701D}" destId="{2CC76DFB-CF53-4F83-BC34-70771ABB9F60}" srcOrd="3" destOrd="0" presId="urn:microsoft.com/office/officeart/2005/8/layout/orgChart1"/>
+    <dgm:cxn modelId="{1AE095D1-24A5-CF4B-B9A5-053D783FC33C}" type="presParOf" srcId="{2CC76DFB-CF53-4F83-BC34-70771ABB9F60}" destId="{F92D2618-0517-47D4-AC67-6900F2AF1D14}" srcOrd="0" destOrd="0" presId="urn:microsoft.com/office/officeart/2005/8/layout/orgChart1"/>
+    <dgm:cxn modelId="{C2EBE4D2-CC86-5244-A0CB-C36B28BC1203}" type="presParOf" srcId="{F92D2618-0517-47D4-AC67-6900F2AF1D14}" destId="{5982EAA7-536F-4EE6-A724-94D823B3111F}" srcOrd="0" destOrd="0" presId="urn:microsoft.com/office/officeart/2005/8/layout/orgChart1"/>
+    <dgm:cxn modelId="{36D55252-05EA-2E47-9625-378761E41AF6}" type="presParOf" srcId="{F92D2618-0517-47D4-AC67-6900F2AF1D14}" destId="{7928BC8D-B42E-42FE-9EB4-F9ABF13A2EE5}" srcOrd="1" destOrd="0" presId="urn:microsoft.com/office/officeart/2005/8/layout/orgChart1"/>
+    <dgm:cxn modelId="{27E1E1A4-9408-904D-B99F-721D92C10471}" type="presParOf" srcId="{2CC76DFB-CF53-4F83-BC34-70771ABB9F60}" destId="{55D533A9-62EA-4345-A504-E9B1571568CC}" srcOrd="1" destOrd="0" presId="urn:microsoft.com/office/officeart/2005/8/layout/orgChart1"/>
+    <dgm:cxn modelId="{89463B10-25A3-FC41-B6D5-7B44A7BDCD89}" type="presParOf" srcId="{55D533A9-62EA-4345-A504-E9B1571568CC}" destId="{5F548AFD-2ACC-46B8-8D9F-0CE73602A311}" srcOrd="0" destOrd="0" presId="urn:microsoft.com/office/officeart/2005/8/layout/orgChart1"/>
+    <dgm:cxn modelId="{C4F1D8F7-BA99-7341-848F-7142F1452486}" type="presParOf" srcId="{55D533A9-62EA-4345-A504-E9B1571568CC}" destId="{C4EF38A1-0A75-428B-85E9-1D125BD8EEDE}" srcOrd="1" destOrd="0" presId="urn:microsoft.com/office/officeart/2005/8/layout/orgChart1"/>
+    <dgm:cxn modelId="{77201F2B-BF53-D948-BA2C-D878E4EDAD87}" type="presParOf" srcId="{C4EF38A1-0A75-428B-85E9-1D125BD8EEDE}" destId="{8A688F4E-8F93-4920-8820-A03FE29E2838}" srcOrd="0" destOrd="0" presId="urn:microsoft.com/office/officeart/2005/8/layout/orgChart1"/>
+    <dgm:cxn modelId="{DFEAA407-1332-D946-AFDC-4EAC3E26E2C1}" type="presParOf" srcId="{8A688F4E-8F93-4920-8820-A03FE29E2838}" destId="{50E0755A-F5D7-49C6-A3C2-B2A4BFDFE567}" srcOrd="0" destOrd="0" presId="urn:microsoft.com/office/officeart/2005/8/layout/orgChart1"/>
+    <dgm:cxn modelId="{DF179862-4BCC-C74A-8781-1D5B426EF4BD}" type="presParOf" srcId="{8A688F4E-8F93-4920-8820-A03FE29E2838}" destId="{BC570EB6-EFE7-444B-83FF-90B34E9E257D}" srcOrd="1" destOrd="0" presId="urn:microsoft.com/office/officeart/2005/8/layout/orgChart1"/>
+    <dgm:cxn modelId="{AD44BBF3-E7C1-B347-A414-A8A1D91AA46B}" type="presParOf" srcId="{C4EF38A1-0A75-428B-85E9-1D125BD8EEDE}" destId="{EE02AAD3-AA6C-4E0E-99AC-5C373F0A466B}" srcOrd="1" destOrd="0" presId="urn:microsoft.com/office/officeart/2005/8/layout/orgChart1"/>
+    <dgm:cxn modelId="{1470EB1B-50A7-1746-950F-95C14C293CBD}" type="presParOf" srcId="{C4EF38A1-0A75-428B-85E9-1D125BD8EEDE}" destId="{421E42DF-5AC3-4033-AB4B-E367234FE21B}" srcOrd="2" destOrd="0" presId="urn:microsoft.com/office/officeart/2005/8/layout/orgChart1"/>
+    <dgm:cxn modelId="{E43CFD26-4C41-624E-9CBB-68FBD808AE47}" type="presParOf" srcId="{55D533A9-62EA-4345-A504-E9B1571568CC}" destId="{0E9B74A4-AC80-49AF-A322-918F29BDD6A7}" srcOrd="2" destOrd="0" presId="urn:microsoft.com/office/officeart/2005/8/layout/orgChart1"/>
+    <dgm:cxn modelId="{83FDE19B-A1BD-DC4D-BB73-5654F2B41388}" type="presParOf" srcId="{55D533A9-62EA-4345-A504-E9B1571568CC}" destId="{C1D4FEAB-5B6D-454E-AA00-198830B2097E}" srcOrd="3" destOrd="0" presId="urn:microsoft.com/office/officeart/2005/8/layout/orgChart1"/>
+    <dgm:cxn modelId="{0658F38C-31EA-B941-8CDE-6451A497B72A}" type="presParOf" srcId="{C1D4FEAB-5B6D-454E-AA00-198830B2097E}" destId="{5F22E5C5-B3B6-441C-BD08-99133A0ECACA}" srcOrd="0" destOrd="0" presId="urn:microsoft.com/office/officeart/2005/8/layout/orgChart1"/>
+    <dgm:cxn modelId="{34E2B828-B02C-1643-9ED6-D7188AD3C002}" type="presParOf" srcId="{5F22E5C5-B3B6-441C-BD08-99133A0ECACA}" destId="{BAC57E9E-206C-4C3D-9F3F-329349FDA875}" srcOrd="0" destOrd="0" presId="urn:microsoft.com/office/officeart/2005/8/layout/orgChart1"/>
+    <dgm:cxn modelId="{F2302F00-9AAB-1945-8AAD-8A8B75864743}" type="presParOf" srcId="{5F22E5C5-B3B6-441C-BD08-99133A0ECACA}" destId="{C2C0F6B7-57E7-4F76-9A5D-44E49D0586BF}" srcOrd="1" destOrd="0" presId="urn:microsoft.com/office/officeart/2005/8/layout/orgChart1"/>
+    <dgm:cxn modelId="{CEB0F28C-8189-074F-A04D-BFCB226569C2}" type="presParOf" srcId="{C1D4FEAB-5B6D-454E-AA00-198830B2097E}" destId="{C28FBB09-7303-43B8-8E23-B09A76343DC8}" srcOrd="1" destOrd="0" presId="urn:microsoft.com/office/officeart/2005/8/layout/orgChart1"/>
+    <dgm:cxn modelId="{899C461C-68D5-5A4A-9875-006AC4D29F2B}" type="presParOf" srcId="{C1D4FEAB-5B6D-454E-AA00-198830B2097E}" destId="{05A35947-E99D-4DCA-8BCE-0400BCBBDB4A}" srcOrd="2" destOrd="0" presId="urn:microsoft.com/office/officeart/2005/8/layout/orgChart1"/>
+    <dgm:cxn modelId="{84FB2F8A-4B89-A546-A3C7-DC59375247DD}" type="presParOf" srcId="{55D533A9-62EA-4345-A504-E9B1571568CC}" destId="{F769592F-475E-4546-9D47-3B0980A53D70}" srcOrd="4" destOrd="0" presId="urn:microsoft.com/office/officeart/2005/8/layout/orgChart1"/>
+    <dgm:cxn modelId="{06F9F354-0DBB-8740-BD8C-EA6AEE81A82D}" type="presParOf" srcId="{55D533A9-62EA-4345-A504-E9B1571568CC}" destId="{841F1C7A-405E-4A43-85AC-C06723E64F68}" srcOrd="5" destOrd="0" presId="urn:microsoft.com/office/officeart/2005/8/layout/orgChart1"/>
+    <dgm:cxn modelId="{DDBF4F87-EFF7-0047-AC1E-6EE868323951}" type="presParOf" srcId="{841F1C7A-405E-4A43-85AC-C06723E64F68}" destId="{4C404BD4-7FA2-4513-B6DB-59D02B46C522}" srcOrd="0" destOrd="0" presId="urn:microsoft.com/office/officeart/2005/8/layout/orgChart1"/>
+    <dgm:cxn modelId="{24B3DAE6-5276-4A42-9F9A-2A126DBB19CA}" type="presParOf" srcId="{4C404BD4-7FA2-4513-B6DB-59D02B46C522}" destId="{4599B514-7085-423D-B502-FA89795EDF12}" srcOrd="0" destOrd="0" presId="urn:microsoft.com/office/officeart/2005/8/layout/orgChart1"/>
+    <dgm:cxn modelId="{D289D272-1B5D-B940-86F0-7BA7DE4D0C6C}" type="presParOf" srcId="{4C404BD4-7FA2-4513-B6DB-59D02B46C522}" destId="{E991E1D7-03E2-40D3-AC80-C18DB13A04F1}" srcOrd="1" destOrd="0" presId="urn:microsoft.com/office/officeart/2005/8/layout/orgChart1"/>
+    <dgm:cxn modelId="{D913CB62-0E64-3F46-9902-33115FF29A6E}" type="presParOf" srcId="{841F1C7A-405E-4A43-85AC-C06723E64F68}" destId="{F73D4E5C-DEDB-4F33-B666-97CD5E04CF9F}" srcOrd="1" destOrd="0" presId="urn:microsoft.com/office/officeart/2005/8/layout/orgChart1"/>
+    <dgm:cxn modelId="{D6BB835E-2C95-8C43-9207-6E300274C8A2}" type="presParOf" srcId="{841F1C7A-405E-4A43-85AC-C06723E64F68}" destId="{D58A0661-BC86-4709-BD61-60DCBA45242D}" srcOrd="2" destOrd="0" presId="urn:microsoft.com/office/officeart/2005/8/layout/orgChart1"/>
+    <dgm:cxn modelId="{1B5350DF-04C8-074A-832F-10E1841B02F2}" type="presParOf" srcId="{55D533A9-62EA-4345-A504-E9B1571568CC}" destId="{49EA83DF-7A70-4E53-A2AB-1587978B5BE5}" srcOrd="6" destOrd="0" presId="urn:microsoft.com/office/officeart/2005/8/layout/orgChart1"/>
+    <dgm:cxn modelId="{39A48FB5-D2E7-D74E-97EA-2EDC50DEDB46}" type="presParOf" srcId="{55D533A9-62EA-4345-A504-E9B1571568CC}" destId="{72A7008D-3A9D-40AC-B805-A8D5B9DF3C00}" srcOrd="7" destOrd="0" presId="urn:microsoft.com/office/officeart/2005/8/layout/orgChart1"/>
+    <dgm:cxn modelId="{61B01E9F-F789-694A-B636-D76F2D3FEFD1}" type="presParOf" srcId="{72A7008D-3A9D-40AC-B805-A8D5B9DF3C00}" destId="{568D1BEF-C3B0-43DA-A0FE-94A4B7DB89EB}" srcOrd="0" destOrd="0" presId="urn:microsoft.com/office/officeart/2005/8/layout/orgChart1"/>
+    <dgm:cxn modelId="{E60E8917-0569-684F-8746-86333AE594C2}" type="presParOf" srcId="{568D1BEF-C3B0-43DA-A0FE-94A4B7DB89EB}" destId="{C43FBF8E-71AC-4865-A1A9-CA65D21F0406}" srcOrd="0" destOrd="0" presId="urn:microsoft.com/office/officeart/2005/8/layout/orgChart1"/>
+    <dgm:cxn modelId="{892FB944-1B92-C84E-8689-3465CE32E101}" type="presParOf" srcId="{568D1BEF-C3B0-43DA-A0FE-94A4B7DB89EB}" destId="{62EC1172-B5D4-4DFA-8714-8B3A53B12633}" srcOrd="1" destOrd="0" presId="urn:microsoft.com/office/officeart/2005/8/layout/orgChart1"/>
+    <dgm:cxn modelId="{EFC07910-5FF3-4A44-874A-2DF5CCB8C699}" type="presParOf" srcId="{72A7008D-3A9D-40AC-B805-A8D5B9DF3C00}" destId="{29B9C088-7394-4F01-8243-2DE209258FC2}" srcOrd="1" destOrd="0" presId="urn:microsoft.com/office/officeart/2005/8/layout/orgChart1"/>
+    <dgm:cxn modelId="{5FDA774D-7121-8346-8D03-82F782F37085}" type="presParOf" srcId="{72A7008D-3A9D-40AC-B805-A8D5B9DF3C00}" destId="{A8C46B18-0BB1-42A8-900A-5C8729CDBECB}" srcOrd="2" destOrd="0" presId="urn:microsoft.com/office/officeart/2005/8/layout/orgChart1"/>
+    <dgm:cxn modelId="{75685138-66E3-5947-B69C-073E882B65D6}" type="presParOf" srcId="{55D533A9-62EA-4345-A504-E9B1571568CC}" destId="{952FDB0B-6A88-48C1-A34C-7DD90C465047}" srcOrd="8" destOrd="0" presId="urn:microsoft.com/office/officeart/2005/8/layout/orgChart1"/>
+    <dgm:cxn modelId="{0A0495DB-25BC-D247-B3B9-E0E709A0ECA2}" type="presParOf" srcId="{55D533A9-62EA-4345-A504-E9B1571568CC}" destId="{C07745A0-9394-454A-B402-BB86BFDF85CE}" srcOrd="9" destOrd="0" presId="urn:microsoft.com/office/officeart/2005/8/layout/orgChart1"/>
+    <dgm:cxn modelId="{7E47C068-D96B-EB4E-9781-ADF2AE77E2DC}" type="presParOf" srcId="{C07745A0-9394-454A-B402-BB86BFDF85CE}" destId="{066CDA02-BE15-486A-B882-804CC1AC8C41}" srcOrd="0" destOrd="0" presId="urn:microsoft.com/office/officeart/2005/8/layout/orgChart1"/>
+    <dgm:cxn modelId="{D8C9D9BC-2945-CE40-BB82-5E96C25EB6BB}" type="presParOf" srcId="{066CDA02-BE15-486A-B882-804CC1AC8C41}" destId="{CBC86ACB-60F4-45B8-B27C-6EF64439D3A5}" srcOrd="0" destOrd="0" presId="urn:microsoft.com/office/officeart/2005/8/layout/orgChart1"/>
+    <dgm:cxn modelId="{BE54DC37-B24F-3B49-86BA-21D618CCF5DE}" type="presParOf" srcId="{066CDA02-BE15-486A-B882-804CC1AC8C41}" destId="{CD4348F5-C827-4B8C-836E-C56BFA8F4A3E}" srcOrd="1" destOrd="0" presId="urn:microsoft.com/office/officeart/2005/8/layout/orgChart1"/>
+    <dgm:cxn modelId="{916CA596-6C68-1F45-8811-00880160DD5D}" type="presParOf" srcId="{C07745A0-9394-454A-B402-BB86BFDF85CE}" destId="{F4DDEB66-60B4-49F7-B01D-FD6D6F0D26F6}" srcOrd="1" destOrd="0" presId="urn:microsoft.com/office/officeart/2005/8/layout/orgChart1"/>
+    <dgm:cxn modelId="{3124352D-B4A0-AD4F-B6F8-DD94DE0A2192}" type="presParOf" srcId="{C07745A0-9394-454A-B402-BB86BFDF85CE}" destId="{721C88F2-6B4A-4E26-B4E4-9D84DBD35EBA}" srcOrd="2" destOrd="0" presId="urn:microsoft.com/office/officeart/2005/8/layout/orgChart1"/>
+    <dgm:cxn modelId="{74163D92-9747-1F4D-BC7C-0043C727B99F}" type="presParOf" srcId="{55D533A9-62EA-4345-A504-E9B1571568CC}" destId="{58976BEB-0F15-45D9-BCE6-1340C3E9131C}" srcOrd="10" destOrd="0" presId="urn:microsoft.com/office/officeart/2005/8/layout/orgChart1"/>
+    <dgm:cxn modelId="{5C90760E-6E0A-BE4F-8231-3DAE430136B1}" type="presParOf" srcId="{55D533A9-62EA-4345-A504-E9B1571568CC}" destId="{8BBCD7DF-8643-4C0C-81ED-FB4303BCA869}" srcOrd="11" destOrd="0" presId="urn:microsoft.com/office/officeart/2005/8/layout/orgChart1"/>
+    <dgm:cxn modelId="{B101104C-FD82-E84C-8B1D-1A6042D8A899}" type="presParOf" srcId="{8BBCD7DF-8643-4C0C-81ED-FB4303BCA869}" destId="{B9FF72F1-73D7-4C85-B262-9775D0A4639E}" srcOrd="0" destOrd="0" presId="urn:microsoft.com/office/officeart/2005/8/layout/orgChart1"/>
+    <dgm:cxn modelId="{AB981F76-5D87-C74A-8F3F-4D97BB9F25C3}" type="presParOf" srcId="{B9FF72F1-73D7-4C85-B262-9775D0A4639E}" destId="{36CF5AD1-C9CF-46CC-9627-E2E4B08EC0E6}" srcOrd="0" destOrd="0" presId="urn:microsoft.com/office/officeart/2005/8/layout/orgChart1"/>
+    <dgm:cxn modelId="{62EC0075-598C-FD46-BF20-75F86013BBBE}" type="presParOf" srcId="{B9FF72F1-73D7-4C85-B262-9775D0A4639E}" destId="{C378CB85-8C2B-4572-884D-028F737C5006}" srcOrd="1" destOrd="0" presId="urn:microsoft.com/office/officeart/2005/8/layout/orgChart1"/>
+    <dgm:cxn modelId="{CEBA569D-F578-194B-9CA1-478A25174D1D}" type="presParOf" srcId="{8BBCD7DF-8643-4C0C-81ED-FB4303BCA869}" destId="{CBA6BCE6-6E41-43D9-803D-7FCBD7B31792}" srcOrd="1" destOrd="0" presId="urn:microsoft.com/office/officeart/2005/8/layout/orgChart1"/>
+    <dgm:cxn modelId="{7764FBE3-F20B-0E4C-BE9A-E76C21E1BC4D}" type="presParOf" srcId="{8BBCD7DF-8643-4C0C-81ED-FB4303BCA869}" destId="{96143A18-10EB-430A-B7DA-A5693D5B6E03}" srcOrd="2" destOrd="0" presId="urn:microsoft.com/office/officeart/2005/8/layout/orgChart1"/>
+    <dgm:cxn modelId="{95F7947F-D921-2241-865D-980CF7E85722}" type="presParOf" srcId="{55D533A9-62EA-4345-A504-E9B1571568CC}" destId="{33338F52-37AE-40FB-B33C-18920E8D8316}" srcOrd="12" destOrd="0" presId="urn:microsoft.com/office/officeart/2005/8/layout/orgChart1"/>
+    <dgm:cxn modelId="{6F684AC6-9077-4B47-AC4F-3582E6274D77}" type="presParOf" srcId="{55D533A9-62EA-4345-A504-E9B1571568CC}" destId="{E157A746-9BED-4C98-B3E9-3ABCB7FA6DF9}" srcOrd="13" destOrd="0" presId="urn:microsoft.com/office/officeart/2005/8/layout/orgChart1"/>
+    <dgm:cxn modelId="{574D22E3-29B3-2F4A-B73B-286C65509C28}" type="presParOf" srcId="{E157A746-9BED-4C98-B3E9-3ABCB7FA6DF9}" destId="{5AB81E1B-7142-463B-BB5C-07477DCE2686}" srcOrd="0" destOrd="0" presId="urn:microsoft.com/office/officeart/2005/8/layout/orgChart1"/>
+    <dgm:cxn modelId="{8DAF318F-EB8E-6A4A-B313-4CACB2F4B5BA}" type="presParOf" srcId="{5AB81E1B-7142-463B-BB5C-07477DCE2686}" destId="{7D30A5CD-081F-47A2-B9A2-244CDD0DD3FA}" srcOrd="0" destOrd="0" presId="urn:microsoft.com/office/officeart/2005/8/layout/orgChart1"/>
+    <dgm:cxn modelId="{2B5B6C4A-4149-0A4C-BAAA-AA0A2F36D263}" type="presParOf" srcId="{5AB81E1B-7142-463B-BB5C-07477DCE2686}" destId="{7E413401-0A29-40D0-B292-A49B19AFBE46}" srcOrd="1" destOrd="0" presId="urn:microsoft.com/office/officeart/2005/8/layout/orgChart1"/>
+    <dgm:cxn modelId="{CDAFC5D7-177F-8743-8425-4FA2D4E5CC5A}" type="presParOf" srcId="{E157A746-9BED-4C98-B3E9-3ABCB7FA6DF9}" destId="{5A1C9190-68CA-4D3B-841C-967B68A27954}" srcOrd="1" destOrd="0" presId="urn:microsoft.com/office/officeart/2005/8/layout/orgChart1"/>
+    <dgm:cxn modelId="{5E08362F-3405-0D4D-A9E1-3BBC20B27F95}" type="presParOf" srcId="{E157A746-9BED-4C98-B3E9-3ABCB7FA6DF9}" destId="{A25BDF9A-ED73-4F4A-84B1-89E1E024BBA1}" srcOrd="2" destOrd="0" presId="urn:microsoft.com/office/officeart/2005/8/layout/orgChart1"/>
+    <dgm:cxn modelId="{61BE5056-9A44-A44E-8B94-4F482FAF0138}" type="presParOf" srcId="{55D533A9-62EA-4345-A504-E9B1571568CC}" destId="{7A0606BC-21BC-4F44-96CC-DA7CFA7BD42F}" srcOrd="14" destOrd="0" presId="urn:microsoft.com/office/officeart/2005/8/layout/orgChart1"/>
+    <dgm:cxn modelId="{0B759552-8AA7-EE43-8D7D-10BEE6997623}" type="presParOf" srcId="{55D533A9-62EA-4345-A504-E9B1571568CC}" destId="{80596699-DCB6-4B34-AA61-704257F7D305}" srcOrd="15" destOrd="0" presId="urn:microsoft.com/office/officeart/2005/8/layout/orgChart1"/>
+    <dgm:cxn modelId="{EC0B638A-305A-B749-AB32-56936656B9F8}" type="presParOf" srcId="{80596699-DCB6-4B34-AA61-704257F7D305}" destId="{085E63FC-7D28-4112-8AC7-2E9D6C3AE2FB}" srcOrd="0" destOrd="0" presId="urn:microsoft.com/office/officeart/2005/8/layout/orgChart1"/>
+    <dgm:cxn modelId="{7D07BFB5-C244-2348-AEB3-284A80CE0FA6}" type="presParOf" srcId="{085E63FC-7D28-4112-8AC7-2E9D6C3AE2FB}" destId="{C13B567D-8772-4C42-A20C-FB5FD081EBBC}" srcOrd="0" destOrd="0" presId="urn:microsoft.com/office/officeart/2005/8/layout/orgChart1"/>
+    <dgm:cxn modelId="{017CF548-A76A-D247-A8F8-A63D2F9379BB}" type="presParOf" srcId="{085E63FC-7D28-4112-8AC7-2E9D6C3AE2FB}" destId="{DA4EEA05-9694-47A0-9741-DA695AA09BB5}" srcOrd="1" destOrd="0" presId="urn:microsoft.com/office/officeart/2005/8/layout/orgChart1"/>
+    <dgm:cxn modelId="{6F74D1EC-ED4D-E249-A55A-E44CE297ABB8}" type="presParOf" srcId="{80596699-DCB6-4B34-AA61-704257F7D305}" destId="{502592B1-90C0-4C26-BFDA-B8E40025BEE5}" srcOrd="1" destOrd="0" presId="urn:microsoft.com/office/officeart/2005/8/layout/orgChart1"/>
+    <dgm:cxn modelId="{0435626E-BE01-9940-9B77-BEF24B454850}" type="presParOf" srcId="{80596699-DCB6-4B34-AA61-704257F7D305}" destId="{90C0DE29-4020-45E0-BCC6-41BBDA4117B0}" srcOrd="2" destOrd="0" presId="urn:microsoft.com/office/officeart/2005/8/layout/orgChart1"/>
+    <dgm:cxn modelId="{5B5F1031-1F72-6946-B866-8BE0B2265A27}" type="presParOf" srcId="{2CC76DFB-CF53-4F83-BC34-70771ABB9F60}" destId="{2A75A84E-AD2C-4C4C-92E7-EDFB0490371E}" srcOrd="2" destOrd="0" presId="urn:microsoft.com/office/officeart/2005/8/layout/orgChart1"/>
+    <dgm:cxn modelId="{199DFBF1-1AF2-1B43-B983-F9EA88B60877}" type="presParOf" srcId="{BEA3E323-E482-42DB-852B-E9D628F0701D}" destId="{5B9C6A70-FF19-4387-9FCD-3F2912ABDF33}" srcOrd="4" destOrd="0" presId="urn:microsoft.com/office/officeart/2005/8/layout/orgChart1"/>
+    <dgm:cxn modelId="{D9CE22E2-7D59-8841-AFB0-FBA2B1F13559}" type="presParOf" srcId="{BEA3E323-E482-42DB-852B-E9D628F0701D}" destId="{3BAB10A1-8072-4D6D-B886-E4DBF8EEA98A}" srcOrd="5" destOrd="0" presId="urn:microsoft.com/office/officeart/2005/8/layout/orgChart1"/>
+    <dgm:cxn modelId="{3B94FE2B-9F8C-454B-9002-00C36CF47B1D}" type="presParOf" srcId="{3BAB10A1-8072-4D6D-B886-E4DBF8EEA98A}" destId="{580A5B70-C98A-4A6B-B60E-BEAC344B2C4C}" srcOrd="0" destOrd="0" presId="urn:microsoft.com/office/officeart/2005/8/layout/orgChart1"/>
+    <dgm:cxn modelId="{63264ACB-E5E5-E145-A7FD-1A42B3B047F3}" type="presParOf" srcId="{580A5B70-C98A-4A6B-B60E-BEAC344B2C4C}" destId="{1B639E66-180E-4CA0-B6F3-3371E0242841}" srcOrd="0" destOrd="0" presId="urn:microsoft.com/office/officeart/2005/8/layout/orgChart1"/>
+    <dgm:cxn modelId="{017D1F74-DCBD-234A-B30E-1B71A41044DE}" type="presParOf" srcId="{580A5B70-C98A-4A6B-B60E-BEAC344B2C4C}" destId="{C5BC011F-4F06-481B-B938-E3E44A79B3C4}" srcOrd="1" destOrd="0" presId="urn:microsoft.com/office/officeart/2005/8/layout/orgChart1"/>
+    <dgm:cxn modelId="{E46C0C3A-0214-DD42-9DD2-D99E8E3CA0F8}" type="presParOf" srcId="{3BAB10A1-8072-4D6D-B886-E4DBF8EEA98A}" destId="{5B63D081-7A5A-4990-9947-8099576709B8}" srcOrd="1" destOrd="0" presId="urn:microsoft.com/office/officeart/2005/8/layout/orgChart1"/>
+    <dgm:cxn modelId="{F61AD0B0-BCC2-334A-B745-B67BE34631EC}" type="presParOf" srcId="{5B63D081-7A5A-4990-9947-8099576709B8}" destId="{0F37DE0F-FBDA-4E56-A3ED-08139DC96536}" srcOrd="0" destOrd="0" presId="urn:microsoft.com/office/officeart/2005/8/layout/orgChart1"/>
+    <dgm:cxn modelId="{6D7EBF9E-DE9D-7D47-8B65-D9C9A6FF1EBE}" type="presParOf" srcId="{5B63D081-7A5A-4990-9947-8099576709B8}" destId="{722661DE-F9FC-461E-8452-C594D9169730}" srcOrd="1" destOrd="0" presId="urn:microsoft.com/office/officeart/2005/8/layout/orgChart1"/>
+    <dgm:cxn modelId="{8027624E-0937-2D40-8D32-327AFAAAD798}" type="presParOf" srcId="{722661DE-F9FC-461E-8452-C594D9169730}" destId="{A4C8C94F-8DBF-4BA9-B714-4F10A684F07F}" srcOrd="0" destOrd="0" presId="urn:microsoft.com/office/officeart/2005/8/layout/orgChart1"/>
+    <dgm:cxn modelId="{89A5B0C1-B3C7-D24C-B1B2-58B53060AF8C}" type="presParOf" srcId="{A4C8C94F-8DBF-4BA9-B714-4F10A684F07F}" destId="{D1B5AD53-BFF4-471F-9F29-C68F54E92FFE}" srcOrd="0" destOrd="0" presId="urn:microsoft.com/office/officeart/2005/8/layout/orgChart1"/>
+    <dgm:cxn modelId="{B474492D-9425-4D4D-910C-DC464A19890B}" type="presParOf" srcId="{A4C8C94F-8DBF-4BA9-B714-4F10A684F07F}" destId="{016AEDB0-D1EA-4818-8EEF-CA0A1693958C}" srcOrd="1" destOrd="0" presId="urn:microsoft.com/office/officeart/2005/8/layout/orgChart1"/>
+    <dgm:cxn modelId="{8DBEC3C1-1602-7142-9B0E-5232F3F554EE}" type="presParOf" srcId="{722661DE-F9FC-461E-8452-C594D9169730}" destId="{44472EC1-EA80-47BE-B65F-E1062C05844D}" srcOrd="1" destOrd="0" presId="urn:microsoft.com/office/officeart/2005/8/layout/orgChart1"/>
+    <dgm:cxn modelId="{4951B165-126F-804E-9EE7-479878397A20}" type="presParOf" srcId="{722661DE-F9FC-461E-8452-C594D9169730}" destId="{8BD2CCC9-E5E2-4940-A74C-504903B1F0C7}" srcOrd="2" destOrd="0" presId="urn:microsoft.com/office/officeart/2005/8/layout/orgChart1"/>
+    <dgm:cxn modelId="{96AE5B22-192C-2040-A5C9-D095EA14CA6C}" type="presParOf" srcId="{5B63D081-7A5A-4990-9947-8099576709B8}" destId="{C997C5E5-A9ED-48B8-8555-F15D48521B10}" srcOrd="2" destOrd="0" presId="urn:microsoft.com/office/officeart/2005/8/layout/orgChart1"/>
+    <dgm:cxn modelId="{07DF1E52-B7A5-1841-B465-7751C109D040}" type="presParOf" srcId="{5B63D081-7A5A-4990-9947-8099576709B8}" destId="{CF8F636A-D58F-4471-9BC6-911507652605}" srcOrd="3" destOrd="0" presId="urn:microsoft.com/office/officeart/2005/8/layout/orgChart1"/>
+    <dgm:cxn modelId="{B338399E-A2C8-3A4F-A9F7-D2C1DA07B118}" type="presParOf" srcId="{CF8F636A-D58F-4471-9BC6-911507652605}" destId="{14930097-8B25-4941-99C2-2D3786803502}" srcOrd="0" destOrd="0" presId="urn:microsoft.com/office/officeart/2005/8/layout/orgChart1"/>
+    <dgm:cxn modelId="{772312F1-BC92-6142-8FB1-461892DA87C6}" type="presParOf" srcId="{14930097-8B25-4941-99C2-2D3786803502}" destId="{0CD9E937-3DB4-4638-855E-64EF703AB683}" srcOrd="0" destOrd="0" presId="urn:microsoft.com/office/officeart/2005/8/layout/orgChart1"/>
+    <dgm:cxn modelId="{E60F914D-3665-0E4E-A9B8-5E08BA96A344}" type="presParOf" srcId="{14930097-8B25-4941-99C2-2D3786803502}" destId="{9A11D354-8E72-40B4-8C7F-65D341C068AF}" srcOrd="1" destOrd="0" presId="urn:microsoft.com/office/officeart/2005/8/layout/orgChart1"/>
+    <dgm:cxn modelId="{8E4D3740-F8F4-AF4C-BDA3-2167730679FA}" type="presParOf" srcId="{CF8F636A-D58F-4471-9BC6-911507652605}" destId="{C1A7EF41-B227-44D9-A49B-4431A4860EF4}" srcOrd="1" destOrd="0" presId="urn:microsoft.com/office/officeart/2005/8/layout/orgChart1"/>
+    <dgm:cxn modelId="{3E2E9A9C-078E-3C4D-B7B3-292AC5768BCB}" type="presParOf" srcId="{CF8F636A-D58F-4471-9BC6-911507652605}" destId="{8E1D65D7-B0CC-4134-8482-147A63C099C6}" srcOrd="2" destOrd="0" presId="urn:microsoft.com/office/officeart/2005/8/layout/orgChart1"/>
+    <dgm:cxn modelId="{E12478F5-E847-1640-AB33-9E873D5011A8}" type="presParOf" srcId="{5B63D081-7A5A-4990-9947-8099576709B8}" destId="{DC6FC5D0-8E5E-49EA-8486-789C30AEAF19}" srcOrd="4" destOrd="0" presId="urn:microsoft.com/office/officeart/2005/8/layout/orgChart1"/>
+    <dgm:cxn modelId="{B7A08A92-0B83-F846-B0D5-1FB56ADC7AED}" type="presParOf" srcId="{5B63D081-7A5A-4990-9947-8099576709B8}" destId="{20B846CD-9454-4CCA-96E4-753822F5325E}" srcOrd="5" destOrd="0" presId="urn:microsoft.com/office/officeart/2005/8/layout/orgChart1"/>
+    <dgm:cxn modelId="{7B292615-2899-6542-8F48-757FD0C33952}" type="presParOf" srcId="{20B846CD-9454-4CCA-96E4-753822F5325E}" destId="{F2ACA4CD-3844-4AD2-8F92-2BAC46A68BB0}" srcOrd="0" destOrd="0" presId="urn:microsoft.com/office/officeart/2005/8/layout/orgChart1"/>
+    <dgm:cxn modelId="{65E24584-8A8C-D142-9657-50C14F072F34}" type="presParOf" srcId="{F2ACA4CD-3844-4AD2-8F92-2BAC46A68BB0}" destId="{7857248F-42C9-4FFD-84AE-C1308DF53174}" srcOrd="0" destOrd="0" presId="urn:microsoft.com/office/officeart/2005/8/layout/orgChart1"/>
+    <dgm:cxn modelId="{AD767F7E-2F48-7145-868E-2105B72DECE1}" type="presParOf" srcId="{F2ACA4CD-3844-4AD2-8F92-2BAC46A68BB0}" destId="{98D6E365-F191-4003-8325-7D59D603CF88}" srcOrd="1" destOrd="0" presId="urn:microsoft.com/office/officeart/2005/8/layout/orgChart1"/>
+    <dgm:cxn modelId="{2D73E2C9-15E3-F94D-ACBC-E7846806D070}" type="presParOf" srcId="{20B846CD-9454-4CCA-96E4-753822F5325E}" destId="{739E4641-BC36-4734-9DF8-7C4A533DC76A}" srcOrd="1" destOrd="0" presId="urn:microsoft.com/office/officeart/2005/8/layout/orgChart1"/>
+    <dgm:cxn modelId="{2E6D624C-C180-2C4D-93AF-40CA71511E29}" type="presParOf" srcId="{20B846CD-9454-4CCA-96E4-753822F5325E}" destId="{6EB08FCC-14CC-4EDE-A82D-204B86C3C58A}" srcOrd="2" destOrd="0" presId="urn:microsoft.com/office/officeart/2005/8/layout/orgChart1"/>
+    <dgm:cxn modelId="{7286476C-F36B-C245-A4E5-76731C1FFA32}" type="presParOf" srcId="{3BAB10A1-8072-4D6D-B886-E4DBF8EEA98A}" destId="{F936C3D0-7090-4DFA-9D94-451434372452}" srcOrd="2" destOrd="0" presId="urn:microsoft.com/office/officeart/2005/8/layout/orgChart1"/>
+    <dgm:cxn modelId="{66B58577-AE22-8E4F-B39F-C7B691387757}" type="presParOf" srcId="{62E7D0F7-2877-48B7-8969-2F4C03B63677}" destId="{A588DD60-6343-40E9-9E4A-18F38B41DCE1}" srcOrd="2" destOrd="0" presId="urn:microsoft.com/office/officeart/2005/8/layout/orgChart1"/>
   </dgm:cxnLst>
   <dgm:bg/>
   <dgm:whole/>
@@ -52157,7 +51461,7 @@
 </file>
 
 <file path=customXml/itemProps1.xml><?xml version="1.0" encoding="utf-8"?>
-<ds:datastoreItem xmlns:ds="http://schemas.openxmlformats.org/officeDocument/2006/customXml" ds:itemID="{642947CF-0FCF-0D42-A885-83F26F70A704}">
+<ds:datastoreItem xmlns:ds="http://schemas.openxmlformats.org/officeDocument/2006/customXml" ds:itemID="{595AD2FD-88AD-1045-8095-4CDEBD9E9CEE}">
   <ds:schemaRefs>
     <ds:schemaRef ds:uri="http://schemas.openxmlformats.org/officeDocument/2006/bibliography"/>
   </ds:schemaRefs>

</xml_diff>